<commit_message>
changed fig 3 order and layout
</commit_message>
<xml_diff>
--- a/manuscript/gaze-dependent-accumulation.docx
+++ b/manuscript/gaze-dependent-accumulation.docx
@@ -417,6 +417,7 @@
       </w:pPr>
       <w:r>
         <w:rPr>
+          <w:noProof/>
           <w:lang w:val="en-GB"/>
         </w:rPr>
         <w:drawing>
@@ -1663,6 +1664,7 @@
       <w:bookmarkStart w:id="5" w:name="fig%252525253Afig2-cfs2"/>
       <w:r>
         <w:rPr>
+          <w:noProof/>
           <w:lang w:val="en-GB"/>
         </w:rPr>
         <w:drawing>
@@ -4119,11 +4121,12 @@
     <w:p>
       <w:pPr>
         <w:pStyle w:val="BodyText"/>
-        <w:ind w:firstLine="0"/>
-        <w:rPr>
-          <w:lang w:val="en-GB"/>
-        </w:rPr>
-      </w:pPr>
+        <w:rPr>
+          <w:lang w:val="en-GB"/>
+        </w:rPr>
+      </w:pPr>
+      <w:bookmarkStart w:id="9" w:name="_GoBack"/>
+      <w:bookmarkEnd w:id="9"/>
     </w:p>
     <w:p>
       <w:pPr>
@@ -4134,10 +4137,11 @@
           <w:lang w:val="en-GB"/>
         </w:rPr>
       </w:pPr>
-      <w:bookmarkStart w:id="9" w:name="fig%252525253Afig3-modelcomparison"/>
-      <w:del w:id="10" w:author="Felix Molter" w:date="2021-01-15T19:36:00Z">
+      <w:bookmarkStart w:id="10" w:name="fig%252525253Afig3-modelcomparison"/>
+      <w:del w:id="11" w:author="Felix Molter" w:date="2021-01-15T19:36:00Z">
         <w:r>
           <w:rPr>
+            <w:noProof/>
             <w:lang w:val="en-GB"/>
           </w:rPr>
           <w:drawing>
@@ -4179,55 +4183,54 @@
           </w:drawing>
         </w:r>
       </w:del>
-      <w:bookmarkEnd w:id="9"/>
-      <w:ins w:id="11" w:author="Felix Molter" w:date="2021-01-15T19:36:00Z">
-        <w:r>
-          <w:rPr>
-            <w:lang w:val="en-GB"/>
-          </w:rPr>
-          <w:drawing>
-            <wp:inline distT="0" distB="0" distL="0" distR="0" wp14:anchorId="5C47F8BF" wp14:editId="3FBBEF7C">
-              <wp:extent cx="5842000" cy="3327400"/>
-              <wp:effectExtent l="0" t="0" r="0" b="0"/>
-              <wp:docPr id="12" name="Picture 12"/>
-              <wp:cNvGraphicFramePr>
-                <a:graphicFrameLocks xmlns:a="http://schemas.openxmlformats.org/drawingml/2006/main" noChangeAspect="1"/>
-              </wp:cNvGraphicFramePr>
-              <a:graphic xmlns:a="http://schemas.openxmlformats.org/drawingml/2006/main">
-                <a:graphicData uri="http://schemas.openxmlformats.org/drawingml/2006/picture">
-                  <pic:pic xmlns:pic="http://schemas.openxmlformats.org/drawingml/2006/picture">
-                    <pic:nvPicPr>
-                      <pic:cNvPr id="12" name="3-model-comparison.pdf"/>
-                      <pic:cNvPicPr/>
-                    </pic:nvPicPr>
-                    <pic:blipFill>
-                      <a:blip r:embed="rId14">
-                        <a:extLst>
-                          <a:ext uri="{28A0092B-C50C-407E-A947-70E740481C1C}">
-                            <a14:useLocalDpi xmlns:a14="http://schemas.microsoft.com/office/drawing/2010/main" val="0"/>
-                          </a:ext>
-                        </a:extLst>
-                      </a:blip>
-                      <a:stretch>
-                        <a:fillRect/>
-                      </a:stretch>
-                    </pic:blipFill>
-                    <pic:spPr>
-                      <a:xfrm>
-                        <a:off x="0" y="0"/>
-                        <a:ext cx="5842000" cy="3327400"/>
-                      </a:xfrm>
-                      <a:prstGeom prst="rect">
-                        <a:avLst/>
-                      </a:prstGeom>
-                    </pic:spPr>
-                  </pic:pic>
-                </a:graphicData>
-              </a:graphic>
-            </wp:inline>
-          </w:drawing>
-        </w:r>
-      </w:ins>
+      <w:bookmarkEnd w:id="10"/>
+      <w:r>
+        <w:rPr>
+          <w:noProof/>
+          <w:lang w:val="en-GB"/>
+        </w:rPr>
+        <w:drawing>
+          <wp:inline distT="0" distB="0" distL="0" distR="0" wp14:anchorId="5CB201C2" wp14:editId="2442F572">
+            <wp:extent cx="5664200" cy="3098800"/>
+            <wp:effectExtent l="0" t="0" r="0" b="0"/>
+            <wp:docPr id="13" name="Picture 13"/>
+            <wp:cNvGraphicFramePr>
+              <a:graphicFrameLocks xmlns:a="http://schemas.openxmlformats.org/drawingml/2006/main" noChangeAspect="1"/>
+            </wp:cNvGraphicFramePr>
+            <a:graphic xmlns:a="http://schemas.openxmlformats.org/drawingml/2006/main">
+              <a:graphicData uri="http://schemas.openxmlformats.org/drawingml/2006/picture">
+                <pic:pic xmlns:pic="http://schemas.openxmlformats.org/drawingml/2006/picture">
+                  <pic:nvPicPr>
+                    <pic:cNvPr id="13" name="3-model-comparison.pdf"/>
+                    <pic:cNvPicPr/>
+                  </pic:nvPicPr>
+                  <pic:blipFill>
+                    <a:blip r:embed="rId14">
+                      <a:extLst>
+                        <a:ext uri="{28A0092B-C50C-407E-A947-70E740481C1C}">
+                          <a14:useLocalDpi xmlns:a14="http://schemas.microsoft.com/office/drawing/2010/main" val="0"/>
+                        </a:ext>
+                      </a:extLst>
+                    </a:blip>
+                    <a:stretch>
+                      <a:fillRect/>
+                    </a:stretch>
+                  </pic:blipFill>
+                  <pic:spPr>
+                    <a:xfrm>
+                      <a:off x="0" y="0"/>
+                      <a:ext cx="5664200" cy="3098800"/>
+                    </a:xfrm>
+                    <a:prstGeom prst="rect">
+                      <a:avLst/>
+                    </a:prstGeom>
+                  </pic:spPr>
+                </pic:pic>
+              </a:graphicData>
+            </a:graphic>
+          </wp:inline>
+        </w:drawing>
+      </w:r>
     </w:p>
     <w:p>
       <w:pPr>
@@ -4326,7 +4329,309 @@
         </w:rPr>
         <w:t xml:space="preserve"> The GLA fitted most (36 of 40, 90%) participants best, with a protected exceedance probability of 1 (inset). </w:t>
       </w:r>
-      <w:del w:id="16" w:author="Felix Molter" w:date="2021-01-15T19:45:00Z">
+      <w:ins w:id="16" w:author="Felix Molter" w:date="2021-01-15T19:40:00Z">
+        <w:r>
+          <w:rPr>
+            <w:b/>
+            <w:lang w:val="en-GB"/>
+          </w:rPr>
+          <w:t>(</w:t>
+        </w:r>
+      </w:ins>
+      <w:r>
+        <w:rPr>
+          <w:b/>
+          <w:lang w:val="en-GB"/>
+        </w:rPr>
+        <w:t>c</w:t>
+      </w:r>
+      <w:ins w:id="17" w:author="Felix Molter" w:date="2021-01-15T19:40:00Z">
+        <w:r>
+          <w:rPr>
+            <w:b/>
+            <w:lang w:val="en-GB"/>
+          </w:rPr>
+          <w:t>-</w:t>
+        </w:r>
+      </w:ins>
+      <w:r>
+        <w:rPr>
+          <w:b/>
+          <w:lang w:val="en-GB"/>
+        </w:rPr>
+        <w:t>h</w:t>
+      </w:r>
+      <w:ins w:id="18" w:author="Felix Molter" w:date="2021-01-15T19:40:00Z">
+        <w:r>
+          <w:rPr>
+            <w:b/>
+            <w:lang w:val="en-GB"/>
+          </w:rPr>
+          <w:t>)</w:t>
+        </w:r>
+      </w:ins>
+      <w:r>
+        <w:rPr>
+          <w:lang w:val="en-GB"/>
+        </w:rPr>
+        <w:t xml:space="preserve"> </w:t>
+      </w:r>
+      <w:ins w:id="19" w:author="Felix Molter" w:date="2021-01-15T19:45:00Z">
+        <w:r>
+          <w:rPr>
+            <w:lang w:val="en-GB"/>
+          </w:rPr>
+          <w:t xml:space="preserve">Observed and model-predicted probability of choosing the target </w:t>
+        </w:r>
+        <w:r>
+          <w:rPr>
+            <w:b/>
+            <w:lang w:val="en-GB"/>
+          </w:rPr>
+          <w:t>(</w:t>
+        </w:r>
+      </w:ins>
+      <w:r>
+        <w:rPr>
+          <w:b/>
+          <w:lang w:val="en-GB"/>
+        </w:rPr>
+        <w:t>c</w:t>
+      </w:r>
+      <w:ins w:id="20" w:author="Felix Molter" w:date="2021-01-15T19:45:00Z">
+        <w:r>
+          <w:rPr>
+            <w:b/>
+            <w:lang w:val="en-GB"/>
+          </w:rPr>
+          <w:t xml:space="preserve">, </w:t>
+        </w:r>
+      </w:ins>
+      <w:r>
+        <w:rPr>
+          <w:b/>
+          <w:lang w:val="en-GB"/>
+        </w:rPr>
+        <w:t>d</w:t>
+      </w:r>
+      <w:ins w:id="21" w:author="Felix Molter" w:date="2021-01-15T19:45:00Z">
+        <w:r>
+          <w:rPr>
+            <w:b/>
+            <w:lang w:val="en-GB"/>
+          </w:rPr>
+          <w:t>)</w:t>
+        </w:r>
+        <w:r>
+          <w:rPr>
+            <w:lang w:val="en-GB"/>
+          </w:rPr>
+          <w:t xml:space="preserve">, competitor </w:t>
+        </w:r>
+        <w:r>
+          <w:rPr>
+            <w:b/>
+            <w:lang w:val="en-GB"/>
+          </w:rPr>
+          <w:t>(</w:t>
+        </w:r>
+      </w:ins>
+      <w:r>
+        <w:rPr>
+          <w:b/>
+          <w:lang w:val="en-GB"/>
+        </w:rPr>
+        <w:t>e</w:t>
+      </w:r>
+      <w:ins w:id="22" w:author="Felix Molter" w:date="2021-01-15T19:45:00Z">
+        <w:r>
+          <w:rPr>
+            <w:b/>
+            <w:lang w:val="en-GB"/>
+          </w:rPr>
+          <w:t>,</w:t>
+        </w:r>
+      </w:ins>
+      <w:r>
+        <w:rPr>
+          <w:b/>
+          <w:lang w:val="en-GB"/>
+        </w:rPr>
+        <w:t xml:space="preserve"> f</w:t>
+      </w:r>
+      <w:ins w:id="23" w:author="Felix Molter" w:date="2021-01-15T19:45:00Z">
+        <w:r>
+          <w:rPr>
+            <w:b/>
+            <w:lang w:val="en-GB"/>
+          </w:rPr>
+          <w:t>)</w:t>
+        </w:r>
+        <w:r>
+          <w:rPr>
+            <w:lang w:val="en-GB"/>
+          </w:rPr>
+          <w:t xml:space="preserve">, or decoy </w:t>
+        </w:r>
+        <w:r>
+          <w:rPr>
+            <w:b/>
+            <w:lang w:val="en-GB"/>
+          </w:rPr>
+          <w:t>(g,</w:t>
+        </w:r>
+      </w:ins>
+      <w:r>
+        <w:rPr>
+          <w:b/>
+          <w:lang w:val="en-GB"/>
+        </w:rPr>
+        <w:t xml:space="preserve"> h</w:t>
+      </w:r>
+      <w:ins w:id="24" w:author="Felix Molter" w:date="2021-01-15T19:45:00Z">
+        <w:r>
+          <w:rPr>
+            <w:b/>
+            <w:lang w:val="en-GB"/>
+          </w:rPr>
+          <w:t>)</w:t>
+        </w:r>
+        <w:r>
+          <w:rPr>
+            <w:lang w:val="en-GB"/>
+          </w:rPr>
+          <w:t xml:space="preserve"> alternatives in attraction </w:t>
+        </w:r>
+        <w:r>
+          <w:rPr>
+            <w:b/>
+            <w:lang w:val="en-GB"/>
+          </w:rPr>
+          <w:t>(</w:t>
+        </w:r>
+      </w:ins>
+      <w:r>
+        <w:rPr>
+          <w:b/>
+          <w:lang w:val="en-GB"/>
+        </w:rPr>
+        <w:t>c, e, g</w:t>
+      </w:r>
+      <w:ins w:id="25" w:author="Felix Molter" w:date="2021-01-15T19:45:00Z">
+        <w:r>
+          <w:rPr>
+            <w:b/>
+            <w:lang w:val="en-GB"/>
+          </w:rPr>
+          <w:t>)</w:t>
+        </w:r>
+        <w:r>
+          <w:rPr>
+            <w:lang w:val="en-GB"/>
+          </w:rPr>
+          <w:t xml:space="preserve"> and compromise trials </w:t>
+        </w:r>
+        <w:r>
+          <w:rPr>
+            <w:b/>
+            <w:lang w:val="en-GB"/>
+          </w:rPr>
+          <w:t>(</w:t>
+        </w:r>
+      </w:ins>
+      <w:r>
+        <w:rPr>
+          <w:b/>
+          <w:lang w:val="en-GB"/>
+        </w:rPr>
+        <w:t>d, f, h</w:t>
+      </w:r>
+      <w:ins w:id="26" w:author="Felix Molter" w:date="2021-01-15T19:45:00Z">
+        <w:r>
+          <w:rPr>
+            <w:b/>
+            <w:lang w:val="en-GB"/>
+          </w:rPr>
+          <w:t>)</w:t>
+        </w:r>
+        <w:r>
+          <w:rPr>
+            <w:lang w:val="en-GB"/>
+          </w:rPr>
+          <w:t xml:space="preserve"> as a function of relative dwell time advantage. Relative dwell time advantage </w:t>
+        </w:r>
+      </w:ins>
+      <w:ins w:id="27" w:author="Felix Molter" w:date="2021-01-15T19:46:00Z">
+        <w:r>
+          <w:rPr>
+            <w:lang w:val="en-GB"/>
+          </w:rPr>
+          <w:t>was</w:t>
+        </w:r>
+      </w:ins>
+      <w:ins w:id="28" w:author="Felix Molter" w:date="2021-01-15T19:45:00Z">
+        <w:r>
+          <w:rPr>
+            <w:lang w:val="en-GB"/>
+          </w:rPr>
+          <w:t xml:space="preserve"> computed as relative dwell time towards an item minus the mean relative dwell time to all other items. White bars </w:t>
+        </w:r>
+      </w:ins>
+      <w:ins w:id="29" w:author="Felix Molter" w:date="2021-01-15T19:46:00Z">
+        <w:r>
+          <w:rPr>
+            <w:lang w:val="en-GB"/>
+          </w:rPr>
+          <w:t xml:space="preserve">and error bars </w:t>
+        </w:r>
+      </w:ins>
+      <w:ins w:id="30" w:author="Felix Molter" w:date="2021-01-15T19:45:00Z">
+        <w:r>
+          <w:rPr>
+            <w:lang w:val="en-GB"/>
+          </w:rPr>
+          <w:t xml:space="preserve">show </w:t>
+        </w:r>
+      </w:ins>
+      <w:ins w:id="31" w:author="Felix Molter" w:date="2021-01-15T19:46:00Z">
+        <w:r>
+          <w:rPr>
+            <w:lang w:val="en-GB"/>
+          </w:rPr>
+          <w:t xml:space="preserve">mean ± s.e. </w:t>
+        </w:r>
+      </w:ins>
+      <w:ins w:id="32" w:author="Felix Molter" w:date="2021-01-15T19:45:00Z">
+        <w:r>
+          <w:rPr>
+            <w:lang w:val="en-GB"/>
+          </w:rPr>
+          <w:t>observed data from even-numbered trials. Model predictions</w:t>
+        </w:r>
+      </w:ins>
+      <w:ins w:id="33" w:author="Felix Molter" w:date="2021-01-16T13:57:00Z">
+        <w:r>
+          <w:rPr>
+            <w:lang w:val="en-GB"/>
+          </w:rPr>
+          <w:t xml:space="preserve"> (coloured lines)</w:t>
+        </w:r>
+      </w:ins>
+      <w:ins w:id="34" w:author="Felix Molter" w:date="2021-01-15T19:45:00Z">
+        <w:r>
+          <w:rPr>
+            <w:lang w:val="en-GB"/>
+          </w:rPr>
+          <w:t xml:space="preserve"> are based on 50 simulations of each odd-numbered trial.</w:t>
+        </w:r>
+      </w:ins>
+      <w:r>
+        <w:rPr>
+          <w:lang w:val="en-GB"/>
+        </w:rPr>
+        <w:t xml:space="preserve"> </w:t>
+      </w:r>
+      <w:del w:id="35" w:author="Felix Molter" w:date="2021-01-15T19:45:00Z">
         <w:r>
           <w:rPr>
             <w:lang w:val="en-GB"/>
@@ -4379,7 +4684,21 @@
           <w:b/>
           <w:lang w:val="en-GB"/>
         </w:rPr>
-        <w:t>(c, d)</w:t>
+        <w:t>(</w:t>
+      </w:r>
+      <w:r>
+        <w:rPr>
+          <w:b/>
+          <w:lang w:val="en-GB"/>
+        </w:rPr>
+        <w:t>i, j</w:t>
+      </w:r>
+      <w:r>
+        <w:rPr>
+          <w:b/>
+          <w:lang w:val="en-GB"/>
+        </w:rPr>
+        <w:t>)</w:t>
       </w:r>
       <w:r>
         <w:rPr>
@@ -4392,7 +4711,14 @@
           <w:b/>
           <w:lang w:val="en-GB"/>
         </w:rPr>
-        <w:t>(c)</w:t>
+        <w:t>(i</w:t>
+      </w:r>
+      <w:r>
+        <w:rPr>
+          <w:b/>
+          <w:lang w:val="en-GB"/>
+        </w:rPr>
+        <w:t>)</w:t>
       </w:r>
       <w:r>
         <w:rPr>
@@ -4405,7 +4731,14 @@
           <w:b/>
           <w:lang w:val="en-GB"/>
         </w:rPr>
-        <w:t>(d)</w:t>
+        <w:t>(j</w:t>
+      </w:r>
+      <w:r>
+        <w:rPr>
+          <w:b/>
+          <w:lang w:val="en-GB"/>
+        </w:rPr>
+        <w:t>)</w:t>
       </w:r>
       <w:r>
         <w:rPr>
@@ -4413,163 +4746,13 @@
         </w:rPr>
         <w:t xml:space="preserve"> trials. The winning model’s predicted context effect sizes correlated significantly with the observed ones. Strong context effects, however, were underestimated, as indicated by the reduced slopes.</w:t>
       </w:r>
-      <w:ins w:id="17" w:author="Felix Molter" w:date="2021-01-15T19:40:00Z">
+      <w:ins w:id="36" w:author="Felix Molter" w:date="2021-01-15T19:40:00Z">
         <w:r>
           <w:rPr>
             <w:lang w:val="en-GB"/>
           </w:rPr>
           <w:t xml:space="preserve"> </w:t>
         </w:r>
-        <w:r>
-          <w:rPr>
-            <w:b/>
-            <w:lang w:val="en-GB"/>
-          </w:rPr>
-          <w:t>(e-j)</w:t>
-        </w:r>
-      </w:ins>
-      <w:r>
-        <w:rPr>
-          <w:lang w:val="en-GB"/>
-        </w:rPr>
-        <w:t xml:space="preserve"> </w:t>
-      </w:r>
-      <w:ins w:id="18" w:author="Felix Molter" w:date="2021-01-15T19:45:00Z">
-        <w:r>
-          <w:rPr>
-            <w:lang w:val="en-GB"/>
-          </w:rPr>
-          <w:t xml:space="preserve">Observed and model-predicted probability of choosing the target </w:t>
-        </w:r>
-        <w:r>
-          <w:rPr>
-            <w:b/>
-            <w:lang w:val="en-GB"/>
-          </w:rPr>
-          <w:t>(e, h)</w:t>
-        </w:r>
-        <w:r>
-          <w:rPr>
-            <w:lang w:val="en-GB"/>
-          </w:rPr>
-          <w:t xml:space="preserve">, competitor </w:t>
-        </w:r>
-        <w:r>
-          <w:rPr>
-            <w:b/>
-            <w:lang w:val="en-GB"/>
-          </w:rPr>
-          <w:t>(f, i)</w:t>
-        </w:r>
-        <w:r>
-          <w:rPr>
-            <w:lang w:val="en-GB"/>
-          </w:rPr>
-          <w:t xml:space="preserve">, or decoy </w:t>
-        </w:r>
-        <w:r>
-          <w:rPr>
-            <w:b/>
-            <w:lang w:val="en-GB"/>
-          </w:rPr>
-          <w:t>(g, j)</w:t>
-        </w:r>
-        <w:r>
-          <w:rPr>
-            <w:lang w:val="en-GB"/>
-          </w:rPr>
-          <w:t xml:space="preserve"> alternatives in attraction </w:t>
-        </w:r>
-        <w:r>
-          <w:rPr>
-            <w:b/>
-            <w:lang w:val="en-GB"/>
-          </w:rPr>
-          <w:t>(e-g)</w:t>
-        </w:r>
-        <w:r>
-          <w:rPr>
-            <w:lang w:val="en-GB"/>
-          </w:rPr>
-          <w:t xml:space="preserve"> and compromise trials </w:t>
-        </w:r>
-        <w:r>
-          <w:rPr>
-            <w:b/>
-            <w:lang w:val="en-GB"/>
-          </w:rPr>
-          <w:t>(h-j)</w:t>
-        </w:r>
-        <w:r>
-          <w:rPr>
-            <w:lang w:val="en-GB"/>
-          </w:rPr>
-          <w:t xml:space="preserve"> as a function of relative dwell time advantage. Relative dwell time advantage </w:t>
-        </w:r>
-      </w:ins>
-      <w:ins w:id="19" w:author="Felix Molter" w:date="2021-01-15T19:46:00Z">
-        <w:r>
-          <w:rPr>
-            <w:lang w:val="en-GB"/>
-          </w:rPr>
-          <w:t>was</w:t>
-        </w:r>
-      </w:ins>
-      <w:ins w:id="20" w:author="Felix Molter" w:date="2021-01-15T19:45:00Z">
-        <w:r>
-          <w:rPr>
-            <w:lang w:val="en-GB"/>
-          </w:rPr>
-          <w:t xml:space="preserve"> computed as relative dwell time towards an item minus the mean relative dwell time to all other items. White bars </w:t>
-        </w:r>
-      </w:ins>
-      <w:ins w:id="21" w:author="Felix Molter" w:date="2021-01-15T19:46:00Z">
-        <w:r>
-          <w:rPr>
-            <w:lang w:val="en-GB"/>
-          </w:rPr>
-          <w:t xml:space="preserve">and error bars </w:t>
-        </w:r>
-      </w:ins>
-      <w:ins w:id="22" w:author="Felix Molter" w:date="2021-01-15T19:45:00Z">
-        <w:r>
-          <w:rPr>
-            <w:lang w:val="en-GB"/>
-          </w:rPr>
-          <w:t xml:space="preserve">show </w:t>
-        </w:r>
-      </w:ins>
-      <w:ins w:id="23" w:author="Felix Molter" w:date="2021-01-15T19:46:00Z">
-        <w:r>
-          <w:rPr>
-            <w:lang w:val="en-GB"/>
-          </w:rPr>
-          <w:t xml:space="preserve">mean ± s.e. </w:t>
-        </w:r>
-      </w:ins>
-      <w:ins w:id="24" w:author="Felix Molter" w:date="2021-01-15T19:45:00Z">
-        <w:r>
-          <w:rPr>
-            <w:lang w:val="en-GB"/>
-          </w:rPr>
-          <w:t>observed data from even-numbered trials. Model predictions</w:t>
-        </w:r>
-      </w:ins>
-      <w:ins w:id="25" w:author="Felix Molter" w:date="2021-01-16T13:57:00Z">
-        <w:r>
-          <w:rPr>
-            <w:lang w:val="en-GB"/>
-          </w:rPr>
-          <w:t xml:space="preserve"> (coloured lines)</w:t>
-        </w:r>
-      </w:ins>
-      <w:ins w:id="26" w:author="Felix Molter" w:date="2021-01-15T19:45:00Z">
-        <w:r>
-          <w:rPr>
-            <w:lang w:val="en-GB"/>
-          </w:rPr>
-          <w:t xml:space="preserve"> are based on 50 simulations of each odd-numbered trial.</w:t>
-        </w:r>
       </w:ins>
     </w:p>
     <w:p>
@@ -4592,6 +4775,7 @@
         <w:rPr>
           <w:lang w:val="en-GB"/>
         </w:rPr>
+        <w:lastRenderedPageBreak/>
         <w:t xml:space="preserve">Given that participants’ choices and eye movements exhibited modulation by the context of available options, we next tested whether their behaviour could be described using a gaze-dependent accumulation model, and how such a model performs in comparison to extant theories of multi-alternative multi-attribute choice. To this end, we adapted a recently developed, gaze-dependent leaky accumulator model of two-alternative risky choice (Glickman et al., 2019) to the three-alternative scenario. We refer to this model as the Gaze-dependent Leaky Accumulator (GLA). It assumes that subjective utilities for each alternative </w:t>
       </w:r>
       <m:oMath>
@@ -5364,14 +5548,7 @@
         <w:rPr>
           <w:lang w:val="en-GB"/>
         </w:rPr>
-        <w:t xml:space="preserve"> (or similarity). MDFT does not assume any influence of gaze on the decision process. We included three baseline models in our model comparison: First, a standard Expected Utility model (EU; Von Neumann &amp; Morgenstern, 1947) that did not consider gaze data. Second, a </w:t>
-      </w:r>
-      <w:r>
-        <w:rPr>
-          <w:lang w:val="en-GB"/>
-        </w:rPr>
-        <w:lastRenderedPageBreak/>
-        <w:t>static gaze baseline model (</w:t>
+        <w:t xml:space="preserve"> (or similarity). MDFT does not assume any influence of gaze on the decision process. We included three baseline models in our model comparison: First, a standard Expected Utility model (EU; Von Neumann &amp; Morgenstern, 1947) that did not consider gaze data. Second, a static gaze baseline model (</w:t>
       </w:r>
       <m:oMath>
         <m:sSub>
@@ -5411,7 +5588,14 @@
         <w:rPr>
           <w:lang w:val="en-GB"/>
         </w:rPr>
-        <w:t>) that predicted choices only from trial-aggregated gaze towards each alternative, ignoring outcome values and outcome probabilities. Third, we constructed a dynamic gaze baseline model (</w:t>
+        <w:t xml:space="preserve">) that predicted choices only from trial-aggregated gaze towards each alternative, ignoring outcome values and outcome probabilities. Third, we </w:t>
+      </w:r>
+      <w:r>
+        <w:rPr>
+          <w:lang w:val="en-GB"/>
+        </w:rPr>
+        <w:lastRenderedPageBreak/>
+        <w:t>constructed a dynamic gaze baseline model (</w:t>
       </w:r>
       <m:oMath>
         <m:sSub>
@@ -5965,14 +6149,7 @@
         <w:rPr>
           <w:lang w:val="en-GB"/>
         </w:rPr>
-        <w:t xml:space="preserve"> 0.18. Estimates for the leak parameter </w:t>
-      </w:r>
-      <w:r>
-        <w:rPr>
-          <w:lang w:val="en-GB"/>
-        </w:rPr>
-        <w:lastRenderedPageBreak/>
-        <w:t xml:space="preserve">ranged from 0.08 (almost no leak) to 0.65 (moderately strong leak), with mean </w:t>
+        <w:t xml:space="preserve"> 0.18. Estimates for the leak parameter ranged from 0.08 (almost no leak) to 0.65 (moderately strong leak), with mean </w:t>
       </w:r>
       <m:oMath>
         <m:r>
@@ -6002,7 +6179,14 @@
         <w:rPr>
           <w:lang w:val="en-GB"/>
         </w:rPr>
-        <w:t xml:space="preserve"> 0.2. In principle, the model could produce a choice bias towards the alternative fixated last, by combining strong leakage with a stro</w:t>
+        <w:t xml:space="preserve"> 0.2. In principle, the model could produce a choice bias towards the alternative fixated last, by </w:t>
+      </w:r>
+      <w:r>
+        <w:rPr>
+          <w:lang w:val="en-GB"/>
+        </w:rPr>
+        <w:lastRenderedPageBreak/>
+        <w:t>combining strong leakage with a stro</w:t>
       </w:r>
       <w:r>
         <w:rPr>
@@ -6101,32 +6285,32 @@
       <w:pPr>
         <w:pStyle w:val="BodyText"/>
         <w:rPr>
-          <w:ins w:id="27" w:author="Felix Molter" w:date="2021-01-19T16:52:00Z"/>
-          <w:lang w:val="en-GB"/>
-        </w:rPr>
-      </w:pPr>
-      <w:commentRangeStart w:id="28"/>
-      <w:commentRangeStart w:id="29"/>
+          <w:ins w:id="37" w:author="Felix Molter" w:date="2021-01-19T16:52:00Z"/>
+          <w:lang w:val="en-GB"/>
+        </w:rPr>
+      </w:pPr>
+      <w:commentRangeStart w:id="38"/>
+      <w:commentRangeStart w:id="39"/>
       <w:r>
         <w:rPr>
           <w:lang w:val="en-GB"/>
         </w:rPr>
         <w:t>Given</w:t>
       </w:r>
-      <w:commentRangeEnd w:id="28"/>
-      <w:r>
-        <w:rPr>
-          <w:lang w:val="en-GB"/>
-        </w:rPr>
-        <w:commentReference w:id="28"/>
-      </w:r>
-      <w:commentRangeEnd w:id="29"/>
+      <w:commentRangeEnd w:id="38"/>
+      <w:r>
+        <w:rPr>
+          <w:lang w:val="en-GB"/>
+        </w:rPr>
+        <w:commentReference w:id="38"/>
+      </w:r>
+      <w:commentRangeEnd w:id="39"/>
       <w:r>
         <w:rPr>
           <w:rStyle w:val="CommentReference"/>
           <w:lang w:val="en-GB"/>
         </w:rPr>
-        <w:commentReference w:id="29"/>
+        <w:commentReference w:id="39"/>
       </w:r>
       <w:r>
         <w:rPr>
@@ -6155,11 +6339,11 @@
       <w:pPr>
         <w:pStyle w:val="BodyText"/>
         <w:rPr>
-          <w:ins w:id="30" w:author="Felix Molter" w:date="2021-01-19T16:53:00Z"/>
-          <w:lang w:val="en-GB"/>
-        </w:rPr>
-      </w:pPr>
-      <w:ins w:id="31" w:author="Felix Molter" w:date="2021-01-19T16:52:00Z">
+          <w:ins w:id="40" w:author="Felix Molter" w:date="2021-01-19T16:53:00Z"/>
+          <w:lang w:val="en-GB"/>
+        </w:rPr>
+      </w:pPr>
+      <w:ins w:id="41" w:author="Felix Molter" w:date="2021-01-19T16:52:00Z">
         <w:r>
           <w:rPr>
             <w:lang w:val="en-GB"/>
@@ -6167,7 +6351,7 @@
           <w:t xml:space="preserve">Insert model-predicted </w:t>
         </w:r>
       </w:ins>
-      <w:ins w:id="32" w:author="Felix Molter" w:date="2021-01-19T16:53:00Z">
+      <w:ins w:id="42" w:author="Felix Molter" w:date="2021-01-19T16:53:00Z">
         <w:r>
           <w:rPr>
             <w:lang w:val="en-GB"/>
@@ -6184,16 +6368,16 @@
           <w:numId w:val="11"/>
         </w:numPr>
         <w:rPr>
-          <w:ins w:id="33" w:author="Felix Molter" w:date="2021-01-19T16:53:00Z"/>
-          <w:lang w:val="en-GB"/>
-        </w:rPr>
-        <w:pPrChange w:id="34" w:author="Felix Molter" w:date="2021-01-19T16:53:00Z">
+          <w:ins w:id="43" w:author="Felix Molter" w:date="2021-01-19T16:53:00Z"/>
+          <w:lang w:val="en-GB"/>
+        </w:rPr>
+        <w:pPrChange w:id="44" w:author="Felix Molter" w:date="2021-01-19T16:53:00Z">
           <w:pPr>
             <w:pStyle w:val="BodyText"/>
           </w:pPr>
         </w:pPrChange>
       </w:pPr>
-      <w:ins w:id="35" w:author="Felix Molter" w:date="2021-01-19T16:53:00Z">
+      <w:ins w:id="45" w:author="Felix Molter" w:date="2021-01-19T16:53:00Z">
         <w:r>
           <w:rPr>
             <w:lang w:val="en-GB"/>
@@ -6210,16 +6394,16 @@
           <w:numId w:val="11"/>
         </w:numPr>
         <w:rPr>
-          <w:ins w:id="36" w:author="Felix Molter" w:date="2021-01-19T16:54:00Z"/>
-          <w:lang w:val="en-GB"/>
-        </w:rPr>
-        <w:pPrChange w:id="37" w:author="Felix Molter" w:date="2021-01-19T16:53:00Z">
+          <w:ins w:id="46" w:author="Felix Molter" w:date="2021-01-19T16:54:00Z"/>
+          <w:lang w:val="en-GB"/>
+        </w:rPr>
+        <w:pPrChange w:id="47" w:author="Felix Molter" w:date="2021-01-19T16:53:00Z">
           <w:pPr>
             <w:pStyle w:val="BodyText"/>
           </w:pPr>
         </w:pPrChange>
       </w:pPr>
-      <w:ins w:id="38" w:author="Felix Molter" w:date="2021-01-19T16:54:00Z">
+      <w:ins w:id="48" w:author="Felix Molter" w:date="2021-01-19T16:54:00Z">
         <w:r>
           <w:rPr>
             <w:lang w:val="en-GB"/>
@@ -6236,16 +6420,16 @@
           <w:numId w:val="11"/>
         </w:numPr>
         <w:rPr>
-          <w:ins w:id="39" w:author="Felix Molter" w:date="2021-01-19T16:55:00Z"/>
-          <w:lang w:val="en-GB"/>
-        </w:rPr>
-        <w:pPrChange w:id="40" w:author="Felix Molter" w:date="2021-01-19T16:53:00Z">
+          <w:ins w:id="49" w:author="Felix Molter" w:date="2021-01-19T16:55:00Z"/>
+          <w:lang w:val="en-GB"/>
+        </w:rPr>
+        <w:pPrChange w:id="50" w:author="Felix Molter" w:date="2021-01-19T16:53:00Z">
           <w:pPr>
             <w:pStyle w:val="BodyText"/>
           </w:pPr>
         </w:pPrChange>
       </w:pPr>
-      <w:ins w:id="41" w:author="Felix Molter" w:date="2021-01-19T16:54:00Z">
+      <w:ins w:id="51" w:author="Felix Molter" w:date="2021-01-19T16:54:00Z">
         <w:r>
           <w:rPr>
             <w:lang w:val="en-GB"/>
@@ -6253,7 +6437,7 @@
           <w:t xml:space="preserve">MDFT and EU miss this. </w:t>
         </w:r>
       </w:ins>
-      <w:ins w:id="42" w:author="Felix Molter" w:date="2021-01-19T16:55:00Z">
+      <w:ins w:id="52" w:author="Felix Molter" w:date="2021-01-19T16:55:00Z">
         <w:r>
           <w:rPr>
             <w:lang w:val="en-GB"/>
@@ -6270,16 +6454,16 @@
           <w:numId w:val="11"/>
         </w:numPr>
         <w:rPr>
-          <w:ins w:id="43" w:author="Felix Molter" w:date="2021-01-19T16:55:00Z"/>
-          <w:lang w:val="en-GB"/>
-        </w:rPr>
-        <w:pPrChange w:id="44" w:author="Felix Molter" w:date="2021-01-19T16:53:00Z">
+          <w:ins w:id="53" w:author="Felix Molter" w:date="2021-01-19T16:55:00Z"/>
+          <w:lang w:val="en-GB"/>
+        </w:rPr>
+        <w:pPrChange w:id="54" w:author="Felix Molter" w:date="2021-01-19T16:53:00Z">
           <w:pPr>
             <w:pStyle w:val="BodyText"/>
           </w:pPr>
         </w:pPrChange>
       </w:pPr>
-      <w:ins w:id="45" w:author="Felix Molter" w:date="2021-01-19T16:55:00Z">
+      <w:ins w:id="55" w:author="Felix Molter" w:date="2021-01-19T16:55:00Z">
         <w:r>
           <w:rPr>
             <w:lang w:val="en-GB"/>
@@ -6298,18 +6482,17 @@
         <w:rPr>
           <w:lang w:val="en-GB"/>
         </w:rPr>
-        <w:pPrChange w:id="46" w:author="Felix Molter" w:date="2021-01-19T16:56:00Z">
+        <w:pPrChange w:id="56" w:author="Felix Molter" w:date="2021-01-19T16:56:00Z">
           <w:pPr>
             <w:pStyle w:val="BodyText"/>
           </w:pPr>
         </w:pPrChange>
       </w:pPr>
-      <w:ins w:id="47" w:author="Felix Molter" w:date="2021-01-19T16:56:00Z">
+      <w:ins w:id="57" w:author="Felix Molter" w:date="2021-01-19T16:56:00Z">
         <w:r>
           <w:rPr>
             <w:lang w:val="en-GB"/>
           </w:rPr>
-          <w:lastRenderedPageBreak/>
           <w:t xml:space="preserve">GBstat worst, GBdyn less bad, GLA least bad </w:t>
         </w:r>
       </w:ins>
@@ -6318,14 +6501,15 @@
       <w:pPr>
         <w:pStyle w:val="BodyText"/>
         <w:rPr>
-          <w:ins w:id="48" w:author="Felix Molter" w:date="2021-01-19T16:57:00Z"/>
-          <w:lang w:val="en-GB"/>
-        </w:rPr>
-      </w:pPr>
-      <w:r>
-        <w:rPr>
-          <w:lang w:val="en-GB"/>
-        </w:rPr>
+          <w:ins w:id="58" w:author="Felix Molter" w:date="2021-01-19T16:57:00Z"/>
+          <w:lang w:val="en-GB"/>
+        </w:rPr>
+      </w:pPr>
+      <w:r>
+        <w:rPr>
+          <w:lang w:val="en-GB"/>
+        </w:rPr>
+        <w:lastRenderedPageBreak/>
         <w:t>Finally, we investigated the ability of the best-performing model to predict individual differences in context effect strengths. Therefore, we predicted choices from the fitted GLA model and correlated the resulting RST with the observed data. Predicted RST correlated significantly with observed ones in attraction (</w:t>
       </w:r>
       <m:oMath>
@@ -6490,27 +6674,27 @@
         </w:rPr>
         <w:t xml:space="preserve">d) trials. </w:t>
       </w:r>
-      <w:commentRangeStart w:id="49"/>
+      <w:commentRangeStart w:id="59"/>
       <w:r>
         <w:rPr>
           <w:lang w:val="en-GB"/>
         </w:rPr>
         <w:t xml:space="preserve">However, the model underestimates large deviations from RST = 0.5, suggesting that the gaze-discount mechanism by itself is limited in its predictive </w:t>
       </w:r>
-      <w:commentRangeStart w:id="50"/>
+      <w:commentRangeStart w:id="60"/>
       <w:r>
         <w:rPr>
           <w:lang w:val="en-GB"/>
         </w:rPr>
         <w:t>range</w:t>
       </w:r>
-      <w:commentRangeEnd w:id="50"/>
+      <w:commentRangeEnd w:id="60"/>
       <w:r>
         <w:rPr>
           <w:rStyle w:val="CommentReference"/>
           <w:lang w:val="en-GB"/>
         </w:rPr>
-        <w:commentReference w:id="50"/>
+        <w:commentReference w:id="60"/>
       </w:r>
       <w:r>
         <w:rPr>
@@ -6518,23 +6702,23 @@
         </w:rPr>
         <w:t>.</w:t>
       </w:r>
-      <w:commentRangeEnd w:id="49"/>
-      <w:r>
-        <w:rPr>
-          <w:lang w:val="en-GB"/>
-        </w:rPr>
-        <w:commentReference w:id="49"/>
+      <w:commentRangeEnd w:id="59"/>
+      <w:r>
+        <w:rPr>
+          <w:lang w:val="en-GB"/>
+        </w:rPr>
+        <w:commentReference w:id="59"/>
       </w:r>
     </w:p>
     <w:p>
       <w:pPr>
         <w:pStyle w:val="BodyText"/>
         <w:rPr>
-          <w:ins w:id="51" w:author="Felix Molter" w:date="2021-01-19T16:59:00Z"/>
-          <w:lang w:val="en-GB"/>
-        </w:rPr>
-      </w:pPr>
-      <w:ins w:id="52" w:author="Felix Molter" w:date="2021-01-19T16:57:00Z">
+          <w:ins w:id="61" w:author="Felix Molter" w:date="2021-01-19T16:59:00Z"/>
+          <w:lang w:val="en-GB"/>
+        </w:rPr>
+      </w:pPr>
+      <w:ins w:id="62" w:author="Felix Molter" w:date="2021-01-19T16:57:00Z">
         <w:r>
           <w:rPr>
             <w:lang w:val="en-GB"/>
@@ -6542,7 +6726,7 @@
           <w:t xml:space="preserve">- limited predictive range: </w:t>
         </w:r>
       </w:ins>
-      <w:ins w:id="53" w:author="Felix Molter" w:date="2021-01-19T16:58:00Z">
+      <w:ins w:id="63" w:author="Felix Molter" w:date="2021-01-19T16:58:00Z">
         <w:r>
           <w:rPr>
             <w:lang w:val="en-GB"/>
@@ -6550,7 +6734,7 @@
           <w:t xml:space="preserve">dominated decoys are chosen almost never, yet dwell times towards them are not as short, in proportion. This limits simple gaze-dependent models like GLA in reducing their </w:t>
         </w:r>
       </w:ins>
-      <w:ins w:id="54" w:author="Felix Molter" w:date="2021-01-19T16:59:00Z">
+      <w:ins w:id="64" w:author="Felix Molter" w:date="2021-01-19T16:59:00Z">
         <w:r>
           <w:rPr>
             <w:lang w:val="en-GB"/>
@@ -6563,11 +6747,11 @@
       <w:pPr>
         <w:pStyle w:val="BodyText"/>
         <w:rPr>
-          <w:ins w:id="55" w:author="Felix Molter" w:date="2021-01-19T17:00:00Z"/>
-          <w:lang w:val="en-GB"/>
-        </w:rPr>
-      </w:pPr>
-      <w:ins w:id="56" w:author="Felix Molter" w:date="2021-01-19T16:59:00Z">
+          <w:ins w:id="65" w:author="Felix Molter" w:date="2021-01-19T17:00:00Z"/>
+          <w:lang w:val="en-GB"/>
+        </w:rPr>
+      </w:pPr>
+      <w:ins w:id="66" w:author="Felix Molter" w:date="2021-01-19T16:59:00Z">
         <w:r>
           <w:rPr>
             <w:lang w:val="en-GB"/>
@@ -6575,7 +6759,7 @@
           <w:t xml:space="preserve">- Similarly, while targets are looked at slightly longer, they are chosen much more frequently for some participants. Here, again, gaze-dependent models are limited by their dependence on gaze data: Gaze </w:t>
         </w:r>
       </w:ins>
-      <w:ins w:id="57" w:author="Felix Molter" w:date="2021-01-19T17:00:00Z">
+      <w:ins w:id="67" w:author="Felix Molter" w:date="2021-01-19T17:00:00Z">
         <w:r>
           <w:rPr>
             <w:lang w:val="en-GB"/>
@@ -6588,11 +6772,11 @@
       <w:pPr>
         <w:pStyle w:val="BodyText"/>
         <w:rPr>
-          <w:ins w:id="58" w:author="Felix Molter" w:date="2021-01-19T17:03:00Z"/>
-          <w:lang w:val="en-GB"/>
-        </w:rPr>
-      </w:pPr>
-      <w:ins w:id="59" w:author="Felix Molter" w:date="2021-01-19T17:00:00Z">
+          <w:ins w:id="68" w:author="Felix Molter" w:date="2021-01-19T17:03:00Z"/>
+          <w:lang w:val="en-GB"/>
+        </w:rPr>
+      </w:pPr>
+      <w:ins w:id="69" w:author="Felix Molter" w:date="2021-01-19T17:00:00Z">
         <w:r>
           <w:rPr>
             <w:lang w:val="en-GB"/>
@@ -6600,7 +6784,7 @@
           <w:t>- Note, however, that the GLA still wins the model comparison</w:t>
         </w:r>
       </w:ins>
-      <w:ins w:id="60" w:author="Felix Molter" w:date="2021-01-19T17:01:00Z">
+      <w:ins w:id="70" w:author="Felix Molter" w:date="2021-01-19T17:01:00Z">
         <w:r>
           <w:rPr>
             <w:lang w:val="en-GB"/>
@@ -6608,7 +6792,7 @@
           <w:t xml:space="preserve">, even for most participants with large AE. A closer inspection of predicted choice probabilities (supplemental figure) shows that, on average, it predicts high probability for the empirically chosen alternative (resulting in </w:t>
         </w:r>
       </w:ins>
-      <w:ins w:id="61" w:author="Felix Molter" w:date="2021-01-19T17:02:00Z">
+      <w:ins w:id="71" w:author="Felix Molter" w:date="2021-01-19T17:02:00Z">
         <w:r>
           <w:rPr>
             <w:lang w:val="en-GB"/>
@@ -6616,7 +6800,7 @@
           <w:t xml:space="preserve">good overall fit), but still predicts rather similar proportions of target and competitor choices (resulting in </w:t>
         </w:r>
       </w:ins>
-      <w:ins w:id="62" w:author="Felix Molter" w:date="2021-01-19T17:03:00Z">
+      <w:ins w:id="72" w:author="Felix Molter" w:date="2021-01-19T17:03:00Z">
         <w:r>
           <w:rPr>
             <w:lang w:val="en-GB"/>
@@ -6632,7 +6816,7 @@
           <w:lang w:val="en-GB"/>
         </w:rPr>
       </w:pPr>
-      <w:ins w:id="63" w:author="Felix Molter" w:date="2021-01-19T17:03:00Z">
+      <w:ins w:id="73" w:author="Felix Molter" w:date="2021-01-19T17:03:00Z">
         <w:r>
           <w:rPr>
             <w:lang w:val="en-GB"/>
@@ -6646,7 +6830,7 @@
           <w:t xml:space="preserve">predict larger differences in probability of choosing target vs competitor, but overall have lower </w:t>
         </w:r>
       </w:ins>
-      <w:ins w:id="64" w:author="Felix Molter" w:date="2021-01-19T17:04:00Z">
+      <w:ins w:id="74" w:author="Felix Molter" w:date="2021-01-19T17:04:00Z">
         <w:r>
           <w:rPr>
             <w:lang w:val="en-GB"/>
@@ -6693,14 +6877,14 @@
         <w:rPr>
           <w:lang w:val="en-GB"/>
         </w:rPr>
-        <w:t xml:space="preserve"> selection of models and the specific mechanisms implemented in them. In addition, the reported model </w:t>
+        <w:t xml:space="preserve"> selection of models and the specific mechanisms implemented in them. In addition, the reported model comparison offers no way to test the contribution of individual model mechanisms (such as accumulation leak, inhibition between alternatives, or the gaze-dependent discount) to model </w:t>
       </w:r>
       <w:r>
         <w:rPr>
           <w:lang w:val="en-GB"/>
         </w:rPr>
         <w:lastRenderedPageBreak/>
-        <w:t xml:space="preserve">comparison offers no way to test the contribution of individual model mechanisms (such as accumulation leak, inhibition between alternatives, or the gaze-dependent discount) to model performance. It is also conceivable that a combination of mechanisms of multiple model classes (i.e., a </w:t>
+        <w:t xml:space="preserve">performance. It is also conceivable that a combination of mechanisms of multiple model classes (i.e., a </w:t>
       </w:r>
       <w:r>
         <w:rPr>
@@ -6774,11 +6958,12 @@
           <w:lang w:val="en-GB"/>
         </w:rPr>
       </w:pPr>
-      <w:bookmarkStart w:id="65" w:name="fig%252525253Afig4-switchboard-overview"/>
-      <w:commentRangeStart w:id="66"/>
-      <w:commentRangeStart w:id="67"/>
-      <w:r>
-        <w:rPr>
+      <w:bookmarkStart w:id="75" w:name="fig%252525253Afig4-switchboard-overview"/>
+      <w:commentRangeStart w:id="76"/>
+      <w:commentRangeStart w:id="77"/>
+      <w:r>
+        <w:rPr>
+          <w:noProof/>
           <w:lang w:val="en-GB"/>
         </w:rPr>
         <w:lastRenderedPageBreak/>
@@ -6820,21 +7005,21 @@
           </wp:inline>
         </w:drawing>
       </w:r>
-      <w:bookmarkEnd w:id="65"/>
-      <w:commentRangeEnd w:id="66"/>
-      <w:commentRangeEnd w:id="67"/>
-      <w:r>
-        <w:rPr>
-          <w:lang w:val="en-GB"/>
-        </w:rPr>
-        <w:commentReference w:id="66"/>
+      <w:bookmarkEnd w:id="75"/>
+      <w:commentRangeEnd w:id="76"/>
+      <w:commentRangeEnd w:id="77"/>
+      <w:r>
+        <w:rPr>
+          <w:lang w:val="en-GB"/>
+        </w:rPr>
+        <w:commentReference w:id="76"/>
       </w:r>
       <w:r>
         <w:rPr>
           <w:rStyle w:val="CommentReference"/>
           <w:lang w:val="en-GB"/>
         </w:rPr>
-        <w:commentReference w:id="67"/>
+        <w:commentReference w:id="77"/>
       </w:r>
     </w:p>
     <w:p>
@@ -9376,8 +9561,8 @@
               </w:rPr>
               <w:t>Comparative</w:t>
             </w:r>
-            <w:bookmarkStart w:id="68" w:name="tab%252525253Aswitchboard-best-ind"/>
-            <w:bookmarkEnd w:id="68"/>
+            <w:bookmarkStart w:id="78" w:name="tab%252525253Aswitchboard-best-ind"/>
+            <w:bookmarkEnd w:id="78"/>
           </w:p>
         </w:tc>
       </w:tr>
@@ -9509,8 +9694,8 @@
           <w:lang w:val="en-GB"/>
         </w:rPr>
       </w:pPr>
-      <w:commentRangeStart w:id="69"/>
-      <w:commentRangeStart w:id="70"/>
+      <w:commentRangeStart w:id="79"/>
+      <w:commentRangeStart w:id="80"/>
       <w:r>
         <w:rPr>
           <w:lang w:val="en-GB"/>
@@ -9518,20 +9703,20 @@
         <w:lastRenderedPageBreak/>
         <w:t>The</w:t>
       </w:r>
-      <w:commentRangeEnd w:id="69"/>
-      <w:r>
-        <w:rPr>
-          <w:lang w:val="en-GB"/>
-        </w:rPr>
-        <w:commentReference w:id="69"/>
-      </w:r>
-      <w:commentRangeEnd w:id="70"/>
+      <w:commentRangeEnd w:id="79"/>
+      <w:r>
+        <w:rPr>
+          <w:lang w:val="en-GB"/>
+        </w:rPr>
+        <w:commentReference w:id="79"/>
+      </w:r>
+      <w:commentRangeEnd w:id="80"/>
       <w:r>
         <w:rPr>
           <w:rStyle w:val="CommentReference"/>
           <w:lang w:val="en-GB"/>
         </w:rPr>
-        <w:commentReference w:id="70"/>
+        <w:commentReference w:id="80"/>
       </w:r>
       <w:r>
         <w:rPr>
@@ -10192,28 +10377,28 @@
           <w:lang w:val="en-GB"/>
         </w:rPr>
       </w:pPr>
-      <w:commentRangeStart w:id="71"/>
-      <w:commentRangeStart w:id="72"/>
+      <w:commentRangeStart w:id="81"/>
+      <w:commentRangeStart w:id="82"/>
       <w:r>
         <w:rPr>
           <w:lang w:val="en-GB"/>
         </w:rPr>
         <w:t>The</w:t>
       </w:r>
-      <w:commentRangeEnd w:id="71"/>
-      <w:r>
-        <w:rPr>
-          <w:lang w:val="en-GB"/>
-        </w:rPr>
-        <w:commentReference w:id="71"/>
-      </w:r>
-      <w:commentRangeEnd w:id="72"/>
+      <w:commentRangeEnd w:id="81"/>
+      <w:r>
+        <w:rPr>
+          <w:lang w:val="en-GB"/>
+        </w:rPr>
+        <w:commentReference w:id="81"/>
+      </w:r>
+      <w:commentRangeEnd w:id="82"/>
       <w:r>
         <w:rPr>
           <w:rStyle w:val="CommentReference"/>
           <w:lang w:val="en-GB"/>
         </w:rPr>
-        <w:commentReference w:id="72"/>
+        <w:commentReference w:id="82"/>
       </w:r>
       <w:r>
         <w:rPr>
@@ -10397,9 +10582,10 @@
           <w:lang w:val="en-GB"/>
         </w:rPr>
       </w:pPr>
-      <w:del w:id="73" w:author="Felix Molter" w:date="2021-01-18T16:10:00Z">
+      <w:del w:id="83" w:author="Felix Molter" w:date="2021-01-18T16:10:00Z">
         <w:r>
           <w:rPr>
+            <w:noProof/>
             <w:lang w:val="en-GB"/>
           </w:rPr>
           <w:lastRenderedPageBreak/>
@@ -10442,9 +10628,10 @@
           </w:drawing>
         </w:r>
       </w:del>
-      <w:ins w:id="74" w:author="Felix Molter" w:date="2021-01-18T19:09:00Z">
+      <w:ins w:id="84" w:author="Felix Molter" w:date="2021-01-18T19:09:00Z">
         <w:r>
           <w:rPr>
+            <w:noProof/>
             <w:lang w:val="en-GB"/>
           </w:rPr>
           <w:drawing>
@@ -10513,7 +10700,7 @@
         </w:rPr>
         <w:t xml:space="preserve"> </w:t>
       </w:r>
-      <w:commentRangeStart w:id="75"/>
+      <w:commentRangeStart w:id="85"/>
       <w:r>
         <w:rPr>
           <w:b/>
@@ -10570,25 +10757,25 @@
         </w:rPr>
         <w:t xml:space="preserve">, </w:t>
       </w:r>
-      <w:commentRangeStart w:id="76"/>
+      <w:commentRangeStart w:id="86"/>
       <w:r>
         <w:rPr>
           <w:lang w:val="en-GB"/>
         </w:rPr>
         <w:t>the hybrid variant predicted attraction effects substantially better</w:t>
       </w:r>
-      <w:commentRangeEnd w:id="76"/>
-      <w:r>
-        <w:rPr>
-          <w:lang w:val="en-GB"/>
-        </w:rPr>
-        <w:commentReference w:id="76"/>
-      </w:r>
-      <w:r>
-        <w:rPr>
-          <w:lang w:val="en-GB"/>
-        </w:rPr>
-        <w:commentReference w:id="77"/>
+      <w:commentRangeEnd w:id="86"/>
+      <w:r>
+        <w:rPr>
+          <w:lang w:val="en-GB"/>
+        </w:rPr>
+        <w:commentReference w:id="86"/>
+      </w:r>
+      <w:r>
+        <w:rPr>
+          <w:lang w:val="en-GB"/>
+        </w:rPr>
+        <w:commentReference w:id="87"/>
       </w:r>
       <w:r>
         <w:rPr>
@@ -10638,21 +10825,21 @@
         </w:rPr>
         <w:t xml:space="preserve"> resemble Figure 3c and d (differences are due to stochasticity in simulation of choices), and shown again for illustration purpos</w:t>
       </w:r>
-      <w:bookmarkStart w:id="78" w:name="fig%252525253Afig5-switchboard-pred-rst1"/>
-      <w:bookmarkEnd w:id="78"/>
+      <w:bookmarkStart w:id="88" w:name="fig%252525253Afig5-switchboard-pred-rst1"/>
+      <w:bookmarkEnd w:id="88"/>
       <w:r>
         <w:rPr>
           <w:lang w:val="en-GB"/>
         </w:rPr>
         <w:t>es.</w:t>
       </w:r>
-      <w:commentRangeEnd w:id="75"/>
+      <w:commentRangeEnd w:id="85"/>
       <w:r>
         <w:rPr>
           <w:rStyle w:val="CommentReference"/>
           <w:lang w:val="en-GB"/>
         </w:rPr>
-        <w:commentReference w:id="75"/>
+        <w:commentReference w:id="85"/>
       </w:r>
     </w:p>
     <w:p>
@@ -10728,24 +10915,24 @@
       <w:pPr>
         <w:pStyle w:val="BodyText"/>
         <w:rPr>
-          <w:ins w:id="79" w:author="Felix Molter" w:date="2021-01-19T17:06:00Z"/>
-          <w:lang w:val="en-GB"/>
-        </w:rPr>
-      </w:pPr>
-      <w:commentRangeStart w:id="80"/>
+          <w:ins w:id="89" w:author="Felix Molter" w:date="2021-01-19T17:06:00Z"/>
+          <w:lang w:val="en-GB"/>
+        </w:rPr>
+      </w:pPr>
+      <w:commentRangeStart w:id="90"/>
       <w:r>
         <w:rPr>
           <w:lang w:val="en-GB"/>
         </w:rPr>
         <w:t>Finally, we probed the switchboard variants’ ability to accurately predict individual differences in context effects.</w:t>
       </w:r>
-      <w:commentRangeEnd w:id="80"/>
+      <w:commentRangeEnd w:id="90"/>
       <w:r>
         <w:rPr>
           <w:rStyle w:val="CommentReference"/>
           <w:lang w:val="en-GB"/>
         </w:rPr>
-        <w:commentReference w:id="80"/>
+        <w:commentReference w:id="90"/>
       </w:r>
       <w:r>
         <w:rPr>
@@ -10766,7 +10953,7 @@
         </w:rPr>
         <w:t xml:space="preserve"> variant (variant B in Table 2) that described 9 participants best by combining an alternative-wise gaze-discount with distance-dependent inhibition (</w:t>
       </w:r>
-      <w:commentRangeStart w:id="81"/>
+      <w:commentRangeStart w:id="91"/>
       <w:r>
         <w:rPr>
           <w:lang w:val="en-GB"/>
@@ -10782,18 +10969,18 @@
           <w:t>5</w:t>
         </w:r>
       </w:hyperlink>
-      <w:commentRangeEnd w:id="81"/>
-      <w:r>
-        <w:rPr>
-          <w:lang w:val="en-GB"/>
-        </w:rPr>
-        <w:commentReference w:id="81"/>
-      </w:r>
-      <w:r>
-        <w:rPr>
-          <w:lang w:val="en-GB"/>
-        </w:rPr>
-        <w:commentReference w:id="82"/>
+      <w:commentRangeEnd w:id="91"/>
+      <w:r>
+        <w:rPr>
+          <w:lang w:val="en-GB"/>
+        </w:rPr>
+        <w:commentReference w:id="91"/>
+      </w:r>
+      <w:r>
+        <w:rPr>
+          <w:lang w:val="en-GB"/>
+        </w:rPr>
+        <w:commentReference w:id="92"/>
       </w:r>
       <w:r>
         <w:rPr>
@@ -10823,16 +11010,16 @@
           <w:numId w:val="11"/>
         </w:numPr>
         <w:rPr>
-          <w:ins w:id="83" w:author="Felix Molter" w:date="2021-01-19T17:07:00Z"/>
-          <w:lang w:val="en-GB"/>
-        </w:rPr>
-        <w:pPrChange w:id="84" w:author="Felix Molter" w:date="2021-01-19T17:06:00Z">
+          <w:ins w:id="93" w:author="Felix Molter" w:date="2021-01-19T17:07:00Z"/>
+          <w:lang w:val="en-GB"/>
+        </w:rPr>
+        <w:pPrChange w:id="94" w:author="Felix Molter" w:date="2021-01-19T17:06:00Z">
           <w:pPr>
             <w:pStyle w:val="BodyText"/>
           </w:pPr>
         </w:pPrChange>
       </w:pPr>
-      <w:ins w:id="85" w:author="Felix Molter" w:date="2021-01-19T17:06:00Z">
+      <w:ins w:id="95" w:author="Felix Molter" w:date="2021-01-19T17:06:00Z">
         <w:r>
           <w:rPr>
             <w:lang w:val="en-GB"/>
@@ -10840,7 +11027,7 @@
           <w:t xml:space="preserve">It did so, by predicting higher probability of target choices, and lower probability of competitor choices </w:t>
         </w:r>
       </w:ins>
-      <w:ins w:id="86" w:author="Felix Molter" w:date="2021-01-19T17:07:00Z">
+      <w:ins w:id="96" w:author="Felix Molter" w:date="2021-01-19T17:07:00Z">
         <w:r>
           <w:rPr>
             <w:lang w:val="en-GB"/>
@@ -10848,7 +11035,7 @@
           <w:t xml:space="preserve">in attraction trials </w:t>
         </w:r>
       </w:ins>
-      <w:ins w:id="87" w:author="Felix Molter" w:date="2021-01-19T17:06:00Z">
+      <w:ins w:id="97" w:author="Felix Molter" w:date="2021-01-19T17:06:00Z">
         <w:r>
           <w:rPr>
             <w:lang w:val="en-GB"/>
@@ -10856,7 +11043,7 @@
           <w:t>(upwards shift in Fig 5e</w:t>
         </w:r>
       </w:ins>
-      <w:ins w:id="88" w:author="Felix Molter" w:date="2021-01-19T17:08:00Z">
+      <w:ins w:id="98" w:author="Felix Molter" w:date="2021-01-19T17:08:00Z">
         <w:r>
           <w:rPr>
             <w:lang w:val="en-GB"/>
@@ -10864,7 +11051,7 @@
           <w:t>, also supplemental figure with predicted choice probabilities</w:t>
         </w:r>
       </w:ins>
-      <w:ins w:id="89" w:author="Felix Molter" w:date="2021-01-19T17:06:00Z">
+      <w:ins w:id="99" w:author="Felix Molter" w:date="2021-01-19T17:06:00Z">
         <w:r>
           <w:rPr>
             <w:lang w:val="en-GB"/>
@@ -10872,7 +11059,7 @@
           <w:t>)</w:t>
         </w:r>
       </w:ins>
-      <w:ins w:id="90" w:author="Felix Molter" w:date="2021-01-19T17:07:00Z">
+      <w:ins w:id="100" w:author="Felix Molter" w:date="2021-01-19T17:07:00Z">
         <w:r>
           <w:rPr>
             <w:lang w:val="en-GB"/>
@@ -10891,13 +11078,13 @@
         <w:rPr>
           <w:lang w:val="en-GB"/>
         </w:rPr>
-        <w:pPrChange w:id="91" w:author="Felix Molter" w:date="2021-01-19T17:06:00Z">
+        <w:pPrChange w:id="101" w:author="Felix Molter" w:date="2021-01-19T17:06:00Z">
           <w:pPr>
             <w:pStyle w:val="BodyText"/>
           </w:pPr>
         </w:pPrChange>
       </w:pPr>
-      <w:ins w:id="92" w:author="Felix Molter" w:date="2021-01-19T17:07:00Z">
+      <w:ins w:id="102" w:author="Felix Molter" w:date="2021-01-19T17:07:00Z">
         <w:r>
           <w:rPr>
             <w:lang w:val="en-GB"/>
@@ -10985,7 +11172,7 @@
       <w:pPr>
         <w:pStyle w:val="BodyText"/>
         <w:rPr>
-          <w:ins w:id="93" w:author="Felix Molter" w:date="2021-01-19T17:09:00Z"/>
+          <w:ins w:id="103" w:author="Felix Molter" w:date="2021-01-19T17:09:00Z"/>
           <w:lang w:val="en-GB"/>
         </w:rPr>
       </w:pPr>
@@ -10995,28 +11182,28 @@
         </w:rPr>
         <w:t xml:space="preserve">Process data like eye movement recordings are frequently used to test competing theoretical accounts of risky decision making (Fiedler &amp; Glöckner, 2012; Glöckner &amp; Herbold, 2011; Johnson, Schulte-Mecklenbeck, &amp; Willemsen, 2008; Payne &amp; Braunstein, 1978; Rosen &amp; Rosenkoetter, 1976; Russo &amp; Dosher, 1983). Models can be considered implausible, if process data are incompatible with their predicted </w:t>
       </w:r>
-      <w:commentRangeStart w:id="94"/>
-      <w:commentRangeStart w:id="95"/>
+      <w:commentRangeStart w:id="104"/>
+      <w:commentRangeStart w:id="105"/>
       <w:r>
         <w:rPr>
           <w:lang w:val="en-GB"/>
         </w:rPr>
         <w:t>decision process</w:t>
       </w:r>
-      <w:commentRangeEnd w:id="94"/>
-      <w:r>
-        <w:rPr>
-          <w:lang w:val="en-GB"/>
-        </w:rPr>
-        <w:commentReference w:id="94"/>
-      </w:r>
-      <w:commentRangeEnd w:id="95"/>
+      <w:commentRangeEnd w:id="104"/>
+      <w:r>
+        <w:rPr>
+          <w:lang w:val="en-GB"/>
+        </w:rPr>
+        <w:commentReference w:id="104"/>
+      </w:r>
+      <w:commentRangeEnd w:id="105"/>
       <w:r>
         <w:rPr>
           <w:rStyle w:val="CommentReference"/>
           <w:lang w:val="en-GB"/>
         </w:rPr>
-        <w:commentReference w:id="95"/>
+        <w:commentReference w:id="105"/>
       </w:r>
       <w:r>
         <w:rPr>
@@ -11035,13 +11222,13 @@
         <w:rPr>
           <w:lang w:val="en-GB"/>
         </w:rPr>
-        <w:pPrChange w:id="96" w:author="Felix Molter" w:date="2021-01-19T17:09:00Z">
+        <w:pPrChange w:id="106" w:author="Felix Molter" w:date="2021-01-19T17:09:00Z">
           <w:pPr>
             <w:pStyle w:val="BodyText"/>
           </w:pPr>
         </w:pPrChange>
       </w:pPr>
-      <w:ins w:id="97" w:author="Felix Molter" w:date="2021-01-19T17:09:00Z">
+      <w:ins w:id="107" w:author="Felix Molter" w:date="2021-01-19T17:09:00Z">
         <w:r>
           <w:rPr>
             <w:lang w:val="en-GB"/>
@@ -11405,8 +11592,8 @@
         </w:rPr>
         <w:t>is compatible with observed transition data, and uses the contextual modulation of gaze in addition to a distance-dependent inhibition mechanism to predict context effec</w:t>
       </w:r>
-      <w:bookmarkStart w:id="98" w:name="discussion"/>
-      <w:bookmarkEnd w:id="98"/>
+      <w:bookmarkStart w:id="108" w:name="discussion"/>
+      <w:bookmarkEnd w:id="108"/>
       <w:r>
         <w:rPr>
           <w:lang w:val="en-GB"/>
@@ -11485,8 +11672,8 @@
         </w:rPr>
         <w:t xml:space="preserve"> 4.7. All participants received a base compensation of 8 Euros per hour and could win an additional bonus based on their choices during the experiment (see below). Written informed consent was obtained from all participants prior to the experiment. The experimental procedures were approved by Freie Universität’s ethics committee.</w:t>
       </w:r>
-      <w:bookmarkStart w:id="99" w:name="participants"/>
-      <w:bookmarkEnd w:id="99"/>
+      <w:bookmarkStart w:id="109" w:name="participants"/>
+      <w:bookmarkEnd w:id="109"/>
     </w:p>
     <w:p>
       <w:pPr>
@@ -12732,8 +12919,8 @@
         <w:lastRenderedPageBreak/>
         <w:t>Participants performed 25 practice trials not relevant for their payout under supervision of the experimenter.</w:t>
       </w:r>
-      <w:bookmarkStart w:id="100" w:name="sec%252525253Amethods%252525253Atask-sti"/>
-      <w:bookmarkEnd w:id="100"/>
+      <w:bookmarkStart w:id="110" w:name="sec%252525253Amethods%252525253Atask-sti"/>
+      <w:bookmarkEnd w:id="110"/>
     </w:p>
     <w:p>
       <w:pPr>
@@ -12776,8 +12963,8 @@
         </w:rPr>
         <w:t>Eye tracking data was pre-processed according to the following procedures: First, fixations, saccades and blinks were detected using SMI’s Event-Detector software. Minimum fixation duration for detection was left at the default setting (80 ms). Blinks and saccades were discarded. Fixations were truncated when participants made a keyboard response. Next, rectangular areas of interest (AOIs) were constructed around the six screen locations that displayed stimulus attributes. Fixations towards non-AOI regions of the screen were discarded if they were preceded and followed by fixations to different AOIs. If they were preceded and followed by fixations towards the same AOI, the non-AOI fixation was re-coded to that AOI, too (see Krajbich, Armel, &amp; Rangel, 2010; Krajbich, Lu, Camerer, &amp; Rangel, 2012; Krajbich &amp; Rangel, 2011). Finally, the total dwell time towards each alternative and attribute in each trial was computed by summing all fixation durations towards respective AOIs. Relative dwell time was computed by normalisation to the sum of all dwells in the trial.</w:t>
       </w:r>
-      <w:bookmarkStart w:id="101" w:name="sec%252525253Amethods%252525253Aeye-trac"/>
-      <w:bookmarkEnd w:id="101"/>
+      <w:bookmarkStart w:id="111" w:name="sec%252525253Amethods%252525253Aeye-trac"/>
+      <w:bookmarkEnd w:id="111"/>
     </w:p>
     <w:p>
       <w:pPr>
@@ -12857,8 +13044,8 @@
         </w:rPr>
         <w:t xml:space="preserve"> for all three alternatives and serves as a benchmark against which other models can be compared.</w:t>
       </w:r>
-      <w:bookmarkStart w:id="102" w:name="baseline-random-choice"/>
-      <w:bookmarkEnd w:id="102"/>
+      <w:bookmarkStart w:id="112" w:name="baseline-random-choice"/>
+      <w:bookmarkEnd w:id="112"/>
     </w:p>
     <w:p>
       <w:pPr>
@@ -13451,8 +13638,8 @@
         </w:rPr>
         <w:t xml:space="preserve"> controls the degree of randomness in the choice (choices become more deterministic with larger </w:t>
       </w:r>
-      <w:bookmarkStart w:id="103" w:name="expected-utility"/>
-      <w:bookmarkEnd w:id="103"/>
+      <w:bookmarkStart w:id="113" w:name="expected-utility"/>
+      <w:bookmarkEnd w:id="113"/>
       <m:oMath>
         <m:r>
           <w:rPr>
@@ -14608,8 +14795,8 @@
         </w:rPr>
         <w:t xml:space="preserve"> (see Mohr, Heekeren, &amp; Rieskamp, 2017). Stimulus attributes were also rescaled to a range between 0 and 1 as in previous studies (Berkowitsch, Scheibehenne, &amp; Rieskamp, 2014).</w:t>
       </w:r>
-      <w:bookmarkStart w:id="104" w:name="multialternative-decision-field-theory"/>
-      <w:bookmarkEnd w:id="104"/>
+      <w:bookmarkStart w:id="114" w:name="multialternative-decision-field-theory"/>
+      <w:bookmarkEnd w:id="114"/>
     </w:p>
     <w:p>
       <w:pPr>
@@ -16708,8 +16895,8 @@
         </w:rPr>
         <w:t xml:space="preserve"> defined bounds for each parameter and initialized randomly.</w:t>
       </w:r>
-      <w:bookmarkStart w:id="105" w:name="parameter-estimation"/>
-      <w:bookmarkEnd w:id="105"/>
+      <w:bookmarkStart w:id="115" w:name="parameter-estimation"/>
+      <w:bookmarkEnd w:id="115"/>
     </w:p>
     <w:p>
       <w:pPr>
@@ -17053,10 +17240,10 @@
         </w:rPr>
         <w:t>.</w:t>
       </w:r>
-      <w:bookmarkStart w:id="106" w:name="sec%252525253Amethods%252525253Abehaviou"/>
-      <w:bookmarkStart w:id="107" w:name="model-comparison"/>
-      <w:bookmarkEnd w:id="106"/>
-      <w:bookmarkEnd w:id="107"/>
+      <w:bookmarkStart w:id="116" w:name="sec%252525253Amethods%252525253Abehaviou"/>
+      <w:bookmarkStart w:id="117" w:name="model-comparison"/>
+      <w:bookmarkEnd w:id="116"/>
+      <w:bookmarkEnd w:id="117"/>
     </w:p>
     <w:p>
       <w:pPr>
@@ -18375,8 +18562,8 @@
           </m:sSubSup>
         </m:oMath>
       </m:oMathPara>
-      <w:bookmarkStart w:id="108" w:name="attribute-integration"/>
-      <w:bookmarkEnd w:id="108"/>
+      <w:bookmarkStart w:id="118" w:name="attribute-integration"/>
+      <w:bookmarkEnd w:id="118"/>
     </w:p>
     <w:p>
       <w:pPr>
@@ -18680,8 +18867,8 @@
         </w:rPr>
         <w:t xml:space="preserve"> = 3).</w:t>
       </w:r>
-      <w:bookmarkStart w:id="109" w:name="evidence-comparison"/>
-      <w:bookmarkEnd w:id="109"/>
+      <w:bookmarkStart w:id="119" w:name="evidence-comparison"/>
+      <w:bookmarkEnd w:id="119"/>
     </w:p>
     <w:p>
       <w:pPr>
@@ -18776,8 +18963,8 @@
         </w:rPr>
         <w:t xml:space="preserve"> was set to one.</w:t>
       </w:r>
-      <w:bookmarkStart w:id="110" w:name="alternative-wise-gaze-discount"/>
-      <w:bookmarkEnd w:id="110"/>
+      <w:bookmarkStart w:id="120" w:name="alternative-wise-gaze-discount"/>
+      <w:bookmarkEnd w:id="120"/>
     </w:p>
     <w:p>
       <w:pPr>
@@ -18886,8 +19073,8 @@
         </w:rPr>
         <w:t>.</w:t>
       </w:r>
-      <w:bookmarkStart w:id="111" w:name="attribute-wise-gaze-discount"/>
-      <w:bookmarkEnd w:id="111"/>
+      <w:bookmarkStart w:id="121" w:name="attribute-wise-gaze-discount"/>
+      <w:bookmarkEnd w:id="121"/>
     </w:p>
     <w:p>
       <w:pPr>
@@ -19011,8 +19198,8 @@
         </w:rPr>
         <w:t xml:space="preserve"> parameter.</w:t>
       </w:r>
-      <w:bookmarkStart w:id="112" w:name="accumulation-leak"/>
-      <w:bookmarkEnd w:id="112"/>
+      <w:bookmarkStart w:id="122" w:name="accumulation-leak"/>
+      <w:bookmarkEnd w:id="122"/>
     </w:p>
     <w:p>
       <w:pPr>
@@ -19389,10 +19576,10 @@
         </w:rPr>
         <w:t>Exhaustive combination of all switch levels yields 192 model variants. The effective number of uniquely identifiable models was, however, reduced to 160 because for some variants comparative and independent accumulation versions cannot be distinguished when choice probabilities are derived from a soft-max choice rule with a freely estimated inverse temperature parameter over final accumulator values. This is the case for variants with no or constant inhibition and leak. Each variant was fit individually to the data from each participant by maximum-likelihood estimation, using a Differential Evolution optimization algorithm (see above). As the number of parameters differ between model variants, we computed the BIC for each model and participant to obtain a measure of model fit, corrected for model complexity.</w:t>
       </w:r>
-      <w:bookmarkStart w:id="113" w:name="sec%252525253Amethods%252525253Aswitchbo"/>
-      <w:bookmarkStart w:id="114" w:name="X405033ee9926463d967c91b1a821169004c7e29"/>
-      <w:bookmarkEnd w:id="113"/>
-      <w:bookmarkEnd w:id="114"/>
+      <w:bookmarkStart w:id="123" w:name="sec%252525253Amethods%252525253Aswitchbo"/>
+      <w:bookmarkStart w:id="124" w:name="X405033ee9926463d967c91b1a821169004c7e29"/>
+      <w:bookmarkEnd w:id="123"/>
+      <w:bookmarkEnd w:id="124"/>
     </w:p>
     <w:p>
       <w:pPr>
@@ -19589,8 +19776,8 @@
         </w:rPr>
         <w:t xml:space="preserve"> result from Bayesian regression analyses implemented in PyMC3 (Salvatier, Wiecki, &amp; Fonnesbeck, 2016).</w:t>
       </w:r>
-      <w:bookmarkStart w:id="115" w:name="statistical-modeling"/>
-      <w:bookmarkEnd w:id="115"/>
+      <w:bookmarkStart w:id="125" w:name="statistical-modeling"/>
+      <w:bookmarkEnd w:id="125"/>
     </w:p>
     <w:p>
       <w:pPr>
@@ -19626,8 +19813,8 @@
         <w:lastRenderedPageBreak/>
         <w:t>(Harris et al., 2020), scipy (Virtanen et al., 2020) and pandas (McKinney, 2010) libraries. Bayesian analyses were implemented in PyMC3 (Salvatier, Wiecki, &amp; Fonnesbeck, 2016), mixed models used bambi (Yarkoni &amp; Westfall, 2016). Exceedance probabilities were computed in MATLAB using SPM12 (Penny, Friston, Ashburner, Kiebel, &amp; Nichols, 2011). Figures were created using matplotlib (Hunter, 2007).</w:t>
       </w:r>
-      <w:bookmarkStart w:id="116" w:name="software"/>
-      <w:bookmarkEnd w:id="116"/>
+      <w:bookmarkStart w:id="126" w:name="software"/>
+      <w:bookmarkEnd w:id="126"/>
     </w:p>
     <w:p>
       <w:pPr>
@@ -19732,8 +19919,8 @@
         </w:rPr>
         <w:t>(5), 396–403.</w:t>
       </w:r>
-      <w:bookmarkStart w:id="117" w:name="ref-armel2008biasing"/>
-      <w:bookmarkEnd w:id="117"/>
+      <w:bookmarkStart w:id="127" w:name="ref-armel2008biasing"/>
+      <w:bookmarkEnd w:id="127"/>
     </w:p>
     <w:p>
       <w:pPr>
@@ -19774,8 +19961,8 @@
         </w:rPr>
         <w:t>(12), 1982.</w:t>
       </w:r>
-      <w:bookmarkStart w:id="118" w:name="ref-ashby2016finding"/>
-      <w:bookmarkEnd w:id="118"/>
+      <w:bookmarkStart w:id="128" w:name="ref-ashby2016finding"/>
+      <w:bookmarkEnd w:id="128"/>
     </w:p>
     <w:p>
       <w:pPr>
@@ -19816,8 +20003,8 @@
         </w:rPr>
         <w:t>(3), 1331.</w:t>
       </w:r>
-      <w:bookmarkStart w:id="119" w:name="ref-berkowitsch2014rigorously"/>
-      <w:bookmarkEnd w:id="119"/>
+      <w:bookmarkStart w:id="129" w:name="ref-berkowitsch2014rigorously"/>
+      <w:bookmarkEnd w:id="129"/>
     </w:p>
     <w:p>
       <w:pPr>
@@ -19858,8 +20045,8 @@
         </w:rPr>
         <w:t>(3), 522.</w:t>
       </w:r>
-      <w:bookmarkStart w:id="120" w:name="ref-bhatia2013associations"/>
-      <w:bookmarkEnd w:id="120"/>
+      <w:bookmarkStart w:id="130" w:name="ref-bhatia2013associations"/>
+      <w:bookmarkEnd w:id="130"/>
     </w:p>
     <w:p>
       <w:pPr>
@@ -19881,8 +20068,8 @@
         </w:rPr>
         <w:t>Multivariate models of preference and choice.</w:t>
       </w:r>
-      <w:bookmarkStart w:id="121" w:name="ref-bockenholt1992multivariate"/>
-      <w:bookmarkEnd w:id="121"/>
+      <w:bookmarkStart w:id="131" w:name="ref-bockenholt1992multivariate"/>
+      <w:bookmarkEnd w:id="131"/>
     </w:p>
     <w:p>
       <w:pPr>
@@ -19923,8 +20110,8 @@
         </w:rPr>
         <w:t>(4), 433–436.</w:t>
       </w:r>
-      <w:bookmarkStart w:id="122" w:name="ref-brainard1997psychophysics"/>
-      <w:bookmarkEnd w:id="122"/>
+      <w:bookmarkStart w:id="132" w:name="ref-brainard1997psychophysics"/>
+      <w:bookmarkEnd w:id="132"/>
     </w:p>
     <w:p>
       <w:pPr>
@@ -19965,8 +20152,8 @@
         </w:rPr>
         <w:t>(3), 345–370.</w:t>
       </w:r>
-      <w:bookmarkStart w:id="123" w:name="ref-busemeyer2002survey"/>
-      <w:bookmarkEnd w:id="123"/>
+      <w:bookmarkStart w:id="133" w:name="ref-busemeyer2002survey"/>
+      <w:bookmarkEnd w:id="133"/>
     </w:p>
     <w:p>
       <w:pPr>
@@ -20007,8 +20194,8 @@
         </w:rPr>
         <w:t>(3), 251–263.</w:t>
       </w:r>
-      <w:bookmarkStart w:id="124" w:name="ref-busemeyer2019cognitive"/>
-      <w:bookmarkEnd w:id="124"/>
+      <w:bookmarkStart w:id="134" w:name="ref-busemeyer2019cognitive"/>
+      <w:bookmarkEnd w:id="134"/>
     </w:p>
     <w:p>
       <w:pPr>
@@ -20049,8 +20236,8 @@
         </w:rPr>
         <w:t>(3), 934–942.</w:t>
       </w:r>
-      <w:bookmarkStart w:id="125" w:name="ref-cataldo2019comparison"/>
-      <w:bookmarkEnd w:id="125"/>
+      <w:bookmarkStart w:id="135" w:name="ref-cataldo2019comparison"/>
+      <w:bookmarkEnd w:id="135"/>
     </w:p>
     <w:p>
       <w:pPr>
@@ -20091,8 +20278,8 @@
         </w:rPr>
         <w:t>(3), 255–289.</w:t>
       </w:r>
-      <w:bookmarkStart w:id="126" w:name="ref-cavagnaro2013discriminating"/>
-      <w:bookmarkEnd w:id="126"/>
+      <w:bookmarkStart w:id="136" w:name="ref-cavagnaro2013discriminating"/>
+      <w:bookmarkEnd w:id="136"/>
     </w:p>
     <w:p>
       <w:pPr>
@@ -20134,8 +20321,8 @@
         </w:rPr>
         <w:t>(4), 1476.</w:t>
       </w:r>
-      <w:bookmarkStart w:id="127" w:name="ref-cavanagh2014eye"/>
-      <w:bookmarkEnd w:id="127"/>
+      <w:bookmarkStart w:id="137" w:name="ref-cavanagh2014eye"/>
+      <w:bookmarkEnd w:id="137"/>
     </w:p>
     <w:p>
       <w:pPr>
@@ -20176,8 +20363,8 @@
         </w:rPr>
         <w:t>, 45–72.</w:t>
       </w:r>
-      <w:bookmarkStart w:id="128" w:name="ref-cohen2017multi"/>
-      <w:bookmarkEnd w:id="128"/>
+      <w:bookmarkStart w:id="138" w:name="ref-cohen2017multi"/>
+      <w:bookmarkEnd w:id="138"/>
     </w:p>
     <w:p>
       <w:pPr>
@@ -20267,8 +20454,8 @@
         </w:rPr>
         <w:t>, 34–45.</w:t>
       </w:r>
-      <w:bookmarkStart w:id="129" w:name="ref-fisher2017attentional"/>
-      <w:bookmarkEnd w:id="129"/>
+      <w:bookmarkStart w:id="139" w:name="ref-fisher2017attentional"/>
+      <w:bookmarkEnd w:id="139"/>
     </w:p>
     <w:p>
       <w:pPr>
@@ -20309,8 +20496,8 @@
         </w:rPr>
         <w:t>(1), 1–8.</w:t>
       </w:r>
-      <w:bookmarkStart w:id="130" w:name="ref-folke2016explicit"/>
-      <w:bookmarkEnd w:id="130"/>
+      <w:bookmarkStart w:id="140" w:name="ref-folke2016explicit"/>
+      <w:bookmarkEnd w:id="140"/>
     </w:p>
     <w:p>
       <w:pPr>
@@ -20351,8 +20538,8 @@
         </w:rPr>
         <w:t>(8), e1007201.</w:t>
       </w:r>
-      <w:bookmarkStart w:id="131" w:name="ref-glickman2019formation"/>
-      <w:bookmarkEnd w:id="131"/>
+      <w:bookmarkStart w:id="141" w:name="ref-glickman2019formation"/>
+      <w:bookmarkEnd w:id="141"/>
     </w:p>
     <w:p>
       <w:pPr>
@@ -20416,8 +20603,8 @@
         </w:rPr>
         <w:t>, 1–12.</w:t>
       </w:r>
-      <w:bookmarkStart w:id="132" w:name="ref-gluth2020value"/>
-      <w:bookmarkEnd w:id="132"/>
+      <w:bookmarkStart w:id="142" w:name="ref-gluth2020value"/>
+      <w:bookmarkEnd w:id="142"/>
     </w:p>
     <w:p>
       <w:pPr>
@@ -20458,8 +20645,8 @@
         </w:rPr>
         <w:t>, e39659.</w:t>
       </w:r>
-      <w:bookmarkStart w:id="133" w:name="ref-gluth2018value"/>
-      <w:bookmarkEnd w:id="133"/>
+      <w:bookmarkStart w:id="143" w:name="ref-gluth2018value"/>
+      <w:bookmarkEnd w:id="143"/>
     </w:p>
     <w:p>
       <w:pPr>
@@ -20580,8 +20767,8 @@
         </w:rPr>
         <w:t>Theoretical developments in decision field theory: Comment on tsetsos, usher, and chater (2010).</w:t>
       </w:r>
-      <w:bookmarkStart w:id="134" w:name="ref-hotaling2010theoretical"/>
-      <w:bookmarkEnd w:id="134"/>
+      <w:bookmarkStart w:id="144" w:name="ref-hotaling2010theoretical"/>
+      <w:bookmarkEnd w:id="144"/>
     </w:p>
     <w:p>
       <w:pPr>
@@ -20622,8 +20809,8 @@
         </w:rPr>
         <w:t>(3), 201.</w:t>
       </w:r>
-      <w:bookmarkStart w:id="135" w:name="ref-hotaling2019quantitative"/>
-      <w:bookmarkEnd w:id="135"/>
+      <w:bookmarkStart w:id="145" w:name="ref-hotaling2019quantitative"/>
+      <w:bookmarkEnd w:id="145"/>
     </w:p>
     <w:p>
       <w:pPr>
@@ -20664,8 +20851,8 @@
         </w:rPr>
         <w:t>(1), 90–98.</w:t>
       </w:r>
-      <w:bookmarkStart w:id="136" w:name="ref-huber1982adding"/>
-      <w:bookmarkEnd w:id="136"/>
+      <w:bookmarkStart w:id="146" w:name="ref-huber1982adding"/>
+      <w:bookmarkEnd w:id="146"/>
     </w:p>
     <w:p>
       <w:pPr>
@@ -20902,8 +21089,8 @@
         </w:rPr>
         <w:t>(10), 1292–1298.</w:t>
       </w:r>
-      <w:bookmarkStart w:id="137" w:name="ref-krajbich2010visual"/>
-      <w:bookmarkEnd w:id="137"/>
+      <w:bookmarkStart w:id="147" w:name="ref-krajbich2010visual"/>
+      <w:bookmarkEnd w:id="147"/>
     </w:p>
     <w:p>
       <w:pPr>
@@ -20944,8 +21131,8 @@
         </w:rPr>
         <w:t>, 193.</w:t>
       </w:r>
-      <w:bookmarkStart w:id="138" w:name="ref-krajbich2012attentional"/>
-      <w:bookmarkEnd w:id="138"/>
+      <w:bookmarkStart w:id="148" w:name="ref-krajbich2012attentional"/>
+      <w:bookmarkEnd w:id="148"/>
     </w:p>
     <w:p>
       <w:pPr>
@@ -20986,8 +21173,8 @@
         </w:rPr>
         <w:t>(33), 13852–13857.</w:t>
       </w:r>
-      <w:bookmarkStart w:id="139" w:name="ref-krajbich2011multialternative"/>
-      <w:bookmarkEnd w:id="139"/>
+      <w:bookmarkStart w:id="149" w:name="ref-krajbich2011multialternative"/>
+      <w:bookmarkEnd w:id="149"/>
     </w:p>
     <w:p>
       <w:pPr>
@@ -21029,8 +21216,8 @@
         </w:rPr>
         <w:t>(2), 573.</w:t>
       </w:r>
-      <w:bookmarkStart w:id="140" w:name="ref-kruschke2013bayesian"/>
-      <w:bookmarkEnd w:id="140"/>
+      <w:bookmarkStart w:id="150" w:name="ref-kruschke2013bayesian"/>
+      <w:bookmarkEnd w:id="150"/>
     </w:p>
     <w:p>
       <w:pPr>
@@ -21058,8 +21245,8 @@
         </w:rPr>
         <w:t>. Academic Press.</w:t>
       </w:r>
-      <w:bookmarkStart w:id="141" w:name="ref-kruschke2014doing"/>
-      <w:bookmarkEnd w:id="141"/>
+      <w:bookmarkStart w:id="151" w:name="ref-kruschke2014doing"/>
+      <w:bookmarkEnd w:id="151"/>
     </w:p>
     <w:p>
       <w:pPr>
@@ -21087,8 +21274,8 @@
         </w:rPr>
         <w:t>. Cambridge ; New York: Cambridge University Press.</w:t>
       </w:r>
-      <w:bookmarkStart w:id="142" w:name="ref-leeBayesianCognitiveModeling2013"/>
-      <w:bookmarkEnd w:id="142"/>
+      <w:bookmarkStart w:id="152" w:name="ref-leeBayesianCognitiveModeling2013"/>
+      <w:bookmarkEnd w:id="152"/>
     </w:p>
     <w:p>
       <w:pPr>
@@ -21227,8 +21414,8 @@
         </w:rPr>
         <w:t>(15), 6139–6144.</w:t>
       </w:r>
-      <w:bookmarkStart w:id="143" w:name="ref-louie2013normalization"/>
-      <w:bookmarkEnd w:id="143"/>
+      <w:bookmarkStart w:id="153" w:name="ref-louie2013normalization"/>
+      <w:bookmarkEnd w:id="153"/>
     </w:p>
     <w:p>
       <w:pPr>
@@ -21256,8 +21443,8 @@
         </w:rPr>
         <w:t>. New York: John Wiley &amp; Sons.</w:t>
       </w:r>
-      <w:bookmarkStart w:id="144" w:name="ref-luce1959individual"/>
-      <w:bookmarkEnd w:id="144"/>
+      <w:bookmarkStart w:id="154" w:name="ref-luce1959individual"/>
+      <w:bookmarkEnd w:id="154"/>
     </w:p>
     <w:p>
       <w:pPr>
@@ -21298,8 +21485,8 @@
         </w:rPr>
         <w:t>(5).</w:t>
       </w:r>
-      <w:bookmarkStart w:id="145" w:name="ref-marini2020attraction"/>
-      <w:bookmarkEnd w:id="145"/>
+      <w:bookmarkStart w:id="155" w:name="ref-marini2020attraction"/>
+      <w:bookmarkEnd w:id="155"/>
     </w:p>
     <w:p>
       <w:pPr>
@@ -21426,8 +21613,8 @@
         </w:rPr>
         <w:t>(1), 1–10.</w:t>
       </w:r>
-      <w:bookmarkStart w:id="146" w:name="ref-mohr2017attraction"/>
-      <w:bookmarkEnd w:id="146"/>
+      <w:bookmarkStart w:id="156" w:name="ref-mohr2017attraction"/>
+      <w:bookmarkEnd w:id="156"/>
     </w:p>
     <w:p>
       <w:pPr>
@@ -21468,8 +21655,8 @@
         </w:rPr>
         <w:t>(12), e0226428.</w:t>
       </w:r>
-      <w:bookmarkStart w:id="147" w:name="ref-molter2019glambox"/>
-      <w:bookmarkEnd w:id="147"/>
+      <w:bookmarkStart w:id="157" w:name="ref-molter2019glambox"/>
+      <w:bookmarkEnd w:id="157"/>
     </w:p>
     <w:p>
       <w:pPr>
@@ -21608,8 +21795,8 @@
         </w:rPr>
         <w:t>(4), 512.</w:t>
       </w:r>
-      <w:bookmarkStart w:id="148" w:name="ref-noguchi2018multialternative"/>
-      <w:bookmarkEnd w:id="148"/>
+      <w:bookmarkStart w:id="158" w:name="ref-noguchi2018multialternative"/>
+      <w:bookmarkEnd w:id="158"/>
     </w:p>
     <w:p>
       <w:pPr>
@@ -21748,8 +21935,8 @@
         </w:rPr>
         <w:t>(13), 4170–4175.</w:t>
       </w:r>
-      <w:bookmarkStart w:id="149" w:name="ref-parnamets2015biasing"/>
-      <w:bookmarkEnd w:id="149"/>
+      <w:bookmarkStart w:id="159" w:name="ref-parnamets2015biasing"/>
+      <w:bookmarkEnd w:id="159"/>
     </w:p>
     <w:p>
       <w:pPr>
@@ -21777,8 +21964,8 @@
         </w:rPr>
         <w:t>. Elsevier.</w:t>
       </w:r>
-      <w:bookmarkStart w:id="150" w:name="ref-penny2011statistical"/>
-      <w:bookmarkEnd w:id="150"/>
+      <w:bookmarkStart w:id="160" w:name="ref-penny2011statistical"/>
+      <w:bookmarkEnd w:id="160"/>
     </w:p>
     <w:p>
       <w:pPr>
@@ -21820,8 +22007,8 @@
         </w:rPr>
         <w:t>(3), 631–661.</w:t>
       </w:r>
-      <w:bookmarkStart w:id="151" w:name="ref-rieskamp2006extending"/>
-      <w:bookmarkEnd w:id="151"/>
+      <w:bookmarkStart w:id="161" w:name="ref-rieskamp2006extending"/>
+      <w:bookmarkEnd w:id="161"/>
     </w:p>
     <w:p>
       <w:pPr>
@@ -21862,8 +22049,8 @@
         </w:rPr>
         <w:t>, 971–985.</w:t>
       </w:r>
-      <w:bookmarkStart w:id="152" w:name="ref-rigouxBayesianModelSelection2014"/>
-      <w:bookmarkEnd w:id="152"/>
+      <w:bookmarkStart w:id="162" w:name="ref-rigouxBayesianModelSelection2014"/>
+      <w:bookmarkEnd w:id="162"/>
     </w:p>
     <w:p>
       <w:pPr>
@@ -21904,8 +22091,8 @@
         </w:rPr>
         <w:t>(2), 370.</w:t>
       </w:r>
-      <w:bookmarkStart w:id="153" w:name="ref-roe2001multialternative"/>
-      <w:bookmarkEnd w:id="153"/>
+      <w:bookmarkStart w:id="163" w:name="ref-roe2001multialternative"/>
+      <w:bookmarkEnd w:id="163"/>
     </w:p>
     <w:p>
       <w:pPr>
@@ -21995,8 +22182,8 @@
         </w:rPr>
         <w:t>(1), 1–16.</w:t>
       </w:r>
-      <w:bookmarkStart w:id="154" w:name="ref-rouault2019prefrontal"/>
-      <w:bookmarkEnd w:id="154"/>
+      <w:bookmarkStart w:id="164" w:name="ref-rouault2019prefrontal"/>
+      <w:bookmarkEnd w:id="164"/>
     </w:p>
     <w:p>
       <w:pPr>
@@ -22138,8 +22325,8 @@
         </w:rPr>
         <w:t>(2), 461–464.</w:t>
       </w:r>
-      <w:bookmarkStart w:id="155" w:name="ref-schwarz1978estimating"/>
-      <w:bookmarkEnd w:id="155"/>
+      <w:bookmarkStart w:id="165" w:name="ref-schwarz1978estimating"/>
+      <w:bookmarkEnd w:id="165"/>
     </w:p>
     <w:p>
       <w:pPr>
@@ -22180,8 +22367,8 @@
         </w:rPr>
         <w:t>(12), 1317–1322.</w:t>
       </w:r>
-      <w:bookmarkStart w:id="156" w:name="ref-shimojo2003gaze"/>
-      <w:bookmarkEnd w:id="156"/>
+      <w:bookmarkStart w:id="166" w:name="ref-shimojo2003gaze"/>
+      <w:bookmarkEnd w:id="166"/>
     </w:p>
     <w:p>
       <w:pPr>
@@ -22222,8 +22409,8 @@
         </w:rPr>
         <w:t>(2), 158–174.</w:t>
       </w:r>
-      <w:bookmarkStart w:id="157" w:name="ref-simonson1989choice"/>
-      <w:bookmarkEnd w:id="157"/>
+      <w:bookmarkStart w:id="167" w:name="ref-simonson1989choice"/>
+      <w:bookmarkEnd w:id="167"/>
     </w:p>
     <w:p>
       <w:pPr>
@@ -22264,8 +22451,8 @@
         </w:rPr>
         <w:t>(12), 1810.</w:t>
       </w:r>
-      <w:bookmarkStart w:id="158" w:name="ref-smith2018attention"/>
-      <w:bookmarkEnd w:id="158"/>
+      <w:bookmarkStart w:id="168" w:name="ref-smith2018attention"/>
+      <w:bookmarkEnd w:id="168"/>
     </w:p>
     <w:p>
       <w:pPr>
@@ -22307,8 +22494,8 @@
         </w:rPr>
         <w:t>(1), 116–128.</w:t>
       </w:r>
-      <w:bookmarkStart w:id="159" w:name="ref-smith2019gaze"/>
-      <w:bookmarkEnd w:id="159"/>
+      <w:bookmarkStart w:id="169" w:name="ref-smith2019gaze"/>
+      <w:bookmarkEnd w:id="169"/>
     </w:p>
     <w:p>
       <w:pPr>
@@ -22349,8 +22536,8 @@
         </w:rPr>
         <w:t>(7), e1002607.</w:t>
       </w:r>
-      <w:bookmarkStart w:id="160" w:name="ref-soltani2012range"/>
-      <w:bookmarkEnd w:id="160"/>
+      <w:bookmarkStart w:id="170" w:name="ref-soltani2012range"/>
+      <w:bookmarkEnd w:id="170"/>
     </w:p>
     <w:p>
       <w:pPr>
@@ -22440,8 +22627,8 @@
         </w:rPr>
         <w:t>(6), 3291–3300.</w:t>
       </w:r>
-      <w:bookmarkStart w:id="161" w:name="ref-stojic2020uncertainty"/>
-      <w:bookmarkEnd w:id="161"/>
+      <w:bookmarkStart w:id="171" w:name="ref-stojic2020uncertainty"/>
+      <w:bookmarkEnd w:id="171"/>
     </w:p>
     <w:p>
       <w:pPr>
@@ -22482,8 +22669,8 @@
         </w:rPr>
         <w:t>(4), 341–359.</w:t>
       </w:r>
-      <w:bookmarkStart w:id="162" w:name="ref-storn1997differential"/>
-      <w:bookmarkEnd w:id="162"/>
+      <w:bookmarkStart w:id="172" w:name="ref-storn1997differential"/>
+      <w:bookmarkEnd w:id="172"/>
     </w:p>
     <w:p>
       <w:pPr>
@@ -22573,8 +22760,8 @@
         </w:rPr>
         <w:t>, 104077.</w:t>
       </w:r>
-      <w:bookmarkStart w:id="163" w:name="ref-sui2020timing"/>
-      <w:bookmarkEnd w:id="163"/>
+      <w:bookmarkStart w:id="173" w:name="ref-sui2020timing"/>
+      <w:bookmarkEnd w:id="173"/>
     </w:p>
     <w:p>
       <w:pPr>
@@ -22602,8 +22789,8 @@
         </w:rPr>
         <w:t>. MIT press.</w:t>
       </w:r>
-      <w:bookmarkStart w:id="164" w:name="ref-sutton2018reinforcement"/>
-      <w:bookmarkEnd w:id="164"/>
+      <w:bookmarkStart w:id="174" w:name="ref-sutton2018reinforcement"/>
+      <w:bookmarkEnd w:id="174"/>
     </w:p>
     <w:p>
       <w:pPr>
@@ -22644,8 +22831,8 @@
         </w:rPr>
         <w:t>, 468.</w:t>
       </w:r>
-      <w:bookmarkStart w:id="165" w:name="ref-tavares2017attentional"/>
-      <w:bookmarkEnd w:id="165"/>
+      <w:bookmarkStart w:id="175" w:name="ref-tavares2017attentional"/>
+      <w:bookmarkEnd w:id="175"/>
     </w:p>
     <w:p>
       <w:pPr>
@@ -22686,8 +22873,8 @@
         </w:rPr>
         <w:t>(6), 625–635.</w:t>
       </w:r>
-      <w:bookmarkStart w:id="166" w:name="ref-thomas2019gaze"/>
-      <w:bookmarkEnd w:id="166"/>
+      <w:bookmarkStart w:id="176" w:name="ref-thomas2019gaze"/>
+      <w:bookmarkEnd w:id="176"/>
     </w:p>
     <w:p>
       <w:pPr>
@@ -22728,8 +22915,8 @@
         </w:rPr>
         <w:t>(40), E3858–E3867.</w:t>
       </w:r>
-      <w:bookmarkStart w:id="167" w:name="ref-towal2011simultaneous"/>
-      <w:bookmarkEnd w:id="167"/>
+      <w:bookmarkStart w:id="177" w:name="ref-towal2011simultaneous"/>
+      <w:bookmarkEnd w:id="177"/>
     </w:p>
     <w:p>
       <w:pPr>
@@ -22771,8 +22958,8 @@
         </w:rPr>
         <w:t>(5), 962–968.</w:t>
       </w:r>
-      <w:bookmarkStart w:id="168" w:name="ref-trueblood2012multialternative"/>
-      <w:bookmarkEnd w:id="168"/>
+      <w:bookmarkStart w:id="178" w:name="ref-trueblood2012multialternative"/>
+      <w:bookmarkEnd w:id="178"/>
     </w:p>
     <w:p>
       <w:pPr>
@@ -22813,8 +23000,8 @@
         </w:rPr>
         <w:t>(2), 179.</w:t>
       </w:r>
-      <w:bookmarkStart w:id="169" w:name="ref-trueblood2014multiattribute"/>
-      <w:bookmarkEnd w:id="169"/>
+      <w:bookmarkStart w:id="179" w:name="ref-trueblood2014multiattribute"/>
+      <w:bookmarkEnd w:id="179"/>
     </w:p>
     <w:p>
       <w:pPr>
@@ -22836,8 +23023,8 @@
         </w:rPr>
         <w:t>The fragile nature of contextual preference reversals: Reply to tsetsos, chater, and usher (2015).</w:t>
       </w:r>
-      <w:bookmarkStart w:id="170" w:name="ref-trueblood2015fragile"/>
-      <w:bookmarkEnd w:id="170"/>
+      <w:bookmarkStart w:id="180" w:name="ref-trueblood2015fragile"/>
+      <w:bookmarkEnd w:id="180"/>
     </w:p>
     <w:p>
       <w:pPr>
@@ -22878,8 +23065,8 @@
         </w:rPr>
         <w:t>(6), 901–908.</w:t>
       </w:r>
-      <w:bookmarkStart w:id="171" w:name="ref-trueblood2013not"/>
-      <w:bookmarkEnd w:id="171"/>
+      <w:bookmarkStart w:id="181" w:name="ref-trueblood2013not"/>
+      <w:bookmarkEnd w:id="181"/>
     </w:p>
     <w:p>
       <w:pPr>
@@ -22907,8 +23094,8 @@
         </w:rPr>
         <w:t xml:space="preserve"> (pp. 3374–3379). Austin, TX: Cognitive Science Society.</w:t>
       </w:r>
-      <w:bookmarkStart w:id="172" w:name="ref-truebloodImpactPresentationOrder2017"/>
-      <w:bookmarkEnd w:id="172"/>
+      <w:bookmarkStart w:id="182" w:name="ref-truebloodImpactPresentationOrder2017"/>
+      <w:bookmarkEnd w:id="182"/>
     </w:p>
     <w:p>
       <w:pPr>
@@ -22949,8 +23136,8 @@
         </w:rPr>
         <w:t>(24), 9659–9664.</w:t>
       </w:r>
-      <w:bookmarkStart w:id="173" w:name="ref-tsetsos2012salience"/>
-      <w:bookmarkEnd w:id="173"/>
+      <w:bookmarkStart w:id="183" w:name="ref-tsetsos2012salience"/>
+      <w:bookmarkEnd w:id="183"/>
     </w:p>
     <w:p>
       <w:pPr>
@@ -22991,8 +23178,8 @@
         </w:rPr>
         <w:t>(3), 329.</w:t>
       </w:r>
-      <w:bookmarkStart w:id="174" w:name="ref-turner2018competing"/>
-      <w:bookmarkEnd w:id="174"/>
+      <w:bookmarkStart w:id="184" w:name="ref-turner2018competing"/>
+      <w:bookmarkEnd w:id="184"/>
     </w:p>
     <w:p>
       <w:pPr>
@@ -23033,8 +23220,8 @@
         </w:rPr>
         <w:t>(4), 281.</w:t>
       </w:r>
-      <w:bookmarkStart w:id="175" w:name="ref-tversky1972elimination"/>
-      <w:bookmarkEnd w:id="175"/>
+      <w:bookmarkStart w:id="185" w:name="ref-tversky1972elimination"/>
+      <w:bookmarkEnd w:id="185"/>
     </w:p>
     <w:p>
       <w:pPr>
@@ -23075,8 +23262,8 @@
         </w:rPr>
         <w:t>(4), 297–323.</w:t>
       </w:r>
-      <w:bookmarkStart w:id="176" w:name="ref-tversky1992advances"/>
-      <w:bookmarkEnd w:id="176"/>
+      <w:bookmarkStart w:id="186" w:name="ref-tversky1992advances"/>
+      <w:bookmarkEnd w:id="186"/>
     </w:p>
     <w:p>
       <w:pPr>
@@ -23117,8 +23304,8 @@
         </w:rPr>
         <w:t>(10), 1179–1189.</w:t>
       </w:r>
-      <w:bookmarkStart w:id="177" w:name="ref-tversky1993context"/>
-      <w:bookmarkEnd w:id="177"/>
+      <w:bookmarkStart w:id="187" w:name="ref-tversky1993context"/>
+      <w:bookmarkEnd w:id="187"/>
     </w:p>
     <w:p>
       <w:pPr>
@@ -23160,8 +23347,8 @@
         </w:rPr>
         <w:t>(3), 550.</w:t>
       </w:r>
-      <w:bookmarkStart w:id="178" w:name="ref-usher2001time"/>
-      <w:bookmarkEnd w:id="178"/>
+      <w:bookmarkStart w:id="188" w:name="ref-usher2001time"/>
+      <w:bookmarkEnd w:id="188"/>
     </w:p>
     <w:p>
       <w:pPr>
@@ -23202,8 +23389,8 @@
         </w:rPr>
         <w:t>(3), 757.</w:t>
       </w:r>
-      <w:bookmarkStart w:id="179" w:name="ref-usher2004loss"/>
-      <w:bookmarkEnd w:id="179"/>
+      <w:bookmarkStart w:id="189" w:name="ref-usher2004loss"/>
+      <w:bookmarkEnd w:id="189"/>
     </w:p>
     <w:p>
       <w:pPr>
@@ -23244,8 +23431,8 @@
         </w:rPr>
         <w:t>(1), 1–12.</w:t>
       </w:r>
-      <w:bookmarkStart w:id="180" w:name="ref-vaidya2015testing"/>
-      <w:bookmarkEnd w:id="180"/>
+      <w:bookmarkStart w:id="190" w:name="ref-vaidya2015testing"/>
+      <w:bookmarkEnd w:id="190"/>
     </w:p>
     <w:p>
       <w:pPr>
@@ -23322,8 +23509,8 @@
         </w:rPr>
         <w:t xml:space="preserve"> (2. ed.). Princeton: Princeton University Press.</w:t>
       </w:r>
-      <w:bookmarkStart w:id="181" w:name="ref-vonNeumann1947theory"/>
-      <w:bookmarkEnd w:id="181"/>
+      <w:bookmarkStart w:id="191" w:name="ref-vonNeumann1947theory"/>
+      <w:bookmarkEnd w:id="191"/>
     </w:p>
     <w:p>
       <w:pPr>
@@ -23449,8 +23636,8 @@
         </w:rPr>
         <w:t>, 189.</w:t>
       </w:r>
-      <w:bookmarkStart w:id="182" w:name="ref-wollschlager20122n"/>
-      <w:bookmarkEnd w:id="182"/>
+      <w:bookmarkStart w:id="192" w:name="ref-wollschlager20122n"/>
+      <w:bookmarkEnd w:id="192"/>
     </w:p>
     <w:p>
       <w:pPr>
@@ -23540,9 +23727,10 @@
           <w:lang w:val="en-GB"/>
         </w:rPr>
       </w:pPr>
-      <w:bookmarkStart w:id="183" w:name="fig%252525253Adwell-data-timebinned"/>
-      <w:r>
-        <w:rPr>
+      <w:bookmarkStart w:id="193" w:name="fig%252525253Adwell-data-timebinned"/>
+      <w:r>
+        <w:rPr>
+          <w:noProof/>
           <w:lang w:val="en-GB"/>
         </w:rPr>
         <w:drawing>
@@ -23583,7 +23771,7 @@
           </wp:inline>
         </w:drawing>
       </w:r>
-      <w:bookmarkEnd w:id="183"/>
+      <w:bookmarkEnd w:id="193"/>
     </w:p>
     <w:p>
       <w:pPr>
@@ -23797,9 +23985,10 @@
           <w:lang w:val="en-GB"/>
         </w:rPr>
       </w:pPr>
-      <w:bookmarkStart w:id="184" w:name="fig%252525253Adwell-regression-weights"/>
-      <w:r>
-        <w:rPr>
+      <w:bookmarkStart w:id="194" w:name="fig%252525253Adwell-regression-weights"/>
+      <w:r>
+        <w:rPr>
+          <w:noProof/>
           <w:lang w:val="en-GB"/>
         </w:rPr>
         <w:lastRenderedPageBreak/>
@@ -23841,7 +24030,7 @@
           </wp:inline>
         </w:drawing>
       </w:r>
-      <w:bookmarkEnd w:id="184"/>
+      <w:bookmarkEnd w:id="194"/>
     </w:p>
     <w:p>
       <w:pPr>
@@ -23979,8 +24168,8 @@
         </w:rPr>
         <w:t xml:space="preserve"> intervals (coloured green if the interval excluded 0</w:t>
       </w:r>
-      <w:bookmarkStart w:id="185" w:name="regression-analyses-of-gaze-behaviour"/>
-      <w:bookmarkEnd w:id="185"/>
+      <w:bookmarkStart w:id="195" w:name="regression-analyses-of-gaze-behaviour"/>
+      <w:bookmarkEnd w:id="195"/>
       <w:r>
         <w:rPr>
           <w:lang w:val="en-GB"/>
@@ -24841,10 +25030,10 @@
         </w:rPr>
         <w:t xml:space="preserve"> = [0.17, 0.88]), implying comparably more processing between alternatives in attraction trials.</w:t>
       </w:r>
-      <w:bookmarkStart w:id="186" w:name="sup%252525253Aeye-movement-analyses"/>
-      <w:bookmarkStart w:id="187" w:name="direction-of-information-search"/>
-      <w:bookmarkEnd w:id="186"/>
-      <w:bookmarkEnd w:id="187"/>
+      <w:bookmarkStart w:id="196" w:name="sup%252525253Aeye-movement-analyses"/>
+      <w:bookmarkStart w:id="197" w:name="direction-of-information-search"/>
+      <w:bookmarkEnd w:id="196"/>
+      <w:bookmarkEnd w:id="197"/>
     </w:p>
     <w:p>
       <w:pPr>
@@ -26103,8 +26292,8 @@
               </w:rPr>
               <w:t>0.95</w:t>
             </w:r>
-            <w:bookmarkStart w:id="188" w:name="tab%252525253Agla-estimates"/>
-            <w:bookmarkEnd w:id="188"/>
+            <w:bookmarkStart w:id="198" w:name="tab%252525253Agla-estimates"/>
+            <w:bookmarkEnd w:id="198"/>
           </w:p>
         </w:tc>
       </w:tr>
@@ -26233,9 +26422,10 @@
           <w:lang w:val="en-GB"/>
         </w:rPr>
       </w:pPr>
-      <w:bookmarkStart w:id="189" w:name="fig%252525253Agla-estimates"/>
-      <w:r>
-        <w:rPr>
+      <w:bookmarkStart w:id="199" w:name="fig%252525253Agla-estimates"/>
+      <w:r>
+        <w:rPr>
+          <w:noProof/>
           <w:lang w:val="en-GB"/>
         </w:rPr>
         <w:drawing>
@@ -26282,7 +26472,7 @@
           </wp:inline>
         </w:drawing>
       </w:r>
-      <w:bookmarkEnd w:id="189"/>
+      <w:bookmarkEnd w:id="199"/>
     </w:p>
     <w:p>
       <w:pPr>
@@ -26380,8 +26570,8 @@
         </w:rPr>
         <w:t xml:space="preserve"> is the gaze-discount parameter (1 = no gaze-discount, 0 = maximum gaze-discount</w:t>
       </w:r>
-      <w:bookmarkStart w:id="190" w:name="gla-parameter-estimates"/>
-      <w:bookmarkEnd w:id="190"/>
+      <w:bookmarkStart w:id="200" w:name="gla-parameter-estimates"/>
+      <w:bookmarkEnd w:id="200"/>
       <w:r>
         <w:rPr>
           <w:lang w:val="en-GB"/>
@@ -26407,13 +26597,14 @@
       <w:pPr>
         <w:spacing w:after="0"/>
         <w:rPr>
-          <w:ins w:id="191" w:author="Felix Molter" w:date="2021-01-15T12:07:00Z"/>
-          <w:lang w:val="en-GB"/>
-        </w:rPr>
-      </w:pPr>
-      <w:ins w:id="192" w:author="Felix Molter" w:date="2021-01-15T12:07:00Z">
+          <w:ins w:id="201" w:author="Felix Molter" w:date="2021-01-15T12:07:00Z"/>
+          <w:lang w:val="en-GB"/>
+        </w:rPr>
+      </w:pPr>
+      <w:ins w:id="202" w:author="Felix Molter" w:date="2021-01-15T12:07:00Z">
         <w:r>
           <w:rPr>
+            <w:noProof/>
             <w:lang w:val="en-GB"/>
           </w:rPr>
           <w:lastRenderedPageBreak/>
@@ -26466,12 +26657,12 @@
         <w:pStyle w:val="ImageCaption"/>
         <w:spacing w:line="276" w:lineRule="auto"/>
         <w:rPr>
-          <w:ins w:id="193" w:author="Felix Molter" w:date="2021-01-15T12:07:00Z"/>
-          <w:lang w:val="en-GB"/>
-        </w:rPr>
-      </w:pPr>
-      <w:commentRangeStart w:id="194"/>
-      <w:ins w:id="195" w:author="Felix Molter" w:date="2021-01-15T12:07:00Z">
+          <w:ins w:id="203" w:author="Felix Molter" w:date="2021-01-15T12:07:00Z"/>
+          <w:lang w:val="en-GB"/>
+        </w:rPr>
+      </w:pPr>
+      <w:commentRangeStart w:id="204"/>
+      <w:ins w:id="205" w:author="Felix Molter" w:date="2021-01-15T12:07:00Z">
         <w:r>
           <w:rPr>
             <w:b/>
@@ -26480,17 +26671,17 @@
           <w:t xml:space="preserve">Supplemental Figure 4. </w:t>
         </w:r>
       </w:ins>
-      <w:commentRangeEnd w:id="194"/>
-      <w:ins w:id="196" w:author="Felix Molter" w:date="2021-01-15T14:39:00Z">
+      <w:commentRangeEnd w:id="204"/>
+      <w:ins w:id="206" w:author="Felix Molter" w:date="2021-01-15T14:39:00Z">
         <w:r>
           <w:rPr>
             <w:rStyle w:val="CommentReference"/>
             <w:lang w:val="en-GB"/>
           </w:rPr>
-          <w:commentReference w:id="194"/>
+          <w:commentReference w:id="204"/>
         </w:r>
       </w:ins>
-      <w:ins w:id="197" w:author="Felix Molter" w:date="2021-01-15T12:07:00Z">
+      <w:ins w:id="207" w:author="Felix Molter" w:date="2021-01-15T12:07:00Z">
         <w:r>
           <w:rPr>
             <w:b/>
@@ -26503,132 +26694,6 @@
             <w:lang w:val="en-GB"/>
           </w:rPr>
           <w:t xml:space="preserve"> </w:t>
-        </w:r>
-      </w:ins>
-      <w:ins w:id="198" w:author="Felix Molter" w:date="2021-01-15T12:08:00Z">
-        <w:r>
-          <w:rPr>
-            <w:lang w:val="en-GB"/>
-          </w:rPr>
-          <w:t xml:space="preserve">Each panel shows distributions of </w:t>
-        </w:r>
-      </w:ins>
-      <w:ins w:id="199" w:author="Felix Molter" w:date="2021-01-15T12:09:00Z">
-        <w:r>
-          <w:rPr>
-            <w:lang w:val="en-GB"/>
-          </w:rPr>
-          <w:t xml:space="preserve">model-predicted </w:t>
-        </w:r>
-      </w:ins>
-      <w:ins w:id="200" w:author="Felix Molter" w:date="2021-01-15T12:08:00Z">
-        <w:r>
-          <w:rPr>
-            <w:lang w:val="en-GB"/>
-          </w:rPr>
-          <w:t>choic</w:t>
-        </w:r>
-      </w:ins>
-      <w:ins w:id="201" w:author="Felix Molter" w:date="2021-01-15T12:10:00Z">
-        <w:r>
-          <w:rPr>
-            <w:lang w:val="en-GB"/>
-          </w:rPr>
-          <w:t xml:space="preserve">e probabilities for </w:t>
-        </w:r>
-      </w:ins>
-      <w:ins w:id="202" w:author="Felix Molter" w:date="2021-01-15T12:09:00Z">
-        <w:r>
-          <w:rPr>
-            <w:lang w:val="en-GB"/>
-          </w:rPr>
-          <w:t xml:space="preserve">the target, competitor, decoy and ultimately chosen alternative. </w:t>
-        </w:r>
-      </w:ins>
-      <w:ins w:id="203" w:author="Felix Molter" w:date="2021-01-15T12:11:00Z">
-        <w:r>
-          <w:rPr>
-            <w:lang w:val="en-GB"/>
-          </w:rPr>
-          <w:t>Predictions for attraction and compromise trials are displayed separately in the top (</w:t>
-        </w:r>
-        <w:r>
-          <w:rPr>
-            <w:b/>
-            <w:lang w:val="en-GB"/>
-          </w:rPr>
-          <w:t>a-f</w:t>
-        </w:r>
-        <w:r>
-          <w:rPr>
-            <w:lang w:val="en-GB"/>
-          </w:rPr>
-          <w:t xml:space="preserve">) </w:t>
-        </w:r>
-      </w:ins>
-      <w:ins w:id="204" w:author="Felix Molter" w:date="2021-01-15T12:12:00Z">
-        <w:r>
-          <w:rPr>
-            <w:lang w:val="en-GB"/>
-          </w:rPr>
-          <w:t>and bottom rows (</w:t>
-        </w:r>
-        <w:r>
-          <w:rPr>
-            <w:b/>
-            <w:lang w:val="en-GB"/>
-          </w:rPr>
-          <w:t>g-l</w:t>
-        </w:r>
-        <w:r>
-          <w:rPr>
-            <w:lang w:val="en-GB"/>
-          </w:rPr>
-          <w:t>).</w:t>
-        </w:r>
-        <w:r>
-          <w:rPr>
-            <w:b/>
-            <w:lang w:val="en-GB"/>
-          </w:rPr>
-          <w:t xml:space="preserve"> </w:t>
-        </w:r>
-      </w:ins>
-      <w:ins w:id="205" w:author="Felix Molter" w:date="2021-01-15T12:09:00Z">
-        <w:r>
-          <w:rPr>
-            <w:lang w:val="en-GB"/>
-          </w:rPr>
-          <w:t xml:space="preserve">Predictions were computed </w:t>
-        </w:r>
-      </w:ins>
-      <w:ins w:id="206" w:author="Felix Molter" w:date="2021-01-15T12:08:00Z">
-        <w:r>
-          <w:rPr>
-            <w:lang w:val="en-GB"/>
-          </w:rPr>
-          <w:t>using individual maximum likelihood estimates</w:t>
-        </w:r>
-      </w:ins>
-      <w:ins w:id="207" w:author="Felix Molter" w:date="2021-01-15T12:11:00Z">
-        <w:r>
-          <w:rPr>
-            <w:lang w:val="en-GB"/>
-          </w:rPr>
-          <w:t>. The hybrid model (</w:t>
-        </w:r>
-        <w:r>
-          <w:rPr>
-            <w:b/>
-            <w:lang w:val="en-GB"/>
-          </w:rPr>
-          <w:t>f, l</w:t>
-        </w:r>
-        <w:r>
-          <w:rPr>
-            <w:lang w:val="en-GB"/>
-          </w:rPr>
-          <w:t>) was derived from the switchboard analysis.</w:t>
         </w:r>
       </w:ins>
       <w:ins w:id="208" w:author="Felix Molter" w:date="2021-01-15T12:08:00Z">
@@ -26636,10 +26701,136 @@
           <w:rPr>
             <w:lang w:val="en-GB"/>
           </w:rPr>
+          <w:t xml:space="preserve">Each panel shows distributions of </w:t>
+        </w:r>
+      </w:ins>
+      <w:ins w:id="209" w:author="Felix Molter" w:date="2021-01-15T12:09:00Z">
+        <w:r>
+          <w:rPr>
+            <w:lang w:val="en-GB"/>
+          </w:rPr>
+          <w:t xml:space="preserve">model-predicted </w:t>
+        </w:r>
+      </w:ins>
+      <w:ins w:id="210" w:author="Felix Molter" w:date="2021-01-15T12:08:00Z">
+        <w:r>
+          <w:rPr>
+            <w:lang w:val="en-GB"/>
+          </w:rPr>
+          <w:t>choic</w:t>
+        </w:r>
+      </w:ins>
+      <w:ins w:id="211" w:author="Felix Molter" w:date="2021-01-15T12:10:00Z">
+        <w:r>
+          <w:rPr>
+            <w:lang w:val="en-GB"/>
+          </w:rPr>
+          <w:t xml:space="preserve">e probabilities for </w:t>
+        </w:r>
+      </w:ins>
+      <w:ins w:id="212" w:author="Felix Molter" w:date="2021-01-15T12:09:00Z">
+        <w:r>
+          <w:rPr>
+            <w:lang w:val="en-GB"/>
+          </w:rPr>
+          <w:t xml:space="preserve">the target, competitor, decoy and ultimately chosen alternative. </w:t>
+        </w:r>
+      </w:ins>
+      <w:ins w:id="213" w:author="Felix Molter" w:date="2021-01-15T12:11:00Z">
+        <w:r>
+          <w:rPr>
+            <w:lang w:val="en-GB"/>
+          </w:rPr>
+          <w:t>Predictions for attraction and compromise trials are displayed separately in the top (</w:t>
+        </w:r>
+        <w:r>
+          <w:rPr>
+            <w:b/>
+            <w:lang w:val="en-GB"/>
+          </w:rPr>
+          <w:t>a-f</w:t>
+        </w:r>
+        <w:r>
+          <w:rPr>
+            <w:lang w:val="en-GB"/>
+          </w:rPr>
+          <w:t xml:space="preserve">) </w:t>
+        </w:r>
+      </w:ins>
+      <w:ins w:id="214" w:author="Felix Molter" w:date="2021-01-15T12:12:00Z">
+        <w:r>
+          <w:rPr>
+            <w:lang w:val="en-GB"/>
+          </w:rPr>
+          <w:t>and bottom rows (</w:t>
+        </w:r>
+        <w:r>
+          <w:rPr>
+            <w:b/>
+            <w:lang w:val="en-GB"/>
+          </w:rPr>
+          <w:t>g-l</w:t>
+        </w:r>
+        <w:r>
+          <w:rPr>
+            <w:lang w:val="en-GB"/>
+          </w:rPr>
+          <w:t>).</w:t>
+        </w:r>
+        <w:r>
+          <w:rPr>
+            <w:b/>
+            <w:lang w:val="en-GB"/>
+          </w:rPr>
           <w:t xml:space="preserve"> </w:t>
         </w:r>
       </w:ins>
-      <w:ins w:id="209" w:author="Felix Molter" w:date="2021-01-15T12:07:00Z">
+      <w:ins w:id="215" w:author="Felix Molter" w:date="2021-01-15T12:09:00Z">
+        <w:r>
+          <w:rPr>
+            <w:lang w:val="en-GB"/>
+          </w:rPr>
+          <w:t xml:space="preserve">Predictions were computed </w:t>
+        </w:r>
+      </w:ins>
+      <w:ins w:id="216" w:author="Felix Molter" w:date="2021-01-15T12:08:00Z">
+        <w:r>
+          <w:rPr>
+            <w:lang w:val="en-GB"/>
+          </w:rPr>
+          <w:t>using individual maximum likelihood estimates</w:t>
+        </w:r>
+      </w:ins>
+      <w:ins w:id="217" w:author="Felix Molter" w:date="2021-01-15T12:11:00Z">
+        <w:r>
+          <w:rPr>
+            <w:lang w:val="en-GB"/>
+          </w:rPr>
+          <w:t>. The hybrid model (</w:t>
+        </w:r>
+        <w:r>
+          <w:rPr>
+            <w:b/>
+            <w:lang w:val="en-GB"/>
+          </w:rPr>
+          <w:t>f, l</w:t>
+        </w:r>
+        <w:r>
+          <w:rPr>
+            <w:lang w:val="en-GB"/>
+          </w:rPr>
+          <w:t>) was derived from the switchboard analysis.</w:t>
+        </w:r>
+      </w:ins>
+      <w:ins w:id="218" w:author="Felix Molter" w:date="2021-01-15T12:08:00Z">
+        <w:r>
+          <w:rPr>
+            <w:lang w:val="en-GB"/>
+          </w:rPr>
+          <w:t xml:space="preserve"> </w:t>
+        </w:r>
+      </w:ins>
+      <w:ins w:id="219" w:author="Felix Molter" w:date="2021-01-15T12:07:00Z">
         <w:r>
           <w:rPr>
             <w:lang w:val="en-GB"/>
@@ -26652,7 +26843,7 @@
       <w:pPr>
         <w:spacing w:after="0"/>
         <w:rPr>
-          <w:ins w:id="210" w:author="Felix Molter" w:date="2021-01-15T12:07:00Z"/>
+          <w:ins w:id="220" w:author="Felix Molter" w:date="2021-01-15T12:07:00Z"/>
           <w:rFonts w:eastAsiaTheme="majorEastAsia" w:cstheme="majorBidi"/>
           <w:b/>
           <w:bCs/>
@@ -26660,7 +26851,7 @@
           <w:lang w:val="en-GB"/>
         </w:rPr>
       </w:pPr>
-      <w:ins w:id="211" w:author="Felix Molter" w:date="2021-01-15T12:07:00Z">
+      <w:ins w:id="221" w:author="Felix Molter" w:date="2021-01-15T12:07:00Z">
         <w:r>
           <w:rPr>
             <w:lang w:val="en-GB"/>
@@ -26730,9 +26921,10 @@
           <w:lang w:val="en-GB"/>
         </w:rPr>
       </w:pPr>
-      <w:bookmarkStart w:id="212" w:name="fig%252525253Adbic-rst"/>
-      <w:r>
-        <w:rPr>
+      <w:bookmarkStart w:id="222" w:name="fig%252525253Adbic-rst"/>
+      <w:r>
+        <w:rPr>
+          <w:noProof/>
           <w:lang w:val="en-GB"/>
         </w:rPr>
         <w:drawing>
@@ -26773,7 +26965,7 @@
           </wp:inline>
         </w:drawing>
       </w:r>
-      <w:bookmarkEnd w:id="212"/>
+      <w:bookmarkEnd w:id="222"/>
     </w:p>
     <w:p>
       <w:pPr>
@@ -28132,7 +28324,7 @@
         </w:rPr>
         <w:t>Switch</w:t>
       </w:r>
-      <w:ins w:id="213" w:author="Felix Molter" w:date="2021-01-15T14:40:00Z">
+      <w:ins w:id="223" w:author="Felix Molter" w:date="2021-01-15T14:40:00Z">
         <w:r>
           <w:rPr>
             <w:sz w:val="15"/>
@@ -30510,10 +30702,10 @@
               </w:rPr>
               <w:t>241.78</w:t>
             </w:r>
-            <w:bookmarkStart w:id="214" w:name="X39207493217196a9798dc833a8ba6a45e072cbd"/>
-            <w:bookmarkStart w:id="215" w:name="tab%252525253Aswitchboard-best-agg"/>
-            <w:bookmarkEnd w:id="214"/>
-            <w:bookmarkEnd w:id="215"/>
+            <w:bookmarkStart w:id="224" w:name="X39207493217196a9798dc833a8ba6a45e072cbd"/>
+            <w:bookmarkStart w:id="225" w:name="tab%252525253Aswitchboard-best-agg"/>
+            <w:bookmarkEnd w:id="224"/>
+            <w:bookmarkEnd w:id="225"/>
           </w:p>
         </w:tc>
       </w:tr>
@@ -30603,9 +30795,10 @@
           <w:lang w:val="en-GB"/>
         </w:rPr>
       </w:pPr>
-      <w:bookmarkStart w:id="216" w:name="fig%252525253Aswitchboard-ind-switch-cou"/>
-      <w:r>
-        <w:rPr>
+      <w:bookmarkStart w:id="226" w:name="fig%252525253Aswitchboard-ind-switch-cou"/>
+      <w:r>
+        <w:rPr>
+          <w:noProof/>
           <w:lang w:val="en-GB"/>
         </w:rPr>
         <w:drawing>
@@ -30646,7 +30839,7 @@
           </wp:inline>
         </w:drawing>
       </w:r>
-      <w:bookmarkEnd w:id="216"/>
+      <w:bookmarkEnd w:id="226"/>
     </w:p>
     <w:p>
       <w:pPr>
@@ -30684,11 +30877,11 @@
       <w:pPr>
         <w:spacing w:after="0"/>
         <w:rPr>
-          <w:ins w:id="217" w:author="Felix Molter" w:date="2021-01-18T21:18:00Z"/>
-          <w:lang w:val="en-GB"/>
-        </w:rPr>
-      </w:pPr>
-      <w:ins w:id="218" w:author="Felix Molter" w:date="2021-01-18T21:18:00Z">
+          <w:ins w:id="227" w:author="Felix Molter" w:date="2021-01-18T21:18:00Z"/>
+          <w:lang w:val="en-GB"/>
+        </w:rPr>
+      </w:pPr>
+      <w:ins w:id="228" w:author="Felix Molter" w:date="2021-01-18T21:18:00Z">
         <w:r>
           <w:rPr>
             <w:lang w:val="en-GB"/>
@@ -30702,13 +30895,14 @@
         <w:spacing w:after="0"/>
         <w:jc w:val="center"/>
         <w:rPr>
-          <w:ins w:id="219" w:author="Felix Molter" w:date="2021-01-18T21:18:00Z"/>
-          <w:lang w:val="en-GB"/>
-        </w:rPr>
-      </w:pPr>
-      <w:ins w:id="220" w:author="Felix Molter" w:date="2021-01-18T21:34:00Z">
+          <w:ins w:id="229" w:author="Felix Molter" w:date="2021-01-18T21:18:00Z"/>
+          <w:lang w:val="en-GB"/>
+        </w:rPr>
+      </w:pPr>
+      <w:ins w:id="230" w:author="Felix Molter" w:date="2021-01-18T21:34:00Z">
         <w:r>
           <w:rPr>
+            <w:noProof/>
             <w:lang w:val="en-GB"/>
           </w:rPr>
           <w:lastRenderedPageBreak/>
@@ -30761,12 +30955,12 @@
         <w:pStyle w:val="ImageCaption"/>
         <w:spacing w:line="276" w:lineRule="auto"/>
         <w:rPr>
-          <w:ins w:id="221" w:author="Felix Molter" w:date="2021-01-18T21:18:00Z"/>
-          <w:lang w:val="en-GB"/>
-        </w:rPr>
-      </w:pPr>
-      <w:commentRangeStart w:id="222"/>
-      <w:ins w:id="223" w:author="Felix Molter" w:date="2021-01-18T21:18:00Z">
+          <w:ins w:id="231" w:author="Felix Molter" w:date="2021-01-18T21:18:00Z"/>
+          <w:lang w:val="en-GB"/>
+        </w:rPr>
+      </w:pPr>
+      <w:commentRangeStart w:id="232"/>
+      <w:ins w:id="233" w:author="Felix Molter" w:date="2021-01-18T21:18:00Z">
         <w:r>
           <w:rPr>
             <w:b/>
@@ -30775,17 +30969,17 @@
           <w:t>Supplemental Figure X</w:t>
         </w:r>
       </w:ins>
-      <w:commentRangeEnd w:id="222"/>
-      <w:ins w:id="224" w:author="Felix Molter" w:date="2021-01-18T21:42:00Z">
+      <w:commentRangeEnd w:id="232"/>
+      <w:ins w:id="234" w:author="Felix Molter" w:date="2021-01-18T21:42:00Z">
         <w:r>
           <w:rPr>
             <w:rStyle w:val="CommentReference"/>
             <w:lang w:val="en-GB"/>
           </w:rPr>
-          <w:commentReference w:id="222"/>
+          <w:commentReference w:id="232"/>
         </w:r>
       </w:ins>
-      <w:ins w:id="225" w:author="Felix Molter" w:date="2021-01-18T21:18:00Z">
+      <w:ins w:id="235" w:author="Felix Molter" w:date="2021-01-18T21:18:00Z">
         <w:r>
           <w:rPr>
             <w:b/>
@@ -30794,7 +30988,7 @@
           <w:t xml:space="preserve">. </w:t>
         </w:r>
       </w:ins>
-      <w:ins w:id="226" w:author="Felix Molter" w:date="2021-01-18T21:19:00Z">
+      <w:ins w:id="236" w:author="Felix Molter" w:date="2021-01-18T21:19:00Z">
         <w:r>
           <w:rPr>
             <w:b/>
@@ -30803,7 +30997,7 @@
           <w:t>O</w:t>
         </w:r>
       </w:ins>
-      <w:ins w:id="227" w:author="Felix Molter" w:date="2021-01-18T21:18:00Z">
+      <w:ins w:id="237" w:author="Felix Molter" w:date="2021-01-18T21:18:00Z">
         <w:r>
           <w:rPr>
             <w:b/>
@@ -30812,7 +31006,7 @@
           <w:t xml:space="preserve">bserved and model-predicted association of </w:t>
         </w:r>
       </w:ins>
-      <w:ins w:id="228" w:author="Felix Molter" w:date="2021-01-18T21:19:00Z">
+      <w:ins w:id="238" w:author="Felix Molter" w:date="2021-01-18T21:19:00Z">
         <w:r>
           <w:rPr>
             <w:b/>
@@ -30821,7 +31015,7 @@
           <w:t>dwell-time advantage and choice for participants with weaker and strong attraction effects.</w:t>
         </w:r>
       </w:ins>
-      <w:ins w:id="229" w:author="Felix Molter" w:date="2021-01-18T21:20:00Z">
+      <w:ins w:id="239" w:author="Felix Molter" w:date="2021-01-18T21:20:00Z">
         <w:r>
           <w:rPr>
             <w:lang w:val="en-GB"/>
@@ -30836,7 +31030,7 @@
           <w:t xml:space="preserve">(a-f) </w:t>
         </w:r>
       </w:ins>
-      <w:ins w:id="230" w:author="Felix Molter" w:date="2021-01-18T21:36:00Z">
+      <w:ins w:id="240" w:author="Felix Molter" w:date="2021-01-18T21:36:00Z">
         <w:r>
           <w:rPr>
             <w:lang w:val="en-GB"/>
@@ -30844,7 +31038,7 @@
           <w:t>Data and model predictions for participants with w</w:t>
         </w:r>
       </w:ins>
-      <w:ins w:id="231" w:author="Felix Molter" w:date="2021-01-18T21:20:00Z">
+      <w:ins w:id="241" w:author="Felix Molter" w:date="2021-01-18T21:20:00Z">
         <w:r>
           <w:rPr>
             <w:lang w:val="en-GB"/>
@@ -30852,7 +31046,7 @@
           <w:t>eaker attraction effect</w:t>
         </w:r>
       </w:ins>
-      <w:ins w:id="232" w:author="Felix Molter" w:date="2021-01-18T21:36:00Z">
+      <w:ins w:id="242" w:author="Felix Molter" w:date="2021-01-18T21:36:00Z">
         <w:r>
           <w:rPr>
             <w:lang w:val="en-GB"/>
@@ -30860,7 +31054,7 @@
           <w:t>s</w:t>
         </w:r>
       </w:ins>
-      <w:ins w:id="233" w:author="Felix Molter" w:date="2021-01-18T21:21:00Z">
+      <w:ins w:id="243" w:author="Felix Molter" w:date="2021-01-18T21:21:00Z">
         <w:r>
           <w:rPr>
             <w:lang w:val="en-GB"/>
@@ -30868,7 +31062,7 @@
           <w:t xml:space="preserve"> (RST &lt; 0.7)</w:t>
         </w:r>
       </w:ins>
-      <w:ins w:id="234" w:author="Felix Molter" w:date="2021-01-18T21:20:00Z">
+      <w:ins w:id="244" w:author="Felix Molter" w:date="2021-01-18T21:20:00Z">
         <w:r>
           <w:rPr>
             <w:lang w:val="en-GB"/>
@@ -30889,7 +31083,7 @@
           <w:t xml:space="preserve"> </w:t>
         </w:r>
       </w:ins>
-      <w:ins w:id="235" w:author="Felix Molter" w:date="2021-01-18T21:36:00Z">
+      <w:ins w:id="245" w:author="Felix Molter" w:date="2021-01-18T21:36:00Z">
         <w:r>
           <w:rPr>
             <w:lang w:val="en-GB"/>
@@ -30897,7 +31091,7 @@
           <w:t xml:space="preserve">Data and model predictions for participants with strong attraction </w:t>
         </w:r>
       </w:ins>
-      <w:ins w:id="236" w:author="Felix Molter" w:date="2021-01-18T21:20:00Z">
+      <w:ins w:id="246" w:author="Felix Molter" w:date="2021-01-18T21:20:00Z">
         <w:r>
           <w:rPr>
             <w:lang w:val="en-GB"/>
@@ -30905,7 +31099,7 @@
           <w:t>effect</w:t>
         </w:r>
       </w:ins>
-      <w:ins w:id="237" w:author="Felix Molter" w:date="2021-01-18T21:36:00Z">
+      <w:ins w:id="247" w:author="Felix Molter" w:date="2021-01-18T21:36:00Z">
         <w:r>
           <w:rPr>
             <w:lang w:val="en-GB"/>
@@ -30913,7 +31107,7 @@
           <w:t>s</w:t>
         </w:r>
       </w:ins>
-      <w:ins w:id="238" w:author="Felix Molter" w:date="2021-01-18T21:20:00Z">
+      <w:ins w:id="248" w:author="Felix Molter" w:date="2021-01-18T21:20:00Z">
         <w:r>
           <w:rPr>
             <w:lang w:val="en-GB"/>
@@ -30921,7 +31115,7 @@
           <w:t xml:space="preserve"> (RST &gt; 0.7)</w:t>
         </w:r>
       </w:ins>
-      <w:ins w:id="239" w:author="Felix Molter" w:date="2021-01-18T21:35:00Z">
+      <w:ins w:id="249" w:author="Felix Molter" w:date="2021-01-18T21:35:00Z">
         <w:r>
           <w:rPr>
             <w:lang w:val="en-GB"/>
@@ -30929,7 +31123,7 @@
           <w:t xml:space="preserve"> </w:t>
         </w:r>
       </w:ins>
-      <w:ins w:id="240" w:author="Felix Molter" w:date="2021-01-18T21:40:00Z">
+      <w:ins w:id="250" w:author="Felix Molter" w:date="2021-01-18T21:40:00Z">
         <w:r>
           <w:rPr>
             <w:lang w:val="en-GB"/>
@@ -31041,7 +31235,7 @@
           <w:t xml:space="preserve">. </w:t>
         </w:r>
       </w:ins>
-      <w:ins w:id="241" w:author="Felix Molter" w:date="2021-01-18T21:35:00Z">
+      <w:ins w:id="251" w:author="Felix Molter" w:date="2021-01-18T21:35:00Z">
         <w:r>
           <w:rPr>
             <w:lang w:val="en-GB"/>
@@ -31049,7 +31243,7 @@
           <w:t>White and grey bars show even-numbered trials from observed data</w:t>
         </w:r>
       </w:ins>
-      <w:ins w:id="242" w:author="Felix Molter" w:date="2021-01-18T21:41:00Z">
+      <w:ins w:id="252" w:author="Felix Molter" w:date="2021-01-18T21:41:00Z">
         <w:r>
           <w:rPr>
             <w:lang w:val="en-GB"/>
@@ -31057,7 +31251,7 @@
           <w:t>, for participants with weaker and stronger attraction effects, respectively</w:t>
         </w:r>
       </w:ins>
-      <w:ins w:id="243" w:author="Felix Molter" w:date="2021-01-18T21:35:00Z">
+      <w:ins w:id="253" w:author="Felix Molter" w:date="2021-01-18T21:35:00Z">
         <w:r>
           <w:rPr>
             <w:lang w:val="en-GB"/>
@@ -31070,7 +31264,7 @@
       <w:pPr>
         <w:spacing w:after="0"/>
         <w:rPr>
-          <w:ins w:id="244" w:author="Felix Molter" w:date="2021-01-16T14:11:00Z"/>
+          <w:ins w:id="254" w:author="Felix Molter" w:date="2021-01-16T14:11:00Z"/>
           <w:rFonts w:eastAsiaTheme="majorEastAsia" w:cstheme="majorBidi"/>
           <w:b/>
           <w:bCs/>
@@ -31078,7 +31272,7 @@
           <w:lang w:val="en-GB"/>
         </w:rPr>
       </w:pPr>
-      <w:ins w:id="245" w:author="Felix Molter" w:date="2021-01-16T14:11:00Z">
+      <w:ins w:id="255" w:author="Felix Molter" w:date="2021-01-16T14:11:00Z">
         <w:r>
           <w:rPr>
             <w:lang w:val="en-GB"/>
@@ -31113,15 +31307,7 @@
         <w:rPr>
           <w:lang w:val="en-GB"/>
         </w:rPr>
-        <w:t>Using process measures, we performed multiple tests of th</w:t>
-      </w:r>
-      <w:bookmarkStart w:id="246" w:name="_GoBack"/>
-      <w:bookmarkEnd w:id="246"/>
-      <w:r>
-        <w:rPr>
-          <w:lang w:val="en-GB"/>
-        </w:rPr>
-        <w:t>e hypothesis, that individuals with strong attraction effects follow a simple choice rule of choosing the dominant alternative. First, we tested whether the strength of individual attraction effects (individual RST in attraction trials) was related to differences in mean response times (RTs) in attraction trials. If individuals used a choice rule, their choices might be made faster, as they do not engage in multiple pairwise comparisons or calculations of expected outcomes. There was no correlation between the two measures (</w:t>
+        <w:t>Using process measures, we performed multiple tests of the hypothesis, that individuals with strong attraction effects follow a simple choice rule of choosing the dominant alternative. First, we tested whether the strength of individual attraction effects (individual RST in attraction trials) was related to differences in mean response times (RTs) in attraction trials. If individuals used a choice rule, their choices might be made faster, as they do not engage in multiple pairwise comparisons or calculations of expected outcomes. There was no correlation between the two measures (</w:t>
       </w:r>
       <m:oMath>
         <m:r>
@@ -31564,7 +31750,7 @@
       </w:r>
     </w:p>
   </w:comment>
-  <w:comment w:id="28" w:author="Felix Molter" w:date="2020-12-16T19:17:00Z" w:initials="FM">
+  <w:comment w:id="38" w:author="Felix Molter" w:date="2020-12-16T19:17:00Z" w:initials="FM">
     <w:p>
       <w:r>
         <w:rPr>
@@ -31576,7 +31762,7 @@
       </w:r>
     </w:p>
   </w:comment>
-  <w:comment w:id="29" w:author="Felix Molter" w:date="2021-01-05T15:42:00Z" w:initials="FM">
+  <w:comment w:id="39" w:author="Felix Molter" w:date="2021-01-05T15:42:00Z" w:initials="FM">
     <w:p>
       <w:r>
         <w:rPr>
@@ -31639,7 +31825,7 @@
       </w:r>
     </w:p>
   </w:comment>
-  <w:comment w:id="50" w:author="Felix Molter" w:date="2021-01-16T14:00:00Z" w:initials="FM">
+  <w:comment w:id="60" w:author="Felix Molter" w:date="2021-01-16T14:00:00Z" w:initials="FM">
     <w:p>
       <w:pPr>
         <w:pStyle w:val="CommentText"/>
@@ -31655,7 +31841,7 @@
       </w:r>
     </w:p>
   </w:comment>
-  <w:comment w:id="49" w:author="Felix Molter" w:date="2020-12-16T19:19:00Z" w:initials="FM">
+  <w:comment w:id="59" w:author="Felix Molter" w:date="2020-12-16T19:19:00Z" w:initials="FM">
     <w:p>
       <w:r>
         <w:rPr>
@@ -31678,7 +31864,7 @@
       </w:r>
     </w:p>
   </w:comment>
-  <w:comment w:id="66" w:author="Felix Molter" w:date="2020-12-16T19:24:00Z" w:initials="FM">
+  <w:comment w:id="76" w:author="Felix Molter" w:date="2020-12-16T19:24:00Z" w:initials="FM">
     <w:p>
       <w:r>
         <w:rPr>
@@ -31690,7 +31876,7 @@
       </w:r>
     </w:p>
   </w:comment>
-  <w:comment w:id="67" w:author="Felix Molter" w:date="2021-01-05T15:52:00Z" w:initials="FM">
+  <w:comment w:id="77" w:author="Felix Molter" w:date="2021-01-05T15:52:00Z" w:initials="FM">
     <w:p>
       <w:r>
         <w:rPr>
@@ -31708,7 +31894,7 @@
       </w:r>
     </w:p>
   </w:comment>
-  <w:comment w:id="69" w:author="Felix Molter" w:date="2020-12-16T19:40:00Z" w:initials="FM">
+  <w:comment w:id="79" w:author="Felix Molter" w:date="2020-12-16T19:40:00Z" w:initials="FM">
     <w:p>
       <w:r>
         <w:rPr>
@@ -31720,7 +31906,7 @@
       </w:r>
     </w:p>
   </w:comment>
-  <w:comment w:id="70" w:author="Felix Molter" w:date="2021-01-05T15:55:00Z" w:initials="FM">
+  <w:comment w:id="80" w:author="Felix Molter" w:date="2021-01-05T15:55:00Z" w:initials="FM">
     <w:p>
       <w:pPr>
         <w:rPr>
@@ -31954,7 +32140,7 @@
       </w:pPr>
     </w:p>
   </w:comment>
-  <w:comment w:id="71" w:author="Felix Molter" w:date="2020-12-29T21:33:00Z" w:initials="FM">
+  <w:comment w:id="81" w:author="Felix Molter" w:date="2020-12-29T21:33:00Z" w:initials="FM">
     <w:p>
       <w:r>
         <w:rPr>
@@ -31966,7 +32152,7 @@
       </w:r>
     </w:p>
   </w:comment>
-  <w:comment w:id="72" w:author="Felix Molter" w:date="2021-01-05T15:59:00Z" w:initials="FM">
+  <w:comment w:id="82" w:author="Felix Molter" w:date="2021-01-05T15:59:00Z" w:initials="FM">
     <w:p>
       <w:pPr>
         <w:rPr>
@@ -32137,7 +32323,7 @@
       </w:r>
     </w:p>
   </w:comment>
-  <w:comment w:id="76" w:author="Felix Molter" w:date="2020-12-16T19:43:00Z" w:initials="FM">
+  <w:comment w:id="86" w:author="Felix Molter" w:date="2020-12-16T19:43:00Z" w:initials="FM">
     <w:p>
       <w:r>
         <w:rPr>
@@ -32149,7 +32335,7 @@
       </w:r>
     </w:p>
   </w:comment>
-  <w:comment w:id="77" w:author="Felix Molter" w:date="2020-12-29T21:30:00Z" w:initials="FM">
+  <w:comment w:id="87" w:author="Felix Molter" w:date="2020-12-29T21:30:00Z" w:initials="FM">
     <w:p>
       <w:r>
         <w:rPr>
@@ -32173,7 +32359,7 @@
       </w:r>
     </w:p>
   </w:comment>
-  <w:comment w:id="75" w:author="Felix Molter" w:date="2021-01-18T16:11:00Z" w:initials="FM">
+  <w:comment w:id="85" w:author="Felix Molter" w:date="2021-01-18T16:11:00Z" w:initials="FM">
     <w:p>
       <w:pPr>
         <w:pStyle w:val="CommentText"/>
@@ -32258,7 +32444,7 @@
       </w:r>
     </w:p>
   </w:comment>
-  <w:comment w:id="80" w:author="Felix Molter" w:date="2021-01-19T17:05:00Z" w:initials="FM">
+  <w:comment w:id="90" w:author="Felix Molter" w:date="2021-01-19T17:05:00Z" w:initials="FM">
     <w:p>
       <w:pPr>
         <w:pStyle w:val="CommentText"/>
@@ -32274,7 +32460,7 @@
       </w:r>
     </w:p>
   </w:comment>
-  <w:comment w:id="81" w:author="Felix Molter" w:date="2020-12-16T19:45:00Z" w:initials="FM">
+  <w:comment w:id="91" w:author="Felix Molter" w:date="2020-12-16T19:45:00Z" w:initials="FM">
     <w:p>
       <w:r>
         <w:rPr>
@@ -32286,7 +32472,7 @@
       </w:r>
     </w:p>
   </w:comment>
-  <w:comment w:id="82" w:author="Felix Molter" w:date="2020-12-29T21:31:00Z" w:initials="FM">
+  <w:comment w:id="92" w:author="Felix Molter" w:date="2020-12-29T21:31:00Z" w:initials="FM">
     <w:p>
       <w:r>
         <w:rPr>
@@ -32310,7 +32496,7 @@
       </w:r>
     </w:p>
   </w:comment>
-  <w:comment w:id="94" w:author="Felix Molter" w:date="2020-12-16T19:50:00Z" w:initials="FM">
+  <w:comment w:id="104" w:author="Felix Molter" w:date="2020-12-16T19:50:00Z" w:initials="FM">
     <w:p>
       <w:r>
         <w:rPr>
@@ -32322,7 +32508,7 @@
       </w:r>
     </w:p>
   </w:comment>
-  <w:comment w:id="95" w:author="Felix Molter" w:date="2021-01-05T17:38:00Z" w:initials="FM">
+  <w:comment w:id="105" w:author="Felix Molter" w:date="2021-01-05T17:38:00Z" w:initials="FM">
     <w:p>
       <w:pPr>
         <w:pStyle w:val="CommentText"/>
@@ -32345,7 +32531,7 @@
       </w:r>
     </w:p>
   </w:comment>
-  <w:comment w:id="194" w:author="Felix Molter" w:date="2021-01-15T14:39:00Z" w:initials="FM">
+  <w:comment w:id="204" w:author="Felix Molter" w:date="2021-01-15T14:39:00Z" w:initials="FM">
     <w:p>
       <w:pPr>
         <w:pStyle w:val="CommentText"/>
@@ -32361,7 +32547,7 @@
       </w:r>
     </w:p>
   </w:comment>
-  <w:comment w:id="222" w:author="Felix Molter" w:date="2021-01-18T21:42:00Z" w:initials="FM">
+  <w:comment w:id="232" w:author="Felix Molter" w:date="2021-01-18T21:42:00Z" w:initials="FM">
     <w:p>
       <w:pPr>
         <w:pStyle w:val="CommentText"/>
@@ -35392,7 +35578,7 @@
 </file>
 
 <file path=customXml/itemProps1.xml><?xml version="1.0" encoding="utf-8"?>
-<ds:datastoreItem xmlns:ds="http://schemas.openxmlformats.org/officeDocument/2006/customXml" ds:itemID="{BBA4D727-993E-0346-A128-89741344A4A4}">
+<ds:datastoreItem xmlns:ds="http://schemas.openxmlformats.org/officeDocument/2006/customXml" ds:itemID="{39AC31DF-2C6F-0949-B789-BED1ECBD6CE1}">
   <ds:schemaRefs>
     <ds:schemaRef ds:uri="http://schemas.openxmlformats.org/officeDocument/2006/bibliography"/>
   </ds:schemaRefs>

</xml_diff>

<commit_message>
new figure 5 caption
</commit_message>
<xml_diff>
--- a/manuscript/gaze-dependent-accumulation.docx
+++ b/manuscript/gaze-dependent-accumulation.docx
@@ -4125,8 +4125,6 @@
           <w:lang w:val="en-GB"/>
         </w:rPr>
       </w:pPr>
-      <w:bookmarkStart w:id="9" w:name="_GoBack"/>
-      <w:bookmarkEnd w:id="9"/>
     </w:p>
     <w:p>
       <w:pPr>
@@ -4137,8 +4135,8 @@
           <w:lang w:val="en-GB"/>
         </w:rPr>
       </w:pPr>
-      <w:bookmarkStart w:id="10" w:name="fig%252525253Afig3-modelcomparison"/>
-      <w:del w:id="11" w:author="Felix Molter" w:date="2021-01-15T19:36:00Z">
+      <w:bookmarkStart w:id="9" w:name="fig%252525253Afig3-modelcomparison"/>
+      <w:del w:id="10" w:author="Felix Molter" w:date="2021-01-15T19:36:00Z">
         <w:r>
           <w:rPr>
             <w:noProof/>
@@ -4183,7 +4181,7 @@
           </w:drawing>
         </w:r>
       </w:del>
-      <w:bookmarkEnd w:id="10"/>
+      <w:bookmarkEnd w:id="9"/>
       <w:r>
         <w:rPr>
           <w:noProof/>
@@ -4240,7 +4238,7 @@
           <w:lang w:val="en-GB"/>
         </w:rPr>
       </w:pPr>
-      <w:commentRangeStart w:id="12"/>
+      <w:commentRangeStart w:id="11"/>
       <w:r>
         <w:rPr>
           <w:b/>
@@ -4248,13 +4246,13 @@
         </w:rPr>
         <w:t xml:space="preserve">Figure </w:t>
       </w:r>
-      <w:commentRangeEnd w:id="12"/>
+      <w:commentRangeEnd w:id="11"/>
       <w:r>
         <w:rPr>
           <w:rStyle w:val="CommentReference"/>
           <w:lang w:val="en-GB"/>
         </w:rPr>
-        <w:commentReference w:id="12"/>
+        <w:commentReference w:id="11"/>
       </w:r>
       <w:r>
         <w:rPr>
@@ -4263,7 +4261,7 @@
         </w:rPr>
         <w:t xml:space="preserve">3. Model comparison </w:t>
       </w:r>
-      <w:ins w:id="13" w:author="Felix Molter" w:date="2021-01-16T13:57:00Z">
+      <w:ins w:id="12" w:author="Felix Molter" w:date="2021-01-16T13:57:00Z">
         <w:r>
           <w:rPr>
             <w:b/>
@@ -4272,7 +4270,7 @@
           <w:t xml:space="preserve">and </w:t>
         </w:r>
       </w:ins>
-      <w:del w:id="14" w:author="Felix Molter" w:date="2021-01-15T19:40:00Z">
+      <w:del w:id="13" w:author="Felix Molter" w:date="2021-01-15T19:40:00Z">
         <w:r>
           <w:rPr>
             <w:b/>
@@ -4281,13 +4279,13 @@
           <w:delText>and context-effects predicted from best-fitting model</w:delText>
         </w:r>
       </w:del>
-      <w:ins w:id="15" w:author="Felix Molter" w:date="2021-01-15T19:40:00Z">
+      <w:ins w:id="14" w:author="Felix Molter" w:date="2021-01-15T19:40:00Z">
         <w:r>
           <w:rPr>
             <w:b/>
             <w:lang w:val="en-GB"/>
           </w:rPr>
-          <w:t>model predictions</w:t>
+          <w:t>predictions</w:t>
         </w:r>
       </w:ins>
       <w:r>
@@ -4329,7 +4327,7 @@
         </w:rPr>
         <w:t xml:space="preserve"> The GLA fitted most (36 of 40, 90%) participants best, with a protected exceedance probability of 1 (inset). </w:t>
       </w:r>
-      <w:ins w:id="16" w:author="Felix Molter" w:date="2021-01-15T19:40:00Z">
+      <w:ins w:id="15" w:author="Felix Molter" w:date="2021-01-15T19:40:00Z">
         <w:r>
           <w:rPr>
             <w:b/>
@@ -4345,7 +4343,7 @@
         </w:rPr>
         <w:t>c</w:t>
       </w:r>
-      <w:ins w:id="17" w:author="Felix Molter" w:date="2021-01-15T19:40:00Z">
+      <w:ins w:id="16" w:author="Felix Molter" w:date="2021-01-15T19:40:00Z">
         <w:r>
           <w:rPr>
             <w:b/>
@@ -4361,7 +4359,7 @@
         </w:rPr>
         <w:t>h</w:t>
       </w:r>
-      <w:ins w:id="18" w:author="Felix Molter" w:date="2021-01-15T19:40:00Z">
+      <w:ins w:id="17" w:author="Felix Molter" w:date="2021-01-15T19:40:00Z">
         <w:r>
           <w:rPr>
             <w:b/>
@@ -4376,7 +4374,7 @@
         </w:rPr>
         <w:t xml:space="preserve"> </w:t>
       </w:r>
-      <w:ins w:id="19" w:author="Felix Molter" w:date="2021-01-15T19:45:00Z">
+      <w:ins w:id="18" w:author="Felix Molter" w:date="2021-01-15T19:45:00Z">
         <w:r>
           <w:rPr>
             <w:lang w:val="en-GB"/>
@@ -4398,7 +4396,7 @@
         </w:rPr>
         <w:t>c</w:t>
       </w:r>
-      <w:ins w:id="20" w:author="Felix Molter" w:date="2021-01-15T19:45:00Z">
+      <w:ins w:id="19" w:author="Felix Molter" w:date="2021-01-15T19:45:00Z">
         <w:r>
           <w:rPr>
             <w:b/>
@@ -4414,7 +4412,7 @@
         </w:rPr>
         <w:t>d</w:t>
       </w:r>
-      <w:ins w:id="21" w:author="Felix Molter" w:date="2021-01-15T19:45:00Z">
+      <w:ins w:id="20" w:author="Felix Molter" w:date="2021-01-15T19:45:00Z">
         <w:r>
           <w:rPr>
             <w:b/>
@@ -4443,7 +4441,7 @@
         </w:rPr>
         <w:t>e</w:t>
       </w:r>
-      <w:ins w:id="22" w:author="Felix Molter" w:date="2021-01-15T19:45:00Z">
+      <w:ins w:id="21" w:author="Felix Molter" w:date="2021-01-15T19:45:00Z">
         <w:r>
           <w:rPr>
             <w:b/>
@@ -4459,7 +4457,7 @@
         </w:rPr>
         <w:t xml:space="preserve"> f</w:t>
       </w:r>
-      <w:ins w:id="23" w:author="Felix Molter" w:date="2021-01-15T19:45:00Z">
+      <w:ins w:id="22" w:author="Felix Molter" w:date="2021-01-15T19:45:00Z">
         <w:r>
           <w:rPr>
             <w:b/>
@@ -4488,7 +4486,7 @@
         </w:rPr>
         <w:t xml:space="preserve"> h</w:t>
       </w:r>
-      <w:ins w:id="24" w:author="Felix Molter" w:date="2021-01-15T19:45:00Z">
+      <w:ins w:id="23" w:author="Felix Molter" w:date="2021-01-15T19:45:00Z">
         <w:r>
           <w:rPr>
             <w:b/>
@@ -4517,7 +4515,7 @@
         </w:rPr>
         <w:t>c, e, g</w:t>
       </w:r>
-      <w:ins w:id="25" w:author="Felix Molter" w:date="2021-01-15T19:45:00Z">
+      <w:ins w:id="24" w:author="Felix Molter" w:date="2021-01-15T19:45:00Z">
         <w:r>
           <w:rPr>
             <w:b/>
@@ -4546,7 +4544,7 @@
         </w:rPr>
         <w:t>d, f, h</w:t>
       </w:r>
-      <w:ins w:id="26" w:author="Felix Molter" w:date="2021-01-15T19:45:00Z">
+      <w:ins w:id="25" w:author="Felix Molter" w:date="2021-01-15T19:45:00Z">
         <w:r>
           <w:rPr>
             <w:b/>
@@ -4561,7 +4559,7 @@
           <w:t xml:space="preserve"> as a function of relative dwell time advantage. Relative dwell time advantage </w:t>
         </w:r>
       </w:ins>
-      <w:ins w:id="27" w:author="Felix Molter" w:date="2021-01-15T19:46:00Z">
+      <w:ins w:id="26" w:author="Felix Molter" w:date="2021-01-15T19:46:00Z">
         <w:r>
           <w:rPr>
             <w:lang w:val="en-GB"/>
@@ -4569,7 +4567,7 @@
           <w:t>was</w:t>
         </w:r>
       </w:ins>
-      <w:ins w:id="28" w:author="Felix Molter" w:date="2021-01-15T19:45:00Z">
+      <w:ins w:id="27" w:author="Felix Molter" w:date="2021-01-15T19:45:00Z">
         <w:r>
           <w:rPr>
             <w:lang w:val="en-GB"/>
@@ -4577,7 +4575,7 @@
           <w:t xml:space="preserve"> computed as relative dwell time towards an item minus the mean relative dwell time to all other items. White bars </w:t>
         </w:r>
       </w:ins>
-      <w:ins w:id="29" w:author="Felix Molter" w:date="2021-01-15T19:46:00Z">
+      <w:ins w:id="28" w:author="Felix Molter" w:date="2021-01-15T19:46:00Z">
         <w:r>
           <w:rPr>
             <w:lang w:val="en-GB"/>
@@ -4585,7 +4583,7 @@
           <w:t xml:space="preserve">and error bars </w:t>
         </w:r>
       </w:ins>
-      <w:ins w:id="30" w:author="Felix Molter" w:date="2021-01-15T19:45:00Z">
+      <w:ins w:id="29" w:author="Felix Molter" w:date="2021-01-15T19:45:00Z">
         <w:r>
           <w:rPr>
             <w:lang w:val="en-GB"/>
@@ -4593,7 +4591,7 @@
           <w:t xml:space="preserve">show </w:t>
         </w:r>
       </w:ins>
-      <w:ins w:id="31" w:author="Felix Molter" w:date="2021-01-15T19:46:00Z">
+      <w:ins w:id="30" w:author="Felix Molter" w:date="2021-01-15T19:46:00Z">
         <w:r>
           <w:rPr>
             <w:lang w:val="en-GB"/>
@@ -4601,7 +4599,7 @@
           <w:t xml:space="preserve">mean ± s.e. </w:t>
         </w:r>
       </w:ins>
-      <w:ins w:id="32" w:author="Felix Molter" w:date="2021-01-15T19:45:00Z">
+      <w:ins w:id="31" w:author="Felix Molter" w:date="2021-01-15T19:45:00Z">
         <w:r>
           <w:rPr>
             <w:lang w:val="en-GB"/>
@@ -4609,7 +4607,7 @@
           <w:t>observed data from even-numbered trials. Model predictions</w:t>
         </w:r>
       </w:ins>
-      <w:ins w:id="33" w:author="Felix Molter" w:date="2021-01-16T13:57:00Z">
+      <w:ins w:id="32" w:author="Felix Molter" w:date="2021-01-16T13:57:00Z">
         <w:r>
           <w:rPr>
             <w:lang w:val="en-GB"/>
@@ -4617,7 +4615,7 @@
           <w:t xml:space="preserve"> (coloured lines)</w:t>
         </w:r>
       </w:ins>
-      <w:ins w:id="34" w:author="Felix Molter" w:date="2021-01-15T19:45:00Z">
+      <w:ins w:id="33" w:author="Felix Molter" w:date="2021-01-15T19:45:00Z">
         <w:r>
           <w:rPr>
             <w:lang w:val="en-GB"/>
@@ -4631,7 +4629,7 @@
         </w:rPr>
         <w:t xml:space="preserve"> </w:t>
       </w:r>
-      <w:del w:id="35" w:author="Felix Molter" w:date="2021-01-15T19:45:00Z">
+      <w:del w:id="34" w:author="Felix Molter" w:date="2021-01-15T19:45:00Z">
         <w:r>
           <w:rPr>
             <w:lang w:val="en-GB"/>
@@ -4746,7 +4744,7 @@
         </w:rPr>
         <w:t xml:space="preserve"> trials. The winning model’s predicted context effect sizes correlated significantly with the observed ones. Strong context effects, however, were underestimated, as indicated by the reduced slopes.</w:t>
       </w:r>
-      <w:ins w:id="36" w:author="Felix Molter" w:date="2021-01-15T19:40:00Z">
+      <w:ins w:id="35" w:author="Felix Molter" w:date="2021-01-15T19:40:00Z">
         <w:r>
           <w:rPr>
             <w:lang w:val="en-GB"/>
@@ -6285,32 +6283,32 @@
       <w:pPr>
         <w:pStyle w:val="BodyText"/>
         <w:rPr>
-          <w:ins w:id="37" w:author="Felix Molter" w:date="2021-01-19T16:52:00Z"/>
-          <w:lang w:val="en-GB"/>
-        </w:rPr>
-      </w:pPr>
+          <w:ins w:id="36" w:author="Felix Molter" w:date="2021-01-19T16:52:00Z"/>
+          <w:lang w:val="en-GB"/>
+        </w:rPr>
+      </w:pPr>
+      <w:commentRangeStart w:id="37"/>
       <w:commentRangeStart w:id="38"/>
-      <w:commentRangeStart w:id="39"/>
       <w:r>
         <w:rPr>
           <w:lang w:val="en-GB"/>
         </w:rPr>
         <w:t>Given</w:t>
       </w:r>
+      <w:commentRangeEnd w:id="37"/>
+      <w:r>
+        <w:rPr>
+          <w:lang w:val="en-GB"/>
+        </w:rPr>
+        <w:commentReference w:id="37"/>
+      </w:r>
       <w:commentRangeEnd w:id="38"/>
       <w:r>
         <w:rPr>
+          <w:rStyle w:val="CommentReference"/>
           <w:lang w:val="en-GB"/>
         </w:rPr>
         <w:commentReference w:id="38"/>
-      </w:r>
-      <w:commentRangeEnd w:id="39"/>
-      <w:r>
-        <w:rPr>
-          <w:rStyle w:val="CommentReference"/>
-          <w:lang w:val="en-GB"/>
-        </w:rPr>
-        <w:commentReference w:id="39"/>
       </w:r>
       <w:r>
         <w:rPr>
@@ -6339,11 +6337,11 @@
       <w:pPr>
         <w:pStyle w:val="BodyText"/>
         <w:rPr>
-          <w:ins w:id="40" w:author="Felix Molter" w:date="2021-01-19T16:53:00Z"/>
-          <w:lang w:val="en-GB"/>
-        </w:rPr>
-      </w:pPr>
-      <w:ins w:id="41" w:author="Felix Molter" w:date="2021-01-19T16:52:00Z">
+          <w:ins w:id="39" w:author="Felix Molter" w:date="2021-01-19T16:53:00Z"/>
+          <w:lang w:val="en-GB"/>
+        </w:rPr>
+      </w:pPr>
+      <w:ins w:id="40" w:author="Felix Molter" w:date="2021-01-19T16:52:00Z">
         <w:r>
           <w:rPr>
             <w:lang w:val="en-GB"/>
@@ -6351,7 +6349,7 @@
           <w:t xml:space="preserve">Insert model-predicted </w:t>
         </w:r>
       </w:ins>
-      <w:ins w:id="42" w:author="Felix Molter" w:date="2021-01-19T16:53:00Z">
+      <w:ins w:id="41" w:author="Felix Molter" w:date="2021-01-19T16:53:00Z">
         <w:r>
           <w:rPr>
             <w:lang w:val="en-GB"/>
@@ -6368,16 +6366,16 @@
           <w:numId w:val="11"/>
         </w:numPr>
         <w:rPr>
-          <w:ins w:id="43" w:author="Felix Molter" w:date="2021-01-19T16:53:00Z"/>
-          <w:lang w:val="en-GB"/>
-        </w:rPr>
-        <w:pPrChange w:id="44" w:author="Felix Molter" w:date="2021-01-19T16:53:00Z">
+          <w:ins w:id="42" w:author="Felix Molter" w:date="2021-01-19T16:53:00Z"/>
+          <w:lang w:val="en-GB"/>
+        </w:rPr>
+        <w:pPrChange w:id="43" w:author="Felix Molter" w:date="2021-01-19T16:53:00Z">
           <w:pPr>
             <w:pStyle w:val="BodyText"/>
           </w:pPr>
         </w:pPrChange>
       </w:pPr>
-      <w:ins w:id="45" w:author="Felix Molter" w:date="2021-01-19T16:53:00Z">
+      <w:ins w:id="44" w:author="Felix Molter" w:date="2021-01-19T16:53:00Z">
         <w:r>
           <w:rPr>
             <w:lang w:val="en-GB"/>
@@ -6394,16 +6392,16 @@
           <w:numId w:val="11"/>
         </w:numPr>
         <w:rPr>
-          <w:ins w:id="46" w:author="Felix Molter" w:date="2021-01-19T16:54:00Z"/>
-          <w:lang w:val="en-GB"/>
-        </w:rPr>
-        <w:pPrChange w:id="47" w:author="Felix Molter" w:date="2021-01-19T16:53:00Z">
+          <w:ins w:id="45" w:author="Felix Molter" w:date="2021-01-19T16:54:00Z"/>
+          <w:lang w:val="en-GB"/>
+        </w:rPr>
+        <w:pPrChange w:id="46" w:author="Felix Molter" w:date="2021-01-19T16:53:00Z">
           <w:pPr>
             <w:pStyle w:val="BodyText"/>
           </w:pPr>
         </w:pPrChange>
       </w:pPr>
-      <w:ins w:id="48" w:author="Felix Molter" w:date="2021-01-19T16:54:00Z">
+      <w:ins w:id="47" w:author="Felix Molter" w:date="2021-01-19T16:54:00Z">
         <w:r>
           <w:rPr>
             <w:lang w:val="en-GB"/>
@@ -6420,16 +6418,16 @@
           <w:numId w:val="11"/>
         </w:numPr>
         <w:rPr>
-          <w:ins w:id="49" w:author="Felix Molter" w:date="2021-01-19T16:55:00Z"/>
-          <w:lang w:val="en-GB"/>
-        </w:rPr>
-        <w:pPrChange w:id="50" w:author="Felix Molter" w:date="2021-01-19T16:53:00Z">
+          <w:ins w:id="48" w:author="Felix Molter" w:date="2021-01-19T16:55:00Z"/>
+          <w:lang w:val="en-GB"/>
+        </w:rPr>
+        <w:pPrChange w:id="49" w:author="Felix Molter" w:date="2021-01-19T16:53:00Z">
           <w:pPr>
             <w:pStyle w:val="BodyText"/>
           </w:pPr>
         </w:pPrChange>
       </w:pPr>
-      <w:ins w:id="51" w:author="Felix Molter" w:date="2021-01-19T16:54:00Z">
+      <w:ins w:id="50" w:author="Felix Molter" w:date="2021-01-19T16:54:00Z">
         <w:r>
           <w:rPr>
             <w:lang w:val="en-GB"/>
@@ -6437,7 +6435,7 @@
           <w:t xml:space="preserve">MDFT and EU miss this. </w:t>
         </w:r>
       </w:ins>
-      <w:ins w:id="52" w:author="Felix Molter" w:date="2021-01-19T16:55:00Z">
+      <w:ins w:id="51" w:author="Felix Molter" w:date="2021-01-19T16:55:00Z">
         <w:r>
           <w:rPr>
             <w:lang w:val="en-GB"/>
@@ -6454,16 +6452,16 @@
           <w:numId w:val="11"/>
         </w:numPr>
         <w:rPr>
-          <w:ins w:id="53" w:author="Felix Molter" w:date="2021-01-19T16:55:00Z"/>
-          <w:lang w:val="en-GB"/>
-        </w:rPr>
-        <w:pPrChange w:id="54" w:author="Felix Molter" w:date="2021-01-19T16:53:00Z">
+          <w:ins w:id="52" w:author="Felix Molter" w:date="2021-01-19T16:55:00Z"/>
+          <w:lang w:val="en-GB"/>
+        </w:rPr>
+        <w:pPrChange w:id="53" w:author="Felix Molter" w:date="2021-01-19T16:53:00Z">
           <w:pPr>
             <w:pStyle w:val="BodyText"/>
           </w:pPr>
         </w:pPrChange>
       </w:pPr>
-      <w:ins w:id="55" w:author="Felix Molter" w:date="2021-01-19T16:55:00Z">
+      <w:ins w:id="54" w:author="Felix Molter" w:date="2021-01-19T16:55:00Z">
         <w:r>
           <w:rPr>
             <w:lang w:val="en-GB"/>
@@ -6482,13 +6480,13 @@
         <w:rPr>
           <w:lang w:val="en-GB"/>
         </w:rPr>
-        <w:pPrChange w:id="56" w:author="Felix Molter" w:date="2021-01-19T16:56:00Z">
+        <w:pPrChange w:id="55" w:author="Felix Molter" w:date="2021-01-19T16:56:00Z">
           <w:pPr>
             <w:pStyle w:val="BodyText"/>
           </w:pPr>
         </w:pPrChange>
       </w:pPr>
-      <w:ins w:id="57" w:author="Felix Molter" w:date="2021-01-19T16:56:00Z">
+      <w:ins w:id="56" w:author="Felix Molter" w:date="2021-01-19T16:56:00Z">
         <w:r>
           <w:rPr>
             <w:lang w:val="en-GB"/>
@@ -6501,7 +6499,7 @@
       <w:pPr>
         <w:pStyle w:val="BodyText"/>
         <w:rPr>
-          <w:ins w:id="58" w:author="Felix Molter" w:date="2021-01-19T16:57:00Z"/>
+          <w:ins w:id="57" w:author="Felix Molter" w:date="2021-01-19T16:57:00Z"/>
           <w:lang w:val="en-GB"/>
         </w:rPr>
       </w:pPr>
@@ -6674,27 +6672,27 @@
         </w:rPr>
         <w:t xml:space="preserve">d) trials. </w:t>
       </w:r>
+      <w:commentRangeStart w:id="58"/>
+      <w:r>
+        <w:rPr>
+          <w:lang w:val="en-GB"/>
+        </w:rPr>
+        <w:t xml:space="preserve">However, the model underestimates large deviations from RST = 0.5, suggesting that the gaze-discount mechanism by itself is limited in its predictive </w:t>
+      </w:r>
       <w:commentRangeStart w:id="59"/>
       <w:r>
         <w:rPr>
           <w:lang w:val="en-GB"/>
         </w:rPr>
-        <w:t xml:space="preserve">However, the model underestimates large deviations from RST = 0.5, suggesting that the gaze-discount mechanism by itself is limited in its predictive </w:t>
-      </w:r>
-      <w:commentRangeStart w:id="60"/>
-      <w:r>
-        <w:rPr>
-          <w:lang w:val="en-GB"/>
-        </w:rPr>
         <w:t>range</w:t>
       </w:r>
-      <w:commentRangeEnd w:id="60"/>
+      <w:commentRangeEnd w:id="59"/>
       <w:r>
         <w:rPr>
           <w:rStyle w:val="CommentReference"/>
           <w:lang w:val="en-GB"/>
         </w:rPr>
-        <w:commentReference w:id="60"/>
+        <w:commentReference w:id="59"/>
       </w:r>
       <w:r>
         <w:rPr>
@@ -6702,23 +6700,23 @@
         </w:rPr>
         <w:t>.</w:t>
       </w:r>
-      <w:commentRangeEnd w:id="59"/>
-      <w:r>
-        <w:rPr>
-          <w:lang w:val="en-GB"/>
-        </w:rPr>
-        <w:commentReference w:id="59"/>
+      <w:commentRangeEnd w:id="58"/>
+      <w:r>
+        <w:rPr>
+          <w:lang w:val="en-GB"/>
+        </w:rPr>
+        <w:commentReference w:id="58"/>
       </w:r>
     </w:p>
     <w:p>
       <w:pPr>
         <w:pStyle w:val="BodyText"/>
         <w:rPr>
-          <w:ins w:id="61" w:author="Felix Molter" w:date="2021-01-19T16:59:00Z"/>
-          <w:lang w:val="en-GB"/>
-        </w:rPr>
-      </w:pPr>
-      <w:ins w:id="62" w:author="Felix Molter" w:date="2021-01-19T16:57:00Z">
+          <w:ins w:id="60" w:author="Felix Molter" w:date="2021-01-19T16:59:00Z"/>
+          <w:lang w:val="en-GB"/>
+        </w:rPr>
+      </w:pPr>
+      <w:ins w:id="61" w:author="Felix Molter" w:date="2021-01-19T16:57:00Z">
         <w:r>
           <w:rPr>
             <w:lang w:val="en-GB"/>
@@ -6726,7 +6724,7 @@
           <w:t xml:space="preserve">- limited predictive range: </w:t>
         </w:r>
       </w:ins>
-      <w:ins w:id="63" w:author="Felix Molter" w:date="2021-01-19T16:58:00Z">
+      <w:ins w:id="62" w:author="Felix Molter" w:date="2021-01-19T16:58:00Z">
         <w:r>
           <w:rPr>
             <w:lang w:val="en-GB"/>
@@ -6734,7 +6732,7 @@
           <w:t xml:space="preserve">dominated decoys are chosen almost never, yet dwell times towards them are not as short, in proportion. This limits simple gaze-dependent models like GLA in reducing their </w:t>
         </w:r>
       </w:ins>
-      <w:ins w:id="64" w:author="Felix Molter" w:date="2021-01-19T16:59:00Z">
+      <w:ins w:id="63" w:author="Felix Molter" w:date="2021-01-19T16:59:00Z">
         <w:r>
           <w:rPr>
             <w:lang w:val="en-GB"/>
@@ -6747,11 +6745,11 @@
       <w:pPr>
         <w:pStyle w:val="BodyText"/>
         <w:rPr>
-          <w:ins w:id="65" w:author="Felix Molter" w:date="2021-01-19T17:00:00Z"/>
-          <w:lang w:val="en-GB"/>
-        </w:rPr>
-      </w:pPr>
-      <w:ins w:id="66" w:author="Felix Molter" w:date="2021-01-19T16:59:00Z">
+          <w:ins w:id="64" w:author="Felix Molter" w:date="2021-01-19T17:00:00Z"/>
+          <w:lang w:val="en-GB"/>
+        </w:rPr>
+      </w:pPr>
+      <w:ins w:id="65" w:author="Felix Molter" w:date="2021-01-19T16:59:00Z">
         <w:r>
           <w:rPr>
             <w:lang w:val="en-GB"/>
@@ -6759,7 +6757,7 @@
           <w:t xml:space="preserve">- Similarly, while targets are looked at slightly longer, they are chosen much more frequently for some participants. Here, again, gaze-dependent models are limited by their dependence on gaze data: Gaze </w:t>
         </w:r>
       </w:ins>
-      <w:ins w:id="67" w:author="Felix Molter" w:date="2021-01-19T17:00:00Z">
+      <w:ins w:id="66" w:author="Felix Molter" w:date="2021-01-19T17:00:00Z">
         <w:r>
           <w:rPr>
             <w:lang w:val="en-GB"/>
@@ -6772,11 +6770,11 @@
       <w:pPr>
         <w:pStyle w:val="BodyText"/>
         <w:rPr>
-          <w:ins w:id="68" w:author="Felix Molter" w:date="2021-01-19T17:03:00Z"/>
-          <w:lang w:val="en-GB"/>
-        </w:rPr>
-      </w:pPr>
-      <w:ins w:id="69" w:author="Felix Molter" w:date="2021-01-19T17:00:00Z">
+          <w:ins w:id="67" w:author="Felix Molter" w:date="2021-01-19T17:03:00Z"/>
+          <w:lang w:val="en-GB"/>
+        </w:rPr>
+      </w:pPr>
+      <w:ins w:id="68" w:author="Felix Molter" w:date="2021-01-19T17:00:00Z">
         <w:r>
           <w:rPr>
             <w:lang w:val="en-GB"/>
@@ -6784,7 +6782,7 @@
           <w:t>- Note, however, that the GLA still wins the model comparison</w:t>
         </w:r>
       </w:ins>
-      <w:ins w:id="70" w:author="Felix Molter" w:date="2021-01-19T17:01:00Z">
+      <w:ins w:id="69" w:author="Felix Molter" w:date="2021-01-19T17:01:00Z">
         <w:r>
           <w:rPr>
             <w:lang w:val="en-GB"/>
@@ -6792,7 +6790,7 @@
           <w:t xml:space="preserve">, even for most participants with large AE. A closer inspection of predicted choice probabilities (supplemental figure) shows that, on average, it predicts high probability for the empirically chosen alternative (resulting in </w:t>
         </w:r>
       </w:ins>
-      <w:ins w:id="71" w:author="Felix Molter" w:date="2021-01-19T17:02:00Z">
+      <w:ins w:id="70" w:author="Felix Molter" w:date="2021-01-19T17:02:00Z">
         <w:r>
           <w:rPr>
             <w:lang w:val="en-GB"/>
@@ -6800,7 +6798,7 @@
           <w:t xml:space="preserve">good overall fit), but still predicts rather similar proportions of target and competitor choices (resulting in </w:t>
         </w:r>
       </w:ins>
-      <w:ins w:id="72" w:author="Felix Molter" w:date="2021-01-19T17:03:00Z">
+      <w:ins w:id="71" w:author="Felix Molter" w:date="2021-01-19T17:03:00Z">
         <w:r>
           <w:rPr>
             <w:lang w:val="en-GB"/>
@@ -6816,7 +6814,7 @@
           <w:lang w:val="en-GB"/>
         </w:rPr>
       </w:pPr>
-      <w:ins w:id="73" w:author="Felix Molter" w:date="2021-01-19T17:03:00Z">
+      <w:ins w:id="72" w:author="Felix Molter" w:date="2021-01-19T17:03:00Z">
         <w:r>
           <w:rPr>
             <w:lang w:val="en-GB"/>
@@ -6830,7 +6828,7 @@
           <w:t xml:space="preserve">predict larger differences in probability of choosing target vs competitor, but overall have lower </w:t>
         </w:r>
       </w:ins>
-      <w:ins w:id="74" w:author="Felix Molter" w:date="2021-01-19T17:04:00Z">
+      <w:ins w:id="73" w:author="Felix Molter" w:date="2021-01-19T17:04:00Z">
         <w:r>
           <w:rPr>
             <w:lang w:val="en-GB"/>
@@ -6958,9 +6956,9 @@
           <w:lang w:val="en-GB"/>
         </w:rPr>
       </w:pPr>
-      <w:bookmarkStart w:id="75" w:name="fig%252525253Afig4-switchboard-overview"/>
+      <w:bookmarkStart w:id="74" w:name="fig%252525253Afig4-switchboard-overview"/>
+      <w:commentRangeStart w:id="75"/>
       <w:commentRangeStart w:id="76"/>
-      <w:commentRangeStart w:id="77"/>
       <w:r>
         <w:rPr>
           <w:noProof/>
@@ -7005,21 +7003,21 @@
           </wp:inline>
         </w:drawing>
       </w:r>
-      <w:bookmarkEnd w:id="75"/>
+      <w:bookmarkEnd w:id="74"/>
+      <w:commentRangeEnd w:id="75"/>
       <w:commentRangeEnd w:id="76"/>
-      <w:commentRangeEnd w:id="77"/>
-      <w:r>
-        <w:rPr>
+      <w:r>
+        <w:rPr>
+          <w:lang w:val="en-GB"/>
+        </w:rPr>
+        <w:commentReference w:id="75"/>
+      </w:r>
+      <w:r>
+        <w:rPr>
+          <w:rStyle w:val="CommentReference"/>
           <w:lang w:val="en-GB"/>
         </w:rPr>
         <w:commentReference w:id="76"/>
-      </w:r>
-      <w:r>
-        <w:rPr>
-          <w:rStyle w:val="CommentReference"/>
-          <w:lang w:val="en-GB"/>
-        </w:rPr>
-        <w:commentReference w:id="77"/>
       </w:r>
     </w:p>
     <w:p>
@@ -9561,8 +9559,8 @@
               </w:rPr>
               <w:t>Comparative</w:t>
             </w:r>
-            <w:bookmarkStart w:id="78" w:name="tab%252525253Aswitchboard-best-ind"/>
-            <w:bookmarkEnd w:id="78"/>
+            <w:bookmarkStart w:id="77" w:name="tab%252525253Aswitchboard-best-ind"/>
+            <w:bookmarkEnd w:id="77"/>
           </w:p>
         </w:tc>
       </w:tr>
@@ -9694,8 +9692,8 @@
           <w:lang w:val="en-GB"/>
         </w:rPr>
       </w:pPr>
+      <w:commentRangeStart w:id="78"/>
       <w:commentRangeStart w:id="79"/>
-      <w:commentRangeStart w:id="80"/>
       <w:r>
         <w:rPr>
           <w:lang w:val="en-GB"/>
@@ -9703,20 +9701,20 @@
         <w:lastRenderedPageBreak/>
         <w:t>The</w:t>
       </w:r>
+      <w:commentRangeEnd w:id="78"/>
+      <w:r>
+        <w:rPr>
+          <w:lang w:val="en-GB"/>
+        </w:rPr>
+        <w:commentReference w:id="78"/>
+      </w:r>
       <w:commentRangeEnd w:id="79"/>
       <w:r>
         <w:rPr>
+          <w:rStyle w:val="CommentReference"/>
           <w:lang w:val="en-GB"/>
         </w:rPr>
         <w:commentReference w:id="79"/>
-      </w:r>
-      <w:commentRangeEnd w:id="80"/>
-      <w:r>
-        <w:rPr>
-          <w:rStyle w:val="CommentReference"/>
-          <w:lang w:val="en-GB"/>
-        </w:rPr>
-        <w:commentReference w:id="80"/>
       </w:r>
       <w:r>
         <w:rPr>
@@ -10377,28 +10375,28 @@
           <w:lang w:val="en-GB"/>
         </w:rPr>
       </w:pPr>
+      <w:commentRangeStart w:id="80"/>
       <w:commentRangeStart w:id="81"/>
-      <w:commentRangeStart w:id="82"/>
       <w:r>
         <w:rPr>
           <w:lang w:val="en-GB"/>
         </w:rPr>
         <w:t>The</w:t>
       </w:r>
+      <w:commentRangeEnd w:id="80"/>
+      <w:r>
+        <w:rPr>
+          <w:lang w:val="en-GB"/>
+        </w:rPr>
+        <w:commentReference w:id="80"/>
+      </w:r>
       <w:commentRangeEnd w:id="81"/>
       <w:r>
         <w:rPr>
+          <w:rStyle w:val="CommentReference"/>
           <w:lang w:val="en-GB"/>
         </w:rPr>
         <w:commentReference w:id="81"/>
-      </w:r>
-      <w:commentRangeEnd w:id="82"/>
-      <w:r>
-        <w:rPr>
-          <w:rStyle w:val="CommentReference"/>
-          <w:lang w:val="en-GB"/>
-        </w:rPr>
-        <w:commentReference w:id="82"/>
       </w:r>
       <w:r>
         <w:rPr>
@@ -10582,7 +10580,7 @@
           <w:lang w:val="en-GB"/>
         </w:rPr>
       </w:pPr>
-      <w:del w:id="83" w:author="Felix Molter" w:date="2021-01-18T16:10:00Z">
+      <w:del w:id="82" w:author="Felix Molter" w:date="2021-01-18T16:10:00Z">
         <w:r>
           <w:rPr>
             <w:noProof/>
@@ -10628,7 +10626,7 @@
           </w:drawing>
         </w:r>
       </w:del>
-      <w:ins w:id="84" w:author="Felix Molter" w:date="2021-01-18T19:09:00Z">
+      <w:ins w:id="83" w:author="Felix Molter" w:date="2021-01-18T19:09:00Z">
         <w:r>
           <w:rPr>
             <w:noProof/>
@@ -10700,82 +10698,41 @@
         </w:rPr>
         <w:t xml:space="preserve"> </w:t>
       </w:r>
-      <w:commentRangeStart w:id="85"/>
+      <w:del w:id="84" w:author="Felix Molter" w:date="2021-01-20T13:32:00Z">
+        <w:r>
+          <w:rPr>
+            <w:b/>
+            <w:bCs/>
+            <w:lang w:val="en-GB"/>
+          </w:rPr>
+          <w:delText>Predicted context effects from two variants that fit the most participants' data best individually</w:delText>
+        </w:r>
+      </w:del>
+      <w:ins w:id="85" w:author="Felix Molter" w:date="2021-01-20T13:32:00Z">
+        <w:r>
+          <w:rPr>
+            <w:b/>
+            <w:bCs/>
+            <w:lang w:val="en-GB"/>
+          </w:rPr>
+          <w:t xml:space="preserve">Hybrid model variant </w:t>
+        </w:r>
+        <w:r>
+          <w:rPr>
+            <w:b/>
+            <w:bCs/>
+            <w:lang w:val="en-GB"/>
+          </w:rPr>
+          <w:t>details</w:t>
+        </w:r>
+      </w:ins>
       <w:r>
         <w:rPr>
           <w:b/>
           <w:bCs/>
           <w:lang w:val="en-GB"/>
         </w:rPr>
-        <w:t>Predicted context effects from two variants that fit the most participants' data best individually.</w:t>
-      </w:r>
-      <w:r>
-        <w:rPr>
-          <w:lang w:val="en-GB"/>
-        </w:rPr>
-        <w:t xml:space="preserve"> The top </w:t>
-      </w:r>
-      <w:r>
-        <w:rPr>
-          <w:b/>
-          <w:bCs/>
-          <w:lang w:val="en-GB"/>
-        </w:rPr>
-        <w:t>(a, b)</w:t>
-      </w:r>
-      <w:r>
-        <w:rPr>
-          <w:lang w:val="en-GB"/>
-        </w:rPr>
-        <w:t xml:space="preserve"> variant fit 17 participants best and was identical to the GLA model. The bottom </w:t>
-      </w:r>
-      <w:r>
-        <w:rPr>
-          <w:b/>
-          <w:bCs/>
-          <w:lang w:val="en-GB"/>
-        </w:rPr>
-        <w:t>(c, d)</w:t>
-      </w:r>
-      <w:r>
-        <w:rPr>
-          <w:lang w:val="en-GB"/>
-        </w:rPr>
-        <w:t xml:space="preserve"> hybrid variant fit 9 participants best and combined distance-dependent inhibition with alternative-wise gaze-discounting. While the variant without inhibition underestimated strong attraction effects </w:t>
-      </w:r>
-      <w:r>
-        <w:rPr>
-          <w:b/>
-          <w:bCs/>
-          <w:lang w:val="en-GB"/>
-        </w:rPr>
-        <w:t>(a)</w:t>
-      </w:r>
-      <w:r>
-        <w:rPr>
-          <w:lang w:val="en-GB"/>
-        </w:rPr>
-        <w:t xml:space="preserve">, </w:t>
-      </w:r>
-      <w:commentRangeStart w:id="86"/>
-      <w:r>
-        <w:rPr>
-          <w:lang w:val="en-GB"/>
-        </w:rPr>
-        <w:t>the hybrid variant predicted attraction effects substantially better</w:t>
-      </w:r>
-      <w:commentRangeEnd w:id="86"/>
-      <w:r>
-        <w:rPr>
-          <w:lang w:val="en-GB"/>
-        </w:rPr>
-        <w:commentReference w:id="86"/>
-      </w:r>
-      <w:r>
-        <w:rPr>
-          <w:lang w:val="en-GB"/>
-        </w:rPr>
-        <w:commentReference w:id="87"/>
+        <w:t>.</w:t>
       </w:r>
       <w:r>
         <w:rPr>
@@ -10783,64 +10740,383 @@
         </w:rPr>
         <w:t xml:space="preserve"> </w:t>
       </w:r>
-      <w:r>
-        <w:rPr>
-          <w:b/>
-          <w:bCs/>
-          <w:lang w:val="en-GB"/>
-        </w:rPr>
-        <w:t>(c)</w:t>
-      </w:r>
-      <w:r>
-        <w:rPr>
-          <w:lang w:val="en-GB"/>
-        </w:rPr>
-        <w:t xml:space="preserve">. Predictions for compromise effects did not differ meaningfully between the two variants. Note, that because the top variant coincided with the GLA, panels </w:t>
-      </w:r>
-      <w:r>
-        <w:rPr>
-          <w:b/>
-          <w:bCs/>
-          <w:lang w:val="en-GB"/>
-        </w:rPr>
-        <w:t>(a)</w:t>
-      </w:r>
-      <w:r>
-        <w:rPr>
-          <w:lang w:val="en-GB"/>
-        </w:rPr>
-        <w:t xml:space="preserve"> and </w:t>
-      </w:r>
-      <w:r>
-        <w:rPr>
-          <w:b/>
-          <w:bCs/>
-          <w:lang w:val="en-GB"/>
-        </w:rPr>
-        <w:t>(b)</w:t>
-      </w:r>
-      <w:r>
-        <w:rPr>
-          <w:lang w:val="en-GB"/>
-        </w:rPr>
-        <w:t xml:space="preserve"> resemble Figure 3c and d (differences are due to stochasticity in simulation of choices), and shown again for illustration purpos</w:t>
-      </w:r>
-      <w:bookmarkStart w:id="88" w:name="fig%252525253Afig5-switchboard-pred-rst1"/>
-      <w:bookmarkEnd w:id="88"/>
-      <w:r>
-        <w:rPr>
-          <w:lang w:val="en-GB"/>
-        </w:rPr>
-        <w:t>es.</w:t>
-      </w:r>
-      <w:commentRangeEnd w:id="85"/>
-      <w:r>
-        <w:rPr>
-          <w:rStyle w:val="CommentReference"/>
-          <w:lang w:val="en-GB"/>
-        </w:rPr>
-        <w:commentReference w:id="85"/>
-      </w:r>
+      <w:ins w:id="86" w:author="Felix Molter" w:date="2021-01-20T13:33:00Z">
+        <w:r>
+          <w:rPr>
+            <w:b/>
+            <w:lang w:val="en-GB"/>
+          </w:rPr>
+          <w:t>(a, b)</w:t>
+        </w:r>
+        <w:r>
+          <w:rPr>
+            <w:lang w:val="en-GB"/>
+          </w:rPr>
+          <w:t xml:space="preserve"> Number of participants better described by the hybrid variant (pink) or the GLA (gray), </w:t>
+        </w:r>
+      </w:ins>
+      <w:ins w:id="87" w:author="Felix Molter" w:date="2021-01-20T13:34:00Z">
+        <w:r>
+          <w:rPr>
+            <w:lang w:val="en-GB"/>
+          </w:rPr>
+          <w:t xml:space="preserve">dependent on context effect strength in attraction </w:t>
+        </w:r>
+        <w:r>
+          <w:rPr>
+            <w:b/>
+            <w:lang w:val="en-GB"/>
+          </w:rPr>
+          <w:t>(a)</w:t>
+        </w:r>
+        <w:r>
+          <w:rPr>
+            <w:lang w:val="en-GB"/>
+          </w:rPr>
+          <w:t xml:space="preserve"> and compromise </w:t>
+        </w:r>
+        <w:r>
+          <w:rPr>
+            <w:b/>
+            <w:lang w:val="en-GB"/>
+          </w:rPr>
+          <w:t>(b)</w:t>
+        </w:r>
+        <w:r>
+          <w:rPr>
+            <w:lang w:val="en-GB"/>
+          </w:rPr>
+          <w:t xml:space="preserve"> trials. </w:t>
+        </w:r>
+      </w:ins>
+      <w:ins w:id="88" w:author="Felix Molter" w:date="2021-01-20T13:35:00Z">
+        <w:r>
+          <w:rPr>
+            <w:lang w:val="en-GB"/>
+          </w:rPr>
+          <w:t xml:space="preserve">Participants with strong attraction effects were mostly better described by the </w:t>
+        </w:r>
+      </w:ins>
+      <w:ins w:id="89" w:author="Felix Molter" w:date="2021-01-20T13:36:00Z">
+        <w:r>
+          <w:rPr>
+            <w:lang w:val="en-GB"/>
+          </w:rPr>
+          <w:t>hybrid</w:t>
+        </w:r>
+      </w:ins>
+      <w:ins w:id="90" w:author="Felix Molter" w:date="2021-01-20T13:35:00Z">
+        <w:r>
+          <w:rPr>
+            <w:lang w:val="en-GB"/>
+          </w:rPr>
+          <w:t xml:space="preserve"> variant. </w:t>
+        </w:r>
+      </w:ins>
+      <w:ins w:id="91" w:author="Felix Molter" w:date="2021-01-20T13:36:00Z">
+        <w:r>
+          <w:rPr>
+            <w:b/>
+            <w:lang w:val="en-GB"/>
+          </w:rPr>
+          <w:t>(c, d)</w:t>
+        </w:r>
+        <w:r>
+          <w:rPr>
+            <w:lang w:val="en-GB"/>
+          </w:rPr>
+          <w:t xml:space="preserve"> </w:t>
+        </w:r>
+      </w:ins>
+      <w:ins w:id="92" w:author="Felix Molter" w:date="2021-01-20T13:37:00Z">
+        <w:r>
+          <w:rPr>
+            <w:lang w:val="en-GB"/>
+          </w:rPr>
+          <w:t>Individual o</w:t>
+        </w:r>
+      </w:ins>
+      <w:ins w:id="93" w:author="Felix Molter" w:date="2021-01-20T13:36:00Z">
+        <w:r>
+          <w:rPr>
+            <w:lang w:val="en-GB"/>
+          </w:rPr>
+          <w:t xml:space="preserve">bserved and predicted RST </w:t>
+        </w:r>
+      </w:ins>
+      <w:ins w:id="94" w:author="Felix Molter" w:date="2021-01-20T13:37:00Z">
+        <w:r>
+          <w:rPr>
+            <w:lang w:val="en-GB"/>
+          </w:rPr>
+          <w:t xml:space="preserve">in attraction </w:t>
+        </w:r>
+      </w:ins>
+      <w:ins w:id="95" w:author="Felix Molter" w:date="2021-01-20T13:38:00Z">
+        <w:r>
+          <w:rPr>
+            <w:b/>
+            <w:lang w:val="en-GB"/>
+          </w:rPr>
+          <w:t>(c)</w:t>
+        </w:r>
+        <w:r>
+          <w:rPr>
+            <w:lang w:val="en-GB"/>
+          </w:rPr>
+          <w:t xml:space="preserve"> and compromise trials </w:t>
+        </w:r>
+        <w:r>
+          <w:rPr>
+            <w:b/>
+            <w:lang w:val="en-GB"/>
+          </w:rPr>
+          <w:t>(d)</w:t>
+        </w:r>
+        <w:r>
+          <w:rPr>
+            <w:lang w:val="en-GB"/>
+          </w:rPr>
+          <w:t>. Compared with GLA (Figure 3</w:t>
+        </w:r>
+      </w:ins>
+      <w:ins w:id="96" w:author="Felix Molter" w:date="2021-01-20T13:39:00Z">
+        <w:r>
+          <w:rPr>
+            <w:lang w:val="en-GB"/>
+          </w:rPr>
+          <w:t>i, j</w:t>
+        </w:r>
+      </w:ins>
+      <w:ins w:id="97" w:author="Felix Molter" w:date="2021-01-20T13:38:00Z">
+        <w:r>
+          <w:rPr>
+            <w:lang w:val="en-GB"/>
+          </w:rPr>
+          <w:t xml:space="preserve">), the hybrid model predicted individual differences in the attraction effect better, especially by correctly predicting strong attraction effects for some participants. </w:t>
+        </w:r>
+      </w:ins>
+      <w:ins w:id="98" w:author="Felix Molter" w:date="2021-01-20T13:40:00Z">
+        <w:r>
+          <w:rPr>
+            <w:lang w:val="en-GB"/>
+          </w:rPr>
+          <w:t>Predictions of</w:t>
+        </w:r>
+      </w:ins>
+      <w:ins w:id="99" w:author="Felix Molter" w:date="2021-01-20T13:38:00Z">
+        <w:r>
+          <w:rPr>
+            <w:lang w:val="en-GB"/>
+          </w:rPr>
+          <w:t xml:space="preserve"> </w:t>
+        </w:r>
+      </w:ins>
+      <w:ins w:id="100" w:author="Felix Molter" w:date="2021-01-20T13:39:00Z">
+        <w:r>
+          <w:rPr>
+            <w:lang w:val="en-GB"/>
+          </w:rPr>
+          <w:t xml:space="preserve">compromise effects are </w:t>
+        </w:r>
+      </w:ins>
+      <w:ins w:id="101" w:author="Felix Molter" w:date="2021-01-20T13:40:00Z">
+        <w:r>
+          <w:rPr>
+            <w:lang w:val="en-GB"/>
+          </w:rPr>
+          <w:t xml:space="preserve">similar. </w:t>
+        </w:r>
+        <w:r>
+          <w:rPr>
+            <w:b/>
+            <w:lang w:val="en-GB"/>
+          </w:rPr>
+          <w:t>(e, f)</w:t>
+        </w:r>
+        <w:r>
+          <w:rPr>
+            <w:lang w:val="en-GB"/>
+          </w:rPr>
+          <w:t xml:space="preserve"> </w:t>
+        </w:r>
+      </w:ins>
+      <w:ins w:id="102" w:author="Felix Molter" w:date="2021-01-20T13:41:00Z">
+        <w:r>
+          <w:rPr>
+            <w:lang w:val="en-GB"/>
+          </w:rPr>
+          <w:t xml:space="preserve">Observed and model-predicted probability of choosing the target alternative, depending on the target’s relative dwell advantage. </w:t>
+        </w:r>
+      </w:ins>
+      <w:ins w:id="103" w:author="Felix Molter" w:date="2021-01-20T13:42:00Z">
+        <w:r>
+          <w:rPr>
+            <w:lang w:val="en-GB"/>
+          </w:rPr>
+          <w:t>Like other gaze-dependent models (Figure 3), t</w:t>
+        </w:r>
+      </w:ins>
+      <w:ins w:id="104" w:author="Felix Molter" w:date="2021-01-20T13:41:00Z">
+        <w:r>
+          <w:rPr>
+            <w:lang w:val="en-GB"/>
+          </w:rPr>
+          <w:t>he hybrid variant generally captured the positive association between gaze and choice</w:t>
+        </w:r>
+      </w:ins>
+      <w:ins w:id="105" w:author="Felix Molter" w:date="2021-01-20T13:42:00Z">
+        <w:r>
+          <w:rPr>
+            <w:lang w:val="en-GB"/>
+          </w:rPr>
+          <w:t>. In contrast to GLA, however, it predicted an overall higher probability</w:t>
+        </w:r>
+      </w:ins>
+      <w:del w:id="106" w:author="Felix Molter" w:date="2021-01-20T13:40:00Z">
+        <w:r>
+          <w:rPr>
+            <w:lang w:val="en-GB"/>
+          </w:rPr>
+          <w:delText xml:space="preserve">The top </w:delText>
+        </w:r>
+        <w:r>
+          <w:rPr>
+            <w:b/>
+            <w:bCs/>
+            <w:lang w:val="en-GB"/>
+          </w:rPr>
+          <w:delText>(a, b)</w:delText>
+        </w:r>
+        <w:r>
+          <w:rPr>
+            <w:lang w:val="en-GB"/>
+          </w:rPr>
+          <w:delText xml:space="preserve"> variant fit 17 participants best and was identical to the GLA model. The bottom </w:delText>
+        </w:r>
+        <w:r>
+          <w:rPr>
+            <w:b/>
+            <w:bCs/>
+            <w:lang w:val="en-GB"/>
+          </w:rPr>
+          <w:delText>(c, d)</w:delText>
+        </w:r>
+        <w:r>
+          <w:rPr>
+            <w:lang w:val="en-GB"/>
+          </w:rPr>
+          <w:delText xml:space="preserve"> hybrid variant fit 9 participants best and combined distance-dependent inhibition with alternative-wise gaze-discounting. While the variant without inhibition underestimated strong attraction effects </w:delText>
+        </w:r>
+        <w:r>
+          <w:rPr>
+            <w:b/>
+            <w:bCs/>
+            <w:lang w:val="en-GB"/>
+          </w:rPr>
+          <w:delText>(a)</w:delText>
+        </w:r>
+        <w:r>
+          <w:rPr>
+            <w:lang w:val="en-GB"/>
+          </w:rPr>
+          <w:delText xml:space="preserve">, the hybrid variant predicted attraction effects substantially better </w:delText>
+        </w:r>
+        <w:r>
+          <w:rPr>
+            <w:b/>
+            <w:bCs/>
+            <w:lang w:val="en-GB"/>
+          </w:rPr>
+          <w:delText>(c)</w:delText>
+        </w:r>
+        <w:r>
+          <w:rPr>
+            <w:lang w:val="en-GB"/>
+          </w:rPr>
+          <w:delText xml:space="preserve">. Predictions for compromise effects did not differ meaningfully between the two variants. Note, that because the top variant coincided with the GLA, panels </w:delText>
+        </w:r>
+        <w:r>
+          <w:rPr>
+            <w:b/>
+            <w:bCs/>
+            <w:lang w:val="en-GB"/>
+          </w:rPr>
+          <w:delText>(a)</w:delText>
+        </w:r>
+        <w:r>
+          <w:rPr>
+            <w:lang w:val="en-GB"/>
+          </w:rPr>
+          <w:delText xml:space="preserve"> and </w:delText>
+        </w:r>
+        <w:r>
+          <w:rPr>
+            <w:b/>
+            <w:bCs/>
+            <w:lang w:val="en-GB"/>
+          </w:rPr>
+          <w:delText>(b)</w:delText>
+        </w:r>
+        <w:r>
+          <w:rPr>
+            <w:lang w:val="en-GB"/>
+          </w:rPr>
+          <w:delText xml:space="preserve"> resemble Figure 3c and d (differences are due to stochasticity in simulation of choices), and shown again for illustration purpos</w:delText>
+        </w:r>
+        <w:bookmarkStart w:id="107" w:name="fig%252525253Afig5-switchboard-pred-rst1"/>
+        <w:bookmarkEnd w:id="107"/>
+        <w:r>
+          <w:rPr>
+            <w:lang w:val="en-GB"/>
+          </w:rPr>
+          <w:delText>es.</w:delText>
+        </w:r>
+      </w:del>
+      <w:ins w:id="108" w:author="Felix Molter" w:date="2021-01-20T13:42:00Z">
+        <w:r>
+          <w:rPr>
+            <w:lang w:val="en-GB"/>
+          </w:rPr>
+          <w:t xml:space="preserve"> of choosing the target in attraction trials </w:t>
+        </w:r>
+        <w:r>
+          <w:rPr>
+            <w:b/>
+            <w:lang w:val="en-GB"/>
+          </w:rPr>
+          <w:t>(e)</w:t>
+        </w:r>
+        <w:r>
+          <w:rPr>
+            <w:lang w:val="en-GB"/>
+          </w:rPr>
+          <w:t xml:space="preserve">. Predictions in compromise trials </w:t>
+        </w:r>
+      </w:ins>
+      <w:ins w:id="109" w:author="Felix Molter" w:date="2021-01-20T13:43:00Z">
+        <w:r>
+          <w:rPr>
+            <w:b/>
+            <w:lang w:val="en-GB"/>
+          </w:rPr>
+          <w:t>(f</w:t>
+        </w:r>
+        <w:r>
+          <w:rPr>
+            <w:lang w:val="en-GB"/>
+          </w:rPr>
+          <w:t>) are similar.</w:t>
+        </w:r>
+        <w:r>
+          <w:rPr>
+            <w:lang w:val="en-GB"/>
+          </w:rPr>
+          <w:t xml:space="preserve"> Bars show observed data from even-numbered trials. Model predictions are based on 50 simulations for each odd-numbered trial.</w:t>
+        </w:r>
+      </w:ins>
+      <w:bookmarkStart w:id="110" w:name="_GoBack"/>
+      <w:bookmarkEnd w:id="110"/>
     </w:p>
     <w:p>
       <w:pPr>
@@ -10877,7 +11153,14 @@
         <w:rPr>
           <w:lang w:val="en-GB"/>
         </w:rPr>
-        <w:t>). Additional two participants were best described by other variants using distance-dependent inhibition in conjunction with an alternative-wise gaze discount.</w:t>
+        <w:t xml:space="preserve">). Additional two </w:t>
+      </w:r>
+      <w:r>
+        <w:rPr>
+          <w:lang w:val="en-GB"/>
+        </w:rPr>
+        <w:lastRenderedPageBreak/>
+        <w:t>participants were best described by other variants using distance-dependent inhibition in conjunction with an alternative-wise gaze discount.</w:t>
       </w:r>
     </w:p>
     <w:p>
@@ -10891,7 +11174,6 @@
         <w:rPr>
           <w:lang w:val="en-GB"/>
         </w:rPr>
-        <w:lastRenderedPageBreak/>
         <w:t xml:space="preserve">Counting switch-values of individually best fitting variants, most participants were best described by model variants with multiplicative integration, with alternative-wise and no attribute-wise gaze discount, with constant accumulation leak parameter and no inhibition (Supplemental Figure </w:t>
       </w:r>
       <w:hyperlink w:anchor="fig:switchboard-ind-switch-counts">
@@ -10915,24 +11197,24 @@
       <w:pPr>
         <w:pStyle w:val="BodyText"/>
         <w:rPr>
-          <w:ins w:id="89" w:author="Felix Molter" w:date="2021-01-19T17:06:00Z"/>
-          <w:lang w:val="en-GB"/>
-        </w:rPr>
-      </w:pPr>
-      <w:commentRangeStart w:id="90"/>
+          <w:ins w:id="111" w:author="Felix Molter" w:date="2021-01-19T17:06:00Z"/>
+          <w:lang w:val="en-GB"/>
+        </w:rPr>
+      </w:pPr>
+      <w:commentRangeStart w:id="112"/>
       <w:r>
         <w:rPr>
           <w:lang w:val="en-GB"/>
         </w:rPr>
         <w:t>Finally, we probed the switchboard variants’ ability to accurately predict individual differences in context effects.</w:t>
       </w:r>
-      <w:commentRangeEnd w:id="90"/>
+      <w:commentRangeEnd w:id="112"/>
       <w:r>
         <w:rPr>
           <w:rStyle w:val="CommentReference"/>
           <w:lang w:val="en-GB"/>
         </w:rPr>
-        <w:commentReference w:id="90"/>
+        <w:commentReference w:id="112"/>
       </w:r>
       <w:r>
         <w:rPr>
@@ -10953,7 +11235,7 @@
         </w:rPr>
         <w:t xml:space="preserve"> variant (variant B in Table 2) that described 9 participants best by combining an alternative-wise gaze-discount with distance-dependent inhibition (</w:t>
       </w:r>
-      <w:commentRangeStart w:id="91"/>
+      <w:commentRangeStart w:id="113"/>
       <w:r>
         <w:rPr>
           <w:lang w:val="en-GB"/>
@@ -10969,18 +11251,18 @@
           <w:t>5</w:t>
         </w:r>
       </w:hyperlink>
-      <w:commentRangeEnd w:id="91"/>
-      <w:r>
-        <w:rPr>
-          <w:lang w:val="en-GB"/>
-        </w:rPr>
-        <w:commentReference w:id="91"/>
-      </w:r>
-      <w:r>
-        <w:rPr>
-          <w:lang w:val="en-GB"/>
-        </w:rPr>
-        <w:commentReference w:id="92"/>
+      <w:commentRangeEnd w:id="113"/>
+      <w:r>
+        <w:rPr>
+          <w:lang w:val="en-GB"/>
+        </w:rPr>
+        <w:commentReference w:id="113"/>
+      </w:r>
+      <w:r>
+        <w:rPr>
+          <w:lang w:val="en-GB"/>
+        </w:rPr>
+        <w:commentReference w:id="114"/>
       </w:r>
       <w:r>
         <w:rPr>
@@ -11010,16 +11292,16 @@
           <w:numId w:val="11"/>
         </w:numPr>
         <w:rPr>
-          <w:ins w:id="93" w:author="Felix Molter" w:date="2021-01-19T17:07:00Z"/>
-          <w:lang w:val="en-GB"/>
-        </w:rPr>
-        <w:pPrChange w:id="94" w:author="Felix Molter" w:date="2021-01-19T17:06:00Z">
+          <w:ins w:id="115" w:author="Felix Molter" w:date="2021-01-19T17:07:00Z"/>
+          <w:lang w:val="en-GB"/>
+        </w:rPr>
+        <w:pPrChange w:id="116" w:author="Felix Molter" w:date="2021-01-19T17:06:00Z">
           <w:pPr>
             <w:pStyle w:val="BodyText"/>
           </w:pPr>
         </w:pPrChange>
       </w:pPr>
-      <w:ins w:id="95" w:author="Felix Molter" w:date="2021-01-19T17:06:00Z">
+      <w:ins w:id="117" w:author="Felix Molter" w:date="2021-01-19T17:06:00Z">
         <w:r>
           <w:rPr>
             <w:lang w:val="en-GB"/>
@@ -11027,7 +11309,7 @@
           <w:t xml:space="preserve">It did so, by predicting higher probability of target choices, and lower probability of competitor choices </w:t>
         </w:r>
       </w:ins>
-      <w:ins w:id="96" w:author="Felix Molter" w:date="2021-01-19T17:07:00Z">
+      <w:ins w:id="118" w:author="Felix Molter" w:date="2021-01-19T17:07:00Z">
         <w:r>
           <w:rPr>
             <w:lang w:val="en-GB"/>
@@ -11035,7 +11317,7 @@
           <w:t xml:space="preserve">in attraction trials </w:t>
         </w:r>
       </w:ins>
-      <w:ins w:id="97" w:author="Felix Molter" w:date="2021-01-19T17:06:00Z">
+      <w:ins w:id="119" w:author="Felix Molter" w:date="2021-01-19T17:06:00Z">
         <w:r>
           <w:rPr>
             <w:lang w:val="en-GB"/>
@@ -11043,7 +11325,7 @@
           <w:t>(upwards shift in Fig 5e</w:t>
         </w:r>
       </w:ins>
-      <w:ins w:id="98" w:author="Felix Molter" w:date="2021-01-19T17:08:00Z">
+      <w:ins w:id="120" w:author="Felix Molter" w:date="2021-01-19T17:08:00Z">
         <w:r>
           <w:rPr>
             <w:lang w:val="en-GB"/>
@@ -11051,7 +11333,7 @@
           <w:t>, also supplemental figure with predicted choice probabilities</w:t>
         </w:r>
       </w:ins>
-      <w:ins w:id="99" w:author="Felix Molter" w:date="2021-01-19T17:06:00Z">
+      <w:ins w:id="121" w:author="Felix Molter" w:date="2021-01-19T17:06:00Z">
         <w:r>
           <w:rPr>
             <w:lang w:val="en-GB"/>
@@ -11059,7 +11341,7 @@
           <w:t>)</w:t>
         </w:r>
       </w:ins>
-      <w:ins w:id="100" w:author="Felix Molter" w:date="2021-01-19T17:07:00Z">
+      <w:ins w:id="122" w:author="Felix Molter" w:date="2021-01-19T17:07:00Z">
         <w:r>
           <w:rPr>
             <w:lang w:val="en-GB"/>
@@ -11078,13 +11360,13 @@
         <w:rPr>
           <w:lang w:val="en-GB"/>
         </w:rPr>
-        <w:pPrChange w:id="101" w:author="Felix Molter" w:date="2021-01-19T17:06:00Z">
+        <w:pPrChange w:id="123" w:author="Felix Molter" w:date="2021-01-19T17:06:00Z">
           <w:pPr>
             <w:pStyle w:val="BodyText"/>
           </w:pPr>
         </w:pPrChange>
       </w:pPr>
-      <w:ins w:id="102" w:author="Felix Molter" w:date="2021-01-19T17:07:00Z">
+      <w:ins w:id="124" w:author="Felix Molter" w:date="2021-01-19T17:07:00Z">
         <w:r>
           <w:rPr>
             <w:lang w:val="en-GB"/>
@@ -11118,14 +11400,14 @@
         <w:rPr>
           <w:lang w:val="en-GB"/>
         </w:rPr>
-        <w:t xml:space="preserve">In this study, we investigated if risky choice behaviour can be characterized by a gaze-dependent evidence accumulation framework, especially when choices are influenced by the context of available alternatives. In line with previous findings, we found choice behaviour to be context-dependent (Busemeyer, Gluth, Rieskamp, &amp; Turner, 2019), but also subject to large interindividual differences. Importantly, participants’ gaze behaviour was also modulated by the context of available alternatives, allowing a simple gaze-dependent evidence accumulation model derived from prior work on binary risky choice (Glickman et al., 2019) to provide the best description of their choices. Finally, in a systematic search across a large space of possible model variants, we showed that gaze-dependent accumulation describes all participants’ behaviour best. </w:t>
+        <w:t xml:space="preserve">In this study, we investigated if risky choice behaviour can be characterized by a gaze-dependent evidence accumulation framework, especially when choices are influenced by the context of available alternatives. In line with previous findings, we found choice behaviour to be context-dependent (Busemeyer, Gluth, Rieskamp, &amp; Turner, 2019), but also subject to large interindividual differences. Importantly, participants’ gaze behaviour was also modulated by the context of available alternatives, allowing a simple gaze-dependent evidence accumulation model derived from prior work on binary risky choice (Glickman et al., 2019) to provide the best </w:t>
       </w:r>
       <w:r>
         <w:rPr>
           <w:lang w:val="en-GB"/>
         </w:rPr>
         <w:lastRenderedPageBreak/>
-        <w:t>Predicting data from participants with particularly strong attraction effects, however, required inclusion of an</w:t>
+        <w:t>description of their choices. Finally, in a systematic search across a large space of possible model variants, we showed that gaze-dependent accumulation describes all participants’ behaviour best. Predicting data from participants with particularly strong attraction effects, however, required inclusion of an</w:t>
       </w:r>
       <w:r>
         <w:rPr>
@@ -11172,7 +11454,7 @@
       <w:pPr>
         <w:pStyle w:val="BodyText"/>
         <w:rPr>
-          <w:ins w:id="103" w:author="Felix Molter" w:date="2021-01-19T17:09:00Z"/>
+          <w:ins w:id="125" w:author="Felix Molter" w:date="2021-01-19T17:09:00Z"/>
           <w:lang w:val="en-GB"/>
         </w:rPr>
       </w:pPr>
@@ -11182,28 +11464,28 @@
         </w:rPr>
         <w:t xml:space="preserve">Process data like eye movement recordings are frequently used to test competing theoretical accounts of risky decision making (Fiedler &amp; Glöckner, 2012; Glöckner &amp; Herbold, 2011; Johnson, Schulte-Mecklenbeck, &amp; Willemsen, 2008; Payne &amp; Braunstein, 1978; Rosen &amp; Rosenkoetter, 1976; Russo &amp; Dosher, 1983). Models can be considered implausible, if process data are incompatible with their predicted </w:t>
       </w:r>
-      <w:commentRangeStart w:id="104"/>
-      <w:commentRangeStart w:id="105"/>
+      <w:commentRangeStart w:id="126"/>
+      <w:commentRangeStart w:id="127"/>
       <w:r>
         <w:rPr>
           <w:lang w:val="en-GB"/>
         </w:rPr>
         <w:t>decision process</w:t>
       </w:r>
-      <w:commentRangeEnd w:id="104"/>
-      <w:r>
-        <w:rPr>
-          <w:lang w:val="en-GB"/>
-        </w:rPr>
-        <w:commentReference w:id="104"/>
-      </w:r>
-      <w:commentRangeEnd w:id="105"/>
+      <w:commentRangeEnd w:id="126"/>
+      <w:r>
+        <w:rPr>
+          <w:lang w:val="en-GB"/>
+        </w:rPr>
+        <w:commentReference w:id="126"/>
+      </w:r>
+      <w:commentRangeEnd w:id="127"/>
       <w:r>
         <w:rPr>
           <w:rStyle w:val="CommentReference"/>
           <w:lang w:val="en-GB"/>
         </w:rPr>
-        <w:commentReference w:id="105"/>
+        <w:commentReference w:id="127"/>
       </w:r>
       <w:r>
         <w:rPr>
@@ -11222,13 +11504,13 @@
         <w:rPr>
           <w:lang w:val="en-GB"/>
         </w:rPr>
-        <w:pPrChange w:id="106" w:author="Felix Molter" w:date="2021-01-19T17:09:00Z">
+        <w:pPrChange w:id="128" w:author="Felix Molter" w:date="2021-01-19T17:09:00Z">
           <w:pPr>
             <w:pStyle w:val="BodyText"/>
           </w:pPr>
         </w:pPrChange>
       </w:pPr>
-      <w:ins w:id="107" w:author="Felix Molter" w:date="2021-01-19T17:09:00Z">
+      <w:ins w:id="129" w:author="Felix Molter" w:date="2021-01-19T17:09:00Z">
         <w:r>
           <w:rPr>
             <w:lang w:val="en-GB"/>
@@ -11248,14 +11530,8 @@
         <w:rPr>
           <w:lang w:val="en-GB"/>
         </w:rPr>
-        <w:t xml:space="preserve">Our study involved choices between three risky gambles designed to elicit context effects. Prior research makes contradicting predictions about the direction of information search </w:t>
-      </w:r>
-      <w:r>
-        <w:rPr>
-          <w:lang w:val="en-GB"/>
-        </w:rPr>
         <w:lastRenderedPageBreak/>
-        <w:t>in this scenario: In the context of risky choice, empirical studies find a tendency towards within-alternative processing, disagreeing with non-compensatory, heuristic approaches and providing better support for compensatory strategies that assume integration of outcomes and probabilities (Fiedler &amp; Glöckner, 2012; Glöckner &amp; Herbold, 2011; Johnson, Schulte-Mecklenbeck, &amp; Willemsen, 2008, but see Russo &amp; Dosher, 1983; Su et al., 2013</w:t>
+        <w:t>Our study involved choices between three risky gambles designed to elicit context effects. Prior research makes contradicting predictions about the direction of information search in this scenario: In the context of risky choice, empirical studies find a tendency towards within-alternative processing, disagreeing with non-compensatory, heuristic approaches and providing better support for compensatory strategies that assume integration of outcomes and probabilities (Fiedler &amp; Glöckner, 2012; Glöckner &amp; Herbold, 2011; Johnson, Schulte-Mecklenbeck, &amp; Willemsen, 2008, but see Russo &amp; Dosher, 1983; Su et al., 2013</w:t>
       </w:r>
       <w:r>
         <w:rPr>
@@ -11299,7 +11575,14 @@
         <w:rPr>
           <w:lang w:val="en-GB"/>
         </w:rPr>
-        <w:t xml:space="preserve">Across decision making domains longer gaze towards an alternative is generally associated with a higher probability of choosing it (Armel, Beaumel, &amp; Rangel, 2008; Ashby, Jekel, Dickert, &amp; Glöckner, 2016; Cavanagh, Wiecki, Kochar, &amp; Frank, 2014; Folke, Jacobsen, Fleming, &amp; De Martino, 2016; Gluth, Kern, Kortmann, &amp; Vitali, 2020; Krajbich, Armel, &amp; Rangel, 2010; Krajbich &amp; Rangel, 2011; Shimojo, Simion, Shimojo, &amp; Scheier, 2003; Smith &amp; Krajbich, 2018; Tavares, Perona, &amp; Rangel, 2017; Towal, Mormann, &amp; Koch, 2013; Vaidya &amp; Fellows, 2015). This association is also present in choices between risky prospects (Fiedler &amp; Glöckner, 2012; Glickman et al., 2019; Glöckner &amp; Herbold, 2011; Smith &amp; Krajbich, 2018; Stewart, Hermens, &amp; Matthews, 2016). </w:t>
+        <w:t xml:space="preserve">Across decision making domains longer gaze towards an alternative is generally associated with a higher probability of choosing it (Armel, Beaumel, &amp; Rangel, 2008; Ashby, Jekel, Dickert, &amp; Glöckner, 2016; Cavanagh, Wiecki, Kochar, &amp; Frank, 2014; Folke, Jacobsen, Fleming, &amp; De Martino, 2016; Gluth, Kern, Kortmann, &amp; Vitali, 2020; Krajbich, Armel, &amp; Rangel, 2010; Krajbich &amp; Rangel, 2011; Shimojo, Simion, Shimojo, &amp; Scheier, 2003; Smith &amp; Krajbich, 2018; Tavares, Perona, &amp; Rangel, 2017; Towal, Mormann, &amp; Koch, 2013; Vaidya &amp; Fellows, 2015). This association is also present in choices between risky prospects (Fiedler &amp; </w:t>
+      </w:r>
+      <w:r>
+        <w:rPr>
+          <w:lang w:val="en-GB"/>
+        </w:rPr>
+        <w:lastRenderedPageBreak/>
+        <w:t xml:space="preserve">Glöckner, 2012; Glickman et al., 2019; Glöckner &amp; Herbold, 2011; Smith &amp; Krajbich, 2018; Stewart, Hermens, &amp; Matthews, 2016). </w:t>
       </w:r>
       <w:r>
         <w:rPr>
@@ -11323,26 +11606,116 @@
         <w:rPr>
           <w:lang w:val="en-GB"/>
         </w:rPr>
-        <w:t xml:space="preserve">ultiple </w:t>
+        <w:t>ultiple studies, found that manipulation of gaze towards an alternative increases its likelihood of being chosen</w:t>
+      </w:r>
+      <w:r>
+        <w:rPr>
+          <w:lang w:val="en-GB"/>
+        </w:rPr>
+        <w:t>, suggesting that gaze allocation influences choice</w:t>
+      </w:r>
+      <w:r>
+        <w:rPr>
+          <w:lang w:val="en-GB"/>
+        </w:rPr>
+        <w:t xml:space="preserve"> (Armel, Beaumel, &amp; Rangel, 2008; Liu et al., 2020; Pärnamets et al., 2015; Shimojo, Simion, Shimojo, &amp; Scheier, 2003; Sui, Liu, &amp; Rao, 2020; Tavares, Perona, &amp; Rangel, 2017).</w:t>
+      </w:r>
+    </w:p>
+    <w:p>
+      <w:pPr>
+        <w:pStyle w:val="BodyText"/>
+        <w:rPr>
+          <w:lang w:val="en-GB"/>
+        </w:rPr>
+      </w:pPr>
+      <w:r>
+        <w:rPr>
+          <w:lang w:val="en-GB"/>
+        </w:rPr>
+        <w:t xml:space="preserve">The positive association between gaze and choice is also present in our data: Ultimately chosen gambles were looked at longer than others, and </w:t>
+      </w:r>
+      <w:r>
+        <w:rPr>
+          <w:lang w:val="en-GB"/>
+        </w:rPr>
+        <w:t>the</w:t>
+      </w:r>
+      <w:r>
+        <w:rPr>
+          <w:lang w:val="en-GB"/>
+        </w:rPr>
+        <w:t xml:space="preserve"> effect increased over the course of a trial</w:t>
+      </w:r>
+      <w:r>
+        <w:rPr>
+          <w:lang w:val="en-GB"/>
+        </w:rPr>
+        <w:t xml:space="preserve"> (see Supplementary </w:t>
+      </w:r>
+      <w:r>
+        <w:rPr>
+          <w:lang w:val="en-GB"/>
+        </w:rPr>
+        <w:t>Analyses</w:t>
+      </w:r>
+      <w:r>
+        <w:rPr>
+          <w:lang w:val="en-GB"/>
+        </w:rPr>
+        <w:t>)</w:t>
+      </w:r>
+      <w:r>
+        <w:rPr>
+          <w:lang w:val="en-GB"/>
+        </w:rPr>
+        <w:t>. Gaze-dependent accumulation provides a formal account of the association between choice and gaze data, as unattended alternatives’ accumulation is diminished, making them less likely to be chosen. Conversely, if context effects were present in participants’ gaze, this would enable such model</w:t>
+      </w:r>
+      <w:r>
+        <w:rPr>
+          <w:lang w:val="en-GB"/>
+        </w:rPr>
+        <w:t>s</w:t>
+      </w:r>
+      <w:r>
+        <w:rPr>
+          <w:lang w:val="en-GB"/>
+        </w:rPr>
+        <w:t xml:space="preserve"> to predict context-dependent choice. Our data illustrate that this contextual modulation of gaze is indeed present.</w:t>
+      </w:r>
+    </w:p>
+    <w:p>
+      <w:pPr>
+        <w:pStyle w:val="BodyText"/>
+        <w:rPr>
+          <w:lang w:val="en-GB"/>
+        </w:rPr>
+      </w:pPr>
+      <w:r>
+        <w:rPr>
+          <w:lang w:val="en-GB"/>
+        </w:rPr>
+        <w:t>Our results are closely related to recent work showing that another behavioural effect in multi-alternative, multi-attribute choice is mediated by visual attention: Addition of a third alternative to a choice set has been shown to affect choice accuracy through value-based attentional capture in choices between risky prospects (Gluth, Spektor, &amp; Rieskamp, 2018) and food items (Gluth, Kern, Kortmann, &amp; Vitali, 2020). This mediation through gaze, formalized by a gaze-dependent accumulation model, provided a better description of the observed data than competing accounts. Adding to other work implicating mechanisms of visual attention in the emergence of context effects (Cataldo &amp; Cohen, 2019; Trueblood &amp; Dasari, 2017), our work shows how gaze can mediate context effects in a similar way: Choice sets affect the distribution of gaze, which in turn affects the choice process.</w:t>
+      </w:r>
+    </w:p>
+    <w:p>
+      <w:pPr>
+        <w:pStyle w:val="BodyText"/>
+        <w:rPr>
+          <w:lang w:val="en-GB"/>
+        </w:rPr>
+      </w:pPr>
+      <w:r>
+        <w:rPr>
+          <w:lang w:val="en-GB"/>
+        </w:rPr>
+        <w:t xml:space="preserve">Many traditional models of risky decision making assume that one scale value is assigned to each alternative independent of the presence of others, and that choice probabilities are directly derived from these values (e.g., Luce, 1959). These "simple scalability" theories include the most influential models of risky decision making (e.g., Expected Utility Theory, Von Neumann &amp; Morgenstern, 1947; and Prospect Theory, Kahneman &amp; Tversky, 1979). They obey rational axioms of choice like IIA and therefore cannot account for context effects by design </w:t>
       </w:r>
       <w:r>
         <w:rPr>
           <w:lang w:val="en-GB"/>
         </w:rPr>
         <w:lastRenderedPageBreak/>
-        <w:t>studies, found that manipulation of gaze towards an alternative increases its likelihood of being chosen</w:t>
-      </w:r>
-      <w:r>
-        <w:rPr>
-          <w:lang w:val="en-GB"/>
-        </w:rPr>
-        <w:t>, suggesting that gaze allocation influences choice</w:t>
-      </w:r>
-      <w:r>
-        <w:rPr>
-          <w:lang w:val="en-GB"/>
-        </w:rPr>
-        <w:t xml:space="preserve"> (Armel, Beaumel, &amp; Rangel, 2008; Liu et al., 2020; Pärnamets et al., 2015; Shimojo, Simion, Shimojo, &amp; Scheier, 2003; Sui, Liu, &amp; Rao, 2020; Tavares, Perona, &amp; Rangel, 2017).</w:t>
+        <w:t xml:space="preserve">(Rieskamp, Busemeyer, &amp; Mellers, 2006). To explain context effects, multiple competing accounts have been proposed (Bhatia, 2013; Noguchi &amp; Stewart, 2018; Roe, Busemeyer, &amp; Townsend, 2001; Soltani, De Martino, &amp; Camerer, 2012; Trueblood, Brown, &amp; Heathcote, 2014; Tsetsos, Chater, &amp; Usher, 2012; Usher &amp; McClelland, 2004; Wollschläger &amp; Diederich, 2012, see Turner, Schley, Muller, &amp; Tsetsos, 2018, for a taxonomy of mechanisms and overview). </w:t>
       </w:r>
     </w:p>
     <w:p>
@@ -11356,55 +11729,7 @@
         <w:rPr>
           <w:lang w:val="en-GB"/>
         </w:rPr>
-        <w:t xml:space="preserve">The positive association between gaze and choice is also present in our data: Ultimately chosen gambles were looked at longer than others, and </w:t>
-      </w:r>
-      <w:r>
-        <w:rPr>
-          <w:lang w:val="en-GB"/>
-        </w:rPr>
-        <w:t>the</w:t>
-      </w:r>
-      <w:r>
-        <w:rPr>
-          <w:lang w:val="en-GB"/>
-        </w:rPr>
-        <w:t xml:space="preserve"> effect increased over the course of a trial</w:t>
-      </w:r>
-      <w:r>
-        <w:rPr>
-          <w:lang w:val="en-GB"/>
-        </w:rPr>
-        <w:t xml:space="preserve"> (see Supplementary </w:t>
-      </w:r>
-      <w:r>
-        <w:rPr>
-          <w:lang w:val="en-GB"/>
-        </w:rPr>
-        <w:t>Analyses</w:t>
-      </w:r>
-      <w:r>
-        <w:rPr>
-          <w:lang w:val="en-GB"/>
-        </w:rPr>
-        <w:t>)</w:t>
-      </w:r>
-      <w:r>
-        <w:rPr>
-          <w:lang w:val="en-GB"/>
-        </w:rPr>
-        <w:t>. Gaze-dependent accumulation provides a formal account of the association between choice and gaze data, as unattended alternatives’ accumulation is diminished, making them less likely to be chosen. Conversely, if context effects were present in participants’ gaze, this would enable such model</w:t>
-      </w:r>
-      <w:r>
-        <w:rPr>
-          <w:lang w:val="en-GB"/>
-        </w:rPr>
-        <w:t>s</w:t>
-      </w:r>
-      <w:r>
-        <w:rPr>
-          <w:lang w:val="en-GB"/>
-        </w:rPr>
-        <w:t xml:space="preserve"> to predict context-dependent choice. Our data illustrate that this contextual modulation of gaze is indeed present.</w:t>
+        <w:t xml:space="preserve">These models often assume that an alternative’s value is computed in comparisons to other alternatives on single attributes (e.g., Roe, Busemeyer, &amp; Townsend, 2001; Usher &amp; McClelland, 2004), that the considered attribute dimension switches stochastically from moment to moment (e.g., Bhatia, 2013; Roe, Busemeyer, &amp; Townsend, 2001; Usher &amp; McClelland, 2004), and that choices result from accumulation (often imperfect, i.e., leaky) of evidence until a threshold is reached (Bhatia, 2013; Roe, Busemeyer, &amp; Townsend, 2001; Trueblood, Brown, &amp; Heathcote, 2014; Usher &amp; McClelland, 2004). Switching between attribute dimensions can introduce correlations between accumulators for similar alternatives, generating similarity effects (Bhatia, 2013; Roe, Busemeyer, &amp; Townsend, 2001; Turner, Schley, Muller, &amp; Tsetsos, 2018; Usher &amp; McClelland, 2004). In order to account for other context effects, these models employ additional mechanisms: For example, loss aversion, that is, differential weighting of advantageous and disadvantageous comparisons can produce attraction and compromise effects (Usher &amp; McClelland, 2004). Distance-dependent inhibition between alternatives can yield similar results, by inhibiting similar alternatives more strongly and "bolstering" alternatives that are similar but dominant (Roe, Busemeyer, &amp; Townsend, 2001). Non-linear value functions discounting alternatives with extreme attribute values can produce compromise effects (Trueblood, Brown, &amp; Heathcote, 2014). </w:t>
       </w:r>
     </w:p>
     <w:p>
@@ -11418,7 +11743,14 @@
         <w:rPr>
           <w:lang w:val="en-GB"/>
         </w:rPr>
-        <w:t>Our results are closely related to recent work showing that another behavioural effect in multi-alternative, multi-attribute choice is mediated by visual attention: Addition of a third alternative to a choice set has been shown to affect choice accuracy through value-based attentional capture in choices between risky prospects (Gluth, Spektor, &amp; Rieskamp, 2018) and food items (Gluth, Kern, Kortmann, &amp; Vitali, 2020). This mediation through gaze, formalized by a gaze-dependent accumulation model, provided a better description of the observed data than competing accounts. Adding to other work implicating mechanisms of visual attention in the emergence of context effects (Cataldo &amp; Cohen, 2019; Trueblood &amp; Dasari, 2017), our work shows how gaze can mediate context effects in a similar way: Choice sets affect the distribution of gaze, which in turn affects the choice process.</w:t>
+        <w:t xml:space="preserve">However, while they propose precise psychological processes leading up to decisions, their relationship to observable process data, like eye movement recordings, remains implicit. For example, the switching between attribute dimensions is often considered an attentional mechanism (Bhatia, 2013; Roe, Busemeyer, &amp; Townsend, 2001; Turner, Schley, Muller, &amp; Tsetsos, 2018; Usher &amp; McClelland, 2004), yet it is assumed to occur at every time-step (e.g., millisecond), and therefore cannot be mapped to observable eye-movement data without additional assumptions. Notably, thus far models of context-dependent choice do not include any gaze-dependency in the decision process. This is in contrast to gaze-dependent accumulation </w:t>
+      </w:r>
+      <w:r>
+        <w:rPr>
+          <w:lang w:val="en-GB"/>
+        </w:rPr>
+        <w:lastRenderedPageBreak/>
+        <w:t>models (Cavanagh, Wiecki, Kochar, &amp; Frank, 2014; Glickman et al., 2019; Krajbich, Armel, &amp; Rangel, 2010; Krajbich &amp; Rangel, 2011; Molter, Thomas, Heekeren, &amp; Mohr, 2019; Thomas, Molter, Krajbich, Heekeren, &amp; Mohr, 2019), which propose a formal account of the association between gaze and choice.</w:t>
       </w:r>
     </w:p>
     <w:p>
@@ -11432,14 +11764,89 @@
         <w:rPr>
           <w:lang w:val="en-GB"/>
         </w:rPr>
-        <w:t xml:space="preserve">Many traditional models of risky decision making assume that one scale value is assigned to each alternative independent of the presence of others, and that choice probabilities are directly derived from these values (e.g., Luce, 1959). These "simple scalability" theories include the most influential models of risky decision making (e.g., Expected Utility Theory, Von Neumann &amp; Morgenstern, 1947; and Prospect Theory, Kahneman &amp; Tversky, 1979). They obey rational axioms of choice like IIA and therefore cannot account for context effects by design (Rieskamp, Busemeyer, &amp; Mellers, 2006). To explain context effects, multiple competing accounts have been proposed (Bhatia, 2013; Noguchi &amp; Stewart, 2018; Roe, Busemeyer, &amp; </w:t>
+        <w:t>In our study, a straightforward three-alternative extension of gaze-dependent accumulation model previously applied to binary risky choice (Glickman et al., 2019) explained context-dependent choice data best. Remarkably, it assumes that each alternative can be assigned a value by multiplicative integration of probability and outcome attributes, independently of other alternatives. Unlike simple scalable theories, however, it accumulates these values in a gaze-dependent fashion until a choice is made. Through its gaze-dependence, this model was able to predict individual differences in context effects, because gaze itself depended on the context of available alternatives. This model performed best even across a large space of models, which included variants using additive attribute integration, attribute-wise gaze-discount and accumulation of comparative values. Such variants resemble extant models of context-dependent choice (e.g., MDFT; Roe, Busemeyer, &amp; Townsend, 2001), as they accumulate results from single attribute comparisons. Yet they performed worse, even when they included gaze-dependency. Our results thus question whether models</w:t>
+      </w:r>
+      <w:r>
+        <w:rPr>
+          <w:lang w:val="en-GB"/>
+        </w:rPr>
+        <w:t xml:space="preserve"> of context-dependent choice</w:t>
+      </w:r>
+      <w:r>
+        <w:rPr>
+          <w:lang w:val="en-GB"/>
+        </w:rPr>
+        <w:t xml:space="preserve"> must </w:t>
+      </w:r>
+      <w:r>
+        <w:rPr>
+          <w:lang w:val="en-GB"/>
+        </w:rPr>
+        <w:t xml:space="preserve">use </w:t>
+      </w:r>
+      <w:r>
+        <w:rPr>
+          <w:lang w:val="en-GB"/>
+        </w:rPr>
+        <w:t>attribute-wise comparisons</w:t>
+      </w:r>
+      <w:r>
+        <w:rPr>
+          <w:lang w:val="en-GB"/>
+        </w:rPr>
+        <w:t xml:space="preserve"> over alternative-wise integration of attributes</w:t>
+      </w:r>
+      <w:r>
+        <w:rPr>
+          <w:lang w:val="en-GB"/>
+        </w:rPr>
+        <w:t xml:space="preserve">. However, we also found that strong context effects could be predicted best using an additional inhibition mechanism based on alternatives’ similarity (which is comparative in nature), while still using alternative-wise valuation at its core. This raises the possibility of multiple parallel processes (i.e., within-alternative valuation </w:t>
+      </w:r>
+      <w:r>
+        <w:rPr>
+          <w:i/>
+          <w:lang w:val="en-GB"/>
+        </w:rPr>
+        <w:t>and</w:t>
+      </w:r>
+      <w:r>
+        <w:rPr>
+          <w:lang w:val="en-GB"/>
+        </w:rPr>
+        <w:t xml:space="preserve"> comparative mechanisms). Even though this variant described only a subset of participants best, the inhibition mechanism might still be present for other participants, but not strong enough to justify increased complexity in the model comparison.</w:t>
+      </w:r>
+      <w:r>
+        <w:rPr>
+          <w:lang w:val="en-GB"/>
+        </w:rPr>
+        <w:t xml:space="preserve"> </w:t>
+      </w:r>
+    </w:p>
+    <w:p>
+      <w:pPr>
+        <w:pStyle w:val="BodyText"/>
+        <w:rPr>
+          <w:lang w:val="en-GB"/>
+        </w:rPr>
+      </w:pPr>
+      <w:r>
+        <w:rPr>
+          <w:lang w:val="en-GB"/>
+        </w:rPr>
+        <w:t xml:space="preserve">More generally, as gaze-dependence was present in every best-performing model, our results suggest that extant models of context-dependent choice are likely to benefit from implementing gaze-dependence, too. </w:t>
+      </w:r>
+      <w:r>
+        <w:rPr>
+          <w:lang w:val="en-GB"/>
+        </w:rPr>
+        <w:t xml:space="preserve">Our analyses showed that once the playing field is leveled this way, other theoretical aspects can be compared more appropriately. Explicitly formalizing </w:t>
       </w:r>
       <w:r>
         <w:rPr>
           <w:lang w:val="en-GB"/>
         </w:rPr>
         <w:lastRenderedPageBreak/>
-        <w:t xml:space="preserve">Townsend, 2001; Soltani, De Martino, &amp; Camerer, 2012; Trueblood, Brown, &amp; Heathcote, 2014; Tsetsos, Chater, &amp; Usher, 2012; Usher &amp; McClelland, 2004; Wollschläger &amp; Diederich, 2012, see Turner, Schley, Muller, &amp; Tsetsos, 2018, for a taxonomy of mechanisms and overview). </w:t>
+        <w:t>the relationship between model variables and eye movement recordings will result in more testable predictions that can help distinguish and evaluate competing theories.</w:t>
       </w:r>
     </w:p>
     <w:p>
@@ -11453,131 +11860,6 @@
         <w:rPr>
           <w:lang w:val="en-GB"/>
         </w:rPr>
-        <w:t xml:space="preserve">These models often assume that an alternative’s value is computed in comparisons to other alternatives on single attributes (e.g., Roe, Busemeyer, &amp; Townsend, 2001; Usher &amp; McClelland, 2004), that the considered attribute dimension switches stochastically from moment to moment (e.g., Bhatia, 2013; Roe, Busemeyer, &amp; Townsend, 2001; Usher &amp; McClelland, 2004), and that choices result from accumulation (often imperfect, i.e., leaky) of evidence until a threshold is reached (Bhatia, 2013; Roe, Busemeyer, &amp; Townsend, 2001; Trueblood, Brown, &amp; Heathcote, 2014; Usher &amp; McClelland, 2004). Switching between attribute dimensions can introduce correlations between accumulators for similar alternatives, generating similarity effects (Bhatia, 2013; Roe, Busemeyer, &amp; Townsend, 2001; Turner, Schley, Muller, &amp; Tsetsos, 2018; Usher &amp; McClelland, 2004). In order to account for other context effects, these models employ additional mechanisms: For example, loss aversion, that is, differential weighting of advantageous and disadvantageous comparisons can produce attraction and compromise effects (Usher &amp; McClelland, 2004). Distance-dependent inhibition between alternatives can yield similar results, by inhibiting similar alternatives more strongly and "bolstering" alternatives that are similar but dominant (Roe, Busemeyer, &amp; Townsend, 2001). Non-linear value functions discounting alternatives with extreme attribute values can produce compromise effects (Trueblood, Brown, &amp; Heathcote, 2014). </w:t>
-      </w:r>
-    </w:p>
-    <w:p>
-      <w:pPr>
-        <w:pStyle w:val="BodyText"/>
-        <w:rPr>
-          <w:lang w:val="en-GB"/>
-        </w:rPr>
-      </w:pPr>
-      <w:r>
-        <w:rPr>
-          <w:lang w:val="en-GB"/>
-        </w:rPr>
-        <w:t xml:space="preserve">However, while they propose precise psychological processes leading up to decisions, their relationship to observable process data, like eye movement recordings, remains implicit. For example, the switching between attribute dimensions is often considered an attentional mechanism (Bhatia, 2013; Roe, Busemeyer, &amp; Townsend, 2001; Turner, Schley, Muller, &amp; Tsetsos, 2018; Usher &amp; McClelland, 2004), yet it is assumed to occur at every time-step (e.g., millisecond), and therefore cannot be mapped to observable eye-movement data without additional assumptions. Notably, thus far models of context-dependent choice do not include any gaze-dependency in the decision process. This is in contrast to gaze-dependent accumulation models (Cavanagh, Wiecki, Kochar, &amp; Frank, 2014; Glickman et al., 2019; Krajbich, Armel, &amp; Rangel, 2010; Krajbich &amp; Rangel, 2011; Molter, Thomas, Heekeren, &amp; Mohr, 2019; Thomas, </w:t>
-      </w:r>
-      <w:r>
-        <w:rPr>
-          <w:lang w:val="en-GB"/>
-        </w:rPr>
-        <w:lastRenderedPageBreak/>
-        <w:t>Molter, Krajbich, Heekeren, &amp; Mohr, 2019), which propose a formal account of the association between gaze and choice.</w:t>
-      </w:r>
-    </w:p>
-    <w:p>
-      <w:pPr>
-        <w:pStyle w:val="BodyText"/>
-        <w:rPr>
-          <w:lang w:val="en-GB"/>
-        </w:rPr>
-      </w:pPr>
-      <w:r>
-        <w:rPr>
-          <w:lang w:val="en-GB"/>
-        </w:rPr>
-        <w:t>In our study, a straightforward three-alternative extension of gaze-dependent accumulation model previously applied to binary risky choice (Glickman et al., 2019) explained context-dependent choice data best. Remarkably, it assumes that each alternative can be assigned a value by multiplicative integration of probability and outcome attributes, independently of other alternatives. Unlike simple scalable theories, however, it accumulates these values in a gaze-dependent fashion until a choice is made. Through its gaze-dependence, this model was able to predict individual differences in context effects, because gaze itself depended on the context of available alternatives. This model performed best even across a large space of models, which included variants using additive attribute integration, attribute-wise gaze-discount and accumulation of comparative values. Such variants resemble extant models of context-dependent choice (e.g., MDFT; Roe, Busemeyer, &amp; Townsend, 2001), as they accumulate results from single attribute comparisons. Yet they performed worse, even when they included gaze-dependency. Our results thus question whether models</w:t>
-      </w:r>
-      <w:r>
-        <w:rPr>
-          <w:lang w:val="en-GB"/>
-        </w:rPr>
-        <w:t xml:space="preserve"> of context-dependent choice</w:t>
-      </w:r>
-      <w:r>
-        <w:rPr>
-          <w:lang w:val="en-GB"/>
-        </w:rPr>
-        <w:t xml:space="preserve"> must </w:t>
-      </w:r>
-      <w:r>
-        <w:rPr>
-          <w:lang w:val="en-GB"/>
-        </w:rPr>
-        <w:t xml:space="preserve">use </w:t>
-      </w:r>
-      <w:r>
-        <w:rPr>
-          <w:lang w:val="en-GB"/>
-        </w:rPr>
-        <w:t>attribute-wise comparisons</w:t>
-      </w:r>
-      <w:r>
-        <w:rPr>
-          <w:lang w:val="en-GB"/>
-        </w:rPr>
-        <w:t xml:space="preserve"> over alternative-wise integration of attributes</w:t>
-      </w:r>
-      <w:r>
-        <w:rPr>
-          <w:lang w:val="en-GB"/>
-        </w:rPr>
-        <w:t xml:space="preserve">. However, we also found that strong context effects could be predicted best using an additional inhibition mechanism based on alternatives’ similarity (which is comparative in nature), while still using alternative-wise valuation at its core. This raises the possibility of multiple parallel processes (i.e., within-alternative valuation </w:t>
-      </w:r>
-      <w:r>
-        <w:rPr>
-          <w:i/>
-          <w:lang w:val="en-GB"/>
-        </w:rPr>
-        <w:t>and</w:t>
-      </w:r>
-      <w:r>
-        <w:rPr>
-          <w:lang w:val="en-GB"/>
-        </w:rPr>
-        <w:t xml:space="preserve"> comparative mechanisms). Even though this variant described only a subset of participants best, the inhibition mechanism might still be present for other participants, but not strong enough to justify increased complexity in the model comparison.</w:t>
-      </w:r>
-      <w:r>
-        <w:rPr>
-          <w:lang w:val="en-GB"/>
-        </w:rPr>
-        <w:t xml:space="preserve"> </w:t>
-      </w:r>
-    </w:p>
-    <w:p>
-      <w:pPr>
-        <w:pStyle w:val="BodyText"/>
-        <w:rPr>
-          <w:lang w:val="en-GB"/>
-        </w:rPr>
-      </w:pPr>
-      <w:r>
-        <w:rPr>
-          <w:lang w:val="en-GB"/>
-        </w:rPr>
-        <w:t xml:space="preserve">More generally, as gaze-dependence was present in every best-performing model, our results suggest that extant models of context-dependent choice are likely to benefit from implementing gaze-dependence, too. </w:t>
-      </w:r>
-      <w:r>
-        <w:rPr>
-          <w:lang w:val="en-GB"/>
-        </w:rPr>
-        <w:t>Our analyses showed that once the playing field is leveled this way, other theoretical aspects can be compared more appropriately. Explicitly formalizing the relationship between model variables and eye movement recordings will result in more testable predictions that can help distinguish and evaluate competing theories.</w:t>
-      </w:r>
-    </w:p>
-    <w:p>
-      <w:pPr>
-        <w:pStyle w:val="BodyText"/>
-        <w:rPr>
-          <w:lang w:val="en-GB"/>
-        </w:rPr>
-      </w:pPr>
-      <w:r>
-        <w:rPr>
-          <w:lang w:val="en-GB"/>
-        </w:rPr>
-        <w:lastRenderedPageBreak/>
         <w:t xml:space="preserve">In sum, we find support for gaze-dependent evidence accumulation in complex, context-dependent risky choice. The presented model </w:t>
       </w:r>
       <w:r>
@@ -11592,8 +11874,8 @@
         </w:rPr>
         <w:t>is compatible with observed transition data, and uses the contextual modulation of gaze in addition to a distance-dependent inhibition mechanism to predict context effec</w:t>
       </w:r>
-      <w:bookmarkStart w:id="108" w:name="discussion"/>
-      <w:bookmarkEnd w:id="108"/>
+      <w:bookmarkStart w:id="130" w:name="discussion"/>
+      <w:bookmarkEnd w:id="130"/>
       <w:r>
         <w:rPr>
           <w:lang w:val="en-GB"/>
@@ -11672,8 +11954,8 @@
         </w:rPr>
         <w:t xml:space="preserve"> 4.7. All participants received a base compensation of 8 Euros per hour and could win an additional bonus based on their choices during the experiment (see below). Written informed consent was obtained from all participants prior to the experiment. The experimental procedures were approved by Freie Universität’s ethics committee.</w:t>
       </w:r>
-      <w:bookmarkStart w:id="109" w:name="participants"/>
-      <w:bookmarkEnd w:id="109"/>
+      <w:bookmarkStart w:id="131" w:name="participants"/>
+      <w:bookmarkEnd w:id="131"/>
     </w:p>
     <w:p>
       <w:pPr>
@@ -11775,14 +12057,14 @@
         <w:rPr>
           <w:lang w:val="en-GB"/>
         </w:rPr>
-        <w:t xml:space="preserve"> were arranged so that the vertical distance between two attributes of one option was equal to the horizontal distance between the centers of neighbouring alternatives. This distance was set to approximately 10.0° of visual angle. Alternative positions and attribute positions within each gamble were random in each trial. Participants were instructed to indicate their preference for one of the three gambles using their right hand and the keyboard’s arrow keys. There was no time limit. After their choice, </w:t>
+        <w:t xml:space="preserve"> were arranged so that the vertical distance between two attributes of one option was equal to the horizontal distance between the centers of neighbouring alternatives. This distance was set to approximately 10.0° of visual angle. Alternative positions and attribute positions within each gamble were random in each trial. Participants were instructed to indicate their preference for one of the three gambles </w:t>
       </w:r>
       <w:r>
         <w:rPr>
           <w:lang w:val="en-GB"/>
         </w:rPr>
         <w:lastRenderedPageBreak/>
-        <w:t>participants received a brief (0.3 s) feedback about their choice (but not about a gamble outcome).</w:t>
+        <w:t>using their right hand and the keyboard’s arrow keys. There was no time limit. After their choice, participants received a brief (0.3 s) feedback about their choice (but not about a gamble outcome).</w:t>
       </w:r>
     </w:p>
     <w:p>
@@ -12919,8 +13201,8 @@
         <w:lastRenderedPageBreak/>
         <w:t>Participants performed 25 practice trials not relevant for their payout under supervision of the experimenter.</w:t>
       </w:r>
-      <w:bookmarkStart w:id="110" w:name="sec%252525253Amethods%252525253Atask-sti"/>
-      <w:bookmarkEnd w:id="110"/>
+      <w:bookmarkStart w:id="132" w:name="sec%252525253Amethods%252525253Atask-sti"/>
+      <w:bookmarkEnd w:id="132"/>
     </w:p>
     <w:p>
       <w:pPr>
@@ -12963,8 +13245,8 @@
         </w:rPr>
         <w:t>Eye tracking data was pre-processed according to the following procedures: First, fixations, saccades and blinks were detected using SMI’s Event-Detector software. Minimum fixation duration for detection was left at the default setting (80 ms). Blinks and saccades were discarded. Fixations were truncated when participants made a keyboard response. Next, rectangular areas of interest (AOIs) were constructed around the six screen locations that displayed stimulus attributes. Fixations towards non-AOI regions of the screen were discarded if they were preceded and followed by fixations to different AOIs. If they were preceded and followed by fixations towards the same AOI, the non-AOI fixation was re-coded to that AOI, too (see Krajbich, Armel, &amp; Rangel, 2010; Krajbich, Lu, Camerer, &amp; Rangel, 2012; Krajbich &amp; Rangel, 2011). Finally, the total dwell time towards each alternative and attribute in each trial was computed by summing all fixation durations towards respective AOIs. Relative dwell time was computed by normalisation to the sum of all dwells in the trial.</w:t>
       </w:r>
-      <w:bookmarkStart w:id="111" w:name="sec%252525253Amethods%252525253Aeye-trac"/>
-      <w:bookmarkEnd w:id="111"/>
+      <w:bookmarkStart w:id="133" w:name="sec%252525253Amethods%252525253Aeye-trac"/>
+      <w:bookmarkEnd w:id="133"/>
     </w:p>
     <w:p>
       <w:pPr>
@@ -13044,8 +13326,8 @@
         </w:rPr>
         <w:t xml:space="preserve"> for all three alternatives and serves as a benchmark against which other models can be compared.</w:t>
       </w:r>
-      <w:bookmarkStart w:id="112" w:name="baseline-random-choice"/>
-      <w:bookmarkEnd w:id="112"/>
+      <w:bookmarkStart w:id="134" w:name="baseline-random-choice"/>
+      <w:bookmarkEnd w:id="134"/>
     </w:p>
     <w:p>
       <w:pPr>
@@ -13638,8 +13920,8 @@
         </w:rPr>
         <w:t xml:space="preserve"> controls the degree of randomness in the choice (choices become more deterministic with larger </w:t>
       </w:r>
-      <w:bookmarkStart w:id="113" w:name="expected-utility"/>
-      <w:bookmarkEnd w:id="113"/>
+      <w:bookmarkStart w:id="135" w:name="expected-utility"/>
+      <w:bookmarkEnd w:id="135"/>
       <m:oMath>
         <m:r>
           <w:rPr>
@@ -14795,8 +15077,8 @@
         </w:rPr>
         <w:t xml:space="preserve"> (see Mohr, Heekeren, &amp; Rieskamp, 2017). Stimulus attributes were also rescaled to a range between 0 and 1 as in previous studies (Berkowitsch, Scheibehenne, &amp; Rieskamp, 2014).</w:t>
       </w:r>
-      <w:bookmarkStart w:id="114" w:name="multialternative-decision-field-theory"/>
-      <w:bookmarkEnd w:id="114"/>
+      <w:bookmarkStart w:id="136" w:name="multialternative-decision-field-theory"/>
+      <w:bookmarkEnd w:id="136"/>
     </w:p>
     <w:p>
       <w:pPr>
@@ -16895,8 +17177,8 @@
         </w:rPr>
         <w:t xml:space="preserve"> defined bounds for each parameter and initialized randomly.</w:t>
       </w:r>
-      <w:bookmarkStart w:id="115" w:name="parameter-estimation"/>
-      <w:bookmarkEnd w:id="115"/>
+      <w:bookmarkStart w:id="137" w:name="parameter-estimation"/>
+      <w:bookmarkEnd w:id="137"/>
     </w:p>
     <w:p>
       <w:pPr>
@@ -17240,10 +17522,10 @@
         </w:rPr>
         <w:t>.</w:t>
       </w:r>
-      <w:bookmarkStart w:id="116" w:name="sec%252525253Amethods%252525253Abehaviou"/>
-      <w:bookmarkStart w:id="117" w:name="model-comparison"/>
-      <w:bookmarkEnd w:id="116"/>
-      <w:bookmarkEnd w:id="117"/>
+      <w:bookmarkStart w:id="138" w:name="sec%252525253Amethods%252525253Abehaviou"/>
+      <w:bookmarkStart w:id="139" w:name="model-comparison"/>
+      <w:bookmarkEnd w:id="138"/>
+      <w:bookmarkEnd w:id="139"/>
     </w:p>
     <w:p>
       <w:pPr>
@@ -18562,8 +18844,8 @@
           </m:sSubSup>
         </m:oMath>
       </m:oMathPara>
-      <w:bookmarkStart w:id="118" w:name="attribute-integration"/>
-      <w:bookmarkEnd w:id="118"/>
+      <w:bookmarkStart w:id="140" w:name="attribute-integration"/>
+      <w:bookmarkEnd w:id="140"/>
     </w:p>
     <w:p>
       <w:pPr>
@@ -18867,8 +19149,8 @@
         </w:rPr>
         <w:t xml:space="preserve"> = 3).</w:t>
       </w:r>
-      <w:bookmarkStart w:id="119" w:name="evidence-comparison"/>
-      <w:bookmarkEnd w:id="119"/>
+      <w:bookmarkStart w:id="141" w:name="evidence-comparison"/>
+      <w:bookmarkEnd w:id="141"/>
     </w:p>
     <w:p>
       <w:pPr>
@@ -18963,8 +19245,8 @@
         </w:rPr>
         <w:t xml:space="preserve"> was set to one.</w:t>
       </w:r>
-      <w:bookmarkStart w:id="120" w:name="alternative-wise-gaze-discount"/>
-      <w:bookmarkEnd w:id="120"/>
+      <w:bookmarkStart w:id="142" w:name="alternative-wise-gaze-discount"/>
+      <w:bookmarkEnd w:id="142"/>
     </w:p>
     <w:p>
       <w:pPr>
@@ -19073,8 +19355,8 @@
         </w:rPr>
         <w:t>.</w:t>
       </w:r>
-      <w:bookmarkStart w:id="121" w:name="attribute-wise-gaze-discount"/>
-      <w:bookmarkEnd w:id="121"/>
+      <w:bookmarkStart w:id="143" w:name="attribute-wise-gaze-discount"/>
+      <w:bookmarkEnd w:id="143"/>
     </w:p>
     <w:p>
       <w:pPr>
@@ -19198,8 +19480,8 @@
         </w:rPr>
         <w:t xml:space="preserve"> parameter.</w:t>
       </w:r>
-      <w:bookmarkStart w:id="122" w:name="accumulation-leak"/>
-      <w:bookmarkEnd w:id="122"/>
+      <w:bookmarkStart w:id="144" w:name="accumulation-leak"/>
+      <w:bookmarkEnd w:id="144"/>
     </w:p>
     <w:p>
       <w:pPr>
@@ -19576,10 +19858,10 @@
         </w:rPr>
         <w:t>Exhaustive combination of all switch levels yields 192 model variants. The effective number of uniquely identifiable models was, however, reduced to 160 because for some variants comparative and independent accumulation versions cannot be distinguished when choice probabilities are derived from a soft-max choice rule with a freely estimated inverse temperature parameter over final accumulator values. This is the case for variants with no or constant inhibition and leak. Each variant was fit individually to the data from each participant by maximum-likelihood estimation, using a Differential Evolution optimization algorithm (see above). As the number of parameters differ between model variants, we computed the BIC for each model and participant to obtain a measure of model fit, corrected for model complexity.</w:t>
       </w:r>
-      <w:bookmarkStart w:id="123" w:name="sec%252525253Amethods%252525253Aswitchbo"/>
-      <w:bookmarkStart w:id="124" w:name="X405033ee9926463d967c91b1a821169004c7e29"/>
-      <w:bookmarkEnd w:id="123"/>
-      <w:bookmarkEnd w:id="124"/>
+      <w:bookmarkStart w:id="145" w:name="sec%252525253Amethods%252525253Aswitchbo"/>
+      <w:bookmarkStart w:id="146" w:name="X405033ee9926463d967c91b1a821169004c7e29"/>
+      <w:bookmarkEnd w:id="145"/>
+      <w:bookmarkEnd w:id="146"/>
     </w:p>
     <w:p>
       <w:pPr>
@@ -19776,8 +20058,8 @@
         </w:rPr>
         <w:t xml:space="preserve"> result from Bayesian regression analyses implemented in PyMC3 (Salvatier, Wiecki, &amp; Fonnesbeck, 2016).</w:t>
       </w:r>
-      <w:bookmarkStart w:id="125" w:name="statistical-modeling"/>
-      <w:bookmarkEnd w:id="125"/>
+      <w:bookmarkStart w:id="147" w:name="statistical-modeling"/>
+      <w:bookmarkEnd w:id="147"/>
     </w:p>
     <w:p>
       <w:pPr>
@@ -19813,8 +20095,8 @@
         <w:lastRenderedPageBreak/>
         <w:t>(Harris et al., 2020), scipy (Virtanen et al., 2020) and pandas (McKinney, 2010) libraries. Bayesian analyses were implemented in PyMC3 (Salvatier, Wiecki, &amp; Fonnesbeck, 2016), mixed models used bambi (Yarkoni &amp; Westfall, 2016). Exceedance probabilities were computed in MATLAB using SPM12 (Penny, Friston, Ashburner, Kiebel, &amp; Nichols, 2011). Figures were created using matplotlib (Hunter, 2007).</w:t>
       </w:r>
-      <w:bookmarkStart w:id="126" w:name="software"/>
-      <w:bookmarkEnd w:id="126"/>
+      <w:bookmarkStart w:id="148" w:name="software"/>
+      <w:bookmarkEnd w:id="148"/>
     </w:p>
     <w:p>
       <w:pPr>
@@ -19919,8 +20201,8 @@
         </w:rPr>
         <w:t>(5), 396–403.</w:t>
       </w:r>
-      <w:bookmarkStart w:id="127" w:name="ref-armel2008biasing"/>
-      <w:bookmarkEnd w:id="127"/>
+      <w:bookmarkStart w:id="149" w:name="ref-armel2008biasing"/>
+      <w:bookmarkEnd w:id="149"/>
     </w:p>
     <w:p>
       <w:pPr>
@@ -19961,8 +20243,8 @@
         </w:rPr>
         <w:t>(12), 1982.</w:t>
       </w:r>
-      <w:bookmarkStart w:id="128" w:name="ref-ashby2016finding"/>
-      <w:bookmarkEnd w:id="128"/>
+      <w:bookmarkStart w:id="150" w:name="ref-ashby2016finding"/>
+      <w:bookmarkEnd w:id="150"/>
     </w:p>
     <w:p>
       <w:pPr>
@@ -20003,8 +20285,8 @@
         </w:rPr>
         <w:t>(3), 1331.</w:t>
       </w:r>
-      <w:bookmarkStart w:id="129" w:name="ref-berkowitsch2014rigorously"/>
-      <w:bookmarkEnd w:id="129"/>
+      <w:bookmarkStart w:id="151" w:name="ref-berkowitsch2014rigorously"/>
+      <w:bookmarkEnd w:id="151"/>
     </w:p>
     <w:p>
       <w:pPr>
@@ -20045,8 +20327,8 @@
         </w:rPr>
         <w:t>(3), 522.</w:t>
       </w:r>
-      <w:bookmarkStart w:id="130" w:name="ref-bhatia2013associations"/>
-      <w:bookmarkEnd w:id="130"/>
+      <w:bookmarkStart w:id="152" w:name="ref-bhatia2013associations"/>
+      <w:bookmarkEnd w:id="152"/>
     </w:p>
     <w:p>
       <w:pPr>
@@ -20068,8 +20350,8 @@
         </w:rPr>
         <w:t>Multivariate models of preference and choice.</w:t>
       </w:r>
-      <w:bookmarkStart w:id="131" w:name="ref-bockenholt1992multivariate"/>
-      <w:bookmarkEnd w:id="131"/>
+      <w:bookmarkStart w:id="153" w:name="ref-bockenholt1992multivariate"/>
+      <w:bookmarkEnd w:id="153"/>
     </w:p>
     <w:p>
       <w:pPr>
@@ -20110,8 +20392,8 @@
         </w:rPr>
         <w:t>(4), 433–436.</w:t>
       </w:r>
-      <w:bookmarkStart w:id="132" w:name="ref-brainard1997psychophysics"/>
-      <w:bookmarkEnd w:id="132"/>
+      <w:bookmarkStart w:id="154" w:name="ref-brainard1997psychophysics"/>
+      <w:bookmarkEnd w:id="154"/>
     </w:p>
     <w:p>
       <w:pPr>
@@ -20152,8 +20434,8 @@
         </w:rPr>
         <w:t>(3), 345–370.</w:t>
       </w:r>
-      <w:bookmarkStart w:id="133" w:name="ref-busemeyer2002survey"/>
-      <w:bookmarkEnd w:id="133"/>
+      <w:bookmarkStart w:id="155" w:name="ref-busemeyer2002survey"/>
+      <w:bookmarkEnd w:id="155"/>
     </w:p>
     <w:p>
       <w:pPr>
@@ -20194,8 +20476,8 @@
         </w:rPr>
         <w:t>(3), 251–263.</w:t>
       </w:r>
-      <w:bookmarkStart w:id="134" w:name="ref-busemeyer2019cognitive"/>
-      <w:bookmarkEnd w:id="134"/>
+      <w:bookmarkStart w:id="156" w:name="ref-busemeyer2019cognitive"/>
+      <w:bookmarkEnd w:id="156"/>
     </w:p>
     <w:p>
       <w:pPr>
@@ -20236,8 +20518,8 @@
         </w:rPr>
         <w:t>(3), 934–942.</w:t>
       </w:r>
-      <w:bookmarkStart w:id="135" w:name="ref-cataldo2019comparison"/>
-      <w:bookmarkEnd w:id="135"/>
+      <w:bookmarkStart w:id="157" w:name="ref-cataldo2019comparison"/>
+      <w:bookmarkEnd w:id="157"/>
     </w:p>
     <w:p>
       <w:pPr>
@@ -20278,8 +20560,8 @@
         </w:rPr>
         <w:t>(3), 255–289.</w:t>
       </w:r>
-      <w:bookmarkStart w:id="136" w:name="ref-cavagnaro2013discriminating"/>
-      <w:bookmarkEnd w:id="136"/>
+      <w:bookmarkStart w:id="158" w:name="ref-cavagnaro2013discriminating"/>
+      <w:bookmarkEnd w:id="158"/>
     </w:p>
     <w:p>
       <w:pPr>
@@ -20321,8 +20603,8 @@
         </w:rPr>
         <w:t>(4), 1476.</w:t>
       </w:r>
-      <w:bookmarkStart w:id="137" w:name="ref-cavanagh2014eye"/>
-      <w:bookmarkEnd w:id="137"/>
+      <w:bookmarkStart w:id="159" w:name="ref-cavanagh2014eye"/>
+      <w:bookmarkEnd w:id="159"/>
     </w:p>
     <w:p>
       <w:pPr>
@@ -20363,8 +20645,8 @@
         </w:rPr>
         <w:t>, 45–72.</w:t>
       </w:r>
-      <w:bookmarkStart w:id="138" w:name="ref-cohen2017multi"/>
-      <w:bookmarkEnd w:id="138"/>
+      <w:bookmarkStart w:id="160" w:name="ref-cohen2017multi"/>
+      <w:bookmarkEnd w:id="160"/>
     </w:p>
     <w:p>
       <w:pPr>
@@ -20454,8 +20736,8 @@
         </w:rPr>
         <w:t>, 34–45.</w:t>
       </w:r>
-      <w:bookmarkStart w:id="139" w:name="ref-fisher2017attentional"/>
-      <w:bookmarkEnd w:id="139"/>
+      <w:bookmarkStart w:id="161" w:name="ref-fisher2017attentional"/>
+      <w:bookmarkEnd w:id="161"/>
     </w:p>
     <w:p>
       <w:pPr>
@@ -20496,8 +20778,8 @@
         </w:rPr>
         <w:t>(1), 1–8.</w:t>
       </w:r>
-      <w:bookmarkStart w:id="140" w:name="ref-folke2016explicit"/>
-      <w:bookmarkEnd w:id="140"/>
+      <w:bookmarkStart w:id="162" w:name="ref-folke2016explicit"/>
+      <w:bookmarkEnd w:id="162"/>
     </w:p>
     <w:p>
       <w:pPr>
@@ -20538,8 +20820,8 @@
         </w:rPr>
         <w:t>(8), e1007201.</w:t>
       </w:r>
-      <w:bookmarkStart w:id="141" w:name="ref-glickman2019formation"/>
-      <w:bookmarkEnd w:id="141"/>
+      <w:bookmarkStart w:id="163" w:name="ref-glickman2019formation"/>
+      <w:bookmarkEnd w:id="163"/>
     </w:p>
     <w:p>
       <w:pPr>
@@ -20603,8 +20885,8 @@
         </w:rPr>
         <w:t>, 1–12.</w:t>
       </w:r>
-      <w:bookmarkStart w:id="142" w:name="ref-gluth2020value"/>
-      <w:bookmarkEnd w:id="142"/>
+      <w:bookmarkStart w:id="164" w:name="ref-gluth2020value"/>
+      <w:bookmarkEnd w:id="164"/>
     </w:p>
     <w:p>
       <w:pPr>
@@ -20645,8 +20927,8 @@
         </w:rPr>
         <w:t>, e39659.</w:t>
       </w:r>
-      <w:bookmarkStart w:id="143" w:name="ref-gluth2018value"/>
-      <w:bookmarkEnd w:id="143"/>
+      <w:bookmarkStart w:id="165" w:name="ref-gluth2018value"/>
+      <w:bookmarkEnd w:id="165"/>
     </w:p>
     <w:p>
       <w:pPr>
@@ -20767,8 +21049,8 @@
         </w:rPr>
         <w:t>Theoretical developments in decision field theory: Comment on tsetsos, usher, and chater (2010).</w:t>
       </w:r>
-      <w:bookmarkStart w:id="144" w:name="ref-hotaling2010theoretical"/>
-      <w:bookmarkEnd w:id="144"/>
+      <w:bookmarkStart w:id="166" w:name="ref-hotaling2010theoretical"/>
+      <w:bookmarkEnd w:id="166"/>
     </w:p>
     <w:p>
       <w:pPr>
@@ -20809,8 +21091,8 @@
         </w:rPr>
         <w:t>(3), 201.</w:t>
       </w:r>
-      <w:bookmarkStart w:id="145" w:name="ref-hotaling2019quantitative"/>
-      <w:bookmarkEnd w:id="145"/>
+      <w:bookmarkStart w:id="167" w:name="ref-hotaling2019quantitative"/>
+      <w:bookmarkEnd w:id="167"/>
     </w:p>
     <w:p>
       <w:pPr>
@@ -20851,8 +21133,8 @@
         </w:rPr>
         <w:t>(1), 90–98.</w:t>
       </w:r>
-      <w:bookmarkStart w:id="146" w:name="ref-huber1982adding"/>
-      <w:bookmarkEnd w:id="146"/>
+      <w:bookmarkStart w:id="168" w:name="ref-huber1982adding"/>
+      <w:bookmarkEnd w:id="168"/>
     </w:p>
     <w:p>
       <w:pPr>
@@ -21089,8 +21371,8 @@
         </w:rPr>
         <w:t>(10), 1292–1298.</w:t>
       </w:r>
-      <w:bookmarkStart w:id="147" w:name="ref-krajbich2010visual"/>
-      <w:bookmarkEnd w:id="147"/>
+      <w:bookmarkStart w:id="169" w:name="ref-krajbich2010visual"/>
+      <w:bookmarkEnd w:id="169"/>
     </w:p>
     <w:p>
       <w:pPr>
@@ -21131,8 +21413,8 @@
         </w:rPr>
         <w:t>, 193.</w:t>
       </w:r>
-      <w:bookmarkStart w:id="148" w:name="ref-krajbich2012attentional"/>
-      <w:bookmarkEnd w:id="148"/>
+      <w:bookmarkStart w:id="170" w:name="ref-krajbich2012attentional"/>
+      <w:bookmarkEnd w:id="170"/>
     </w:p>
     <w:p>
       <w:pPr>
@@ -21173,8 +21455,8 @@
         </w:rPr>
         <w:t>(33), 13852–13857.</w:t>
       </w:r>
-      <w:bookmarkStart w:id="149" w:name="ref-krajbich2011multialternative"/>
-      <w:bookmarkEnd w:id="149"/>
+      <w:bookmarkStart w:id="171" w:name="ref-krajbich2011multialternative"/>
+      <w:bookmarkEnd w:id="171"/>
     </w:p>
     <w:p>
       <w:pPr>
@@ -21216,8 +21498,8 @@
         </w:rPr>
         <w:t>(2), 573.</w:t>
       </w:r>
-      <w:bookmarkStart w:id="150" w:name="ref-kruschke2013bayesian"/>
-      <w:bookmarkEnd w:id="150"/>
+      <w:bookmarkStart w:id="172" w:name="ref-kruschke2013bayesian"/>
+      <w:bookmarkEnd w:id="172"/>
     </w:p>
     <w:p>
       <w:pPr>
@@ -21245,8 +21527,8 @@
         </w:rPr>
         <w:t>. Academic Press.</w:t>
       </w:r>
-      <w:bookmarkStart w:id="151" w:name="ref-kruschke2014doing"/>
-      <w:bookmarkEnd w:id="151"/>
+      <w:bookmarkStart w:id="173" w:name="ref-kruschke2014doing"/>
+      <w:bookmarkEnd w:id="173"/>
     </w:p>
     <w:p>
       <w:pPr>
@@ -21274,8 +21556,8 @@
         </w:rPr>
         <w:t>. Cambridge ; New York: Cambridge University Press.</w:t>
       </w:r>
-      <w:bookmarkStart w:id="152" w:name="ref-leeBayesianCognitiveModeling2013"/>
-      <w:bookmarkEnd w:id="152"/>
+      <w:bookmarkStart w:id="174" w:name="ref-leeBayesianCognitiveModeling2013"/>
+      <w:bookmarkEnd w:id="174"/>
     </w:p>
     <w:p>
       <w:pPr>
@@ -21414,8 +21696,8 @@
         </w:rPr>
         <w:t>(15), 6139–6144.</w:t>
       </w:r>
-      <w:bookmarkStart w:id="153" w:name="ref-louie2013normalization"/>
-      <w:bookmarkEnd w:id="153"/>
+      <w:bookmarkStart w:id="175" w:name="ref-louie2013normalization"/>
+      <w:bookmarkEnd w:id="175"/>
     </w:p>
     <w:p>
       <w:pPr>
@@ -21443,8 +21725,8 @@
         </w:rPr>
         <w:t>. New York: John Wiley &amp; Sons.</w:t>
       </w:r>
-      <w:bookmarkStart w:id="154" w:name="ref-luce1959individual"/>
-      <w:bookmarkEnd w:id="154"/>
+      <w:bookmarkStart w:id="176" w:name="ref-luce1959individual"/>
+      <w:bookmarkEnd w:id="176"/>
     </w:p>
     <w:p>
       <w:pPr>
@@ -21485,8 +21767,8 @@
         </w:rPr>
         <w:t>(5).</w:t>
       </w:r>
-      <w:bookmarkStart w:id="155" w:name="ref-marini2020attraction"/>
-      <w:bookmarkEnd w:id="155"/>
+      <w:bookmarkStart w:id="177" w:name="ref-marini2020attraction"/>
+      <w:bookmarkEnd w:id="177"/>
     </w:p>
     <w:p>
       <w:pPr>
@@ -21613,8 +21895,8 @@
         </w:rPr>
         <w:t>(1), 1–10.</w:t>
       </w:r>
-      <w:bookmarkStart w:id="156" w:name="ref-mohr2017attraction"/>
-      <w:bookmarkEnd w:id="156"/>
+      <w:bookmarkStart w:id="178" w:name="ref-mohr2017attraction"/>
+      <w:bookmarkEnd w:id="178"/>
     </w:p>
     <w:p>
       <w:pPr>
@@ -21655,8 +21937,8 @@
         </w:rPr>
         <w:t>(12), e0226428.</w:t>
       </w:r>
-      <w:bookmarkStart w:id="157" w:name="ref-molter2019glambox"/>
-      <w:bookmarkEnd w:id="157"/>
+      <w:bookmarkStart w:id="179" w:name="ref-molter2019glambox"/>
+      <w:bookmarkEnd w:id="179"/>
     </w:p>
     <w:p>
       <w:pPr>
@@ -21795,8 +22077,8 @@
         </w:rPr>
         <w:t>(4), 512.</w:t>
       </w:r>
-      <w:bookmarkStart w:id="158" w:name="ref-noguchi2018multialternative"/>
-      <w:bookmarkEnd w:id="158"/>
+      <w:bookmarkStart w:id="180" w:name="ref-noguchi2018multialternative"/>
+      <w:bookmarkEnd w:id="180"/>
     </w:p>
     <w:p>
       <w:pPr>
@@ -21935,8 +22217,8 @@
         </w:rPr>
         <w:t>(13), 4170–4175.</w:t>
       </w:r>
-      <w:bookmarkStart w:id="159" w:name="ref-parnamets2015biasing"/>
-      <w:bookmarkEnd w:id="159"/>
+      <w:bookmarkStart w:id="181" w:name="ref-parnamets2015biasing"/>
+      <w:bookmarkEnd w:id="181"/>
     </w:p>
     <w:p>
       <w:pPr>
@@ -21964,8 +22246,8 @@
         </w:rPr>
         <w:t>. Elsevier.</w:t>
       </w:r>
-      <w:bookmarkStart w:id="160" w:name="ref-penny2011statistical"/>
-      <w:bookmarkEnd w:id="160"/>
+      <w:bookmarkStart w:id="182" w:name="ref-penny2011statistical"/>
+      <w:bookmarkEnd w:id="182"/>
     </w:p>
     <w:p>
       <w:pPr>
@@ -22007,8 +22289,8 @@
         </w:rPr>
         <w:t>(3), 631–661.</w:t>
       </w:r>
-      <w:bookmarkStart w:id="161" w:name="ref-rieskamp2006extending"/>
-      <w:bookmarkEnd w:id="161"/>
+      <w:bookmarkStart w:id="183" w:name="ref-rieskamp2006extending"/>
+      <w:bookmarkEnd w:id="183"/>
     </w:p>
     <w:p>
       <w:pPr>
@@ -22049,8 +22331,8 @@
         </w:rPr>
         <w:t>, 971–985.</w:t>
       </w:r>
-      <w:bookmarkStart w:id="162" w:name="ref-rigouxBayesianModelSelection2014"/>
-      <w:bookmarkEnd w:id="162"/>
+      <w:bookmarkStart w:id="184" w:name="ref-rigouxBayesianModelSelection2014"/>
+      <w:bookmarkEnd w:id="184"/>
     </w:p>
     <w:p>
       <w:pPr>
@@ -22091,8 +22373,8 @@
         </w:rPr>
         <w:t>(2), 370.</w:t>
       </w:r>
-      <w:bookmarkStart w:id="163" w:name="ref-roe2001multialternative"/>
-      <w:bookmarkEnd w:id="163"/>
+      <w:bookmarkStart w:id="185" w:name="ref-roe2001multialternative"/>
+      <w:bookmarkEnd w:id="185"/>
     </w:p>
     <w:p>
       <w:pPr>
@@ -22182,8 +22464,8 @@
         </w:rPr>
         <w:t>(1), 1–16.</w:t>
       </w:r>
-      <w:bookmarkStart w:id="164" w:name="ref-rouault2019prefrontal"/>
-      <w:bookmarkEnd w:id="164"/>
+      <w:bookmarkStart w:id="186" w:name="ref-rouault2019prefrontal"/>
+      <w:bookmarkEnd w:id="186"/>
     </w:p>
     <w:p>
       <w:pPr>
@@ -22325,8 +22607,8 @@
         </w:rPr>
         <w:t>(2), 461–464.</w:t>
       </w:r>
-      <w:bookmarkStart w:id="165" w:name="ref-schwarz1978estimating"/>
-      <w:bookmarkEnd w:id="165"/>
+      <w:bookmarkStart w:id="187" w:name="ref-schwarz1978estimating"/>
+      <w:bookmarkEnd w:id="187"/>
     </w:p>
     <w:p>
       <w:pPr>
@@ -22367,8 +22649,8 @@
         </w:rPr>
         <w:t>(12), 1317–1322.</w:t>
       </w:r>
-      <w:bookmarkStart w:id="166" w:name="ref-shimojo2003gaze"/>
-      <w:bookmarkEnd w:id="166"/>
+      <w:bookmarkStart w:id="188" w:name="ref-shimojo2003gaze"/>
+      <w:bookmarkEnd w:id="188"/>
     </w:p>
     <w:p>
       <w:pPr>
@@ -22409,8 +22691,8 @@
         </w:rPr>
         <w:t>(2), 158–174.</w:t>
       </w:r>
-      <w:bookmarkStart w:id="167" w:name="ref-simonson1989choice"/>
-      <w:bookmarkEnd w:id="167"/>
+      <w:bookmarkStart w:id="189" w:name="ref-simonson1989choice"/>
+      <w:bookmarkEnd w:id="189"/>
     </w:p>
     <w:p>
       <w:pPr>
@@ -22451,8 +22733,8 @@
         </w:rPr>
         <w:t>(12), 1810.</w:t>
       </w:r>
-      <w:bookmarkStart w:id="168" w:name="ref-smith2018attention"/>
-      <w:bookmarkEnd w:id="168"/>
+      <w:bookmarkStart w:id="190" w:name="ref-smith2018attention"/>
+      <w:bookmarkEnd w:id="190"/>
     </w:p>
     <w:p>
       <w:pPr>
@@ -22494,8 +22776,8 @@
         </w:rPr>
         <w:t>(1), 116–128.</w:t>
       </w:r>
-      <w:bookmarkStart w:id="169" w:name="ref-smith2019gaze"/>
-      <w:bookmarkEnd w:id="169"/>
+      <w:bookmarkStart w:id="191" w:name="ref-smith2019gaze"/>
+      <w:bookmarkEnd w:id="191"/>
     </w:p>
     <w:p>
       <w:pPr>
@@ -22536,8 +22818,8 @@
         </w:rPr>
         <w:t>(7), e1002607.</w:t>
       </w:r>
-      <w:bookmarkStart w:id="170" w:name="ref-soltani2012range"/>
-      <w:bookmarkEnd w:id="170"/>
+      <w:bookmarkStart w:id="192" w:name="ref-soltani2012range"/>
+      <w:bookmarkEnd w:id="192"/>
     </w:p>
     <w:p>
       <w:pPr>
@@ -22627,8 +22909,8 @@
         </w:rPr>
         <w:t>(6), 3291–3300.</w:t>
       </w:r>
-      <w:bookmarkStart w:id="171" w:name="ref-stojic2020uncertainty"/>
-      <w:bookmarkEnd w:id="171"/>
+      <w:bookmarkStart w:id="193" w:name="ref-stojic2020uncertainty"/>
+      <w:bookmarkEnd w:id="193"/>
     </w:p>
     <w:p>
       <w:pPr>
@@ -22669,8 +22951,8 @@
         </w:rPr>
         <w:t>(4), 341–359.</w:t>
       </w:r>
-      <w:bookmarkStart w:id="172" w:name="ref-storn1997differential"/>
-      <w:bookmarkEnd w:id="172"/>
+      <w:bookmarkStart w:id="194" w:name="ref-storn1997differential"/>
+      <w:bookmarkEnd w:id="194"/>
     </w:p>
     <w:p>
       <w:pPr>
@@ -22760,8 +23042,8 @@
         </w:rPr>
         <w:t>, 104077.</w:t>
       </w:r>
-      <w:bookmarkStart w:id="173" w:name="ref-sui2020timing"/>
-      <w:bookmarkEnd w:id="173"/>
+      <w:bookmarkStart w:id="195" w:name="ref-sui2020timing"/>
+      <w:bookmarkEnd w:id="195"/>
     </w:p>
     <w:p>
       <w:pPr>
@@ -22789,8 +23071,8 @@
         </w:rPr>
         <w:t>. MIT press.</w:t>
       </w:r>
-      <w:bookmarkStart w:id="174" w:name="ref-sutton2018reinforcement"/>
-      <w:bookmarkEnd w:id="174"/>
+      <w:bookmarkStart w:id="196" w:name="ref-sutton2018reinforcement"/>
+      <w:bookmarkEnd w:id="196"/>
     </w:p>
     <w:p>
       <w:pPr>
@@ -22831,8 +23113,8 @@
         </w:rPr>
         <w:t>, 468.</w:t>
       </w:r>
-      <w:bookmarkStart w:id="175" w:name="ref-tavares2017attentional"/>
-      <w:bookmarkEnd w:id="175"/>
+      <w:bookmarkStart w:id="197" w:name="ref-tavares2017attentional"/>
+      <w:bookmarkEnd w:id="197"/>
     </w:p>
     <w:p>
       <w:pPr>
@@ -22873,8 +23155,8 @@
         </w:rPr>
         <w:t>(6), 625–635.</w:t>
       </w:r>
-      <w:bookmarkStart w:id="176" w:name="ref-thomas2019gaze"/>
-      <w:bookmarkEnd w:id="176"/>
+      <w:bookmarkStart w:id="198" w:name="ref-thomas2019gaze"/>
+      <w:bookmarkEnd w:id="198"/>
     </w:p>
     <w:p>
       <w:pPr>
@@ -22915,8 +23197,8 @@
         </w:rPr>
         <w:t>(40), E3858–E3867.</w:t>
       </w:r>
-      <w:bookmarkStart w:id="177" w:name="ref-towal2011simultaneous"/>
-      <w:bookmarkEnd w:id="177"/>
+      <w:bookmarkStart w:id="199" w:name="ref-towal2011simultaneous"/>
+      <w:bookmarkEnd w:id="199"/>
     </w:p>
     <w:p>
       <w:pPr>
@@ -22958,8 +23240,8 @@
         </w:rPr>
         <w:t>(5), 962–968.</w:t>
       </w:r>
-      <w:bookmarkStart w:id="178" w:name="ref-trueblood2012multialternative"/>
-      <w:bookmarkEnd w:id="178"/>
+      <w:bookmarkStart w:id="200" w:name="ref-trueblood2012multialternative"/>
+      <w:bookmarkEnd w:id="200"/>
     </w:p>
     <w:p>
       <w:pPr>
@@ -23000,8 +23282,8 @@
         </w:rPr>
         <w:t>(2), 179.</w:t>
       </w:r>
-      <w:bookmarkStart w:id="179" w:name="ref-trueblood2014multiattribute"/>
-      <w:bookmarkEnd w:id="179"/>
+      <w:bookmarkStart w:id="201" w:name="ref-trueblood2014multiattribute"/>
+      <w:bookmarkEnd w:id="201"/>
     </w:p>
     <w:p>
       <w:pPr>
@@ -23023,8 +23305,8 @@
         </w:rPr>
         <w:t>The fragile nature of contextual preference reversals: Reply to tsetsos, chater, and usher (2015).</w:t>
       </w:r>
-      <w:bookmarkStart w:id="180" w:name="ref-trueblood2015fragile"/>
-      <w:bookmarkEnd w:id="180"/>
+      <w:bookmarkStart w:id="202" w:name="ref-trueblood2015fragile"/>
+      <w:bookmarkEnd w:id="202"/>
     </w:p>
     <w:p>
       <w:pPr>
@@ -23065,8 +23347,8 @@
         </w:rPr>
         <w:t>(6), 901–908.</w:t>
       </w:r>
-      <w:bookmarkStart w:id="181" w:name="ref-trueblood2013not"/>
-      <w:bookmarkEnd w:id="181"/>
+      <w:bookmarkStart w:id="203" w:name="ref-trueblood2013not"/>
+      <w:bookmarkEnd w:id="203"/>
     </w:p>
     <w:p>
       <w:pPr>
@@ -23094,8 +23376,8 @@
         </w:rPr>
         <w:t xml:space="preserve"> (pp. 3374–3379). Austin, TX: Cognitive Science Society.</w:t>
       </w:r>
-      <w:bookmarkStart w:id="182" w:name="ref-truebloodImpactPresentationOrder2017"/>
-      <w:bookmarkEnd w:id="182"/>
+      <w:bookmarkStart w:id="204" w:name="ref-truebloodImpactPresentationOrder2017"/>
+      <w:bookmarkEnd w:id="204"/>
     </w:p>
     <w:p>
       <w:pPr>
@@ -23136,8 +23418,8 @@
         </w:rPr>
         <w:t>(24), 9659–9664.</w:t>
       </w:r>
-      <w:bookmarkStart w:id="183" w:name="ref-tsetsos2012salience"/>
-      <w:bookmarkEnd w:id="183"/>
+      <w:bookmarkStart w:id="205" w:name="ref-tsetsos2012salience"/>
+      <w:bookmarkEnd w:id="205"/>
     </w:p>
     <w:p>
       <w:pPr>
@@ -23178,8 +23460,8 @@
         </w:rPr>
         <w:t>(3), 329.</w:t>
       </w:r>
-      <w:bookmarkStart w:id="184" w:name="ref-turner2018competing"/>
-      <w:bookmarkEnd w:id="184"/>
+      <w:bookmarkStart w:id="206" w:name="ref-turner2018competing"/>
+      <w:bookmarkEnd w:id="206"/>
     </w:p>
     <w:p>
       <w:pPr>
@@ -23220,8 +23502,8 @@
         </w:rPr>
         <w:t>(4), 281.</w:t>
       </w:r>
-      <w:bookmarkStart w:id="185" w:name="ref-tversky1972elimination"/>
-      <w:bookmarkEnd w:id="185"/>
+      <w:bookmarkStart w:id="207" w:name="ref-tversky1972elimination"/>
+      <w:bookmarkEnd w:id="207"/>
     </w:p>
     <w:p>
       <w:pPr>
@@ -23262,8 +23544,8 @@
         </w:rPr>
         <w:t>(4), 297–323.</w:t>
       </w:r>
-      <w:bookmarkStart w:id="186" w:name="ref-tversky1992advances"/>
-      <w:bookmarkEnd w:id="186"/>
+      <w:bookmarkStart w:id="208" w:name="ref-tversky1992advances"/>
+      <w:bookmarkEnd w:id="208"/>
     </w:p>
     <w:p>
       <w:pPr>
@@ -23304,8 +23586,8 @@
         </w:rPr>
         <w:t>(10), 1179–1189.</w:t>
       </w:r>
-      <w:bookmarkStart w:id="187" w:name="ref-tversky1993context"/>
-      <w:bookmarkEnd w:id="187"/>
+      <w:bookmarkStart w:id="209" w:name="ref-tversky1993context"/>
+      <w:bookmarkEnd w:id="209"/>
     </w:p>
     <w:p>
       <w:pPr>
@@ -23347,8 +23629,8 @@
         </w:rPr>
         <w:t>(3), 550.</w:t>
       </w:r>
-      <w:bookmarkStart w:id="188" w:name="ref-usher2001time"/>
-      <w:bookmarkEnd w:id="188"/>
+      <w:bookmarkStart w:id="210" w:name="ref-usher2001time"/>
+      <w:bookmarkEnd w:id="210"/>
     </w:p>
     <w:p>
       <w:pPr>
@@ -23389,8 +23671,8 @@
         </w:rPr>
         <w:t>(3), 757.</w:t>
       </w:r>
-      <w:bookmarkStart w:id="189" w:name="ref-usher2004loss"/>
-      <w:bookmarkEnd w:id="189"/>
+      <w:bookmarkStart w:id="211" w:name="ref-usher2004loss"/>
+      <w:bookmarkEnd w:id="211"/>
     </w:p>
     <w:p>
       <w:pPr>
@@ -23431,8 +23713,8 @@
         </w:rPr>
         <w:t>(1), 1–12.</w:t>
       </w:r>
-      <w:bookmarkStart w:id="190" w:name="ref-vaidya2015testing"/>
-      <w:bookmarkEnd w:id="190"/>
+      <w:bookmarkStart w:id="212" w:name="ref-vaidya2015testing"/>
+      <w:bookmarkEnd w:id="212"/>
     </w:p>
     <w:p>
       <w:pPr>
@@ -23509,8 +23791,8 @@
         </w:rPr>
         <w:t xml:space="preserve"> (2. ed.). Princeton: Princeton University Press.</w:t>
       </w:r>
-      <w:bookmarkStart w:id="191" w:name="ref-vonNeumann1947theory"/>
-      <w:bookmarkEnd w:id="191"/>
+      <w:bookmarkStart w:id="213" w:name="ref-vonNeumann1947theory"/>
+      <w:bookmarkEnd w:id="213"/>
     </w:p>
     <w:p>
       <w:pPr>
@@ -23636,8 +23918,8 @@
         </w:rPr>
         <w:t>, 189.</w:t>
       </w:r>
-      <w:bookmarkStart w:id="192" w:name="ref-wollschlager20122n"/>
-      <w:bookmarkEnd w:id="192"/>
+      <w:bookmarkStart w:id="214" w:name="ref-wollschlager20122n"/>
+      <w:bookmarkEnd w:id="214"/>
     </w:p>
     <w:p>
       <w:pPr>
@@ -23727,7 +24009,7 @@
           <w:lang w:val="en-GB"/>
         </w:rPr>
       </w:pPr>
-      <w:bookmarkStart w:id="193" w:name="fig%252525253Adwell-data-timebinned"/>
+      <w:bookmarkStart w:id="215" w:name="fig%252525253Adwell-data-timebinned"/>
       <w:r>
         <w:rPr>
           <w:noProof/>
@@ -23771,7 +24053,7 @@
           </wp:inline>
         </w:drawing>
       </w:r>
-      <w:bookmarkEnd w:id="193"/>
+      <w:bookmarkEnd w:id="215"/>
     </w:p>
     <w:p>
       <w:pPr>
@@ -23985,7 +24267,7 @@
           <w:lang w:val="en-GB"/>
         </w:rPr>
       </w:pPr>
-      <w:bookmarkStart w:id="194" w:name="fig%252525253Adwell-regression-weights"/>
+      <w:bookmarkStart w:id="216" w:name="fig%252525253Adwell-regression-weights"/>
       <w:r>
         <w:rPr>
           <w:noProof/>
@@ -24030,7 +24312,7 @@
           </wp:inline>
         </w:drawing>
       </w:r>
-      <w:bookmarkEnd w:id="194"/>
+      <w:bookmarkEnd w:id="216"/>
     </w:p>
     <w:p>
       <w:pPr>
@@ -24168,8 +24450,8 @@
         </w:rPr>
         <w:t xml:space="preserve"> intervals (coloured green if the interval excluded 0</w:t>
       </w:r>
-      <w:bookmarkStart w:id="195" w:name="regression-analyses-of-gaze-behaviour"/>
-      <w:bookmarkEnd w:id="195"/>
+      <w:bookmarkStart w:id="217" w:name="regression-analyses-of-gaze-behaviour"/>
+      <w:bookmarkEnd w:id="217"/>
       <w:r>
         <w:rPr>
           <w:lang w:val="en-GB"/>
@@ -25030,10 +25312,10 @@
         </w:rPr>
         <w:t xml:space="preserve"> = [0.17, 0.88]), implying comparably more processing between alternatives in attraction trials.</w:t>
       </w:r>
-      <w:bookmarkStart w:id="196" w:name="sup%252525253Aeye-movement-analyses"/>
-      <w:bookmarkStart w:id="197" w:name="direction-of-information-search"/>
-      <w:bookmarkEnd w:id="196"/>
-      <w:bookmarkEnd w:id="197"/>
+      <w:bookmarkStart w:id="218" w:name="sup%252525253Aeye-movement-analyses"/>
+      <w:bookmarkStart w:id="219" w:name="direction-of-information-search"/>
+      <w:bookmarkEnd w:id="218"/>
+      <w:bookmarkEnd w:id="219"/>
     </w:p>
     <w:p>
       <w:pPr>
@@ -26292,8 +26574,8 @@
               </w:rPr>
               <w:t>0.95</w:t>
             </w:r>
-            <w:bookmarkStart w:id="198" w:name="tab%252525253Agla-estimates"/>
-            <w:bookmarkEnd w:id="198"/>
+            <w:bookmarkStart w:id="220" w:name="tab%252525253Agla-estimates"/>
+            <w:bookmarkEnd w:id="220"/>
           </w:p>
         </w:tc>
       </w:tr>
@@ -26422,7 +26704,7 @@
           <w:lang w:val="en-GB"/>
         </w:rPr>
       </w:pPr>
-      <w:bookmarkStart w:id="199" w:name="fig%252525253Agla-estimates"/>
+      <w:bookmarkStart w:id="221" w:name="fig%252525253Agla-estimates"/>
       <w:r>
         <w:rPr>
           <w:noProof/>
@@ -26472,7 +26754,7 @@
           </wp:inline>
         </w:drawing>
       </w:r>
-      <w:bookmarkEnd w:id="199"/>
+      <w:bookmarkEnd w:id="221"/>
     </w:p>
     <w:p>
       <w:pPr>
@@ -26570,8 +26852,8 @@
         </w:rPr>
         <w:t xml:space="preserve"> is the gaze-discount parameter (1 = no gaze-discount, 0 = maximum gaze-discount</w:t>
       </w:r>
-      <w:bookmarkStart w:id="200" w:name="gla-parameter-estimates"/>
-      <w:bookmarkEnd w:id="200"/>
+      <w:bookmarkStart w:id="222" w:name="gla-parameter-estimates"/>
+      <w:bookmarkEnd w:id="222"/>
       <w:r>
         <w:rPr>
           <w:lang w:val="en-GB"/>
@@ -26597,11 +26879,11 @@
       <w:pPr>
         <w:spacing w:after="0"/>
         <w:rPr>
-          <w:ins w:id="201" w:author="Felix Molter" w:date="2021-01-15T12:07:00Z"/>
-          <w:lang w:val="en-GB"/>
-        </w:rPr>
-      </w:pPr>
-      <w:ins w:id="202" w:author="Felix Molter" w:date="2021-01-15T12:07:00Z">
+          <w:ins w:id="223" w:author="Felix Molter" w:date="2021-01-15T12:07:00Z"/>
+          <w:lang w:val="en-GB"/>
+        </w:rPr>
+      </w:pPr>
+      <w:ins w:id="224" w:author="Felix Molter" w:date="2021-01-15T12:07:00Z">
         <w:r>
           <w:rPr>
             <w:noProof/>
@@ -26657,12 +26939,12 @@
         <w:pStyle w:val="ImageCaption"/>
         <w:spacing w:line="276" w:lineRule="auto"/>
         <w:rPr>
-          <w:ins w:id="203" w:author="Felix Molter" w:date="2021-01-15T12:07:00Z"/>
-          <w:lang w:val="en-GB"/>
-        </w:rPr>
-      </w:pPr>
-      <w:commentRangeStart w:id="204"/>
-      <w:ins w:id="205" w:author="Felix Molter" w:date="2021-01-15T12:07:00Z">
+          <w:ins w:id="225" w:author="Felix Molter" w:date="2021-01-15T12:07:00Z"/>
+          <w:lang w:val="en-GB"/>
+        </w:rPr>
+      </w:pPr>
+      <w:commentRangeStart w:id="226"/>
+      <w:ins w:id="227" w:author="Felix Molter" w:date="2021-01-15T12:07:00Z">
         <w:r>
           <w:rPr>
             <w:b/>
@@ -26671,17 +26953,17 @@
           <w:t xml:space="preserve">Supplemental Figure 4. </w:t>
         </w:r>
       </w:ins>
-      <w:commentRangeEnd w:id="204"/>
-      <w:ins w:id="206" w:author="Felix Molter" w:date="2021-01-15T14:39:00Z">
+      <w:commentRangeEnd w:id="226"/>
+      <w:ins w:id="228" w:author="Felix Molter" w:date="2021-01-15T14:39:00Z">
         <w:r>
           <w:rPr>
             <w:rStyle w:val="CommentReference"/>
             <w:lang w:val="en-GB"/>
           </w:rPr>
-          <w:commentReference w:id="204"/>
+          <w:commentReference w:id="226"/>
         </w:r>
       </w:ins>
-      <w:ins w:id="207" w:author="Felix Molter" w:date="2021-01-15T12:07:00Z">
+      <w:ins w:id="229" w:author="Felix Molter" w:date="2021-01-15T12:07:00Z">
         <w:r>
           <w:rPr>
             <w:b/>
@@ -26696,7 +26978,7 @@
           <w:t xml:space="preserve"> </w:t>
         </w:r>
       </w:ins>
-      <w:ins w:id="208" w:author="Felix Molter" w:date="2021-01-15T12:08:00Z">
+      <w:ins w:id="230" w:author="Felix Molter" w:date="2021-01-15T12:08:00Z">
         <w:r>
           <w:rPr>
             <w:lang w:val="en-GB"/>
@@ -26704,7 +26986,7 @@
           <w:t xml:space="preserve">Each panel shows distributions of </w:t>
         </w:r>
       </w:ins>
-      <w:ins w:id="209" w:author="Felix Molter" w:date="2021-01-15T12:09:00Z">
+      <w:ins w:id="231" w:author="Felix Molter" w:date="2021-01-15T12:09:00Z">
         <w:r>
           <w:rPr>
             <w:lang w:val="en-GB"/>
@@ -26712,7 +26994,7 @@
           <w:t xml:space="preserve">model-predicted </w:t>
         </w:r>
       </w:ins>
-      <w:ins w:id="210" w:author="Felix Molter" w:date="2021-01-15T12:08:00Z">
+      <w:ins w:id="232" w:author="Felix Molter" w:date="2021-01-15T12:08:00Z">
         <w:r>
           <w:rPr>
             <w:lang w:val="en-GB"/>
@@ -26720,7 +27002,7 @@
           <w:t>choic</w:t>
         </w:r>
       </w:ins>
-      <w:ins w:id="211" w:author="Felix Molter" w:date="2021-01-15T12:10:00Z">
+      <w:ins w:id="233" w:author="Felix Molter" w:date="2021-01-15T12:10:00Z">
         <w:r>
           <w:rPr>
             <w:lang w:val="en-GB"/>
@@ -26728,7 +27010,7 @@
           <w:t xml:space="preserve">e probabilities for </w:t>
         </w:r>
       </w:ins>
-      <w:ins w:id="212" w:author="Felix Molter" w:date="2021-01-15T12:09:00Z">
+      <w:ins w:id="234" w:author="Felix Molter" w:date="2021-01-15T12:09:00Z">
         <w:r>
           <w:rPr>
             <w:lang w:val="en-GB"/>
@@ -26736,7 +27018,7 @@
           <w:t xml:space="preserve">the target, competitor, decoy and ultimately chosen alternative. </w:t>
         </w:r>
       </w:ins>
-      <w:ins w:id="213" w:author="Felix Molter" w:date="2021-01-15T12:11:00Z">
+      <w:ins w:id="235" w:author="Felix Molter" w:date="2021-01-15T12:11:00Z">
         <w:r>
           <w:rPr>
             <w:lang w:val="en-GB"/>
@@ -26757,7 +27039,7 @@
           <w:t xml:space="preserve">) </w:t>
         </w:r>
       </w:ins>
-      <w:ins w:id="214" w:author="Felix Molter" w:date="2021-01-15T12:12:00Z">
+      <w:ins w:id="236" w:author="Felix Molter" w:date="2021-01-15T12:12:00Z">
         <w:r>
           <w:rPr>
             <w:lang w:val="en-GB"/>
@@ -26785,7 +27067,7 @@
           <w:t xml:space="preserve"> </w:t>
         </w:r>
       </w:ins>
-      <w:ins w:id="215" w:author="Felix Molter" w:date="2021-01-15T12:09:00Z">
+      <w:ins w:id="237" w:author="Felix Molter" w:date="2021-01-15T12:09:00Z">
         <w:r>
           <w:rPr>
             <w:lang w:val="en-GB"/>
@@ -26793,7 +27075,7 @@
           <w:t xml:space="preserve">Predictions were computed </w:t>
         </w:r>
       </w:ins>
-      <w:ins w:id="216" w:author="Felix Molter" w:date="2021-01-15T12:08:00Z">
+      <w:ins w:id="238" w:author="Felix Molter" w:date="2021-01-15T12:08:00Z">
         <w:r>
           <w:rPr>
             <w:lang w:val="en-GB"/>
@@ -26801,7 +27083,7 @@
           <w:t>using individual maximum likelihood estimates</w:t>
         </w:r>
       </w:ins>
-      <w:ins w:id="217" w:author="Felix Molter" w:date="2021-01-15T12:11:00Z">
+      <w:ins w:id="239" w:author="Felix Molter" w:date="2021-01-15T12:11:00Z">
         <w:r>
           <w:rPr>
             <w:lang w:val="en-GB"/>
@@ -26822,7 +27104,7 @@
           <w:t>) was derived from the switchboard analysis.</w:t>
         </w:r>
       </w:ins>
-      <w:ins w:id="218" w:author="Felix Molter" w:date="2021-01-15T12:08:00Z">
+      <w:ins w:id="240" w:author="Felix Molter" w:date="2021-01-15T12:08:00Z">
         <w:r>
           <w:rPr>
             <w:lang w:val="en-GB"/>
@@ -26830,7 +27112,7 @@
           <w:t xml:space="preserve"> </w:t>
         </w:r>
       </w:ins>
-      <w:ins w:id="219" w:author="Felix Molter" w:date="2021-01-15T12:07:00Z">
+      <w:ins w:id="241" w:author="Felix Molter" w:date="2021-01-15T12:07:00Z">
         <w:r>
           <w:rPr>
             <w:lang w:val="en-GB"/>
@@ -26843,7 +27125,7 @@
       <w:pPr>
         <w:spacing w:after="0"/>
         <w:rPr>
-          <w:ins w:id="220" w:author="Felix Molter" w:date="2021-01-15T12:07:00Z"/>
+          <w:ins w:id="242" w:author="Felix Molter" w:date="2021-01-15T12:07:00Z"/>
           <w:rFonts w:eastAsiaTheme="majorEastAsia" w:cstheme="majorBidi"/>
           <w:b/>
           <w:bCs/>
@@ -26851,7 +27133,7 @@
           <w:lang w:val="en-GB"/>
         </w:rPr>
       </w:pPr>
-      <w:ins w:id="221" w:author="Felix Molter" w:date="2021-01-15T12:07:00Z">
+      <w:ins w:id="243" w:author="Felix Molter" w:date="2021-01-15T12:07:00Z">
         <w:r>
           <w:rPr>
             <w:lang w:val="en-GB"/>
@@ -26921,7 +27203,7 @@
           <w:lang w:val="en-GB"/>
         </w:rPr>
       </w:pPr>
-      <w:bookmarkStart w:id="222" w:name="fig%252525253Adbic-rst"/>
+      <w:bookmarkStart w:id="244" w:name="fig%252525253Adbic-rst"/>
       <w:r>
         <w:rPr>
           <w:noProof/>
@@ -26965,7 +27247,7 @@
           </wp:inline>
         </w:drawing>
       </w:r>
-      <w:bookmarkEnd w:id="222"/>
+      <w:bookmarkEnd w:id="244"/>
     </w:p>
     <w:p>
       <w:pPr>
@@ -28324,7 +28606,7 @@
         </w:rPr>
         <w:t>Switch</w:t>
       </w:r>
-      <w:ins w:id="223" w:author="Felix Molter" w:date="2021-01-15T14:40:00Z">
+      <w:ins w:id="245" w:author="Felix Molter" w:date="2021-01-15T14:40:00Z">
         <w:r>
           <w:rPr>
             <w:sz w:val="15"/>
@@ -30702,10 +30984,10 @@
               </w:rPr>
               <w:t>241.78</w:t>
             </w:r>
-            <w:bookmarkStart w:id="224" w:name="X39207493217196a9798dc833a8ba6a45e072cbd"/>
-            <w:bookmarkStart w:id="225" w:name="tab%252525253Aswitchboard-best-agg"/>
-            <w:bookmarkEnd w:id="224"/>
-            <w:bookmarkEnd w:id="225"/>
+            <w:bookmarkStart w:id="246" w:name="X39207493217196a9798dc833a8ba6a45e072cbd"/>
+            <w:bookmarkStart w:id="247" w:name="tab%252525253Aswitchboard-best-agg"/>
+            <w:bookmarkEnd w:id="246"/>
+            <w:bookmarkEnd w:id="247"/>
           </w:p>
         </w:tc>
       </w:tr>
@@ -30795,7 +31077,7 @@
           <w:lang w:val="en-GB"/>
         </w:rPr>
       </w:pPr>
-      <w:bookmarkStart w:id="226" w:name="fig%252525253Aswitchboard-ind-switch-cou"/>
+      <w:bookmarkStart w:id="248" w:name="fig%252525253Aswitchboard-ind-switch-cou"/>
       <w:r>
         <w:rPr>
           <w:noProof/>
@@ -30839,7 +31121,7 @@
           </wp:inline>
         </w:drawing>
       </w:r>
-      <w:bookmarkEnd w:id="226"/>
+      <w:bookmarkEnd w:id="248"/>
     </w:p>
     <w:p>
       <w:pPr>
@@ -30877,11 +31159,11 @@
       <w:pPr>
         <w:spacing w:after="0"/>
         <w:rPr>
-          <w:ins w:id="227" w:author="Felix Molter" w:date="2021-01-18T21:18:00Z"/>
-          <w:lang w:val="en-GB"/>
-        </w:rPr>
-      </w:pPr>
-      <w:ins w:id="228" w:author="Felix Molter" w:date="2021-01-18T21:18:00Z">
+          <w:ins w:id="249" w:author="Felix Molter" w:date="2021-01-18T21:18:00Z"/>
+          <w:lang w:val="en-GB"/>
+        </w:rPr>
+      </w:pPr>
+      <w:ins w:id="250" w:author="Felix Molter" w:date="2021-01-18T21:18:00Z">
         <w:r>
           <w:rPr>
             <w:lang w:val="en-GB"/>
@@ -30895,11 +31177,11 @@
         <w:spacing w:after="0"/>
         <w:jc w:val="center"/>
         <w:rPr>
-          <w:ins w:id="229" w:author="Felix Molter" w:date="2021-01-18T21:18:00Z"/>
-          <w:lang w:val="en-GB"/>
-        </w:rPr>
-      </w:pPr>
-      <w:ins w:id="230" w:author="Felix Molter" w:date="2021-01-18T21:34:00Z">
+          <w:ins w:id="251" w:author="Felix Molter" w:date="2021-01-18T21:18:00Z"/>
+          <w:lang w:val="en-GB"/>
+        </w:rPr>
+      </w:pPr>
+      <w:ins w:id="252" w:author="Felix Molter" w:date="2021-01-18T21:34:00Z">
         <w:r>
           <w:rPr>
             <w:noProof/>
@@ -30955,12 +31237,12 @@
         <w:pStyle w:val="ImageCaption"/>
         <w:spacing w:line="276" w:lineRule="auto"/>
         <w:rPr>
-          <w:ins w:id="231" w:author="Felix Molter" w:date="2021-01-18T21:18:00Z"/>
-          <w:lang w:val="en-GB"/>
-        </w:rPr>
-      </w:pPr>
-      <w:commentRangeStart w:id="232"/>
-      <w:ins w:id="233" w:author="Felix Molter" w:date="2021-01-18T21:18:00Z">
+          <w:ins w:id="253" w:author="Felix Molter" w:date="2021-01-18T21:18:00Z"/>
+          <w:lang w:val="en-GB"/>
+        </w:rPr>
+      </w:pPr>
+      <w:commentRangeStart w:id="254"/>
+      <w:ins w:id="255" w:author="Felix Molter" w:date="2021-01-18T21:18:00Z">
         <w:r>
           <w:rPr>
             <w:b/>
@@ -30969,17 +31251,17 @@
           <w:t>Supplemental Figure X</w:t>
         </w:r>
       </w:ins>
-      <w:commentRangeEnd w:id="232"/>
-      <w:ins w:id="234" w:author="Felix Molter" w:date="2021-01-18T21:42:00Z">
+      <w:commentRangeEnd w:id="254"/>
+      <w:ins w:id="256" w:author="Felix Molter" w:date="2021-01-18T21:42:00Z">
         <w:r>
           <w:rPr>
             <w:rStyle w:val="CommentReference"/>
             <w:lang w:val="en-GB"/>
           </w:rPr>
-          <w:commentReference w:id="232"/>
+          <w:commentReference w:id="254"/>
         </w:r>
       </w:ins>
-      <w:ins w:id="235" w:author="Felix Molter" w:date="2021-01-18T21:18:00Z">
+      <w:ins w:id="257" w:author="Felix Molter" w:date="2021-01-18T21:18:00Z">
         <w:r>
           <w:rPr>
             <w:b/>
@@ -30988,7 +31270,7 @@
           <w:t xml:space="preserve">. </w:t>
         </w:r>
       </w:ins>
-      <w:ins w:id="236" w:author="Felix Molter" w:date="2021-01-18T21:19:00Z">
+      <w:ins w:id="258" w:author="Felix Molter" w:date="2021-01-18T21:19:00Z">
         <w:r>
           <w:rPr>
             <w:b/>
@@ -30997,7 +31279,7 @@
           <w:t>O</w:t>
         </w:r>
       </w:ins>
-      <w:ins w:id="237" w:author="Felix Molter" w:date="2021-01-18T21:18:00Z">
+      <w:ins w:id="259" w:author="Felix Molter" w:date="2021-01-18T21:18:00Z">
         <w:r>
           <w:rPr>
             <w:b/>
@@ -31006,7 +31288,7 @@
           <w:t xml:space="preserve">bserved and model-predicted association of </w:t>
         </w:r>
       </w:ins>
-      <w:ins w:id="238" w:author="Felix Molter" w:date="2021-01-18T21:19:00Z">
+      <w:ins w:id="260" w:author="Felix Molter" w:date="2021-01-18T21:19:00Z">
         <w:r>
           <w:rPr>
             <w:b/>
@@ -31015,7 +31297,7 @@
           <w:t>dwell-time advantage and choice for participants with weaker and strong attraction effects.</w:t>
         </w:r>
       </w:ins>
-      <w:ins w:id="239" w:author="Felix Molter" w:date="2021-01-18T21:20:00Z">
+      <w:ins w:id="261" w:author="Felix Molter" w:date="2021-01-18T21:20:00Z">
         <w:r>
           <w:rPr>
             <w:lang w:val="en-GB"/>
@@ -31030,7 +31312,7 @@
           <w:t xml:space="preserve">(a-f) </w:t>
         </w:r>
       </w:ins>
-      <w:ins w:id="240" w:author="Felix Molter" w:date="2021-01-18T21:36:00Z">
+      <w:ins w:id="262" w:author="Felix Molter" w:date="2021-01-18T21:36:00Z">
         <w:r>
           <w:rPr>
             <w:lang w:val="en-GB"/>
@@ -31038,7 +31320,7 @@
           <w:t>Data and model predictions for participants with w</w:t>
         </w:r>
       </w:ins>
-      <w:ins w:id="241" w:author="Felix Molter" w:date="2021-01-18T21:20:00Z">
+      <w:ins w:id="263" w:author="Felix Molter" w:date="2021-01-18T21:20:00Z">
         <w:r>
           <w:rPr>
             <w:lang w:val="en-GB"/>
@@ -31046,7 +31328,7 @@
           <w:t>eaker attraction effect</w:t>
         </w:r>
       </w:ins>
-      <w:ins w:id="242" w:author="Felix Molter" w:date="2021-01-18T21:36:00Z">
+      <w:ins w:id="264" w:author="Felix Molter" w:date="2021-01-18T21:36:00Z">
         <w:r>
           <w:rPr>
             <w:lang w:val="en-GB"/>
@@ -31054,7 +31336,7 @@
           <w:t>s</w:t>
         </w:r>
       </w:ins>
-      <w:ins w:id="243" w:author="Felix Molter" w:date="2021-01-18T21:21:00Z">
+      <w:ins w:id="265" w:author="Felix Molter" w:date="2021-01-18T21:21:00Z">
         <w:r>
           <w:rPr>
             <w:lang w:val="en-GB"/>
@@ -31062,7 +31344,7 @@
           <w:t xml:space="preserve"> (RST &lt; 0.7)</w:t>
         </w:r>
       </w:ins>
-      <w:ins w:id="244" w:author="Felix Molter" w:date="2021-01-18T21:20:00Z">
+      <w:ins w:id="266" w:author="Felix Molter" w:date="2021-01-18T21:20:00Z">
         <w:r>
           <w:rPr>
             <w:lang w:val="en-GB"/>
@@ -31083,7 +31365,7 @@
           <w:t xml:space="preserve"> </w:t>
         </w:r>
       </w:ins>
-      <w:ins w:id="245" w:author="Felix Molter" w:date="2021-01-18T21:36:00Z">
+      <w:ins w:id="267" w:author="Felix Molter" w:date="2021-01-18T21:36:00Z">
         <w:r>
           <w:rPr>
             <w:lang w:val="en-GB"/>
@@ -31091,7 +31373,7 @@
           <w:t xml:space="preserve">Data and model predictions for participants with strong attraction </w:t>
         </w:r>
       </w:ins>
-      <w:ins w:id="246" w:author="Felix Molter" w:date="2021-01-18T21:20:00Z">
+      <w:ins w:id="268" w:author="Felix Molter" w:date="2021-01-18T21:20:00Z">
         <w:r>
           <w:rPr>
             <w:lang w:val="en-GB"/>
@@ -31099,7 +31381,7 @@
           <w:t>effect</w:t>
         </w:r>
       </w:ins>
-      <w:ins w:id="247" w:author="Felix Molter" w:date="2021-01-18T21:36:00Z">
+      <w:ins w:id="269" w:author="Felix Molter" w:date="2021-01-18T21:36:00Z">
         <w:r>
           <w:rPr>
             <w:lang w:val="en-GB"/>
@@ -31107,7 +31389,7 @@
           <w:t>s</w:t>
         </w:r>
       </w:ins>
-      <w:ins w:id="248" w:author="Felix Molter" w:date="2021-01-18T21:20:00Z">
+      <w:ins w:id="270" w:author="Felix Molter" w:date="2021-01-18T21:20:00Z">
         <w:r>
           <w:rPr>
             <w:lang w:val="en-GB"/>
@@ -31115,7 +31397,7 @@
           <w:t xml:space="preserve"> (RST &gt; 0.7)</w:t>
         </w:r>
       </w:ins>
-      <w:ins w:id="249" w:author="Felix Molter" w:date="2021-01-18T21:35:00Z">
+      <w:ins w:id="271" w:author="Felix Molter" w:date="2021-01-18T21:35:00Z">
         <w:r>
           <w:rPr>
             <w:lang w:val="en-GB"/>
@@ -31123,7 +31405,7 @@
           <w:t xml:space="preserve"> </w:t>
         </w:r>
       </w:ins>
-      <w:ins w:id="250" w:author="Felix Molter" w:date="2021-01-18T21:40:00Z">
+      <w:ins w:id="272" w:author="Felix Molter" w:date="2021-01-18T21:40:00Z">
         <w:r>
           <w:rPr>
             <w:lang w:val="en-GB"/>
@@ -31235,7 +31517,7 @@
           <w:t xml:space="preserve">. </w:t>
         </w:r>
       </w:ins>
-      <w:ins w:id="251" w:author="Felix Molter" w:date="2021-01-18T21:35:00Z">
+      <w:ins w:id="273" w:author="Felix Molter" w:date="2021-01-18T21:35:00Z">
         <w:r>
           <w:rPr>
             <w:lang w:val="en-GB"/>
@@ -31243,7 +31525,7 @@
           <w:t>White and grey bars show even-numbered trials from observed data</w:t>
         </w:r>
       </w:ins>
-      <w:ins w:id="252" w:author="Felix Molter" w:date="2021-01-18T21:41:00Z">
+      <w:ins w:id="274" w:author="Felix Molter" w:date="2021-01-18T21:41:00Z">
         <w:r>
           <w:rPr>
             <w:lang w:val="en-GB"/>
@@ -31251,7 +31533,7 @@
           <w:t>, for participants with weaker and stronger attraction effects, respectively</w:t>
         </w:r>
       </w:ins>
-      <w:ins w:id="253" w:author="Felix Molter" w:date="2021-01-18T21:35:00Z">
+      <w:ins w:id="275" w:author="Felix Molter" w:date="2021-01-18T21:35:00Z">
         <w:r>
           <w:rPr>
             <w:lang w:val="en-GB"/>
@@ -31264,7 +31546,7 @@
       <w:pPr>
         <w:spacing w:after="0"/>
         <w:rPr>
-          <w:ins w:id="254" w:author="Felix Molter" w:date="2021-01-16T14:11:00Z"/>
+          <w:ins w:id="276" w:author="Felix Molter" w:date="2021-01-16T14:11:00Z"/>
           <w:rFonts w:eastAsiaTheme="majorEastAsia" w:cstheme="majorBidi"/>
           <w:b/>
           <w:bCs/>
@@ -31272,7 +31554,7 @@
           <w:lang w:val="en-GB"/>
         </w:rPr>
       </w:pPr>
-      <w:ins w:id="255" w:author="Felix Molter" w:date="2021-01-16T14:11:00Z">
+      <w:ins w:id="277" w:author="Felix Molter" w:date="2021-01-16T14:11:00Z">
         <w:r>
           <w:rPr>
             <w:lang w:val="en-GB"/>
@@ -31734,7 +32016,7 @@
       </w:r>
     </w:p>
   </w:comment>
-  <w:comment w:id="12" w:author="Felix Molter" w:date="2021-01-19T13:53:00Z" w:initials="FM">
+  <w:comment w:id="11" w:author="Felix Molter" w:date="2021-01-19T13:53:00Z" w:initials="FM">
     <w:p>
       <w:pPr>
         <w:pStyle w:val="CommentText"/>
@@ -31750,7 +32032,7 @@
       </w:r>
     </w:p>
   </w:comment>
-  <w:comment w:id="38" w:author="Felix Molter" w:date="2020-12-16T19:17:00Z" w:initials="FM">
+  <w:comment w:id="37" w:author="Felix Molter" w:date="2020-12-16T19:17:00Z" w:initials="FM">
     <w:p>
       <w:r>
         <w:rPr>
@@ -31762,7 +32044,7 @@
       </w:r>
     </w:p>
   </w:comment>
-  <w:comment w:id="39" w:author="Felix Molter" w:date="2021-01-05T15:42:00Z" w:initials="FM">
+  <w:comment w:id="38" w:author="Felix Molter" w:date="2021-01-05T15:42:00Z" w:initials="FM">
     <w:p>
       <w:r>
         <w:rPr>
@@ -31825,7 +32107,7 @@
       </w:r>
     </w:p>
   </w:comment>
-  <w:comment w:id="60" w:author="Felix Molter" w:date="2021-01-16T14:00:00Z" w:initials="FM">
+  <w:comment w:id="59" w:author="Felix Molter" w:date="2021-01-16T14:00:00Z" w:initials="FM">
     <w:p>
       <w:pPr>
         <w:pStyle w:val="CommentText"/>
@@ -31841,7 +32123,7 @@
       </w:r>
     </w:p>
   </w:comment>
-  <w:comment w:id="59" w:author="Felix Molter" w:date="2020-12-16T19:19:00Z" w:initials="FM">
+  <w:comment w:id="58" w:author="Felix Molter" w:date="2020-12-16T19:19:00Z" w:initials="FM">
     <w:p>
       <w:r>
         <w:rPr>
@@ -31864,7 +32146,7 @@
       </w:r>
     </w:p>
   </w:comment>
-  <w:comment w:id="76" w:author="Felix Molter" w:date="2020-12-16T19:24:00Z" w:initials="FM">
+  <w:comment w:id="75" w:author="Felix Molter" w:date="2020-12-16T19:24:00Z" w:initials="FM">
     <w:p>
       <w:r>
         <w:rPr>
@@ -31876,7 +32158,7 @@
       </w:r>
     </w:p>
   </w:comment>
-  <w:comment w:id="77" w:author="Felix Molter" w:date="2021-01-05T15:52:00Z" w:initials="FM">
+  <w:comment w:id="76" w:author="Felix Molter" w:date="2021-01-05T15:52:00Z" w:initials="FM">
     <w:p>
       <w:r>
         <w:rPr>
@@ -31894,7 +32176,7 @@
       </w:r>
     </w:p>
   </w:comment>
-  <w:comment w:id="79" w:author="Felix Molter" w:date="2020-12-16T19:40:00Z" w:initials="FM">
+  <w:comment w:id="78" w:author="Felix Molter" w:date="2020-12-16T19:40:00Z" w:initials="FM">
     <w:p>
       <w:r>
         <w:rPr>
@@ -31906,7 +32188,7 @@
       </w:r>
     </w:p>
   </w:comment>
-  <w:comment w:id="80" w:author="Felix Molter" w:date="2021-01-05T15:55:00Z" w:initials="FM">
+  <w:comment w:id="79" w:author="Felix Molter" w:date="2021-01-05T15:55:00Z" w:initials="FM">
     <w:p>
       <w:pPr>
         <w:rPr>
@@ -32140,7 +32422,7 @@
       </w:pPr>
     </w:p>
   </w:comment>
-  <w:comment w:id="81" w:author="Felix Molter" w:date="2020-12-29T21:33:00Z" w:initials="FM">
+  <w:comment w:id="80" w:author="Felix Molter" w:date="2020-12-29T21:33:00Z" w:initials="FM">
     <w:p>
       <w:r>
         <w:rPr>
@@ -32152,7 +32434,7 @@
       </w:r>
     </w:p>
   </w:comment>
-  <w:comment w:id="82" w:author="Felix Molter" w:date="2021-01-05T15:59:00Z" w:initials="FM">
+  <w:comment w:id="81" w:author="Felix Molter" w:date="2021-01-05T15:59:00Z" w:initials="FM">
     <w:p>
       <w:pPr>
         <w:rPr>
@@ -32323,7 +32605,23 @@
       </w:r>
     </w:p>
   </w:comment>
-  <w:comment w:id="86" w:author="Felix Molter" w:date="2020-12-16T19:43:00Z" w:initials="FM">
+  <w:comment w:id="112" w:author="Felix Molter" w:date="2021-01-19T17:05:00Z" w:initials="FM">
+    <w:p>
+      <w:pPr>
+        <w:pStyle w:val="CommentText"/>
+      </w:pPr>
+      <w:r>
+        <w:rPr>
+          <w:rStyle w:val="CommentReference"/>
+        </w:rPr>
+        <w:annotationRef/>
+      </w:r>
+      <w:r>
+        <w:t>And the gaze choice association</w:t>
+      </w:r>
+    </w:p>
+  </w:comment>
+  <w:comment w:id="113" w:author="Felix Molter" w:date="2020-12-16T19:45:00Z" w:initials="FM">
     <w:p>
       <w:r>
         <w:rPr>
@@ -32331,11 +32629,11 @@
           <w:sz w:val="20"/>
           <w:lang w:bidi="en-US"/>
         </w:rPr>
-        <w:t>SAH: This seems really important. You need to be as clear as possible about why this model isn't just getting the intersubject effects correct but also the raw RST correct.</w:t>
+        <w:t>SAH: More is needed about why these models do so well!</w:t>
       </w:r>
     </w:p>
   </w:comment>
-  <w:comment w:id="87" w:author="Felix Molter" w:date="2020-12-29T21:30:00Z" w:initials="FM">
+  <w:comment w:id="114" w:author="Felix Molter" w:date="2020-12-29T21:31:00Z" w:initials="FM">
     <w:p>
       <w:r>
         <w:rPr>
@@ -32344,7 +32642,7 @@
           <w:sz w:val="16"/>
           <w:lang w:bidi="en-US"/>
         </w:rPr>
-        <w:t>Reply to Felix Molter (16/12/2020, 19:43): "..."</w:t>
+        <w:t>Reply to Felix Molter (16/12/2020, 19:45): "..."</w:t>
       </w:r>
     </w:p>
     <w:p>
@@ -32355,112 +32653,11 @@
           <w:sz w:val="20"/>
           <w:lang w:bidi="en-US"/>
         </w:rPr>
-        <w:t>Question: Again, I think this is an important point that might need additional discussion between us, additional analyses, and / or figures.</w:t>
+        <w:t>See above: What can be added here? What else can I do?</w:t>
       </w:r>
     </w:p>
   </w:comment>
-  <w:comment w:id="85" w:author="Felix Molter" w:date="2021-01-18T16:11:00Z" w:initials="FM">
-    <w:p>
-      <w:pPr>
-        <w:pStyle w:val="CommentText"/>
-      </w:pPr>
-      <w:r>
-        <w:rPr>
-          <w:rStyle w:val="CommentReference"/>
-        </w:rPr>
-        <w:annotationRef/>
-      </w:r>
-      <w:r>
-        <w:t xml:space="preserve">TODO: Rewrite this. General theme “Hybrid model details”. </w:t>
-      </w:r>
-      <w:r>
-        <w:rPr>
-          <w:b/>
-        </w:rPr>
-        <w:t>(</w:t>
-      </w:r>
-      <w:r>
-        <w:rPr>
-          <w:b/>
-        </w:rPr>
-        <w:t>a, b)</w:t>
-      </w:r>
-      <w:r>
-        <w:t xml:space="preserve"> Number of participants best described by the hybrid (pink) and other (gray) variants, dependent on context effect strength in attraction (a) and compromise (b) trials. The hybrid variant performed best particularly for participants with strong attraction effects. </w:t>
-      </w:r>
-      <w:r>
-        <w:rPr>
-          <w:b/>
-        </w:rPr>
-        <w:t>(c, d)</w:t>
-      </w:r>
-      <w:r>
-        <w:t xml:space="preserve"> observed vs model predicted context effect strengths for attraction </w:t>
-      </w:r>
-      <w:r>
-        <w:rPr>
-          <w:b/>
-        </w:rPr>
-        <w:t>(c</w:t>
-      </w:r>
-      <w:r>
-        <w:t>)</w:t>
-      </w:r>
-      <w:r>
-        <w:rPr>
-          <w:b/>
-        </w:rPr>
-        <w:t xml:space="preserve"> </w:t>
-      </w:r>
-      <w:r>
-        <w:t xml:space="preserve">and compromise trials </w:t>
-      </w:r>
-      <w:r>
-        <w:rPr>
-          <w:b/>
-        </w:rPr>
-        <w:t>(d)</w:t>
-      </w:r>
-      <w:r>
-        <w:t xml:space="preserve">. The hybrid model captured individual differences in the attraction effect very well, especially by correctly predicting strong attraction effects for some participants. </w:t>
-      </w:r>
-      <w:r>
-        <w:rPr>
-          <w:b/>
-        </w:rPr>
-        <w:t>(e, f)</w:t>
-      </w:r>
-      <w:r>
-        <w:t xml:space="preserve"> observed and model-predicted probability of choosing the target alternative, depending on the targets relative dwell advantage. The hybrid model generally captured the positive association between gaze and choice, as the other gaze-dependent models (Figure 3). In contrast to the GLA, however, it was able to predict a higher probability of target choices in attraction trials </w:t>
-      </w:r>
-      <w:r>
-        <w:rPr>
-          <w:b/>
-        </w:rPr>
-        <w:t>(e)</w:t>
-      </w:r>
-      <w:r>
-        <w:t>. In compromise trials, however, the two models’ predictions align. Bars show observed data from even-numbered trials. Model predictions are based on 50 repetitions for each odd-numbered trial.</w:t>
-      </w:r>
-    </w:p>
-  </w:comment>
-  <w:comment w:id="90" w:author="Felix Molter" w:date="2021-01-19T17:05:00Z" w:initials="FM">
-    <w:p>
-      <w:pPr>
-        <w:pStyle w:val="CommentText"/>
-      </w:pPr>
-      <w:r>
-        <w:rPr>
-          <w:rStyle w:val="CommentReference"/>
-        </w:rPr>
-        <w:annotationRef/>
-      </w:r>
-      <w:r>
-        <w:t>And the gaze choice association</w:t>
-      </w:r>
-    </w:p>
-  </w:comment>
-  <w:comment w:id="91" w:author="Felix Molter" w:date="2020-12-16T19:45:00Z" w:initials="FM">
+  <w:comment w:id="126" w:author="Felix Molter" w:date="2020-12-16T19:50:00Z" w:initials="FM">
     <w:p>
       <w:r>
         <w:rPr>
@@ -32468,47 +32665,11 @@
           <w:sz w:val="20"/>
           <w:lang w:bidi="en-US"/>
         </w:rPr>
-        <w:t>SAH: More is needed about why these models do so well!</w:t>
+        <w:t xml:space="preserve">SAH: This paragraph seems like it should be expanded; i.e., adding more on how process data can be useful. </w:t>
       </w:r>
     </w:p>
   </w:comment>
-  <w:comment w:id="92" w:author="Felix Molter" w:date="2020-12-29T21:31:00Z" w:initials="FM">
-    <w:p>
-      <w:r>
-        <w:rPr>
-          <w:rFonts w:ascii="Cambria" w:eastAsia="Tahoma" w:hAnsi="Cambria" w:cs="Tahoma"/>
-          <w:i/>
-          <w:sz w:val="16"/>
-          <w:lang w:bidi="en-US"/>
-        </w:rPr>
-        <w:t>Reply to Felix Molter (16/12/2020, 19:45): "..."</w:t>
-      </w:r>
-    </w:p>
-    <w:p>
-      <w:r>
-        <w:rPr>
-          <w:rFonts w:ascii="Liberation Serif" w:eastAsia="Tahoma" w:hAnsi="Liberation Serif" w:cs="Tahoma"/>
-          <w:b/>
-          <w:sz w:val="20"/>
-          <w:lang w:bidi="en-US"/>
-        </w:rPr>
-        <w:t>See above: What can be added here? What else can I do?</w:t>
-      </w:r>
-    </w:p>
-  </w:comment>
-  <w:comment w:id="104" w:author="Felix Molter" w:date="2020-12-16T19:50:00Z" w:initials="FM">
-    <w:p>
-      <w:r>
-        <w:rPr>
-          <w:rFonts w:ascii="Cambria" w:eastAsia="Cambria" w:hAnsi="Cambria" w:cs="Tahoma"/>
-          <w:sz w:val="20"/>
-          <w:lang w:bidi="en-US"/>
-        </w:rPr>
-        <w:t xml:space="preserve">SAH: This paragraph seems like it should be expanded; i.e., adding more on how process data can be useful. </w:t>
-      </w:r>
-    </w:p>
-  </w:comment>
-  <w:comment w:id="105" w:author="Felix Molter" w:date="2021-01-05T17:38:00Z" w:initials="FM">
+  <w:comment w:id="127" w:author="Felix Molter" w:date="2021-01-05T17:38:00Z" w:initials="FM">
     <w:p>
       <w:pPr>
         <w:pStyle w:val="CommentText"/>
@@ -32531,7 +32692,7 @@
       </w:r>
     </w:p>
   </w:comment>
-  <w:comment w:id="204" w:author="Felix Molter" w:date="2021-01-15T14:39:00Z" w:initials="FM">
+  <w:comment w:id="226" w:author="Felix Molter" w:date="2021-01-15T14:39:00Z" w:initials="FM">
     <w:p>
       <w:pPr>
         <w:pStyle w:val="CommentText"/>
@@ -32547,7 +32708,7 @@
       </w:r>
     </w:p>
   </w:comment>
-  <w:comment w:id="232" w:author="Felix Molter" w:date="2021-01-18T21:42:00Z" w:initials="FM">
+  <w:comment w:id="254" w:author="Felix Molter" w:date="2021-01-18T21:42:00Z" w:initials="FM">
     <w:p>
       <w:pPr>
         <w:pStyle w:val="CommentText"/>
@@ -32583,9 +32744,6 @@
   <w15:commentEx w15:paraId="4B6AD084" w15:paraIdParent="62599AD5" w15:done="0"/>
   <w15:commentEx w15:paraId="67938043" w15:done="0"/>
   <w15:commentEx w15:paraId="0EF2FFF1" w15:paraIdParent="67938043" w15:done="0"/>
-  <w15:commentEx w15:paraId="7B039029" w15:done="0"/>
-  <w15:commentEx w15:paraId="6CDED196" w15:done="0"/>
-  <w15:commentEx w15:paraId="11373A10" w15:done="0"/>
   <w15:commentEx w15:paraId="43B4EBB5" w15:done="0"/>
   <w15:commentEx w15:paraId="3B1B5B08" w15:done="0"/>
   <w15:commentEx w15:paraId="053F39DB" w15:done="0"/>
@@ -32613,8 +32771,6 @@
   <w16cid:commentId w16cid:paraId="4B6AD084" w16cid:durableId="239F0A5D"/>
   <w16cid:commentId w16cid:paraId="67938043" w16cid:durableId="239E100A"/>
   <w16cid:commentId w16cid:paraId="0EF2FFF1" w16cid:durableId="239F0B60"/>
-  <w16cid:commentId w16cid:paraId="7B039029" w16cid:durableId="239E100B"/>
-  <w16cid:commentId w16cid:paraId="11373A10" w16cid:durableId="23B0319E"/>
   <w16cid:commentId w16cid:paraId="43B4EBB5" w16cid:durableId="23B18FE4"/>
   <w16cid:commentId w16cid:paraId="3B1B5B08" w16cid:durableId="239E100C"/>
   <w16cid:commentId w16cid:paraId="659B3397" w16cid:durableId="239E100D"/>
@@ -35578,7 +35734,7 @@
 </file>
 
 <file path=customXml/itemProps1.xml><?xml version="1.0" encoding="utf-8"?>
-<ds:datastoreItem xmlns:ds="http://schemas.openxmlformats.org/officeDocument/2006/customXml" ds:itemID="{39AC31DF-2C6F-0949-B789-BED1ECBD6CE1}">
+<ds:datastoreItem xmlns:ds="http://schemas.openxmlformats.org/officeDocument/2006/customXml" ds:itemID="{F4B22C70-FD59-8C49-941A-2789DFD05316}">
   <ds:schemaRefs>
     <ds:schemaRef ds:uri="http://schemas.openxmlformats.org/officeDocument/2006/bibliography"/>
   </ds:schemaRefs>

</xml_diff>

<commit_message>
added gaze advantage results paragraph
</commit_message>
<xml_diff>
--- a/manuscript/gaze-dependent-accumulation.docx
+++ b/manuscript/gaze-dependent-accumulation.docx
@@ -232,21 +232,7 @@
         <w:rPr>
           <w:lang w:val="en-GB"/>
         </w:rPr>
-        <w:t xml:space="preserve"> – the attraction (Huber, Payne, &amp; Puto, 1982), compromise (Simonson, 1989) and similarity (Tversky, 1972) effects – show that IIA is frequently violated: The attraction effect describes an increase in preference for an alternative following the addition of a similar, but slightly inferior alternative. The compromise effect describes an increase in preference for an alternative after a third alternative was added that makes it </w:t>
-      </w:r>
-      <w:proofErr w:type="gramStart"/>
-      <w:r>
-        <w:rPr>
-          <w:lang w:val="en-GB"/>
-        </w:rPr>
-        <w:t>appear</w:t>
-      </w:r>
-      <w:proofErr w:type="gramEnd"/>
-      <w:r>
-        <w:rPr>
-          <w:lang w:val="en-GB"/>
-        </w:rPr>
-        <w:t xml:space="preserve"> as intermediate. The similarity effect predicts that adding a third option that is similar to one of the original options, and equally appealing, will increase relative preference for the other, dissimilar alternative. While these effects are predominantly investigated using consumer goods, some studies also found them to affect choices between risky gambles (Huber, Payne, &amp; Puto, 1982; Mohr, Heekeren, &amp; Rieskamp, 2017; Soltani, De Martino, &amp; Camerer, 2012; Tversky, 1972; Wedell, 1991).</w:t>
+        <w:t xml:space="preserve"> – the attraction (Huber, Payne, &amp; Puto, 1982), compromise (Simonson, 1989) and similarity (Tversky, 1972) effects – show that IIA is frequently violated: The attraction effect describes an increase in preference for an alternative following the addition of a similar, but slightly inferior alternative. The compromise effect describes an increase in preference for an alternative after a third alternative was added that makes it appear as intermediate. The similarity effect predicts that adding a third option that is similar to one of the original options, and equally appealing, will increase relative preference for the other, dissimilar alternative. While these effects are predominantly investigated using consumer goods, some studies also found them to affect choices between risky gambles (Huber, Payne, &amp; Puto, 1982; Mohr, Heekeren, &amp; Rieskamp, 2017; Soltani, De Martino, &amp; Camerer, 2012; Tversky, 1972; Wedell, 1991).</w:t>
       </w:r>
     </w:p>
     <w:p>
@@ -5497,23 +5483,7 @@
             <w:rStyle w:val="Hyperlink"/>
             <w:lang w:val="en-GB"/>
           </w:rPr>
-          <w:t>[</w:t>
-        </w:r>
-        <w:proofErr w:type="gramStart"/>
-        <w:r>
-          <w:rPr>
-            <w:rStyle w:val="Hyperlink"/>
-            <w:lang w:val="en-GB"/>
-          </w:rPr>
-          <w:t>eq:softmax</w:t>
-        </w:r>
-        <w:proofErr w:type="gramEnd"/>
-        <w:r>
-          <w:rPr>
-            <w:rStyle w:val="Hyperlink"/>
-            <w:lang w:val="en-GB"/>
-          </w:rPr>
-          <w:t>]</w:t>
+          <w:t>[eq:softmax]</w:t>
         </w:r>
       </w:hyperlink>
       <w:r>
@@ -6356,7 +6326,7 @@
       <w:pPr>
         <w:pStyle w:val="BodyText"/>
         <w:rPr>
-          <w:ins w:id="38" w:author="Felix Molter" w:date="2021-01-19T16:52:00Z"/>
+          <w:ins w:id="38" w:author="Felix Molter" w:date="2021-01-21T10:49:00Z"/>
           <w:lang w:val="en-GB"/>
         </w:rPr>
       </w:pPr>
@@ -6442,152 +6412,591 @@
       <w:pPr>
         <w:pStyle w:val="BodyText"/>
         <w:rPr>
-          <w:ins w:id="42" w:author="Felix Molter" w:date="2021-01-19T16:53:00Z"/>
-          <w:lang w:val="en-GB"/>
-        </w:rPr>
-      </w:pPr>
-      <w:ins w:id="43" w:author="Felix Molter" w:date="2021-01-19T16:52:00Z">
-        <w:r>
-          <w:rPr>
-            <w:lang w:val="en-GB"/>
-          </w:rPr>
-          <w:t xml:space="preserve">Insert model-predicted </w:t>
+          <w:ins w:id="42" w:author="Felix Molter" w:date="2021-01-21T11:23:00Z"/>
+          <w:lang w:val="en-GB"/>
+        </w:rPr>
+      </w:pPr>
+      <w:ins w:id="43" w:author="Felix Molter" w:date="2021-01-21T10:53:00Z">
+        <w:r>
+          <w:rPr>
+            <w:lang w:val="en-GB"/>
+          </w:rPr>
+          <w:t xml:space="preserve">As an additional indicator of model fit, we tested if the models could </w:t>
         </w:r>
       </w:ins>
-      <w:ins w:id="44" w:author="Felix Molter" w:date="2021-01-19T16:53:00Z">
-        <w:r>
-          <w:rPr>
-            <w:lang w:val="en-GB"/>
-          </w:rPr>
-          <w:t>association of dwell time advantage and probability of choice</w:t>
+      <w:ins w:id="44" w:author="Felix Molter" w:date="2021-01-21T10:57:00Z">
+        <w:r>
+          <w:rPr>
+            <w:lang w:val="en-GB"/>
+          </w:rPr>
+          <w:t xml:space="preserve">quantitatively </w:t>
+        </w:r>
+      </w:ins>
+      <w:ins w:id="45" w:author="Felix Molter" w:date="2021-01-21T10:53:00Z">
+        <w:r>
+          <w:rPr>
+            <w:lang w:val="en-GB"/>
+          </w:rPr>
+          <w:t>reproduce the</w:t>
+        </w:r>
+      </w:ins>
+      <w:ins w:id="46" w:author="Felix Molter" w:date="2021-01-21T10:57:00Z">
+        <w:r>
+          <w:rPr>
+            <w:lang w:val="en-GB"/>
+          </w:rPr>
+          <w:t xml:space="preserve"> observed</w:t>
+        </w:r>
+      </w:ins>
+      <w:ins w:id="47" w:author="Felix Molter" w:date="2021-01-21T10:53:00Z">
+        <w:r>
+          <w:rPr>
+            <w:lang w:val="en-GB"/>
+          </w:rPr>
+          <w:t xml:space="preserve"> positive association of gaze and choice</w:t>
+        </w:r>
+      </w:ins>
+      <w:ins w:id="48" w:author="Felix Molter" w:date="2021-01-21T10:57:00Z">
+        <w:r>
+          <w:rPr>
+            <w:lang w:val="en-GB"/>
+          </w:rPr>
+          <w:t xml:space="preserve"> (</w:t>
+        </w:r>
+      </w:ins>
+      <w:ins w:id="49" w:author="Felix Molter" w:date="2021-01-21T10:58:00Z">
+        <w:r>
+          <w:rPr>
+            <w:lang w:val="en-GB"/>
+          </w:rPr>
+          <w:t>Supplemental Figure 1d, j)</w:t>
+        </w:r>
+      </w:ins>
+      <w:ins w:id="50" w:author="Felix Molter" w:date="2021-01-21T10:53:00Z">
+        <w:r>
+          <w:rPr>
+            <w:lang w:val="en-GB"/>
+          </w:rPr>
+          <w:t>. Specifically</w:t>
+        </w:r>
+      </w:ins>
+      <w:ins w:id="51" w:author="Felix Molter" w:date="2021-01-21T10:54:00Z">
+        <w:r>
+          <w:rPr>
+            <w:lang w:val="en-GB"/>
+          </w:rPr>
+          <w:t>, following previous work (Krajbich et al., 2010; Krajbich &amp; Rangel, 2011)</w:t>
+        </w:r>
+      </w:ins>
+      <w:ins w:id="52" w:author="Felix Molter" w:date="2021-01-21T10:53:00Z">
+        <w:r>
+          <w:rPr>
+            <w:lang w:val="en-GB"/>
+          </w:rPr>
+          <w:t xml:space="preserve">, we inspected the </w:t>
+        </w:r>
+      </w:ins>
+      <w:ins w:id="53" w:author="Felix Molter" w:date="2021-01-21T10:54:00Z">
+        <w:r>
+          <w:rPr>
+            <w:lang w:val="en-GB"/>
+          </w:rPr>
+          <w:t>model-predicted probability of choosing an alternative as a function of its relative dwell advantage</w:t>
+        </w:r>
+      </w:ins>
+      <w:ins w:id="54" w:author="Felix Molter" w:date="2021-01-21T10:55:00Z">
+        <w:r>
+          <w:rPr>
+            <w:lang w:val="en-GB"/>
+          </w:rPr>
+          <w:t xml:space="preserve">. This measure </w:t>
+        </w:r>
+      </w:ins>
+      <w:ins w:id="55" w:author="Felix Molter" w:date="2021-01-21T10:56:00Z">
+        <w:r>
+          <w:rPr>
+            <w:lang w:val="en-GB"/>
+          </w:rPr>
+          <w:t>is computed as the difference in relative dwell towards an alternative minus the mean relative dwell to other alternatives.</w:t>
+        </w:r>
+      </w:ins>
+      <w:ins w:id="56" w:author="Felix Molter" w:date="2021-01-21T10:59:00Z">
+        <w:r>
+          <w:rPr>
+            <w:lang w:val="en-GB"/>
+          </w:rPr>
+          <w:t xml:space="preserve"> The probability of choosing an alternative generally increased with its relative dwell advantage</w:t>
+        </w:r>
+      </w:ins>
+      <w:ins w:id="57" w:author="Felix Molter" w:date="2021-01-21T11:01:00Z">
+        <w:r>
+          <w:rPr>
+            <w:lang w:val="en-GB"/>
+          </w:rPr>
+          <w:t xml:space="preserve"> </w:t>
+        </w:r>
+        <w:r>
+          <w:rPr>
+            <w:lang w:val="en-GB"/>
+          </w:rPr>
+          <w:t>(Figure 3c-h)</w:t>
+        </w:r>
+      </w:ins>
+      <w:ins w:id="58" w:author="Felix Molter" w:date="2021-01-21T10:59:00Z">
+        <w:r>
+          <w:rPr>
+            <w:lang w:val="en-GB"/>
+          </w:rPr>
+          <w:t>, except for dominated decoys in attraction trials</w:t>
+        </w:r>
+      </w:ins>
+      <w:ins w:id="59" w:author="Felix Molter" w:date="2021-01-21T11:00:00Z">
+        <w:r>
+          <w:rPr>
+            <w:lang w:val="en-GB"/>
+          </w:rPr>
+          <w:t>, which were not chosen even if looked at longer than other alternatives</w:t>
+        </w:r>
+      </w:ins>
+      <w:ins w:id="60" w:author="Felix Molter" w:date="2021-01-21T11:01:00Z">
+        <w:r>
+          <w:rPr>
+            <w:lang w:val="en-GB"/>
+          </w:rPr>
+          <w:t xml:space="preserve"> (Figure 3g)</w:t>
+        </w:r>
+      </w:ins>
+      <w:ins w:id="61" w:author="Felix Molter" w:date="2021-01-21T10:59:00Z">
+        <w:r>
+          <w:rPr>
+            <w:lang w:val="en-GB"/>
+          </w:rPr>
+          <w:t>.</w:t>
         </w:r>
       </w:ins>
     </w:p>
     <w:p>
       <w:pPr>
         <w:pStyle w:val="BodyText"/>
-        <w:numPr>
-          <w:ilvl w:val="0"/>
-          <w:numId w:val="11"/>
-        </w:numPr>
-        <w:rPr>
-          <w:ins w:id="45" w:author="Felix Molter" w:date="2021-01-19T16:53:00Z"/>
-          <w:lang w:val="en-GB"/>
-        </w:rPr>
-      </w:pPr>
-      <w:ins w:id="46" w:author="Felix Molter" w:date="2021-01-19T16:53:00Z">
-        <w:r>
-          <w:rPr>
-            <w:lang w:val="en-GB"/>
-          </w:rPr>
-          <w:t>In the data, this relationship was positive throughout, both for attraction and compromise trials</w:t>
+        <w:rPr>
+          <w:ins w:id="62" w:author="Felix Molter" w:date="2021-01-21T11:32:00Z"/>
+          <w:rFonts w:eastAsiaTheme="minorEastAsia"/>
+          <w:lang w:val="en-GB"/>
+        </w:rPr>
+      </w:pPr>
+      <w:ins w:id="63" w:author="Felix Molter" w:date="2021-01-21T11:01:00Z">
+        <w:r>
+          <w:rPr>
+            <w:lang w:val="en-GB"/>
+          </w:rPr>
+          <w:t xml:space="preserve">All gaze-dependent models were able to capture this </w:t>
+        </w:r>
+      </w:ins>
+      <w:ins w:id="64" w:author="Felix Molter" w:date="2021-01-21T11:21:00Z">
+        <w:r>
+          <w:rPr>
+            <w:lang w:val="en-GB"/>
+          </w:rPr>
+          <w:t xml:space="preserve">positive </w:t>
+        </w:r>
+      </w:ins>
+      <w:ins w:id="65" w:author="Felix Molter" w:date="2021-01-21T11:01:00Z">
+        <w:r>
+          <w:rPr>
+            <w:lang w:val="en-GB"/>
+          </w:rPr>
+          <w:t>association.</w:t>
+        </w:r>
+        <w:r>
+          <w:rPr>
+            <w:lang w:val="en-GB"/>
+          </w:rPr>
+          <w:t xml:space="preserve"> </w:t>
+        </w:r>
+      </w:ins>
+      <w:ins w:id="66" w:author="Felix Molter" w:date="2021-01-21T11:23:00Z">
+        <w:r>
+          <w:rPr>
+            <w:lang w:val="en-GB"/>
+          </w:rPr>
+          <w:t>Note</w:t>
+        </w:r>
+        <w:r>
+          <w:rPr>
+            <w:lang w:val="en-GB"/>
+          </w:rPr>
+          <w:t>, however,</w:t>
+        </w:r>
+        <w:r>
+          <w:rPr>
+            <w:lang w:val="en-GB"/>
+          </w:rPr>
+          <w:t xml:space="preserve"> that </w:t>
+        </w:r>
+      </w:ins>
+      <w:ins w:id="67" w:author="Felix Molter" w:date="2021-01-21T11:24:00Z">
+        <w:r>
+          <w:rPr>
+            <w:lang w:val="en-GB"/>
+          </w:rPr>
+          <w:t xml:space="preserve">they also </w:t>
+        </w:r>
+      </w:ins>
+      <w:ins w:id="68" w:author="Felix Molter" w:date="2021-01-21T11:23:00Z">
+        <w:r>
+          <w:rPr>
+            <w:lang w:val="en-GB"/>
+          </w:rPr>
+          <w:t>predict choices of dominated decoy</w:t>
+        </w:r>
+      </w:ins>
+      <w:ins w:id="69" w:author="Felix Molter" w:date="2021-01-21T11:27:00Z">
+        <w:r>
+          <w:rPr>
+            <w:lang w:val="en-GB"/>
+          </w:rPr>
+          <w:t>s</w:t>
+        </w:r>
+      </w:ins>
+      <w:ins w:id="70" w:author="Felix Molter" w:date="2021-01-21T11:23:00Z">
+        <w:r>
+          <w:rPr>
+            <w:lang w:val="en-GB"/>
+          </w:rPr>
+          <w:t xml:space="preserve"> in attraction trials, if decoy</w:t>
+        </w:r>
+      </w:ins>
+      <w:ins w:id="71" w:author="Felix Molter" w:date="2021-01-21T11:27:00Z">
+        <w:r>
+          <w:rPr>
+            <w:lang w:val="en-GB"/>
+          </w:rPr>
+          <w:t>s</w:t>
+        </w:r>
+      </w:ins>
+      <w:ins w:id="72" w:author="Felix Molter" w:date="2021-01-21T11:23:00Z">
+        <w:r>
+          <w:rPr>
+            <w:lang w:val="en-GB"/>
+          </w:rPr>
+          <w:t xml:space="preserve"> ha</w:t>
+        </w:r>
+      </w:ins>
+      <w:ins w:id="73" w:author="Felix Molter" w:date="2021-01-21T11:27:00Z">
+        <w:r>
+          <w:rPr>
+            <w:lang w:val="en-GB"/>
+          </w:rPr>
+          <w:t>ve</w:t>
+        </w:r>
+      </w:ins>
+      <w:ins w:id="74" w:author="Felix Molter" w:date="2021-01-21T11:23:00Z">
+        <w:r>
+          <w:rPr>
+            <w:lang w:val="en-GB"/>
+          </w:rPr>
+          <w:t xml:space="preserve"> </w:t>
+        </w:r>
+      </w:ins>
+      <w:ins w:id="75" w:author="Felix Molter" w:date="2021-01-21T11:27:00Z">
+        <w:r>
+          <w:rPr>
+            <w:lang w:val="en-GB"/>
+          </w:rPr>
+          <w:t xml:space="preserve">a </w:t>
+        </w:r>
+      </w:ins>
+      <w:ins w:id="76" w:author="Felix Molter" w:date="2021-01-21T11:23:00Z">
+        <w:r>
+          <w:rPr>
+            <w:lang w:val="en-GB"/>
+          </w:rPr>
+          <w:t>large dwell advantage</w:t>
+        </w:r>
+      </w:ins>
+      <w:ins w:id="77" w:author="Felix Molter" w:date="2021-01-21T11:24:00Z">
+        <w:r>
+          <w:rPr>
+            <w:lang w:val="en-GB"/>
+          </w:rPr>
+          <w:t xml:space="preserve"> (Figure 3g). </w:t>
+        </w:r>
+      </w:ins>
+      <w:ins w:id="78" w:author="Felix Molter" w:date="2021-01-21T11:29:00Z">
+        <w:r>
+          <w:rPr>
+            <w:lang w:val="en-GB"/>
+          </w:rPr>
+          <w:t>In this case</w:t>
+        </w:r>
+      </w:ins>
+      <w:ins w:id="79" w:author="Felix Molter" w:date="2021-01-21T11:25:00Z">
+        <w:r>
+          <w:rPr>
+            <w:lang w:val="en-GB"/>
+          </w:rPr>
+          <w:t>, GLA</w:t>
+        </w:r>
+      </w:ins>
+      <w:ins w:id="80" w:author="Felix Molter" w:date="2021-01-21T11:31:00Z">
+        <w:r>
+          <w:rPr>
+            <w:lang w:val="en-GB"/>
+          </w:rPr>
+          <w:t xml:space="preserve"> </w:t>
+        </w:r>
+      </w:ins>
+      <w:ins w:id="81" w:author="Felix Molter" w:date="2021-01-21T11:32:00Z">
+        <w:r>
+          <w:rPr>
+            <w:lang w:val="en-GB"/>
+          </w:rPr>
+          <w:t>performs better than</w:t>
+        </w:r>
+      </w:ins>
+      <w:ins w:id="82" w:author="Felix Molter" w:date="2021-01-21T11:26:00Z">
+        <w:r>
+          <w:rPr>
+            <w:lang w:val="en-GB"/>
+          </w:rPr>
+          <w:t xml:space="preserve"> </w:t>
+        </w:r>
+        <m:oMath>
+          <m:sSub>
+            <m:sSubPr>
+              <m:ctrlPr>
+                <w:rPr>
+                  <w:rFonts w:ascii="Cambria Math" w:hAnsi="Cambria Math"/>
+                  <w:lang w:val="en-GB"/>
+                </w:rPr>
+              </m:ctrlPr>
+            </m:sSubPr>
+            <m:e>
+              <m:r>
+                <m:rPr>
+                  <m:lit/>
+                  <m:nor/>
+                </m:rPr>
+                <w:rPr>
+                  <w:rFonts w:ascii="Cambria Math" w:hAnsi="Cambria Math"/>
+                  <w:lang w:val="en-GB"/>
+                </w:rPr>
+                <m:t>GB</m:t>
+              </m:r>
+            </m:e>
+            <m:sub>
+              <m:r>
+                <w:rPr>
+                  <w:rFonts w:ascii="Cambria Math" w:hAnsi="Cambria Math"/>
+                  <w:lang w:val="en-GB"/>
+                </w:rPr>
+                <m:t>dyn</m:t>
+              </m:r>
+            </m:sub>
+          </m:sSub>
+        </m:oMath>
+        <w:r>
+          <w:rPr>
+            <w:lang w:val="en-GB"/>
+          </w:rPr>
+          <w:t xml:space="preserve"> and </w:t>
+        </w:r>
+        <m:oMath>
+          <m:sSub>
+            <m:sSubPr>
+              <m:ctrlPr>
+                <w:rPr>
+                  <w:rFonts w:ascii="Cambria Math" w:hAnsi="Cambria Math"/>
+                  <w:lang w:val="en-GB"/>
+                </w:rPr>
+              </m:ctrlPr>
+            </m:sSubPr>
+            <m:e>
+              <m:r>
+                <m:rPr>
+                  <m:lit/>
+                  <m:nor/>
+                </m:rPr>
+                <w:rPr>
+                  <w:rFonts w:ascii="Cambria Math" w:hAnsi="Cambria Math"/>
+                  <w:lang w:val="en-GB"/>
+                </w:rPr>
+                <m:t>GB</m:t>
+              </m:r>
+            </m:e>
+            <m:sub>
+              <m:r>
+                <w:rPr>
+                  <w:rFonts w:ascii="Cambria Math" w:hAnsi="Cambria Math"/>
+                  <w:lang w:val="en-GB"/>
+                </w:rPr>
+                <m:t>stat</m:t>
+              </m:r>
+            </m:sub>
+          </m:sSub>
+        </m:oMath>
+      </w:ins>
+      <w:ins w:id="83" w:author="Felix Molter" w:date="2021-01-21T11:32:00Z">
+        <w:r>
+          <w:rPr>
+            <w:rFonts w:eastAsiaTheme="minorEastAsia"/>
+            <w:lang w:val="en-GB"/>
+          </w:rPr>
+          <w:t>, as it predicts fewer decoy choices</w:t>
+        </w:r>
+      </w:ins>
+      <w:ins w:id="84" w:author="Felix Molter" w:date="2021-01-21T11:30:00Z">
+        <w:r>
+          <w:rPr>
+            <w:rFonts w:eastAsiaTheme="minorEastAsia"/>
+            <w:lang w:val="en-GB"/>
+          </w:rPr>
+          <w:t>.</w:t>
         </w:r>
       </w:ins>
     </w:p>
     <w:p>
       <w:pPr>
         <w:pStyle w:val="BodyText"/>
-        <w:numPr>
-          <w:ilvl w:val="0"/>
-          <w:numId w:val="11"/>
-        </w:numPr>
-        <w:rPr>
-          <w:ins w:id="47" w:author="Felix Molter" w:date="2021-01-19T16:54:00Z"/>
-          <w:lang w:val="en-GB"/>
-        </w:rPr>
-      </w:pPr>
-      <w:ins w:id="48" w:author="Felix Molter" w:date="2021-01-19T16:54:00Z">
-        <w:r>
-          <w:rPr>
-            <w:lang w:val="en-GB"/>
-          </w:rPr>
-          <w:t>All gaze-dependent models succeed in capturing this association</w:t>
+        <w:rPr>
+          <w:ins w:id="85" w:author="Felix Molter" w:date="2021-01-19T16:55:00Z"/>
+          <w:lang w:val="en-GB"/>
+        </w:rPr>
+      </w:pPr>
+      <w:ins w:id="86" w:author="Felix Molter" w:date="2021-01-19T16:54:00Z">
+        <w:r>
+          <w:rPr>
+            <w:lang w:val="en-GB"/>
+          </w:rPr>
+          <w:lastRenderedPageBreak/>
+          <w:t xml:space="preserve">MDFT and EU </w:t>
         </w:r>
       </w:ins>
+      <w:ins w:id="87" w:author="Felix Molter" w:date="2021-01-21T11:33:00Z">
+        <w:r>
+          <w:rPr>
+            <w:lang w:val="en-GB"/>
+          </w:rPr>
+          <w:t xml:space="preserve">generally cannot capture </w:t>
+        </w:r>
+      </w:ins>
+      <w:ins w:id="88" w:author="Felix Molter" w:date="2021-01-21T11:22:00Z">
+        <w:r>
+          <w:rPr>
+            <w:lang w:val="en-GB"/>
+          </w:rPr>
+          <w:t>the</w:t>
+        </w:r>
+      </w:ins>
+      <w:ins w:id="89" w:author="Felix Molter" w:date="2021-01-21T11:34:00Z">
+        <w:r>
+          <w:rPr>
+            <w:lang w:val="en-GB"/>
+          </w:rPr>
+          <w:t xml:space="preserve"> s</w:t>
+        </w:r>
+      </w:ins>
+      <w:ins w:id="90" w:author="Felix Molter" w:date="2021-01-21T11:33:00Z">
+        <w:r>
+          <w:rPr>
+            <w:lang w:val="en-GB"/>
+          </w:rPr>
+          <w:t>trength of the</w:t>
+        </w:r>
+      </w:ins>
+      <w:ins w:id="91" w:author="Felix Molter" w:date="2021-01-21T11:34:00Z">
+        <w:r>
+          <w:rPr>
+            <w:lang w:val="en-GB"/>
+          </w:rPr>
+          <w:t xml:space="preserve"> association between gaze and choice. They predict too many choices </w:t>
+        </w:r>
+      </w:ins>
+      <w:ins w:id="92" w:author="Felix Molter" w:date="2021-01-21T11:37:00Z">
+        <w:r>
+          <w:rPr>
+            <w:lang w:val="en-GB"/>
+          </w:rPr>
+          <w:t xml:space="preserve">of </w:t>
+        </w:r>
+      </w:ins>
+      <w:ins w:id="93" w:author="Felix Molter" w:date="2021-01-21T11:36:00Z">
+        <w:r>
+          <w:rPr>
+            <w:lang w:val="en-GB"/>
+          </w:rPr>
+          <w:t>alternatives</w:t>
+        </w:r>
+      </w:ins>
+      <w:ins w:id="94" w:author="Felix Molter" w:date="2021-01-21T11:34:00Z">
+        <w:r>
+          <w:rPr>
+            <w:lang w:val="en-GB"/>
+          </w:rPr>
+          <w:t xml:space="preserve"> with negativ</w:t>
+        </w:r>
+      </w:ins>
+      <w:ins w:id="95" w:author="Felix Molter" w:date="2021-01-21T11:37:00Z">
+        <w:r>
+          <w:rPr>
+            <w:lang w:val="en-GB"/>
+          </w:rPr>
+          <w:t>e</w:t>
+        </w:r>
+      </w:ins>
+      <w:ins w:id="96" w:author="Felix Molter" w:date="2021-01-21T11:34:00Z">
+        <w:r>
+          <w:rPr>
+            <w:lang w:val="en-GB"/>
+          </w:rPr>
+          <w:t xml:space="preserve">, and too few choices of </w:t>
+        </w:r>
+      </w:ins>
+      <w:ins w:id="97" w:author="Felix Molter" w:date="2021-01-21T11:35:00Z">
+        <w:r>
+          <w:rPr>
+            <w:lang w:val="en-GB"/>
+          </w:rPr>
+          <w:t xml:space="preserve">alternatives </w:t>
+        </w:r>
+      </w:ins>
+      <w:ins w:id="98" w:author="Felix Molter" w:date="2021-01-21T11:37:00Z">
+        <w:r>
+          <w:rPr>
+            <w:lang w:val="en-GB"/>
+          </w:rPr>
+          <w:t>with positive dwell advantage.</w:t>
+        </w:r>
+        <w:r>
+          <w:rPr>
+            <w:lang w:val="en-GB"/>
+          </w:rPr>
+          <w:t xml:space="preserve"> However, they also do not predict choices of dominated decoys, even </w:t>
+        </w:r>
+      </w:ins>
+      <w:ins w:id="99" w:author="Felix Molter" w:date="2021-01-21T11:38:00Z">
+        <w:r>
+          <w:rPr>
+            <w:lang w:val="en-GB"/>
+          </w:rPr>
+          <w:t>if the decoy was looked at longer.</w:t>
+        </w:r>
+      </w:ins>
+      <w:bookmarkStart w:id="100" w:name="_GoBack"/>
+      <w:bookmarkEnd w:id="100"/>
     </w:p>
     <w:p>
       <w:pPr>
         <w:pStyle w:val="BodyText"/>
-        <w:numPr>
-          <w:ilvl w:val="0"/>
-          <w:numId w:val="11"/>
-        </w:numPr>
-        <w:rPr>
-          <w:ins w:id="49" w:author="Felix Molter" w:date="2021-01-19T16:55:00Z"/>
-          <w:lang w:val="en-GB"/>
-        </w:rPr>
-      </w:pPr>
-      <w:ins w:id="50" w:author="Felix Molter" w:date="2021-01-19T16:54:00Z">
-        <w:r>
-          <w:rPr>
-            <w:lang w:val="en-GB"/>
-          </w:rPr>
-          <w:t xml:space="preserve">MDFT and EU miss this. </w:t>
-        </w:r>
-      </w:ins>
-      <w:ins w:id="51" w:author="Felix Molter" w:date="2021-01-19T16:55:00Z">
-        <w:r>
-          <w:rPr>
-            <w:lang w:val="en-GB"/>
-          </w:rPr>
-          <w:t>Their predictions still increase, as they perform better than random in predicting choices and chosen alternatives are generally looked at longer than unchosen alternatives, but all-in-all they fail to account for this association</w:t>
-        </w:r>
-      </w:ins>
-    </w:p>
-    <w:p>
-      <w:pPr>
-        <w:pStyle w:val="BodyText"/>
-        <w:numPr>
-          <w:ilvl w:val="0"/>
-          <w:numId w:val="11"/>
-        </w:numPr>
-        <w:rPr>
-          <w:ins w:id="52" w:author="Felix Molter" w:date="2021-01-19T16:55:00Z"/>
-          <w:lang w:val="en-GB"/>
-        </w:rPr>
-      </w:pPr>
-      <w:ins w:id="53" w:author="Felix Molter" w:date="2021-01-19T16:55:00Z">
-        <w:r>
-          <w:rPr>
-            <w:lang w:val="en-GB"/>
-          </w:rPr>
-          <w:t>Note that gaze-dependent models also predict choices of the dominated decoy in attraction trials, if the decoy has large dwell advantage</w:t>
-        </w:r>
-      </w:ins>
-    </w:p>
-    <w:p>
-      <w:pPr>
-        <w:pStyle w:val="BodyText"/>
-        <w:numPr>
-          <w:ilvl w:val="1"/>
-          <w:numId w:val="11"/>
-        </w:numPr>
-        <w:rPr>
-          <w:lang w:val="en-GB"/>
-        </w:rPr>
-      </w:pPr>
-      <w:ins w:id="54" w:author="Felix Molter" w:date="2021-01-19T16:56:00Z">
-        <w:r>
-          <w:rPr>
-            <w:lang w:val="en-GB"/>
-          </w:rPr>
-          <w:t xml:space="preserve">GBstat worst, GBdyn less bad, GLA least bad </w:t>
-        </w:r>
-      </w:ins>
-    </w:p>
-    <w:p>
-      <w:pPr>
-        <w:pStyle w:val="BodyText"/>
-        <w:rPr>
-          <w:ins w:id="55" w:author="Felix Molter" w:date="2021-01-19T16:57:00Z"/>
-          <w:lang w:val="en-GB"/>
-        </w:rPr>
-      </w:pPr>
-      <w:r>
-        <w:rPr>
-          <w:lang w:val="en-GB"/>
-        </w:rPr>
-        <w:lastRenderedPageBreak/>
+        <w:rPr>
+          <w:ins w:id="101" w:author="Felix Molter" w:date="2021-01-19T16:57:00Z"/>
+          <w:lang w:val="en-GB"/>
+        </w:rPr>
+      </w:pPr>
+      <w:r>
+        <w:rPr>
+          <w:lang w:val="en-GB"/>
+        </w:rPr>
         <w:t>Finally, we investigated the ability of the best-performing model to predict individual differences in context effect strengths. Therefore, we predicted choices from the fitted GLA model and correlated the resulting RST with the observed data. Predicted RST correlated significantly with observed ones in attraction (</w:t>
       </w:r>
       <m:oMath>
@@ -6665,7 +7074,7 @@
           <w:t>3</w:t>
         </w:r>
       </w:hyperlink>
-      <w:ins w:id="56" w:author="Felix Molter" w:date="2021-01-20T15:26:00Z">
+      <w:ins w:id="102" w:author="Felix Molter" w:date="2021-01-20T15:26:00Z">
         <w:r>
           <w:rPr>
             <w:lang w:val="en-GB"/>
@@ -6754,7 +7163,7 @@
           <w:t>3</w:t>
         </w:r>
       </w:hyperlink>
-      <w:ins w:id="57" w:author="Felix Molter" w:date="2021-01-20T15:26:00Z">
+      <w:ins w:id="103" w:author="Felix Molter" w:date="2021-01-20T15:26:00Z">
         <w:r>
           <w:rPr>
             <w:lang w:val="en-GB"/>
@@ -6768,30 +7177,30 @@
         </w:rPr>
         <w:t xml:space="preserve">) trials. </w:t>
       </w:r>
-      <w:commentRangeStart w:id="58"/>
+      <w:commentRangeStart w:id="104"/>
       <w:r>
         <w:rPr>
           <w:lang w:val="en-GB"/>
         </w:rPr>
         <w:t>However, the model underestimates large deviations from RST = 0.5, suggesting that the gaze-discount mechanism by itself is limited in its predictive range.</w:t>
       </w:r>
-      <w:commentRangeEnd w:id="58"/>
-      <w:r>
-        <w:rPr>
-          <w:lang w:val="en-GB"/>
-        </w:rPr>
-        <w:commentReference w:id="58"/>
+      <w:commentRangeEnd w:id="104"/>
+      <w:r>
+        <w:rPr>
+          <w:lang w:val="en-GB"/>
+        </w:rPr>
+        <w:commentReference w:id="104"/>
       </w:r>
     </w:p>
     <w:p>
       <w:pPr>
         <w:pStyle w:val="BodyText"/>
         <w:rPr>
-          <w:ins w:id="59" w:author="Felix Molter" w:date="2021-01-19T16:59:00Z"/>
-          <w:lang w:val="en-GB"/>
-        </w:rPr>
-      </w:pPr>
-      <w:ins w:id="60" w:author="Felix Molter" w:date="2021-01-19T16:57:00Z">
+          <w:ins w:id="105" w:author="Felix Molter" w:date="2021-01-19T16:59:00Z"/>
+          <w:lang w:val="en-GB"/>
+        </w:rPr>
+      </w:pPr>
+      <w:ins w:id="106" w:author="Felix Molter" w:date="2021-01-19T16:57:00Z">
         <w:r>
           <w:rPr>
             <w:lang w:val="en-GB"/>
@@ -6799,7 +7208,7 @@
           <w:t xml:space="preserve">- limited predictive range: </w:t>
         </w:r>
       </w:ins>
-      <w:ins w:id="61" w:author="Felix Molter" w:date="2021-01-19T16:58:00Z">
+      <w:ins w:id="107" w:author="Felix Molter" w:date="2021-01-19T16:58:00Z">
         <w:r>
           <w:rPr>
             <w:lang w:val="en-GB"/>
@@ -6807,7 +7216,7 @@
           <w:t xml:space="preserve">dominated decoys are chosen almost never, yet dwell times towards them are not as short, in proportion. This limits simple gaze-dependent models like GLA in reducing their </w:t>
         </w:r>
       </w:ins>
-      <w:ins w:id="62" w:author="Felix Molter" w:date="2021-01-19T16:59:00Z">
+      <w:ins w:id="108" w:author="Felix Molter" w:date="2021-01-19T16:59:00Z">
         <w:r>
           <w:rPr>
             <w:lang w:val="en-GB"/>
@@ -6820,11 +7229,11 @@
       <w:pPr>
         <w:pStyle w:val="BodyText"/>
         <w:rPr>
-          <w:ins w:id="63" w:author="Felix Molter" w:date="2021-01-19T17:00:00Z"/>
-          <w:lang w:val="en-GB"/>
-        </w:rPr>
-      </w:pPr>
-      <w:ins w:id="64" w:author="Felix Molter" w:date="2021-01-19T16:59:00Z">
+          <w:ins w:id="109" w:author="Felix Molter" w:date="2021-01-19T17:00:00Z"/>
+          <w:lang w:val="en-GB"/>
+        </w:rPr>
+      </w:pPr>
+      <w:ins w:id="110" w:author="Felix Molter" w:date="2021-01-19T16:59:00Z">
         <w:r>
           <w:rPr>
             <w:lang w:val="en-GB"/>
@@ -6832,7 +7241,7 @@
           <w:t xml:space="preserve">- Similarly, while targets are looked at slightly longer, they are chosen much more frequently for some participants. Here, again, gaze-dependent models are limited by their dependence on gaze data: Gaze </w:t>
         </w:r>
       </w:ins>
-      <w:ins w:id="65" w:author="Felix Molter" w:date="2021-01-19T17:00:00Z">
+      <w:ins w:id="111" w:author="Felix Molter" w:date="2021-01-19T17:00:00Z">
         <w:r>
           <w:rPr>
             <w:lang w:val="en-GB"/>
@@ -6845,11 +7254,11 @@
       <w:pPr>
         <w:pStyle w:val="BodyText"/>
         <w:rPr>
-          <w:ins w:id="66" w:author="Felix Molter" w:date="2021-01-19T17:03:00Z"/>
-          <w:lang w:val="en-GB"/>
-        </w:rPr>
-      </w:pPr>
-      <w:ins w:id="67" w:author="Felix Molter" w:date="2021-01-19T17:00:00Z">
+          <w:ins w:id="112" w:author="Felix Molter" w:date="2021-01-19T17:03:00Z"/>
+          <w:lang w:val="en-GB"/>
+        </w:rPr>
+      </w:pPr>
+      <w:ins w:id="113" w:author="Felix Molter" w:date="2021-01-19T17:00:00Z">
         <w:r>
           <w:rPr>
             <w:lang w:val="en-GB"/>
@@ -6857,7 +7266,7 @@
           <w:t>- Note, however, that the GLA still wins the model comparison</w:t>
         </w:r>
       </w:ins>
-      <w:ins w:id="68" w:author="Felix Molter" w:date="2021-01-19T17:01:00Z">
+      <w:ins w:id="114" w:author="Felix Molter" w:date="2021-01-19T17:01:00Z">
         <w:r>
           <w:rPr>
             <w:lang w:val="en-GB"/>
@@ -6865,7 +7274,7 @@
           <w:t>, even for most participants with large AE. A closer inspection of predicted choice probabilities (</w:t>
         </w:r>
       </w:ins>
-      <w:ins w:id="69" w:author="Felix Molter" w:date="2021-01-20T15:47:00Z">
+      <w:ins w:id="115" w:author="Felix Molter" w:date="2021-01-20T15:47:00Z">
         <w:r>
           <w:rPr>
             <w:lang w:val="en-GB"/>
@@ -6873,7 +7282,7 @@
           <w:t>S</w:t>
         </w:r>
       </w:ins>
-      <w:ins w:id="70" w:author="Felix Molter" w:date="2021-01-19T17:01:00Z">
+      <w:ins w:id="116" w:author="Felix Molter" w:date="2021-01-19T17:01:00Z">
         <w:r>
           <w:rPr>
             <w:lang w:val="en-GB"/>
@@ -6881,7 +7290,7 @@
           <w:t xml:space="preserve">upplemental </w:t>
         </w:r>
       </w:ins>
-      <w:ins w:id="71" w:author="Felix Molter" w:date="2021-01-20T15:47:00Z">
+      <w:ins w:id="117" w:author="Felix Molter" w:date="2021-01-20T15:47:00Z">
         <w:r>
           <w:rPr>
             <w:lang w:val="en-GB"/>
@@ -6889,7 +7298,7 @@
           <w:t>F</w:t>
         </w:r>
       </w:ins>
-      <w:ins w:id="72" w:author="Felix Molter" w:date="2021-01-19T17:01:00Z">
+      <w:ins w:id="118" w:author="Felix Molter" w:date="2021-01-19T17:01:00Z">
         <w:r>
           <w:rPr>
             <w:lang w:val="en-GB"/>
@@ -6897,7 +7306,7 @@
           <w:t>igure</w:t>
         </w:r>
       </w:ins>
-      <w:ins w:id="73" w:author="Felix Molter" w:date="2021-01-20T15:47:00Z">
+      <w:ins w:id="119" w:author="Felix Molter" w:date="2021-01-20T15:47:00Z">
         <w:r>
           <w:rPr>
             <w:lang w:val="en-GB"/>
@@ -6905,7 +7314,7 @@
           <w:t xml:space="preserve"> 4</w:t>
         </w:r>
       </w:ins>
-      <w:ins w:id="74" w:author="Felix Molter" w:date="2021-01-19T17:01:00Z">
+      <w:ins w:id="120" w:author="Felix Molter" w:date="2021-01-19T17:01:00Z">
         <w:r>
           <w:rPr>
             <w:lang w:val="en-GB"/>
@@ -6913,7 +7322,7 @@
           <w:t xml:space="preserve">) shows that, on average, it predicts high probability for the empirically chosen alternative (resulting in </w:t>
         </w:r>
       </w:ins>
-      <w:ins w:id="75" w:author="Felix Molter" w:date="2021-01-19T17:02:00Z">
+      <w:ins w:id="121" w:author="Felix Molter" w:date="2021-01-19T17:02:00Z">
         <w:r>
           <w:rPr>
             <w:lang w:val="en-GB"/>
@@ -6921,7 +7330,7 @@
           <w:t xml:space="preserve">good overall fit), but still predicts rather similar proportions of target and competitor choices (resulting in </w:t>
         </w:r>
       </w:ins>
-      <w:ins w:id="76" w:author="Felix Molter" w:date="2021-01-19T17:03:00Z">
+      <w:ins w:id="122" w:author="Felix Molter" w:date="2021-01-19T17:03:00Z">
         <w:r>
           <w:rPr>
             <w:lang w:val="en-GB"/>
@@ -6937,7 +7346,7 @@
           <w:lang w:val="en-GB"/>
         </w:rPr>
       </w:pPr>
-      <w:ins w:id="77" w:author="Felix Molter" w:date="2021-01-19T17:03:00Z">
+      <w:ins w:id="123" w:author="Felix Molter" w:date="2021-01-19T17:03:00Z">
         <w:r>
           <w:rPr>
             <w:lang w:val="en-GB"/>
@@ -6951,7 +7360,7 @@
           <w:t xml:space="preserve">predict larger differences in probability of choosing target vs competitor, but overall have lower </w:t>
         </w:r>
       </w:ins>
-      <w:ins w:id="78" w:author="Felix Molter" w:date="2021-01-19T17:04:00Z">
+      <w:ins w:id="124" w:author="Felix Molter" w:date="2021-01-19T17:04:00Z">
         <w:r>
           <w:rPr>
             <w:lang w:val="en-GB"/>
@@ -6971,6 +7380,7 @@
         <w:rPr>
           <w:lang w:val="en-GB"/>
         </w:rPr>
+        <w:lastRenderedPageBreak/>
         <w:t>Systematic exploration of a large model space</w:t>
       </w:r>
     </w:p>
@@ -6998,14 +7408,7 @@
         <w:rPr>
           <w:lang w:val="en-GB"/>
         </w:rPr>
-        <w:t xml:space="preserve"> selection of models and the specific mechanisms implemented in them. In addition, the reported model comparison offers no way to test the contribution of individual model mechanisms (such as accumulation leak, inhibition between alternatives, or the gaze-dependent discount) to model </w:t>
-      </w:r>
-      <w:r>
-        <w:rPr>
-          <w:lang w:val="en-GB"/>
-        </w:rPr>
-        <w:lastRenderedPageBreak/>
-        <w:t xml:space="preserve">performance. It is also conceivable that a combination of mechanisms of multiple model classes (i.e., a </w:t>
+        <w:t xml:space="preserve"> selection of models and the specific mechanisms implemented in them. In addition, the reported model comparison offers no way to test the contribution of individual model mechanisms (such as accumulation leak, inhibition between alternatives, or the gaze-dependent discount) to model performance. It is also conceivable that a combination of mechanisms of multiple model classes (i.e., a </w:t>
       </w:r>
       <w:r>
         <w:rPr>
@@ -7061,7 +7464,7 @@
         </w:rPr>
         <w:t>We used this method to address an additional issue: Gaze-bias mechanisms can be implemented in multiple ways (e.g., as discounting non-ﬁxated alternatives’ values, controlling accumulation leak, among others; see Ashby, Jekel, Dickert, &amp; Glöckner, 2016). We therefore expanded the range of gaze-dependent mechanisms from the original set of models to include additional eye-movement related switches, like attribute- and alternative-wise gaze</w:t>
       </w:r>
-      <w:ins w:id="79" w:author="Felix Molter" w:date="2021-01-20T14:48:00Z">
+      <w:ins w:id="125" w:author="Felix Molter" w:date="2021-01-20T14:48:00Z">
         <w:r>
           <w:rPr>
             <w:lang w:val="en-GB"/>
@@ -7073,7 +7476,14 @@
         <w:rPr>
           <w:lang w:val="en-GB"/>
         </w:rPr>
-        <w:t>discounts, gaze-dependent leakage and inhibition. This allowed us to test if gaze-bias implementations different from the ones usually used in gaze-dependent accumulation (Fisher, 2017; Krajbich, Armel, &amp; Rangel, 2010; Krajbich, Lu, Camerer, &amp; Rangel, 2012; Krajbich &amp; Rangel, 2011; Molter, Thomas, Heekeren, &amp; Mohr, 2019; Smith &amp; Krajbich, 2018, 2019; Tavares, Perona, &amp; Rangel, 2017; Thomas, Molter, Krajbich, Heekeren, &amp; Mohr, 2019).</w:t>
+        <w:t xml:space="preserve">discounts, gaze-dependent leakage and inhibition. This allowed us to test if gaze-bias implementations different from the ones usually used in gaze-dependent accumulation (Fisher, 2017; Krajbich, </w:t>
+      </w:r>
+      <w:r>
+        <w:rPr>
+          <w:lang w:val="en-GB"/>
+        </w:rPr>
+        <w:lastRenderedPageBreak/>
+        <w:t>Armel, &amp; Rangel, 2010; Krajbich, Lu, Camerer, &amp; Rangel, 2012; Krajbich &amp; Rangel, 2011; Molter, Thomas, Heekeren, &amp; Mohr, 2019; Smith &amp; Krajbich, 2018, 2019; Tavares, Perona, &amp; Rangel, 2017; Thomas, Molter, Krajbich, Heekeren, &amp; Mohr, 2019).</w:t>
       </w:r>
     </w:p>
     <w:p>
@@ -7093,15 +7503,14 @@
           <w:lang w:val="en-GB"/>
         </w:rPr>
       </w:pPr>
-      <w:bookmarkStart w:id="80" w:name="fig%252525253Afig4-switchboard-overview"/>
-      <w:commentRangeStart w:id="81"/>
-      <w:commentRangeStart w:id="82"/>
+      <w:bookmarkStart w:id="126" w:name="fig%252525253Afig4-switchboard-overview"/>
+      <w:commentRangeStart w:id="127"/>
+      <w:commentRangeStart w:id="128"/>
       <w:r>
         <w:rPr>
           <w:noProof/>
           <w:lang w:val="en-GB"/>
         </w:rPr>
-        <w:lastRenderedPageBreak/>
         <w:drawing>
           <wp:inline distT="0" distB="0" distL="0" distR="0" wp14:anchorId="704E4BFC" wp14:editId="06C5F1F8">
             <wp:extent cx="5943600" cy="2969895"/>
@@ -7140,21 +7549,21 @@
           </wp:inline>
         </w:drawing>
       </w:r>
-      <w:bookmarkEnd w:id="80"/>
-      <w:commentRangeEnd w:id="81"/>
-      <w:commentRangeEnd w:id="82"/>
-      <w:r>
-        <w:rPr>
-          <w:lang w:val="en-GB"/>
-        </w:rPr>
-        <w:commentReference w:id="81"/>
+      <w:bookmarkEnd w:id="126"/>
+      <w:commentRangeEnd w:id="127"/>
+      <w:commentRangeEnd w:id="128"/>
+      <w:r>
+        <w:rPr>
+          <w:lang w:val="en-GB"/>
+        </w:rPr>
+        <w:commentReference w:id="127"/>
       </w:r>
       <w:r>
         <w:rPr>
           <w:rStyle w:val="CommentReference"/>
           <w:lang w:val="en-GB"/>
         </w:rPr>
-        <w:commentReference w:id="82"/>
+        <w:commentReference w:id="128"/>
       </w:r>
     </w:p>
     <w:p>
@@ -7217,7 +7626,7 @@
         </w:rPr>
         <w:t xml:space="preserve"> Overview of mean BIC for each of 192 model variants. </w:t>
       </w:r>
-      <w:ins w:id="83" w:author="Felix Molter" w:date="2021-01-20T15:27:00Z">
+      <w:ins w:id="129" w:author="Felix Molter" w:date="2021-01-20T15:27:00Z">
         <w:r>
           <w:rPr>
             <w:lang w:val="en-GB"/>
@@ -7237,7 +7646,7 @@
         </w:rPr>
         <w:t>colo</w:t>
       </w:r>
-      <w:ins w:id="84" w:author="Felix Molter" w:date="2021-01-20T15:26:00Z">
+      <w:ins w:id="130" w:author="Felix Molter" w:date="2021-01-20T15:26:00Z">
         <w:r>
           <w:rPr>
             <w:lang w:val="en-GB"/>
@@ -9730,8 +10139,8 @@
               </w:rPr>
               <w:t>Comparative</w:t>
             </w:r>
-            <w:bookmarkStart w:id="85" w:name="tab%252525253Aswitchboard-best-ind"/>
-            <w:bookmarkEnd w:id="85"/>
+            <w:bookmarkStart w:id="131" w:name="tab%252525253Aswitchboard-best-ind"/>
+            <w:bookmarkEnd w:id="131"/>
           </w:p>
         </w:tc>
       </w:tr>
@@ -9773,7 +10182,7 @@
         </w:rPr>
         <w:t xml:space="preserve"> indicates the number of participants best described by the variant described in the row. The top variant (A) coincided with the GLA model. Note that all individually best fitting models had some form of gaze-dependence (blue shaded cells, mostly alternative-wise gaze</w:t>
       </w:r>
-      <w:ins w:id="86" w:author="Felix Molter" w:date="2021-01-20T14:48:00Z">
+      <w:ins w:id="132" w:author="Felix Molter" w:date="2021-01-20T14:48:00Z">
         <w:r>
           <w:rPr>
             <w:lang w:val="en-GB"/>
@@ -9867,9 +10276,16 @@
         <w:rPr>
           <w:lang w:val="en-GB"/>
         </w:rPr>
-        <w:t xml:space="preserve"> for details on the framework and switch levels). As before, each model variant was fit to the individual data of each participant and model performance was evaluated based on the BIC score. Note that the GLA coincides with one of the 192 variants (variant A in Table 2; multiplicative attribute integration, alternative-wise gaze</w:t>
-      </w:r>
-      <w:ins w:id="87" w:author="Felix Molter" w:date="2021-01-20T14:48:00Z">
+        <w:t xml:space="preserve"> for details on the framework and switch levels). As before, each model variant was fit to the individual data of each participant and model performance was evaluated based on the BIC score. Note that the </w:t>
+      </w:r>
+      <w:r>
+        <w:rPr>
+          <w:lang w:val="en-GB"/>
+        </w:rPr>
+        <w:lastRenderedPageBreak/>
+        <w:t>GLA coincides with one of the 192 variants (variant A in Table 2; multiplicative attribute integration, alternative-wise gaze</w:t>
+      </w:r>
+      <w:ins w:id="133" w:author="Felix Molter" w:date="2021-01-20T14:48:00Z">
         <w:r>
           <w:rPr>
             <w:lang w:val="en-GB"/>
@@ -9883,7 +10299,7 @@
         </w:rPr>
         <w:t>discount, constant leak, no inhibition, no comparison). Similarly, one variant (not in Table 2) conceptually resembles MDFT in some, but not all aspects (additive attribute integration, comparative evidence accumulation, constant leak, distance-based inhibition, strong attribute-wise gaze</w:t>
       </w:r>
-      <w:ins w:id="88" w:author="Felix Molter" w:date="2021-01-20T14:48:00Z">
+      <w:ins w:id="134" w:author="Felix Molter" w:date="2021-01-20T14:48:00Z">
         <w:r>
           <w:rPr>
             <w:lang w:val="en-GB"/>
@@ -9905,29 +10321,28 @@
           <w:lang w:val="en-GB"/>
         </w:rPr>
       </w:pPr>
-      <w:commentRangeStart w:id="89"/>
-      <w:commentRangeStart w:id="90"/>
-      <w:r>
-        <w:rPr>
-          <w:lang w:val="en-GB"/>
-        </w:rPr>
-        <w:lastRenderedPageBreak/>
+      <w:commentRangeStart w:id="135"/>
+      <w:commentRangeStart w:id="136"/>
+      <w:r>
+        <w:rPr>
+          <w:lang w:val="en-GB"/>
+        </w:rPr>
         <w:t>The</w:t>
       </w:r>
-      <w:commentRangeEnd w:id="89"/>
-      <w:r>
-        <w:rPr>
-          <w:lang w:val="en-GB"/>
-        </w:rPr>
-        <w:commentReference w:id="89"/>
-      </w:r>
-      <w:commentRangeEnd w:id="90"/>
+      <w:commentRangeEnd w:id="135"/>
+      <w:r>
+        <w:rPr>
+          <w:lang w:val="en-GB"/>
+        </w:rPr>
+        <w:commentReference w:id="135"/>
+      </w:r>
+      <w:commentRangeEnd w:id="136"/>
       <w:r>
         <w:rPr>
           <w:rStyle w:val="CommentReference"/>
           <w:lang w:val="en-GB"/>
         </w:rPr>
-        <w:commentReference w:id="90"/>
+        <w:commentReference w:id="136"/>
       </w:r>
       <w:r>
         <w:rPr>
@@ -9955,23 +10370,7 @@
             <w:rStyle w:val="Hyperlink"/>
             <w:lang w:val="en-GB"/>
           </w:rPr>
-          <w:t>[</w:t>
-        </w:r>
-        <w:proofErr w:type="gramStart"/>
-        <w:r>
-          <w:rPr>
-            <w:rStyle w:val="Hyperlink"/>
-            <w:lang w:val="en-GB"/>
-          </w:rPr>
-          <w:t>eq:softmax</w:t>
-        </w:r>
-        <w:proofErr w:type="gramEnd"/>
-        <w:r>
-          <w:rPr>
-            <w:rStyle w:val="Hyperlink"/>
-            <w:lang w:val="en-GB"/>
-          </w:rPr>
-          <w:t>]</w:t>
+          <w:t>[eq:softmax]</w:t>
         </w:r>
       </w:hyperlink>
       <w:r>
@@ -10604,28 +11003,29 @@
           <w:lang w:val="en-GB"/>
         </w:rPr>
       </w:pPr>
-      <w:commentRangeStart w:id="91"/>
-      <w:commentRangeStart w:id="92"/>
-      <w:r>
-        <w:rPr>
-          <w:lang w:val="en-GB"/>
-        </w:rPr>
+      <w:commentRangeStart w:id="137"/>
+      <w:commentRangeStart w:id="138"/>
+      <w:r>
+        <w:rPr>
+          <w:lang w:val="en-GB"/>
+        </w:rPr>
+        <w:lastRenderedPageBreak/>
         <w:t>The</w:t>
       </w:r>
-      <w:commentRangeEnd w:id="91"/>
-      <w:r>
-        <w:rPr>
-          <w:lang w:val="en-GB"/>
-        </w:rPr>
-        <w:commentReference w:id="91"/>
-      </w:r>
-      <w:commentRangeEnd w:id="92"/>
+      <w:commentRangeEnd w:id="137"/>
+      <w:r>
+        <w:rPr>
+          <w:lang w:val="en-GB"/>
+        </w:rPr>
+        <w:commentReference w:id="137"/>
+      </w:r>
+      <w:commentRangeEnd w:id="138"/>
       <w:r>
         <w:rPr>
           <w:rStyle w:val="CommentReference"/>
           <w:lang w:val="en-GB"/>
         </w:rPr>
-        <w:commentReference w:id="92"/>
+        <w:commentReference w:id="138"/>
       </w:r>
       <w:r>
         <w:rPr>
@@ -10659,14 +11059,7 @@
         <w:rPr>
           <w:lang w:val="en-GB"/>
         </w:rPr>
-        <w:t xml:space="preserve">): It included multiplicative attribute integration, an alternative-wise gaze-discount, and constant leak. Note that our analysis did not allow us to distinguish independent and comparative accumulation for this variant, because they yield equivalent results. All of the ten best performing models used multiplicative attribute integration, and most used an </w:t>
-      </w:r>
-      <w:r>
-        <w:rPr>
-          <w:lang w:val="en-GB"/>
-        </w:rPr>
-        <w:lastRenderedPageBreak/>
-        <w:t xml:space="preserve">alternative-wise but no attribute-wise gaze-discount and constant leak (Supplemental Table </w:t>
+        <w:t xml:space="preserve">): It included multiplicative attribute integration, an alternative-wise gaze-discount, and constant leak. Note that our analysis did not allow us to distinguish independent and comparative accumulation for this variant, because they yield equivalent results. All of the ten best performing models used multiplicative attribute integration, and most used an alternative-wise but no attribute-wise gaze-discount and constant leak (Supplemental Table </w:t>
       </w:r>
       <w:hyperlink w:anchor="tab:switchboard-best-agg">
         <w:r>
@@ -10799,7 +11192,7 @@
         </w:rPr>
         <w:t>). Another similar variant with additive attribute integration best described additional four participants best. An additive relationship between attributes is typically assumed by models of multi-attribute multi-alternative choice (e.g., Roe, Busemeyer, &amp; Townsend, 2001; Usher &amp; McClelland, 2004). Furthermore, additive integration of probability and outcome has recently been suggested as an alternative to multiplicative mechanisms and has been demonstrated to be equivalent for particular parameterizations and parameter values (Rouault, Drugowitsch, &amp; Koechlin, 2019). Five participants were best described by variants similar to the GLA, but using gaze-dependent leakage or inhibition instead of an alternative-wise gaze</w:t>
       </w:r>
-      <w:ins w:id="93" w:author="Felix Molter" w:date="2021-01-20T14:48:00Z">
+      <w:ins w:id="139" w:author="Felix Molter" w:date="2021-01-20T14:48:00Z">
         <w:r>
           <w:rPr>
             <w:lang w:val="en-GB"/>
@@ -10813,7 +11206,7 @@
         </w:rPr>
         <w:t>discount. Note that gaze-dependent inhibition and leakage mechanisms can act similarly to an alternative-wise gaze</w:t>
       </w:r>
-      <w:ins w:id="94" w:author="Felix Molter" w:date="2021-01-20T14:48:00Z">
+      <w:ins w:id="140" w:author="Felix Molter" w:date="2021-01-20T14:48:00Z">
         <w:r>
           <w:rPr>
             <w:lang w:val="en-GB"/>
@@ -10825,7 +11218,14 @@
         <w:rPr>
           <w:lang w:val="en-GB"/>
         </w:rPr>
-        <w:t>discount: All three mechanisms effectively reduce accumulated evidence of non-fixated alternatives. Whereas the alternative-wise gaze bias mechanism applies a constant discount to the accumulation inputs, the gaze-dependent inhibition mechanism is proportional to the accumulated evidence of the currently fixated alternative, and applies to the already accumulated evidence of other options, not the inputs to the accumulation process. Gaze-dependent leakage similarly reduces already accumulated evidence, proportional to the momentary accumulator value.</w:t>
+        <w:t>discount: All three mechanisms effectively reduce accumulated evidence of non-fixated alternatives. Whereas the alternative-wise gaze bias mechanism applies a constant discount to the accumulation inputs, the gaze-dependent inhibition mechanism is proportional to the accumulated evidence of the currently fixated alternative, and applies to the already accumulated evidence of other options, not the inputs to the accumulation process. Gaze-</w:t>
+      </w:r>
+      <w:r>
+        <w:rPr>
+          <w:lang w:val="en-GB"/>
+        </w:rPr>
+        <w:lastRenderedPageBreak/>
+        <w:t>dependent leakage similarly reduces already accumulated evidence, proportional to the momentary accumulator value.</w:t>
       </w:r>
     </w:p>
     <w:p>
@@ -10837,13 +11237,12 @@
           <w:lang w:val="en-GB"/>
         </w:rPr>
       </w:pPr>
-      <w:del w:id="95" w:author="Felix Molter" w:date="2021-01-18T16:10:00Z">
+      <w:del w:id="141" w:author="Felix Molter" w:date="2021-01-18T16:10:00Z">
         <w:r>
           <w:rPr>
             <w:noProof/>
             <w:lang w:val="en-GB"/>
           </w:rPr>
-          <w:lastRenderedPageBreak/>
           <w:drawing>
             <wp:inline distT="0" distB="0" distL="0" distR="0" wp14:anchorId="72E06E77" wp14:editId="4B781B29">
               <wp:extent cx="3594100" cy="3416300"/>
@@ -10883,7 +11282,7 @@
           </w:drawing>
         </w:r>
       </w:del>
-      <w:ins w:id="96" w:author="Felix Molter" w:date="2021-01-18T19:09:00Z">
+      <w:ins w:id="142" w:author="Felix Molter" w:date="2021-01-18T19:09:00Z">
         <w:r>
           <w:rPr>
             <w:noProof/>
@@ -10947,6 +11346,7 @@
           <w:bCs/>
           <w:lang w:val="en-GB"/>
         </w:rPr>
+        <w:lastRenderedPageBreak/>
         <w:t>Figure 5.</w:t>
       </w:r>
       <w:r>
@@ -10955,7 +11355,7 @@
         </w:rPr>
         <w:t xml:space="preserve"> </w:t>
       </w:r>
-      <w:del w:id="97" w:author="Felix Molter" w:date="2021-01-20T13:32:00Z">
+      <w:del w:id="143" w:author="Felix Molter" w:date="2021-01-20T13:32:00Z">
         <w:r>
           <w:rPr>
             <w:b/>
@@ -10965,7 +11365,7 @@
           <w:delText>Predicted context effects from two variants that fit the most participants' data best individually</w:delText>
         </w:r>
       </w:del>
-      <w:ins w:id="98" w:author="Felix Molter" w:date="2021-01-20T13:32:00Z">
+      <w:ins w:id="144" w:author="Felix Molter" w:date="2021-01-20T13:32:00Z">
         <w:r>
           <w:rPr>
             <w:b/>
@@ -10997,7 +11397,7 @@
         </w:rPr>
         <w:t xml:space="preserve"> </w:t>
       </w:r>
-      <w:ins w:id="99" w:author="Felix Molter" w:date="2021-01-20T13:33:00Z">
+      <w:ins w:id="145" w:author="Felix Molter" w:date="2021-01-20T13:33:00Z">
         <w:r>
           <w:rPr>
             <w:b/>
@@ -11018,7 +11418,7 @@
           <w:t>d variant (pink) or the GLA (gr</w:t>
         </w:r>
       </w:ins>
-      <w:ins w:id="100" w:author="Felix Molter" w:date="2021-01-20T16:42:00Z">
+      <w:ins w:id="146" w:author="Felix Molter" w:date="2021-01-20T16:42:00Z">
         <w:r>
           <w:rPr>
             <w:lang w:val="en-GB"/>
@@ -11026,7 +11426,7 @@
           <w:t>e</w:t>
         </w:r>
       </w:ins>
-      <w:ins w:id="101" w:author="Felix Molter" w:date="2021-01-20T13:33:00Z">
+      <w:ins w:id="147" w:author="Felix Molter" w:date="2021-01-20T13:33:00Z">
         <w:r>
           <w:rPr>
             <w:lang w:val="en-GB"/>
@@ -11034,7 +11434,7 @@
           <w:t xml:space="preserve">y), </w:t>
         </w:r>
       </w:ins>
-      <w:ins w:id="102" w:author="Felix Molter" w:date="2021-01-20T13:34:00Z">
+      <w:ins w:id="148" w:author="Felix Molter" w:date="2021-01-20T13:34:00Z">
         <w:r>
           <w:rPr>
             <w:lang w:val="en-GB"/>
@@ -11068,7 +11468,7 @@
           <w:t xml:space="preserve"> trials. </w:t>
         </w:r>
       </w:ins>
-      <w:ins w:id="103" w:author="Felix Molter" w:date="2021-01-20T13:35:00Z">
+      <w:ins w:id="149" w:author="Felix Molter" w:date="2021-01-20T13:35:00Z">
         <w:r>
           <w:rPr>
             <w:lang w:val="en-GB"/>
@@ -11076,7 +11476,7 @@
           <w:t xml:space="preserve">Participants with strong attraction effects were mostly better described by the </w:t>
         </w:r>
       </w:ins>
-      <w:ins w:id="104" w:author="Felix Molter" w:date="2021-01-20T13:36:00Z">
+      <w:ins w:id="150" w:author="Felix Molter" w:date="2021-01-20T13:36:00Z">
         <w:r>
           <w:rPr>
             <w:lang w:val="en-GB"/>
@@ -11084,7 +11484,7 @@
           <w:t>hybrid</w:t>
         </w:r>
       </w:ins>
-      <w:ins w:id="105" w:author="Felix Molter" w:date="2021-01-20T13:35:00Z">
+      <w:ins w:id="151" w:author="Felix Molter" w:date="2021-01-20T13:35:00Z">
         <w:r>
           <w:rPr>
             <w:lang w:val="en-GB"/>
@@ -11092,7 +11492,7 @@
           <w:t xml:space="preserve"> variant. </w:t>
         </w:r>
       </w:ins>
-      <w:ins w:id="106" w:author="Felix Molter" w:date="2021-01-20T13:36:00Z">
+      <w:ins w:id="152" w:author="Felix Molter" w:date="2021-01-20T13:36:00Z">
         <w:r>
           <w:rPr>
             <w:b/>
@@ -11107,7 +11507,7 @@
           <w:t xml:space="preserve"> </w:t>
         </w:r>
       </w:ins>
-      <w:ins w:id="107" w:author="Felix Molter" w:date="2021-01-20T13:37:00Z">
+      <w:ins w:id="153" w:author="Felix Molter" w:date="2021-01-20T13:37:00Z">
         <w:r>
           <w:rPr>
             <w:lang w:val="en-GB"/>
@@ -11115,7 +11515,7 @@
           <w:t>Individual o</w:t>
         </w:r>
       </w:ins>
-      <w:ins w:id="108" w:author="Felix Molter" w:date="2021-01-20T13:36:00Z">
+      <w:ins w:id="154" w:author="Felix Molter" w:date="2021-01-20T13:36:00Z">
         <w:r>
           <w:rPr>
             <w:lang w:val="en-GB"/>
@@ -11123,7 +11523,7 @@
           <w:t xml:space="preserve">bserved and predicted RST </w:t>
         </w:r>
       </w:ins>
-      <w:ins w:id="109" w:author="Felix Molter" w:date="2021-01-20T13:37:00Z">
+      <w:ins w:id="155" w:author="Felix Molter" w:date="2021-01-20T13:37:00Z">
         <w:r>
           <w:rPr>
             <w:lang w:val="en-GB"/>
@@ -11131,7 +11531,7 @@
           <w:t xml:space="preserve">in attraction </w:t>
         </w:r>
       </w:ins>
-      <w:ins w:id="110" w:author="Felix Molter" w:date="2021-01-20T13:38:00Z">
+      <w:ins w:id="156" w:author="Felix Molter" w:date="2021-01-20T13:38:00Z">
         <w:r>
           <w:rPr>
             <w:b/>
@@ -11159,7 +11559,7 @@
           <w:t>. Compared with GLA (Figure 3</w:t>
         </w:r>
       </w:ins>
-      <w:ins w:id="111" w:author="Felix Molter" w:date="2021-01-20T13:39:00Z">
+      <w:ins w:id="157" w:author="Felix Molter" w:date="2021-01-20T13:39:00Z">
         <w:r>
           <w:rPr>
             <w:lang w:val="en-GB"/>
@@ -11167,7 +11567,7 @@
           <w:t>i, j</w:t>
         </w:r>
       </w:ins>
-      <w:ins w:id="112" w:author="Felix Molter" w:date="2021-01-20T13:38:00Z">
+      <w:ins w:id="158" w:author="Felix Molter" w:date="2021-01-20T13:38:00Z">
         <w:r>
           <w:rPr>
             <w:lang w:val="en-GB"/>
@@ -11175,7 +11575,7 @@
           <w:t xml:space="preserve">), the hybrid model predicted individual differences in the attraction effect better, especially by correctly predicting strong attraction effects for some participants. </w:t>
         </w:r>
       </w:ins>
-      <w:ins w:id="113" w:author="Felix Molter" w:date="2021-01-20T13:40:00Z">
+      <w:ins w:id="159" w:author="Felix Molter" w:date="2021-01-20T13:40:00Z">
         <w:r>
           <w:rPr>
             <w:lang w:val="en-GB"/>
@@ -11183,7 +11583,7 @@
           <w:t>Predictions of</w:t>
         </w:r>
       </w:ins>
-      <w:ins w:id="114" w:author="Felix Molter" w:date="2021-01-20T13:38:00Z">
+      <w:ins w:id="160" w:author="Felix Molter" w:date="2021-01-20T13:38:00Z">
         <w:r>
           <w:rPr>
             <w:lang w:val="en-GB"/>
@@ -11191,7 +11591,7 @@
           <w:t xml:space="preserve"> </w:t>
         </w:r>
       </w:ins>
-      <w:ins w:id="115" w:author="Felix Molter" w:date="2021-01-20T13:39:00Z">
+      <w:ins w:id="161" w:author="Felix Molter" w:date="2021-01-20T13:39:00Z">
         <w:r>
           <w:rPr>
             <w:lang w:val="en-GB"/>
@@ -11199,7 +11599,7 @@
           <w:t xml:space="preserve">compromise effects are </w:t>
         </w:r>
       </w:ins>
-      <w:ins w:id="116" w:author="Felix Molter" w:date="2021-01-20T13:40:00Z">
+      <w:ins w:id="162" w:author="Felix Molter" w:date="2021-01-20T13:40:00Z">
         <w:r>
           <w:rPr>
             <w:lang w:val="en-GB"/>
@@ -11220,7 +11620,7 @@
           <w:t xml:space="preserve"> </w:t>
         </w:r>
       </w:ins>
-      <w:ins w:id="117" w:author="Felix Molter" w:date="2021-01-20T13:41:00Z">
+      <w:ins w:id="163" w:author="Felix Molter" w:date="2021-01-20T13:41:00Z">
         <w:r>
           <w:rPr>
             <w:lang w:val="en-GB"/>
@@ -11228,7 +11628,7 @@
           <w:t xml:space="preserve">Observed and model-predicted probability of choosing the target alternative, depending on the target’s relative dwell advantage. </w:t>
         </w:r>
       </w:ins>
-      <w:ins w:id="118" w:author="Felix Molter" w:date="2021-01-20T13:42:00Z">
+      <w:ins w:id="164" w:author="Felix Molter" w:date="2021-01-20T13:42:00Z">
         <w:r>
           <w:rPr>
             <w:lang w:val="en-GB"/>
@@ -11236,7 +11636,7 @@
           <w:t>Like other gaze-dependent models (Figure 3), t</w:t>
         </w:r>
       </w:ins>
-      <w:ins w:id="119" w:author="Felix Molter" w:date="2021-01-20T13:41:00Z">
+      <w:ins w:id="165" w:author="Felix Molter" w:date="2021-01-20T13:41:00Z">
         <w:r>
           <w:rPr>
             <w:lang w:val="en-GB"/>
@@ -11244,7 +11644,7 @@
           <w:t>he hybrid variant generally captured the positive association between gaze and choice</w:t>
         </w:r>
       </w:ins>
-      <w:ins w:id="120" w:author="Felix Molter" w:date="2021-01-20T13:42:00Z">
+      <w:ins w:id="166" w:author="Felix Molter" w:date="2021-01-20T13:42:00Z">
         <w:r>
           <w:rPr>
             <w:lang w:val="en-GB"/>
@@ -11252,7 +11652,7 @@
           <w:t>. In contrast to GLA, however, it predicted an overall higher probability</w:t>
         </w:r>
       </w:ins>
-      <w:del w:id="121" w:author="Felix Molter" w:date="2021-01-20T13:40:00Z">
+      <w:del w:id="167" w:author="Felix Molter" w:date="2021-01-20T13:40:00Z">
         <w:r>
           <w:rPr>
             <w:lang w:val="en-GB"/>
@@ -11343,8 +11743,8 @@
           </w:rPr>
           <w:delText xml:space="preserve"> resemble Figure 3c and d (differences are due to stochasticity in simulation of choices), and shown again for illustration purpos</w:delText>
         </w:r>
-        <w:bookmarkStart w:id="122" w:name="fig%252525253Afig5-switchboard-pred-rst1"/>
-        <w:bookmarkEnd w:id="122"/>
+        <w:bookmarkStart w:id="168" w:name="fig%252525253Afig5-switchboard-pred-rst1"/>
+        <w:bookmarkEnd w:id="168"/>
         <w:r>
           <w:rPr>
             <w:lang w:val="en-GB"/>
@@ -11352,7 +11752,7 @@
           <w:delText>es.</w:delText>
         </w:r>
       </w:del>
-      <w:ins w:id="123" w:author="Felix Molter" w:date="2021-01-20T13:42:00Z">
+      <w:ins w:id="169" w:author="Felix Molter" w:date="2021-01-20T13:42:00Z">
         <w:r>
           <w:rPr>
             <w:lang w:val="en-GB"/>
@@ -11373,7 +11773,7 @@
           <w:t xml:space="preserve">. Predictions in compromise trials </w:t>
         </w:r>
       </w:ins>
-      <w:ins w:id="124" w:author="Felix Molter" w:date="2021-01-20T13:43:00Z">
+      <w:ins w:id="170" w:author="Felix Molter" w:date="2021-01-20T13:43:00Z">
         <w:r>
           <w:rPr>
             <w:b/>
@@ -11430,16 +11830,9 @@
         <w:rPr>
           <w:lang w:val="en-GB"/>
         </w:rPr>
-        <w:t xml:space="preserve">). Additional two </w:t>
-      </w:r>
-      <w:r>
-        <w:rPr>
-          <w:lang w:val="en-GB"/>
-        </w:rPr>
-        <w:lastRenderedPageBreak/>
-        <w:t>participants were best described by other variants using distance-dependent inhibition in conjunction with an alternative-wise gaze</w:t>
-      </w:r>
-      <w:ins w:id="125" w:author="Felix Molter" w:date="2021-01-20T14:48:00Z">
+        <w:t>). Additional two participants were best described by other variants using distance-dependent inhibition in conjunction with an alternative-wise gaze</w:t>
+      </w:r>
+      <w:ins w:id="171" w:author="Felix Molter" w:date="2021-01-20T14:48:00Z">
         <w:r>
           <w:rPr>
             <w:lang w:val="en-GB"/>
@@ -11467,7 +11860,7 @@
         </w:rPr>
         <w:t>Counting switch-values of individually best fitting variants, most participants were best described by model variants with multiplicative integration, with alternative-wise and no attribute-wise gaze</w:t>
       </w:r>
-      <w:ins w:id="126" w:author="Felix Molter" w:date="2021-01-20T14:49:00Z">
+      <w:ins w:id="172" w:author="Felix Molter" w:date="2021-01-20T14:49:00Z">
         <w:r>
           <w:rPr>
             <w:lang w:val="en-GB"/>
@@ -11481,7 +11874,7 @@
         </w:rPr>
         <w:t xml:space="preserve">discount, with constant accumulation leak parameter and no inhibition (Supplemental Figure </w:t>
       </w:r>
-      <w:ins w:id="127" w:author="Felix Molter" w:date="2021-01-20T15:48:00Z">
+      <w:ins w:id="173" w:author="Felix Molter" w:date="2021-01-20T15:48:00Z">
         <w:r>
           <w:rPr>
             <w:rStyle w:val="Hyperlink"/>
@@ -11534,24 +11927,24 @@
       <w:pPr>
         <w:pStyle w:val="BodyText"/>
         <w:rPr>
-          <w:ins w:id="128" w:author="Felix Molter" w:date="2021-01-19T17:06:00Z"/>
-          <w:lang w:val="en-GB"/>
-        </w:rPr>
-      </w:pPr>
-      <w:commentRangeStart w:id="129"/>
+          <w:ins w:id="174" w:author="Felix Molter" w:date="2021-01-19T17:06:00Z"/>
+          <w:lang w:val="en-GB"/>
+        </w:rPr>
+      </w:pPr>
+      <w:commentRangeStart w:id="175"/>
       <w:r>
         <w:rPr>
           <w:lang w:val="en-GB"/>
         </w:rPr>
         <w:t>Finally, we probed the switchboard variants’ ability to accurately predict individual differences in context effects.</w:t>
       </w:r>
-      <w:commentRangeEnd w:id="129"/>
+      <w:commentRangeEnd w:id="175"/>
       <w:r>
         <w:rPr>
           <w:rStyle w:val="CommentReference"/>
           <w:lang w:val="en-GB"/>
         </w:rPr>
-        <w:commentReference w:id="129"/>
+        <w:commentReference w:id="175"/>
       </w:r>
       <w:r>
         <w:rPr>
@@ -11559,7 +11952,7 @@
         </w:rPr>
         <w:t xml:space="preserve"> </w:t>
       </w:r>
-      <w:commentRangeStart w:id="130"/>
+      <w:commentRangeStart w:id="176"/>
       <w:r>
         <w:rPr>
           <w:lang w:val="en-GB"/>
@@ -11579,7 +11972,7 @@
         </w:rPr>
         <w:t xml:space="preserve"> variant (variant B in Table 2) that described 9 participants best by combining an alternative-wise gaze-discount with distance-dependent inhibition (</w:t>
       </w:r>
-      <w:commentRangeStart w:id="131"/>
+      <w:commentRangeStart w:id="177"/>
       <w:r>
         <w:rPr>
           <w:lang w:val="en-GB"/>
@@ -11595,18 +11988,18 @@
           <w:t>5</w:t>
         </w:r>
       </w:hyperlink>
-      <w:commentRangeEnd w:id="131"/>
-      <w:r>
-        <w:rPr>
-          <w:lang w:val="en-GB"/>
-        </w:rPr>
-        <w:commentReference w:id="131"/>
-      </w:r>
-      <w:r>
-        <w:rPr>
-          <w:lang w:val="en-GB"/>
-        </w:rPr>
-        <w:commentReference w:id="132"/>
+      <w:commentRangeEnd w:id="177"/>
+      <w:r>
+        <w:rPr>
+          <w:lang w:val="en-GB"/>
+        </w:rPr>
+        <w:commentReference w:id="177"/>
+      </w:r>
+      <w:r>
+        <w:rPr>
+          <w:lang w:val="en-GB"/>
+        </w:rPr>
+        <w:commentReference w:id="178"/>
       </w:r>
       <w:r>
         <w:rPr>
@@ -11614,12 +12007,12 @@
         </w:rPr>
         <w:t>)</w:t>
       </w:r>
-      <w:commentRangeEnd w:id="130"/>
+      <w:commentRangeEnd w:id="176"/>
       <w:r>
         <w:rPr>
           <w:rStyle w:val="CommentReference"/>
         </w:rPr>
-        <w:commentReference w:id="130"/>
+        <w:commentReference w:id="176"/>
       </w:r>
       <w:r>
         <w:rPr>
@@ -11640,7 +12033,7 @@
         </w:rPr>
         <w:t xml:space="preserve"> variant predicted individual differences in the attraction effect better than the GLA model, as it was also able to capture the behaviour of participants where the effect was particularly strong</w:t>
       </w:r>
-      <w:ins w:id="133" w:author="Felix Molter" w:date="2021-01-20T15:30:00Z">
+      <w:ins w:id="179" w:author="Felix Molter" w:date="2021-01-20T15:30:00Z">
         <w:r>
           <w:rPr>
             <w:lang w:val="en-GB"/>
@@ -11663,19 +12056,20 @@
           <w:numId w:val="11"/>
         </w:numPr>
         <w:rPr>
-          <w:ins w:id="134" w:author="Felix Molter" w:date="2021-01-19T17:07:00Z"/>
-          <w:lang w:val="en-GB"/>
-        </w:rPr>
-      </w:pPr>
-      <w:ins w:id="135" w:author="Felix Molter" w:date="2021-01-19T17:06:00Z">
-        <w:r>
-          <w:rPr>
-            <w:lang w:val="en-GB"/>
-          </w:rPr>
+          <w:ins w:id="180" w:author="Felix Molter" w:date="2021-01-19T17:07:00Z"/>
+          <w:lang w:val="en-GB"/>
+        </w:rPr>
+      </w:pPr>
+      <w:ins w:id="181" w:author="Felix Molter" w:date="2021-01-19T17:06:00Z">
+        <w:r>
+          <w:rPr>
+            <w:lang w:val="en-GB"/>
+          </w:rPr>
+          <w:lastRenderedPageBreak/>
           <w:t xml:space="preserve">It did so, by predicting higher probability of target choices, and lower probability of competitor choices </w:t>
         </w:r>
       </w:ins>
-      <w:ins w:id="136" w:author="Felix Molter" w:date="2021-01-19T17:07:00Z">
+      <w:ins w:id="182" w:author="Felix Molter" w:date="2021-01-19T17:07:00Z">
         <w:r>
           <w:rPr>
             <w:lang w:val="en-GB"/>
@@ -11683,7 +12077,7 @@
           <w:t xml:space="preserve">in attraction trials </w:t>
         </w:r>
       </w:ins>
-      <w:ins w:id="137" w:author="Felix Molter" w:date="2021-01-19T17:06:00Z">
+      <w:ins w:id="183" w:author="Felix Molter" w:date="2021-01-19T17:06:00Z">
         <w:r>
           <w:rPr>
             <w:lang w:val="en-GB"/>
@@ -11691,7 +12085,7 @@
           <w:t>(upwards shift in Fig 5e</w:t>
         </w:r>
       </w:ins>
-      <w:ins w:id="138" w:author="Felix Molter" w:date="2021-01-19T17:08:00Z">
+      <w:ins w:id="184" w:author="Felix Molter" w:date="2021-01-19T17:08:00Z">
         <w:r>
           <w:rPr>
             <w:lang w:val="en-GB"/>
@@ -11699,7 +12093,7 @@
           <w:t xml:space="preserve">, also </w:t>
         </w:r>
       </w:ins>
-      <w:ins w:id="139" w:author="Felix Molter" w:date="2021-01-20T15:48:00Z">
+      <w:ins w:id="185" w:author="Felix Molter" w:date="2021-01-20T15:48:00Z">
         <w:r>
           <w:rPr>
             <w:lang w:val="en-GB"/>
@@ -11707,7 +12101,7 @@
           <w:t>S</w:t>
         </w:r>
       </w:ins>
-      <w:ins w:id="140" w:author="Felix Molter" w:date="2021-01-19T17:08:00Z">
+      <w:ins w:id="186" w:author="Felix Molter" w:date="2021-01-19T17:08:00Z">
         <w:r>
           <w:rPr>
             <w:lang w:val="en-GB"/>
@@ -11715,7 +12109,7 @@
           <w:t xml:space="preserve">upplemental </w:t>
         </w:r>
       </w:ins>
-      <w:ins w:id="141" w:author="Felix Molter" w:date="2021-01-20T15:48:00Z">
+      <w:ins w:id="187" w:author="Felix Molter" w:date="2021-01-20T15:48:00Z">
         <w:r>
           <w:rPr>
             <w:lang w:val="en-GB"/>
@@ -11723,7 +12117,7 @@
           <w:t>F</w:t>
         </w:r>
       </w:ins>
-      <w:ins w:id="142" w:author="Felix Molter" w:date="2021-01-19T17:08:00Z">
+      <w:ins w:id="188" w:author="Felix Molter" w:date="2021-01-19T17:08:00Z">
         <w:r>
           <w:rPr>
             <w:lang w:val="en-GB"/>
@@ -11731,7 +12125,7 @@
           <w:t xml:space="preserve">igure </w:t>
         </w:r>
       </w:ins>
-      <w:ins w:id="143" w:author="Felix Molter" w:date="2021-01-20T15:48:00Z">
+      <w:ins w:id="189" w:author="Felix Molter" w:date="2021-01-20T15:48:00Z">
         <w:r>
           <w:rPr>
             <w:lang w:val="en-GB"/>
@@ -11739,7 +12133,7 @@
           <w:t>4</w:t>
         </w:r>
       </w:ins>
-      <w:ins w:id="144" w:author="Felix Molter" w:date="2021-01-19T17:06:00Z">
+      <w:ins w:id="190" w:author="Felix Molter" w:date="2021-01-19T17:06:00Z">
         <w:r>
           <w:rPr>
             <w:lang w:val="en-GB"/>
@@ -11747,7 +12141,7 @@
           <w:t>)</w:t>
         </w:r>
       </w:ins>
-      <w:ins w:id="145" w:author="Felix Molter" w:date="2021-01-19T17:07:00Z">
+      <w:ins w:id="191" w:author="Felix Molter" w:date="2021-01-19T17:07:00Z">
         <w:r>
           <w:rPr>
             <w:lang w:val="en-GB"/>
@@ -11755,7 +12149,7 @@
           <w:t>. This was driven primarily by the model’s predictions for individuals with strong attraction effects (</w:t>
         </w:r>
       </w:ins>
-      <w:ins w:id="146" w:author="Felix Molter" w:date="2021-01-20T15:48:00Z">
+      <w:ins w:id="192" w:author="Felix Molter" w:date="2021-01-20T15:48:00Z">
         <w:r>
           <w:rPr>
             <w:lang w:val="en-GB"/>
@@ -11763,7 +12157,7 @@
           <w:t>S</w:t>
         </w:r>
       </w:ins>
-      <w:ins w:id="147" w:author="Felix Molter" w:date="2021-01-19T17:07:00Z">
+      <w:ins w:id="193" w:author="Felix Molter" w:date="2021-01-19T17:07:00Z">
         <w:r>
           <w:rPr>
             <w:lang w:val="en-GB"/>
@@ -11771,7 +12165,7 @@
           <w:t xml:space="preserve">upplemental </w:t>
         </w:r>
       </w:ins>
-      <w:ins w:id="148" w:author="Felix Molter" w:date="2021-01-20T15:48:00Z">
+      <w:ins w:id="194" w:author="Felix Molter" w:date="2021-01-20T15:48:00Z">
         <w:r>
           <w:rPr>
             <w:lang w:val="en-GB"/>
@@ -11779,7 +12173,7 @@
           <w:t>F</w:t>
         </w:r>
       </w:ins>
-      <w:ins w:id="149" w:author="Felix Molter" w:date="2021-01-19T17:07:00Z">
+      <w:ins w:id="195" w:author="Felix Molter" w:date="2021-01-19T17:07:00Z">
         <w:r>
           <w:rPr>
             <w:lang w:val="en-GB"/>
@@ -11787,7 +12181,7 @@
           <w:t>igure</w:t>
         </w:r>
       </w:ins>
-      <w:ins w:id="150" w:author="Felix Molter" w:date="2021-01-20T15:48:00Z">
+      <w:ins w:id="196" w:author="Felix Molter" w:date="2021-01-20T15:48:00Z">
         <w:r>
           <w:rPr>
             <w:lang w:val="en-GB"/>
@@ -11795,7 +12189,7 @@
           <w:t xml:space="preserve"> 7</w:t>
         </w:r>
       </w:ins>
-      <w:ins w:id="151" w:author="Felix Molter" w:date="2021-01-19T17:07:00Z">
+      <w:ins w:id="197" w:author="Felix Molter" w:date="2021-01-19T17:07:00Z">
         <w:r>
           <w:rPr>
             <w:lang w:val="en-GB"/>
@@ -11815,7 +12209,7 @@
           <w:lang w:val="en-GB"/>
         </w:rPr>
       </w:pPr>
-      <w:ins w:id="152" w:author="Felix Molter" w:date="2021-01-19T17:07:00Z">
+      <w:ins w:id="198" w:author="Felix Molter" w:date="2021-01-19T17:07:00Z">
         <w:r>
           <w:rPr>
             <w:lang w:val="en-GB"/>
@@ -11849,14 +12243,7 @@
         <w:rPr>
           <w:lang w:val="en-GB"/>
         </w:rPr>
-        <w:t xml:space="preserve">In this study, we investigated if risky choice behaviour can be characterized by a gaze-dependent evidence accumulation framework, especially when choices are influenced by the context of available alternatives. In line with previous findings, we found choice behaviour to be context-dependent (Busemeyer, Gluth, Rieskamp, &amp; Turner, 2019), but also subject to large interindividual differences. Importantly, participants’ gaze behaviour was also modulated by the context of available alternatives, allowing a simple gaze-dependent evidence accumulation model derived from prior work on binary risky choice (Glickman et al., 2019) to provide the best </w:t>
-      </w:r>
-      <w:r>
-        <w:rPr>
-          <w:lang w:val="en-GB"/>
-        </w:rPr>
-        <w:lastRenderedPageBreak/>
-        <w:t>description of their choices. Finally, in a systematic search across a large space of possible model variants, we showed that gaze-dependent accumulation describes all participants’ behaviour best. Predicting data from participants with particularly strong attraction effects, however, required inclusion of an</w:t>
+        <w:t>In this study, we investigated if risky choice behaviour can be characterized by a gaze-dependent evidence accumulation framework, especially when choices are influenced by the context of available alternatives. In line with previous findings, we found choice behaviour to be context-dependent (Busemeyer, Gluth, Rieskamp, &amp; Turner, 2019), but also subject to large interindividual differences. Importantly, participants’ gaze behaviour was also modulated by the context of available alternatives, allowing a simple gaze-dependent evidence accumulation model derived from prior work on binary risky choice (Glickman et al., 2019) to provide the best description of their choices. Finally, in a systematic search across a large space of possible model variants, we showed that gaze-dependent accumulation describes all participants’ behaviour best. Predicting data from participants with particularly strong attraction effects, however, required inclusion of an</w:t>
       </w:r>
       <w:r>
         <w:rPr>
@@ -11896,14 +12283,21 @@
         <w:rPr>
           <w:lang w:val="en-GB"/>
         </w:rPr>
-        <w:t>Our findings add to this literature, replicating the attraction effect and providing novel evidence for the compromise effect in risky choice. Notably, we find substantial individual differences in the strength of the attraction effect, ranging from almost no to large effects. The observed pattern includes a subgroup of participants predominantly choosing the target in attraction trials, that is also present in previous work in inference (Trueblood, 2012) and risky choice tasks (Mohr, Heekeren, &amp; Rieskamp, 2017). Importantly, we could not find any evidence that these participants used simplifying choice rules based on the dominance relationship. The observed variability further emphasizes the importance of focusing on individuals’ behaviour instead of group aggregates, if the goal is to understand the processes underlying individuals’ choices (Liew, Howe, &amp; Little, 2016).</w:t>
+        <w:t xml:space="preserve">Our findings add to this literature, replicating the attraction effect and providing novel evidence for the compromise effect in risky choice. Notably, we find substantial individual differences in the strength of the attraction effect, ranging from almost no to large effects. The observed pattern includes a subgroup of participants predominantly choosing the target in </w:t>
+      </w:r>
+      <w:r>
+        <w:rPr>
+          <w:lang w:val="en-GB"/>
+        </w:rPr>
+        <w:lastRenderedPageBreak/>
+        <w:t>attraction trials, that is also present in previous work in inference (Trueblood, 2012) and risky choice tasks (Mohr, Heekeren, &amp; Rieskamp, 2017). Importantly, we could not find any evidence that these participants used simplifying choice rules based on the dominance relationship. The observed variability further emphasizes the importance of focusing on individuals’ behaviour instead of group aggregates, if the goal is to understand the processes underlying individuals’ choices (Liew, Howe, &amp; Little, 2016).</w:t>
       </w:r>
     </w:p>
     <w:p>
       <w:pPr>
         <w:pStyle w:val="BodyText"/>
         <w:rPr>
-          <w:ins w:id="153" w:author="Felix Molter" w:date="2021-01-19T17:09:00Z"/>
+          <w:ins w:id="199" w:author="Felix Molter" w:date="2021-01-19T17:09:00Z"/>
           <w:lang w:val="en-GB"/>
         </w:rPr>
       </w:pPr>
@@ -11913,28 +12307,28 @@
         </w:rPr>
         <w:t xml:space="preserve">Process data like eye movement recordings are frequently used to test competing theoretical accounts of risky decision making (Fiedler &amp; Glöckner, 2012; Glöckner &amp; Herbold, 2011; Johnson, Schulte-Mecklenbeck, &amp; Willemsen, 2008; Payne &amp; Braunstein, 1978; Rosen &amp; Rosenkoetter, 1976; Russo &amp; Dosher, 1983). Models can be considered implausible, if process data are incompatible with their predicted </w:t>
       </w:r>
-      <w:commentRangeStart w:id="154"/>
-      <w:commentRangeStart w:id="155"/>
+      <w:commentRangeStart w:id="200"/>
+      <w:commentRangeStart w:id="201"/>
       <w:r>
         <w:rPr>
           <w:lang w:val="en-GB"/>
         </w:rPr>
         <w:t>decision process</w:t>
       </w:r>
-      <w:commentRangeEnd w:id="154"/>
-      <w:r>
-        <w:rPr>
-          <w:lang w:val="en-GB"/>
-        </w:rPr>
-        <w:commentReference w:id="154"/>
-      </w:r>
-      <w:commentRangeEnd w:id="155"/>
+      <w:commentRangeEnd w:id="200"/>
+      <w:r>
+        <w:rPr>
+          <w:lang w:val="en-GB"/>
+        </w:rPr>
+        <w:commentReference w:id="200"/>
+      </w:r>
+      <w:commentRangeEnd w:id="201"/>
       <w:r>
         <w:rPr>
           <w:rStyle w:val="CommentReference"/>
           <w:lang w:val="en-GB"/>
         </w:rPr>
-        <w:commentReference w:id="155"/>
+        <w:commentReference w:id="201"/>
       </w:r>
       <w:r>
         <w:rPr>
@@ -11953,13 +12347,13 @@
         <w:rPr>
           <w:lang w:val="en-GB"/>
         </w:rPr>
-        <w:pPrChange w:id="156" w:author="Felix Molter" w:date="2021-01-19T17:09:00Z">
+        <w:pPrChange w:id="202" w:author="Felix Molter" w:date="2021-01-19T17:09:00Z">
           <w:pPr>
             <w:pStyle w:val="BodyText"/>
           </w:pPr>
         </w:pPrChange>
       </w:pPr>
-      <w:ins w:id="157" w:author="Felix Molter" w:date="2021-01-19T17:09:00Z">
+      <w:ins w:id="203" w:author="Felix Molter" w:date="2021-01-19T17:09:00Z">
         <w:r>
           <w:rPr>
             <w:lang w:val="en-GB"/>
@@ -11979,38 +12373,44 @@
         <w:rPr>
           <w:lang w:val="en-GB"/>
         </w:rPr>
+        <w:t>Our study involved choices between three risky gambles designed to elicit context effects. Prior research makes contradicting predictions about the direction of information search in this scenario: In the context of risky choice, empirical studies find a tendency towards within-alternative processing, disagreeing with non-compensatory, heuristic approaches and providing better support for compensatory strategies that assume integration of outcomes and probabilities (Fiedler &amp; Glöckner, 2012; Glöckner &amp; Herbold, 2011; Johnson, Schulte-Mecklenbeck, &amp; Willemsen, 2008, but see Russo &amp; Dosher, 1983; Su et al., 2013</w:t>
+      </w:r>
+      <w:r>
+        <w:rPr>
+          <w:lang w:val="en-GB"/>
+        </w:rPr>
+        <w:t xml:space="preserve">, or in the </w:t>
+      </w:r>
+      <w:r>
+        <w:rPr>
+          <w:lang w:val="en-GB"/>
+        </w:rPr>
+        <w:t xml:space="preserve">related </w:t>
+      </w:r>
+      <w:r>
+        <w:rPr>
+          <w:lang w:val="en-GB"/>
+        </w:rPr>
+        <w:t>domain of intertemporal choice</w:t>
+      </w:r>
+      <w:r>
+        <w:rPr>
+          <w:lang w:val="en-GB"/>
+        </w:rPr>
+        <w:t>: Amasino et al., 2019</w:t>
+      </w:r>
+      <w:r>
+        <w:rPr>
+          <w:lang w:val="en-GB"/>
+        </w:rPr>
+        <w:t xml:space="preserve">). In the domain of context effects, however, Noguchi &amp; Stewart (2014) found pairwise comparisons between alternatives on single attribute dimensions to be the dominant pattern of information search. They argue that these comparisons should form the basis of choice models describing context effects. Similarly, Marini, Ansani, &amp; Paglieri (2020) found that adding an asymmetrically dominated decoy to a choice set shifts eye movements towards the target’s dominant attribute, and results in more transitions between target and decoy. Cataldo &amp; Cohen (2019) showed that the way information is displayed can influence the size and direction of context effects: Alternative-wise presentation yielded similarity effects, whereas attribute-wise presentation, thought to induce comparisons between </w:t>
+      </w:r>
+      <w:r>
+        <w:rPr>
+          <w:lang w:val="en-GB"/>
+        </w:rPr>
         <w:lastRenderedPageBreak/>
-        <w:t>Our study involved choices between three risky gambles designed to elicit context effects. Prior research makes contradicting predictions about the direction of information search in this scenario: In the context of risky choice, empirical studies find a tendency towards within-alternative processing, disagreeing with non-compensatory, heuristic approaches and providing better support for compensatory strategies that assume integration of outcomes and probabilities (Fiedler &amp; Glöckner, 2012; Glöckner &amp; Herbold, 2011; Johnson, Schulte-Mecklenbeck, &amp; Willemsen, 2008, but see Russo &amp; Dosher, 1983; Su et al., 2013</w:t>
-      </w:r>
-      <w:r>
-        <w:rPr>
-          <w:lang w:val="en-GB"/>
-        </w:rPr>
-        <w:t xml:space="preserve">, or in the </w:t>
-      </w:r>
-      <w:r>
-        <w:rPr>
-          <w:lang w:val="en-GB"/>
-        </w:rPr>
-        <w:t xml:space="preserve">related </w:t>
-      </w:r>
-      <w:r>
-        <w:rPr>
-          <w:lang w:val="en-GB"/>
-        </w:rPr>
-        <w:t>domain of intertemporal choice</w:t>
-      </w:r>
-      <w:r>
-        <w:rPr>
-          <w:lang w:val="en-GB"/>
-        </w:rPr>
-        <w:t>: Amasino et al., 2019</w:t>
-      </w:r>
-      <w:r>
-        <w:rPr>
-          <w:lang w:val="en-GB"/>
-        </w:rPr>
-        <w:t>). In the domain of context effects, however, Noguchi &amp; Stewart (2014) found pairwise comparisons between alternatives on single attribute dimensions to be the dominant pattern of information search. They argue that these comparisons should form the basis of choice models describing context effects. Similarly, Marini, Ansani, &amp; Paglieri (2020) found that adding an asymmetrically dominated decoy to a choice set shifts eye movements towards the target’s dominant attribute, and results in more transitions between target and decoy. Cataldo &amp; Cohen (2019) showed that the way information is displayed can influence the size and direction of context effects: Alternative-wise presentation yielded similarity effects, whereas attribute-wise presentation, thought to induce comparisons between alternatives on single attributes, produced attraction and compromise effects. In line with the risky choice and context effects literature, we found participants to shift their gaze both within and between alternatives. While this does not constitute strong evidence for any particular process, this finding is compatible with current models of gaze-dependent accumulation in risky choice (Glickman et al., 2019; Smith &amp; Krajbich, 2018) and the GLA that assume within-alternative integration of probabilities and outcomes, and gaze-dependent accumulation and comparison processes to reach a decision.</w:t>
+        <w:t>alternatives on single attributes, produced attraction and compromise effects. In line with the risky choice and context effects literature, we found participants to shift their gaze both within and between alternatives. While this does not constitute strong evidence for any particular process, this finding is compatible with current models of gaze-dependent accumulation in risky choice (Glickman et al., 2019; Smith &amp; Krajbich, 2018) and the GLA that assume within-alternative integration of probabilities and outcomes, and gaze-dependent accumulation and comparison processes to reach a decision.</w:t>
       </w:r>
     </w:p>
     <w:p>
@@ -12024,14 +12424,7 @@
         <w:rPr>
           <w:lang w:val="en-GB"/>
         </w:rPr>
-        <w:t xml:space="preserve">Across decision making domains longer gaze towards an alternative is generally associated with a higher probability of choosing it (Armel, Beaumel, &amp; Rangel, 2008; Ashby, Jekel, Dickert, &amp; Glöckner, 2016; Cavanagh, Wiecki, Kochar, &amp; Frank, 2014; Folke, Jacobsen, Fleming, &amp; De Martino, 2016; Gluth, Kern, Kortmann, &amp; Vitali, 2020; Krajbich, Armel, &amp; Rangel, 2010; Krajbich &amp; Rangel, 2011; Shimojo, Simion, Shimojo, &amp; Scheier, 2003; Smith &amp; Krajbich, 2018; Tavares, Perona, &amp; Rangel, 2017; Towal, Mormann, &amp; Koch, 2013; Vaidya &amp; Fellows, 2015). This association is also present in choices between risky prospects (Fiedler &amp; </w:t>
-      </w:r>
-      <w:r>
-        <w:rPr>
-          <w:lang w:val="en-GB"/>
-        </w:rPr>
-        <w:lastRenderedPageBreak/>
-        <w:t xml:space="preserve">Glöckner, 2012; Glickman et al., 2019; Glöckner &amp; Herbold, 2011; Smith &amp; Krajbich, 2018; Stewart, Hermens, &amp; Matthews, 2016). </w:t>
+        <w:t xml:space="preserve">Across decision making domains longer gaze towards an alternative is generally associated with a higher probability of choosing it (Armel, Beaumel, &amp; Rangel, 2008; Ashby, Jekel, Dickert, &amp; Glöckner, 2016; Cavanagh, Wiecki, Kochar, &amp; Frank, 2014; Folke, Jacobsen, Fleming, &amp; De Martino, 2016; Gluth, Kern, Kortmann, &amp; Vitali, 2020; Krajbich, Armel, &amp; Rangel, 2010; Krajbich &amp; Rangel, 2011; Shimojo, Simion, Shimojo, &amp; Scheier, 2003; Smith &amp; Krajbich, 2018; Tavares, Perona, &amp; Rangel, 2017; Towal, Mormann, &amp; Koch, 2013; Vaidya &amp; Fellows, 2015). This association is also present in choices between risky prospects (Fiedler &amp; Glöckner, 2012; Glickman et al., 2019; Glöckner &amp; Herbold, 2011; Smith &amp; Krajbich, 2018; Stewart, Hermens, &amp; Matthews, 2016). </w:t>
       </w:r>
       <w:r>
         <w:rPr>
@@ -12143,7 +12536,14 @@
         <w:rPr>
           <w:lang w:val="en-GB"/>
         </w:rPr>
-        <w:t>Our results are closely related to recent work showing that another behavioural effect in multi-alternative, multi-attribute choice is mediated by visual attention: Addition of a third alternative to a choice set has been shown to affect choice accuracy through value-based attentional capture in choices between risky prospects (Gluth, Spektor, &amp; Rieskamp, 2018) and food items (Gluth, Kern, Kortmann, &amp; Vitali, 2020). This mediation through gaze, formalized by a gaze-dependent accumulation model, provided a better description of the observed data than competing accounts. Adding to other work implicating mechanisms of visual attention in the emergence of context effects (Cataldo &amp; Cohen, 2019; Trueblood &amp; Dasari, 2017), our work shows how gaze can mediate context effects in a similar way: Choice sets affect the distribution of gaze, which in turn affects the choice process.</w:t>
+        <w:t xml:space="preserve">Our results are closely related to recent work showing that another behavioural effect in multi-alternative, multi-attribute choice is mediated by visual attention: Addition of a third </w:t>
+      </w:r>
+      <w:r>
+        <w:rPr>
+          <w:lang w:val="en-GB"/>
+        </w:rPr>
+        <w:lastRenderedPageBreak/>
+        <w:t>alternative to a choice set has been shown to affect choice accuracy through value-based attentional capture in choices between risky prospects (Gluth, Spektor, &amp; Rieskamp, 2018) and food items (Gluth, Kern, Kortmann, &amp; Vitali, 2020). This mediation through gaze, formalized by a gaze-dependent accumulation model, provided a better description of the observed data than competing accounts. Adding to other work implicating mechanisms of visual attention in the emergence of context effects (Cataldo &amp; Cohen, 2019; Trueblood &amp; Dasari, 2017), our work shows how gaze can mediate context effects in a similar way: Choice sets affect the distribution of gaze, which in turn affects the choice process.</w:t>
       </w:r>
     </w:p>
     <w:p>
@@ -12157,14 +12557,7 @@
         <w:rPr>
           <w:lang w:val="en-GB"/>
         </w:rPr>
-        <w:t xml:space="preserve">Many traditional models of risky decision making assume that one scale value is assigned to each alternative independent of the presence of others, and that choice probabilities are directly derived from these values (e.g., Luce, 1959). These "simple scalability" theories include the most influential models of risky decision making (e.g., Expected Utility Theory, Von Neumann &amp; Morgenstern, 1947; and Prospect Theory, Kahneman &amp; Tversky, 1979). They obey rational axioms of choice like IIA and therefore cannot account for context effects by design </w:t>
-      </w:r>
-      <w:r>
-        <w:rPr>
-          <w:lang w:val="en-GB"/>
-        </w:rPr>
-        <w:lastRenderedPageBreak/>
-        <w:t xml:space="preserve">(Rieskamp, Busemeyer, &amp; Mellers, 2006). To explain context effects, multiple competing accounts have been proposed (Bhatia, 2013; Noguchi &amp; Stewart, 2018; Roe, Busemeyer, &amp; Townsend, 2001; Soltani, De Martino, &amp; Camerer, 2012; Trueblood, Brown, &amp; Heathcote, 2014; Tsetsos, Chater, &amp; Usher, 2012; Usher &amp; McClelland, 2004; Wollschläger &amp; Diederich, 2012, see Turner, Schley, Muller, &amp; Tsetsos, 2018, for a taxonomy of mechanisms and overview). </w:t>
+        <w:t xml:space="preserve">Many traditional models of risky decision making assume that one scale value is assigned to each alternative independent of the presence of others, and that choice probabilities are directly derived from these values (e.g., Luce, 1959). These "simple scalability" theories include the most influential models of risky decision making (e.g., Expected Utility Theory, Von Neumann &amp; Morgenstern, 1947; and Prospect Theory, Kahneman &amp; Tversky, 1979). They obey rational axioms of choice like IIA and therefore cannot account for context effects by design (Rieskamp, Busemeyer, &amp; Mellers, 2006). To explain context effects, multiple competing accounts have been proposed (Bhatia, 2013; Noguchi &amp; Stewart, 2018; Roe, Busemeyer, &amp; Townsend, 2001; Soltani, De Martino, &amp; Camerer, 2012; Trueblood, Brown, &amp; Heathcote, 2014; Tsetsos, Chater, &amp; Usher, 2012; Usher &amp; McClelland, 2004; Wollschläger &amp; Diederich, 2012, see Turner, Schley, Muller, &amp; Tsetsos, 2018, for a taxonomy of mechanisms and overview). </w:t>
       </w:r>
     </w:p>
     <w:p>
@@ -12178,7 +12571,14 @@
         <w:rPr>
           <w:lang w:val="en-GB"/>
         </w:rPr>
-        <w:t xml:space="preserve">These models often assume that an alternative’s value is computed in comparisons to other alternatives on single attributes (e.g., Roe, Busemeyer, &amp; Townsend, 2001; Usher &amp; McClelland, 2004), that the considered attribute dimension switches stochastically from moment to moment (e.g., Bhatia, 2013; Roe, Busemeyer, &amp; Townsend, 2001; Usher &amp; McClelland, 2004), and that choices result from accumulation (often imperfect, i.e., leaky) of evidence until a threshold is reached (Bhatia, 2013; Roe, Busemeyer, &amp; Townsend, 2001; Trueblood, Brown, &amp; Heathcote, 2014; Usher &amp; McClelland, 2004). Switching between attribute dimensions can introduce correlations between accumulators for similar alternatives, generating similarity effects (Bhatia, 2013; Roe, Busemeyer, &amp; Townsend, 2001; Turner, Schley, Muller, &amp; Tsetsos, 2018; Usher &amp; McClelland, 2004). In order to account for other context effects, these models employ additional mechanisms: For example, loss aversion, that is, differential weighting of advantageous and disadvantageous comparisons can produce attraction and compromise effects (Usher &amp; McClelland, 2004). Distance-dependent inhibition between alternatives can yield similar results, by inhibiting similar alternatives more strongly and "bolstering" alternatives that are similar but dominant (Roe, Busemeyer, &amp; Townsend, 2001). Non-linear value functions discounting alternatives with extreme attribute values can produce compromise effects (Trueblood, Brown, &amp; Heathcote, 2014). </w:t>
+        <w:t xml:space="preserve">These models often assume that an alternative’s value is computed in comparisons to other alternatives on single attributes (e.g., Roe, Busemeyer, &amp; Townsend, 2001; Usher &amp; McClelland, 2004), that the considered attribute dimension switches stochastically from moment to moment (e.g., Bhatia, 2013; Roe, Busemeyer, &amp; Townsend, 2001; Usher &amp; McClelland, 2004), and that choices result from accumulation (often imperfect, i.e., leaky) of evidence until a threshold is reached (Bhatia, 2013; Roe, Busemeyer, &amp; Townsend, 2001; Trueblood, Brown, &amp; Heathcote, 2014; Usher &amp; McClelland, 2004). Switching between attribute dimensions can introduce correlations between accumulators for similar alternatives, generating similarity effects (Bhatia, 2013; Roe, Busemeyer, &amp; Townsend, 2001; Turner, Schley, Muller, &amp; Tsetsos, 2018; Usher &amp; McClelland, 2004). In order to account for other context effects, these models employ additional mechanisms: For example, loss aversion, that is, differential weighting of </w:t>
+      </w:r>
+      <w:r>
+        <w:rPr>
+          <w:lang w:val="en-GB"/>
+        </w:rPr>
+        <w:lastRenderedPageBreak/>
+        <w:t xml:space="preserve">advantageous and disadvantageous comparisons can produce attraction and compromise effects (Usher &amp; McClelland, 2004). Distance-dependent inhibition between alternatives can yield similar results, by inhibiting similar alternatives more strongly and "bolstering" alternatives that are similar but dominant (Roe, Busemeyer, &amp; Townsend, 2001). Non-linear value functions discounting alternatives with extreme attribute values can produce compromise effects (Trueblood, Brown, &amp; Heathcote, 2014). </w:t>
       </w:r>
     </w:p>
     <w:p>
@@ -12192,14 +12592,7 @@
         <w:rPr>
           <w:lang w:val="en-GB"/>
         </w:rPr>
-        <w:t xml:space="preserve">However, while they propose precise psychological processes leading up to decisions, their relationship to observable process data, like eye movement recordings, remains implicit. For example, the switching between attribute dimensions is often considered an attentional mechanism (Bhatia, 2013; Roe, Busemeyer, &amp; Townsend, 2001; Turner, Schley, Muller, &amp; Tsetsos, 2018; Usher &amp; McClelland, 2004), yet it is assumed to occur at every time-step (e.g., millisecond), and therefore cannot be mapped to observable eye-movement data without additional assumptions. Notably, thus far models of context-dependent choice do not include any gaze-dependency in the decision process. This is in contrast to gaze-dependent accumulation </w:t>
-      </w:r>
-      <w:r>
-        <w:rPr>
-          <w:lang w:val="en-GB"/>
-        </w:rPr>
-        <w:lastRenderedPageBreak/>
-        <w:t>models (Cavanagh, Wiecki, Kochar, &amp; Frank, 2014; Glickman et al., 2019; Krajbich, Armel, &amp; Rangel, 2010; Krajbich &amp; Rangel, 2011; Molter, Thomas, Heekeren, &amp; Mohr, 2019; Thomas, Molter, Krajbich, Heekeren, &amp; Mohr, 2019), which propose a formal account of the association between gaze and choice.</w:t>
+        <w:t>However, while they propose precise psychological processes leading up to decisions, their relationship to observable process data, like eye movement recordings, remains implicit. For example, the switching between attribute dimensions is often considered an attentional mechanism (Bhatia, 2013; Roe, Busemeyer, &amp; Townsend, 2001; Turner, Schley, Muller, &amp; Tsetsos, 2018; Usher &amp; McClelland, 2004), yet it is assumed to occur at every time-step (e.g., millisecond), and therefore cannot be mapped to observable eye-movement data without additional assumptions. Notably, thus far models of context-dependent choice do not include any gaze-dependency in the decision process. This is in contrast to gaze-dependent accumulation models (Cavanagh, Wiecki, Kochar, &amp; Frank, 2014; Glickman et al., 2019; Krajbich, Armel, &amp; Rangel, 2010; Krajbich &amp; Rangel, 2011; Molter, Thomas, Heekeren, &amp; Mohr, 2019; Thomas, Molter, Krajbich, Heekeren, &amp; Mohr, 2019), which propose a formal account of the association between gaze and choice.</w:t>
       </w:r>
     </w:p>
     <w:p>
@@ -12215,7 +12608,7 @@
         </w:rPr>
         <w:t>In our study, a straightforward three-alternative extension of gaze-dependent accumulation model previously applied to binary risky choice (Glickman et al., 2019) explained context-dependent choice data best. Remarkably, it assumes that each alternative can be assigned a value by multiplicative integration of probability and outcome attributes, independently of other alternatives. Unlike simple scalable theories, however, it accumulates these values in a gaze-dependent fashion until a choice is made. Through its gaze-dependence, this model was able to predict individual differences in context effects, because gaze itself depended on the context of available alternatives. This model performed best even across a large space of models, which included variants using additive attribute integration, attribute-wise gaze</w:t>
       </w:r>
-      <w:ins w:id="158" w:author="Felix Molter" w:date="2021-01-20T14:49:00Z">
+      <w:ins w:id="204" w:author="Felix Molter" w:date="2021-01-20T14:49:00Z">
         <w:r>
           <w:rPr>
             <w:lang w:val="en-GB"/>
@@ -12227,7 +12620,14 @@
         <w:rPr>
           <w:lang w:val="en-GB"/>
         </w:rPr>
-        <w:t>discount and accumulation of comparative values. Such variants resemble extant models of context-dependent choice (e.g., MDFT; Roe, Busemeyer, &amp; Townsend, 2001), as they accumulate results from single attribute comparisons. Yet they performed worse, even when they included gaze-dependency. Our results thus question whether models</w:t>
+        <w:t>discount and accumulation of comparative values. Such variants resemble extant models of context-dependent choice (e.g., MDFT; Roe, Busemeyer, &amp; Townsend, 2001), as they accumulate results from single attribute comparisons. Yet they performed worse, even when they included gaze-</w:t>
+      </w:r>
+      <w:r>
+        <w:rPr>
+          <w:lang w:val="en-GB"/>
+        </w:rPr>
+        <w:lastRenderedPageBreak/>
+        <w:t>dependency. Our results thus question whether models</w:t>
       </w:r>
       <w:r>
         <w:rPr>
@@ -12314,14 +12714,7 @@
         <w:rPr>
           <w:lang w:val="en-GB"/>
         </w:rPr>
-        <w:t xml:space="preserve"> this way, other theoretical aspects can be compared more appropriately. Explicitly formalizing </w:t>
-      </w:r>
-      <w:r>
-        <w:rPr>
-          <w:lang w:val="en-GB"/>
-        </w:rPr>
-        <w:lastRenderedPageBreak/>
-        <w:t>the relationship between model variables and eye movement recordings will result in more testable predictions that can help distinguish and evaluate competing theories.</w:t>
+        <w:t xml:space="preserve"> this way, other theoretical aspects can be compared more appropriately. Explicitly formalizing the relationship between model variables and eye movement recordings will result in more testable predictions that can help distinguish and evaluate competing theories.</w:t>
       </w:r>
     </w:p>
     <w:p>
@@ -12349,8 +12742,8 @@
         </w:rPr>
         <w:t>is compatible with observed transition data, and uses the contextual modulation of gaze in addition to a distance-dependent inhibition mechanism to predict context effec</w:t>
       </w:r>
-      <w:bookmarkStart w:id="159" w:name="discussion"/>
-      <w:bookmarkEnd w:id="159"/>
+      <w:bookmarkStart w:id="205" w:name="discussion"/>
+      <w:bookmarkEnd w:id="205"/>
       <w:r>
         <w:rPr>
           <w:lang w:val="en-GB"/>
@@ -12427,10 +12820,17 @@
         <w:rPr>
           <w:lang w:val="en-GB"/>
         </w:rPr>
-        <w:t xml:space="preserve"> 4.7. All participants received a base compensation of 8 Euros per hour and could win an additional bonus based on their choices during the experiment (see below). Written informed consent was obtained from all participants prior to the experiment. The experimental procedures were approved by Freie Universität’s ethics committee.</w:t>
-      </w:r>
-      <w:bookmarkStart w:id="160" w:name="participants"/>
-      <w:bookmarkEnd w:id="160"/>
+        <w:t xml:space="preserve"> 4.7. All participants received a base compensation of 8 Euros per hour and could win an </w:t>
+      </w:r>
+      <w:r>
+        <w:rPr>
+          <w:lang w:val="en-GB"/>
+        </w:rPr>
+        <w:lastRenderedPageBreak/>
+        <w:t>additional bonus based on their choices during the experiment (see below). Written informed consent was obtained from all participants prior to the experiment. The experimental procedures were approved by Freie Universität’s ethics committee.</w:t>
+      </w:r>
+      <w:bookmarkStart w:id="206" w:name="participants"/>
+      <w:bookmarkEnd w:id="206"/>
     </w:p>
     <w:p>
       <w:pPr>
@@ -12556,14 +12956,7 @@
         <w:rPr>
           <w:lang w:val="en-GB"/>
         </w:rPr>
-        <w:t xml:space="preserve"> of neighbouring alternatives. This distance was set to approximately 10.0° of visual angle. Alternative positions and attribute positions within each gamble were random in each trial. Participants were instructed to indicate their preference for one of the three gambles </w:t>
-      </w:r>
-      <w:r>
-        <w:rPr>
-          <w:lang w:val="en-GB"/>
-        </w:rPr>
-        <w:lastRenderedPageBreak/>
-        <w:t>using their right hand and the keyboard’s arrow keys. There was no time limit. After their choice, participants received a brief (0.3 s) feedback about their choice (but not about a gamble outcome).</w:t>
+        <w:t xml:space="preserve"> of neighbouring alternatives. This distance was set to approximately 10.0° of visual angle. Alternative positions and attribute positions within each gamble were random in each trial. Participants were instructed to indicate their preference for one of the three gambles using their right hand and the keyboard’s arrow keys. There was no time limit. After their choice, participants received a brief (0.3 s) feedback about their choice (but not about a gamble outcome).</w:t>
       </w:r>
     </w:p>
     <w:p>
@@ -12579,7 +12972,7 @@
         </w:rPr>
         <w:t xml:space="preserve">Participants were instructed that after completing the task, one of the trials would be chosen randomly and the gamble chosen in this task would be played out for real money with a virtual wheel of fortune, using a later to be disclosed </w:t>
       </w:r>
-      <w:ins w:id="161" w:author="Felix Molter" w:date="2021-01-20T16:46:00Z">
+      <w:ins w:id="207" w:author="Felix Molter" w:date="2021-01-20T16:46:00Z">
         <w:r>
           <w:rPr>
             <w:lang w:val="en-GB"/>
@@ -12599,7 +12992,7 @@
         </w:rPr>
         <w:t xml:space="preserve">multiplier. This multiplier was set at 0.5 to scale winning bonuses to Freie Universität’s </w:t>
       </w:r>
-      <w:ins w:id="162" w:author="Felix Molter" w:date="2021-01-20T16:46:00Z">
+      <w:ins w:id="208" w:author="Felix Molter" w:date="2021-01-20T16:46:00Z">
         <w:r>
           <w:rPr>
             <w:lang w:val="en-GB"/>
@@ -13087,7 +13480,14 @@
         <w:rPr>
           <w:lang w:val="en-GB"/>
         </w:rPr>
-        <w:t xml:space="preserve"> = 55% were determined interleaved and in the same fashion. A single estimation block yielded a stimulus set with four options </w:t>
+        <w:t xml:space="preserve"> = 55% were determined interleaved </w:t>
+      </w:r>
+      <w:r>
+        <w:rPr>
+          <w:lang w:val="en-GB"/>
+        </w:rPr>
+        <w:lastRenderedPageBreak/>
+        <w:t xml:space="preserve">and in the same fashion. A single estimation block yielded a stimulus set with four options </w:t>
       </w:r>
       <m:oMath>
         <m:r>
@@ -13737,10 +14137,9 @@
         <w:rPr>
           <w:lang w:val="en-GB"/>
         </w:rPr>
-        <w:lastRenderedPageBreak/>
         <w:t xml:space="preserve">Participants performed 25 practice trials not relevant for their </w:t>
       </w:r>
-      <w:ins w:id="163" w:author="Felix Molter" w:date="2021-01-20T16:45:00Z">
+      <w:ins w:id="209" w:author="Felix Molter" w:date="2021-01-20T16:45:00Z">
         <w:r>
           <w:rPr>
             <w:lang w:val="en-GB"/>
@@ -13760,8 +14159,8 @@
         </w:rPr>
         <w:t>under supervision of the experimenter.</w:t>
       </w:r>
-      <w:bookmarkStart w:id="164" w:name="sec%252525253Amethods%252525253Atask-sti"/>
-      <w:bookmarkEnd w:id="164"/>
+      <w:bookmarkStart w:id="210" w:name="sec%252525253Amethods%252525253Atask-sti"/>
+      <w:bookmarkEnd w:id="210"/>
     </w:p>
     <w:p>
       <w:pPr>
@@ -13814,10 +14213,17 @@
         <w:rPr>
           <w:lang w:val="en-GB"/>
         </w:rPr>
-        <w:t>Eye tracking data was pre-processed according to the following procedures: First, fixations, saccades and blinks were detected using SMI’s Event-Detector software. Minimum fixation duration for detection was left at the default setting (80 ms). Blinks and saccades were discarded. Fixations were truncated when participants made a keyboard response. Next, rectangular areas of interest (AOIs) were constructed around the six screen locations that displayed stimulus attributes. Fixations towards non-AOI regions of the screen were discarded if they were preceded and followed by fixations to different AOIs. If they were preceded and followed by fixations towards the same AOI, the non-AOI fixation was re-coded to that AOI, too (see Krajbich, Armel, &amp; Rangel, 2010; Krajbich, Lu, Camerer, &amp; Rangel, 2012; Krajbich &amp; Rangel, 2011). Finally, the total dwell time towards each alternative and attribute in each trial was computed by summing all fixation durations towards respective AOIs. Relative dwell time was computed by normalisation to the sum of all dwells in the trial.</w:t>
-      </w:r>
-      <w:bookmarkStart w:id="165" w:name="sec%252525253Amethods%252525253Aeye-trac"/>
-      <w:bookmarkEnd w:id="165"/>
+        <w:t xml:space="preserve">Eye tracking data was pre-processed according to the following procedures: First, fixations, saccades and blinks were detected using SMI’s Event-Detector software. Minimum fixation duration for detection was left at the default setting (80 ms). Blinks and saccades were discarded. Fixations were truncated when participants made a keyboard response. Next, rectangular areas of interest (AOIs) were constructed around the six screen locations that </w:t>
+      </w:r>
+      <w:r>
+        <w:rPr>
+          <w:lang w:val="en-GB"/>
+        </w:rPr>
+        <w:lastRenderedPageBreak/>
+        <w:t>displayed stimulus attributes. Fixations towards non-AOI regions of the screen were discarded if they were preceded and followed by fixations to different AOIs. If they were preceded and followed by fixations towards the same AOI, the non-AOI fixation was re-coded to that AOI, too (see Krajbich, Armel, &amp; Rangel, 2010; Krajbich, Lu, Camerer, &amp; Rangel, 2012; Krajbich &amp; Rangel, 2011). Finally, the total dwell time towards each alternative and attribute in each trial was computed by summing all fixation durations towards respective AOIs. Relative dwell time was computed by normalisation to the sum of all dwells in the trial.</w:t>
+      </w:r>
+      <w:bookmarkStart w:id="211" w:name="sec%252525253Amethods%252525253Aeye-trac"/>
+      <w:bookmarkEnd w:id="211"/>
     </w:p>
     <w:p>
       <w:pPr>
@@ -13909,8 +14315,8 @@
         </w:rPr>
         <w:t xml:space="preserve"> for all three alternatives and serves as a benchmark against which other models can be compared.</w:t>
       </w:r>
-      <w:bookmarkStart w:id="166" w:name="baseline-random-choice"/>
-      <w:bookmarkEnd w:id="166"/>
+      <w:bookmarkStart w:id="212" w:name="baseline-random-choice"/>
+      <w:bookmarkEnd w:id="212"/>
     </w:p>
     <w:p>
       <w:pPr>
@@ -13931,14 +14337,7 @@
         <w:rPr>
           <w:lang w:val="en-GB"/>
         </w:rPr>
-        <w:t xml:space="preserve">Expected Utility Theory (EU; Von Neumann &amp; Morgenstern, 1947) assumes that choice behaviour can be described as maximization of expected subjective utility. </w:t>
-      </w:r>
-      <w:r>
-        <w:rPr>
-          <w:lang w:val="en-GB"/>
-        </w:rPr>
-        <w:lastRenderedPageBreak/>
-        <w:t xml:space="preserve">We computed subjective utilities of option outcomes </w:t>
+        <w:t xml:space="preserve">Expected Utility Theory (EU; Von Neumann &amp; Morgenstern, 1947) assumes that choice behaviour can be described as maximization of expected subjective utility. We computed subjective utilities of option outcomes </w:t>
       </w:r>
       <m:oMath>
         <m:sSub>
@@ -14503,8 +14902,8 @@
         </w:rPr>
         <w:t xml:space="preserve"> controls the degree of randomness in the choice (choices become more deterministic with larger </w:t>
       </w:r>
-      <w:bookmarkStart w:id="167" w:name="expected-utility"/>
-      <w:bookmarkEnd w:id="167"/>
+      <w:bookmarkStart w:id="213" w:name="expected-utility"/>
+      <w:bookmarkEnd w:id="213"/>
       <m:oMath>
         <m:r>
           <w:rPr>
@@ -14540,15 +14939,14 @@
         <w:rPr>
           <w:lang w:val="en-GB"/>
         </w:rPr>
-        <w:t xml:space="preserve">Multialternative Decision Field Theory (MDFT; Roe, Busemeyer, &amp; Townsend, 2001) is a dynamic connectionist model for multi-attribute, multi-alternative choice. MDFT can predict similarity, attraction </w:t>
-      </w:r>
-      <w:bookmarkStart w:id="168" w:name="_GoBack"/>
-      <w:bookmarkEnd w:id="168"/>
-      <w:r>
-        <w:rPr>
-          <w:lang w:val="en-GB"/>
-        </w:rPr>
-        <w:t xml:space="preserve">and compromise effects. The core principle of MDFT is the calculation of valences </w:t>
+        <w:t xml:space="preserve">Multialternative Decision Field Theory (MDFT; Roe, Busemeyer, &amp; Townsend, 2001) is a dynamic connectionist model for multi-attribute, multi-alternative choice. MDFT can predict similarity, attraction and compromise </w:t>
+      </w:r>
+      <w:r>
+        <w:rPr>
+          <w:lang w:val="en-GB"/>
+        </w:rPr>
+        <w:lastRenderedPageBreak/>
+        <w:t xml:space="preserve">effects. The core principle of MDFT is the calculation of valences </w:t>
       </w:r>
       <m:oMath>
         <m:r>
@@ -14720,21 +15118,7 @@
         <w:rPr>
           <w:lang w:val="en-GB"/>
         </w:rPr>
-        <w:t xml:space="preserve"> is a matrix containing all alternatives’ </w:t>
-      </w:r>
-      <w:proofErr w:type="gramStart"/>
-      <w:r>
-        <w:rPr>
-          <w:lang w:val="en-GB"/>
-        </w:rPr>
-        <w:t>attributes.</w:t>
-      </w:r>
-      <w:proofErr w:type="gramEnd"/>
-      <w:r>
-        <w:rPr>
-          <w:lang w:val="en-GB"/>
-        </w:rPr>
-        <w:t xml:space="preserve"> </w:t>
+        <w:t xml:space="preserve"> is a matrix containing all alternatives’ attributes. </w:t>
       </w:r>
       <m:oMath>
         <m:r>
@@ -14798,21 +15182,7 @@
         <w:rPr>
           <w:lang w:val="en-GB"/>
         </w:rPr>
-        <w:t xml:space="preserve"> is a contrast matrix, designed to perform attribute-wise contrasts between one option and the mean of other options’ </w:t>
-      </w:r>
-      <w:proofErr w:type="gramStart"/>
-      <w:r>
-        <w:rPr>
-          <w:lang w:val="en-GB"/>
-        </w:rPr>
-        <w:t>attributes.</w:t>
-      </w:r>
-      <w:proofErr w:type="gramEnd"/>
-      <w:r>
-        <w:rPr>
-          <w:lang w:val="en-GB"/>
-        </w:rPr>
-        <w:t xml:space="preserve"> Finally, </w:t>
+        <w:t xml:space="preserve"> is a contrast matrix, designed to perform attribute-wise contrasts between one option and the mean of other options’ attributes. Finally, </w:t>
       </w:r>
       <m:oMath>
         <m:r>
@@ -15067,14 +15437,7 @@
         <w:rPr>
           <w:lang w:val="en-GB"/>
         </w:rPr>
-        <w:t xml:space="preserve"> determine how much the current preference state is influenced by the previous one, controlled by the decay </w:t>
-      </w:r>
-      <w:r>
-        <w:rPr>
-          <w:lang w:val="en-GB"/>
-        </w:rPr>
-        <w:lastRenderedPageBreak/>
-        <w:t xml:space="preserve">parameter </w:t>
+        <w:t xml:space="preserve"> determine how much the current preference state is influenced by the previous one, controlled by the decay parameter </w:t>
       </w:r>
       <m:oMath>
         <m:sSub>
@@ -15364,21 +15727,7 @@
         <w:rPr>
           <w:lang w:val="en-GB"/>
         </w:rPr>
-        <w:t xml:space="preserve"> is a matrix containing pairwise distances between </w:t>
-      </w:r>
-      <w:proofErr w:type="gramStart"/>
-      <w:r>
-        <w:rPr>
-          <w:lang w:val="en-GB"/>
-        </w:rPr>
-        <w:t>alternatives.</w:t>
-      </w:r>
-      <w:proofErr w:type="gramEnd"/>
-      <w:r>
-        <w:rPr>
-          <w:lang w:val="en-GB"/>
-        </w:rPr>
-        <w:t xml:space="preserve"> We used the distance function formalized in Hotaling, Busemeyer, &amp; Li (2010), where the distance between two alternatives is expressed in dominance- and indifference-directions and additionally scaled in dominance direction with an overweighting parameter </w:t>
+        <w:t xml:space="preserve"> is a matrix containing pairwise distances between alternatives. We used the distance function formalized in Hotaling, Busemeyer, &amp; Li (2010), where the distance between two alternatives is expressed in dominance- and indifference-directions and additionally scaled in dominance direction with an overweighting parameter </w:t>
       </w:r>
       <m:oMath>
         <m:sSub>
@@ -15492,6 +15841,7 @@
         <w:rPr>
           <w:lang w:val="en-GB"/>
         </w:rPr>
+        <w:lastRenderedPageBreak/>
         <w:t xml:space="preserve">In total, the MDFT implementation includes five free parameters: The attribute weight </w:t>
       </w:r>
       <m:oMath>
@@ -15710,8 +16060,8 @@
         </w:rPr>
         <w:t xml:space="preserve"> (see Mohr, Heekeren, &amp; Rieskamp, 2017). Stimulus attributes were also rescaled to a range between 0 and 1 as in previous studies (Berkowitsch, Scheibehenne, &amp; Rieskamp, 2014).</w:t>
       </w:r>
-      <w:bookmarkStart w:id="169" w:name="multialternative-decision-field-theory"/>
-      <w:bookmarkEnd w:id="169"/>
+      <w:bookmarkStart w:id="214" w:name="multialternative-decision-field-theory"/>
+      <w:bookmarkEnd w:id="214"/>
     </w:p>
     <w:p>
       <w:pPr>
@@ -15799,21 +16149,7 @@
         <w:rPr>
           <w:lang w:val="en-GB"/>
         </w:rPr>
-        <w:t xml:space="preserve"> for an </w:t>
-      </w:r>
-      <w:proofErr w:type="gramStart"/>
-      <w:r>
-        <w:rPr>
-          <w:lang w:val="en-GB"/>
-        </w:rPr>
-        <w:t>alternative increases</w:t>
-      </w:r>
-      <w:proofErr w:type="gramEnd"/>
-      <w:r>
-        <w:rPr>
-          <w:lang w:val="en-GB"/>
-        </w:rPr>
-        <w:t xml:space="preserve"> when it is fixated, irrespective of the its attributes </w:t>
+        <w:t xml:space="preserve"> for an alternative increases when it is fixated, irrespective of the its attributes </w:t>
       </w:r>
       <m:oMath>
         <m:sSub>
@@ -16038,21 +16374,7 @@
         <w:rPr>
           <w:lang w:val="en-GB"/>
         </w:rPr>
-        <w:t xml:space="preserve"> in a </w:t>
-      </w:r>
-      <w:proofErr w:type="gramStart"/>
-      <w:r>
-        <w:rPr>
-          <w:lang w:val="en-GB"/>
-        </w:rPr>
-        <w:t>trial.</w:t>
-      </w:r>
-      <w:proofErr w:type="gramEnd"/>
-      <w:r>
-        <w:rPr>
-          <w:lang w:val="en-GB"/>
-        </w:rPr>
-        <w:t xml:space="preserve"> Preference strengths </w:t>
+        <w:t xml:space="preserve"> in a trial. Preference strengths </w:t>
       </w:r>
       <m:oMath>
         <m:sSubSup>
@@ -16105,23 +16427,7 @@
             <w:rStyle w:val="Hyperlink"/>
             <w:lang w:val="en-GB"/>
           </w:rPr>
-          <w:t>[</w:t>
-        </w:r>
-        <w:proofErr w:type="gramStart"/>
-        <w:r>
-          <w:rPr>
-            <w:rStyle w:val="Hyperlink"/>
-            <w:lang w:val="en-GB"/>
-          </w:rPr>
-          <w:t>eq:softmax</w:t>
-        </w:r>
-        <w:proofErr w:type="gramEnd"/>
-        <w:r>
-          <w:rPr>
-            <w:rStyle w:val="Hyperlink"/>
-            <w:lang w:val="en-GB"/>
-          </w:rPr>
-          <w:t>]</w:t>
+          <w:t>[eq:softmax]</w:t>
         </w:r>
       </w:hyperlink>
       <w:r>
@@ -16614,23 +16920,7 @@
             <w:rStyle w:val="Hyperlink"/>
             <w:lang w:val="en-GB"/>
           </w:rPr>
-          <w:t>[</w:t>
-        </w:r>
-        <w:proofErr w:type="gramStart"/>
-        <w:r>
-          <w:rPr>
-            <w:rStyle w:val="Hyperlink"/>
-            <w:lang w:val="en-GB"/>
-          </w:rPr>
-          <w:t>eq:softmax</w:t>
-        </w:r>
-        <w:proofErr w:type="gramEnd"/>
-        <w:r>
-          <w:rPr>
-            <w:rStyle w:val="Hyperlink"/>
-            <w:lang w:val="en-GB"/>
-          </w:rPr>
-          <w:t>]</w:t>
+          <w:t>[eq:softmax]</w:t>
         </w:r>
       </w:hyperlink>
       <w:r>
@@ -16653,6 +16943,7 @@
           <w:iCs/>
           <w:lang w:val="en-GB"/>
         </w:rPr>
+        <w:lastRenderedPageBreak/>
         <w:t xml:space="preserve">Gaze-biased leaky accumulator model (GLA). </w:t>
       </w:r>
       <w:r>
@@ -16938,21 +17229,7 @@
         <w:rPr>
           <w:lang w:val="en-GB"/>
         </w:rPr>
-        <w:t xml:space="preserve"> is a free parameter controlling the shape of the weighting </w:t>
-      </w:r>
-      <w:proofErr w:type="gramStart"/>
-      <w:r>
-        <w:rPr>
-          <w:lang w:val="en-GB"/>
-        </w:rPr>
-        <w:t>function.</w:t>
-      </w:r>
-      <w:proofErr w:type="gramEnd"/>
-      <w:r>
-        <w:rPr>
-          <w:lang w:val="en-GB"/>
-        </w:rPr>
-        <w:t xml:space="preserve"> If </w:t>
+        <w:t xml:space="preserve"> is a free parameter controlling the shape of the weighting function. If </w:t>
       </w:r>
       <m:oMath>
         <m:r>
@@ -16967,14 +17244,7 @@
         <w:rPr>
           <w:lang w:val="en-GB"/>
         </w:rPr>
-        <w:t xml:space="preserve">, the subjective weights equal the objective probabilities (Cavagnaro, Pitt, Gonzalez, &amp; Myung, 2013). Outcome utilities are assumed to obtained from a power function as </w:t>
-      </w:r>
-      <w:r>
-        <w:rPr>
-          <w:lang w:val="en-GB"/>
-        </w:rPr>
-        <w:lastRenderedPageBreak/>
-        <w:t xml:space="preserve">in the EU model (Equation </w:t>
+        <w:t xml:space="preserve">, the subjective weights equal the objective probabilities (Cavagnaro, Pitt, Gonzalez, &amp; Myung, 2013). Outcome utilities are assumed to obtained from a power function as in the EU model (Equation </w:t>
       </w:r>
       <w:hyperlink w:anchor="eq:utility">
         <w:r>
@@ -16982,23 +17252,7 @@
             <w:rStyle w:val="Hyperlink"/>
             <w:lang w:val="en-GB"/>
           </w:rPr>
-          <w:t>[</w:t>
-        </w:r>
-        <w:proofErr w:type="gramStart"/>
-        <w:r>
-          <w:rPr>
-            <w:rStyle w:val="Hyperlink"/>
-            <w:lang w:val="en-GB"/>
-          </w:rPr>
-          <w:t>eq:utility</w:t>
-        </w:r>
-        <w:proofErr w:type="gramEnd"/>
-        <w:r>
-          <w:rPr>
-            <w:rStyle w:val="Hyperlink"/>
-            <w:lang w:val="en-GB"/>
-          </w:rPr>
-          <w:t>]</w:t>
+          <w:t>[eq:utility]</w:t>
         </w:r>
       </w:hyperlink>
       <w:r>
@@ -17158,21 +17412,7 @@
         <w:rPr>
           <w:lang w:val="en-GB"/>
         </w:rPr>
-        <w:t xml:space="preserve">Next, this model assumes that for each alternative subjective expected </w:t>
-      </w:r>
-      <w:proofErr w:type="gramStart"/>
-      <w:r>
-        <w:rPr>
-          <w:lang w:val="en-GB"/>
-        </w:rPr>
-        <w:t>utilities</w:t>
-      </w:r>
-      <w:proofErr w:type="gramEnd"/>
-      <w:r>
-        <w:rPr>
-          <w:lang w:val="en-GB"/>
-        </w:rPr>
-        <w:t xml:space="preserve"> are accumulated with leak and gaze bias over the time course of each trial. At each fixation </w:t>
+        <w:t xml:space="preserve">Next, this model assumes that for each alternative subjective expected utilities are accumulated with leak and gaze bias over the time course of each trial. At each fixation </w:t>
       </w:r>
       <m:oMath>
         <m:r>
@@ -17766,23 +18006,7 @@
             <w:rStyle w:val="Hyperlink"/>
             <w:lang w:val="en-GB"/>
           </w:rPr>
-          <w:t>[</w:t>
-        </w:r>
-        <w:proofErr w:type="gramStart"/>
-        <w:r>
-          <w:rPr>
-            <w:rStyle w:val="Hyperlink"/>
-            <w:lang w:val="en-GB"/>
-          </w:rPr>
-          <w:t>eq:softmax</w:t>
-        </w:r>
-        <w:proofErr w:type="gramEnd"/>
-        <w:r>
-          <w:rPr>
-            <w:rStyle w:val="Hyperlink"/>
-            <w:lang w:val="en-GB"/>
-          </w:rPr>
-          <w:t>]</w:t>
+          <w:t>[eq:softmax]</w:t>
         </w:r>
       </w:hyperlink>
       <w:r>
@@ -17850,6 +18074,7 @@
           <w:bCs/>
           <w:lang w:val="en-GB"/>
         </w:rPr>
+        <w:lastRenderedPageBreak/>
         <w:tab/>
         <w:t xml:space="preserve">Parameter estimation.  </w:t>
       </w:r>
@@ -17930,8 +18155,8 @@
         </w:rPr>
         <w:t xml:space="preserve"> defined bounds for each parameter and initialized randomly.</w:t>
       </w:r>
-      <w:bookmarkStart w:id="170" w:name="parameter-estimation"/>
-      <w:bookmarkEnd w:id="170"/>
+      <w:bookmarkStart w:id="215" w:name="parameter-estimation"/>
+      <w:bookmarkEnd w:id="215"/>
     </w:p>
     <w:p>
       <w:pPr>
@@ -18275,10 +18500,10 @@
         </w:rPr>
         <w:t>.</w:t>
       </w:r>
-      <w:bookmarkStart w:id="171" w:name="sec%252525253Amethods%252525253Abehaviou"/>
-      <w:bookmarkStart w:id="172" w:name="model-comparison"/>
-      <w:bookmarkEnd w:id="171"/>
-      <w:bookmarkEnd w:id="172"/>
+      <w:bookmarkStart w:id="216" w:name="sec%252525253Amethods%252525253Abehaviou"/>
+      <w:bookmarkStart w:id="217" w:name="model-comparison"/>
+      <w:bookmarkEnd w:id="216"/>
+      <w:bookmarkEnd w:id="217"/>
     </w:p>
     <w:p>
       <w:pPr>
@@ -18305,14 +18530,7 @@
         <w:rPr>
           <w:lang w:val="en-GB"/>
         </w:rPr>
-        <w:t xml:space="preserve">We performed a switchboard analysis, similar to the one performed in (Turner, Schley, Muller, &amp; Tsetsos, 2018) to further investigate which components of the cognitive model are particularly important in predicting the data. In a switchboard analysis, a cognitive model of the </w:t>
-      </w:r>
-      <w:r>
-        <w:rPr>
-          <w:lang w:val="en-GB"/>
-        </w:rPr>
-        <w:lastRenderedPageBreak/>
-        <w:t>decision process is built, where individual model mechanisms can take different forms, or levels, which can be switched and combined with each other. One switch, or node, could for example be the integration of attributes to form item values. This integration could happen multiplicatively, so that expected outcomes are computed by multiplying outcome value and probability. It could also occur in a weighted additive fashion, so that both outcome value and probability make independent contributions to overall item value (see Rouault, Drugowitsch, &amp; Koechlin, 2019, for example). In the switchboard analysis, model variants using both implementations, and combinations with all other levels of other nodes, are constructed and fit to the behavioural data.</w:t>
+        <w:t>We performed a switchboard analysis, similar to the one performed in (Turner, Schley, Muller, &amp; Tsetsos, 2018) to further investigate which components of the cognitive model are particularly important in predicting the data. In a switchboard analysis, a cognitive model of the decision process is built, where individual model mechanisms can take different forms, or levels, which can be switched and combined with each other. One switch, or node, could for example be the integration of attributes to form item values. This integration could happen multiplicatively, so that expected outcomes are computed by multiplying outcome value and probability. It could also occur in a weighted additive fashion, so that both outcome value and probability make independent contributions to overall item value (see Rouault, Drugowitsch, &amp; Koechlin, 2019, for example). In the switchboard analysis, model variants using both implementations, and combinations with all other levels of other nodes, are constructed and fit to the behavioural data.</w:t>
       </w:r>
     </w:p>
     <w:p>
@@ -18326,7 +18544,14 @@
         <w:rPr>
           <w:lang w:val="en-GB"/>
         </w:rPr>
-        <w:t xml:space="preserve">The switchboard analysis included different eye-movement related nodes, such as attribute and alternative wise gaze biases or gaze-dependent leakage and inhibition, so that the mechanisms that describe the data best can be identified and their relative contribution to model fit can be measured. All switchboard models resembled the general form of the gaze-dependent accumulation model presented in (Glickman et al., 2019and the GLA adaptation to three items, see above and Figure </w:t>
+        <w:t xml:space="preserve">The switchboard analysis included different eye-movement related nodes, such as attribute and alternative wise gaze biases or gaze-dependent leakage and inhibition, so that the mechanisms that describe the data best can be identified and their relative contribution to model fit can be measured. All switchboard models resembled the general form of the gaze-dependent accumulation model presented in (Glickman et al., 2019and the GLA adaptation to three items, </w:t>
+      </w:r>
+      <w:r>
+        <w:rPr>
+          <w:lang w:val="en-GB"/>
+        </w:rPr>
+        <w:lastRenderedPageBreak/>
+        <w:t xml:space="preserve">see above and Figure </w:t>
       </w:r>
       <w:hyperlink w:anchor="fig:fig4-switchboard-overview">
         <w:r>
@@ -18385,23 +18610,7 @@
             <w:rStyle w:val="Hyperlink"/>
             <w:lang w:val="en-GB"/>
           </w:rPr>
-          <w:t>[</w:t>
-        </w:r>
-        <w:proofErr w:type="gramStart"/>
-        <w:r>
-          <w:rPr>
-            <w:rStyle w:val="Hyperlink"/>
-            <w:lang w:val="en-GB"/>
-          </w:rPr>
-          <w:t>eq:softmax</w:t>
-        </w:r>
-        <w:proofErr w:type="gramEnd"/>
-        <w:r>
-          <w:rPr>
-            <w:rStyle w:val="Hyperlink"/>
-            <w:lang w:val="en-GB"/>
-          </w:rPr>
-          <w:t>]</w:t>
+          <w:t>[eq:softmax]</w:t>
         </w:r>
       </w:hyperlink>
       <w:r>
@@ -18530,7 +18739,7 @@
         </w:rPr>
         <w:t xml:space="preserve"> is the alternative-wise gaze</w:t>
       </w:r>
-      <w:ins w:id="173" w:author="Felix Molter" w:date="2021-01-20T14:49:00Z">
+      <w:ins w:id="218" w:author="Felix Molter" w:date="2021-01-20T14:49:00Z">
         <w:r>
           <w:rPr>
             <w:lang w:val="en-GB"/>
@@ -18648,7 +18857,6 @@
           <w:bCs/>
           <w:lang w:val="en-GB"/>
         </w:rPr>
-        <w:lastRenderedPageBreak/>
         <w:t xml:space="preserve">Attribute integration.  </w:t>
       </w:r>
       <w:r>
@@ -19627,8 +19835,8 @@
           </m:sSubSup>
         </m:oMath>
       </m:oMathPara>
-      <w:bookmarkStart w:id="174" w:name="attribute-integration"/>
-      <w:bookmarkEnd w:id="174"/>
+      <w:bookmarkStart w:id="219" w:name="attribute-integration"/>
+      <w:bookmarkEnd w:id="219"/>
     </w:p>
     <w:p>
       <w:pPr>
@@ -19932,8 +20140,8 @@
         </w:rPr>
         <w:t xml:space="preserve"> = 3).</w:t>
       </w:r>
-      <w:bookmarkStart w:id="175" w:name="evidence-comparison"/>
-      <w:bookmarkEnd w:id="175"/>
+      <w:bookmarkStart w:id="220" w:name="evidence-comparison"/>
+      <w:bookmarkEnd w:id="220"/>
     </w:p>
     <w:p>
       <w:pPr>
@@ -19948,10 +20156,9 @@
           <w:bCs/>
           <w:lang w:val="en-GB"/>
         </w:rPr>
-        <w:lastRenderedPageBreak/>
         <w:t>Alternative-wise gaze</w:t>
       </w:r>
-      <w:ins w:id="176" w:author="Felix Molter" w:date="2021-01-20T14:49:00Z">
+      <w:ins w:id="221" w:author="Felix Molter" w:date="2021-01-20T14:49:00Z">
         <w:r>
           <w:rPr>
             <w:b/>
@@ -20031,7 +20238,7 @@
         </w:rPr>
         <w:t>) controlling the discount rate of unattended alternatives during accumulation. If switched off, the gaze</w:t>
       </w:r>
-      <w:ins w:id="177" w:author="Felix Molter" w:date="2021-01-20T14:49:00Z">
+      <w:ins w:id="222" w:author="Felix Molter" w:date="2021-01-20T14:49:00Z">
         <w:r>
           <w:rPr>
             <w:lang w:val="en-GB"/>
@@ -20060,8 +20267,8 @@
         </w:rPr>
         <w:t xml:space="preserve"> was set to one.</w:t>
       </w:r>
-      <w:bookmarkStart w:id="178" w:name="alternative-wise-gaze-discount"/>
-      <w:bookmarkEnd w:id="178"/>
+      <w:bookmarkStart w:id="223" w:name="alternative-wise-gaze-discount"/>
+      <w:bookmarkEnd w:id="223"/>
     </w:p>
     <w:p>
       <w:pPr>
@@ -20078,7 +20285,7 @@
         </w:rPr>
         <w:t>Attribute-wise gaze</w:t>
       </w:r>
-      <w:ins w:id="179" w:author="Felix Molter" w:date="2021-01-20T14:49:00Z">
+      <w:ins w:id="224" w:author="Felix Molter" w:date="2021-01-20T14:49:00Z">
         <w:r>
           <w:rPr>
             <w:b/>
@@ -20145,7 +20352,7 @@
         </w:rPr>
         <w:t xml:space="preserve"> attribute integration, the attribute-wise gaze</w:t>
       </w:r>
-      <w:ins w:id="180" w:author="Felix Molter" w:date="2021-01-20T14:49:00Z">
+      <w:ins w:id="225" w:author="Felix Molter" w:date="2021-01-20T14:49:00Z">
         <w:r>
           <w:rPr>
             <w:lang w:val="en-GB"/>
@@ -20202,8 +20409,8 @@
         </w:rPr>
         <w:t>.</w:t>
       </w:r>
-      <w:bookmarkStart w:id="181" w:name="attribute-wise-gaze-discount"/>
-      <w:bookmarkEnd w:id="181"/>
+      <w:bookmarkStart w:id="226" w:name="attribute-wise-gaze-discount"/>
+      <w:bookmarkEnd w:id="226"/>
     </w:p>
     <w:p>
       <w:pPr>
@@ -20252,7 +20459,14 @@
         <w:rPr>
           <w:lang w:val="en-GB"/>
         </w:rPr>
-        <w:t xml:space="preserve"> leakage, where we estimated a parameter </w:t>
+        <w:t xml:space="preserve"> leakage, where we estimated a </w:t>
+      </w:r>
+      <w:r>
+        <w:rPr>
+          <w:lang w:val="en-GB"/>
+        </w:rPr>
+        <w:lastRenderedPageBreak/>
+        <w:t xml:space="preserve">parameter </w:t>
       </w:r>
       <m:oMath>
         <m:r>
@@ -20327,8 +20541,8 @@
         </w:rPr>
         <w:t xml:space="preserve"> parameter.</w:t>
       </w:r>
-      <w:bookmarkStart w:id="182" w:name="accumulation-leak"/>
-      <w:bookmarkEnd w:id="182"/>
+      <w:bookmarkStart w:id="227" w:name="accumulation-leak"/>
+      <w:bookmarkEnd w:id="227"/>
     </w:p>
     <w:p>
       <w:pPr>
@@ -20458,23 +20672,7 @@
             <w:rStyle w:val="Hyperlink"/>
             <w:lang w:val="en-GB"/>
           </w:rPr>
-          <w:t>[</w:t>
-        </w:r>
-        <w:proofErr w:type="gramStart"/>
-        <w:r>
-          <w:rPr>
-            <w:rStyle w:val="Hyperlink"/>
-            <w:lang w:val="en-GB"/>
-          </w:rPr>
-          <w:t>eq:mdft</w:t>
-        </w:r>
-        <w:proofErr w:type="gramEnd"/>
-        <w:r>
-          <w:rPr>
-            <w:rStyle w:val="Hyperlink"/>
-            <w:lang w:val="en-GB"/>
-          </w:rPr>
-          <w:t>:s]</w:t>
+          <w:t>[eq:mdft:s]</w:t>
         </w:r>
       </w:hyperlink>
       <w:r>
@@ -20517,14 +20715,7 @@
         <w:rPr>
           <w:lang w:val="en-GB"/>
         </w:rPr>
-        <w:t xml:space="preserve">. As we did for MDFT, we log-transformed </w:t>
-      </w:r>
-      <w:r>
-        <w:rPr>
-          <w:lang w:val="en-GB"/>
-        </w:rPr>
-        <w:lastRenderedPageBreak/>
-        <w:t xml:space="preserve">probability and outcome attributes and rescaled them to a range between 0 and 1 before applying the distance function. This implementation uses a sensitivity parameter </w:t>
+        <w:t xml:space="preserve">. As we did for MDFT, we log-transformed probability and outcome attributes and rescaled them to a range between 0 and 1 before applying the distance function. This implementation uses a sensitivity parameter </w:t>
       </w:r>
       <m:oMath>
         <m:r>
@@ -20647,23 +20838,7 @@
             <w:rStyle w:val="Hyperlink"/>
             <w:lang w:val="en-GB"/>
           </w:rPr>
-          <w:t>[</w:t>
-        </w:r>
-        <w:proofErr w:type="gramStart"/>
-        <w:r>
-          <w:rPr>
-            <w:rStyle w:val="Hyperlink"/>
-            <w:lang w:val="en-GB"/>
-          </w:rPr>
-          <w:t>eq:mdft</w:t>
-        </w:r>
-        <w:proofErr w:type="gramEnd"/>
-        <w:r>
-          <w:rPr>
-            <w:rStyle w:val="Hyperlink"/>
-            <w:lang w:val="en-GB"/>
-          </w:rPr>
-          <w:t>:s]</w:t>
+          <w:t>[eq:mdft:s]</w:t>
         </w:r>
       </w:hyperlink>
       <w:r>
@@ -20735,12 +20910,19 @@
         <w:rPr>
           <w:lang w:val="en-GB"/>
         </w:rPr>
-        <w:t>Exhaustive combination of all switch levels yields 192 model variants. The effective number of uniquely identifiable models was, however, reduced to 160 because for some variants comparative and independent accumulation versions cannot be distinguished when choice probabilities are derived from a soft-max choice rule with a freely estimated inverse temperature parameter over final accumulator values. This is the case for variants with no or constant inhibition and leak. Each variant was fit individually to the data from each participant by maximum-likelihood estimation, using a Differential Evolution optimization algorithm (see above). As the number of parameters differ between model variants, we computed the BIC for each model and participant to obtain a measure of model fit, corrected for model complexity.</w:t>
-      </w:r>
-      <w:bookmarkStart w:id="183" w:name="sec%252525253Amethods%252525253Aswitchbo"/>
-      <w:bookmarkStart w:id="184" w:name="X405033ee9926463d967c91b1a821169004c7e29"/>
-      <w:bookmarkEnd w:id="183"/>
-      <w:bookmarkEnd w:id="184"/>
+        <w:t xml:space="preserve">Exhaustive combination of all switch levels yields 192 model variants. The effective number of uniquely identifiable models was, however, reduced to 160 because for some variants comparative and independent accumulation versions cannot be distinguished when choice probabilities are derived from a soft-max choice rule with a freely estimated inverse temperature parameter over final accumulator values. This is the case for variants with no or constant inhibition and leak. Each variant was fit individually to the data from each participant by maximum-likelihood estimation, using a </w:t>
+      </w:r>
+      <w:r>
+        <w:rPr>
+          <w:lang w:val="en-GB"/>
+        </w:rPr>
+        <w:lastRenderedPageBreak/>
+        <w:t>Differential Evolution optimization algorithm (see above). As the number of parameters differ between model variants, we computed the BIC for each model and participant to obtain a measure of model fit, corrected for model complexity.</w:t>
+      </w:r>
+      <w:bookmarkStart w:id="228" w:name="sec%252525253Amethods%252525253Aswitchbo"/>
+      <w:bookmarkStart w:id="229" w:name="X405033ee9926463d967c91b1a821169004c7e29"/>
+      <w:bookmarkEnd w:id="228"/>
+      <w:bookmarkEnd w:id="229"/>
     </w:p>
     <w:p>
       <w:pPr>
@@ -20943,8 +21125,8 @@
         </w:rPr>
         <w:t xml:space="preserve"> result from Bayesian regression analyses implemented in PyMC3 (Salvatier, Wiecki, &amp; Fonnesbeck, 2016).</w:t>
       </w:r>
-      <w:bookmarkStart w:id="185" w:name="statistical-modeling"/>
-      <w:bookmarkEnd w:id="185"/>
+      <w:bookmarkStart w:id="230" w:name="statistical-modeling"/>
+      <w:bookmarkEnd w:id="230"/>
     </w:p>
     <w:p>
       <w:pPr>
@@ -20971,17 +21153,10 @@
         <w:rPr>
           <w:lang w:val="en-GB"/>
         </w:rPr>
-        <w:t xml:space="preserve">The task was programmed in MATLAB (The Mathworks Inc., USA) using the PsychToolBox (Brainard, 1997). Data processing and analyses were done in Python with numpy </w:t>
-      </w:r>
-      <w:r>
-        <w:rPr>
-          <w:lang w:val="en-GB"/>
-        </w:rPr>
-        <w:lastRenderedPageBreak/>
-        <w:t>(Harris et al., 2020), scipy (Virtanen et al., 2020) and pandas (McKinney, 2010) libraries. Bayesian analyses were implemented in PyMC3 (Salvatier, Wiecki, &amp; Fonnesbeck, 2016), mixed models used bambi (Yarkoni &amp; Westfall, 2016). Exceedance probabilities were computed in MATLAB using SPM12 (Penny, Friston, Ashburner, Kiebel, &amp; Nichols, 2011). Figures were created using matplotlib (Hunter, 2007).</w:t>
-      </w:r>
-      <w:bookmarkStart w:id="186" w:name="software"/>
-      <w:bookmarkEnd w:id="186"/>
+        <w:t>The task was programmed in MATLAB (The Mathworks Inc., USA) using the PsychToolBox (Brainard, 1997). Data processing and analyses were done in Python with numpy (Harris et al., 2020), scipy (Virtanen et al., 2020) and pandas (McKinney, 2010) libraries. Bayesian analyses were implemented in PyMC3 (Salvatier, Wiecki, &amp; Fonnesbeck, 2016), mixed models used bambi (Yarkoni &amp; Westfall, 2016). Exceedance probabilities were computed in MATLAB using SPM12 (Penny, Friston, Ashburner, Kiebel, &amp; Nichols, 2011). Figures were created using matplotlib (Hunter, 2007).</w:t>
+      </w:r>
+      <w:bookmarkStart w:id="231" w:name="software"/>
+      <w:bookmarkEnd w:id="231"/>
     </w:p>
     <w:p>
       <w:pPr>
@@ -21010,7 +21185,7 @@
         </w:rPr>
         <w:t xml:space="preserve">All raw and </w:t>
       </w:r>
-      <w:ins w:id="187" w:author="Felix Molter" w:date="2021-01-20T16:19:00Z">
+      <w:ins w:id="232" w:author="Felix Molter" w:date="2021-01-20T16:19:00Z">
         <w:r>
           <w:rPr>
             <w:lang w:val="en-GB"/>
@@ -21100,8 +21275,8 @@
         </w:rPr>
         <w:t>(5), 396–403.</w:t>
       </w:r>
-      <w:bookmarkStart w:id="188" w:name="ref-armel2008biasing"/>
-      <w:bookmarkEnd w:id="188"/>
+      <w:bookmarkStart w:id="233" w:name="ref-armel2008biasing"/>
+      <w:bookmarkEnd w:id="233"/>
     </w:p>
     <w:p>
       <w:pPr>
@@ -21142,8 +21317,8 @@
         </w:rPr>
         <w:t>(12), 1982.</w:t>
       </w:r>
-      <w:bookmarkStart w:id="189" w:name="ref-ashby2016finding"/>
-      <w:bookmarkEnd w:id="189"/>
+      <w:bookmarkStart w:id="234" w:name="ref-ashby2016finding"/>
+      <w:bookmarkEnd w:id="234"/>
     </w:p>
     <w:p>
       <w:pPr>
@@ -21184,8 +21359,8 @@
         </w:rPr>
         <w:t>(3), 1331.</w:t>
       </w:r>
-      <w:bookmarkStart w:id="190" w:name="ref-berkowitsch2014rigorously"/>
-      <w:bookmarkEnd w:id="190"/>
+      <w:bookmarkStart w:id="235" w:name="ref-berkowitsch2014rigorously"/>
+      <w:bookmarkEnd w:id="235"/>
     </w:p>
     <w:p>
       <w:pPr>
@@ -21226,8 +21401,8 @@
         </w:rPr>
         <w:t>(3), 522.</w:t>
       </w:r>
-      <w:bookmarkStart w:id="191" w:name="ref-bhatia2013associations"/>
-      <w:bookmarkEnd w:id="191"/>
+      <w:bookmarkStart w:id="236" w:name="ref-bhatia2013associations"/>
+      <w:bookmarkEnd w:id="236"/>
     </w:p>
     <w:p>
       <w:pPr>
@@ -21249,8 +21424,8 @@
         </w:rPr>
         <w:t>Multivariate models of preference and choice.</w:t>
       </w:r>
-      <w:bookmarkStart w:id="192" w:name="ref-bockenholt1992multivariate"/>
-      <w:bookmarkEnd w:id="192"/>
+      <w:bookmarkStart w:id="237" w:name="ref-bockenholt1992multivariate"/>
+      <w:bookmarkEnd w:id="237"/>
     </w:p>
     <w:p>
       <w:pPr>
@@ -21291,8 +21466,8 @@
         </w:rPr>
         <w:t>(4), 433–436.</w:t>
       </w:r>
-      <w:bookmarkStart w:id="193" w:name="ref-brainard1997psychophysics"/>
-      <w:bookmarkEnd w:id="193"/>
+      <w:bookmarkStart w:id="238" w:name="ref-brainard1997psychophysics"/>
+      <w:bookmarkEnd w:id="238"/>
     </w:p>
     <w:p>
       <w:pPr>
@@ -21333,8 +21508,8 @@
         </w:rPr>
         <w:t>(3), 345–370.</w:t>
       </w:r>
-      <w:bookmarkStart w:id="194" w:name="ref-busemeyer2002survey"/>
-      <w:bookmarkEnd w:id="194"/>
+      <w:bookmarkStart w:id="239" w:name="ref-busemeyer2002survey"/>
+      <w:bookmarkEnd w:id="239"/>
     </w:p>
     <w:p>
       <w:pPr>
@@ -21375,8 +21550,8 @@
         </w:rPr>
         <w:t>(3), 251–263.</w:t>
       </w:r>
-      <w:bookmarkStart w:id="195" w:name="ref-busemeyer2019cognitive"/>
-      <w:bookmarkEnd w:id="195"/>
+      <w:bookmarkStart w:id="240" w:name="ref-busemeyer2019cognitive"/>
+      <w:bookmarkEnd w:id="240"/>
     </w:p>
     <w:p>
       <w:pPr>
@@ -21417,8 +21592,8 @@
         </w:rPr>
         <w:t>(3), 934–942.</w:t>
       </w:r>
-      <w:bookmarkStart w:id="196" w:name="ref-cataldo2019comparison"/>
-      <w:bookmarkEnd w:id="196"/>
+      <w:bookmarkStart w:id="241" w:name="ref-cataldo2019comparison"/>
+      <w:bookmarkEnd w:id="241"/>
     </w:p>
     <w:p>
       <w:pPr>
@@ -21459,8 +21634,8 @@
         </w:rPr>
         <w:t>(3), 255–289.</w:t>
       </w:r>
-      <w:bookmarkStart w:id="197" w:name="ref-cavagnaro2013discriminating"/>
-      <w:bookmarkEnd w:id="197"/>
+      <w:bookmarkStart w:id="242" w:name="ref-cavagnaro2013discriminating"/>
+      <w:bookmarkEnd w:id="242"/>
     </w:p>
     <w:p>
       <w:pPr>
@@ -21502,8 +21677,8 @@
         </w:rPr>
         <w:t>(4), 1476.</w:t>
       </w:r>
-      <w:bookmarkStart w:id="198" w:name="ref-cavanagh2014eye"/>
-      <w:bookmarkEnd w:id="198"/>
+      <w:bookmarkStart w:id="243" w:name="ref-cavanagh2014eye"/>
+      <w:bookmarkEnd w:id="243"/>
     </w:p>
     <w:p>
       <w:pPr>
@@ -21544,8 +21719,8 @@
         </w:rPr>
         <w:t>, 45–72.</w:t>
       </w:r>
-      <w:bookmarkStart w:id="199" w:name="ref-cohen2017multi"/>
-      <w:bookmarkEnd w:id="199"/>
+      <w:bookmarkStart w:id="244" w:name="ref-cohen2017multi"/>
+      <w:bookmarkEnd w:id="244"/>
     </w:p>
     <w:p>
       <w:pPr>
@@ -21635,8 +21810,8 @@
         </w:rPr>
         <w:t>, 34–45.</w:t>
       </w:r>
-      <w:bookmarkStart w:id="200" w:name="ref-fisher2017attentional"/>
-      <w:bookmarkEnd w:id="200"/>
+      <w:bookmarkStart w:id="245" w:name="ref-fisher2017attentional"/>
+      <w:bookmarkEnd w:id="245"/>
     </w:p>
     <w:p>
       <w:pPr>
@@ -21677,8 +21852,8 @@
         </w:rPr>
         <w:t>(1), 1–8.</w:t>
       </w:r>
-      <w:bookmarkStart w:id="201" w:name="ref-folke2016explicit"/>
-      <w:bookmarkEnd w:id="201"/>
+      <w:bookmarkStart w:id="246" w:name="ref-folke2016explicit"/>
+      <w:bookmarkEnd w:id="246"/>
     </w:p>
     <w:p>
       <w:pPr>
@@ -21719,8 +21894,8 @@
         </w:rPr>
         <w:t>(8), e1007201.</w:t>
       </w:r>
-      <w:bookmarkStart w:id="202" w:name="ref-glickman2019formation"/>
-      <w:bookmarkEnd w:id="202"/>
+      <w:bookmarkStart w:id="247" w:name="ref-glickman2019formation"/>
+      <w:bookmarkEnd w:id="247"/>
     </w:p>
     <w:p>
       <w:pPr>
@@ -21784,8 +21959,8 @@
         </w:rPr>
         <w:t>, 1–12.</w:t>
       </w:r>
-      <w:bookmarkStart w:id="203" w:name="ref-gluth2020value"/>
-      <w:bookmarkEnd w:id="203"/>
+      <w:bookmarkStart w:id="248" w:name="ref-gluth2020value"/>
+      <w:bookmarkEnd w:id="248"/>
     </w:p>
     <w:p>
       <w:pPr>
@@ -21826,8 +22001,8 @@
         </w:rPr>
         <w:t>, e39659.</w:t>
       </w:r>
-      <w:bookmarkStart w:id="204" w:name="ref-gluth2018value"/>
-      <w:bookmarkEnd w:id="204"/>
+      <w:bookmarkStart w:id="249" w:name="ref-gluth2018value"/>
+      <w:bookmarkEnd w:id="249"/>
     </w:p>
     <w:p>
       <w:pPr>
@@ -21948,8 +22123,8 @@
         </w:rPr>
         <w:t>Theoretical developments in decision field theory: Comment on tsetsos, usher, and chater (2010).</w:t>
       </w:r>
-      <w:bookmarkStart w:id="205" w:name="ref-hotaling2010theoretical"/>
-      <w:bookmarkEnd w:id="205"/>
+      <w:bookmarkStart w:id="250" w:name="ref-hotaling2010theoretical"/>
+      <w:bookmarkEnd w:id="250"/>
     </w:p>
     <w:p>
       <w:pPr>
@@ -21990,8 +22165,8 @@
         </w:rPr>
         <w:t>(3), 201.</w:t>
       </w:r>
-      <w:bookmarkStart w:id="206" w:name="ref-hotaling2019quantitative"/>
-      <w:bookmarkEnd w:id="206"/>
+      <w:bookmarkStart w:id="251" w:name="ref-hotaling2019quantitative"/>
+      <w:bookmarkEnd w:id="251"/>
     </w:p>
     <w:p>
       <w:pPr>
@@ -22032,8 +22207,8 @@
         </w:rPr>
         <w:t>(1), 90–98.</w:t>
       </w:r>
-      <w:bookmarkStart w:id="207" w:name="ref-huber1982adding"/>
-      <w:bookmarkEnd w:id="207"/>
+      <w:bookmarkStart w:id="252" w:name="ref-huber1982adding"/>
+      <w:bookmarkEnd w:id="252"/>
     </w:p>
     <w:p>
       <w:pPr>
@@ -22270,8 +22445,8 @@
         </w:rPr>
         <w:t>(10), 1292–1298.</w:t>
       </w:r>
-      <w:bookmarkStart w:id="208" w:name="ref-krajbich2010visual"/>
-      <w:bookmarkEnd w:id="208"/>
+      <w:bookmarkStart w:id="253" w:name="ref-krajbich2010visual"/>
+      <w:bookmarkEnd w:id="253"/>
     </w:p>
     <w:p>
       <w:pPr>
@@ -22312,8 +22487,8 @@
         </w:rPr>
         <w:t>, 193.</w:t>
       </w:r>
-      <w:bookmarkStart w:id="209" w:name="ref-krajbich2012attentional"/>
-      <w:bookmarkEnd w:id="209"/>
+      <w:bookmarkStart w:id="254" w:name="ref-krajbich2012attentional"/>
+      <w:bookmarkEnd w:id="254"/>
     </w:p>
     <w:p>
       <w:pPr>
@@ -22354,8 +22529,8 @@
         </w:rPr>
         <w:t>(33), 13852–13857.</w:t>
       </w:r>
-      <w:bookmarkStart w:id="210" w:name="ref-krajbich2011multialternative"/>
-      <w:bookmarkEnd w:id="210"/>
+      <w:bookmarkStart w:id="255" w:name="ref-krajbich2011multialternative"/>
+      <w:bookmarkEnd w:id="255"/>
     </w:p>
     <w:p>
       <w:pPr>
@@ -22397,8 +22572,8 @@
         </w:rPr>
         <w:t>(2), 573.</w:t>
       </w:r>
-      <w:bookmarkStart w:id="211" w:name="ref-kruschke2013bayesian"/>
-      <w:bookmarkEnd w:id="211"/>
+      <w:bookmarkStart w:id="256" w:name="ref-kruschke2013bayesian"/>
+      <w:bookmarkEnd w:id="256"/>
     </w:p>
     <w:p>
       <w:pPr>
@@ -22496,8 +22671,8 @@
         </w:rPr>
         <w:t>. Academic Press.</w:t>
       </w:r>
-      <w:bookmarkStart w:id="212" w:name="ref-kruschke2014doing"/>
-      <w:bookmarkEnd w:id="212"/>
+      <w:bookmarkStart w:id="257" w:name="ref-kruschke2014doing"/>
+      <w:bookmarkEnd w:id="257"/>
     </w:p>
     <w:p>
       <w:pPr>
@@ -22531,8 +22706,8 @@
         </w:rPr>
         <w:t>; New York: Cambridge University Press.</w:t>
       </w:r>
-      <w:bookmarkStart w:id="213" w:name="ref-leeBayesianCognitiveModeling2013"/>
-      <w:bookmarkEnd w:id="213"/>
+      <w:bookmarkStart w:id="258" w:name="ref-leeBayesianCognitiveModeling2013"/>
+      <w:bookmarkEnd w:id="258"/>
     </w:p>
     <w:p>
       <w:pPr>
@@ -22671,8 +22846,8 @@
         </w:rPr>
         <w:t>(15), 6139–6144.</w:t>
       </w:r>
-      <w:bookmarkStart w:id="214" w:name="ref-louie2013normalization"/>
-      <w:bookmarkEnd w:id="214"/>
+      <w:bookmarkStart w:id="259" w:name="ref-louie2013normalization"/>
+      <w:bookmarkEnd w:id="259"/>
     </w:p>
     <w:p>
       <w:pPr>
@@ -22700,8 +22875,8 @@
         </w:rPr>
         <w:t>. New York: John Wiley &amp; Sons.</w:t>
       </w:r>
-      <w:bookmarkStart w:id="215" w:name="ref-luce1959individual"/>
-      <w:bookmarkEnd w:id="215"/>
+      <w:bookmarkStart w:id="260" w:name="ref-luce1959individual"/>
+      <w:bookmarkEnd w:id="260"/>
     </w:p>
     <w:p>
       <w:pPr>
@@ -22742,8 +22917,8 @@
         </w:rPr>
         <w:t>(5).</w:t>
       </w:r>
-      <w:bookmarkStart w:id="216" w:name="ref-marini2020attraction"/>
-      <w:bookmarkEnd w:id="216"/>
+      <w:bookmarkStart w:id="261" w:name="ref-marini2020attraction"/>
+      <w:bookmarkEnd w:id="261"/>
     </w:p>
     <w:p>
       <w:pPr>
@@ -22870,8 +23045,8 @@
         </w:rPr>
         <w:t>(1), 1–10.</w:t>
       </w:r>
-      <w:bookmarkStart w:id="217" w:name="ref-mohr2017attraction"/>
-      <w:bookmarkEnd w:id="217"/>
+      <w:bookmarkStart w:id="262" w:name="ref-mohr2017attraction"/>
+      <w:bookmarkEnd w:id="262"/>
     </w:p>
     <w:p>
       <w:pPr>
@@ -22912,8 +23087,8 @@
         </w:rPr>
         <w:t>(12), e0226428.</w:t>
       </w:r>
-      <w:bookmarkStart w:id="218" w:name="ref-molter2019glambox"/>
-      <w:bookmarkEnd w:id="218"/>
+      <w:bookmarkStart w:id="263" w:name="ref-molter2019glambox"/>
+      <w:bookmarkEnd w:id="263"/>
     </w:p>
     <w:p>
       <w:pPr>
@@ -23052,8 +23227,8 @@
         </w:rPr>
         <w:t>(4), 512.</w:t>
       </w:r>
-      <w:bookmarkStart w:id="219" w:name="ref-noguchi2018multialternative"/>
-      <w:bookmarkEnd w:id="219"/>
+      <w:bookmarkStart w:id="264" w:name="ref-noguchi2018multialternative"/>
+      <w:bookmarkEnd w:id="264"/>
     </w:p>
     <w:p>
       <w:pPr>
@@ -23192,8 +23367,8 @@
         </w:rPr>
         <w:t>(13), 4170–4175.</w:t>
       </w:r>
-      <w:bookmarkStart w:id="220" w:name="ref-parnamets2015biasing"/>
-      <w:bookmarkEnd w:id="220"/>
+      <w:bookmarkStart w:id="265" w:name="ref-parnamets2015biasing"/>
+      <w:bookmarkEnd w:id="265"/>
     </w:p>
     <w:p>
       <w:pPr>
@@ -23221,8 +23396,8 @@
         </w:rPr>
         <w:t>. Elsevier.</w:t>
       </w:r>
-      <w:bookmarkStart w:id="221" w:name="ref-penny2011statistical"/>
-      <w:bookmarkEnd w:id="221"/>
+      <w:bookmarkStart w:id="266" w:name="ref-penny2011statistical"/>
+      <w:bookmarkEnd w:id="266"/>
     </w:p>
     <w:p>
       <w:pPr>
@@ -23264,8 +23439,8 @@
         </w:rPr>
         <w:t>(3), 631–661.</w:t>
       </w:r>
-      <w:bookmarkStart w:id="222" w:name="ref-rieskamp2006extending"/>
-      <w:bookmarkEnd w:id="222"/>
+      <w:bookmarkStart w:id="267" w:name="ref-rieskamp2006extending"/>
+      <w:bookmarkEnd w:id="267"/>
     </w:p>
     <w:p>
       <w:pPr>
@@ -23330,8 +23505,8 @@
         </w:rPr>
         <w:t>, 971–985.</w:t>
       </w:r>
-      <w:bookmarkStart w:id="223" w:name="ref-rigouxBayesianModelSelection2014"/>
-      <w:bookmarkEnd w:id="223"/>
+      <w:bookmarkStart w:id="268" w:name="ref-rigouxBayesianModelSelection2014"/>
+      <w:bookmarkEnd w:id="268"/>
     </w:p>
     <w:p>
       <w:pPr>
@@ -23372,8 +23547,8 @@
         </w:rPr>
         <w:t>(2), 370.</w:t>
       </w:r>
-      <w:bookmarkStart w:id="224" w:name="ref-roe2001multialternative"/>
-      <w:bookmarkEnd w:id="224"/>
+      <w:bookmarkStart w:id="269" w:name="ref-roe2001multialternative"/>
+      <w:bookmarkEnd w:id="269"/>
     </w:p>
     <w:p>
       <w:pPr>
@@ -23463,8 +23638,8 @@
         </w:rPr>
         <w:t>(1), 1–16.</w:t>
       </w:r>
-      <w:bookmarkStart w:id="225" w:name="ref-rouault2019prefrontal"/>
-      <w:bookmarkEnd w:id="225"/>
+      <w:bookmarkStart w:id="270" w:name="ref-rouault2019prefrontal"/>
+      <w:bookmarkEnd w:id="270"/>
     </w:p>
     <w:p>
       <w:pPr>
@@ -23606,8 +23781,8 @@
         </w:rPr>
         <w:t>(2), 461–464.</w:t>
       </w:r>
-      <w:bookmarkStart w:id="226" w:name="ref-schwarz1978estimating"/>
-      <w:bookmarkEnd w:id="226"/>
+      <w:bookmarkStart w:id="271" w:name="ref-schwarz1978estimating"/>
+      <w:bookmarkEnd w:id="271"/>
     </w:p>
     <w:p>
       <w:pPr>
@@ -23648,8 +23823,8 @@
         </w:rPr>
         <w:t>(12), 1317–1322.</w:t>
       </w:r>
-      <w:bookmarkStart w:id="227" w:name="ref-shimojo2003gaze"/>
-      <w:bookmarkEnd w:id="227"/>
+      <w:bookmarkStart w:id="272" w:name="ref-shimojo2003gaze"/>
+      <w:bookmarkEnd w:id="272"/>
     </w:p>
     <w:p>
       <w:pPr>
@@ -23690,8 +23865,8 @@
         </w:rPr>
         <w:t>(2), 158–174.</w:t>
       </w:r>
-      <w:bookmarkStart w:id="228" w:name="ref-simonson1989choice"/>
-      <w:bookmarkEnd w:id="228"/>
+      <w:bookmarkStart w:id="273" w:name="ref-simonson1989choice"/>
+      <w:bookmarkEnd w:id="273"/>
     </w:p>
     <w:p>
       <w:pPr>
@@ -23732,8 +23907,8 @@
         </w:rPr>
         <w:t>(12), 1810.</w:t>
       </w:r>
-      <w:bookmarkStart w:id="229" w:name="ref-smith2018attention"/>
-      <w:bookmarkEnd w:id="229"/>
+      <w:bookmarkStart w:id="274" w:name="ref-smith2018attention"/>
+      <w:bookmarkEnd w:id="274"/>
     </w:p>
     <w:p>
       <w:pPr>
@@ -23775,8 +23950,8 @@
         </w:rPr>
         <w:t>(1), 116–128.</w:t>
       </w:r>
-      <w:bookmarkStart w:id="230" w:name="ref-smith2019gaze"/>
-      <w:bookmarkEnd w:id="230"/>
+      <w:bookmarkStart w:id="275" w:name="ref-smith2019gaze"/>
+      <w:bookmarkEnd w:id="275"/>
     </w:p>
     <w:p>
       <w:pPr>
@@ -23817,8 +23992,8 @@
         </w:rPr>
         <w:t>(7), e1002607.</w:t>
       </w:r>
-      <w:bookmarkStart w:id="231" w:name="ref-soltani2012range"/>
-      <w:bookmarkEnd w:id="231"/>
+      <w:bookmarkStart w:id="276" w:name="ref-soltani2012range"/>
+      <w:bookmarkEnd w:id="276"/>
     </w:p>
     <w:p>
       <w:pPr>
@@ -23908,8 +24083,8 @@
         </w:rPr>
         <w:t>(6), 3291–3300.</w:t>
       </w:r>
-      <w:bookmarkStart w:id="232" w:name="ref-stojic2020uncertainty"/>
-      <w:bookmarkEnd w:id="232"/>
+      <w:bookmarkStart w:id="277" w:name="ref-stojic2020uncertainty"/>
+      <w:bookmarkEnd w:id="277"/>
     </w:p>
     <w:p>
       <w:pPr>
@@ -23950,8 +24125,8 @@
         </w:rPr>
         <w:t>(4), 341–359.</w:t>
       </w:r>
-      <w:bookmarkStart w:id="233" w:name="ref-storn1997differential"/>
-      <w:bookmarkEnd w:id="233"/>
+      <w:bookmarkStart w:id="278" w:name="ref-storn1997differential"/>
+      <w:bookmarkEnd w:id="278"/>
     </w:p>
     <w:p>
       <w:pPr>
@@ -24041,8 +24216,8 @@
         </w:rPr>
         <w:t>, 104077.</w:t>
       </w:r>
-      <w:bookmarkStart w:id="234" w:name="ref-sui2020timing"/>
-      <w:bookmarkEnd w:id="234"/>
+      <w:bookmarkStart w:id="279" w:name="ref-sui2020timing"/>
+      <w:bookmarkEnd w:id="279"/>
     </w:p>
     <w:p>
       <w:pPr>
@@ -24070,8 +24245,8 @@
         </w:rPr>
         <w:t>. MIT press.</w:t>
       </w:r>
-      <w:bookmarkStart w:id="235" w:name="ref-sutton2018reinforcement"/>
-      <w:bookmarkEnd w:id="235"/>
+      <w:bookmarkStart w:id="280" w:name="ref-sutton2018reinforcement"/>
+      <w:bookmarkEnd w:id="280"/>
     </w:p>
     <w:p>
       <w:pPr>
@@ -24112,8 +24287,8 @@
         </w:rPr>
         <w:t>, 468.</w:t>
       </w:r>
-      <w:bookmarkStart w:id="236" w:name="ref-tavares2017attentional"/>
-      <w:bookmarkEnd w:id="236"/>
+      <w:bookmarkStart w:id="281" w:name="ref-tavares2017attentional"/>
+      <w:bookmarkEnd w:id="281"/>
     </w:p>
     <w:p>
       <w:pPr>
@@ -24154,8 +24329,8 @@
         </w:rPr>
         <w:t>(6), 625–635.</w:t>
       </w:r>
-      <w:bookmarkStart w:id="237" w:name="ref-thomas2019gaze"/>
-      <w:bookmarkEnd w:id="237"/>
+      <w:bookmarkStart w:id="282" w:name="ref-thomas2019gaze"/>
+      <w:bookmarkEnd w:id="282"/>
     </w:p>
     <w:p>
       <w:pPr>
@@ -24196,8 +24371,8 @@
         </w:rPr>
         <w:t>(40), E3858–E3867.</w:t>
       </w:r>
-      <w:bookmarkStart w:id="238" w:name="ref-towal2011simultaneous"/>
-      <w:bookmarkEnd w:id="238"/>
+      <w:bookmarkStart w:id="283" w:name="ref-towal2011simultaneous"/>
+      <w:bookmarkEnd w:id="283"/>
     </w:p>
     <w:p>
       <w:pPr>
@@ -24239,8 +24414,8 @@
         </w:rPr>
         <w:t>(5), 962–968.</w:t>
       </w:r>
-      <w:bookmarkStart w:id="239" w:name="ref-trueblood2012multialternative"/>
-      <w:bookmarkEnd w:id="239"/>
+      <w:bookmarkStart w:id="284" w:name="ref-trueblood2012multialternative"/>
+      <w:bookmarkEnd w:id="284"/>
     </w:p>
     <w:p>
       <w:pPr>
@@ -24281,8 +24456,8 @@
         </w:rPr>
         <w:t>(2), 179.</w:t>
       </w:r>
-      <w:bookmarkStart w:id="240" w:name="ref-trueblood2014multiattribute"/>
-      <w:bookmarkEnd w:id="240"/>
+      <w:bookmarkStart w:id="285" w:name="ref-trueblood2014multiattribute"/>
+      <w:bookmarkEnd w:id="285"/>
     </w:p>
     <w:p>
       <w:pPr>
@@ -24304,8 +24479,8 @@
         </w:rPr>
         <w:t>The fragile nature of contextual preference reversals: Reply to tsetsos, chater, and usher (2015).</w:t>
       </w:r>
-      <w:bookmarkStart w:id="241" w:name="ref-trueblood2015fragile"/>
-      <w:bookmarkEnd w:id="241"/>
+      <w:bookmarkStart w:id="286" w:name="ref-trueblood2015fragile"/>
+      <w:bookmarkEnd w:id="286"/>
     </w:p>
     <w:p>
       <w:pPr>
@@ -24346,8 +24521,8 @@
         </w:rPr>
         <w:t>(6), 901–908.</w:t>
       </w:r>
-      <w:bookmarkStart w:id="242" w:name="ref-trueblood2013not"/>
-      <w:bookmarkEnd w:id="242"/>
+      <w:bookmarkStart w:id="287" w:name="ref-trueblood2013not"/>
+      <w:bookmarkEnd w:id="287"/>
     </w:p>
     <w:p>
       <w:pPr>
@@ -24375,8 +24550,8 @@
         </w:rPr>
         <w:t xml:space="preserve"> (pp. 3374–3379). Austin, TX: Cognitive Science Society.</w:t>
       </w:r>
-      <w:bookmarkStart w:id="243" w:name="ref-truebloodImpactPresentationOrder2017"/>
-      <w:bookmarkEnd w:id="243"/>
+      <w:bookmarkStart w:id="288" w:name="ref-truebloodImpactPresentationOrder2017"/>
+      <w:bookmarkEnd w:id="288"/>
     </w:p>
     <w:p>
       <w:pPr>
@@ -24417,8 +24592,8 @@
         </w:rPr>
         <w:t>(24), 9659–9664.</w:t>
       </w:r>
-      <w:bookmarkStart w:id="244" w:name="ref-tsetsos2012salience"/>
-      <w:bookmarkEnd w:id="244"/>
+      <w:bookmarkStart w:id="289" w:name="ref-tsetsos2012salience"/>
+      <w:bookmarkEnd w:id="289"/>
     </w:p>
     <w:p>
       <w:pPr>
@@ -24459,8 +24634,8 @@
         </w:rPr>
         <w:t>(3), 329.</w:t>
       </w:r>
-      <w:bookmarkStart w:id="245" w:name="ref-turner2018competing"/>
-      <w:bookmarkEnd w:id="245"/>
+      <w:bookmarkStart w:id="290" w:name="ref-turner2018competing"/>
+      <w:bookmarkEnd w:id="290"/>
     </w:p>
     <w:p>
       <w:pPr>
@@ -24501,8 +24676,8 @@
         </w:rPr>
         <w:t>(4), 281.</w:t>
       </w:r>
-      <w:bookmarkStart w:id="246" w:name="ref-tversky1972elimination"/>
-      <w:bookmarkEnd w:id="246"/>
+      <w:bookmarkStart w:id="291" w:name="ref-tversky1972elimination"/>
+      <w:bookmarkEnd w:id="291"/>
     </w:p>
     <w:p>
       <w:pPr>
@@ -24543,8 +24718,8 @@
         </w:rPr>
         <w:t>(4), 297–323.</w:t>
       </w:r>
-      <w:bookmarkStart w:id="247" w:name="ref-tversky1992advances"/>
-      <w:bookmarkEnd w:id="247"/>
+      <w:bookmarkStart w:id="292" w:name="ref-tversky1992advances"/>
+      <w:bookmarkEnd w:id="292"/>
     </w:p>
     <w:p>
       <w:pPr>
@@ -24585,8 +24760,8 @@
         </w:rPr>
         <w:t>(10), 1179–1189.</w:t>
       </w:r>
-      <w:bookmarkStart w:id="248" w:name="ref-tversky1993context"/>
-      <w:bookmarkEnd w:id="248"/>
+      <w:bookmarkStart w:id="293" w:name="ref-tversky1993context"/>
+      <w:bookmarkEnd w:id="293"/>
     </w:p>
     <w:p>
       <w:pPr>
@@ -24628,8 +24803,8 @@
         </w:rPr>
         <w:t>(3), 550.</w:t>
       </w:r>
-      <w:bookmarkStart w:id="249" w:name="ref-usher2001time"/>
-      <w:bookmarkEnd w:id="249"/>
+      <w:bookmarkStart w:id="294" w:name="ref-usher2001time"/>
+      <w:bookmarkEnd w:id="294"/>
     </w:p>
     <w:p>
       <w:pPr>
@@ -24670,8 +24845,8 @@
         </w:rPr>
         <w:t>(3), 757.</w:t>
       </w:r>
-      <w:bookmarkStart w:id="250" w:name="ref-usher2004loss"/>
-      <w:bookmarkEnd w:id="250"/>
+      <w:bookmarkStart w:id="295" w:name="ref-usher2004loss"/>
+      <w:bookmarkEnd w:id="295"/>
     </w:p>
     <w:p>
       <w:pPr>
@@ -24712,8 +24887,8 @@
         </w:rPr>
         <w:t>(1), 1–12.</w:t>
       </w:r>
-      <w:bookmarkStart w:id="251" w:name="ref-vaidya2015testing"/>
-      <w:bookmarkEnd w:id="251"/>
+      <w:bookmarkStart w:id="296" w:name="ref-vaidya2015testing"/>
+      <w:bookmarkEnd w:id="296"/>
     </w:p>
     <w:p>
       <w:pPr>
@@ -24790,8 +24965,8 @@
         </w:rPr>
         <w:t xml:space="preserve"> (2. ed.). Princeton: Princeton University Press.</w:t>
       </w:r>
-      <w:bookmarkStart w:id="252" w:name="ref-vonNeumann1947theory"/>
-      <w:bookmarkEnd w:id="252"/>
+      <w:bookmarkStart w:id="297" w:name="ref-vonNeumann1947theory"/>
+      <w:bookmarkEnd w:id="297"/>
     </w:p>
     <w:p>
       <w:pPr>
@@ -24917,8 +25092,8 @@
         </w:rPr>
         <w:t>, 189.</w:t>
       </w:r>
-      <w:bookmarkStart w:id="253" w:name="ref-wollschlager20122n"/>
-      <w:bookmarkEnd w:id="253"/>
+      <w:bookmarkStart w:id="298" w:name="ref-wollschlager20122n"/>
+      <w:bookmarkEnd w:id="298"/>
     </w:p>
     <w:p>
       <w:pPr>
@@ -25008,7 +25183,7 @@
           <w:lang w:val="en-GB"/>
         </w:rPr>
       </w:pPr>
-      <w:bookmarkStart w:id="254" w:name="fig%252525253Adwell-data-timebinned"/>
+      <w:bookmarkStart w:id="299" w:name="fig%252525253Adwell-data-timebinned"/>
       <w:r>
         <w:rPr>
           <w:noProof/>
@@ -25052,7 +25227,7 @@
           </wp:inline>
         </w:drawing>
       </w:r>
-      <w:bookmarkEnd w:id="254"/>
+      <w:bookmarkEnd w:id="299"/>
     </w:p>
     <w:p>
       <w:pPr>
@@ -25154,7 +25329,7 @@
         </w:rPr>
         <w:t xml:space="preserve">). In the first ("full trial") model, the dependent variable was total dwell time towards an AOI across the full trial. This model used the following predictors: Vertical position (row, centred: -0.5 = top row, +0.5, bottom row), horizontal position (column, centred: -1 = left, 0 = </w:t>
       </w:r>
-      <w:ins w:id="255" w:author="Felix Molter" w:date="2021-01-20T16:20:00Z">
+      <w:ins w:id="300" w:author="Felix Molter" w:date="2021-01-20T16:20:00Z">
         <w:r>
           <w:rPr>
             <w:lang w:val="en-GB"/>
@@ -25280,7 +25455,7 @@
           <w:lang w:val="en-GB"/>
         </w:rPr>
       </w:pPr>
-      <w:bookmarkStart w:id="256" w:name="fig%252525253Adwell-regression-weights"/>
+      <w:bookmarkStart w:id="301" w:name="fig%252525253Adwell-regression-weights"/>
       <w:r>
         <w:rPr>
           <w:noProof/>
@@ -25325,7 +25500,7 @@
           </wp:inline>
         </w:drawing>
       </w:r>
-      <w:bookmarkEnd w:id="256"/>
+      <w:bookmarkEnd w:id="301"/>
     </w:p>
     <w:p>
       <w:pPr>
@@ -25463,8 +25638,8 @@
         </w:rPr>
         <w:t xml:space="preserve"> intervals (coloured green if the interval excluded 0</w:t>
       </w:r>
-      <w:bookmarkStart w:id="257" w:name="regression-analyses-of-gaze-behaviour"/>
-      <w:bookmarkEnd w:id="257"/>
+      <w:bookmarkStart w:id="302" w:name="regression-analyses-of-gaze-behaviour"/>
+      <w:bookmarkEnd w:id="302"/>
       <w:r>
         <w:rPr>
           <w:lang w:val="en-GB"/>
@@ -26325,10 +26500,10 @@
         </w:rPr>
         <w:t xml:space="preserve"> = [0.17, 0.88]), implying comparably more processing between alternatives in attraction trials.</w:t>
       </w:r>
-      <w:bookmarkStart w:id="258" w:name="sup%252525253Aeye-movement-analyses"/>
-      <w:bookmarkStart w:id="259" w:name="direction-of-information-search"/>
-      <w:bookmarkEnd w:id="258"/>
-      <w:bookmarkEnd w:id="259"/>
+      <w:bookmarkStart w:id="303" w:name="sup%252525253Aeye-movement-analyses"/>
+      <w:bookmarkStart w:id="304" w:name="direction-of-information-search"/>
+      <w:bookmarkEnd w:id="303"/>
+      <w:bookmarkEnd w:id="304"/>
     </w:p>
     <w:p>
       <w:pPr>
@@ -27587,8 +27762,8 @@
               </w:rPr>
               <w:t>0.95</w:t>
             </w:r>
-            <w:bookmarkStart w:id="260" w:name="tab%252525253Agla-estimates"/>
-            <w:bookmarkEnd w:id="260"/>
+            <w:bookmarkStart w:id="305" w:name="tab%252525253Agla-estimates"/>
+            <w:bookmarkEnd w:id="305"/>
           </w:p>
         </w:tc>
       </w:tr>
@@ -27645,21 +27820,7 @@
         <w:rPr>
           <w:lang w:val="en-GB"/>
         </w:rPr>
-        <w:t xml:space="preserve"> is the inverse temperature parameter of the choice rule (0 = random </w:t>
-      </w:r>
-      <w:proofErr w:type="gramStart"/>
-      <w:r>
-        <w:rPr>
-          <w:lang w:val="en-GB"/>
-        </w:rPr>
-        <w:t>choice).</w:t>
-      </w:r>
-      <w:proofErr w:type="gramEnd"/>
-      <w:r>
-        <w:rPr>
-          <w:lang w:val="en-GB"/>
-        </w:rPr>
-        <w:t xml:space="preserve"> </w:t>
+        <w:t xml:space="preserve"> is the inverse temperature parameter of the choice rule (0 = random choice). </w:t>
       </w:r>
       <m:oMath>
         <m:r>
@@ -27674,21 +27835,7 @@
         <w:rPr>
           <w:lang w:val="en-GB"/>
         </w:rPr>
-        <w:t xml:space="preserve"> is the probability weighting parameter (1 = objective </w:t>
-      </w:r>
-      <w:proofErr w:type="gramStart"/>
-      <w:r>
-        <w:rPr>
-          <w:lang w:val="en-GB"/>
-        </w:rPr>
-        <w:t>probability weighting).</w:t>
-      </w:r>
-      <w:proofErr w:type="gramEnd"/>
-      <w:r>
-        <w:rPr>
-          <w:lang w:val="en-GB"/>
-        </w:rPr>
-        <w:t xml:space="preserve"> </w:t>
+        <w:t xml:space="preserve"> is the probability weighting parameter (1 = objective probability weighting). </w:t>
       </w:r>
       <m:oMath>
         <m:r>
@@ -27703,21 +27850,7 @@
         <w:rPr>
           <w:lang w:val="en-GB"/>
         </w:rPr>
-        <w:t xml:space="preserve"> is the leak parameter (0 = perfect memory, 1 = full leak of all previous </w:t>
-      </w:r>
-      <w:proofErr w:type="gramStart"/>
-      <w:r>
-        <w:rPr>
-          <w:lang w:val="en-GB"/>
-        </w:rPr>
-        <w:t>information).</w:t>
-      </w:r>
-      <w:proofErr w:type="gramEnd"/>
-      <w:r>
-        <w:rPr>
-          <w:lang w:val="en-GB"/>
-        </w:rPr>
-        <w:t xml:space="preserve"> </w:t>
+        <w:t xml:space="preserve"> is the leak parameter (0 = perfect memory, 1 = full leak of all previous information). </w:t>
       </w:r>
       <m:oMath>
         <m:r>
@@ -27759,7 +27892,7 @@
           <w:lang w:val="en-GB"/>
         </w:rPr>
       </w:pPr>
-      <w:bookmarkStart w:id="261" w:name="fig%252525253Agla-estimates"/>
+      <w:bookmarkStart w:id="306" w:name="fig%252525253Agla-estimates"/>
       <w:r>
         <w:rPr>
           <w:noProof/>
@@ -27809,7 +27942,7 @@
           </wp:inline>
         </w:drawing>
       </w:r>
-      <w:bookmarkEnd w:id="261"/>
+      <w:bookmarkEnd w:id="306"/>
     </w:p>
     <w:p>
       <w:pPr>
@@ -27860,21 +27993,7 @@
         <w:rPr>
           <w:lang w:val="en-GB"/>
         </w:rPr>
-        <w:t xml:space="preserve"> is the inverse temperature parameter of the choice rule (0 = random </w:t>
-      </w:r>
-      <w:proofErr w:type="gramStart"/>
-      <w:r>
-        <w:rPr>
-          <w:lang w:val="en-GB"/>
-        </w:rPr>
-        <w:t>choice).</w:t>
-      </w:r>
-      <w:proofErr w:type="gramEnd"/>
-      <w:r>
-        <w:rPr>
-          <w:lang w:val="en-GB"/>
-        </w:rPr>
-        <w:t xml:space="preserve"> </w:t>
+        <w:t xml:space="preserve"> is the inverse temperature parameter of the choice rule (0 = random choice). </w:t>
       </w:r>
       <m:oMath>
         <m:r>
@@ -27889,21 +28008,7 @@
         <w:rPr>
           <w:lang w:val="en-GB"/>
         </w:rPr>
-        <w:t xml:space="preserve"> is the probability weighting parameter (1 = linear </w:t>
-      </w:r>
-      <w:proofErr w:type="gramStart"/>
-      <w:r>
-        <w:rPr>
-          <w:lang w:val="en-GB"/>
-        </w:rPr>
-        <w:t>weighting).</w:t>
-      </w:r>
-      <w:proofErr w:type="gramEnd"/>
-      <w:r>
-        <w:rPr>
-          <w:lang w:val="en-GB"/>
-        </w:rPr>
-        <w:t xml:space="preserve"> </w:t>
+        <w:t xml:space="preserve"> is the probability weighting parameter (1 = linear weighting). </w:t>
       </w:r>
       <m:oMath>
         <m:r>
@@ -27918,21 +28023,7 @@
         <w:rPr>
           <w:lang w:val="en-GB"/>
         </w:rPr>
-        <w:t xml:space="preserve"> is the leak parameter (0 = perfect memory, 1 = full leak of all previous </w:t>
-      </w:r>
-      <w:proofErr w:type="gramStart"/>
-      <w:r>
-        <w:rPr>
-          <w:lang w:val="en-GB"/>
-        </w:rPr>
-        <w:t>information).</w:t>
-      </w:r>
-      <w:proofErr w:type="gramEnd"/>
-      <w:r>
-        <w:rPr>
-          <w:lang w:val="en-GB"/>
-        </w:rPr>
-        <w:t xml:space="preserve"> </w:t>
+        <w:t xml:space="preserve"> is the leak parameter (0 = perfect memory, 1 = full leak of all previous information). </w:t>
       </w:r>
       <m:oMath>
         <m:r>
@@ -27949,8 +28040,8 @@
         </w:rPr>
         <w:t xml:space="preserve"> is the gaze-discount parameter (1 = no gaze-discount, 0 = maximum gaze-discount</w:t>
       </w:r>
-      <w:bookmarkStart w:id="262" w:name="gla-parameter-estimates"/>
-      <w:bookmarkEnd w:id="262"/>
+      <w:bookmarkStart w:id="307" w:name="gla-parameter-estimates"/>
+      <w:bookmarkEnd w:id="307"/>
       <w:r>
         <w:rPr>
           <w:lang w:val="en-GB"/>
@@ -27976,11 +28067,11 @@
       <w:pPr>
         <w:spacing w:after="0"/>
         <w:rPr>
-          <w:ins w:id="263" w:author="Felix Molter" w:date="2021-01-15T12:07:00Z"/>
-          <w:lang w:val="en-GB"/>
-        </w:rPr>
-      </w:pPr>
-      <w:ins w:id="264" w:author="Felix Molter" w:date="2021-01-15T12:07:00Z">
+          <w:ins w:id="308" w:author="Felix Molter" w:date="2021-01-15T12:07:00Z"/>
+          <w:lang w:val="en-GB"/>
+        </w:rPr>
+      </w:pPr>
+      <w:ins w:id="309" w:author="Felix Molter" w:date="2021-01-15T12:07:00Z">
         <w:r>
           <w:rPr>
             <w:noProof/>
@@ -28036,11 +28127,11 @@
         <w:pStyle w:val="ImageCaption"/>
         <w:spacing w:line="276" w:lineRule="auto"/>
         <w:rPr>
-          <w:ins w:id="265" w:author="Felix Molter" w:date="2021-01-15T12:07:00Z"/>
-          <w:lang w:val="en-GB"/>
-        </w:rPr>
-      </w:pPr>
-      <w:ins w:id="266" w:author="Felix Molter" w:date="2021-01-15T12:07:00Z">
+          <w:ins w:id="310" w:author="Felix Molter" w:date="2021-01-15T12:07:00Z"/>
+          <w:lang w:val="en-GB"/>
+        </w:rPr>
+      </w:pPr>
+      <w:ins w:id="311" w:author="Felix Molter" w:date="2021-01-15T12:07:00Z">
         <w:r>
           <w:rPr>
             <w:b/>
@@ -28055,7 +28146,7 @@
           <w:t xml:space="preserve"> </w:t>
         </w:r>
       </w:ins>
-      <w:ins w:id="267" w:author="Felix Molter" w:date="2021-01-15T12:08:00Z">
+      <w:ins w:id="312" w:author="Felix Molter" w:date="2021-01-15T12:08:00Z">
         <w:r>
           <w:rPr>
             <w:lang w:val="en-GB"/>
@@ -28063,7 +28154,7 @@
           <w:t xml:space="preserve">Each panel shows distributions of </w:t>
         </w:r>
       </w:ins>
-      <w:ins w:id="268" w:author="Felix Molter" w:date="2021-01-15T12:09:00Z">
+      <w:ins w:id="313" w:author="Felix Molter" w:date="2021-01-15T12:09:00Z">
         <w:r>
           <w:rPr>
             <w:lang w:val="en-GB"/>
@@ -28071,7 +28162,7 @@
           <w:t xml:space="preserve">model-predicted </w:t>
         </w:r>
       </w:ins>
-      <w:ins w:id="269" w:author="Felix Molter" w:date="2021-01-15T12:08:00Z">
+      <w:ins w:id="314" w:author="Felix Molter" w:date="2021-01-15T12:08:00Z">
         <w:r>
           <w:rPr>
             <w:lang w:val="en-GB"/>
@@ -28079,7 +28170,7 @@
           <w:t>choic</w:t>
         </w:r>
       </w:ins>
-      <w:ins w:id="270" w:author="Felix Molter" w:date="2021-01-15T12:10:00Z">
+      <w:ins w:id="315" w:author="Felix Molter" w:date="2021-01-15T12:10:00Z">
         <w:r>
           <w:rPr>
             <w:lang w:val="en-GB"/>
@@ -28087,7 +28178,7 @@
           <w:t xml:space="preserve">e probabilities for </w:t>
         </w:r>
       </w:ins>
-      <w:ins w:id="271" w:author="Felix Molter" w:date="2021-01-15T12:09:00Z">
+      <w:ins w:id="316" w:author="Felix Molter" w:date="2021-01-15T12:09:00Z">
         <w:r>
           <w:rPr>
             <w:lang w:val="en-GB"/>
@@ -28095,7 +28186,7 @@
           <w:t xml:space="preserve">the target, competitor, decoy and ultimately chosen alternative. </w:t>
         </w:r>
       </w:ins>
-      <w:ins w:id="272" w:author="Felix Molter" w:date="2021-01-15T12:11:00Z">
+      <w:ins w:id="317" w:author="Felix Molter" w:date="2021-01-15T12:11:00Z">
         <w:r>
           <w:rPr>
             <w:lang w:val="en-GB"/>
@@ -28116,7 +28207,7 @@
           <w:t xml:space="preserve">) </w:t>
         </w:r>
       </w:ins>
-      <w:ins w:id="273" w:author="Felix Molter" w:date="2021-01-15T12:12:00Z">
+      <w:ins w:id="318" w:author="Felix Molter" w:date="2021-01-15T12:12:00Z">
         <w:r>
           <w:rPr>
             <w:lang w:val="en-GB"/>
@@ -28144,7 +28235,7 @@
           <w:t xml:space="preserve"> </w:t>
         </w:r>
       </w:ins>
-      <w:ins w:id="274" w:author="Felix Molter" w:date="2021-01-15T12:09:00Z">
+      <w:ins w:id="319" w:author="Felix Molter" w:date="2021-01-15T12:09:00Z">
         <w:r>
           <w:rPr>
             <w:lang w:val="en-GB"/>
@@ -28152,7 +28243,7 @@
           <w:t xml:space="preserve">Predictions were computed </w:t>
         </w:r>
       </w:ins>
-      <w:ins w:id="275" w:author="Felix Molter" w:date="2021-01-15T12:08:00Z">
+      <w:ins w:id="320" w:author="Felix Molter" w:date="2021-01-15T12:08:00Z">
         <w:r>
           <w:rPr>
             <w:lang w:val="en-GB"/>
@@ -28160,7 +28251,7 @@
           <w:t>using individual maximum likelihood estimates</w:t>
         </w:r>
       </w:ins>
-      <w:ins w:id="276" w:author="Felix Molter" w:date="2021-01-15T12:11:00Z">
+      <w:ins w:id="321" w:author="Felix Molter" w:date="2021-01-15T12:11:00Z">
         <w:r>
           <w:rPr>
             <w:lang w:val="en-GB"/>
@@ -28181,7 +28272,7 @@
           <w:t>) was derived from the switchboard analysis</w:t>
         </w:r>
       </w:ins>
-      <w:ins w:id="277" w:author="Felix Molter" w:date="2021-01-20T14:43:00Z">
+      <w:ins w:id="322" w:author="Felix Molter" w:date="2021-01-20T14:43:00Z">
         <w:r>
           <w:rPr>
             <w:lang w:val="en-GB"/>
@@ -28189,7 +28280,7 @@
           <w:t xml:space="preserve"> and combines</w:t>
         </w:r>
       </w:ins>
-      <w:ins w:id="278" w:author="Felix Molter" w:date="2021-01-20T14:44:00Z">
+      <w:ins w:id="323" w:author="Felix Molter" w:date="2021-01-20T14:44:00Z">
         <w:r>
           <w:rPr>
             <w:lang w:val="en-GB"/>
@@ -28197,7 +28288,7 @@
           <w:t xml:space="preserve"> an alternative-wise gaze</w:t>
         </w:r>
       </w:ins>
-      <w:ins w:id="279" w:author="Felix Molter" w:date="2021-01-20T14:50:00Z">
+      <w:ins w:id="324" w:author="Felix Molter" w:date="2021-01-20T14:50:00Z">
         <w:r>
           <w:rPr>
             <w:lang w:val="en-GB"/>
@@ -28205,7 +28296,7 @@
           <w:t>-</w:t>
         </w:r>
       </w:ins>
-      <w:ins w:id="280" w:author="Felix Molter" w:date="2021-01-20T14:44:00Z">
+      <w:ins w:id="325" w:author="Felix Molter" w:date="2021-01-20T14:44:00Z">
         <w:r>
           <w:rPr>
             <w:lang w:val="en-GB"/>
@@ -28213,7 +28304,7 @@
           <w:t>discount with a distance-dependent inhibition mechanism</w:t>
         </w:r>
       </w:ins>
-      <w:ins w:id="281" w:author="Felix Molter" w:date="2021-01-15T12:11:00Z">
+      <w:ins w:id="326" w:author="Felix Molter" w:date="2021-01-15T12:11:00Z">
         <w:r>
           <w:rPr>
             <w:lang w:val="en-GB"/>
@@ -28221,7 +28312,7 @@
           <w:t>.</w:t>
         </w:r>
       </w:ins>
-      <w:ins w:id="282" w:author="Felix Molter" w:date="2021-01-15T12:08:00Z">
+      <w:ins w:id="327" w:author="Felix Molter" w:date="2021-01-15T12:08:00Z">
         <w:r>
           <w:rPr>
             <w:lang w:val="en-GB"/>
@@ -28229,7 +28320,7 @@
           <w:t xml:space="preserve"> </w:t>
         </w:r>
       </w:ins>
-      <w:ins w:id="283" w:author="Felix Molter" w:date="2021-01-15T12:07:00Z">
+      <w:ins w:id="328" w:author="Felix Molter" w:date="2021-01-15T12:07:00Z">
         <w:r>
           <w:rPr>
             <w:lang w:val="en-GB"/>
@@ -28242,7 +28333,7 @@
       <w:pPr>
         <w:spacing w:after="0"/>
         <w:rPr>
-          <w:ins w:id="284" w:author="Felix Molter" w:date="2021-01-15T12:07:00Z"/>
+          <w:ins w:id="329" w:author="Felix Molter" w:date="2021-01-15T12:07:00Z"/>
           <w:rFonts w:eastAsiaTheme="majorEastAsia" w:cstheme="majorBidi"/>
           <w:b/>
           <w:bCs/>
@@ -28250,7 +28341,7 @@
           <w:lang w:val="en-GB"/>
         </w:rPr>
       </w:pPr>
-      <w:ins w:id="285" w:author="Felix Molter" w:date="2021-01-15T12:07:00Z">
+      <w:ins w:id="330" w:author="Felix Molter" w:date="2021-01-15T12:07:00Z">
         <w:r>
           <w:rPr>
             <w:lang w:val="en-GB"/>
@@ -28320,7 +28411,7 @@
           <w:lang w:val="en-GB"/>
         </w:rPr>
       </w:pPr>
-      <w:bookmarkStart w:id="286" w:name="fig%252525253Adbic-rst"/>
+      <w:bookmarkStart w:id="331" w:name="fig%252525253Adbic-rst"/>
       <w:r>
         <w:rPr>
           <w:noProof/>
@@ -28364,7 +28455,7 @@
           </wp:inline>
         </w:drawing>
       </w:r>
-      <w:bookmarkEnd w:id="286"/>
+      <w:bookmarkEnd w:id="331"/>
     </w:p>
     <w:p>
       <w:pPr>
@@ -28381,7 +28472,7 @@
         </w:rPr>
         <w:t xml:space="preserve">Supplemental Figure </w:t>
       </w:r>
-      <w:ins w:id="287" w:author="Felix Molter" w:date="2021-01-20T15:44:00Z">
+      <w:ins w:id="332" w:author="Felix Molter" w:date="2021-01-20T15:44:00Z">
         <w:r>
           <w:rPr>
             <w:b/>
@@ -29739,7 +29830,7 @@
         </w:rPr>
         <w:t>Switch</w:t>
       </w:r>
-      <w:ins w:id="288" w:author="Felix Molter" w:date="2021-01-15T14:40:00Z">
+      <w:ins w:id="333" w:author="Felix Molter" w:date="2021-01-15T14:40:00Z">
         <w:r>
           <w:rPr>
             <w:sz w:val="15"/>
@@ -32117,10 +32208,10 @@
               </w:rPr>
               <w:t>241.78</w:t>
             </w:r>
-            <w:bookmarkStart w:id="289" w:name="X39207493217196a9798dc833a8ba6a45e072cbd"/>
-            <w:bookmarkStart w:id="290" w:name="tab%252525253Aswitchboard-best-agg"/>
-            <w:bookmarkEnd w:id="289"/>
-            <w:bookmarkEnd w:id="290"/>
+            <w:bookmarkStart w:id="334" w:name="X39207493217196a9798dc833a8ba6a45e072cbd"/>
+            <w:bookmarkStart w:id="335" w:name="tab%252525253Aswitchboard-best-agg"/>
+            <w:bookmarkEnd w:id="334"/>
+            <w:bookmarkEnd w:id="335"/>
           </w:p>
         </w:tc>
       </w:tr>
@@ -32148,7 +32239,7 @@
         </w:rPr>
         <w:t xml:space="preserve"> All ten model variants that fit the data best on average used some form of gaze-dependence (blue shaded cells), mostly an alternative-wise gaze</w:t>
       </w:r>
-      <w:ins w:id="291" w:author="Felix Molter" w:date="2021-01-20T14:48:00Z">
+      <w:ins w:id="336" w:author="Felix Molter" w:date="2021-01-20T14:48:00Z">
         <w:r>
           <w:rPr>
             <w:lang w:val="en-GB"/>
@@ -32224,7 +32315,7 @@
           <w:lang w:val="en-GB"/>
         </w:rPr>
       </w:pPr>
-      <w:bookmarkStart w:id="292" w:name="fig%252525253Aswitchboard-ind-switch-cou"/>
+      <w:bookmarkStart w:id="337" w:name="fig%252525253Aswitchboard-ind-switch-cou"/>
       <w:r>
         <w:rPr>
           <w:noProof/>
@@ -32268,7 +32359,7 @@
           </wp:inline>
         </w:drawing>
       </w:r>
-      <w:bookmarkEnd w:id="292"/>
+      <w:bookmarkEnd w:id="337"/>
     </w:p>
     <w:p>
       <w:pPr>
@@ -32285,7 +32376,7 @@
         </w:rPr>
         <w:t xml:space="preserve">Supplemental Figure </w:t>
       </w:r>
-      <w:ins w:id="293" w:author="Felix Molter" w:date="2021-01-20T15:45:00Z">
+      <w:ins w:id="338" w:author="Felix Molter" w:date="2021-01-20T15:45:00Z">
         <w:r>
           <w:rPr>
             <w:b/>
@@ -32307,7 +32398,7 @@
         </w:rPr>
         <w:t xml:space="preserve"> Most participants were best described by model variants that included multiplicative attribute integration, with alternative-wise gaze</w:t>
       </w:r>
-      <w:ins w:id="294" w:author="Felix Molter" w:date="2021-01-20T14:48:00Z">
+      <w:ins w:id="339" w:author="Felix Molter" w:date="2021-01-20T14:48:00Z">
         <w:r>
           <w:rPr>
             <w:lang w:val="en-GB"/>
@@ -32321,7 +32412,7 @@
         </w:rPr>
         <w:t>discount, no attribute-wise gaze</w:t>
       </w:r>
-      <w:ins w:id="295" w:author="Felix Molter" w:date="2021-01-20T14:48:00Z">
+      <w:ins w:id="340" w:author="Felix Molter" w:date="2021-01-20T14:48:00Z">
         <w:r>
           <w:rPr>
             <w:lang w:val="en-GB"/>
@@ -32350,11 +32441,11 @@
       <w:pPr>
         <w:spacing w:after="0"/>
         <w:rPr>
-          <w:ins w:id="296" w:author="Felix Molter" w:date="2021-01-18T21:18:00Z"/>
-          <w:lang w:val="en-GB"/>
-        </w:rPr>
-      </w:pPr>
-      <w:ins w:id="297" w:author="Felix Molter" w:date="2021-01-18T21:18:00Z">
+          <w:ins w:id="341" w:author="Felix Molter" w:date="2021-01-18T21:18:00Z"/>
+          <w:lang w:val="en-GB"/>
+        </w:rPr>
+      </w:pPr>
+      <w:ins w:id="342" w:author="Felix Molter" w:date="2021-01-18T21:18:00Z">
         <w:r>
           <w:rPr>
             <w:lang w:val="en-GB"/>
@@ -32368,11 +32459,11 @@
         <w:spacing w:after="0"/>
         <w:jc w:val="center"/>
         <w:rPr>
-          <w:ins w:id="298" w:author="Felix Molter" w:date="2021-01-18T21:18:00Z"/>
-          <w:lang w:val="en-GB"/>
-        </w:rPr>
-      </w:pPr>
-      <w:ins w:id="299" w:author="Felix Molter" w:date="2021-01-18T21:34:00Z">
+          <w:ins w:id="343" w:author="Felix Molter" w:date="2021-01-18T21:18:00Z"/>
+          <w:lang w:val="en-GB"/>
+        </w:rPr>
+      </w:pPr>
+      <w:ins w:id="344" w:author="Felix Molter" w:date="2021-01-18T21:34:00Z">
         <w:r>
           <w:rPr>
             <w:noProof/>
@@ -32428,11 +32519,11 @@
         <w:pStyle w:val="ImageCaption"/>
         <w:spacing w:line="276" w:lineRule="auto"/>
         <w:rPr>
-          <w:ins w:id="300" w:author="Felix Molter" w:date="2021-01-18T21:18:00Z"/>
-          <w:lang w:val="en-GB"/>
-        </w:rPr>
-      </w:pPr>
-      <w:ins w:id="301" w:author="Felix Molter" w:date="2021-01-18T21:18:00Z">
+          <w:ins w:id="345" w:author="Felix Molter" w:date="2021-01-18T21:18:00Z"/>
+          <w:lang w:val="en-GB"/>
+        </w:rPr>
+      </w:pPr>
+      <w:ins w:id="346" w:author="Felix Molter" w:date="2021-01-18T21:18:00Z">
         <w:r>
           <w:rPr>
             <w:b/>
@@ -32441,7 +32532,7 @@
           <w:t xml:space="preserve">Supplemental Figure </w:t>
         </w:r>
       </w:ins>
-      <w:ins w:id="302" w:author="Felix Molter" w:date="2021-01-20T15:45:00Z">
+      <w:ins w:id="347" w:author="Felix Molter" w:date="2021-01-20T15:45:00Z">
         <w:r>
           <w:rPr>
             <w:b/>
@@ -32450,7 +32541,7 @@
           <w:t>7</w:t>
         </w:r>
       </w:ins>
-      <w:ins w:id="303" w:author="Felix Molter" w:date="2021-01-20T15:44:00Z">
+      <w:ins w:id="348" w:author="Felix Molter" w:date="2021-01-20T15:44:00Z">
         <w:r>
           <w:rPr>
             <w:b/>
@@ -32459,7 +32550,7 @@
           <w:t>.</w:t>
         </w:r>
       </w:ins>
-      <w:ins w:id="304" w:author="Felix Molter" w:date="2021-01-18T21:18:00Z">
+      <w:ins w:id="349" w:author="Felix Molter" w:date="2021-01-18T21:18:00Z">
         <w:r>
           <w:rPr>
             <w:b/>
@@ -32468,7 +32559,7 @@
           <w:t xml:space="preserve"> </w:t>
         </w:r>
       </w:ins>
-      <w:ins w:id="305" w:author="Felix Molter" w:date="2021-01-18T21:19:00Z">
+      <w:ins w:id="350" w:author="Felix Molter" w:date="2021-01-18T21:19:00Z">
         <w:r>
           <w:rPr>
             <w:b/>
@@ -32477,7 +32568,7 @@
           <w:t>O</w:t>
         </w:r>
       </w:ins>
-      <w:ins w:id="306" w:author="Felix Molter" w:date="2021-01-18T21:18:00Z">
+      <w:ins w:id="351" w:author="Felix Molter" w:date="2021-01-18T21:18:00Z">
         <w:r>
           <w:rPr>
             <w:b/>
@@ -32486,7 +32577,7 @@
           <w:t xml:space="preserve">bserved and model-predicted association of </w:t>
         </w:r>
       </w:ins>
-      <w:ins w:id="307" w:author="Felix Molter" w:date="2021-01-18T21:19:00Z">
+      <w:ins w:id="352" w:author="Felix Molter" w:date="2021-01-18T21:19:00Z">
         <w:r>
           <w:rPr>
             <w:b/>
@@ -32495,7 +32586,7 @@
           <w:t>dwell-time advantage and choice for participants with weaker and strong attraction effects.</w:t>
         </w:r>
       </w:ins>
-      <w:ins w:id="308" w:author="Felix Molter" w:date="2021-01-18T21:20:00Z">
+      <w:ins w:id="353" w:author="Felix Molter" w:date="2021-01-18T21:20:00Z">
         <w:r>
           <w:rPr>
             <w:lang w:val="en-GB"/>
@@ -32510,7 +32601,7 @@
           <w:t xml:space="preserve">(a-f) </w:t>
         </w:r>
       </w:ins>
-      <w:ins w:id="309" w:author="Felix Molter" w:date="2021-01-18T21:36:00Z">
+      <w:ins w:id="354" w:author="Felix Molter" w:date="2021-01-18T21:36:00Z">
         <w:r>
           <w:rPr>
             <w:lang w:val="en-GB"/>
@@ -32518,7 +32609,7 @@
           <w:t>Data and model predictions for participants with w</w:t>
         </w:r>
       </w:ins>
-      <w:ins w:id="310" w:author="Felix Molter" w:date="2021-01-18T21:20:00Z">
+      <w:ins w:id="355" w:author="Felix Molter" w:date="2021-01-18T21:20:00Z">
         <w:r>
           <w:rPr>
             <w:lang w:val="en-GB"/>
@@ -32526,7 +32617,7 @@
           <w:t>eaker attraction effect</w:t>
         </w:r>
       </w:ins>
-      <w:ins w:id="311" w:author="Felix Molter" w:date="2021-01-18T21:36:00Z">
+      <w:ins w:id="356" w:author="Felix Molter" w:date="2021-01-18T21:36:00Z">
         <w:r>
           <w:rPr>
             <w:lang w:val="en-GB"/>
@@ -32534,7 +32625,7 @@
           <w:t>s</w:t>
         </w:r>
       </w:ins>
-      <w:ins w:id="312" w:author="Felix Molter" w:date="2021-01-18T21:21:00Z">
+      <w:ins w:id="357" w:author="Felix Molter" w:date="2021-01-18T21:21:00Z">
         <w:r>
           <w:rPr>
             <w:lang w:val="en-GB"/>
@@ -32542,7 +32633,7 @@
           <w:t xml:space="preserve"> (RST &lt; 0.7)</w:t>
         </w:r>
       </w:ins>
-      <w:ins w:id="313" w:author="Felix Molter" w:date="2021-01-18T21:20:00Z">
+      <w:ins w:id="358" w:author="Felix Molter" w:date="2021-01-18T21:20:00Z">
         <w:r>
           <w:rPr>
             <w:lang w:val="en-GB"/>
@@ -32563,7 +32654,7 @@
           <w:t xml:space="preserve"> </w:t>
         </w:r>
       </w:ins>
-      <w:ins w:id="314" w:author="Felix Molter" w:date="2021-01-18T21:36:00Z">
+      <w:ins w:id="359" w:author="Felix Molter" w:date="2021-01-18T21:36:00Z">
         <w:r>
           <w:rPr>
             <w:lang w:val="en-GB"/>
@@ -32571,7 +32662,7 @@
           <w:t xml:space="preserve">Data and model predictions for participants with strong attraction </w:t>
         </w:r>
       </w:ins>
-      <w:ins w:id="315" w:author="Felix Molter" w:date="2021-01-18T21:20:00Z">
+      <w:ins w:id="360" w:author="Felix Molter" w:date="2021-01-18T21:20:00Z">
         <w:r>
           <w:rPr>
             <w:lang w:val="en-GB"/>
@@ -32579,7 +32670,7 @@
           <w:t>effect</w:t>
         </w:r>
       </w:ins>
-      <w:ins w:id="316" w:author="Felix Molter" w:date="2021-01-18T21:36:00Z">
+      <w:ins w:id="361" w:author="Felix Molter" w:date="2021-01-18T21:36:00Z">
         <w:r>
           <w:rPr>
             <w:lang w:val="en-GB"/>
@@ -32587,7 +32678,7 @@
           <w:t>s</w:t>
         </w:r>
       </w:ins>
-      <w:ins w:id="317" w:author="Felix Molter" w:date="2021-01-18T21:20:00Z">
+      <w:ins w:id="362" w:author="Felix Molter" w:date="2021-01-18T21:20:00Z">
         <w:r>
           <w:rPr>
             <w:lang w:val="en-GB"/>
@@ -32595,7 +32686,7 @@
           <w:t xml:space="preserve"> (RST &gt; 0.7)</w:t>
         </w:r>
       </w:ins>
-      <w:ins w:id="318" w:author="Felix Molter" w:date="2021-01-18T21:35:00Z">
+      <w:ins w:id="363" w:author="Felix Molter" w:date="2021-01-18T21:35:00Z">
         <w:r>
           <w:rPr>
             <w:lang w:val="en-GB"/>
@@ -32603,7 +32694,7 @@
           <w:t xml:space="preserve"> </w:t>
         </w:r>
       </w:ins>
-      <w:ins w:id="319" w:author="Felix Molter" w:date="2021-01-18T21:40:00Z">
+      <w:ins w:id="364" w:author="Felix Molter" w:date="2021-01-18T21:40:00Z">
         <w:r>
           <w:rPr>
             <w:lang w:val="en-GB"/>
@@ -32715,7 +32806,7 @@
           <w:t xml:space="preserve">. </w:t>
         </w:r>
       </w:ins>
-      <w:ins w:id="320" w:author="Felix Molter" w:date="2021-01-18T21:35:00Z">
+      <w:ins w:id="365" w:author="Felix Molter" w:date="2021-01-18T21:35:00Z">
         <w:r>
           <w:rPr>
             <w:lang w:val="en-GB"/>
@@ -32723,7 +32814,7 @@
           <w:t>White and grey bars show even-numbered trials from observed data</w:t>
         </w:r>
       </w:ins>
-      <w:ins w:id="321" w:author="Felix Molter" w:date="2021-01-18T21:41:00Z">
+      <w:ins w:id="366" w:author="Felix Molter" w:date="2021-01-18T21:41:00Z">
         <w:r>
           <w:rPr>
             <w:lang w:val="en-GB"/>
@@ -32731,7 +32822,7 @@
           <w:t>, for participants with weaker and stronger attraction effects, respectively</w:t>
         </w:r>
       </w:ins>
-      <w:ins w:id="322" w:author="Felix Molter" w:date="2021-01-18T21:35:00Z">
+      <w:ins w:id="367" w:author="Felix Molter" w:date="2021-01-18T21:35:00Z">
         <w:r>
           <w:rPr>
             <w:lang w:val="en-GB"/>
@@ -32744,7 +32835,7 @@
       <w:pPr>
         <w:spacing w:after="0"/>
         <w:rPr>
-          <w:ins w:id="323" w:author="Felix Molter" w:date="2021-01-16T14:11:00Z"/>
+          <w:ins w:id="368" w:author="Felix Molter" w:date="2021-01-16T14:11:00Z"/>
           <w:rFonts w:eastAsiaTheme="majorEastAsia" w:cstheme="majorBidi"/>
           <w:b/>
           <w:bCs/>
@@ -32752,7 +32843,7 @@
           <w:lang w:val="en-GB"/>
         </w:rPr>
       </w:pPr>
-      <w:ins w:id="324" w:author="Felix Molter" w:date="2021-01-16T14:11:00Z">
+      <w:ins w:id="369" w:author="Felix Molter" w:date="2021-01-16T14:11:00Z">
         <w:r>
           <w:rPr>
             <w:lang w:val="en-GB"/>
@@ -33289,7 +33380,7 @@
       </w:r>
     </w:p>
   </w:comment>
-  <w:comment w:id="58" w:author="Felix Molter" w:date="2020-12-16T19:19:00Z" w:initials="FM">
+  <w:comment w:id="104" w:author="Felix Molter" w:date="2020-12-16T19:19:00Z" w:initials="FM">
     <w:p>
       <w:r>
         <w:rPr>
@@ -33312,7 +33403,7 @@
       </w:r>
     </w:p>
   </w:comment>
-  <w:comment w:id="81" w:author="Felix Molter" w:date="2020-12-16T19:24:00Z" w:initials="FM">
+  <w:comment w:id="127" w:author="Felix Molter" w:date="2020-12-16T19:24:00Z" w:initials="FM">
     <w:p>
       <w:r>
         <w:rPr>
@@ -33324,7 +33415,7 @@
       </w:r>
     </w:p>
   </w:comment>
-  <w:comment w:id="82" w:author="Felix Molter" w:date="2021-01-05T15:52:00Z" w:initials="FM">
+  <w:comment w:id="128" w:author="Felix Molter" w:date="2021-01-05T15:52:00Z" w:initials="FM">
     <w:p>
       <w:r>
         <w:rPr>
@@ -33342,7 +33433,7 @@
       </w:r>
     </w:p>
   </w:comment>
-  <w:comment w:id="89" w:author="Felix Molter" w:date="2020-12-16T19:40:00Z" w:initials="FM">
+  <w:comment w:id="135" w:author="Felix Molter" w:date="2020-12-16T19:40:00Z" w:initials="FM">
     <w:p>
       <w:r>
         <w:rPr>
@@ -33354,7 +33445,7 @@
       </w:r>
     </w:p>
   </w:comment>
-  <w:comment w:id="90" w:author="Felix Molter" w:date="2021-01-05T15:55:00Z" w:initials="FM">
+  <w:comment w:id="136" w:author="Felix Molter" w:date="2021-01-05T15:55:00Z" w:initials="FM">
     <w:p>
       <w:pPr>
         <w:rPr>
@@ -33588,7 +33679,7 @@
       </w:pPr>
     </w:p>
   </w:comment>
-  <w:comment w:id="91" w:author="Felix Molter" w:date="2020-12-29T21:33:00Z" w:initials="FM">
+  <w:comment w:id="137" w:author="Felix Molter" w:date="2020-12-29T21:33:00Z" w:initials="FM">
     <w:p>
       <w:r>
         <w:rPr>
@@ -33600,7 +33691,7 @@
       </w:r>
     </w:p>
   </w:comment>
-  <w:comment w:id="92" w:author="Felix Molter" w:date="2021-01-05T15:59:00Z" w:initials="FM">
+  <w:comment w:id="138" w:author="Felix Molter" w:date="2021-01-05T15:59:00Z" w:initials="FM">
     <w:p>
       <w:pPr>
         <w:rPr>
@@ -33771,7 +33862,7 @@
       </w:r>
     </w:p>
   </w:comment>
-  <w:comment w:id="129" w:author="Felix Molter" w:date="2021-01-19T17:05:00Z" w:initials="FM">
+  <w:comment w:id="175" w:author="Felix Molter" w:date="2021-01-19T17:05:00Z" w:initials="FM">
     <w:p>
       <w:pPr>
         <w:pStyle w:val="CommentText"/>
@@ -33783,14 +33874,11 @@
         <w:annotationRef/>
       </w:r>
       <w:r>
-        <w:t>Add</w:t>
-      </w:r>
-      <w:r>
-        <w:t xml:space="preserve"> the gaze choice association</w:t>
+        <w:t>Add the gaze choice association</w:t>
       </w:r>
     </w:p>
   </w:comment>
-  <w:comment w:id="131" w:author="Felix Molter" w:date="2020-12-16T19:45:00Z" w:initials="FM">
+  <w:comment w:id="177" w:author="Felix Molter" w:date="2020-12-16T19:45:00Z" w:initials="FM">
     <w:p>
       <w:r>
         <w:rPr>
@@ -33802,7 +33890,7 @@
       </w:r>
     </w:p>
   </w:comment>
-  <w:comment w:id="132" w:author="Felix Molter" w:date="2020-12-29T21:31:00Z" w:initials="FM">
+  <w:comment w:id="178" w:author="Felix Molter" w:date="2020-12-29T21:31:00Z" w:initials="FM">
     <w:p>
       <w:r>
         <w:rPr>
@@ -33826,7 +33914,7 @@
       </w:r>
     </w:p>
   </w:comment>
-  <w:comment w:id="130" w:author="Felix Molter" w:date="2021-01-20T15:29:00Z" w:initials="FM">
+  <w:comment w:id="176" w:author="Felix Molter" w:date="2021-01-20T15:29:00Z" w:initials="FM">
     <w:p>
       <w:pPr>
         <w:pStyle w:val="CommentText"/>
@@ -33842,7 +33930,7 @@
       </w:r>
     </w:p>
   </w:comment>
-  <w:comment w:id="154" w:author="Felix Molter" w:date="2020-12-16T19:50:00Z" w:initials="FM">
+  <w:comment w:id="200" w:author="Felix Molter" w:date="2020-12-16T19:50:00Z" w:initials="FM">
     <w:p>
       <w:r>
         <w:rPr>
@@ -33854,7 +33942,7 @@
       </w:r>
     </w:p>
   </w:comment>
-  <w:comment w:id="155" w:author="Felix Molter" w:date="2021-01-05T17:38:00Z" w:initials="FM">
+  <w:comment w:id="201" w:author="Felix Molter" w:date="2021-01-05T17:38:00Z" w:initials="FM">
     <w:p>
       <w:pPr>
         <w:pStyle w:val="CommentText"/>
@@ -36881,7 +36969,7 @@
 </file>
 
 <file path=customXml/itemProps1.xml><?xml version="1.0" encoding="utf-8"?>
-<ds:datastoreItem xmlns:ds="http://schemas.openxmlformats.org/officeDocument/2006/customXml" ds:itemID="{CF2C6E38-A3DD-3347-95DC-1B5BB184C0AA}">
+<ds:datastoreItem xmlns:ds="http://schemas.openxmlformats.org/officeDocument/2006/customXml" ds:itemID="{F39F1CE6-4841-894E-BA09-CB9DE4A79B27}">
   <ds:schemaRefs>
     <ds:schemaRef ds:uri="http://schemas.openxmlformats.org/officeDocument/2006/bibliography"/>
   </ds:schemaRefs>

</xml_diff>

<commit_message>
revised results paragraph for new figure 5
</commit_message>
<xml_diff>
--- a/manuscript/gaze-dependent-accumulation.docx
+++ b/manuscript/gaze-dependent-accumulation.docx
@@ -7447,9 +7447,7 @@
           <w:t>s (resulting in inferior fit)</w:t>
         </w:r>
       </w:ins>
-      <w:bookmarkStart w:id="136" w:name="_GoBack"/>
-      <w:bookmarkEnd w:id="136"/>
-      <w:ins w:id="137" w:author="Felix Molter" w:date="2021-01-19T17:04:00Z">
+      <w:ins w:id="136" w:author="Felix Molter" w:date="2021-01-19T17:04:00Z">
         <w:r>
           <w:rPr>
             <w:lang w:val="en-GB"/>
@@ -7559,7 +7557,7 @@
         </w:rPr>
         <w:t>We used this method to address an additional issue: Gaze-bias mechanisms can be implemented in multiple ways (e.g., as discounting non-ﬁxated alternatives’ values, controlling accumulation leak, among others; see Ashby, Jekel, Dickert, &amp; Glöckner, 2016). We therefore expanded the range of gaze-dependent mechanisms from the original set of models to include additional eye-movement related switches, like attribute- and alternative-wise gaze</w:t>
       </w:r>
-      <w:ins w:id="138" w:author="Felix Molter" w:date="2021-01-20T14:48:00Z">
+      <w:ins w:id="137" w:author="Felix Molter" w:date="2021-01-20T14:48:00Z">
         <w:r>
           <w:rPr>
             <w:lang w:val="en-GB"/>
@@ -7591,9 +7589,9 @@
           <w:lang w:val="en-GB"/>
         </w:rPr>
       </w:pPr>
-      <w:bookmarkStart w:id="139" w:name="fig%252525253Afig4-switchboard-overview"/>
+      <w:bookmarkStart w:id="138" w:name="fig%252525253Afig4-switchboard-overview"/>
+      <w:commentRangeStart w:id="139"/>
       <w:commentRangeStart w:id="140"/>
-      <w:commentRangeStart w:id="141"/>
       <w:r>
         <w:rPr>
           <w:noProof/>
@@ -7638,21 +7636,21 @@
           </wp:inline>
         </w:drawing>
       </w:r>
-      <w:bookmarkEnd w:id="139"/>
+      <w:bookmarkEnd w:id="138"/>
+      <w:commentRangeEnd w:id="139"/>
       <w:commentRangeEnd w:id="140"/>
-      <w:commentRangeEnd w:id="141"/>
-      <w:r>
-        <w:rPr>
+      <w:r>
+        <w:rPr>
+          <w:lang w:val="en-GB"/>
+        </w:rPr>
+        <w:commentReference w:id="139"/>
+      </w:r>
+      <w:r>
+        <w:rPr>
+          <w:rStyle w:val="CommentReference"/>
           <w:lang w:val="en-GB"/>
         </w:rPr>
         <w:commentReference w:id="140"/>
-      </w:r>
-      <w:r>
-        <w:rPr>
-          <w:rStyle w:val="CommentReference"/>
-          <w:lang w:val="en-GB"/>
-        </w:rPr>
-        <w:commentReference w:id="141"/>
       </w:r>
     </w:p>
     <w:p>
@@ -7715,7 +7713,7 @@
         </w:rPr>
         <w:t xml:space="preserve"> Overview of mean BIC for each of 192 model variants. </w:t>
       </w:r>
-      <w:ins w:id="142" w:author="Felix Molter" w:date="2021-01-20T15:27:00Z">
+      <w:ins w:id="141" w:author="Felix Molter" w:date="2021-01-20T15:27:00Z">
         <w:r>
           <w:rPr>
             <w:lang w:val="en-GB"/>
@@ -7735,7 +7733,7 @@
         </w:rPr>
         <w:t>colo</w:t>
       </w:r>
-      <w:ins w:id="143" w:author="Felix Molter" w:date="2021-01-20T15:26:00Z">
+      <w:ins w:id="142" w:author="Felix Molter" w:date="2021-01-20T15:26:00Z">
         <w:r>
           <w:rPr>
             <w:lang w:val="en-GB"/>
@@ -10228,8 +10226,8 @@
               </w:rPr>
               <w:t>Comparative</w:t>
             </w:r>
-            <w:bookmarkStart w:id="144" w:name="tab%252525253Aswitchboard-best-ind"/>
-            <w:bookmarkEnd w:id="144"/>
+            <w:bookmarkStart w:id="143" w:name="tab%252525253Aswitchboard-best-ind"/>
+            <w:bookmarkEnd w:id="143"/>
           </w:p>
         </w:tc>
       </w:tr>
@@ -10271,7 +10269,7 @@
         </w:rPr>
         <w:t xml:space="preserve"> indicates the number of participants best described by the variant described in the row. The top variant (A) coincided with the GLA model. Note that all individually best fitting models had some form of gaze-dependence (blue shaded cells, mostly alternative-wise gaze</w:t>
       </w:r>
-      <w:ins w:id="145" w:author="Felix Molter" w:date="2021-01-20T14:48:00Z">
+      <w:ins w:id="144" w:author="Felix Molter" w:date="2021-01-20T14:48:00Z">
         <w:r>
           <w:rPr>
             <w:lang w:val="en-GB"/>
@@ -10367,21 +10365,21 @@
         </w:rPr>
         <w:t xml:space="preserve"> for details on the framework and switch levels). As before, each model variant was fit to the individual data of each participant and model performance was evaluated based on the BIC score. Note that the GLA coincides with one of the 192 variants (variant A in Table 2; multiplicative attribute integration, alternative-wise gaze</w:t>
       </w:r>
+      <w:ins w:id="145" w:author="Felix Molter" w:date="2021-01-20T14:48:00Z">
+        <w:r>
+          <w:rPr>
+            <w:lang w:val="en-GB"/>
+          </w:rPr>
+          <w:t>-</w:t>
+        </w:r>
+      </w:ins>
+      <w:r>
+        <w:rPr>
+          <w:lang w:val="en-GB"/>
+        </w:rPr>
+        <w:t>discount, constant leak, no inhibition, no comparison). Similarly, one variant (not in Table 2) conceptually resembles MDFT in some, but not all aspects (additive attribute integration, comparative evidence accumulation, constant leak, distance-based inhibition, strong attribute-wise gaze</w:t>
+      </w:r>
       <w:ins w:id="146" w:author="Felix Molter" w:date="2021-01-20T14:48:00Z">
-        <w:r>
-          <w:rPr>
-            <w:lang w:val="en-GB"/>
-          </w:rPr>
-          <w:t>-</w:t>
-        </w:r>
-      </w:ins>
-      <w:r>
-        <w:rPr>
-          <w:lang w:val="en-GB"/>
-        </w:rPr>
-        <w:t>discount, constant leak, no inhibition, no comparison). Similarly, one variant (not in Table 2) conceptually resembles MDFT in some, but not all aspects (additive attribute integration, comparative evidence accumulation, constant leak, distance-based inhibition, strong attribute-wise gaze</w:t>
-      </w:r>
-      <w:ins w:id="147" w:author="Felix Molter" w:date="2021-01-20T14:48:00Z">
         <w:r>
           <w:rPr>
             <w:lang w:val="en-GB"/>
@@ -10403,8 +10401,8 @@
           <w:lang w:val="en-GB"/>
         </w:rPr>
       </w:pPr>
+      <w:commentRangeStart w:id="147"/>
       <w:commentRangeStart w:id="148"/>
-      <w:commentRangeStart w:id="149"/>
       <w:r>
         <w:rPr>
           <w:lang w:val="en-GB"/>
@@ -10412,20 +10410,20 @@
         <w:lastRenderedPageBreak/>
         <w:t>The</w:t>
       </w:r>
+      <w:commentRangeEnd w:id="147"/>
+      <w:r>
+        <w:rPr>
+          <w:lang w:val="en-GB"/>
+        </w:rPr>
+        <w:commentReference w:id="147"/>
+      </w:r>
       <w:commentRangeEnd w:id="148"/>
       <w:r>
         <w:rPr>
+          <w:rStyle w:val="CommentReference"/>
           <w:lang w:val="en-GB"/>
         </w:rPr>
         <w:commentReference w:id="148"/>
-      </w:r>
-      <w:commentRangeEnd w:id="149"/>
-      <w:r>
-        <w:rPr>
-          <w:rStyle w:val="CommentReference"/>
-          <w:lang w:val="en-GB"/>
-        </w:rPr>
-        <w:commentReference w:id="149"/>
       </w:r>
       <w:r>
         <w:rPr>
@@ -11086,28 +11084,28 @@
           <w:lang w:val="en-GB"/>
         </w:rPr>
       </w:pPr>
+      <w:commentRangeStart w:id="149"/>
       <w:commentRangeStart w:id="150"/>
-      <w:commentRangeStart w:id="151"/>
       <w:r>
         <w:rPr>
           <w:lang w:val="en-GB"/>
         </w:rPr>
         <w:t>The</w:t>
       </w:r>
+      <w:commentRangeEnd w:id="149"/>
+      <w:r>
+        <w:rPr>
+          <w:lang w:val="en-GB"/>
+        </w:rPr>
+        <w:commentReference w:id="149"/>
+      </w:r>
       <w:commentRangeEnd w:id="150"/>
       <w:r>
         <w:rPr>
+          <w:rStyle w:val="CommentReference"/>
           <w:lang w:val="en-GB"/>
         </w:rPr>
         <w:commentReference w:id="150"/>
-      </w:r>
-      <w:commentRangeEnd w:id="151"/>
-      <w:r>
-        <w:rPr>
-          <w:rStyle w:val="CommentReference"/>
-          <w:lang w:val="en-GB"/>
-        </w:rPr>
-        <w:commentReference w:id="151"/>
       </w:r>
       <w:r>
         <w:rPr>
@@ -11281,21 +11279,21 @@
         </w:rPr>
         <w:t>). Another similar variant with additive attribute integration best described additional four participants best. An additive relationship between attributes is typically assumed by models of multi-attribute multi-alternative choice (e.g., Roe, Busemeyer, &amp; Townsend, 2001; Usher &amp; McClelland, 2004). Furthermore, additive integration of probability and outcome has recently been suggested as an alternative to multiplicative mechanisms and has been demonstrated to be equivalent for particular parameterizations and parameter values (Rouault, Drugowitsch, &amp; Koechlin, 2019). Five participants were best described by variants similar to the GLA, but using gaze-dependent leakage or inhibition instead of an alternative-wise gaze</w:t>
       </w:r>
+      <w:ins w:id="151" w:author="Felix Molter" w:date="2021-01-20T14:48:00Z">
+        <w:r>
+          <w:rPr>
+            <w:lang w:val="en-GB"/>
+          </w:rPr>
+          <w:t>-</w:t>
+        </w:r>
+      </w:ins>
+      <w:r>
+        <w:rPr>
+          <w:lang w:val="en-GB"/>
+        </w:rPr>
+        <w:t>discount. Note that gaze-dependent inhibition and leakage mechanisms can act similarly to an alternative-wise gaze</w:t>
+      </w:r>
       <w:ins w:id="152" w:author="Felix Molter" w:date="2021-01-20T14:48:00Z">
-        <w:r>
-          <w:rPr>
-            <w:lang w:val="en-GB"/>
-          </w:rPr>
-          <w:t>-</w:t>
-        </w:r>
-      </w:ins>
-      <w:r>
-        <w:rPr>
-          <w:lang w:val="en-GB"/>
-        </w:rPr>
-        <w:t>discount. Note that gaze-dependent inhibition and leakage mechanisms can act similarly to an alternative-wise gaze</w:t>
-      </w:r>
-      <w:ins w:id="153" w:author="Felix Molter" w:date="2021-01-20T14:48:00Z">
         <w:r>
           <w:rPr>
             <w:lang w:val="en-GB"/>
@@ -11319,7 +11317,7 @@
           <w:lang w:val="en-GB"/>
         </w:rPr>
       </w:pPr>
-      <w:del w:id="154" w:author="Felix Molter" w:date="2021-01-18T16:10:00Z">
+      <w:del w:id="153" w:author="Felix Molter" w:date="2021-01-18T16:10:00Z">
         <w:r>
           <w:rPr>
             <w:noProof/>
@@ -11365,7 +11363,7 @@
           </w:drawing>
         </w:r>
       </w:del>
-      <w:ins w:id="155" w:author="Felix Molter" w:date="2021-01-18T19:09:00Z">
+      <w:ins w:id="154" w:author="Felix Molter" w:date="2021-01-18T19:09:00Z">
         <w:r>
           <w:rPr>
             <w:noProof/>
@@ -11437,7 +11435,7 @@
         </w:rPr>
         <w:t xml:space="preserve"> </w:t>
       </w:r>
-      <w:del w:id="156" w:author="Felix Molter" w:date="2021-01-20T13:32:00Z">
+      <w:del w:id="155" w:author="Felix Molter" w:date="2021-01-20T13:32:00Z">
         <w:r>
           <w:rPr>
             <w:b/>
@@ -11447,7 +11445,7 @@
           <w:delText>Predicted context effects from two variants that fit the most participants' data best individually</w:delText>
         </w:r>
       </w:del>
-      <w:ins w:id="157" w:author="Felix Molter" w:date="2021-01-20T13:32:00Z">
+      <w:ins w:id="156" w:author="Felix Molter" w:date="2021-01-20T13:32:00Z">
         <w:r>
           <w:rPr>
             <w:b/>
@@ -11479,7 +11477,7 @@
         </w:rPr>
         <w:t xml:space="preserve"> </w:t>
       </w:r>
-      <w:ins w:id="158" w:author="Felix Molter" w:date="2021-01-20T13:33:00Z">
+      <w:ins w:id="157" w:author="Felix Molter" w:date="2021-01-20T13:33:00Z">
         <w:r>
           <w:rPr>
             <w:b/>
@@ -11500,7 +11498,7 @@
           <w:t>d variant (pink) or the GLA (gr</w:t>
         </w:r>
       </w:ins>
-      <w:ins w:id="159" w:author="Felix Molter" w:date="2021-01-20T16:42:00Z">
+      <w:ins w:id="158" w:author="Felix Molter" w:date="2021-01-20T16:42:00Z">
         <w:r>
           <w:rPr>
             <w:lang w:val="en-GB"/>
@@ -11508,7 +11506,7 @@
           <w:t>e</w:t>
         </w:r>
       </w:ins>
-      <w:ins w:id="160" w:author="Felix Molter" w:date="2021-01-20T13:33:00Z">
+      <w:ins w:id="159" w:author="Felix Molter" w:date="2021-01-20T13:33:00Z">
         <w:r>
           <w:rPr>
             <w:lang w:val="en-GB"/>
@@ -11516,7 +11514,7 @@
           <w:t xml:space="preserve">y), </w:t>
         </w:r>
       </w:ins>
-      <w:ins w:id="161" w:author="Felix Molter" w:date="2021-01-20T13:34:00Z">
+      <w:ins w:id="160" w:author="Felix Molter" w:date="2021-01-20T13:34:00Z">
         <w:r>
           <w:rPr>
             <w:lang w:val="en-GB"/>
@@ -11550,7 +11548,7 @@
           <w:t xml:space="preserve"> trials. </w:t>
         </w:r>
       </w:ins>
-      <w:ins w:id="162" w:author="Felix Molter" w:date="2021-01-20T13:35:00Z">
+      <w:ins w:id="161" w:author="Felix Molter" w:date="2021-01-20T13:35:00Z">
         <w:r>
           <w:rPr>
             <w:lang w:val="en-GB"/>
@@ -11558,7 +11556,7 @@
           <w:t xml:space="preserve">Participants with strong attraction effects were mostly better described by the </w:t>
         </w:r>
       </w:ins>
-      <w:ins w:id="163" w:author="Felix Molter" w:date="2021-01-20T13:36:00Z">
+      <w:ins w:id="162" w:author="Felix Molter" w:date="2021-01-20T13:36:00Z">
         <w:r>
           <w:rPr>
             <w:lang w:val="en-GB"/>
@@ -11566,7 +11564,7 @@
           <w:t>hybrid</w:t>
         </w:r>
       </w:ins>
-      <w:ins w:id="164" w:author="Felix Molter" w:date="2021-01-20T13:35:00Z">
+      <w:ins w:id="163" w:author="Felix Molter" w:date="2021-01-20T13:35:00Z">
         <w:r>
           <w:rPr>
             <w:lang w:val="en-GB"/>
@@ -11574,7 +11572,7 @@
           <w:t xml:space="preserve"> variant. </w:t>
         </w:r>
       </w:ins>
-      <w:ins w:id="165" w:author="Felix Molter" w:date="2021-01-20T13:36:00Z">
+      <w:ins w:id="164" w:author="Felix Molter" w:date="2021-01-20T13:36:00Z">
         <w:r>
           <w:rPr>
             <w:b/>
@@ -11589,7 +11587,7 @@
           <w:t xml:space="preserve"> </w:t>
         </w:r>
       </w:ins>
-      <w:ins w:id="166" w:author="Felix Molter" w:date="2021-01-20T13:37:00Z">
+      <w:ins w:id="165" w:author="Felix Molter" w:date="2021-01-20T13:37:00Z">
         <w:r>
           <w:rPr>
             <w:lang w:val="en-GB"/>
@@ -11597,7 +11595,7 @@
           <w:t>Individual o</w:t>
         </w:r>
       </w:ins>
-      <w:ins w:id="167" w:author="Felix Molter" w:date="2021-01-20T13:36:00Z">
+      <w:ins w:id="166" w:author="Felix Molter" w:date="2021-01-20T13:36:00Z">
         <w:r>
           <w:rPr>
             <w:lang w:val="en-GB"/>
@@ -11605,7 +11603,7 @@
           <w:t xml:space="preserve">bserved and predicted RST </w:t>
         </w:r>
       </w:ins>
-      <w:ins w:id="168" w:author="Felix Molter" w:date="2021-01-20T13:37:00Z">
+      <w:ins w:id="167" w:author="Felix Molter" w:date="2021-01-20T13:37:00Z">
         <w:r>
           <w:rPr>
             <w:lang w:val="en-GB"/>
@@ -11613,7 +11611,7 @@
           <w:t xml:space="preserve">in attraction </w:t>
         </w:r>
       </w:ins>
-      <w:ins w:id="169" w:author="Felix Molter" w:date="2021-01-20T13:38:00Z">
+      <w:ins w:id="168" w:author="Felix Molter" w:date="2021-01-20T13:38:00Z">
         <w:r>
           <w:rPr>
             <w:b/>
@@ -11641,7 +11639,7 @@
           <w:t>. Compared with GLA (Figure 3</w:t>
         </w:r>
       </w:ins>
-      <w:ins w:id="170" w:author="Felix Molter" w:date="2021-01-20T13:39:00Z">
+      <w:ins w:id="169" w:author="Felix Molter" w:date="2021-01-20T13:39:00Z">
         <w:r>
           <w:rPr>
             <w:lang w:val="en-GB"/>
@@ -11649,7 +11647,7 @@
           <w:t>i, j</w:t>
         </w:r>
       </w:ins>
-      <w:ins w:id="171" w:author="Felix Molter" w:date="2021-01-20T13:38:00Z">
+      <w:ins w:id="170" w:author="Felix Molter" w:date="2021-01-20T13:38:00Z">
         <w:r>
           <w:rPr>
             <w:lang w:val="en-GB"/>
@@ -11657,7 +11655,7 @@
           <w:t xml:space="preserve">), the hybrid model predicted individual differences in the attraction effect better, especially by correctly predicting strong attraction effects for some participants. </w:t>
         </w:r>
       </w:ins>
-      <w:ins w:id="172" w:author="Felix Molter" w:date="2021-01-20T13:40:00Z">
+      <w:ins w:id="171" w:author="Felix Molter" w:date="2021-01-20T13:40:00Z">
         <w:r>
           <w:rPr>
             <w:lang w:val="en-GB"/>
@@ -11665,7 +11663,7 @@
           <w:t>Predictions of</w:t>
         </w:r>
       </w:ins>
-      <w:ins w:id="173" w:author="Felix Molter" w:date="2021-01-20T13:38:00Z">
+      <w:ins w:id="172" w:author="Felix Molter" w:date="2021-01-20T13:38:00Z">
         <w:r>
           <w:rPr>
             <w:lang w:val="en-GB"/>
@@ -11673,7 +11671,7 @@
           <w:t xml:space="preserve"> </w:t>
         </w:r>
       </w:ins>
-      <w:ins w:id="174" w:author="Felix Molter" w:date="2021-01-20T13:39:00Z">
+      <w:ins w:id="173" w:author="Felix Molter" w:date="2021-01-20T13:39:00Z">
         <w:r>
           <w:rPr>
             <w:lang w:val="en-GB"/>
@@ -11681,7 +11679,7 @@
           <w:t xml:space="preserve">compromise effects are </w:t>
         </w:r>
       </w:ins>
-      <w:ins w:id="175" w:author="Felix Molter" w:date="2021-01-20T13:40:00Z">
+      <w:ins w:id="174" w:author="Felix Molter" w:date="2021-01-20T13:40:00Z">
         <w:r>
           <w:rPr>
             <w:lang w:val="en-GB"/>
@@ -11702,7 +11700,7 @@
           <w:t xml:space="preserve"> </w:t>
         </w:r>
       </w:ins>
-      <w:ins w:id="176" w:author="Felix Molter" w:date="2021-01-20T13:41:00Z">
+      <w:ins w:id="175" w:author="Felix Molter" w:date="2021-01-20T13:41:00Z">
         <w:r>
           <w:rPr>
             <w:lang w:val="en-GB"/>
@@ -11710,7 +11708,7 @@
           <w:t xml:space="preserve">Observed and model-predicted probability of choosing the target alternative, depending on the target’s relative dwell advantage. </w:t>
         </w:r>
       </w:ins>
-      <w:ins w:id="177" w:author="Felix Molter" w:date="2021-01-20T13:42:00Z">
+      <w:ins w:id="176" w:author="Felix Molter" w:date="2021-01-20T13:42:00Z">
         <w:r>
           <w:rPr>
             <w:lang w:val="en-GB"/>
@@ -11718,7 +11716,7 @@
           <w:t>Like other gaze-dependent models (Figure 3), t</w:t>
         </w:r>
       </w:ins>
-      <w:ins w:id="178" w:author="Felix Molter" w:date="2021-01-20T13:41:00Z">
+      <w:ins w:id="177" w:author="Felix Molter" w:date="2021-01-20T13:41:00Z">
         <w:r>
           <w:rPr>
             <w:lang w:val="en-GB"/>
@@ -11726,7 +11724,7 @@
           <w:t>he hybrid variant generally captured the positive association between gaze and choice</w:t>
         </w:r>
       </w:ins>
-      <w:ins w:id="179" w:author="Felix Molter" w:date="2021-01-20T13:42:00Z">
+      <w:ins w:id="178" w:author="Felix Molter" w:date="2021-01-20T13:42:00Z">
         <w:r>
           <w:rPr>
             <w:lang w:val="en-GB"/>
@@ -11734,7 +11732,7 @@
           <w:t>. In contrast to GLA, however, it predicted an overall higher probability</w:t>
         </w:r>
       </w:ins>
-      <w:del w:id="180" w:author="Felix Molter" w:date="2021-01-20T13:40:00Z">
+      <w:del w:id="179" w:author="Felix Molter" w:date="2021-01-20T13:40:00Z">
         <w:r>
           <w:rPr>
             <w:lang w:val="en-GB"/>
@@ -11825,8 +11823,8 @@
           </w:rPr>
           <w:delText xml:space="preserve"> resemble Figure 3c and d (differences are due to stochasticity in simulation of choices), and shown again for illustration purpos</w:delText>
         </w:r>
-        <w:bookmarkStart w:id="181" w:name="fig%252525253Afig5-switchboard-pred-rst1"/>
-        <w:bookmarkEnd w:id="181"/>
+        <w:bookmarkStart w:id="180" w:name="fig%252525253Afig5-switchboard-pred-rst1"/>
+        <w:bookmarkEnd w:id="180"/>
         <w:r>
           <w:rPr>
             <w:lang w:val="en-GB"/>
@@ -11834,7 +11832,7 @@
           <w:delText>es.</w:delText>
         </w:r>
       </w:del>
-      <w:ins w:id="182" w:author="Felix Molter" w:date="2021-01-20T13:42:00Z">
+      <w:ins w:id="181" w:author="Felix Molter" w:date="2021-01-20T13:42:00Z">
         <w:r>
           <w:rPr>
             <w:lang w:val="en-GB"/>
@@ -11855,7 +11853,7 @@
           <w:t xml:space="preserve">. Predictions in compromise trials </w:t>
         </w:r>
       </w:ins>
-      <w:ins w:id="183" w:author="Felix Molter" w:date="2021-01-20T13:43:00Z">
+      <w:ins w:id="182" w:author="Felix Molter" w:date="2021-01-20T13:43:00Z">
         <w:r>
           <w:rPr>
             <w:b/>
@@ -11921,7 +11919,7 @@
         <w:lastRenderedPageBreak/>
         <w:t>participants were best described by other variants using distance-dependent inhibition in conjunction with an alternative-wise gaze</w:t>
       </w:r>
-      <w:ins w:id="184" w:author="Felix Molter" w:date="2021-01-20T14:48:00Z">
+      <w:ins w:id="183" w:author="Felix Molter" w:date="2021-01-20T14:48:00Z">
         <w:r>
           <w:rPr>
             <w:lang w:val="en-GB"/>
@@ -11940,6 +11938,7 @@
       <w:pPr>
         <w:pStyle w:val="BodyText"/>
         <w:rPr>
+          <w:ins w:id="184" w:author="Felix Molter" w:date="2021-01-21T13:32:00Z"/>
           <w:lang w:val="en-GB"/>
         </w:rPr>
       </w:pPr>
@@ -12016,120 +12015,1023 @@
       <w:pPr>
         <w:pStyle w:val="BodyText"/>
         <w:rPr>
-          <w:ins w:id="187" w:author="Felix Molter" w:date="2021-01-19T17:06:00Z"/>
-          <w:lang w:val="en-GB"/>
-        </w:rPr>
-      </w:pPr>
-      <w:commentRangeStart w:id="188"/>
-      <w:r>
-        <w:rPr>
-          <w:lang w:val="en-GB"/>
-        </w:rPr>
-        <w:t>Finally, we probed the switchboard variants’ ability to accurately predict individual differences in context effects.</w:t>
-      </w:r>
-      <w:commentRangeEnd w:id="188"/>
+          <w:ins w:id="187" w:author="Felix Molter" w:date="2021-01-21T14:03:00Z"/>
+          <w:lang w:val="en-GB"/>
+        </w:rPr>
+      </w:pPr>
+      <w:ins w:id="188" w:author="Felix Molter" w:date="2021-01-21T13:32:00Z">
+        <w:r>
+          <w:rPr>
+            <w:lang w:val="en-GB"/>
+          </w:rPr>
+          <w:t>Finally, we</w:t>
+        </w:r>
+      </w:ins>
+      <w:ins w:id="189" w:author="Felix Molter" w:date="2021-01-21T13:39:00Z">
+        <w:r>
+          <w:rPr>
+            <w:lang w:val="en-GB"/>
+          </w:rPr>
+          <w:t xml:space="preserve"> analysed</w:t>
+        </w:r>
+      </w:ins>
+      <w:ins w:id="190" w:author="Felix Molter" w:date="2021-01-21T13:33:00Z">
+        <w:r>
+          <w:rPr>
+            <w:lang w:val="en-GB"/>
+          </w:rPr>
+          <w:t xml:space="preserve"> </w:t>
+        </w:r>
+      </w:ins>
+      <w:ins w:id="191" w:author="Felix Molter" w:date="2021-01-21T13:36:00Z">
+        <w:r>
+          <w:rPr>
+            <w:lang w:val="en-GB"/>
+          </w:rPr>
+          <w:t xml:space="preserve">the </w:t>
+        </w:r>
+      </w:ins>
+      <w:ins w:id="192" w:author="Felix Molter" w:date="2021-01-21T13:33:00Z">
+        <w:r>
+          <w:rPr>
+            <w:lang w:val="en-GB"/>
+          </w:rPr>
+          <w:t>hybrid</w:t>
+        </w:r>
+        <w:r>
+          <w:rPr>
+            <w:lang w:val="en-GB"/>
+          </w:rPr>
+          <w:t xml:space="preserve"> </w:t>
+        </w:r>
+      </w:ins>
+      <w:ins w:id="193" w:author="Felix Molter" w:date="2021-01-21T13:39:00Z">
+        <w:r>
+          <w:rPr>
+            <w:lang w:val="en-GB"/>
+          </w:rPr>
+          <w:t xml:space="preserve">model </w:t>
+        </w:r>
+      </w:ins>
+      <w:ins w:id="194" w:author="Felix Molter" w:date="2021-01-21T13:33:00Z">
+        <w:r>
+          <w:rPr>
+            <w:lang w:val="en-GB"/>
+          </w:rPr>
+          <w:t>variant</w:t>
+        </w:r>
+      </w:ins>
+      <w:ins w:id="195" w:author="Felix Molter" w:date="2021-01-21T13:39:00Z">
+        <w:r>
+          <w:rPr>
+            <w:lang w:val="en-GB"/>
+          </w:rPr>
+          <w:t xml:space="preserve"> (variant B in Table 2)</w:t>
+        </w:r>
+      </w:ins>
+      <w:ins w:id="196" w:author="Felix Molter" w:date="2021-01-21T13:33:00Z">
+        <w:r>
+          <w:rPr>
+            <w:lang w:val="en-GB"/>
+          </w:rPr>
+          <w:t xml:space="preserve">, </w:t>
+        </w:r>
+      </w:ins>
+      <w:ins w:id="197" w:author="Felix Molter" w:date="2021-01-21T13:37:00Z">
+        <w:r>
+          <w:rPr>
+            <w:lang w:val="en-GB"/>
+          </w:rPr>
+          <w:t>which</w:t>
+        </w:r>
+      </w:ins>
+      <w:ins w:id="198" w:author="Felix Molter" w:date="2021-01-21T13:36:00Z">
+        <w:r>
+          <w:rPr>
+            <w:lang w:val="en-GB"/>
+          </w:rPr>
+          <w:t xml:space="preserve"> </w:t>
+        </w:r>
+      </w:ins>
+      <w:ins w:id="199" w:author="Felix Molter" w:date="2021-01-21T13:33:00Z">
+        <w:r>
+          <w:rPr>
+            <w:lang w:val="en-GB"/>
+          </w:rPr>
+          <w:t>described 9 participants best</w:t>
+        </w:r>
+      </w:ins>
+      <w:ins w:id="200" w:author="Felix Molter" w:date="2021-01-21T13:38:00Z">
+        <w:r>
+          <w:rPr>
+            <w:lang w:val="en-GB"/>
+          </w:rPr>
+          <w:t>, in more detail.</w:t>
+        </w:r>
+        <w:r>
+          <w:rPr>
+            <w:lang w:val="en-GB"/>
+          </w:rPr>
+          <w:t xml:space="preserve"> </w:t>
+        </w:r>
+        <w:r>
+          <w:rPr>
+            <w:lang w:val="en-GB"/>
+          </w:rPr>
+          <w:t>This variant</w:t>
+        </w:r>
+        <w:r>
+          <w:rPr>
+            <w:lang w:val="en-GB"/>
+          </w:rPr>
+          <w:t xml:space="preserve"> </w:t>
+        </w:r>
+      </w:ins>
+      <w:ins w:id="201" w:author="Felix Molter" w:date="2021-01-21T13:41:00Z">
+        <w:r>
+          <w:rPr>
+            <w:lang w:val="en-GB"/>
+          </w:rPr>
+          <w:t>performed well especially for participants with large attraction effects (Figure 5a)</w:t>
+        </w:r>
+      </w:ins>
+      <w:ins w:id="202" w:author="Felix Molter" w:date="2021-01-21T13:44:00Z">
+        <w:r>
+          <w:rPr>
+            <w:lang w:val="en-GB"/>
+          </w:rPr>
+          <w:t>, whereas the GLA best described the majority of participants with attraction RST around 0.5</w:t>
+        </w:r>
+      </w:ins>
+      <w:ins w:id="203" w:author="Felix Molter" w:date="2021-01-21T13:45:00Z">
+        <w:r>
+          <w:rPr>
+            <w:lang w:val="en-GB"/>
+          </w:rPr>
+          <w:t>.</w:t>
+        </w:r>
+      </w:ins>
+      <w:ins w:id="204" w:author="Felix Molter" w:date="2021-01-21T13:47:00Z">
+        <w:r>
+          <w:rPr>
+            <w:lang w:val="en-GB"/>
+          </w:rPr>
+          <w:t xml:space="preserve"> </w:t>
+        </w:r>
+      </w:ins>
+      <w:ins w:id="205" w:author="Felix Molter" w:date="2021-01-21T14:02:00Z">
+        <w:r>
+          <w:rPr>
+            <w:lang w:val="en-GB"/>
+          </w:rPr>
+          <w:t>In contrast, b</w:t>
+        </w:r>
+      </w:ins>
+      <w:ins w:id="206" w:author="Felix Molter" w:date="2021-01-21T14:01:00Z">
+        <w:r>
+          <w:rPr>
+            <w:lang w:val="en-GB"/>
+          </w:rPr>
+          <w:t>etter</w:t>
+        </w:r>
+      </w:ins>
+      <w:ins w:id="207" w:author="Felix Molter" w:date="2021-01-21T13:48:00Z">
+        <w:r>
+          <w:rPr>
+            <w:lang w:val="en-GB"/>
+          </w:rPr>
+          <w:t xml:space="preserve">-performing variants </w:t>
+        </w:r>
+      </w:ins>
+      <w:ins w:id="208" w:author="Felix Molter" w:date="2021-01-21T14:01:00Z">
+        <w:r>
+          <w:rPr>
+            <w:lang w:val="en-GB"/>
+          </w:rPr>
+          <w:t xml:space="preserve">could not be </w:t>
+        </w:r>
+      </w:ins>
+      <w:ins w:id="209" w:author="Felix Molter" w:date="2021-01-21T13:48:00Z">
+        <w:r>
+          <w:rPr>
+            <w:lang w:val="en-GB"/>
+          </w:rPr>
+          <w:t xml:space="preserve">separated </w:t>
+        </w:r>
+      </w:ins>
+      <w:ins w:id="210" w:author="Felix Molter" w:date="2021-01-21T14:01:00Z">
+        <w:r>
+          <w:rPr>
+            <w:lang w:val="en-GB"/>
+          </w:rPr>
+          <w:t>by compromise effect strength</w:t>
+        </w:r>
+        <w:r>
+          <w:rPr>
+            <w:lang w:val="en-GB"/>
+          </w:rPr>
+          <w:t xml:space="preserve"> </w:t>
+        </w:r>
+      </w:ins>
+      <w:ins w:id="211" w:author="Felix Molter" w:date="2021-01-21T13:48:00Z">
+        <w:r>
+          <w:rPr>
+            <w:lang w:val="en-GB"/>
+          </w:rPr>
+          <w:t xml:space="preserve">(Figure 5b). </w:t>
+        </w:r>
+        <w:r>
+          <w:rPr>
+            <w:lang w:val="en-GB"/>
+          </w:rPr>
+          <w:t>The hybrid variant</w:t>
+        </w:r>
+      </w:ins>
+      <w:ins w:id="212" w:author="Felix Molter" w:date="2021-01-21T13:49:00Z">
+        <w:r>
+          <w:rPr>
+            <w:lang w:val="en-GB"/>
+          </w:rPr>
+          <w:t xml:space="preserve"> correctly</w:t>
+        </w:r>
+      </w:ins>
+      <w:ins w:id="213" w:author="Felix Molter" w:date="2021-01-21T13:48:00Z">
+        <w:r>
+          <w:rPr>
+            <w:lang w:val="en-GB"/>
+          </w:rPr>
+          <w:t xml:space="preserve"> predicted individual differences in</w:t>
+        </w:r>
+      </w:ins>
+      <w:ins w:id="214" w:author="Felix Molter" w:date="2021-01-21T14:18:00Z">
+        <w:r>
+          <w:rPr>
+            <w:lang w:val="en-GB"/>
+          </w:rPr>
+          <w:t xml:space="preserve"> the</w:t>
+        </w:r>
+      </w:ins>
+      <w:ins w:id="215" w:author="Felix Molter" w:date="2021-01-21T13:48:00Z">
+        <w:r>
+          <w:rPr>
+            <w:lang w:val="en-GB"/>
+          </w:rPr>
+          <w:t xml:space="preserve"> attraction effect</w:t>
+        </w:r>
+        <w:r>
+          <w:rPr>
+            <w:lang w:val="en-GB"/>
+          </w:rPr>
+          <w:t xml:space="preserve"> </w:t>
+        </w:r>
+      </w:ins>
+      <w:ins w:id="216" w:author="Felix Molter" w:date="2021-01-21T13:49:00Z">
+        <w:r>
+          <w:rPr>
+            <w:lang w:val="en-GB"/>
+          </w:rPr>
+          <w:t>(</w:t>
+        </w:r>
+      </w:ins>
+      <w:ins w:id="217" w:author="Felix Molter" w:date="2021-01-21T13:50:00Z">
+        <w:r>
+          <w:rPr>
+            <w:lang w:val="en-GB"/>
+          </w:rPr>
+          <w:t xml:space="preserve">correlation between observed and predicted RST: </w:t>
+        </w:r>
+        <m:oMath>
+          <m:r>
+            <w:rPr>
+              <w:rFonts w:ascii="Cambria Math" w:hAnsi="Cambria Math"/>
+              <w:lang w:val="en-GB"/>
+            </w:rPr>
+            <m:t>r</m:t>
+          </m:r>
+        </m:oMath>
+        <w:r>
+          <w:rPr>
+            <w:lang w:val="en-GB"/>
+          </w:rPr>
+          <w:t xml:space="preserve"> = 0.</w:t>
+        </w:r>
+      </w:ins>
+      <w:ins w:id="218" w:author="Felix Molter" w:date="2021-01-21T13:51:00Z">
+        <w:r>
+          <w:rPr>
+            <w:lang w:val="en-GB"/>
+          </w:rPr>
+          <w:t>92</w:t>
+        </w:r>
+      </w:ins>
+      <w:ins w:id="219" w:author="Felix Molter" w:date="2021-01-21T13:50:00Z">
+        <w:r>
+          <w:rPr>
+            <w:lang w:val="en-GB"/>
+          </w:rPr>
+          <w:t xml:space="preserve">, </w:t>
+        </w:r>
+        <m:oMath>
+          <m:sSub>
+            <m:sSubPr>
+              <m:ctrlPr>
+                <w:rPr>
+                  <w:rFonts w:ascii="Cambria Math" w:hAnsi="Cambria Math"/>
+                  <w:lang w:val="en-GB"/>
+                </w:rPr>
+              </m:ctrlPr>
+            </m:sSubPr>
+            <m:e>
+              <m:r>
+                <m:rPr>
+                  <m:lit/>
+                  <m:nor/>
+                </m:rPr>
+                <w:rPr>
+                  <w:rFonts w:ascii="Cambria Math" w:hAnsi="Cambria Math"/>
+                  <w:lang w:val="en-GB"/>
+                </w:rPr>
+                <m:t>HDI</m:t>
+              </m:r>
+            </m:e>
+            <m:sub>
+              <m:r>
+                <w:rPr>
+                  <w:rFonts w:ascii="Cambria Math" w:hAnsi="Cambria Math"/>
+                  <w:lang w:val="en-GB"/>
+                </w:rPr>
+                <m:t>95</m:t>
+              </m:r>
+              <m:r>
+                <m:rPr>
+                  <m:lit/>
+                  <m:nor/>
+                </m:rPr>
+                <w:rPr>
+                  <w:rFonts w:ascii="Cambria Math" w:hAnsi="Cambria Math"/>
+                  <w:lang w:val="en-GB"/>
+                </w:rPr>
+                <m:t>%</m:t>
+              </m:r>
+            </m:sub>
+          </m:sSub>
+        </m:oMath>
+        <w:r>
+          <w:rPr>
+            <w:lang w:val="en-GB"/>
+          </w:rPr>
+          <w:t xml:space="preserve"> = [0.86 0.</w:t>
+        </w:r>
+      </w:ins>
+      <w:ins w:id="220" w:author="Felix Molter" w:date="2021-01-21T13:51:00Z">
+        <w:r>
+          <w:rPr>
+            <w:lang w:val="en-GB"/>
+          </w:rPr>
+          <w:t>96</w:t>
+        </w:r>
+      </w:ins>
+      <w:ins w:id="221" w:author="Felix Molter" w:date="2021-01-21T13:50:00Z">
+        <w:r>
+          <w:rPr>
+            <w:lang w:val="en-GB"/>
+          </w:rPr>
+          <w:t>]</w:t>
+        </w:r>
+      </w:ins>
+      <w:ins w:id="222" w:author="Felix Molter" w:date="2021-01-21T13:51:00Z">
+        <w:r>
+          <w:rPr>
+            <w:lang w:val="en-GB"/>
+          </w:rPr>
+          <w:t xml:space="preserve">; Figure 5c). Here, it </w:t>
+        </w:r>
+      </w:ins>
+      <w:ins w:id="223" w:author="Felix Molter" w:date="2021-01-21T13:52:00Z">
+        <w:r>
+          <w:rPr>
+            <w:lang w:val="en-GB"/>
+          </w:rPr>
+          <w:t xml:space="preserve">performed better than </w:t>
+        </w:r>
+      </w:ins>
+      <w:ins w:id="224" w:author="Felix Molter" w:date="2021-01-21T13:51:00Z">
+        <w:r>
+          <w:rPr>
+            <w:lang w:val="en-GB"/>
+          </w:rPr>
+          <w:t xml:space="preserve">the GLA </w:t>
+        </w:r>
+      </w:ins>
+      <w:ins w:id="225" w:author="Felix Molter" w:date="2021-01-21T13:52:00Z">
+        <w:r>
+          <w:rPr>
+            <w:lang w:val="en-GB"/>
+          </w:rPr>
+          <w:t>model (Figure 3</w:t>
+        </w:r>
+        <w:r>
+          <w:rPr>
+            <w:lang w:val="en-GB"/>
+          </w:rPr>
+          <w:t>i), as it was also able to capture the behaviour of participants with particularly strong attraction</w:t>
+        </w:r>
+        <w:r>
+          <w:rPr>
+            <w:lang w:val="en-GB"/>
+          </w:rPr>
+          <w:t xml:space="preserve"> effects</w:t>
+        </w:r>
+      </w:ins>
+      <w:ins w:id="226" w:author="Felix Molter" w:date="2021-01-21T14:18:00Z">
+        <w:r>
+          <w:rPr>
+            <w:lang w:val="en-GB"/>
+          </w:rPr>
+          <w:t>:</w:t>
+        </w:r>
+      </w:ins>
+      <w:ins w:id="227" w:author="Felix Molter" w:date="2021-01-21T14:15:00Z">
+        <w:r>
+          <w:rPr>
+            <w:lang w:val="en-GB"/>
+          </w:rPr>
+          <w:t xml:space="preserve"> </w:t>
+        </w:r>
+        <w:r>
+          <w:rPr>
+            <w:lang w:val="en-GB"/>
+          </w:rPr>
+          <w:t xml:space="preserve">Using distance-dependent inhibition, it was able to predict high choice probabilities for target alternatives in attraction </w:t>
+        </w:r>
+      </w:ins>
+      <w:ins w:id="228" w:author="Felix Molter" w:date="2021-01-21T14:19:00Z">
+        <w:r>
+          <w:rPr>
+            <w:lang w:val="en-GB"/>
+          </w:rPr>
+          <w:t xml:space="preserve">trials </w:t>
+        </w:r>
+      </w:ins>
+      <w:bookmarkStart w:id="229" w:name="_GoBack"/>
+      <w:bookmarkEnd w:id="229"/>
+      <w:ins w:id="230" w:author="Felix Molter" w:date="2021-01-21T14:15:00Z">
+        <w:r>
+          <w:rPr>
+            <w:lang w:val="en-GB"/>
+          </w:rPr>
+          <w:t xml:space="preserve">for some participants, and fewer choices of competitor and dominated decoy alternatives (Supplementary Figure 4f). </w:t>
+        </w:r>
+      </w:ins>
+      <w:ins w:id="231" w:author="Felix Molter" w:date="2021-01-21T13:53:00Z">
+        <w:r>
+          <w:rPr>
+            <w:lang w:val="en-GB"/>
+          </w:rPr>
+          <w:t>Predictions of individual RST in compromise trials</w:t>
+        </w:r>
+      </w:ins>
+      <w:ins w:id="232" w:author="Felix Molter" w:date="2021-01-21T13:54:00Z">
+        <w:r>
+          <w:rPr>
+            <w:lang w:val="en-GB"/>
+          </w:rPr>
+          <w:t xml:space="preserve"> were almost identical between the two models </w:t>
+        </w:r>
+        <w:r>
+          <w:rPr>
+            <w:lang w:val="en-GB"/>
+          </w:rPr>
+          <w:t>(</w:t>
+        </w:r>
+        <m:oMath>
+          <m:r>
+            <w:rPr>
+              <w:rFonts w:ascii="Cambria Math" w:hAnsi="Cambria Math"/>
+              <w:lang w:val="en-GB"/>
+            </w:rPr>
+            <m:t>r</m:t>
+          </m:r>
+        </m:oMath>
+        <w:r>
+          <w:rPr>
+            <w:lang w:val="en-GB"/>
+          </w:rPr>
+          <w:t xml:space="preserve"> = 0.81</w:t>
+        </w:r>
+        <w:r>
+          <w:rPr>
+            <w:lang w:val="en-GB"/>
+          </w:rPr>
+          <w:t xml:space="preserve">, </w:t>
+        </w:r>
+        <m:oMath>
+          <m:sSub>
+            <m:sSubPr>
+              <m:ctrlPr>
+                <w:rPr>
+                  <w:rFonts w:ascii="Cambria Math" w:hAnsi="Cambria Math"/>
+                  <w:lang w:val="en-GB"/>
+                </w:rPr>
+              </m:ctrlPr>
+            </m:sSubPr>
+            <m:e>
+              <m:r>
+                <m:rPr>
+                  <m:lit/>
+                  <m:nor/>
+                </m:rPr>
+                <w:rPr>
+                  <w:rFonts w:ascii="Cambria Math" w:hAnsi="Cambria Math"/>
+                  <w:lang w:val="en-GB"/>
+                </w:rPr>
+                <m:t>HDI</m:t>
+              </m:r>
+            </m:e>
+            <m:sub>
+              <m:r>
+                <w:rPr>
+                  <w:rFonts w:ascii="Cambria Math" w:hAnsi="Cambria Math"/>
+                  <w:lang w:val="en-GB"/>
+                </w:rPr>
+                <m:t>95</m:t>
+              </m:r>
+              <m:r>
+                <m:rPr>
+                  <m:lit/>
+                  <m:nor/>
+                </m:rPr>
+                <w:rPr>
+                  <w:rFonts w:ascii="Cambria Math" w:hAnsi="Cambria Math"/>
+                  <w:lang w:val="en-GB"/>
+                </w:rPr>
+                <m:t>%</m:t>
+              </m:r>
+            </m:sub>
+          </m:sSub>
+        </m:oMath>
+        <w:r>
+          <w:rPr>
+            <w:lang w:val="en-GB"/>
+          </w:rPr>
+          <w:t xml:space="preserve"> = [0.70, 0.91</w:t>
+        </w:r>
+        <w:r>
+          <w:rPr>
+            <w:lang w:val="en-GB"/>
+          </w:rPr>
+          <w:t>]</w:t>
+        </w:r>
+        <w:r>
+          <w:rPr>
+            <w:lang w:val="en-GB"/>
+          </w:rPr>
+          <w:t>; Figure 5d</w:t>
+        </w:r>
+      </w:ins>
+      <w:ins w:id="233" w:author="Felix Molter" w:date="2021-01-21T13:56:00Z">
+        <w:r>
+          <w:rPr>
+            <w:lang w:val="en-GB"/>
+          </w:rPr>
+          <w:t>,</w:t>
+        </w:r>
+      </w:ins>
+      <w:ins w:id="234" w:author="Felix Molter" w:date="2021-01-21T13:54:00Z">
+        <w:r>
+          <w:rPr>
+            <w:lang w:val="en-GB"/>
+          </w:rPr>
+          <w:t xml:space="preserve"> </w:t>
+        </w:r>
+      </w:ins>
+      <w:ins w:id="235" w:author="Felix Molter" w:date="2021-01-21T13:56:00Z">
+        <w:r>
+          <w:rPr>
+            <w:lang w:val="en-GB"/>
+          </w:rPr>
+          <w:t xml:space="preserve">see </w:t>
+        </w:r>
+      </w:ins>
+      <w:ins w:id="236" w:author="Felix Molter" w:date="2021-01-21T13:55:00Z">
+        <w:r>
+          <w:rPr>
+            <w:lang w:val="en-GB"/>
+          </w:rPr>
+          <w:t>Figure 3j for GLA).</w:t>
+        </w:r>
+      </w:ins>
+      <w:ins w:id="237" w:author="Felix Molter" w:date="2021-01-21T13:56:00Z">
+        <w:r>
+          <w:rPr>
+            <w:lang w:val="en-GB"/>
+          </w:rPr>
+          <w:t xml:space="preserve"> </w:t>
+        </w:r>
+      </w:ins>
+    </w:p>
+    <w:p>
+      <w:pPr>
+        <w:pStyle w:val="Heading2"/>
+        <w:rPr>
+          <w:del w:id="238" w:author="Felix Molter" w:date="2021-01-21T14:06:00Z"/>
+          <w:lang w:val="en-GB"/>
+        </w:rPr>
+        <w:pPrChange w:id="239" w:author="Felix Molter" w:date="2021-01-21T14:11:00Z">
+          <w:pPr>
+            <w:pStyle w:val="BodyText"/>
+          </w:pPr>
+        </w:pPrChange>
+      </w:pPr>
+      <w:ins w:id="240" w:author="Felix Molter" w:date="2021-01-21T14:03:00Z">
+        <w:r>
+          <w:rPr>
+            <w:lang w:val="en-GB"/>
+          </w:rPr>
+          <w:t xml:space="preserve">The hybrid variant used an alternative-wise gaze-discount and </w:t>
+        </w:r>
+      </w:ins>
+      <w:ins w:id="241" w:author="Felix Molter" w:date="2021-01-21T14:08:00Z">
+        <w:r>
+          <w:rPr>
+            <w:lang w:val="en-GB"/>
+          </w:rPr>
+          <w:t xml:space="preserve">could thus </w:t>
+        </w:r>
+      </w:ins>
+      <w:ins w:id="242" w:author="Felix Molter" w:date="2021-01-21T14:03:00Z">
+        <w:r>
+          <w:rPr>
+            <w:lang w:val="en-GB"/>
+          </w:rPr>
+          <w:t>accurately capture</w:t>
+        </w:r>
+        <w:r>
+          <w:rPr>
+            <w:lang w:val="en-GB"/>
+          </w:rPr>
+          <w:t xml:space="preserve"> the relationship between</w:t>
+        </w:r>
+      </w:ins>
+      <w:ins w:id="243" w:author="Felix Molter" w:date="2021-01-21T14:04:00Z">
+        <w:r>
+          <w:rPr>
+            <w:lang w:val="en-GB"/>
+          </w:rPr>
+          <w:t xml:space="preserve"> relative dwell advantage and choice (Figure 5e, f).</w:t>
+        </w:r>
+      </w:ins>
+      <w:ins w:id="244" w:author="Felix Molter" w:date="2021-01-21T14:16:00Z">
+        <w:r>
+          <w:rPr>
+            <w:lang w:val="en-GB"/>
+          </w:rPr>
+          <w:t xml:space="preserve"> Again, it predicted an overall higher probability of target </w:t>
+        </w:r>
+      </w:ins>
+      <w:ins w:id="245" w:author="Felix Molter" w:date="2021-01-21T14:17:00Z">
+        <w:r>
+          <w:rPr>
+            <w:lang w:val="en-GB"/>
+          </w:rPr>
+          <w:t>choices than GLA (Figure 5e), and th</w:t>
+        </w:r>
+      </w:ins>
+      <w:ins w:id="246" w:author="Felix Molter" w:date="2021-01-21T14:06:00Z">
+        <w:r>
+          <w:rPr>
+            <w:lang w:val="en-GB"/>
+          </w:rPr>
+          <w:t xml:space="preserve">is was primarily </w:t>
+        </w:r>
+      </w:ins>
+      <w:ins w:id="247" w:author="Felix Molter" w:date="2021-01-21T14:17:00Z">
+        <w:r>
+          <w:rPr>
+            <w:lang w:val="en-GB"/>
+          </w:rPr>
+          <w:t xml:space="preserve">driven </w:t>
+        </w:r>
+      </w:ins>
+      <w:ins w:id="248" w:author="Felix Molter" w:date="2021-01-21T14:06:00Z">
+        <w:r>
+          <w:rPr>
+            <w:lang w:val="en-GB"/>
+          </w:rPr>
+          <w:t xml:space="preserve">by the </w:t>
+        </w:r>
+      </w:ins>
+      <w:ins w:id="249" w:author="Felix Molter" w:date="2021-01-21T14:17:00Z">
+        <w:r>
+          <w:rPr>
+            <w:lang w:val="en-GB"/>
+          </w:rPr>
+          <w:t xml:space="preserve">hybrid variant’s </w:t>
+        </w:r>
+      </w:ins>
+      <w:ins w:id="250" w:author="Felix Molter" w:date="2021-01-21T14:06:00Z">
+        <w:r>
+          <w:rPr>
+            <w:lang w:val="en-GB"/>
+          </w:rPr>
+          <w:t>predictions for individuals with strong attraction effects (</w:t>
+        </w:r>
+        <w:r>
+          <w:rPr>
+            <w:lang w:val="en-GB"/>
+          </w:rPr>
+          <w:t>S</w:t>
+        </w:r>
+        <w:r>
+          <w:rPr>
+            <w:lang w:val="en-GB"/>
+          </w:rPr>
+          <w:t xml:space="preserve">upplemental </w:t>
+        </w:r>
+        <w:r>
+          <w:rPr>
+            <w:lang w:val="en-GB"/>
+          </w:rPr>
+          <w:t>F</w:t>
+        </w:r>
+        <w:r>
+          <w:rPr>
+            <w:lang w:val="en-GB"/>
+          </w:rPr>
+          <w:t>igure</w:t>
+        </w:r>
+        <w:r>
+          <w:rPr>
+            <w:lang w:val="en-GB"/>
+          </w:rPr>
+          <w:t xml:space="preserve"> 7</w:t>
+        </w:r>
+        <w:r>
+          <w:rPr>
+            <w:lang w:val="en-GB"/>
+          </w:rPr>
+          <w:t>).</w:t>
+        </w:r>
+      </w:ins>
+    </w:p>
+    <w:p>
+      <w:pPr>
+        <w:pStyle w:val="BodyText"/>
+        <w:rPr>
+          <w:lang w:val="en-GB"/>
+        </w:rPr>
+      </w:pPr>
+      <w:del w:id="251" w:author="Felix Molter" w:date="2021-01-21T13:55:00Z">
+        <w:r>
+          <w:rPr>
+            <w:lang w:val="en-GB"/>
+          </w:rPr>
+          <w:delText xml:space="preserve">Finally, we probed the switchboard variants’ ability to accurately predict individual differences in context effects. To this extent we compared RST predictions of the two variants that best described the most participants: The variant that coincided with the GLA (variant A in Table 2), and the </w:delText>
+        </w:r>
+        <w:r>
+          <w:rPr>
+            <w:i/>
+            <w:lang w:val="en-GB"/>
+          </w:rPr>
+          <w:delText>hybrid</w:delText>
+        </w:r>
+        <w:r>
+          <w:rPr>
+            <w:lang w:val="en-GB"/>
+          </w:rPr>
+          <w:delText xml:space="preserve"> variant (variant B in Table 2) that described 9 participants best by combining an alternative-wise gaze-discount with distance-dependent inhibition (Figure </w:delText>
+        </w:r>
+        <w:r>
+          <w:rPr>
+            <w:rStyle w:val="Hyperlink"/>
+            <w:lang w:val="en-GB"/>
+          </w:rPr>
+          <w:fldChar w:fldCharType="begin"/>
+        </w:r>
+        <w:r>
+          <w:rPr>
+            <w:rStyle w:val="Hyperlink"/>
+            <w:lang w:val="en-GB"/>
+          </w:rPr>
+          <w:delInstrText xml:space="preserve"> HYPERLINK \l "fig:fig5-switchboard-pred-rst" \h </w:delInstrText>
+        </w:r>
+        <w:r>
+          <w:rPr>
+            <w:rStyle w:val="Hyperlink"/>
+            <w:lang w:val="en-GB"/>
+          </w:rPr>
+          <w:fldChar w:fldCharType="separate"/>
+        </w:r>
+        <w:r>
+          <w:rPr>
+            <w:rStyle w:val="Hyperlink"/>
+            <w:lang w:val="en-GB"/>
+          </w:rPr>
+          <w:delText>5</w:delText>
+        </w:r>
+        <w:r>
+          <w:rPr>
+            <w:rStyle w:val="Hyperlink"/>
+            <w:lang w:val="en-GB"/>
+          </w:rPr>
+          <w:fldChar w:fldCharType="end"/>
+        </w:r>
+        <w:r>
+          <w:rPr>
+            <w:lang w:val="en-GB"/>
+          </w:rPr>
+          <w:delText xml:space="preserve">). This analysis revealed that the </w:delText>
+        </w:r>
+        <w:r>
+          <w:rPr>
+            <w:i/>
+            <w:lang w:val="en-GB"/>
+          </w:rPr>
+          <w:delText>hybrid</w:delText>
+        </w:r>
+        <w:r>
+          <w:rPr>
+            <w:lang w:val="en-GB"/>
+          </w:rPr>
+          <w:delText xml:space="preserve"> variant predicted individual differences in the attraction effect better than the GLA model, as it was also able to capture the behaviour of participants where the effect was particularly strong.</w:delText>
+        </w:r>
+      </w:del>
+      <w:ins w:id="252" w:author="Felix Molter" w:date="2021-01-21T14:17:00Z">
+        <w:r>
+          <w:rPr>
+            <w:lang w:val="en-GB"/>
+          </w:rPr>
+          <w:t xml:space="preserve"> T</w:t>
+        </w:r>
+      </w:ins>
+      <w:ins w:id="253" w:author="Felix Molter" w:date="2021-01-21T14:06:00Z">
+        <w:r>
+          <w:rPr>
+            <w:lang w:val="en-GB"/>
+          </w:rPr>
+          <w:t>here was no</w:t>
+        </w:r>
+      </w:ins>
+      <w:ins w:id="254" w:author="Felix Molter" w:date="2021-01-21T14:07:00Z">
+        <w:r>
+          <w:rPr>
+            <w:lang w:val="en-GB"/>
+          </w:rPr>
+          <w:t xml:space="preserve"> meaningful difference between the </w:t>
+        </w:r>
+      </w:ins>
+      <w:ins w:id="255" w:author="Felix Molter" w:date="2021-01-19T17:07:00Z">
+        <w:r>
+          <w:rPr>
+            <w:lang w:val="en-GB"/>
+          </w:rPr>
+          <w:t xml:space="preserve">two </w:t>
+        </w:r>
+      </w:ins>
+      <w:ins w:id="256" w:author="Felix Molter" w:date="2021-01-21T14:06:00Z">
+        <w:r>
+          <w:rPr>
+            <w:lang w:val="en-GB"/>
+          </w:rPr>
+          <w:t xml:space="preserve">models </w:t>
+        </w:r>
+      </w:ins>
+      <w:ins w:id="257" w:author="Felix Molter" w:date="2021-01-19T17:07:00Z">
+        <w:r>
+          <w:rPr>
+            <w:lang w:val="en-GB"/>
+          </w:rPr>
+          <w:t>in compromise trials</w:t>
+        </w:r>
+      </w:ins>
+      <w:ins w:id="258" w:author="Felix Molter" w:date="2021-01-21T14:07:00Z">
+        <w:r>
+          <w:rPr>
+            <w:lang w:val="en-GB"/>
+          </w:rPr>
+          <w:t xml:space="preserve"> (Figure 5f).</w:t>
+        </w:r>
+      </w:ins>
+    </w:p>
+    <w:p>
+      <w:pPr>
+        <w:pStyle w:val="Heading1"/>
+        <w:rPr>
+          <w:lang w:val="en-GB"/>
+        </w:rPr>
+      </w:pPr>
+      <w:r>
+        <w:rPr>
+          <w:lang w:val="en-GB"/>
+        </w:rPr>
+        <w:t>Discussion</w:t>
+      </w:r>
+    </w:p>
+    <w:p>
+      <w:pPr>
+        <w:pStyle w:val="FirstParagraph"/>
+        <w:rPr>
+          <w:lang w:val="en-GB"/>
+        </w:rPr>
+      </w:pPr>
+      <w:r>
+        <w:rPr>
+          <w:lang w:val="en-GB"/>
+        </w:rPr>
+        <w:t xml:space="preserve">In this study, we investigated if risky choice behaviour can be characterized by a gaze-dependent evidence accumulation framework, especially when choices are influenced by the </w:t>
+      </w:r>
+      <w:r>
+        <w:rPr>
+          <w:lang w:val="en-GB"/>
+        </w:rPr>
+        <w:lastRenderedPageBreak/>
+        <w:t>context of available alternatives. In line with previous findings, we found choice behaviour to be context-dependent (Busemeyer, Gluth, Rieskamp, &amp; Turner, 2019), but also subject to large interindividual differences. Importantly, participants’ gaze behaviour was also modulated by the context of available alternatives, allowing a simple gaze-dependent evidence accumulation model derived from prior work on binary risky choice (Glickman et al., 2019) to provide the best description of their choices. Finally, in a systematic search across a large space of possible model variants, we showed that gaze-dependent accumulation describes all participants’ behaviour best. Predicting data from participants with particularly strong attraction effects, however, required inclusion of an</w:t>
+      </w:r>
+      <w:r>
+        <w:rPr>
+          <w:lang w:val="en-GB"/>
+        </w:rPr>
+        <w:t xml:space="preserve"> </w:t>
+      </w:r>
+      <w:r>
+        <w:rPr>
+          <w:lang w:val="en-GB"/>
+        </w:rPr>
+        <w:t>additional similarity-based inhibition mechanism.</w:t>
+      </w:r>
+    </w:p>
+    <w:p>
+      <w:pPr>
+        <w:pStyle w:val="BodyText"/>
+        <w:rPr>
+          <w:lang w:val="en-GB"/>
+        </w:rPr>
+      </w:pPr>
+      <w:r>
+        <w:rPr>
+          <w:lang w:val="en-GB"/>
+        </w:rPr>
+        <w:t>Prior work could already demonstrate that choices between risky prospects can be influenced by the set of available alternatives, producing attraction (Huber, Payne, &amp; Puto, 1982; Mohr, Heekeren, &amp; Rieskamp, 2017; Soltani, De Martino, &amp; Camerer, 2012; Wedell, 1991), similarity (Tversky, 1972) and other decoy effects (Soltani, De Martino, &amp; Camerer, 2012). These findings show that risky prospects, described by their winning probability and outcome, are subject to the same context-dependent influences as other multi-attribute stimuli, even though the natural (or normative) relationship between their attributes is multiplicative and not additive.</w:t>
+      </w:r>
+    </w:p>
+    <w:p>
+      <w:pPr>
+        <w:pStyle w:val="BodyText"/>
+        <w:rPr>
+          <w:lang w:val="en-GB"/>
+        </w:rPr>
+      </w:pPr>
+      <w:r>
+        <w:rPr>
+          <w:lang w:val="en-GB"/>
+        </w:rPr>
+        <w:t>Our findings add to this literature, replicating the attraction effect and providing novel evidence for the compromise effect in risky choice. Notably, we find substantial individual differences in the strength of the attraction effect, ranging from almost no to large effects. The observed pattern includes a subgroup of participants predominantly choosing the target in attraction trials, that is also present in previous work in inference (Trueblood, 2012) and risky choice tasks (Mohr, Heekeren, &amp; Rieskamp, 2017). Importantly, we could not find any evidence that these participants used simplifying choice rules based on the dominance relationship. The observed variability further emphasizes the importance of focusing on individuals’ behaviour instead of group aggregates, if the goal is to understand the processes underlying individuals’ choices (Liew, Howe, &amp; Little, 2016).</w:t>
+      </w:r>
+    </w:p>
+    <w:p>
+      <w:pPr>
+        <w:pStyle w:val="BodyText"/>
+        <w:rPr>
+          <w:ins w:id="259" w:author="Felix Molter" w:date="2021-01-19T17:09:00Z"/>
+          <w:lang w:val="en-GB"/>
+        </w:rPr>
+      </w:pPr>
+      <w:r>
+        <w:rPr>
+          <w:lang w:val="en-GB"/>
+        </w:rPr>
+        <w:t xml:space="preserve">Process data like eye movement recordings are frequently used to test competing theoretical accounts of risky decision making (Fiedler &amp; Glöckner, 2012; Glöckner &amp; Herbold, 2011; Johnson, Schulte-Mecklenbeck, &amp; Willemsen, 2008; Payne &amp; Braunstein, 1978; Rosen &amp; </w:t>
+      </w:r>
+      <w:r>
+        <w:rPr>
+          <w:lang w:val="en-GB"/>
+        </w:rPr>
+        <w:lastRenderedPageBreak/>
+        <w:t xml:space="preserve">Rosenkoetter, 1976; Russo &amp; Dosher, 1983). Models can be considered implausible, if process data are incompatible with their predicted </w:t>
+      </w:r>
+      <w:commentRangeStart w:id="260"/>
+      <w:commentRangeStart w:id="261"/>
+      <w:r>
+        <w:rPr>
+          <w:lang w:val="en-GB"/>
+        </w:rPr>
+        <w:t>decision process</w:t>
+      </w:r>
+      <w:commentRangeEnd w:id="260"/>
+      <w:r>
+        <w:rPr>
+          <w:lang w:val="en-GB"/>
+        </w:rPr>
+        <w:commentReference w:id="260"/>
+      </w:r>
+      <w:commentRangeEnd w:id="261"/>
       <w:r>
         <w:rPr>
           <w:rStyle w:val="CommentReference"/>
           <w:lang w:val="en-GB"/>
         </w:rPr>
-        <w:commentReference w:id="188"/>
-      </w:r>
-      <w:r>
-        <w:rPr>
-          <w:lang w:val="en-GB"/>
-        </w:rPr>
-        <w:t xml:space="preserve"> </w:t>
-      </w:r>
-      <w:commentRangeStart w:id="189"/>
-      <w:r>
-        <w:rPr>
-          <w:lang w:val="en-GB"/>
-        </w:rPr>
-        <w:t xml:space="preserve">To this extent we compared RST predictions of the two variants that best described the most participants: The variant that coincided with the GLA (variant A in Table 2), and the </w:t>
-      </w:r>
-      <w:r>
-        <w:rPr>
-          <w:i/>
-          <w:lang w:val="en-GB"/>
-        </w:rPr>
-        <w:t>hybrid</w:t>
-      </w:r>
-      <w:r>
-        <w:rPr>
-          <w:lang w:val="en-GB"/>
-        </w:rPr>
-        <w:t xml:space="preserve"> variant (variant B in Table 2) that described 9 participants best by combining an alternative-wise gaze-discount with distance-dependent inhibition (</w:t>
-      </w:r>
-      <w:commentRangeStart w:id="190"/>
-      <w:r>
-        <w:rPr>
-          <w:lang w:val="en-GB"/>
-        </w:rPr>
-        <w:t xml:space="preserve">Figure </w:t>
-      </w:r>
-      <w:hyperlink w:anchor="fig:fig5-switchboard-pred-rst">
-        <w:r>
-          <w:rPr>
-            <w:rStyle w:val="Hyperlink"/>
-            <w:lang w:val="en-GB"/>
-          </w:rPr>
-          <w:t>5</w:t>
-        </w:r>
-      </w:hyperlink>
-      <w:commentRangeEnd w:id="190"/>
-      <w:r>
-        <w:rPr>
-          <w:lang w:val="en-GB"/>
-        </w:rPr>
-        <w:commentReference w:id="190"/>
-      </w:r>
-      <w:r>
-        <w:rPr>
-          <w:lang w:val="en-GB"/>
-        </w:rPr>
-        <w:commentReference w:id="191"/>
-      </w:r>
-      <w:r>
-        <w:rPr>
-          <w:lang w:val="en-GB"/>
-        </w:rPr>
-        <w:t>)</w:t>
-      </w:r>
-      <w:commentRangeEnd w:id="189"/>
-      <w:r>
-        <w:rPr>
-          <w:rStyle w:val="CommentReference"/>
-        </w:rPr>
-        <w:commentReference w:id="189"/>
-      </w:r>
-      <w:r>
-        <w:rPr>
-          <w:lang w:val="en-GB"/>
-        </w:rPr>
-        <w:t xml:space="preserve">. This analysis revealed that the </w:t>
-      </w:r>
-      <w:r>
-        <w:rPr>
-          <w:i/>
-          <w:lang w:val="en-GB"/>
-        </w:rPr>
-        <w:t>hybrid</w:t>
-      </w:r>
-      <w:r>
-        <w:rPr>
-          <w:lang w:val="en-GB"/>
-        </w:rPr>
-        <w:t xml:space="preserve"> variant predicted individual differences in the attraction effect better than the GLA model, as it was also able to capture the behaviour of participants where the effect was particularly strong</w:t>
-      </w:r>
-      <w:ins w:id="192" w:author="Felix Molter" w:date="2021-01-20T15:30:00Z">
-        <w:r>
-          <w:rPr>
-            <w:lang w:val="en-GB"/>
-          </w:rPr>
-          <w:t xml:space="preserve"> (Figure 5a, b)</w:t>
-        </w:r>
-      </w:ins>
+        <w:commentReference w:id="261"/>
+      </w:r>
       <w:r>
         <w:rPr>
           <w:lang w:val="en-GB"/>
@@ -12145,303 +13047,15 @@
           <w:numId w:val="11"/>
         </w:numPr>
         <w:rPr>
-          <w:ins w:id="193" w:author="Felix Molter" w:date="2021-01-19T17:07:00Z"/>
-          <w:lang w:val="en-GB"/>
-        </w:rPr>
-      </w:pPr>
-      <w:ins w:id="194" w:author="Felix Molter" w:date="2021-01-19T17:06:00Z">
-        <w:r>
-          <w:rPr>
-            <w:lang w:val="en-GB"/>
-          </w:rPr>
-          <w:t xml:space="preserve">It did so, by predicting higher probability of target choices, and lower probability of competitor choices </w:t>
-        </w:r>
-      </w:ins>
-      <w:ins w:id="195" w:author="Felix Molter" w:date="2021-01-19T17:07:00Z">
-        <w:r>
-          <w:rPr>
-            <w:lang w:val="en-GB"/>
-          </w:rPr>
-          <w:t xml:space="preserve">in attraction trials </w:t>
-        </w:r>
-      </w:ins>
-      <w:ins w:id="196" w:author="Felix Molter" w:date="2021-01-19T17:06:00Z">
-        <w:r>
-          <w:rPr>
-            <w:lang w:val="en-GB"/>
-          </w:rPr>
-          <w:t>(upwards shift in Fig 5e</w:t>
-        </w:r>
-      </w:ins>
-      <w:ins w:id="197" w:author="Felix Molter" w:date="2021-01-19T17:08:00Z">
-        <w:r>
-          <w:rPr>
-            <w:lang w:val="en-GB"/>
-          </w:rPr>
-          <w:t xml:space="preserve">, also </w:t>
-        </w:r>
-      </w:ins>
-      <w:ins w:id="198" w:author="Felix Molter" w:date="2021-01-20T15:48:00Z">
-        <w:r>
-          <w:rPr>
-            <w:lang w:val="en-GB"/>
-          </w:rPr>
-          <w:t>S</w:t>
-        </w:r>
-      </w:ins>
-      <w:ins w:id="199" w:author="Felix Molter" w:date="2021-01-19T17:08:00Z">
-        <w:r>
-          <w:rPr>
-            <w:lang w:val="en-GB"/>
-          </w:rPr>
-          <w:t xml:space="preserve">upplemental </w:t>
-        </w:r>
-      </w:ins>
-      <w:ins w:id="200" w:author="Felix Molter" w:date="2021-01-20T15:48:00Z">
-        <w:r>
-          <w:rPr>
-            <w:lang w:val="en-GB"/>
-          </w:rPr>
-          <w:t>F</w:t>
-        </w:r>
-      </w:ins>
-      <w:ins w:id="201" w:author="Felix Molter" w:date="2021-01-19T17:08:00Z">
-        <w:r>
-          <w:rPr>
-            <w:lang w:val="en-GB"/>
-          </w:rPr>
-          <w:t xml:space="preserve">igure </w:t>
-        </w:r>
-      </w:ins>
-      <w:ins w:id="202" w:author="Felix Molter" w:date="2021-01-20T15:48:00Z">
-        <w:r>
-          <w:rPr>
-            <w:lang w:val="en-GB"/>
-          </w:rPr>
-          <w:t>4</w:t>
-        </w:r>
-      </w:ins>
-      <w:ins w:id="203" w:author="Felix Molter" w:date="2021-01-19T17:06:00Z">
-        <w:r>
-          <w:rPr>
-            <w:lang w:val="en-GB"/>
-          </w:rPr>
-          <w:t>)</w:t>
-        </w:r>
-      </w:ins>
-      <w:ins w:id="204" w:author="Felix Molter" w:date="2021-01-19T17:07:00Z">
-        <w:r>
-          <w:rPr>
-            <w:lang w:val="en-GB"/>
-          </w:rPr>
-          <w:t>. This was driven primarily by the model’s predictions for individuals with strong attraction effects (</w:t>
-        </w:r>
-      </w:ins>
-      <w:ins w:id="205" w:author="Felix Molter" w:date="2021-01-20T15:48:00Z">
-        <w:r>
-          <w:rPr>
-            <w:lang w:val="en-GB"/>
-          </w:rPr>
-          <w:t>S</w:t>
-        </w:r>
-      </w:ins>
-      <w:ins w:id="206" w:author="Felix Molter" w:date="2021-01-19T17:07:00Z">
-        <w:r>
-          <w:rPr>
-            <w:lang w:val="en-GB"/>
-          </w:rPr>
-          <w:t xml:space="preserve">upplemental </w:t>
-        </w:r>
-      </w:ins>
-      <w:ins w:id="207" w:author="Felix Molter" w:date="2021-01-20T15:48:00Z">
-        <w:r>
-          <w:rPr>
-            <w:lang w:val="en-GB"/>
-          </w:rPr>
-          <w:t>F</w:t>
-        </w:r>
-      </w:ins>
-      <w:ins w:id="208" w:author="Felix Molter" w:date="2021-01-19T17:07:00Z">
-        <w:r>
-          <w:rPr>
-            <w:lang w:val="en-GB"/>
-          </w:rPr>
-          <w:t>igure</w:t>
-        </w:r>
-      </w:ins>
-      <w:ins w:id="209" w:author="Felix Molter" w:date="2021-01-20T15:48:00Z">
-        <w:r>
-          <w:rPr>
-            <w:lang w:val="en-GB"/>
-          </w:rPr>
-          <w:t xml:space="preserve"> 7</w:t>
-        </w:r>
-      </w:ins>
-      <w:ins w:id="210" w:author="Felix Molter" w:date="2021-01-19T17:07:00Z">
-        <w:r>
-          <w:rPr>
-            <w:lang w:val="en-GB"/>
-          </w:rPr>
-          <w:t>).</w:t>
-        </w:r>
-      </w:ins>
-    </w:p>
-    <w:p>
-      <w:pPr>
-        <w:pStyle w:val="BodyText"/>
-        <w:numPr>
-          <w:ilvl w:val="0"/>
-          <w:numId w:val="11"/>
-        </w:numPr>
-        <w:rPr>
-          <w:lang w:val="en-GB"/>
-        </w:rPr>
-      </w:pPr>
-      <w:ins w:id="211" w:author="Felix Molter" w:date="2021-01-19T17:07:00Z">
-        <w:r>
-          <w:rPr>
-            <w:lang w:val="en-GB"/>
-          </w:rPr>
-          <w:t>The two variants predictions differed much less in compromise trials</w:t>
-        </w:r>
-      </w:ins>
-    </w:p>
-    <w:p>
-      <w:pPr>
-        <w:pStyle w:val="Heading1"/>
-        <w:rPr>
-          <w:lang w:val="en-GB"/>
-        </w:rPr>
-      </w:pPr>
-      <w:r>
-        <w:rPr>
-          <w:lang w:val="en-GB"/>
-        </w:rPr>
-        <w:t>Discussion</w:t>
-      </w:r>
-    </w:p>
-    <w:p>
-      <w:pPr>
-        <w:pStyle w:val="FirstParagraph"/>
-        <w:rPr>
-          <w:lang w:val="en-GB"/>
-        </w:rPr>
-      </w:pPr>
-      <w:r>
-        <w:rPr>
-          <w:lang w:val="en-GB"/>
-        </w:rPr>
-        <w:t xml:space="preserve">In this study, we investigated if risky choice behaviour can be characterized by a gaze-dependent evidence accumulation framework, especially when choices are influenced by the context of available alternatives. In line with previous findings, we found choice behaviour to be context-dependent (Busemeyer, Gluth, Rieskamp, &amp; Turner, 2019), but also subject to large interindividual differences. Importantly, participants’ gaze behaviour was also modulated by the context of available alternatives, allowing a simple gaze-dependent evidence accumulation model derived from prior work on binary risky choice (Glickman et al., 2019) to provide the best </w:t>
-      </w:r>
-      <w:r>
-        <w:rPr>
-          <w:lang w:val="en-GB"/>
-        </w:rPr>
-        <w:lastRenderedPageBreak/>
-        <w:t>description of their choices. Finally, in a systematic search across a large space of possible model variants, we showed that gaze-dependent accumulation describes all participants’ behaviour best. Predicting data from participants with particularly strong attraction effects, however, required inclusion of an</w:t>
-      </w:r>
-      <w:r>
-        <w:rPr>
-          <w:lang w:val="en-GB"/>
-        </w:rPr>
-        <w:t xml:space="preserve"> </w:t>
-      </w:r>
-      <w:r>
-        <w:rPr>
-          <w:lang w:val="en-GB"/>
-        </w:rPr>
-        <w:t>additional similarity-based inhibition mechanism.</w:t>
-      </w:r>
-    </w:p>
-    <w:p>
-      <w:pPr>
-        <w:pStyle w:val="BodyText"/>
-        <w:rPr>
-          <w:lang w:val="en-GB"/>
-        </w:rPr>
-      </w:pPr>
-      <w:r>
-        <w:rPr>
-          <w:lang w:val="en-GB"/>
-        </w:rPr>
-        <w:t>Prior work could already demonstrate that choices between risky prospects can be influenced by the set of available alternatives, producing attraction (Huber, Payne, &amp; Puto, 1982; Mohr, Heekeren, &amp; Rieskamp, 2017; Soltani, De Martino, &amp; Camerer, 2012; Wedell, 1991), similarity (Tversky, 1972) and other decoy effects (Soltani, De Martino, &amp; Camerer, 2012). These findings show that risky prospects, described by their winning probability and outcome, are subject to the same context-dependent influences as other multi-attribute stimuli, even though the natural (or normative) relationship between their attributes is multiplicative and not additive.</w:t>
-      </w:r>
-    </w:p>
-    <w:p>
-      <w:pPr>
-        <w:pStyle w:val="BodyText"/>
-        <w:rPr>
-          <w:lang w:val="en-GB"/>
-        </w:rPr>
-      </w:pPr>
-      <w:r>
-        <w:rPr>
-          <w:lang w:val="en-GB"/>
-        </w:rPr>
-        <w:t>Our findings add to this literature, replicating the attraction effect and providing novel evidence for the compromise effect in risky choice. Notably, we find substantial individual differences in the strength of the attraction effect, ranging from almost no to large effects. The observed pattern includes a subgroup of participants predominantly choosing the target in attraction trials, that is also present in previous work in inference (Trueblood, 2012) and risky choice tasks (Mohr, Heekeren, &amp; Rieskamp, 2017). Importantly, we could not find any evidence that these participants used simplifying choice rules based on the dominance relationship. The observed variability further emphasizes the importance of focusing on individuals’ behaviour instead of group aggregates, if the goal is to understand the processes underlying individuals’ choices (Liew, Howe, &amp; Little, 2016).</w:t>
-      </w:r>
-    </w:p>
-    <w:p>
-      <w:pPr>
-        <w:pStyle w:val="BodyText"/>
-        <w:rPr>
-          <w:ins w:id="212" w:author="Felix Molter" w:date="2021-01-19T17:09:00Z"/>
-          <w:lang w:val="en-GB"/>
-        </w:rPr>
-      </w:pPr>
-      <w:r>
-        <w:rPr>
-          <w:lang w:val="en-GB"/>
-        </w:rPr>
-        <w:t xml:space="preserve">Process data like eye movement recordings are frequently used to test competing theoretical accounts of risky decision making (Fiedler &amp; Glöckner, 2012; Glöckner &amp; Herbold, 2011; Johnson, Schulte-Mecklenbeck, &amp; Willemsen, 2008; Payne &amp; Braunstein, 1978; Rosen &amp; Rosenkoetter, 1976; Russo &amp; Dosher, 1983). Models can be considered implausible, if process data are incompatible with their predicted </w:t>
-      </w:r>
-      <w:commentRangeStart w:id="213"/>
-      <w:commentRangeStart w:id="214"/>
-      <w:r>
-        <w:rPr>
-          <w:lang w:val="en-GB"/>
-        </w:rPr>
-        <w:t>decision process</w:t>
-      </w:r>
-      <w:commentRangeEnd w:id="213"/>
-      <w:r>
-        <w:rPr>
-          <w:lang w:val="en-GB"/>
-        </w:rPr>
-        <w:commentReference w:id="213"/>
-      </w:r>
-      <w:commentRangeEnd w:id="214"/>
-      <w:r>
-        <w:rPr>
-          <w:rStyle w:val="CommentReference"/>
-          <w:lang w:val="en-GB"/>
-        </w:rPr>
-        <w:commentReference w:id="214"/>
-      </w:r>
-      <w:r>
-        <w:rPr>
-          <w:lang w:val="en-GB"/>
-        </w:rPr>
-        <w:t>.</w:t>
-      </w:r>
-    </w:p>
-    <w:p>
-      <w:pPr>
-        <w:pStyle w:val="BodyText"/>
-        <w:numPr>
-          <w:ilvl w:val="0"/>
-          <w:numId w:val="11"/>
-        </w:numPr>
-        <w:rPr>
-          <w:lang w:val="en-GB"/>
-        </w:rPr>
-        <w:pPrChange w:id="215" w:author="Felix Molter" w:date="2021-01-19T17:09:00Z">
+          <w:lang w:val="en-GB"/>
+        </w:rPr>
+        <w:pPrChange w:id="262" w:author="Felix Molter" w:date="2021-01-19T17:09:00Z">
           <w:pPr>
             <w:pStyle w:val="BodyText"/>
           </w:pPr>
         </w:pPrChange>
       </w:pPr>
-      <w:ins w:id="216" w:author="Felix Molter" w:date="2021-01-19T17:09:00Z">
+      <w:ins w:id="263" w:author="Felix Molter" w:date="2021-01-19T17:09:00Z">
         <w:r>
           <w:rPr>
             <w:lang w:val="en-GB"/>
@@ -12461,7 +13075,6 @@
         <w:rPr>
           <w:lang w:val="en-GB"/>
         </w:rPr>
-        <w:lastRenderedPageBreak/>
         <w:t>Our study involved choices between three risky gambles designed to elicit context effects. Prior research makes contradicting predictions about the direction of information search in this scenario: In the context of risky choice, empirical studies find a tendency towards within-alternative processing, disagreeing with non-compensatory, heuristic approaches and providing better support for compensatory strategies that assume integration of outcomes and probabilities (Fiedler &amp; Glöckner, 2012; Glöckner &amp; Herbold, 2011; Johnson, Schulte-Mecklenbeck, &amp; Willemsen, 2008, but see Russo &amp; Dosher, 1983; Su et al., 2013</w:t>
       </w:r>
       <w:r>
@@ -12506,14 +13119,14 @@
         <w:rPr>
           <w:lang w:val="en-GB"/>
         </w:rPr>
-        <w:t xml:space="preserve">Across decision making domains longer gaze towards an alternative is generally associated with a higher probability of choosing it (Armel, Beaumel, &amp; Rangel, 2008; Ashby, Jekel, Dickert, &amp; Glöckner, 2016; Cavanagh, Wiecki, Kochar, &amp; Frank, 2014; Folke, Jacobsen, Fleming, &amp; De Martino, 2016; Gluth, Kern, Kortmann, &amp; Vitali, 2020; Krajbich, Armel, &amp; Rangel, 2010; Krajbich &amp; Rangel, 2011; Shimojo, Simion, Shimojo, &amp; Scheier, 2003; Smith &amp; Krajbich, 2018; Tavares, Perona, &amp; Rangel, 2017; Towal, Mormann, &amp; Koch, 2013; Vaidya &amp; Fellows, 2015). This association is also present in choices between risky prospects (Fiedler &amp; </w:t>
+        <w:t xml:space="preserve">Across decision making domains longer gaze towards an alternative is generally associated with a higher probability of choosing it (Armel, Beaumel, &amp; Rangel, 2008; Ashby, </w:t>
       </w:r>
       <w:r>
         <w:rPr>
           <w:lang w:val="en-GB"/>
         </w:rPr>
         <w:lastRenderedPageBreak/>
-        <w:t xml:space="preserve">Glöckner, 2012; Glickman et al., 2019; Glöckner &amp; Herbold, 2011; Smith &amp; Krajbich, 2018; Stewart, Hermens, &amp; Matthews, 2016). </w:t>
+        <w:t xml:space="preserve">Jekel, Dickert, &amp; Glöckner, 2016; Cavanagh, Wiecki, Kochar, &amp; Frank, 2014; Folke, Jacobsen, Fleming, &amp; De Martino, 2016; Gluth, Kern, Kortmann, &amp; Vitali, 2020; Krajbich, Armel, &amp; Rangel, 2010; Krajbich &amp; Rangel, 2011; Shimojo, Simion, Shimojo, &amp; Scheier, 2003; Smith &amp; Krajbich, 2018; Tavares, Perona, &amp; Rangel, 2017; Towal, Mormann, &amp; Koch, 2013; Vaidya &amp; Fellows, 2015). This association is also present in choices between risky prospects (Fiedler &amp; Glöckner, 2012; Glickman et al., 2019; Glöckner &amp; Herbold, 2011; Smith &amp; Krajbich, 2018; Stewart, Hermens, &amp; Matthews, 2016). </w:t>
       </w:r>
       <w:r>
         <w:rPr>
@@ -12639,14 +13252,8 @@
         <w:rPr>
           <w:lang w:val="en-GB"/>
         </w:rPr>
-        <w:t xml:space="preserve">Many traditional models of risky decision making assume that one scale value is assigned to each alternative independent of the presence of others, and that choice probabilities are directly derived from these values (e.g., Luce, 1959). These "simple scalability" theories include the most influential models of risky decision making (e.g., Expected Utility Theory, Von Neumann &amp; Morgenstern, 1947; and Prospect Theory, Kahneman &amp; Tversky, 1979). They obey rational axioms of choice like IIA and therefore cannot account for context effects by design </w:t>
-      </w:r>
-      <w:r>
-        <w:rPr>
-          <w:lang w:val="en-GB"/>
-        </w:rPr>
         <w:lastRenderedPageBreak/>
-        <w:t xml:space="preserve">(Rieskamp, Busemeyer, &amp; Mellers, 2006). To explain context effects, multiple competing accounts have been proposed (Bhatia, 2013; Noguchi &amp; Stewart, 2018; Roe, Busemeyer, &amp; Townsend, 2001; Soltani, De Martino, &amp; Camerer, 2012; Trueblood, Brown, &amp; Heathcote, 2014; Tsetsos, Chater, &amp; Usher, 2012; Usher &amp; McClelland, 2004; Wollschläger &amp; Diederich, 2012, see Turner, Schley, Muller, &amp; Tsetsos, 2018, for a taxonomy of mechanisms and overview). </w:t>
+        <w:t xml:space="preserve">Many traditional models of risky decision making assume that one scale value is assigned to each alternative independent of the presence of others, and that choice probabilities are directly derived from these values (e.g., Luce, 1959). These "simple scalability" theories include the most influential models of risky decision making (e.g., Expected Utility Theory, Von Neumann &amp; Morgenstern, 1947; and Prospect Theory, Kahneman &amp; Tversky, 1979). They obey rational axioms of choice like IIA and therefore cannot account for context effects by design (Rieskamp, Busemeyer, &amp; Mellers, 2006). To explain context effects, multiple competing accounts have been proposed (Bhatia, 2013; Noguchi &amp; Stewart, 2018; Roe, Busemeyer, &amp; Townsend, 2001; Soltani, De Martino, &amp; Camerer, 2012; Trueblood, Brown, &amp; Heathcote, 2014; Tsetsos, Chater, &amp; Usher, 2012; Usher &amp; McClelland, 2004; Wollschläger &amp; Diederich, 2012, see Turner, Schley, Muller, &amp; Tsetsos, 2018, for a taxonomy of mechanisms and overview). </w:t>
       </w:r>
     </w:p>
     <w:p>
@@ -12674,14 +13281,14 @@
         <w:rPr>
           <w:lang w:val="en-GB"/>
         </w:rPr>
-        <w:t xml:space="preserve">However, while they propose precise psychological processes leading up to decisions, their relationship to observable process data, like eye movement recordings, remains implicit. For example, the switching between attribute dimensions is often considered an attentional mechanism (Bhatia, 2013; Roe, Busemeyer, &amp; Townsend, 2001; Turner, Schley, Muller, &amp; Tsetsos, 2018; Usher &amp; McClelland, 2004), yet it is assumed to occur at every time-step (e.g., millisecond), and therefore cannot be mapped to observable eye-movement data without additional assumptions. Notably, thus far models of context-dependent choice do not include any gaze-dependency in the decision process. This is in contrast to gaze-dependent accumulation </w:t>
+        <w:t xml:space="preserve">However, while they propose precise psychological processes leading up to decisions, their relationship to observable process data, like eye movement recordings, remains implicit. </w:t>
       </w:r>
       <w:r>
         <w:rPr>
           <w:lang w:val="en-GB"/>
         </w:rPr>
         <w:lastRenderedPageBreak/>
-        <w:t>models (Cavanagh, Wiecki, Kochar, &amp; Frank, 2014; Glickman et al., 2019; Krajbich, Armel, &amp; Rangel, 2010; Krajbich &amp; Rangel, 2011; Molter, Thomas, Heekeren, &amp; Mohr, 2019; Thomas, Molter, Krajbich, Heekeren, &amp; Mohr, 2019), which propose a formal account of the association between gaze and choice.</w:t>
+        <w:t>For example, the switching between attribute dimensions is often considered an attentional mechanism (Bhatia, 2013; Roe, Busemeyer, &amp; Townsend, 2001; Turner, Schley, Muller, &amp; Tsetsos, 2018; Usher &amp; McClelland, 2004), yet it is assumed to occur at every time-step (e.g., millisecond), and therefore cannot be mapped to observable eye-movement data without additional assumptions. Notably, thus far models of context-dependent choice do not include any gaze-dependency in the decision process. This is in contrast to gaze-dependent accumulation models (Cavanagh, Wiecki, Kochar, &amp; Frank, 2014; Glickman et al., 2019; Krajbich, Armel, &amp; Rangel, 2010; Krajbich &amp; Rangel, 2011; Molter, Thomas, Heekeren, &amp; Mohr, 2019; Thomas, Molter, Krajbich, Heekeren, &amp; Mohr, 2019), which propose a formal account of the association between gaze and choice.</w:t>
       </w:r>
     </w:p>
     <w:p>
@@ -12697,7 +13304,7 @@
         </w:rPr>
         <w:t>In our study, a straightforward three-alternative extension of gaze-dependent accumulation model previously applied to binary risky choice (Glickman et al., 2019) explained context-dependent choice data best. Remarkably, it assumes that each alternative can be assigned a value by multiplicative integration of probability and outcome attributes, independently of other alternatives. Unlike simple scalable theories, however, it accumulates these values in a gaze-dependent fashion until a choice is made. Through its gaze-dependence, this model was able to predict individual differences in context effects, because gaze itself depended on the context of available alternatives. This model performed best even across a large space of models, which included variants using additive attribute integration, attribute-wise gaze</w:t>
       </w:r>
-      <w:ins w:id="217" w:author="Felix Molter" w:date="2021-01-20T14:49:00Z">
+      <w:ins w:id="264" w:author="Felix Molter" w:date="2021-01-20T14:49:00Z">
         <w:r>
           <w:rPr>
             <w:lang w:val="en-GB"/>
@@ -12758,7 +13365,14 @@
         <w:rPr>
           <w:lang w:val="en-GB"/>
         </w:rPr>
-        <w:t xml:space="preserve"> comparative mechanisms). Even though this variant described only a subset of participants best, the inhibition mechanism might still be present for other participants, but not strong enough to justify increased complexity in the model comparison.</w:t>
+        <w:t xml:space="preserve"> comparative mechanisms). Even though this variant described only a subset of participants best, the inhibition mechanism might still be present for </w:t>
+      </w:r>
+      <w:r>
+        <w:rPr>
+          <w:lang w:val="en-GB"/>
+        </w:rPr>
+        <w:lastRenderedPageBreak/>
+        <w:t>other participants, but not strong enough to justify increased complexity in the model comparison.</w:t>
       </w:r>
       <w:r>
         <w:rPr>
@@ -12796,14 +13410,7 @@
         <w:rPr>
           <w:lang w:val="en-GB"/>
         </w:rPr>
-        <w:t xml:space="preserve"> this way, other theoretical aspects can be compared more appropriately. Explicitly formalizing </w:t>
-      </w:r>
-      <w:r>
-        <w:rPr>
-          <w:lang w:val="en-GB"/>
-        </w:rPr>
-        <w:lastRenderedPageBreak/>
-        <w:t>the relationship between model variables and eye movement recordings will result in more testable predictions that can help distinguish and evaluate competing theories.</w:t>
+        <w:t xml:space="preserve"> this way, other theoretical aspects can be compared more appropriately. Explicitly formalizing the relationship between model variables and eye movement recordings will result in more testable predictions that can help distinguish and evaluate competing theories.</w:t>
       </w:r>
     </w:p>
     <w:p>
@@ -12831,8 +13438,8 @@
         </w:rPr>
         <w:t>is compatible with observed transition data, and uses the contextual modulation of gaze in addition to a distance-dependent inhibition mechanism to predict context effec</w:t>
       </w:r>
-      <w:bookmarkStart w:id="218" w:name="discussion"/>
-      <w:bookmarkEnd w:id="218"/>
+      <w:bookmarkStart w:id="265" w:name="discussion"/>
+      <w:bookmarkEnd w:id="265"/>
       <w:r>
         <w:rPr>
           <w:lang w:val="en-GB"/>
@@ -12911,8 +13518,8 @@
         </w:rPr>
         <w:t xml:space="preserve"> 4.7. All participants received a base compensation of 8 Euros per hour and could win an additional bonus based on their choices during the experiment (see below). Written informed consent was obtained from all participants prior to the experiment. The experimental procedures were approved by Freie Universität’s ethics committee.</w:t>
       </w:r>
-      <w:bookmarkStart w:id="219" w:name="participants"/>
-      <w:bookmarkEnd w:id="219"/>
+      <w:bookmarkStart w:id="266" w:name="participants"/>
+      <w:bookmarkEnd w:id="266"/>
     </w:p>
     <w:p>
       <w:pPr>
@@ -12960,6 +13567,7 @@
         <w:rPr>
           <w:lang w:val="en-GB"/>
         </w:rPr>
+        <w:lastRenderedPageBreak/>
         <w:t>centre</w:t>
       </w:r>
       <w:r>
@@ -13038,14 +13646,7 @@
         <w:rPr>
           <w:lang w:val="en-GB"/>
         </w:rPr>
-        <w:t xml:space="preserve"> of neighbouring alternatives. This distance was set to approximately 10.0° of visual angle. Alternative positions and attribute positions within each gamble were random in each trial. Participants were instructed to indicate their preference for one of the three gambles </w:t>
-      </w:r>
-      <w:r>
-        <w:rPr>
-          <w:lang w:val="en-GB"/>
-        </w:rPr>
-        <w:lastRenderedPageBreak/>
-        <w:t>using their right hand and the keyboard’s arrow keys. There was no time limit. After their choice, participants received a brief (0.3 s) feedback about their choice (but not about a gamble outcome).</w:t>
+        <w:t xml:space="preserve"> of neighbouring alternatives. This distance was set to approximately 10.0° of visual angle. Alternative positions and attribute positions within each gamble were random in each trial. Participants were instructed to indicate their preference for one of the three gambles using their right hand and the keyboard’s arrow keys. There was no time limit. After their choice, participants received a brief (0.3 s) feedback about their choice (but not about a gamble outcome).</w:t>
       </w:r>
     </w:p>
     <w:p>
@@ -13061,7 +13662,7 @@
         </w:rPr>
         <w:t xml:space="preserve">Participants were instructed that after completing the task, one of the trials would be chosen randomly and the gamble chosen in this task would be played out for real money with a virtual wheel of fortune, using a later to be disclosed </w:t>
       </w:r>
-      <w:ins w:id="220" w:author="Felix Molter" w:date="2021-01-20T16:46:00Z">
+      <w:ins w:id="267" w:author="Felix Molter" w:date="2021-01-20T16:46:00Z">
         <w:r>
           <w:rPr>
             <w:lang w:val="en-GB"/>
@@ -13081,7 +13682,7 @@
         </w:rPr>
         <w:t xml:space="preserve">multiplier. This multiplier was set at 0.5 to scale winning bonuses to Freie Universität’s </w:t>
       </w:r>
-      <w:ins w:id="221" w:author="Felix Molter" w:date="2021-01-20T16:46:00Z">
+      <w:ins w:id="268" w:author="Felix Molter" w:date="2021-01-20T16:46:00Z">
         <w:r>
           <w:rPr>
             <w:lang w:val="en-GB"/>
@@ -13888,6 +14489,7 @@
         <w:rPr>
           <w:lang w:val="en-GB"/>
         </w:rPr>
+        <w:lastRenderedPageBreak/>
         <w:t xml:space="preserve">The following experimental blocks had 75 ternary choice trials each, 32 of which were compromise trials balanced with respect to the target option (i.e., 16 choice sets </w:t>
       </w:r>
       <m:oMath>
@@ -14219,10 +14821,9 @@
         <w:rPr>
           <w:lang w:val="en-GB"/>
         </w:rPr>
-        <w:lastRenderedPageBreak/>
         <w:t xml:space="preserve">Participants performed 25 practice trials not relevant for their </w:t>
       </w:r>
-      <w:ins w:id="222" w:author="Felix Molter" w:date="2021-01-20T16:45:00Z">
+      <w:ins w:id="269" w:author="Felix Molter" w:date="2021-01-20T16:45:00Z">
         <w:r>
           <w:rPr>
             <w:lang w:val="en-GB"/>
@@ -14242,8 +14843,8 @@
         </w:rPr>
         <w:t>under supervision of the experimenter.</w:t>
       </w:r>
-      <w:bookmarkStart w:id="223" w:name="sec%252525253Amethods%252525253Atask-sti"/>
-      <w:bookmarkEnd w:id="223"/>
+      <w:bookmarkStart w:id="270" w:name="sec%252525253Amethods%252525253Atask-sti"/>
+      <w:bookmarkEnd w:id="270"/>
     </w:p>
     <w:p>
       <w:pPr>
@@ -14296,10 +14897,17 @@
         <w:rPr>
           <w:lang w:val="en-GB"/>
         </w:rPr>
-        <w:t>Eye tracking data was pre-processed according to the following procedures: First, fixations, saccades and blinks were detected using SMI’s Event-Detector software. Minimum fixation duration for detection was left at the default setting (80 ms). Blinks and saccades were discarded. Fixations were truncated when participants made a keyboard response. Next, rectangular areas of interest (AOIs) were constructed around the six screen locations that displayed stimulus attributes. Fixations towards non-AOI regions of the screen were discarded if they were preceded and followed by fixations to different AOIs. If they were preceded and followed by fixations towards the same AOI, the non-AOI fixation was re-coded to that AOI, too (see Krajbich, Armel, &amp; Rangel, 2010; Krajbich, Lu, Camerer, &amp; Rangel, 2012; Krajbich &amp; Rangel, 2011). Finally, the total dwell time towards each alternative and attribute in each trial was computed by summing all fixation durations towards respective AOIs. Relative dwell time was computed by normalisation to the sum of all dwells in the trial.</w:t>
-      </w:r>
-      <w:bookmarkStart w:id="224" w:name="sec%252525253Amethods%252525253Aeye-trac"/>
-      <w:bookmarkEnd w:id="224"/>
+        <w:t xml:space="preserve">Eye tracking data was pre-processed according to the following procedures: First, fixations, saccades and blinks were detected using SMI’s Event-Detector software. Minimum fixation duration for detection was left at the default setting (80 ms). Blinks and saccades were discarded. Fixations were truncated when participants made a keyboard response. Next, rectangular areas of interest (AOIs) were constructed around the six screen locations that displayed stimulus attributes. Fixations towards non-AOI regions of the screen were discarded if they were preceded and followed by fixations to different AOIs. If they were preceded and followed by fixations towards the same AOI, the non-AOI fixation was re-coded to that AOI, too (see Krajbich, Armel, &amp; Rangel, 2010; Krajbich, Lu, Camerer, &amp; Rangel, 2012; Krajbich &amp; Rangel, 2011). Finally, the total dwell time towards each alternative and attribute in each trial </w:t>
+      </w:r>
+      <w:r>
+        <w:rPr>
+          <w:lang w:val="en-GB"/>
+        </w:rPr>
+        <w:lastRenderedPageBreak/>
+        <w:t>was computed by summing all fixation durations towards respective AOIs. Relative dwell time was computed by normalisation to the sum of all dwells in the trial.</w:t>
+      </w:r>
+      <w:bookmarkStart w:id="271" w:name="sec%252525253Amethods%252525253Aeye-trac"/>
+      <w:bookmarkEnd w:id="271"/>
     </w:p>
     <w:p>
       <w:pPr>
@@ -14391,8 +14999,8 @@
         </w:rPr>
         <w:t xml:space="preserve"> for all three alternatives and serves as a benchmark against which other models can be compared.</w:t>
       </w:r>
-      <w:bookmarkStart w:id="225" w:name="baseline-random-choice"/>
-      <w:bookmarkEnd w:id="225"/>
+      <w:bookmarkStart w:id="272" w:name="baseline-random-choice"/>
+      <w:bookmarkEnd w:id="272"/>
     </w:p>
     <w:p>
       <w:pPr>
@@ -14413,14 +15021,7 @@
         <w:rPr>
           <w:lang w:val="en-GB"/>
         </w:rPr>
-        <w:t xml:space="preserve">Expected Utility Theory (EU; Von Neumann &amp; Morgenstern, 1947) assumes that choice behaviour can be described as maximization of expected subjective utility. </w:t>
-      </w:r>
-      <w:r>
-        <w:rPr>
-          <w:lang w:val="en-GB"/>
-        </w:rPr>
-        <w:lastRenderedPageBreak/>
-        <w:t xml:space="preserve">We computed subjective utilities of option outcomes </w:t>
+        <w:t xml:space="preserve">Expected Utility Theory (EU; Von Neumann &amp; Morgenstern, 1947) assumes that choice behaviour can be described as maximization of expected subjective utility. We computed subjective utilities of option outcomes </w:t>
       </w:r>
       <m:oMath>
         <m:sSub>
@@ -14985,8 +15586,8 @@
         </w:rPr>
         <w:t xml:space="preserve"> controls the degree of randomness in the choice (choices become more deterministic with larger </w:t>
       </w:r>
-      <w:bookmarkStart w:id="226" w:name="expected-utility"/>
-      <w:bookmarkEnd w:id="226"/>
+      <w:bookmarkStart w:id="273" w:name="expected-utility"/>
+      <w:bookmarkEnd w:id="273"/>
       <m:oMath>
         <m:r>
           <w:rPr>
@@ -15179,6 +15780,7 @@
         <w:rPr>
           <w:lang w:val="en-GB"/>
         </w:rPr>
+        <w:lastRenderedPageBreak/>
         <w:t xml:space="preserve">where </w:t>
       </w:r>
       <m:oMath>
@@ -15513,14 +16115,7 @@
         <w:rPr>
           <w:lang w:val="en-GB"/>
         </w:rPr>
-        <w:t xml:space="preserve"> determine how much the current preference state is influenced by the previous one, controlled by the decay </w:t>
-      </w:r>
-      <w:r>
-        <w:rPr>
-          <w:lang w:val="en-GB"/>
-        </w:rPr>
-        <w:lastRenderedPageBreak/>
-        <w:t xml:space="preserve">parameter </w:t>
+        <w:t xml:space="preserve"> determine how much the current preference state is influenced by the previous one, controlled by the decay parameter </w:t>
       </w:r>
       <m:oMath>
         <m:sSub>
@@ -16140,10 +16735,17 @@
         <w:rPr>
           <w:lang w:val="en-GB"/>
         </w:rPr>
-        <w:t xml:space="preserve"> (see Mohr, Heekeren, &amp; Rieskamp, 2017). Stimulus attributes were also rescaled to a range between 0 and 1 as in previous studies (Berkowitsch, Scheibehenne, &amp; Rieskamp, 2014).</w:t>
-      </w:r>
-      <w:bookmarkStart w:id="227" w:name="multialternative-decision-field-theory"/>
-      <w:bookmarkEnd w:id="227"/>
+        <w:t xml:space="preserve"> (see Mohr, </w:t>
+      </w:r>
+      <w:r>
+        <w:rPr>
+          <w:lang w:val="en-GB"/>
+        </w:rPr>
+        <w:lastRenderedPageBreak/>
+        <w:t>Heekeren, &amp; Rieskamp, 2017). Stimulus attributes were also rescaled to a range between 0 and 1 as in previous studies (Berkowitsch, Scheibehenne, &amp; Rieskamp, 2014).</w:t>
+      </w:r>
+      <w:bookmarkStart w:id="274" w:name="multialternative-decision-field-theory"/>
+      <w:bookmarkEnd w:id="274"/>
     </w:p>
     <w:p>
       <w:pPr>
@@ -17031,7 +17633,14 @@
         <w:rPr>
           <w:lang w:val="en-GB"/>
         </w:rPr>
-        <w:t>Finally, following a recent study on binary risky choice (Glickman et al., 2019), we adapted a leaky accumulator model (Usher &amp; McClelland, 2001), where option values are discounted depending on eye movements as in the aDDM (Krajbich, Armel, &amp; Rangel, 2010; Krajbich &amp; Rangel, 2011) and the related GLAM (Molter, Thomas, Heekeren, &amp; Mohr, 2019; Thomas, Molter, Krajbich, Heekeren, &amp; Mohr, 2019).</w:t>
+        <w:t xml:space="preserve">Finally, following a recent study on binary risky choice (Glickman et al., 2019), we adapted a leaky accumulator model (Usher &amp; McClelland, 2001), where option values are discounted depending on eye movements as in the aDDM (Krajbich, Armel, &amp; Rangel, 2010; Krajbich &amp; Rangel, 2011) and the related GLAM </w:t>
+      </w:r>
+      <w:r>
+        <w:rPr>
+          <w:lang w:val="en-GB"/>
+        </w:rPr>
+        <w:lastRenderedPageBreak/>
+        <w:t>(Molter, Thomas, Heekeren, &amp; Mohr, 2019; Thomas, Molter, Krajbich, Heekeren, &amp; Mohr, 2019).</w:t>
       </w:r>
     </w:p>
     <w:p>
@@ -17325,14 +17934,7 @@
         <w:rPr>
           <w:lang w:val="en-GB"/>
         </w:rPr>
-        <w:t xml:space="preserve">, the subjective weights equal the objective probabilities (Cavagnaro, Pitt, Gonzalez, &amp; Myung, 2013). Outcome utilities are assumed to obtained from a power function as </w:t>
-      </w:r>
-      <w:r>
-        <w:rPr>
-          <w:lang w:val="en-GB"/>
-        </w:rPr>
-        <w:lastRenderedPageBreak/>
-        <w:t xml:space="preserve">in the EU model (Equation </w:t>
+        <w:t xml:space="preserve">, the subjective weights equal the objective probabilities (Cavagnaro, Pitt, Gonzalez, &amp; Myung, 2013). Outcome utilities are assumed to obtained from a power function as in the EU model (Equation </w:t>
       </w:r>
       <w:hyperlink w:anchor="eq:utility">
         <w:r>
@@ -18242,8 +18844,8 @@
         </w:rPr>
         <w:t xml:space="preserve"> defined bounds for each parameter and initialized randomly.</w:t>
       </w:r>
-      <w:bookmarkStart w:id="228" w:name="parameter-estimation"/>
-      <w:bookmarkEnd w:id="228"/>
+      <w:bookmarkStart w:id="275" w:name="parameter-estimation"/>
+      <w:bookmarkEnd w:id="275"/>
     </w:p>
     <w:p>
       <w:pPr>
@@ -18258,6 +18860,7 @@
           <w:bCs/>
           <w:lang w:val="en-GB"/>
         </w:rPr>
+        <w:lastRenderedPageBreak/>
         <w:t xml:space="preserve">Model comparison.  </w:t>
       </w:r>
       <w:r>
@@ -18587,10 +19190,10 @@
         </w:rPr>
         <w:t>.</w:t>
       </w:r>
-      <w:bookmarkStart w:id="229" w:name="sec%252525253Amethods%252525253Abehaviou"/>
-      <w:bookmarkStart w:id="230" w:name="model-comparison"/>
-      <w:bookmarkEnd w:id="229"/>
-      <w:bookmarkEnd w:id="230"/>
+      <w:bookmarkStart w:id="276" w:name="sec%252525253Amethods%252525253Abehaviou"/>
+      <w:bookmarkStart w:id="277" w:name="model-comparison"/>
+      <w:bookmarkEnd w:id="276"/>
+      <w:bookmarkEnd w:id="277"/>
     </w:p>
     <w:p>
       <w:pPr>
@@ -18617,14 +19220,7 @@
         <w:rPr>
           <w:lang w:val="en-GB"/>
         </w:rPr>
-        <w:t xml:space="preserve">We performed a switchboard analysis, similar to the one performed in (Turner, Schley, Muller, &amp; Tsetsos, 2018) to further investigate which components of the cognitive model are particularly important in predicting the data. In a switchboard analysis, a cognitive model of the </w:t>
-      </w:r>
-      <w:r>
-        <w:rPr>
-          <w:lang w:val="en-GB"/>
-        </w:rPr>
-        <w:lastRenderedPageBreak/>
-        <w:t>decision process is built, where individual model mechanisms can take different forms, or levels, which can be switched and combined with each other. One switch, or node, could for example be the integration of attributes to form item values. This integration could happen multiplicatively, so that expected outcomes are computed by multiplying outcome value and probability. It could also occur in a weighted additive fashion, so that both outcome value and probability make independent contributions to overall item value (see Rouault, Drugowitsch, &amp; Koechlin, 2019, for example). In the switchboard analysis, model variants using both implementations, and combinations with all other levels of other nodes, are constructed and fit to the behavioural data.</w:t>
+        <w:t>We performed a switchboard analysis, similar to the one performed in (Turner, Schley, Muller, &amp; Tsetsos, 2018) to further investigate which components of the cognitive model are particularly important in predicting the data. In a switchboard analysis, a cognitive model of the decision process is built, where individual model mechanisms can take different forms, or levels, which can be switched and combined with each other. One switch, or node, could for example be the integration of attributes to form item values. This integration could happen multiplicatively, so that expected outcomes are computed by multiplying outcome value and probability. It could also occur in a weighted additive fashion, so that both outcome value and probability make independent contributions to overall item value (see Rouault, Drugowitsch, &amp; Koechlin, 2019, for example). In the switchboard analysis, model variants using both implementations, and combinations with all other levels of other nodes, are constructed and fit to the behavioural data.</w:t>
       </w:r>
     </w:p>
     <w:p>
@@ -18726,6 +19322,7 @@
               <w:rFonts w:ascii="Cambria Math" w:hAnsi="Cambria Math"/>
               <w:lang w:val="en-GB"/>
             </w:rPr>
+            <w:lastRenderedPageBreak/>
             <m:t>X</m:t>
           </m:r>
           <m:d>
@@ -18826,7 +19423,7 @@
         </w:rPr>
         <w:t xml:space="preserve"> is the alternative-wise gaze</w:t>
       </w:r>
-      <w:ins w:id="231" w:author="Felix Molter" w:date="2021-01-20T14:49:00Z">
+      <w:ins w:id="278" w:author="Felix Molter" w:date="2021-01-20T14:49:00Z">
         <w:r>
           <w:rPr>
             <w:lang w:val="en-GB"/>
@@ -18944,7 +19541,6 @@
           <w:bCs/>
           <w:lang w:val="en-GB"/>
         </w:rPr>
-        <w:lastRenderedPageBreak/>
         <w:t xml:space="preserve">Attribute integration.  </w:t>
       </w:r>
       <w:r>
@@ -19923,8 +20519,8 @@
           </m:sSubSup>
         </m:oMath>
       </m:oMathPara>
-      <w:bookmarkStart w:id="232" w:name="attribute-integration"/>
-      <w:bookmarkEnd w:id="232"/>
+      <w:bookmarkStart w:id="279" w:name="attribute-integration"/>
+      <w:bookmarkEnd w:id="279"/>
     </w:p>
     <w:p>
       <w:pPr>
@@ -19939,6 +20535,7 @@
           <w:bCs/>
           <w:lang w:val="en-GB"/>
         </w:rPr>
+        <w:lastRenderedPageBreak/>
         <w:t xml:space="preserve">Evidence comparison.  </w:t>
       </w:r>
       <w:r>
@@ -20228,8 +20825,8 @@
         </w:rPr>
         <w:t xml:space="preserve"> = 3).</w:t>
       </w:r>
-      <w:bookmarkStart w:id="233" w:name="evidence-comparison"/>
-      <w:bookmarkEnd w:id="233"/>
+      <w:bookmarkStart w:id="280" w:name="evidence-comparison"/>
+      <w:bookmarkEnd w:id="280"/>
     </w:p>
     <w:p>
       <w:pPr>
@@ -20244,10 +20841,9 @@
           <w:bCs/>
           <w:lang w:val="en-GB"/>
         </w:rPr>
-        <w:lastRenderedPageBreak/>
         <w:t>Alternative-wise gaze</w:t>
       </w:r>
-      <w:ins w:id="234" w:author="Felix Molter" w:date="2021-01-20T14:49:00Z">
+      <w:ins w:id="281" w:author="Felix Molter" w:date="2021-01-20T14:49:00Z">
         <w:r>
           <w:rPr>
             <w:b/>
@@ -20327,7 +20923,7 @@
         </w:rPr>
         <w:t>) controlling the discount rate of unattended alternatives during accumulation. If switched off, the gaze</w:t>
       </w:r>
-      <w:ins w:id="235" w:author="Felix Molter" w:date="2021-01-20T14:49:00Z">
+      <w:ins w:id="282" w:author="Felix Molter" w:date="2021-01-20T14:49:00Z">
         <w:r>
           <w:rPr>
             <w:lang w:val="en-GB"/>
@@ -20356,8 +20952,8 @@
         </w:rPr>
         <w:t xml:space="preserve"> was set to one.</w:t>
       </w:r>
-      <w:bookmarkStart w:id="236" w:name="alternative-wise-gaze-discount"/>
-      <w:bookmarkEnd w:id="236"/>
+      <w:bookmarkStart w:id="283" w:name="alternative-wise-gaze-discount"/>
+      <w:bookmarkEnd w:id="283"/>
     </w:p>
     <w:p>
       <w:pPr>
@@ -20374,7 +20970,7 @@
         </w:rPr>
         <w:t>Attribute-wise gaze</w:t>
       </w:r>
-      <w:ins w:id="237" w:author="Felix Molter" w:date="2021-01-20T14:49:00Z">
+      <w:ins w:id="284" w:author="Felix Molter" w:date="2021-01-20T14:49:00Z">
         <w:r>
           <w:rPr>
             <w:b/>
@@ -20441,7 +21037,7 @@
         </w:rPr>
         <w:t xml:space="preserve"> attribute integration, the attribute-wise gaze</w:t>
       </w:r>
-      <w:ins w:id="238" w:author="Felix Molter" w:date="2021-01-20T14:49:00Z">
+      <w:ins w:id="285" w:author="Felix Molter" w:date="2021-01-20T14:49:00Z">
         <w:r>
           <w:rPr>
             <w:lang w:val="en-GB"/>
@@ -20498,8 +21094,8 @@
         </w:rPr>
         <w:t>.</w:t>
       </w:r>
-      <w:bookmarkStart w:id="239" w:name="attribute-wise-gaze-discount"/>
-      <w:bookmarkEnd w:id="239"/>
+      <w:bookmarkStart w:id="286" w:name="attribute-wise-gaze-discount"/>
+      <w:bookmarkEnd w:id="286"/>
     </w:p>
     <w:p>
       <w:pPr>
@@ -20623,8 +21219,8 @@
         </w:rPr>
         <w:t xml:space="preserve"> parameter.</w:t>
       </w:r>
-      <w:bookmarkStart w:id="240" w:name="accumulation-leak"/>
-      <w:bookmarkEnd w:id="240"/>
+      <w:bookmarkStart w:id="287" w:name="accumulation-leak"/>
+      <w:bookmarkEnd w:id="287"/>
     </w:p>
     <w:p>
       <w:pPr>
@@ -20639,6 +21235,7 @@
           <w:bCs/>
           <w:lang w:val="en-GB"/>
         </w:rPr>
+        <w:lastRenderedPageBreak/>
         <w:t xml:space="preserve">Inhibition.  </w:t>
       </w:r>
       <w:r>
@@ -20797,14 +21394,7 @@
         <w:rPr>
           <w:lang w:val="en-GB"/>
         </w:rPr>
-        <w:t xml:space="preserve">. As we did for MDFT, we log-transformed </w:t>
-      </w:r>
-      <w:r>
-        <w:rPr>
-          <w:lang w:val="en-GB"/>
-        </w:rPr>
-        <w:lastRenderedPageBreak/>
-        <w:t xml:space="preserve">probability and outcome attributes and rescaled them to a range between 0 and 1 before applying the distance function. This implementation uses a sensitivity parameter </w:t>
+        <w:t xml:space="preserve">. As we did for MDFT, we log-transformed probability and outcome attributes and rescaled them to a range between 0 and 1 before applying the distance function. This implementation uses a sensitivity parameter </w:t>
       </w:r>
       <m:oMath>
         <m:r>
@@ -21001,10 +21591,10 @@
         </w:rPr>
         <w:t>Exhaustive combination of all switch levels yields 192 model variants. The effective number of uniquely identifiable models was, however, reduced to 160 because for some variants comparative and independent accumulation versions cannot be distinguished when choice probabilities are derived from a soft-max choice rule with a freely estimated inverse temperature parameter over final accumulator values. This is the case for variants with no or constant inhibition and leak. Each variant was fit individually to the data from each participant by maximum-likelihood estimation, using a Differential Evolution optimization algorithm (see above). As the number of parameters differ between model variants, we computed the BIC for each model and participant to obtain a measure of model fit, corrected for model complexity.</w:t>
       </w:r>
-      <w:bookmarkStart w:id="241" w:name="sec%252525253Amethods%252525253Aswitchbo"/>
-      <w:bookmarkStart w:id="242" w:name="X405033ee9926463d967c91b1a821169004c7e29"/>
-      <w:bookmarkEnd w:id="241"/>
-      <w:bookmarkEnd w:id="242"/>
+      <w:bookmarkStart w:id="288" w:name="sec%252525253Amethods%252525253Aswitchbo"/>
+      <w:bookmarkStart w:id="289" w:name="X405033ee9926463d967c91b1a821169004c7e29"/>
+      <w:bookmarkEnd w:id="288"/>
+      <w:bookmarkEnd w:id="289"/>
     </w:p>
     <w:p>
       <w:pPr>
@@ -21017,6 +21607,7 @@
         <w:rPr>
           <w:lang w:val="en-GB"/>
         </w:rPr>
+        <w:lastRenderedPageBreak/>
         <w:t xml:space="preserve">Statistical </w:t>
       </w:r>
       <w:r>
@@ -21207,8 +21798,8 @@
         </w:rPr>
         <w:t xml:space="preserve"> result from Bayesian regression analyses implemented in PyMC3 (Salvatier, Wiecki, &amp; Fonnesbeck, 2016).</w:t>
       </w:r>
-      <w:bookmarkStart w:id="243" w:name="statistical-modeling"/>
-      <w:bookmarkEnd w:id="243"/>
+      <w:bookmarkStart w:id="290" w:name="statistical-modeling"/>
+      <w:bookmarkEnd w:id="290"/>
     </w:p>
     <w:p>
       <w:pPr>
@@ -21235,17 +21826,10 @@
         <w:rPr>
           <w:lang w:val="en-GB"/>
         </w:rPr>
-        <w:t xml:space="preserve">The task was programmed in MATLAB (The Mathworks Inc., USA) using the PsychToolBox (Brainard, 1997). Data processing and analyses were done in Python with numpy </w:t>
-      </w:r>
-      <w:r>
-        <w:rPr>
-          <w:lang w:val="en-GB"/>
-        </w:rPr>
-        <w:lastRenderedPageBreak/>
-        <w:t>(Harris et al., 2020), scipy (Virtanen et al., 2020) and pandas (McKinney, 2010) libraries. Bayesian analyses were implemented in PyMC3 (Salvatier, Wiecki, &amp; Fonnesbeck, 2016), mixed models used bambi (Yarkoni &amp; Westfall, 2016). Exceedance probabilities were computed in MATLAB using SPM12 (Penny, Friston, Ashburner, Kiebel, &amp; Nichols, 2011). Figures were created using matplotlib (Hunter, 2007).</w:t>
-      </w:r>
-      <w:bookmarkStart w:id="244" w:name="software"/>
-      <w:bookmarkEnd w:id="244"/>
+        <w:t>The task was programmed in MATLAB (The Mathworks Inc., USA) using the PsychToolBox (Brainard, 1997). Data processing and analyses were done in Python with numpy (Harris et al., 2020), scipy (Virtanen et al., 2020) and pandas (McKinney, 2010) libraries. Bayesian analyses were implemented in PyMC3 (Salvatier, Wiecki, &amp; Fonnesbeck, 2016), mixed models used bambi (Yarkoni &amp; Westfall, 2016). Exceedance probabilities were computed in MATLAB using SPM12 (Penny, Friston, Ashburner, Kiebel, &amp; Nichols, 2011). Figures were created using matplotlib (Hunter, 2007).</w:t>
+      </w:r>
+      <w:bookmarkStart w:id="291" w:name="software"/>
+      <w:bookmarkEnd w:id="291"/>
     </w:p>
     <w:p>
       <w:pPr>
@@ -21274,7 +21858,7 @@
         </w:rPr>
         <w:t xml:space="preserve">All raw and </w:t>
       </w:r>
-      <w:ins w:id="245" w:author="Felix Molter" w:date="2021-01-20T16:19:00Z">
+      <w:ins w:id="292" w:author="Felix Molter" w:date="2021-01-20T16:19:00Z">
         <w:r>
           <w:rPr>
             <w:lang w:val="en-GB"/>
@@ -21364,8 +21948,8 @@
         </w:rPr>
         <w:t>(5), 396–403.</w:t>
       </w:r>
-      <w:bookmarkStart w:id="246" w:name="ref-armel2008biasing"/>
-      <w:bookmarkEnd w:id="246"/>
+      <w:bookmarkStart w:id="293" w:name="ref-armel2008biasing"/>
+      <w:bookmarkEnd w:id="293"/>
     </w:p>
     <w:p>
       <w:pPr>
@@ -21406,8 +21990,8 @@
         </w:rPr>
         <w:t>(12), 1982.</w:t>
       </w:r>
-      <w:bookmarkStart w:id="247" w:name="ref-ashby2016finding"/>
-      <w:bookmarkEnd w:id="247"/>
+      <w:bookmarkStart w:id="294" w:name="ref-ashby2016finding"/>
+      <w:bookmarkEnd w:id="294"/>
     </w:p>
     <w:p>
       <w:pPr>
@@ -21448,8 +22032,8 @@
         </w:rPr>
         <w:t>(3), 1331.</w:t>
       </w:r>
-      <w:bookmarkStart w:id="248" w:name="ref-berkowitsch2014rigorously"/>
-      <w:bookmarkEnd w:id="248"/>
+      <w:bookmarkStart w:id="295" w:name="ref-berkowitsch2014rigorously"/>
+      <w:bookmarkEnd w:id="295"/>
     </w:p>
     <w:p>
       <w:pPr>
@@ -21490,8 +22074,8 @@
         </w:rPr>
         <w:t>(3), 522.</w:t>
       </w:r>
-      <w:bookmarkStart w:id="249" w:name="ref-bhatia2013associations"/>
-      <w:bookmarkEnd w:id="249"/>
+      <w:bookmarkStart w:id="296" w:name="ref-bhatia2013associations"/>
+      <w:bookmarkEnd w:id="296"/>
     </w:p>
     <w:p>
       <w:pPr>
@@ -21513,8 +22097,8 @@
         </w:rPr>
         <w:t>Multivariate models of preference and choice.</w:t>
       </w:r>
-      <w:bookmarkStart w:id="250" w:name="ref-bockenholt1992multivariate"/>
-      <w:bookmarkEnd w:id="250"/>
+      <w:bookmarkStart w:id="297" w:name="ref-bockenholt1992multivariate"/>
+      <w:bookmarkEnd w:id="297"/>
     </w:p>
     <w:p>
       <w:pPr>
@@ -21555,8 +22139,8 @@
         </w:rPr>
         <w:t>(4), 433–436.</w:t>
       </w:r>
-      <w:bookmarkStart w:id="251" w:name="ref-brainard1997psychophysics"/>
-      <w:bookmarkEnd w:id="251"/>
+      <w:bookmarkStart w:id="298" w:name="ref-brainard1997psychophysics"/>
+      <w:bookmarkEnd w:id="298"/>
     </w:p>
     <w:p>
       <w:pPr>
@@ -21597,8 +22181,8 @@
         </w:rPr>
         <w:t>(3), 345–370.</w:t>
       </w:r>
-      <w:bookmarkStart w:id="252" w:name="ref-busemeyer2002survey"/>
-      <w:bookmarkEnd w:id="252"/>
+      <w:bookmarkStart w:id="299" w:name="ref-busemeyer2002survey"/>
+      <w:bookmarkEnd w:id="299"/>
     </w:p>
     <w:p>
       <w:pPr>
@@ -21639,8 +22223,8 @@
         </w:rPr>
         <w:t>(3), 251–263.</w:t>
       </w:r>
-      <w:bookmarkStart w:id="253" w:name="ref-busemeyer2019cognitive"/>
-      <w:bookmarkEnd w:id="253"/>
+      <w:bookmarkStart w:id="300" w:name="ref-busemeyer2019cognitive"/>
+      <w:bookmarkEnd w:id="300"/>
     </w:p>
     <w:p>
       <w:pPr>
@@ -21681,8 +22265,8 @@
         </w:rPr>
         <w:t>(3), 934–942.</w:t>
       </w:r>
-      <w:bookmarkStart w:id="254" w:name="ref-cataldo2019comparison"/>
-      <w:bookmarkEnd w:id="254"/>
+      <w:bookmarkStart w:id="301" w:name="ref-cataldo2019comparison"/>
+      <w:bookmarkEnd w:id="301"/>
     </w:p>
     <w:p>
       <w:pPr>
@@ -21723,8 +22307,8 @@
         </w:rPr>
         <w:t>(3), 255–289.</w:t>
       </w:r>
-      <w:bookmarkStart w:id="255" w:name="ref-cavagnaro2013discriminating"/>
-      <w:bookmarkEnd w:id="255"/>
+      <w:bookmarkStart w:id="302" w:name="ref-cavagnaro2013discriminating"/>
+      <w:bookmarkEnd w:id="302"/>
     </w:p>
     <w:p>
       <w:pPr>
@@ -21766,8 +22350,8 @@
         </w:rPr>
         <w:t>(4), 1476.</w:t>
       </w:r>
-      <w:bookmarkStart w:id="256" w:name="ref-cavanagh2014eye"/>
-      <w:bookmarkEnd w:id="256"/>
+      <w:bookmarkStart w:id="303" w:name="ref-cavanagh2014eye"/>
+      <w:bookmarkEnd w:id="303"/>
     </w:p>
     <w:p>
       <w:pPr>
@@ -21808,8 +22392,8 @@
         </w:rPr>
         <w:t>, 45–72.</w:t>
       </w:r>
-      <w:bookmarkStart w:id="257" w:name="ref-cohen2017multi"/>
-      <w:bookmarkEnd w:id="257"/>
+      <w:bookmarkStart w:id="304" w:name="ref-cohen2017multi"/>
+      <w:bookmarkEnd w:id="304"/>
     </w:p>
     <w:p>
       <w:pPr>
@@ -21899,8 +22483,8 @@
         </w:rPr>
         <w:t>, 34–45.</w:t>
       </w:r>
-      <w:bookmarkStart w:id="258" w:name="ref-fisher2017attentional"/>
-      <w:bookmarkEnd w:id="258"/>
+      <w:bookmarkStart w:id="305" w:name="ref-fisher2017attentional"/>
+      <w:bookmarkEnd w:id="305"/>
     </w:p>
     <w:p>
       <w:pPr>
@@ -21941,8 +22525,8 @@
         </w:rPr>
         <w:t>(1), 1–8.</w:t>
       </w:r>
-      <w:bookmarkStart w:id="259" w:name="ref-folke2016explicit"/>
-      <w:bookmarkEnd w:id="259"/>
+      <w:bookmarkStart w:id="306" w:name="ref-folke2016explicit"/>
+      <w:bookmarkEnd w:id="306"/>
     </w:p>
     <w:p>
       <w:pPr>
@@ -21983,8 +22567,8 @@
         </w:rPr>
         <w:t>(8), e1007201.</w:t>
       </w:r>
-      <w:bookmarkStart w:id="260" w:name="ref-glickman2019formation"/>
-      <w:bookmarkEnd w:id="260"/>
+      <w:bookmarkStart w:id="307" w:name="ref-glickman2019formation"/>
+      <w:bookmarkEnd w:id="307"/>
     </w:p>
     <w:p>
       <w:pPr>
@@ -22048,8 +22632,8 @@
         </w:rPr>
         <w:t>, 1–12.</w:t>
       </w:r>
-      <w:bookmarkStart w:id="261" w:name="ref-gluth2020value"/>
-      <w:bookmarkEnd w:id="261"/>
+      <w:bookmarkStart w:id="308" w:name="ref-gluth2020value"/>
+      <w:bookmarkEnd w:id="308"/>
     </w:p>
     <w:p>
       <w:pPr>
@@ -22090,8 +22674,8 @@
         </w:rPr>
         <w:t>, e39659.</w:t>
       </w:r>
-      <w:bookmarkStart w:id="262" w:name="ref-gluth2018value"/>
-      <w:bookmarkEnd w:id="262"/>
+      <w:bookmarkStart w:id="309" w:name="ref-gluth2018value"/>
+      <w:bookmarkEnd w:id="309"/>
     </w:p>
     <w:p>
       <w:pPr>
@@ -22212,8 +22796,8 @@
         </w:rPr>
         <w:t>Theoretical developments in decision field theory: Comment on tsetsos, usher, and chater (2010).</w:t>
       </w:r>
-      <w:bookmarkStart w:id="263" w:name="ref-hotaling2010theoretical"/>
-      <w:bookmarkEnd w:id="263"/>
+      <w:bookmarkStart w:id="310" w:name="ref-hotaling2010theoretical"/>
+      <w:bookmarkEnd w:id="310"/>
     </w:p>
     <w:p>
       <w:pPr>
@@ -22254,8 +22838,8 @@
         </w:rPr>
         <w:t>(3), 201.</w:t>
       </w:r>
-      <w:bookmarkStart w:id="264" w:name="ref-hotaling2019quantitative"/>
-      <w:bookmarkEnd w:id="264"/>
+      <w:bookmarkStart w:id="311" w:name="ref-hotaling2019quantitative"/>
+      <w:bookmarkEnd w:id="311"/>
     </w:p>
     <w:p>
       <w:pPr>
@@ -22296,8 +22880,8 @@
         </w:rPr>
         <w:t>(1), 90–98.</w:t>
       </w:r>
-      <w:bookmarkStart w:id="265" w:name="ref-huber1982adding"/>
-      <w:bookmarkEnd w:id="265"/>
+      <w:bookmarkStart w:id="312" w:name="ref-huber1982adding"/>
+      <w:bookmarkEnd w:id="312"/>
     </w:p>
     <w:p>
       <w:pPr>
@@ -22534,8 +23118,8 @@
         </w:rPr>
         <w:t>(10), 1292–1298.</w:t>
       </w:r>
-      <w:bookmarkStart w:id="266" w:name="ref-krajbich2010visual"/>
-      <w:bookmarkEnd w:id="266"/>
+      <w:bookmarkStart w:id="313" w:name="ref-krajbich2010visual"/>
+      <w:bookmarkEnd w:id="313"/>
     </w:p>
     <w:p>
       <w:pPr>
@@ -22576,8 +23160,8 @@
         </w:rPr>
         <w:t>, 193.</w:t>
       </w:r>
-      <w:bookmarkStart w:id="267" w:name="ref-krajbich2012attentional"/>
-      <w:bookmarkEnd w:id="267"/>
+      <w:bookmarkStart w:id="314" w:name="ref-krajbich2012attentional"/>
+      <w:bookmarkEnd w:id="314"/>
     </w:p>
     <w:p>
       <w:pPr>
@@ -22618,8 +23202,8 @@
         </w:rPr>
         <w:t>(33), 13852–13857.</w:t>
       </w:r>
-      <w:bookmarkStart w:id="268" w:name="ref-krajbich2011multialternative"/>
-      <w:bookmarkEnd w:id="268"/>
+      <w:bookmarkStart w:id="315" w:name="ref-krajbich2011multialternative"/>
+      <w:bookmarkEnd w:id="315"/>
     </w:p>
     <w:p>
       <w:pPr>
@@ -22661,8 +23245,8 @@
         </w:rPr>
         <w:t>(2), 573.</w:t>
       </w:r>
-      <w:bookmarkStart w:id="269" w:name="ref-kruschke2013bayesian"/>
-      <w:bookmarkEnd w:id="269"/>
+      <w:bookmarkStart w:id="316" w:name="ref-kruschke2013bayesian"/>
+      <w:bookmarkEnd w:id="316"/>
     </w:p>
     <w:p>
       <w:pPr>
@@ -22760,8 +23344,8 @@
         </w:rPr>
         <w:t>. Academic Press.</w:t>
       </w:r>
-      <w:bookmarkStart w:id="270" w:name="ref-kruschke2014doing"/>
-      <w:bookmarkEnd w:id="270"/>
+      <w:bookmarkStart w:id="317" w:name="ref-kruschke2014doing"/>
+      <w:bookmarkEnd w:id="317"/>
     </w:p>
     <w:p>
       <w:pPr>
@@ -22795,8 +23379,8 @@
         </w:rPr>
         <w:t>; New York: Cambridge University Press.</w:t>
       </w:r>
-      <w:bookmarkStart w:id="271" w:name="ref-leeBayesianCognitiveModeling2013"/>
-      <w:bookmarkEnd w:id="271"/>
+      <w:bookmarkStart w:id="318" w:name="ref-leeBayesianCognitiveModeling2013"/>
+      <w:bookmarkEnd w:id="318"/>
     </w:p>
     <w:p>
       <w:pPr>
@@ -22935,8 +23519,8 @@
         </w:rPr>
         <w:t>(15), 6139–6144.</w:t>
       </w:r>
-      <w:bookmarkStart w:id="272" w:name="ref-louie2013normalization"/>
-      <w:bookmarkEnd w:id="272"/>
+      <w:bookmarkStart w:id="319" w:name="ref-louie2013normalization"/>
+      <w:bookmarkEnd w:id="319"/>
     </w:p>
     <w:p>
       <w:pPr>
@@ -22964,8 +23548,8 @@
         </w:rPr>
         <w:t>. New York: John Wiley &amp; Sons.</w:t>
       </w:r>
-      <w:bookmarkStart w:id="273" w:name="ref-luce1959individual"/>
-      <w:bookmarkEnd w:id="273"/>
+      <w:bookmarkStart w:id="320" w:name="ref-luce1959individual"/>
+      <w:bookmarkEnd w:id="320"/>
     </w:p>
     <w:p>
       <w:pPr>
@@ -23006,8 +23590,8 @@
         </w:rPr>
         <w:t>(5).</w:t>
       </w:r>
-      <w:bookmarkStart w:id="274" w:name="ref-marini2020attraction"/>
-      <w:bookmarkEnd w:id="274"/>
+      <w:bookmarkStart w:id="321" w:name="ref-marini2020attraction"/>
+      <w:bookmarkEnd w:id="321"/>
     </w:p>
     <w:p>
       <w:pPr>
@@ -23134,8 +23718,8 @@
         </w:rPr>
         <w:t>(1), 1–10.</w:t>
       </w:r>
-      <w:bookmarkStart w:id="275" w:name="ref-mohr2017attraction"/>
-      <w:bookmarkEnd w:id="275"/>
+      <w:bookmarkStart w:id="322" w:name="ref-mohr2017attraction"/>
+      <w:bookmarkEnd w:id="322"/>
     </w:p>
     <w:p>
       <w:pPr>
@@ -23176,8 +23760,8 @@
         </w:rPr>
         <w:t>(12), e0226428.</w:t>
       </w:r>
-      <w:bookmarkStart w:id="276" w:name="ref-molter2019glambox"/>
-      <w:bookmarkEnd w:id="276"/>
+      <w:bookmarkStart w:id="323" w:name="ref-molter2019glambox"/>
+      <w:bookmarkEnd w:id="323"/>
     </w:p>
     <w:p>
       <w:pPr>
@@ -23316,8 +23900,8 @@
         </w:rPr>
         <w:t>(4), 512.</w:t>
       </w:r>
-      <w:bookmarkStart w:id="277" w:name="ref-noguchi2018multialternative"/>
-      <w:bookmarkEnd w:id="277"/>
+      <w:bookmarkStart w:id="324" w:name="ref-noguchi2018multialternative"/>
+      <w:bookmarkEnd w:id="324"/>
     </w:p>
     <w:p>
       <w:pPr>
@@ -23456,8 +24040,8 @@
         </w:rPr>
         <w:t>(13), 4170–4175.</w:t>
       </w:r>
-      <w:bookmarkStart w:id="278" w:name="ref-parnamets2015biasing"/>
-      <w:bookmarkEnd w:id="278"/>
+      <w:bookmarkStart w:id="325" w:name="ref-parnamets2015biasing"/>
+      <w:bookmarkEnd w:id="325"/>
     </w:p>
     <w:p>
       <w:pPr>
@@ -23485,8 +24069,8 @@
         </w:rPr>
         <w:t>. Elsevier.</w:t>
       </w:r>
-      <w:bookmarkStart w:id="279" w:name="ref-penny2011statistical"/>
-      <w:bookmarkEnd w:id="279"/>
+      <w:bookmarkStart w:id="326" w:name="ref-penny2011statistical"/>
+      <w:bookmarkEnd w:id="326"/>
     </w:p>
     <w:p>
       <w:pPr>
@@ -23528,8 +24112,8 @@
         </w:rPr>
         <w:t>(3), 631–661.</w:t>
       </w:r>
-      <w:bookmarkStart w:id="280" w:name="ref-rieskamp2006extending"/>
-      <w:bookmarkEnd w:id="280"/>
+      <w:bookmarkStart w:id="327" w:name="ref-rieskamp2006extending"/>
+      <w:bookmarkEnd w:id="327"/>
     </w:p>
     <w:p>
       <w:pPr>
@@ -23594,8 +24178,8 @@
         </w:rPr>
         <w:t>, 971–985.</w:t>
       </w:r>
-      <w:bookmarkStart w:id="281" w:name="ref-rigouxBayesianModelSelection2014"/>
-      <w:bookmarkEnd w:id="281"/>
+      <w:bookmarkStart w:id="328" w:name="ref-rigouxBayesianModelSelection2014"/>
+      <w:bookmarkEnd w:id="328"/>
     </w:p>
     <w:p>
       <w:pPr>
@@ -23636,8 +24220,8 @@
         </w:rPr>
         <w:t>(2), 370.</w:t>
       </w:r>
-      <w:bookmarkStart w:id="282" w:name="ref-roe2001multialternative"/>
-      <w:bookmarkEnd w:id="282"/>
+      <w:bookmarkStart w:id="329" w:name="ref-roe2001multialternative"/>
+      <w:bookmarkEnd w:id="329"/>
     </w:p>
     <w:p>
       <w:pPr>
@@ -23727,8 +24311,8 @@
         </w:rPr>
         <w:t>(1), 1–16.</w:t>
       </w:r>
-      <w:bookmarkStart w:id="283" w:name="ref-rouault2019prefrontal"/>
-      <w:bookmarkEnd w:id="283"/>
+      <w:bookmarkStart w:id="330" w:name="ref-rouault2019prefrontal"/>
+      <w:bookmarkEnd w:id="330"/>
     </w:p>
     <w:p>
       <w:pPr>
@@ -23870,8 +24454,8 @@
         </w:rPr>
         <w:t>(2), 461–464.</w:t>
       </w:r>
-      <w:bookmarkStart w:id="284" w:name="ref-schwarz1978estimating"/>
-      <w:bookmarkEnd w:id="284"/>
+      <w:bookmarkStart w:id="331" w:name="ref-schwarz1978estimating"/>
+      <w:bookmarkEnd w:id="331"/>
     </w:p>
     <w:p>
       <w:pPr>
@@ -23912,8 +24496,8 @@
         </w:rPr>
         <w:t>(12), 1317–1322.</w:t>
       </w:r>
-      <w:bookmarkStart w:id="285" w:name="ref-shimojo2003gaze"/>
-      <w:bookmarkEnd w:id="285"/>
+      <w:bookmarkStart w:id="332" w:name="ref-shimojo2003gaze"/>
+      <w:bookmarkEnd w:id="332"/>
     </w:p>
     <w:p>
       <w:pPr>
@@ -23954,8 +24538,8 @@
         </w:rPr>
         <w:t>(2), 158–174.</w:t>
       </w:r>
-      <w:bookmarkStart w:id="286" w:name="ref-simonson1989choice"/>
-      <w:bookmarkEnd w:id="286"/>
+      <w:bookmarkStart w:id="333" w:name="ref-simonson1989choice"/>
+      <w:bookmarkEnd w:id="333"/>
     </w:p>
     <w:p>
       <w:pPr>
@@ -23996,8 +24580,8 @@
         </w:rPr>
         <w:t>(12), 1810.</w:t>
       </w:r>
-      <w:bookmarkStart w:id="287" w:name="ref-smith2018attention"/>
-      <w:bookmarkEnd w:id="287"/>
+      <w:bookmarkStart w:id="334" w:name="ref-smith2018attention"/>
+      <w:bookmarkEnd w:id="334"/>
     </w:p>
     <w:p>
       <w:pPr>
@@ -24039,8 +24623,8 @@
         </w:rPr>
         <w:t>(1), 116–128.</w:t>
       </w:r>
-      <w:bookmarkStart w:id="288" w:name="ref-smith2019gaze"/>
-      <w:bookmarkEnd w:id="288"/>
+      <w:bookmarkStart w:id="335" w:name="ref-smith2019gaze"/>
+      <w:bookmarkEnd w:id="335"/>
     </w:p>
     <w:p>
       <w:pPr>
@@ -24081,8 +24665,8 @@
         </w:rPr>
         <w:t>(7), e1002607.</w:t>
       </w:r>
-      <w:bookmarkStart w:id="289" w:name="ref-soltani2012range"/>
-      <w:bookmarkEnd w:id="289"/>
+      <w:bookmarkStart w:id="336" w:name="ref-soltani2012range"/>
+      <w:bookmarkEnd w:id="336"/>
     </w:p>
     <w:p>
       <w:pPr>
@@ -24172,8 +24756,8 @@
         </w:rPr>
         <w:t>(6), 3291–3300.</w:t>
       </w:r>
-      <w:bookmarkStart w:id="290" w:name="ref-stojic2020uncertainty"/>
-      <w:bookmarkEnd w:id="290"/>
+      <w:bookmarkStart w:id="337" w:name="ref-stojic2020uncertainty"/>
+      <w:bookmarkEnd w:id="337"/>
     </w:p>
     <w:p>
       <w:pPr>
@@ -24214,8 +24798,8 @@
         </w:rPr>
         <w:t>(4), 341–359.</w:t>
       </w:r>
-      <w:bookmarkStart w:id="291" w:name="ref-storn1997differential"/>
-      <w:bookmarkEnd w:id="291"/>
+      <w:bookmarkStart w:id="338" w:name="ref-storn1997differential"/>
+      <w:bookmarkEnd w:id="338"/>
     </w:p>
     <w:p>
       <w:pPr>
@@ -24305,8 +24889,8 @@
         </w:rPr>
         <w:t>, 104077.</w:t>
       </w:r>
-      <w:bookmarkStart w:id="292" w:name="ref-sui2020timing"/>
-      <w:bookmarkEnd w:id="292"/>
+      <w:bookmarkStart w:id="339" w:name="ref-sui2020timing"/>
+      <w:bookmarkEnd w:id="339"/>
     </w:p>
     <w:p>
       <w:pPr>
@@ -24334,8 +24918,8 @@
         </w:rPr>
         <w:t>. MIT press.</w:t>
       </w:r>
-      <w:bookmarkStart w:id="293" w:name="ref-sutton2018reinforcement"/>
-      <w:bookmarkEnd w:id="293"/>
+      <w:bookmarkStart w:id="340" w:name="ref-sutton2018reinforcement"/>
+      <w:bookmarkEnd w:id="340"/>
     </w:p>
     <w:p>
       <w:pPr>
@@ -24376,8 +24960,8 @@
         </w:rPr>
         <w:t>, 468.</w:t>
       </w:r>
-      <w:bookmarkStart w:id="294" w:name="ref-tavares2017attentional"/>
-      <w:bookmarkEnd w:id="294"/>
+      <w:bookmarkStart w:id="341" w:name="ref-tavares2017attentional"/>
+      <w:bookmarkEnd w:id="341"/>
     </w:p>
     <w:p>
       <w:pPr>
@@ -24418,8 +25002,8 @@
         </w:rPr>
         <w:t>(6), 625–635.</w:t>
       </w:r>
-      <w:bookmarkStart w:id="295" w:name="ref-thomas2019gaze"/>
-      <w:bookmarkEnd w:id="295"/>
+      <w:bookmarkStart w:id="342" w:name="ref-thomas2019gaze"/>
+      <w:bookmarkEnd w:id="342"/>
     </w:p>
     <w:p>
       <w:pPr>
@@ -24460,8 +25044,8 @@
         </w:rPr>
         <w:t>(40), E3858–E3867.</w:t>
       </w:r>
-      <w:bookmarkStart w:id="296" w:name="ref-towal2011simultaneous"/>
-      <w:bookmarkEnd w:id="296"/>
+      <w:bookmarkStart w:id="343" w:name="ref-towal2011simultaneous"/>
+      <w:bookmarkEnd w:id="343"/>
     </w:p>
     <w:p>
       <w:pPr>
@@ -24503,8 +25087,8 @@
         </w:rPr>
         <w:t>(5), 962–968.</w:t>
       </w:r>
-      <w:bookmarkStart w:id="297" w:name="ref-trueblood2012multialternative"/>
-      <w:bookmarkEnd w:id="297"/>
+      <w:bookmarkStart w:id="344" w:name="ref-trueblood2012multialternative"/>
+      <w:bookmarkEnd w:id="344"/>
     </w:p>
     <w:p>
       <w:pPr>
@@ -24545,8 +25129,8 @@
         </w:rPr>
         <w:t>(2), 179.</w:t>
       </w:r>
-      <w:bookmarkStart w:id="298" w:name="ref-trueblood2014multiattribute"/>
-      <w:bookmarkEnd w:id="298"/>
+      <w:bookmarkStart w:id="345" w:name="ref-trueblood2014multiattribute"/>
+      <w:bookmarkEnd w:id="345"/>
     </w:p>
     <w:p>
       <w:pPr>
@@ -24568,8 +25152,8 @@
         </w:rPr>
         <w:t>The fragile nature of contextual preference reversals: Reply to tsetsos, chater, and usher (2015).</w:t>
       </w:r>
-      <w:bookmarkStart w:id="299" w:name="ref-trueblood2015fragile"/>
-      <w:bookmarkEnd w:id="299"/>
+      <w:bookmarkStart w:id="346" w:name="ref-trueblood2015fragile"/>
+      <w:bookmarkEnd w:id="346"/>
     </w:p>
     <w:p>
       <w:pPr>
@@ -24610,8 +25194,8 @@
         </w:rPr>
         <w:t>(6), 901–908.</w:t>
       </w:r>
-      <w:bookmarkStart w:id="300" w:name="ref-trueblood2013not"/>
-      <w:bookmarkEnd w:id="300"/>
+      <w:bookmarkStart w:id="347" w:name="ref-trueblood2013not"/>
+      <w:bookmarkEnd w:id="347"/>
     </w:p>
     <w:p>
       <w:pPr>
@@ -24639,8 +25223,8 @@
         </w:rPr>
         <w:t xml:space="preserve"> (pp. 3374–3379). Austin, TX: Cognitive Science Society.</w:t>
       </w:r>
-      <w:bookmarkStart w:id="301" w:name="ref-truebloodImpactPresentationOrder2017"/>
-      <w:bookmarkEnd w:id="301"/>
+      <w:bookmarkStart w:id="348" w:name="ref-truebloodImpactPresentationOrder2017"/>
+      <w:bookmarkEnd w:id="348"/>
     </w:p>
     <w:p>
       <w:pPr>
@@ -24681,8 +25265,8 @@
         </w:rPr>
         <w:t>(24), 9659–9664.</w:t>
       </w:r>
-      <w:bookmarkStart w:id="302" w:name="ref-tsetsos2012salience"/>
-      <w:bookmarkEnd w:id="302"/>
+      <w:bookmarkStart w:id="349" w:name="ref-tsetsos2012salience"/>
+      <w:bookmarkEnd w:id="349"/>
     </w:p>
     <w:p>
       <w:pPr>
@@ -24723,8 +25307,8 @@
         </w:rPr>
         <w:t>(3), 329.</w:t>
       </w:r>
-      <w:bookmarkStart w:id="303" w:name="ref-turner2018competing"/>
-      <w:bookmarkEnd w:id="303"/>
+      <w:bookmarkStart w:id="350" w:name="ref-turner2018competing"/>
+      <w:bookmarkEnd w:id="350"/>
     </w:p>
     <w:p>
       <w:pPr>
@@ -24765,8 +25349,8 @@
         </w:rPr>
         <w:t>(4), 281.</w:t>
       </w:r>
-      <w:bookmarkStart w:id="304" w:name="ref-tversky1972elimination"/>
-      <w:bookmarkEnd w:id="304"/>
+      <w:bookmarkStart w:id="351" w:name="ref-tversky1972elimination"/>
+      <w:bookmarkEnd w:id="351"/>
     </w:p>
     <w:p>
       <w:pPr>
@@ -24807,8 +25391,8 @@
         </w:rPr>
         <w:t>(4), 297–323.</w:t>
       </w:r>
-      <w:bookmarkStart w:id="305" w:name="ref-tversky1992advances"/>
-      <w:bookmarkEnd w:id="305"/>
+      <w:bookmarkStart w:id="352" w:name="ref-tversky1992advances"/>
+      <w:bookmarkEnd w:id="352"/>
     </w:p>
     <w:p>
       <w:pPr>
@@ -24849,8 +25433,8 @@
         </w:rPr>
         <w:t>(10), 1179–1189.</w:t>
       </w:r>
-      <w:bookmarkStart w:id="306" w:name="ref-tversky1993context"/>
-      <w:bookmarkEnd w:id="306"/>
+      <w:bookmarkStart w:id="353" w:name="ref-tversky1993context"/>
+      <w:bookmarkEnd w:id="353"/>
     </w:p>
     <w:p>
       <w:pPr>
@@ -24892,8 +25476,8 @@
         </w:rPr>
         <w:t>(3), 550.</w:t>
       </w:r>
-      <w:bookmarkStart w:id="307" w:name="ref-usher2001time"/>
-      <w:bookmarkEnd w:id="307"/>
+      <w:bookmarkStart w:id="354" w:name="ref-usher2001time"/>
+      <w:bookmarkEnd w:id="354"/>
     </w:p>
     <w:p>
       <w:pPr>
@@ -24934,8 +25518,8 @@
         </w:rPr>
         <w:t>(3), 757.</w:t>
       </w:r>
-      <w:bookmarkStart w:id="308" w:name="ref-usher2004loss"/>
-      <w:bookmarkEnd w:id="308"/>
+      <w:bookmarkStart w:id="355" w:name="ref-usher2004loss"/>
+      <w:bookmarkEnd w:id="355"/>
     </w:p>
     <w:p>
       <w:pPr>
@@ -24976,8 +25560,8 @@
         </w:rPr>
         <w:t>(1), 1–12.</w:t>
       </w:r>
-      <w:bookmarkStart w:id="309" w:name="ref-vaidya2015testing"/>
-      <w:bookmarkEnd w:id="309"/>
+      <w:bookmarkStart w:id="356" w:name="ref-vaidya2015testing"/>
+      <w:bookmarkEnd w:id="356"/>
     </w:p>
     <w:p>
       <w:pPr>
@@ -25054,8 +25638,8 @@
         </w:rPr>
         <w:t xml:space="preserve"> (2. ed.). Princeton: Princeton University Press.</w:t>
       </w:r>
-      <w:bookmarkStart w:id="310" w:name="ref-vonNeumann1947theory"/>
-      <w:bookmarkEnd w:id="310"/>
+      <w:bookmarkStart w:id="357" w:name="ref-vonNeumann1947theory"/>
+      <w:bookmarkEnd w:id="357"/>
     </w:p>
     <w:p>
       <w:pPr>
@@ -25181,8 +25765,8 @@
         </w:rPr>
         <w:t>, 189.</w:t>
       </w:r>
-      <w:bookmarkStart w:id="311" w:name="ref-wollschlager20122n"/>
-      <w:bookmarkEnd w:id="311"/>
+      <w:bookmarkStart w:id="358" w:name="ref-wollschlager20122n"/>
+      <w:bookmarkEnd w:id="358"/>
     </w:p>
     <w:p>
       <w:pPr>
@@ -25272,7 +25856,7 @@
           <w:lang w:val="en-GB"/>
         </w:rPr>
       </w:pPr>
-      <w:bookmarkStart w:id="312" w:name="fig%252525253Adwell-data-timebinned"/>
+      <w:bookmarkStart w:id="359" w:name="fig%252525253Adwell-data-timebinned"/>
       <w:r>
         <w:rPr>
           <w:noProof/>
@@ -25316,7 +25900,7 @@
           </wp:inline>
         </w:drawing>
       </w:r>
-      <w:bookmarkEnd w:id="312"/>
+      <w:bookmarkEnd w:id="359"/>
     </w:p>
     <w:p>
       <w:pPr>
@@ -25418,7 +26002,7 @@
         </w:rPr>
         <w:t xml:space="preserve">). In the first ("full trial") model, the dependent variable was total dwell time towards an AOI across the full trial. This model used the following predictors: Vertical position (row, centred: -0.5 = top row, +0.5, bottom row), horizontal position (column, centred: -1 = left, 0 = </w:t>
       </w:r>
-      <w:ins w:id="313" w:author="Felix Molter" w:date="2021-01-20T16:20:00Z">
+      <w:ins w:id="360" w:author="Felix Molter" w:date="2021-01-20T16:20:00Z">
         <w:r>
           <w:rPr>
             <w:lang w:val="en-GB"/>
@@ -25544,7 +26128,7 @@
           <w:lang w:val="en-GB"/>
         </w:rPr>
       </w:pPr>
-      <w:bookmarkStart w:id="314" w:name="fig%252525253Adwell-regression-weights"/>
+      <w:bookmarkStart w:id="361" w:name="fig%252525253Adwell-regression-weights"/>
       <w:r>
         <w:rPr>
           <w:noProof/>
@@ -25589,7 +26173,7 @@
           </wp:inline>
         </w:drawing>
       </w:r>
-      <w:bookmarkEnd w:id="314"/>
+      <w:bookmarkEnd w:id="361"/>
     </w:p>
     <w:p>
       <w:pPr>
@@ -25727,8 +26311,8 @@
         </w:rPr>
         <w:t xml:space="preserve"> intervals (coloured green if the interval excluded 0</w:t>
       </w:r>
-      <w:bookmarkStart w:id="315" w:name="regression-analyses-of-gaze-behaviour"/>
-      <w:bookmarkEnd w:id="315"/>
+      <w:bookmarkStart w:id="362" w:name="regression-analyses-of-gaze-behaviour"/>
+      <w:bookmarkEnd w:id="362"/>
       <w:r>
         <w:rPr>
           <w:lang w:val="en-GB"/>
@@ -26589,10 +27173,10 @@
         </w:rPr>
         <w:t xml:space="preserve"> = [0.17, 0.88]), implying comparably more processing between alternatives in attraction trials.</w:t>
       </w:r>
-      <w:bookmarkStart w:id="316" w:name="sup%252525253Aeye-movement-analyses"/>
-      <w:bookmarkStart w:id="317" w:name="direction-of-information-search"/>
-      <w:bookmarkEnd w:id="316"/>
-      <w:bookmarkEnd w:id="317"/>
+      <w:bookmarkStart w:id="363" w:name="sup%252525253Aeye-movement-analyses"/>
+      <w:bookmarkStart w:id="364" w:name="direction-of-information-search"/>
+      <w:bookmarkEnd w:id="363"/>
+      <w:bookmarkEnd w:id="364"/>
     </w:p>
     <w:p>
       <w:pPr>
@@ -27851,8 +28435,8 @@
               </w:rPr>
               <w:t>0.95</w:t>
             </w:r>
-            <w:bookmarkStart w:id="318" w:name="tab%252525253Agla-estimates"/>
-            <w:bookmarkEnd w:id="318"/>
+            <w:bookmarkStart w:id="365" w:name="tab%252525253Agla-estimates"/>
+            <w:bookmarkEnd w:id="365"/>
           </w:p>
         </w:tc>
       </w:tr>
@@ -27981,7 +28565,7 @@
           <w:lang w:val="en-GB"/>
         </w:rPr>
       </w:pPr>
-      <w:bookmarkStart w:id="319" w:name="fig%252525253Agla-estimates"/>
+      <w:bookmarkStart w:id="366" w:name="fig%252525253Agla-estimates"/>
       <w:r>
         <w:rPr>
           <w:noProof/>
@@ -28031,7 +28615,7 @@
           </wp:inline>
         </w:drawing>
       </w:r>
-      <w:bookmarkEnd w:id="319"/>
+      <w:bookmarkEnd w:id="366"/>
     </w:p>
     <w:p>
       <w:pPr>
@@ -28129,8 +28713,8 @@
         </w:rPr>
         <w:t xml:space="preserve"> is the gaze-discount parameter (1 = no gaze-discount, 0 = maximum gaze-discount</w:t>
       </w:r>
-      <w:bookmarkStart w:id="320" w:name="gla-parameter-estimates"/>
-      <w:bookmarkEnd w:id="320"/>
+      <w:bookmarkStart w:id="367" w:name="gla-parameter-estimates"/>
+      <w:bookmarkEnd w:id="367"/>
       <w:r>
         <w:rPr>
           <w:lang w:val="en-GB"/>
@@ -28156,11 +28740,11 @@
       <w:pPr>
         <w:spacing w:after="0"/>
         <w:rPr>
-          <w:ins w:id="321" w:author="Felix Molter" w:date="2021-01-15T12:07:00Z"/>
-          <w:lang w:val="en-GB"/>
-        </w:rPr>
-      </w:pPr>
-      <w:ins w:id="322" w:author="Felix Molter" w:date="2021-01-15T12:07:00Z">
+          <w:ins w:id="368" w:author="Felix Molter" w:date="2021-01-15T12:07:00Z"/>
+          <w:lang w:val="en-GB"/>
+        </w:rPr>
+      </w:pPr>
+      <w:ins w:id="369" w:author="Felix Molter" w:date="2021-01-15T12:07:00Z">
         <w:r>
           <w:rPr>
             <w:noProof/>
@@ -28216,11 +28800,11 @@
         <w:pStyle w:val="ImageCaption"/>
         <w:spacing w:line="276" w:lineRule="auto"/>
         <w:rPr>
-          <w:ins w:id="323" w:author="Felix Molter" w:date="2021-01-15T12:07:00Z"/>
-          <w:lang w:val="en-GB"/>
-        </w:rPr>
-      </w:pPr>
-      <w:ins w:id="324" w:author="Felix Molter" w:date="2021-01-15T12:07:00Z">
+          <w:ins w:id="370" w:author="Felix Molter" w:date="2021-01-15T12:07:00Z"/>
+          <w:lang w:val="en-GB"/>
+        </w:rPr>
+      </w:pPr>
+      <w:ins w:id="371" w:author="Felix Molter" w:date="2021-01-15T12:07:00Z">
         <w:r>
           <w:rPr>
             <w:b/>
@@ -28235,7 +28819,7 @@
           <w:t xml:space="preserve"> </w:t>
         </w:r>
       </w:ins>
-      <w:ins w:id="325" w:author="Felix Molter" w:date="2021-01-15T12:08:00Z">
+      <w:ins w:id="372" w:author="Felix Molter" w:date="2021-01-15T12:08:00Z">
         <w:r>
           <w:rPr>
             <w:lang w:val="en-GB"/>
@@ -28243,7 +28827,7 @@
           <w:t xml:space="preserve">Each panel shows distributions of </w:t>
         </w:r>
       </w:ins>
-      <w:ins w:id="326" w:author="Felix Molter" w:date="2021-01-15T12:09:00Z">
+      <w:ins w:id="373" w:author="Felix Molter" w:date="2021-01-15T12:09:00Z">
         <w:r>
           <w:rPr>
             <w:lang w:val="en-GB"/>
@@ -28251,7 +28835,7 @@
           <w:t xml:space="preserve">model-predicted </w:t>
         </w:r>
       </w:ins>
-      <w:ins w:id="327" w:author="Felix Molter" w:date="2021-01-15T12:08:00Z">
+      <w:ins w:id="374" w:author="Felix Molter" w:date="2021-01-15T12:08:00Z">
         <w:r>
           <w:rPr>
             <w:lang w:val="en-GB"/>
@@ -28259,7 +28843,7 @@
           <w:t>choic</w:t>
         </w:r>
       </w:ins>
-      <w:ins w:id="328" w:author="Felix Molter" w:date="2021-01-15T12:10:00Z">
+      <w:ins w:id="375" w:author="Felix Molter" w:date="2021-01-15T12:10:00Z">
         <w:r>
           <w:rPr>
             <w:lang w:val="en-GB"/>
@@ -28267,7 +28851,7 @@
           <w:t xml:space="preserve">e probabilities for </w:t>
         </w:r>
       </w:ins>
-      <w:ins w:id="329" w:author="Felix Molter" w:date="2021-01-15T12:09:00Z">
+      <w:ins w:id="376" w:author="Felix Molter" w:date="2021-01-15T12:09:00Z">
         <w:r>
           <w:rPr>
             <w:lang w:val="en-GB"/>
@@ -28275,7 +28859,7 @@
           <w:t xml:space="preserve">the target, competitor, decoy and ultimately chosen alternative. </w:t>
         </w:r>
       </w:ins>
-      <w:ins w:id="330" w:author="Felix Molter" w:date="2021-01-15T12:11:00Z">
+      <w:ins w:id="377" w:author="Felix Molter" w:date="2021-01-15T12:11:00Z">
         <w:r>
           <w:rPr>
             <w:lang w:val="en-GB"/>
@@ -28296,7 +28880,7 @@
           <w:t xml:space="preserve">) </w:t>
         </w:r>
       </w:ins>
-      <w:ins w:id="331" w:author="Felix Molter" w:date="2021-01-15T12:12:00Z">
+      <w:ins w:id="378" w:author="Felix Molter" w:date="2021-01-15T12:12:00Z">
         <w:r>
           <w:rPr>
             <w:lang w:val="en-GB"/>
@@ -28324,7 +28908,7 @@
           <w:t xml:space="preserve"> </w:t>
         </w:r>
       </w:ins>
-      <w:ins w:id="332" w:author="Felix Molter" w:date="2021-01-15T12:09:00Z">
+      <w:ins w:id="379" w:author="Felix Molter" w:date="2021-01-15T12:09:00Z">
         <w:r>
           <w:rPr>
             <w:lang w:val="en-GB"/>
@@ -28332,7 +28916,7 @@
           <w:t xml:space="preserve">Predictions were computed </w:t>
         </w:r>
       </w:ins>
-      <w:ins w:id="333" w:author="Felix Molter" w:date="2021-01-15T12:08:00Z">
+      <w:ins w:id="380" w:author="Felix Molter" w:date="2021-01-15T12:08:00Z">
         <w:r>
           <w:rPr>
             <w:lang w:val="en-GB"/>
@@ -28340,7 +28924,7 @@
           <w:t>using individual maximum likelihood estimates</w:t>
         </w:r>
       </w:ins>
-      <w:ins w:id="334" w:author="Felix Molter" w:date="2021-01-15T12:11:00Z">
+      <w:ins w:id="381" w:author="Felix Molter" w:date="2021-01-15T12:11:00Z">
         <w:r>
           <w:rPr>
             <w:lang w:val="en-GB"/>
@@ -28361,7 +28945,7 @@
           <w:t>) was derived from the switchboard analysis</w:t>
         </w:r>
       </w:ins>
-      <w:ins w:id="335" w:author="Felix Molter" w:date="2021-01-20T14:43:00Z">
+      <w:ins w:id="382" w:author="Felix Molter" w:date="2021-01-20T14:43:00Z">
         <w:r>
           <w:rPr>
             <w:lang w:val="en-GB"/>
@@ -28369,7 +28953,7 @@
           <w:t xml:space="preserve"> and combines</w:t>
         </w:r>
       </w:ins>
-      <w:ins w:id="336" w:author="Felix Molter" w:date="2021-01-20T14:44:00Z">
+      <w:ins w:id="383" w:author="Felix Molter" w:date="2021-01-20T14:44:00Z">
         <w:r>
           <w:rPr>
             <w:lang w:val="en-GB"/>
@@ -28377,7 +28961,7 @@
           <w:t xml:space="preserve"> an alternative-wise gaze</w:t>
         </w:r>
       </w:ins>
-      <w:ins w:id="337" w:author="Felix Molter" w:date="2021-01-20T14:50:00Z">
+      <w:ins w:id="384" w:author="Felix Molter" w:date="2021-01-20T14:50:00Z">
         <w:r>
           <w:rPr>
             <w:lang w:val="en-GB"/>
@@ -28385,7 +28969,7 @@
           <w:t>-</w:t>
         </w:r>
       </w:ins>
-      <w:ins w:id="338" w:author="Felix Molter" w:date="2021-01-20T14:44:00Z">
+      <w:ins w:id="385" w:author="Felix Molter" w:date="2021-01-20T14:44:00Z">
         <w:r>
           <w:rPr>
             <w:lang w:val="en-GB"/>
@@ -28393,7 +28977,7 @@
           <w:t>discount with a distance-dependent inhibition mechanism</w:t>
         </w:r>
       </w:ins>
-      <w:ins w:id="339" w:author="Felix Molter" w:date="2021-01-15T12:11:00Z">
+      <w:ins w:id="386" w:author="Felix Molter" w:date="2021-01-15T12:11:00Z">
         <w:r>
           <w:rPr>
             <w:lang w:val="en-GB"/>
@@ -28401,7 +28985,7 @@
           <w:t>.</w:t>
         </w:r>
       </w:ins>
-      <w:ins w:id="340" w:author="Felix Molter" w:date="2021-01-15T12:08:00Z">
+      <w:ins w:id="387" w:author="Felix Molter" w:date="2021-01-15T12:08:00Z">
         <w:r>
           <w:rPr>
             <w:lang w:val="en-GB"/>
@@ -28409,7 +28993,7 @@
           <w:t xml:space="preserve"> </w:t>
         </w:r>
       </w:ins>
-      <w:ins w:id="341" w:author="Felix Molter" w:date="2021-01-15T12:07:00Z">
+      <w:ins w:id="388" w:author="Felix Molter" w:date="2021-01-15T12:07:00Z">
         <w:r>
           <w:rPr>
             <w:lang w:val="en-GB"/>
@@ -28422,7 +29006,7 @@
       <w:pPr>
         <w:spacing w:after="0"/>
         <w:rPr>
-          <w:ins w:id="342" w:author="Felix Molter" w:date="2021-01-15T12:07:00Z"/>
+          <w:ins w:id="389" w:author="Felix Molter" w:date="2021-01-15T12:07:00Z"/>
           <w:rFonts w:eastAsiaTheme="majorEastAsia" w:cstheme="majorBidi"/>
           <w:b/>
           <w:bCs/>
@@ -28430,7 +29014,7 @@
           <w:lang w:val="en-GB"/>
         </w:rPr>
       </w:pPr>
-      <w:ins w:id="343" w:author="Felix Molter" w:date="2021-01-15T12:07:00Z">
+      <w:ins w:id="390" w:author="Felix Molter" w:date="2021-01-15T12:07:00Z">
         <w:r>
           <w:rPr>
             <w:lang w:val="en-GB"/>
@@ -28500,7 +29084,7 @@
           <w:lang w:val="en-GB"/>
         </w:rPr>
       </w:pPr>
-      <w:bookmarkStart w:id="344" w:name="fig%252525253Adbic-rst"/>
+      <w:bookmarkStart w:id="391" w:name="fig%252525253Adbic-rst"/>
       <w:r>
         <w:rPr>
           <w:noProof/>
@@ -28544,7 +29128,7 @@
           </wp:inline>
         </w:drawing>
       </w:r>
-      <w:bookmarkEnd w:id="344"/>
+      <w:bookmarkEnd w:id="391"/>
     </w:p>
     <w:p>
       <w:pPr>
@@ -28561,7 +29145,7 @@
         </w:rPr>
         <w:t xml:space="preserve">Supplemental Figure </w:t>
       </w:r>
-      <w:ins w:id="345" w:author="Felix Molter" w:date="2021-01-20T15:44:00Z">
+      <w:ins w:id="392" w:author="Felix Molter" w:date="2021-01-20T15:44:00Z">
         <w:r>
           <w:rPr>
             <w:b/>
@@ -29919,7 +30503,7 @@
         </w:rPr>
         <w:t>Switch</w:t>
       </w:r>
-      <w:ins w:id="346" w:author="Felix Molter" w:date="2021-01-15T14:40:00Z">
+      <w:ins w:id="393" w:author="Felix Molter" w:date="2021-01-15T14:40:00Z">
         <w:r>
           <w:rPr>
             <w:sz w:val="15"/>
@@ -32297,10 +32881,10 @@
               </w:rPr>
               <w:t>241.78</w:t>
             </w:r>
-            <w:bookmarkStart w:id="347" w:name="X39207493217196a9798dc833a8ba6a45e072cbd"/>
-            <w:bookmarkStart w:id="348" w:name="tab%252525253Aswitchboard-best-agg"/>
-            <w:bookmarkEnd w:id="347"/>
-            <w:bookmarkEnd w:id="348"/>
+            <w:bookmarkStart w:id="394" w:name="X39207493217196a9798dc833a8ba6a45e072cbd"/>
+            <w:bookmarkStart w:id="395" w:name="tab%252525253Aswitchboard-best-agg"/>
+            <w:bookmarkEnd w:id="394"/>
+            <w:bookmarkEnd w:id="395"/>
           </w:p>
         </w:tc>
       </w:tr>
@@ -32328,7 +32912,7 @@
         </w:rPr>
         <w:t xml:space="preserve"> All ten model variants that fit the data best on average used some form of gaze-dependence (blue shaded cells), mostly an alternative-wise gaze</w:t>
       </w:r>
-      <w:ins w:id="349" w:author="Felix Molter" w:date="2021-01-20T14:48:00Z">
+      <w:ins w:id="396" w:author="Felix Molter" w:date="2021-01-20T14:48:00Z">
         <w:r>
           <w:rPr>
             <w:lang w:val="en-GB"/>
@@ -32404,7 +32988,7 @@
           <w:lang w:val="en-GB"/>
         </w:rPr>
       </w:pPr>
-      <w:bookmarkStart w:id="350" w:name="fig%252525253Aswitchboard-ind-switch-cou"/>
+      <w:bookmarkStart w:id="397" w:name="fig%252525253Aswitchboard-ind-switch-cou"/>
       <w:r>
         <w:rPr>
           <w:noProof/>
@@ -32448,7 +33032,7 @@
           </wp:inline>
         </w:drawing>
       </w:r>
-      <w:bookmarkEnd w:id="350"/>
+      <w:bookmarkEnd w:id="397"/>
     </w:p>
     <w:p>
       <w:pPr>
@@ -32465,7 +33049,7 @@
         </w:rPr>
         <w:t xml:space="preserve">Supplemental Figure </w:t>
       </w:r>
-      <w:ins w:id="351" w:author="Felix Molter" w:date="2021-01-20T15:45:00Z">
+      <w:ins w:id="398" w:author="Felix Molter" w:date="2021-01-20T15:45:00Z">
         <w:r>
           <w:rPr>
             <w:b/>
@@ -32487,7 +33071,7 @@
         </w:rPr>
         <w:t xml:space="preserve"> Most participants were best described by model variants that included multiplicative attribute integration, with alternative-wise gaze</w:t>
       </w:r>
-      <w:ins w:id="352" w:author="Felix Molter" w:date="2021-01-20T14:48:00Z">
+      <w:ins w:id="399" w:author="Felix Molter" w:date="2021-01-20T14:48:00Z">
         <w:r>
           <w:rPr>
             <w:lang w:val="en-GB"/>
@@ -32501,7 +33085,7 @@
         </w:rPr>
         <w:t>discount, no attribute-wise gaze</w:t>
       </w:r>
-      <w:ins w:id="353" w:author="Felix Molter" w:date="2021-01-20T14:48:00Z">
+      <w:ins w:id="400" w:author="Felix Molter" w:date="2021-01-20T14:48:00Z">
         <w:r>
           <w:rPr>
             <w:lang w:val="en-GB"/>
@@ -32530,11 +33114,11 @@
       <w:pPr>
         <w:spacing w:after="0"/>
         <w:rPr>
-          <w:ins w:id="354" w:author="Felix Molter" w:date="2021-01-18T21:18:00Z"/>
-          <w:lang w:val="en-GB"/>
-        </w:rPr>
-      </w:pPr>
-      <w:ins w:id="355" w:author="Felix Molter" w:date="2021-01-18T21:18:00Z">
+          <w:ins w:id="401" w:author="Felix Molter" w:date="2021-01-18T21:18:00Z"/>
+          <w:lang w:val="en-GB"/>
+        </w:rPr>
+      </w:pPr>
+      <w:ins w:id="402" w:author="Felix Molter" w:date="2021-01-18T21:18:00Z">
         <w:r>
           <w:rPr>
             <w:lang w:val="en-GB"/>
@@ -32548,11 +33132,11 @@
         <w:spacing w:after="0"/>
         <w:jc w:val="center"/>
         <w:rPr>
-          <w:ins w:id="356" w:author="Felix Molter" w:date="2021-01-18T21:18:00Z"/>
-          <w:lang w:val="en-GB"/>
-        </w:rPr>
-      </w:pPr>
-      <w:ins w:id="357" w:author="Felix Molter" w:date="2021-01-18T21:34:00Z">
+          <w:ins w:id="403" w:author="Felix Molter" w:date="2021-01-18T21:18:00Z"/>
+          <w:lang w:val="en-GB"/>
+        </w:rPr>
+      </w:pPr>
+      <w:ins w:id="404" w:author="Felix Molter" w:date="2021-01-18T21:34:00Z">
         <w:r>
           <w:rPr>
             <w:noProof/>
@@ -32608,11 +33192,11 @@
         <w:pStyle w:val="ImageCaption"/>
         <w:spacing w:line="276" w:lineRule="auto"/>
         <w:rPr>
-          <w:ins w:id="358" w:author="Felix Molter" w:date="2021-01-18T21:18:00Z"/>
-          <w:lang w:val="en-GB"/>
-        </w:rPr>
-      </w:pPr>
-      <w:ins w:id="359" w:author="Felix Molter" w:date="2021-01-18T21:18:00Z">
+          <w:ins w:id="405" w:author="Felix Molter" w:date="2021-01-18T21:18:00Z"/>
+          <w:lang w:val="en-GB"/>
+        </w:rPr>
+      </w:pPr>
+      <w:ins w:id="406" w:author="Felix Molter" w:date="2021-01-18T21:18:00Z">
         <w:r>
           <w:rPr>
             <w:b/>
@@ -32621,7 +33205,7 @@
           <w:t xml:space="preserve">Supplemental Figure </w:t>
         </w:r>
       </w:ins>
-      <w:ins w:id="360" w:author="Felix Molter" w:date="2021-01-20T15:45:00Z">
+      <w:ins w:id="407" w:author="Felix Molter" w:date="2021-01-20T15:45:00Z">
         <w:r>
           <w:rPr>
             <w:b/>
@@ -32630,7 +33214,7 @@
           <w:t>7</w:t>
         </w:r>
       </w:ins>
-      <w:ins w:id="361" w:author="Felix Molter" w:date="2021-01-20T15:44:00Z">
+      <w:ins w:id="408" w:author="Felix Molter" w:date="2021-01-20T15:44:00Z">
         <w:r>
           <w:rPr>
             <w:b/>
@@ -32639,7 +33223,7 @@
           <w:t>.</w:t>
         </w:r>
       </w:ins>
-      <w:ins w:id="362" w:author="Felix Molter" w:date="2021-01-18T21:18:00Z">
+      <w:ins w:id="409" w:author="Felix Molter" w:date="2021-01-18T21:18:00Z">
         <w:r>
           <w:rPr>
             <w:b/>
@@ -32648,7 +33232,7 @@
           <w:t xml:space="preserve"> </w:t>
         </w:r>
       </w:ins>
-      <w:ins w:id="363" w:author="Felix Molter" w:date="2021-01-18T21:19:00Z">
+      <w:ins w:id="410" w:author="Felix Molter" w:date="2021-01-18T21:19:00Z">
         <w:r>
           <w:rPr>
             <w:b/>
@@ -32657,7 +33241,7 @@
           <w:t>O</w:t>
         </w:r>
       </w:ins>
-      <w:ins w:id="364" w:author="Felix Molter" w:date="2021-01-18T21:18:00Z">
+      <w:ins w:id="411" w:author="Felix Molter" w:date="2021-01-18T21:18:00Z">
         <w:r>
           <w:rPr>
             <w:b/>
@@ -32666,7 +33250,7 @@
           <w:t xml:space="preserve">bserved and model-predicted association of </w:t>
         </w:r>
       </w:ins>
-      <w:ins w:id="365" w:author="Felix Molter" w:date="2021-01-18T21:19:00Z">
+      <w:ins w:id="412" w:author="Felix Molter" w:date="2021-01-18T21:19:00Z">
         <w:r>
           <w:rPr>
             <w:b/>
@@ -32675,7 +33259,7 @@
           <w:t>dwell-time advantage and choice for participants with weaker and strong attraction effects.</w:t>
         </w:r>
       </w:ins>
-      <w:ins w:id="366" w:author="Felix Molter" w:date="2021-01-18T21:20:00Z">
+      <w:ins w:id="413" w:author="Felix Molter" w:date="2021-01-18T21:20:00Z">
         <w:r>
           <w:rPr>
             <w:lang w:val="en-GB"/>
@@ -32690,7 +33274,7 @@
           <w:t xml:space="preserve">(a-f) </w:t>
         </w:r>
       </w:ins>
-      <w:ins w:id="367" w:author="Felix Molter" w:date="2021-01-18T21:36:00Z">
+      <w:ins w:id="414" w:author="Felix Molter" w:date="2021-01-18T21:36:00Z">
         <w:r>
           <w:rPr>
             <w:lang w:val="en-GB"/>
@@ -32698,7 +33282,7 @@
           <w:t>Data and model predictions for participants with w</w:t>
         </w:r>
       </w:ins>
-      <w:ins w:id="368" w:author="Felix Molter" w:date="2021-01-18T21:20:00Z">
+      <w:ins w:id="415" w:author="Felix Molter" w:date="2021-01-18T21:20:00Z">
         <w:r>
           <w:rPr>
             <w:lang w:val="en-GB"/>
@@ -32706,7 +33290,7 @@
           <w:t>eaker attraction effect</w:t>
         </w:r>
       </w:ins>
-      <w:ins w:id="369" w:author="Felix Molter" w:date="2021-01-18T21:36:00Z">
+      <w:ins w:id="416" w:author="Felix Molter" w:date="2021-01-18T21:36:00Z">
         <w:r>
           <w:rPr>
             <w:lang w:val="en-GB"/>
@@ -32714,7 +33298,7 @@
           <w:t>s</w:t>
         </w:r>
       </w:ins>
-      <w:ins w:id="370" w:author="Felix Molter" w:date="2021-01-18T21:21:00Z">
+      <w:ins w:id="417" w:author="Felix Molter" w:date="2021-01-18T21:21:00Z">
         <w:r>
           <w:rPr>
             <w:lang w:val="en-GB"/>
@@ -32722,7 +33306,7 @@
           <w:t xml:space="preserve"> (RST &lt; 0.7)</w:t>
         </w:r>
       </w:ins>
-      <w:ins w:id="371" w:author="Felix Molter" w:date="2021-01-18T21:20:00Z">
+      <w:ins w:id="418" w:author="Felix Molter" w:date="2021-01-18T21:20:00Z">
         <w:r>
           <w:rPr>
             <w:lang w:val="en-GB"/>
@@ -32743,7 +33327,7 @@
           <w:t xml:space="preserve"> </w:t>
         </w:r>
       </w:ins>
-      <w:ins w:id="372" w:author="Felix Molter" w:date="2021-01-18T21:36:00Z">
+      <w:ins w:id="419" w:author="Felix Molter" w:date="2021-01-18T21:36:00Z">
         <w:r>
           <w:rPr>
             <w:lang w:val="en-GB"/>
@@ -32751,7 +33335,7 @@
           <w:t xml:space="preserve">Data and model predictions for participants with strong attraction </w:t>
         </w:r>
       </w:ins>
-      <w:ins w:id="373" w:author="Felix Molter" w:date="2021-01-18T21:20:00Z">
+      <w:ins w:id="420" w:author="Felix Molter" w:date="2021-01-18T21:20:00Z">
         <w:r>
           <w:rPr>
             <w:lang w:val="en-GB"/>
@@ -32759,7 +33343,7 @@
           <w:t>effect</w:t>
         </w:r>
       </w:ins>
-      <w:ins w:id="374" w:author="Felix Molter" w:date="2021-01-18T21:36:00Z">
+      <w:ins w:id="421" w:author="Felix Molter" w:date="2021-01-18T21:36:00Z">
         <w:r>
           <w:rPr>
             <w:lang w:val="en-GB"/>
@@ -32767,7 +33351,7 @@
           <w:t>s</w:t>
         </w:r>
       </w:ins>
-      <w:ins w:id="375" w:author="Felix Molter" w:date="2021-01-18T21:20:00Z">
+      <w:ins w:id="422" w:author="Felix Molter" w:date="2021-01-18T21:20:00Z">
         <w:r>
           <w:rPr>
             <w:lang w:val="en-GB"/>
@@ -32775,7 +33359,7 @@
           <w:t xml:space="preserve"> (RST &gt; 0.7)</w:t>
         </w:r>
       </w:ins>
-      <w:ins w:id="376" w:author="Felix Molter" w:date="2021-01-18T21:35:00Z">
+      <w:ins w:id="423" w:author="Felix Molter" w:date="2021-01-18T21:35:00Z">
         <w:r>
           <w:rPr>
             <w:lang w:val="en-GB"/>
@@ -32783,7 +33367,7 @@
           <w:t xml:space="preserve"> </w:t>
         </w:r>
       </w:ins>
-      <w:ins w:id="377" w:author="Felix Molter" w:date="2021-01-18T21:40:00Z">
+      <w:ins w:id="424" w:author="Felix Molter" w:date="2021-01-18T21:40:00Z">
         <w:r>
           <w:rPr>
             <w:lang w:val="en-GB"/>
@@ -32895,7 +33479,7 @@
           <w:t xml:space="preserve">. </w:t>
         </w:r>
       </w:ins>
-      <w:ins w:id="378" w:author="Felix Molter" w:date="2021-01-18T21:35:00Z">
+      <w:ins w:id="425" w:author="Felix Molter" w:date="2021-01-18T21:35:00Z">
         <w:r>
           <w:rPr>
             <w:lang w:val="en-GB"/>
@@ -32903,7 +33487,7 @@
           <w:t>White and grey bars show even-numbered trials from observed data</w:t>
         </w:r>
       </w:ins>
-      <w:ins w:id="379" w:author="Felix Molter" w:date="2021-01-18T21:41:00Z">
+      <w:ins w:id="426" w:author="Felix Molter" w:date="2021-01-18T21:41:00Z">
         <w:r>
           <w:rPr>
             <w:lang w:val="en-GB"/>
@@ -32911,7 +33495,7 @@
           <w:t>, for participants with weaker and stronger attraction effects, respectively</w:t>
         </w:r>
       </w:ins>
-      <w:ins w:id="380" w:author="Felix Molter" w:date="2021-01-18T21:35:00Z">
+      <w:ins w:id="427" w:author="Felix Molter" w:date="2021-01-18T21:35:00Z">
         <w:r>
           <w:rPr>
             <w:lang w:val="en-GB"/>
@@ -32924,7 +33508,7 @@
       <w:pPr>
         <w:spacing w:after="0"/>
         <w:rPr>
-          <w:ins w:id="381" w:author="Felix Molter" w:date="2021-01-16T14:11:00Z"/>
+          <w:ins w:id="428" w:author="Felix Molter" w:date="2021-01-16T14:11:00Z"/>
           <w:rFonts w:eastAsiaTheme="majorEastAsia" w:cstheme="majorBidi"/>
           <w:b/>
           <w:bCs/>
@@ -32932,7 +33516,7 @@
           <w:lang w:val="en-GB"/>
         </w:rPr>
       </w:pPr>
-      <w:ins w:id="382" w:author="Felix Molter" w:date="2021-01-16T14:11:00Z">
+      <w:ins w:id="429" w:author="Felix Molter" w:date="2021-01-16T14:11:00Z">
         <w:r>
           <w:rPr>
             <w:lang w:val="en-GB"/>
@@ -33469,7 +34053,7 @@
       </w:r>
     </w:p>
   </w:comment>
-  <w:comment w:id="140" w:author="Felix Molter" w:date="2020-12-16T19:24:00Z" w:initials="FM">
+  <w:comment w:id="139" w:author="Felix Molter" w:date="2020-12-16T19:24:00Z" w:initials="FM">
     <w:p>
       <w:r>
         <w:rPr>
@@ -33481,7 +34065,7 @@
       </w:r>
     </w:p>
   </w:comment>
-  <w:comment w:id="141" w:author="Felix Molter" w:date="2021-01-05T15:52:00Z" w:initials="FM">
+  <w:comment w:id="140" w:author="Felix Molter" w:date="2021-01-05T15:52:00Z" w:initials="FM">
     <w:p>
       <w:r>
         <w:rPr>
@@ -33499,7 +34083,7 @@
       </w:r>
     </w:p>
   </w:comment>
-  <w:comment w:id="148" w:author="Felix Molter" w:date="2020-12-16T19:40:00Z" w:initials="FM">
+  <w:comment w:id="147" w:author="Felix Molter" w:date="2020-12-16T19:40:00Z" w:initials="FM">
     <w:p>
       <w:r>
         <w:rPr>
@@ -33511,7 +34095,7 @@
       </w:r>
     </w:p>
   </w:comment>
-  <w:comment w:id="149" w:author="Felix Molter" w:date="2021-01-05T15:55:00Z" w:initials="FM">
+  <w:comment w:id="148" w:author="Felix Molter" w:date="2021-01-05T15:55:00Z" w:initials="FM">
     <w:p>
       <w:pPr>
         <w:rPr>
@@ -33745,7 +34329,7 @@
       </w:pPr>
     </w:p>
   </w:comment>
-  <w:comment w:id="150" w:author="Felix Molter" w:date="2020-12-29T21:33:00Z" w:initials="FM">
+  <w:comment w:id="149" w:author="Felix Molter" w:date="2020-12-29T21:33:00Z" w:initials="FM">
     <w:p>
       <w:r>
         <w:rPr>
@@ -33757,7 +34341,7 @@
       </w:r>
     </w:p>
   </w:comment>
-  <w:comment w:id="151" w:author="Felix Molter" w:date="2021-01-05T15:59:00Z" w:initials="FM">
+  <w:comment w:id="150" w:author="Felix Molter" w:date="2021-01-05T15:59:00Z" w:initials="FM">
     <w:p>
       <w:pPr>
         <w:rPr>
@@ -33928,23 +34512,7 @@
       </w:r>
     </w:p>
   </w:comment>
-  <w:comment w:id="188" w:author="Felix Molter" w:date="2021-01-19T17:05:00Z" w:initials="FM">
-    <w:p>
-      <w:pPr>
-        <w:pStyle w:val="CommentText"/>
-      </w:pPr>
-      <w:r>
-        <w:rPr>
-          <w:rStyle w:val="CommentReference"/>
-        </w:rPr>
-        <w:annotationRef/>
-      </w:r>
-      <w:r>
-        <w:t>Add the gaze choice association</w:t>
-      </w:r>
-    </w:p>
-  </w:comment>
-  <w:comment w:id="190" w:author="Felix Molter" w:date="2020-12-16T19:45:00Z" w:initials="FM">
+  <w:comment w:id="260" w:author="Felix Molter" w:date="2020-12-16T19:50:00Z" w:initials="FM">
     <w:p>
       <w:r>
         <w:rPr>
@@ -33952,63 +34520,11 @@
           <w:sz w:val="20"/>
           <w:lang w:bidi="en-US"/>
         </w:rPr>
-        <w:t>SAH: More is needed about why these models do so well!</w:t>
+        <w:t xml:space="preserve">SAH: This paragraph seems like it should be expanded; i.e., adding more on how process data can be useful. </w:t>
       </w:r>
     </w:p>
   </w:comment>
-  <w:comment w:id="191" w:author="Felix Molter" w:date="2020-12-29T21:31:00Z" w:initials="FM">
-    <w:p>
-      <w:r>
-        <w:rPr>
-          <w:rFonts w:ascii="Cambria" w:eastAsia="Tahoma" w:hAnsi="Cambria" w:cs="Tahoma"/>
-          <w:i/>
-          <w:sz w:val="16"/>
-          <w:lang w:bidi="en-US"/>
-        </w:rPr>
-        <w:t>Reply to Felix Molter (16/12/2020, 19:45): "..."</w:t>
-      </w:r>
-    </w:p>
-    <w:p>
-      <w:r>
-        <w:rPr>
-          <w:rFonts w:ascii="Liberation Serif" w:eastAsia="Tahoma" w:hAnsi="Liberation Serif" w:cs="Tahoma"/>
-          <w:b/>
-          <w:sz w:val="20"/>
-          <w:lang w:bidi="en-US"/>
-        </w:rPr>
-        <w:t>See above: What can be added here? What else can I do?</w:t>
-      </w:r>
-    </w:p>
-  </w:comment>
-  <w:comment w:id="189" w:author="Felix Molter" w:date="2021-01-20T15:29:00Z" w:initials="FM">
-    <w:p>
-      <w:pPr>
-        <w:pStyle w:val="CommentText"/>
-      </w:pPr>
-      <w:r>
-        <w:rPr>
-          <w:rStyle w:val="CommentReference"/>
-        </w:rPr>
-        <w:annotationRef/>
-      </w:r>
-      <w:r>
-        <w:t>Rewrite: Now, we’re focusing on the hybrid variant, which best described 9 participants best, and see how it differs from the overall best-performing (and a priori defined) GLA variant</w:t>
-      </w:r>
-    </w:p>
-  </w:comment>
-  <w:comment w:id="213" w:author="Felix Molter" w:date="2020-12-16T19:50:00Z" w:initials="FM">
-    <w:p>
-      <w:r>
-        <w:rPr>
-          <w:rFonts w:ascii="Cambria" w:eastAsia="Cambria" w:hAnsi="Cambria" w:cs="Tahoma"/>
-          <w:sz w:val="20"/>
-          <w:lang w:bidi="en-US"/>
-        </w:rPr>
-        <w:t xml:space="preserve">SAH: This paragraph seems like it should be expanded; i.e., adding more on how process data can be useful. </w:t>
-      </w:r>
-    </w:p>
-  </w:comment>
-  <w:comment w:id="214" w:author="Felix Molter" w:date="2021-01-05T17:38:00Z" w:initials="FM">
+  <w:comment w:id="261" w:author="Felix Molter" w:date="2021-01-05T17:38:00Z" w:initials="FM">
     <w:p>
       <w:pPr>
         <w:pStyle w:val="CommentText"/>
@@ -34048,10 +34564,6 @@
   <w15:commentEx w15:paraId="4B6AD084" w15:paraIdParent="62599AD5" w15:done="0"/>
   <w15:commentEx w15:paraId="67938043" w15:done="0"/>
   <w15:commentEx w15:paraId="0EF2FFF1" w15:paraIdParent="67938043" w15:done="0"/>
-  <w15:commentEx w15:paraId="43B4EBB5" w15:done="0"/>
-  <w15:commentEx w15:paraId="3B1B5B08" w15:done="0"/>
-  <w15:commentEx w15:paraId="053F39DB" w15:done="0"/>
-  <w15:commentEx w15:paraId="0439C281" w15:done="0"/>
   <w15:commentEx w15:paraId="659B3397" w15:done="0"/>
   <w15:commentEx w15:paraId="6838C7A2" w15:paraIdParent="659B3397" w15:done="0"/>
 </w15:commentsEx>
@@ -34071,9 +34583,6 @@
   <w16cid:commentId w16cid:paraId="4B6AD084" w16cid:durableId="239F0A5D"/>
   <w16cid:commentId w16cid:paraId="67938043" w16cid:durableId="239E100A"/>
   <w16cid:commentId w16cid:paraId="0EF2FFF1" w16cid:durableId="239F0B60"/>
-  <w16cid:commentId w16cid:paraId="43B4EBB5" w16cid:durableId="23B18FE4"/>
-  <w16cid:commentId w16cid:paraId="3B1B5B08" w16cid:durableId="239E100C"/>
-  <w16cid:commentId w16cid:paraId="0439C281" w16cid:durableId="23B2CACD"/>
   <w16cid:commentId w16cid:paraId="659B3397" w16cid:durableId="239E100D"/>
   <w16cid:commentId w16cid:paraId="6838C7A2" w16cid:durableId="239F227D"/>
 </w16cid:commentsIds>
@@ -37033,7 +37542,7 @@
 </file>
 
 <file path=customXml/itemProps1.xml><?xml version="1.0" encoding="utf-8"?>
-<ds:datastoreItem xmlns:ds="http://schemas.openxmlformats.org/officeDocument/2006/customXml" ds:itemID="{F32AFD4F-5C3B-BD4F-A8CE-3682FC2F6AFE}">
+<ds:datastoreItem xmlns:ds="http://schemas.openxmlformats.org/officeDocument/2006/customXml" ds:itemID="{78FF67AC-D9D6-A74F-89D6-B2646D97EB07}">
   <ds:schemaRefs>
     <ds:schemaRef ds:uri="http://schemas.openxmlformats.org/officeDocument/2006/bibliography"/>
   </ds:schemaRefs>

</xml_diff>

<commit_message>
added latex version of the manuscript
</commit_message>
<xml_diff>
--- a/manuscript/gaze-dependent-accumulation.docx
+++ b/manuscript/gaze-dependent-accumulation.docx
@@ -167,72 +167,31 @@
         <w:rPr>
           <w:lang w:val="en-GB"/>
         </w:rPr>
-        <w:t xml:space="preserve">of choosing it. Gaze-dependent evidence accumulation provides a parsimonious account of choices, response times and gaze-behaviour in many simple decision scenarios. </w:t>
-      </w:r>
-      <w:commentRangeStart w:id="0"/>
-      <w:r>
-        <w:rPr>
-          <w:lang w:val="en-GB"/>
-        </w:rPr>
-        <w:t xml:space="preserve">Here, we test whether this framework can also predict more complex </w:t>
-      </w:r>
-      <w:ins w:id="1" w:author="Felix Molter" w:date="2021-02-03T11:27:00Z">
-        <w:r>
-          <w:rPr>
-            <w:lang w:val="en-GB"/>
-          </w:rPr>
-          <w:t xml:space="preserve">context-dependent </w:t>
-        </w:r>
-      </w:ins>
+        <w:t xml:space="preserve">of choosing it. Gaze-dependent evidence accumulation provides a parsimonious account of choices, response times and gaze-behaviour in many simple decision scenarios. Here, we test whether this framework can also predict more complex </w:t>
+      </w:r>
+      <w:r>
+        <w:rPr>
+          <w:lang w:val="en-GB"/>
+        </w:rPr>
+        <w:t xml:space="preserve">context-dependent </w:t>
+      </w:r>
       <w:r>
         <w:rPr>
           <w:lang w:val="en-GB"/>
         </w:rPr>
         <w:t>patterns of choice</w:t>
       </w:r>
-      <w:ins w:id="2" w:author="Felix Molter" w:date="2021-02-03T11:27:00Z">
-        <w:r>
-          <w:rPr>
-            <w:lang w:val="en-GB"/>
-          </w:rPr>
-          <w:t xml:space="preserve"> in a three-alternative risky choice task</w:t>
-        </w:r>
-      </w:ins>
-      <w:ins w:id="3" w:author="Felix Molter" w:date="2021-02-03T11:28:00Z">
-        <w:r>
-          <w:rPr>
-            <w:lang w:val="en-GB"/>
-          </w:rPr>
-          <w:t>, where choices and eye movements were subject to attraction and compromise effects.</w:t>
-        </w:r>
-      </w:ins>
-      <w:del w:id="4" w:author="Felix Molter" w:date="2021-02-03T11:28:00Z">
-        <w:r>
-          <w:rPr>
-            <w:lang w:val="en-GB"/>
-          </w:rPr>
-          <w:delText>, namely context effects where preferences depend on the set of available alternatives. In a three-alternative risky choice task, we found choices and eye movements to be influenced by the context of available alternatives.</w:delText>
-        </w:r>
-      </w:del>
-      <w:r>
-        <w:rPr>
-          <w:lang w:val="en-GB"/>
-        </w:rPr>
-        <w:t xml:space="preserve"> </w:t>
-      </w:r>
-      <w:commentRangeEnd w:id="0"/>
-      <w:r>
-        <w:rPr>
-          <w:rStyle w:val="CommentReference"/>
-          <w:lang w:val="en-GB"/>
-        </w:rPr>
-        <w:commentReference w:id="0"/>
-      </w:r>
-      <w:r>
-        <w:rPr>
-          <w:lang w:val="en-GB"/>
-        </w:rPr>
-        <w:t xml:space="preserve">Choices were best described by a gaze-dependent evidence accumulation model, where subjective values of alternatives are discounted while not fixated. Finally, we performed a systematic search over a large model space, allowing us to evaluate the relative contribution of different forms of gaze-dependence and additional mechanisms previously not considered by gaze-dependent accumulation models. Gaze-dependence remained the most important mechanism, but participants with strong </w:t>
+      <w:r>
+        <w:rPr>
+          <w:lang w:val="en-GB"/>
+        </w:rPr>
+        <w:t xml:space="preserve"> in a three-alternative risky choice task, where choices and eye movements were subject to attraction and compromise effects.</w:t>
+      </w:r>
+      <w:r>
+        <w:rPr>
+          <w:lang w:val="en-GB"/>
+        </w:rPr>
+        <w:t xml:space="preserve"> Choices were best described by a gaze-dependent evidence accumulation model, where subjective values of alternatives are discounted while not fixated. Finally, we performed a systematic search over a large model space, allowing us to evaluate the relative contribution of different forms of gaze-dependence and additional mechanisms previously not considered by gaze-dependent accumulation models. Gaze-dependence remained the most important mechanism, but participants with strong </w:t>
       </w:r>
       <w:r>
         <w:rPr>
@@ -1118,27 +1077,19 @@
         </w:rPr>
         <w:t xml:space="preserve"> in the presence of context effects. We </w:t>
       </w:r>
-      <w:del w:id="5" w:author="Felix Molter" w:date="2020-12-16T18:19:00Z">
-        <w:r>
-          <w:rPr>
-            <w:lang w:val="en-GB"/>
-          </w:rPr>
-          <w:delText xml:space="preserve">hypothesize that we can </w:delText>
-        </w:r>
-      </w:del>
-      <w:commentRangeStart w:id="6"/>
+      <w:commentRangeStart w:id="0"/>
       <w:r>
         <w:rPr>
           <w:lang w:val="en-GB"/>
         </w:rPr>
         <w:t>replicate the attraction and compromise</w:t>
       </w:r>
-      <w:commentRangeEnd w:id="6"/>
-      <w:r>
-        <w:rPr>
-          <w:lang w:val="en-GB"/>
-        </w:rPr>
-        <w:commentReference w:id="6"/>
+      <w:commentRangeEnd w:id="0"/>
+      <w:r>
+        <w:rPr>
+          <w:lang w:val="en-GB"/>
+        </w:rPr>
+        <w:commentReference w:id="0"/>
       </w:r>
       <w:r>
         <w:rPr>
@@ -1170,22 +1121,12 @@
         </w:rPr>
         <w:t xml:space="preserve">multi-alternative, multi-attribute choice </w:t>
       </w:r>
-      <w:del w:id="7" w:author="Felix Molter" w:date="2021-01-30T15:38:00Z">
-        <w:r>
-          <w:rPr>
-            <w:lang w:val="en-GB"/>
-          </w:rPr>
-          <w:delText>that does not account for gaze data</w:delText>
-        </w:r>
-      </w:del>
-      <w:ins w:id="8" w:author="Felix Molter" w:date="2021-01-30T15:38:00Z">
-        <w:r>
-          <w:rPr>
-            <w:lang w:val="en-GB"/>
-          </w:rPr>
-          <w:t>without gaze-dependence</w:t>
-        </w:r>
-      </w:ins>
+      <w:r>
+        <w:rPr>
+          <w:lang w:val="en-GB"/>
+        </w:rPr>
+        <w:t>without gaze-dependence</w:t>
+      </w:r>
       <w:r>
         <w:rPr>
           <w:lang w:val="en-GB"/>
@@ -1244,7 +1185,15 @@
         <w:rPr>
           <w:lang w:val="en-GB"/>
         </w:rPr>
-        <w:t xml:space="preserve">. Our task induced a set of context effects across the group, </w:t>
+        <w:t>. Our task</w:t>
+      </w:r>
+      <w:bookmarkStart w:id="1" w:name="_GoBack"/>
+      <w:bookmarkEnd w:id="1"/>
+      <w:r>
+        <w:rPr>
+          <w:lang w:val="en-GB"/>
+        </w:rPr>
+        <w:t xml:space="preserve"> induced a set of context effects across the group, </w:t>
       </w:r>
       <w:r>
         <w:rPr>
@@ -1360,79 +1309,23 @@
         </w:rPr>
         <w:t xml:space="preserve"> that </w:t>
       </w:r>
-      <w:ins w:id="9" w:author="Felix Molter" w:date="2021-02-03T12:10:00Z">
-        <w:r>
-          <w:rPr>
-            <w:lang w:val="en-GB"/>
-          </w:rPr>
-          <w:t>individual differences in attraction effect strengths</w:t>
-        </w:r>
-        <w:r>
-          <w:rPr>
-            <w:lang w:val="en-GB"/>
-          </w:rPr>
-          <w:t xml:space="preserve"> are </w:t>
-        </w:r>
-      </w:ins>
-      <w:ins w:id="10" w:author="Felix Molter" w:date="2021-02-03T12:11:00Z">
-        <w:r>
-          <w:rPr>
-            <w:lang w:val="en-GB"/>
-          </w:rPr>
-          <w:t xml:space="preserve">predicted </w:t>
-        </w:r>
-      </w:ins>
-      <w:ins w:id="11" w:author="Felix Molter" w:date="2021-02-03T12:10:00Z">
-        <w:r>
-          <w:rPr>
-            <w:lang w:val="en-GB"/>
-          </w:rPr>
-          <w:t xml:space="preserve">best by variants </w:t>
-        </w:r>
-      </w:ins>
-      <w:del w:id="12" w:author="Felix Molter" w:date="2021-02-03T12:11:00Z">
-        <w:r>
-          <w:rPr>
-            <w:lang w:val="en-GB"/>
-          </w:rPr>
-          <w:delText xml:space="preserve">integration with </w:delText>
-        </w:r>
-      </w:del>
-      <w:ins w:id="13" w:author="Felix Molter" w:date="2021-02-03T12:11:00Z">
-        <w:r>
-          <w:rPr>
-            <w:lang w:val="en-GB"/>
-          </w:rPr>
-          <w:t xml:space="preserve">integrating </w:t>
-        </w:r>
-      </w:ins>
-      <w:r>
-        <w:rPr>
-          <w:lang w:val="en-GB"/>
-        </w:rPr>
-        <w:t>mechanisms from other models</w:t>
-      </w:r>
-      <w:del w:id="14" w:author="Felix Molter" w:date="2021-02-03T12:11:00Z">
-        <w:r>
-          <w:rPr>
-            <w:lang w:val="en-GB"/>
-          </w:rPr>
-          <w:delText xml:space="preserve"> is necessary to predict strong context effec</w:delText>
-        </w:r>
-        <w:bookmarkStart w:id="15" w:name="introduction"/>
-        <w:bookmarkEnd w:id="15"/>
-        <w:r>
-          <w:rPr>
-            <w:lang w:val="en-GB"/>
-          </w:rPr>
-          <w:delText>ts</w:delText>
-        </w:r>
-      </w:del>
-      <w:r>
-        <w:rPr>
-          <w:lang w:val="en-GB"/>
-        </w:rPr>
-        <w:t>.</w:t>
+      <w:r>
+        <w:rPr>
+          <w:lang w:val="en-GB"/>
+        </w:rPr>
+        <w:t>individual differences in attraction effect strengths</w:t>
+      </w:r>
+      <w:r>
+        <w:rPr>
+          <w:lang w:val="en-GB"/>
+        </w:rPr>
+        <w:t xml:space="preserve"> are predicted best by variants integrating </w:t>
+      </w:r>
+      <w:r>
+        <w:rPr>
+          <w:lang w:val="en-GB"/>
+        </w:rPr>
+        <w:t>mechanisms from other models.</w:t>
       </w:r>
     </w:p>
     <w:p>
@@ -1637,21 +1530,7 @@
         <w:rPr>
           <w:lang w:val="en-GB"/>
         </w:rPr>
-        <w:t xml:space="preserve"> were presented in every trial, along with one of four decoy alternati</w:t>
-      </w:r>
-      <w:proofErr w:type="spellStart"/>
-      <w:r>
-        <w:rPr>
-          <w:lang w:val="en-GB"/>
-        </w:rPr>
-        <w:t>ves</w:t>
-      </w:r>
-      <w:proofErr w:type="spellEnd"/>
-      <w:r>
-        <w:rPr>
-          <w:lang w:val="en-GB"/>
-        </w:rPr>
-        <w:t>: Compromise decoys (</w:t>
+        <w:t xml:space="preserve"> were presented in every trial, along with one of four decoy alternatives: Compromise decoys (</w:t>
       </w:r>
       <m:oMath>
         <m:sSub>
@@ -2413,21 +2292,7 @@
         <w:rPr>
           <w:lang w:val="en-GB"/>
         </w:rPr>
-        <w:t>, respectively. Following this indiff</w:t>
-      </w:r>
-      <w:proofErr w:type="spellStart"/>
-      <w:r>
-        <w:rPr>
-          <w:lang w:val="en-GB"/>
-        </w:rPr>
-        <w:t>erence</w:t>
-      </w:r>
-      <w:proofErr w:type="spellEnd"/>
-      <w:r>
-        <w:rPr>
-          <w:lang w:val="en-GB"/>
-        </w:rPr>
-        <w:t xml:space="preserve"> estimation, participants performed an experimental block of 75 ternary choice trials, 32 of which were compromise trials balanced with respect to the target option (i.e., 16 choice sets </w:t>
+        <w:t xml:space="preserve">, respectively. Following this indifference estimation, participants performed an experimental block of 75 ternary choice trials, 32 of which were compromise trials balanced with respect to the target option (i.e., 16 choice sets </w:t>
       </w:r>
       <m:oMath>
         <m:r>
@@ -2823,7 +2688,7 @@
           <w:lang w:val="en-GB"/>
         </w:rPr>
       </w:pPr>
-      <w:bookmarkStart w:id="16" w:name="fig%252525253Afig2-cfs2"/>
+      <w:bookmarkStart w:id="2" w:name="fig%252525253Afig2-cfs2"/>
       <w:r>
         <w:rPr>
           <w:noProof/>
@@ -2867,7 +2732,7 @@
           </wp:inline>
         </w:drawing>
       </w:r>
-      <w:bookmarkEnd w:id="16"/>
+      <w:bookmarkEnd w:id="2"/>
     </w:p>
     <w:p>
       <w:pPr>
@@ -3017,7 +2882,37 @@
         <w:rPr>
           <w:lang w:val="en-GB"/>
         </w:rPr>
-        <w:t xml:space="preserve"> trials, target alternatives were dwelled at longer than competitors. </w:t>
+        <w:t xml:space="preserve"> trials, target alternatives </w:t>
+      </w:r>
+      <w:r>
+        <w:rPr>
+          <w:lang w:val="en-GB"/>
+        </w:rPr>
+        <w:t xml:space="preserve">received </w:t>
+      </w:r>
+      <w:r>
+        <w:rPr>
+          <w:lang w:val="en-GB"/>
+        </w:rPr>
+        <w:t>greater</w:t>
+      </w:r>
+      <w:r>
+        <w:rPr>
+          <w:lang w:val="en-GB"/>
+        </w:rPr>
+        <w:t xml:space="preserve"> </w:t>
+      </w:r>
+      <w:r>
+        <w:rPr>
+          <w:lang w:val="en-GB"/>
+        </w:rPr>
+        <w:t xml:space="preserve">relative dwell times </w:t>
+      </w:r>
+      <w:r>
+        <w:rPr>
+          <w:lang w:val="en-GB"/>
+        </w:rPr>
+        <w:t xml:space="preserve">than competitors. </w:t>
       </w:r>
       <m:oMath>
         <m:r>
@@ -3777,8 +3672,8 @@
               </w:rPr>
               <w:t>0.37</w:t>
             </w:r>
-            <w:bookmarkStart w:id="17" w:name="tab%252525253Atab1-cfs"/>
-            <w:bookmarkEnd w:id="17"/>
+            <w:bookmarkStart w:id="3" w:name="tab%252525253Atab1-cfs"/>
+            <w:bookmarkEnd w:id="3"/>
           </w:p>
         </w:tc>
       </w:tr>
@@ -4000,8 +3895,8 @@
         </w:rPr>
         <w:t xml:space="preserve"> , the decoy was chosen more frequently than core options.</w:t>
       </w:r>
-      <w:bookmarkStart w:id="18" w:name="fig%252525253Afig2-cfs1"/>
-      <w:bookmarkEnd w:id="18"/>
+      <w:bookmarkStart w:id="4" w:name="fig%252525253Afig2-cfs1"/>
+      <w:bookmarkEnd w:id="4"/>
     </w:p>
     <w:p>
       <w:pPr>
@@ -4152,7 +4047,19 @@
         <w:rPr>
           <w:lang w:val="en-GB"/>
         </w:rPr>
-        <w:t xml:space="preserve"> 55, </w:t>
+        <w:t xml:space="preserve"> 55</w:t>
+      </w:r>
+      <w:r>
+        <w:rPr>
+          <w:lang w:val="en-GB"/>
+        </w:rPr>
+        <w:t>%</w:t>
+      </w:r>
+      <w:r>
+        <w:rPr>
+          <w:lang w:val="en-GB"/>
+        </w:rPr>
+        <w:t xml:space="preserve">, </w:t>
       </w:r>
       <m:oMath>
         <m:r>
@@ -5197,130 +5104,30 @@
         </w:rPr>
         <w:t xml:space="preserve">Next, we tested whether participants’ eye movements were affected by the set of available alternatives, similar to their choices. </w:t>
       </w:r>
-      <w:ins w:id="19" w:author="Felix Molter" w:date="2021-02-03T12:14:00Z">
-        <w:r>
-          <w:rPr>
-            <w:lang w:val="en-GB"/>
-          </w:rPr>
-          <w:t xml:space="preserve">We therefore computed </w:t>
-        </w:r>
-      </w:ins>
-      <w:ins w:id="20" w:author="Felix Molter" w:date="2021-02-03T12:16:00Z">
-        <w:r>
-          <w:rPr>
-            <w:lang w:val="en-GB"/>
-          </w:rPr>
-          <w:t xml:space="preserve">each alternative’s </w:t>
-        </w:r>
-      </w:ins>
-      <w:ins w:id="21" w:author="Felix Molter" w:date="2021-02-03T12:14:00Z">
-        <w:r>
-          <w:rPr>
-            <w:lang w:val="en-GB"/>
-          </w:rPr>
-          <w:t xml:space="preserve">relative dwell time </w:t>
-        </w:r>
-      </w:ins>
-      <w:ins w:id="22" w:author="Felix Molter" w:date="2021-02-03T12:15:00Z">
-        <w:r>
-          <w:rPr>
-            <w:lang w:val="en-GB"/>
-          </w:rPr>
-          <w:t xml:space="preserve">in a trial </w:t>
-        </w:r>
-      </w:ins>
-      <w:ins w:id="23" w:author="Felix Molter" w:date="2021-02-03T12:16:00Z">
-        <w:r>
-          <w:rPr>
-            <w:lang w:val="en-GB"/>
-          </w:rPr>
-          <w:t>by summing the duration</w:t>
-        </w:r>
-      </w:ins>
-      <w:ins w:id="24" w:author="Felix Molter" w:date="2021-02-03T12:14:00Z">
-        <w:r>
-          <w:rPr>
-            <w:lang w:val="en-GB"/>
-          </w:rPr>
-          <w:t xml:space="preserve"> of </w:t>
-        </w:r>
-      </w:ins>
-      <w:ins w:id="25" w:author="Felix Molter" w:date="2021-02-03T12:16:00Z">
-        <w:r>
-          <w:rPr>
-            <w:lang w:val="en-GB"/>
-          </w:rPr>
-          <w:t xml:space="preserve">all </w:t>
-        </w:r>
-      </w:ins>
-      <w:ins w:id="26" w:author="Felix Molter" w:date="2021-02-03T12:14:00Z">
-        <w:r>
-          <w:rPr>
-            <w:lang w:val="en-GB"/>
-          </w:rPr>
-          <w:t>fixation</w:t>
-        </w:r>
-      </w:ins>
-      <w:ins w:id="27" w:author="Felix Molter" w:date="2021-02-03T12:15:00Z">
-        <w:r>
-          <w:rPr>
-            <w:lang w:val="en-GB"/>
-          </w:rPr>
-          <w:t>s durations</w:t>
-        </w:r>
-      </w:ins>
-      <w:ins w:id="28" w:author="Felix Molter" w:date="2021-02-03T12:14:00Z">
-        <w:r>
-          <w:rPr>
-            <w:lang w:val="en-GB"/>
-          </w:rPr>
-          <w:t xml:space="preserve"> towards it, </w:t>
-        </w:r>
-      </w:ins>
-      <w:ins w:id="29" w:author="Felix Molter" w:date="2021-02-03T12:17:00Z">
-        <w:r>
-          <w:rPr>
-            <w:lang w:val="en-GB"/>
-          </w:rPr>
-          <w:t xml:space="preserve">and normalizing to </w:t>
-        </w:r>
-      </w:ins>
-      <w:ins w:id="30" w:author="Felix Molter" w:date="2021-02-03T12:14:00Z">
-        <w:r>
-          <w:rPr>
-            <w:lang w:val="en-GB"/>
-          </w:rPr>
-          <w:t xml:space="preserve">the sum of all fixations in the trial. </w:t>
-        </w:r>
-      </w:ins>
+      <w:r>
+        <w:rPr>
+          <w:lang w:val="en-GB"/>
+        </w:rPr>
+        <w:t xml:space="preserve">We therefore computed each alternative’s relative dwell time in a trial by summing the duration of all fixations durations towards it, and normalizing to the sum of all fixations in the trial. </w:t>
+      </w:r>
       <w:r>
         <w:rPr>
           <w:lang w:val="en-GB"/>
         </w:rPr>
         <w:t xml:space="preserve">Both patterns of context effects of choice behaviour were present in the relative dwell data: Target options received greater </w:t>
       </w:r>
-      <w:del w:id="31" w:author="Felix Molter" w:date="2021-02-03T12:13:00Z">
-        <w:r>
-          <w:rPr>
-            <w:lang w:val="en-GB"/>
-          </w:rPr>
-          <w:delText xml:space="preserve">total </w:delText>
-        </w:r>
-      </w:del>
-      <w:ins w:id="32" w:author="Felix Molter" w:date="2021-02-03T12:13:00Z">
-        <w:r>
-          <w:rPr>
-            <w:lang w:val="en-GB"/>
-          </w:rPr>
-          <w:t>relative</w:t>
-        </w:r>
-        <w:r>
-          <w:rPr>
-            <w:lang w:val="en-GB"/>
-          </w:rPr>
-          <w:t xml:space="preserve"> </w:t>
-        </w:r>
-      </w:ins>
+      <w:r>
+        <w:rPr>
+          <w:lang w:val="en-GB"/>
+        </w:rPr>
+        <w:t>relative</w:t>
+      </w:r>
+      <w:r>
+        <w:rPr>
+          <w:lang w:val="en-GB"/>
+        </w:rPr>
+        <w:t xml:space="preserve"> </w:t>
+      </w:r>
       <w:r>
         <w:rPr>
           <w:lang w:val="en-GB"/>
@@ -5601,30 +5408,20 @@
         <w:rPr>
           <w:lang w:val="en-GB"/>
         </w:rPr>
-        <w:t xml:space="preserve">f). Targets and competitors also received longer greater </w:t>
-      </w:r>
-      <w:del w:id="33" w:author="Felix Molter" w:date="2021-02-03T12:13:00Z">
-        <w:r>
-          <w:rPr>
-            <w:lang w:val="en-GB"/>
-          </w:rPr>
-          <w:delText xml:space="preserve">total </w:delText>
-        </w:r>
-      </w:del>
-      <w:ins w:id="34" w:author="Felix Molter" w:date="2021-02-03T12:13:00Z">
-        <w:r>
-          <w:rPr>
-            <w:lang w:val="en-GB"/>
-          </w:rPr>
-          <w:t>relative</w:t>
-        </w:r>
-        <w:r>
-          <w:rPr>
-            <w:lang w:val="en-GB"/>
-          </w:rPr>
-          <w:t xml:space="preserve"> </w:t>
-        </w:r>
-      </w:ins>
+        <w:t xml:space="preserve">f). Targets and competitors also received greater </w:t>
+      </w:r>
+      <w:r>
+        <w:rPr>
+          <w:lang w:val="en-GB"/>
+        </w:rPr>
+        <w:t>relative</w:t>
+      </w:r>
+      <w:r>
+        <w:rPr>
+          <w:lang w:val="en-GB"/>
+        </w:rPr>
+        <w:t xml:space="preserve"> </w:t>
+      </w:r>
       <w:r>
         <w:rPr>
           <w:lang w:val="en-GB"/>
@@ -5800,120 +5597,205 @@
           <w:lang w:val="en-GB"/>
         </w:rPr>
       </w:pPr>
-      <w:commentRangeStart w:id="35"/>
-      <w:commentRangeStart w:id="36"/>
       <w:r>
         <w:rPr>
           <w:b/>
           <w:lang w:val="en-GB"/>
         </w:rPr>
-        <w:t xml:space="preserve">Figure </w:t>
-      </w:r>
-      <w:commentRangeEnd w:id="35"/>
-      <w:r>
-        <w:rPr>
-          <w:rStyle w:val="CommentReference"/>
-          <w:lang w:val="en-GB"/>
-        </w:rPr>
-        <w:commentReference w:id="35"/>
-      </w:r>
-      <w:commentRangeEnd w:id="36"/>
-      <w:r>
-        <w:rPr>
-          <w:rStyle w:val="CommentReference"/>
-        </w:rPr>
-        <w:commentReference w:id="36"/>
+        <w:t xml:space="preserve">Figure 3. Model comparison </w:t>
       </w:r>
       <w:r>
         <w:rPr>
           <w:b/>
           <w:lang w:val="en-GB"/>
         </w:rPr>
-        <w:t xml:space="preserve">3. Model comparison </w:t>
+        <w:t xml:space="preserve">and </w:t>
       </w:r>
       <w:r>
         <w:rPr>
           <w:b/>
           <w:lang w:val="en-GB"/>
         </w:rPr>
-        <w:t xml:space="preserve">and </w:t>
+        <w:t>predictions</w:t>
       </w:r>
       <w:r>
         <w:rPr>
           <w:b/>
           <w:lang w:val="en-GB"/>
         </w:rPr>
-        <w:t>predictions</w:t>
+        <w:t>.</w:t>
+      </w:r>
+      <w:r>
+        <w:rPr>
+          <w:lang w:val="en-GB"/>
+        </w:rPr>
+        <w:t xml:space="preserve"> </w:t>
       </w:r>
       <w:r>
         <w:rPr>
           <w:b/>
           <w:lang w:val="en-GB"/>
         </w:rPr>
-        <w:t>.</w:t>
-      </w:r>
-      <w:r>
-        <w:rPr>
-          <w:lang w:val="en-GB"/>
-        </w:rPr>
-        <w:t xml:space="preserve"> </w:t>
+        <w:t>(a)</w:t>
+      </w:r>
+      <w:r>
+        <w:rPr>
+          <w:lang w:val="en-GB"/>
+        </w:rPr>
+        <w:t xml:space="preserve"> The gaze-dependent leaky accumulator (GLA) provided the best fit (lowest mean BIC) across participants, followed by the dynamic gaze baseline model, MDFT, EU</w:t>
+      </w:r>
+      <w:r>
+        <w:rPr>
+          <w:lang w:val="en-GB"/>
+        </w:rPr>
+        <w:t>,</w:t>
+      </w:r>
+      <w:r>
+        <w:rPr>
+          <w:lang w:val="en-GB"/>
+        </w:rPr>
+        <w:t xml:space="preserve"> and the static gaze baseline model. The dashed line indicates the BIC of the random choice baseline model. Violin plots show kernel density estimates of distributions of individual values. Box plots mark lower and upper quartiles and median. Whiskers extend from first and last datum within 1.5 times the interquartile range from lower and upper quartiles, respectively. Values outside this range are indicated by open circles. </w:t>
       </w:r>
       <w:r>
         <w:rPr>
           <w:b/>
           <w:lang w:val="en-GB"/>
         </w:rPr>
-        <w:t>(a)</w:t>
-      </w:r>
-      <w:r>
-        <w:rPr>
-          <w:lang w:val="en-GB"/>
-        </w:rPr>
-        <w:t xml:space="preserve"> The gaze-dependent leaky accumulator (GLA) provided the best fit (lowest mean BIC) across participants, followed by the dynamic gaze baseline model, MDFT, EU</w:t>
-      </w:r>
-      <w:r>
-        <w:rPr>
+        <w:t>(b)</w:t>
+      </w:r>
+      <w:r>
+        <w:rPr>
+          <w:lang w:val="en-GB"/>
+        </w:rPr>
+        <w:t xml:space="preserve"> The GLA fitted most (36 of 40, 90%) participants best, with a protected exceedance probability of 1 (inset). </w:t>
+      </w:r>
+      <w:r>
+        <w:rPr>
+          <w:b/>
+          <w:lang w:val="en-GB"/>
+        </w:rPr>
+        <w:t>(c-h)</w:t>
+      </w:r>
+      <w:r>
+        <w:rPr>
+          <w:lang w:val="en-GB"/>
+        </w:rPr>
+        <w:t xml:space="preserve"> Observed and model-predicted probability of choosing the target </w:t>
+      </w:r>
+      <w:r>
+        <w:rPr>
+          <w:b/>
+          <w:lang w:val="en-GB"/>
+        </w:rPr>
+        <w:t>(</w:t>
+      </w:r>
+      <w:r>
+        <w:rPr>
+          <w:b/>
+          <w:lang w:val="en-GB"/>
+        </w:rPr>
+        <w:t>c</w:t>
+      </w:r>
+      <w:r>
+        <w:rPr>
+          <w:b/>
+          <w:lang w:val="en-GB"/>
+        </w:rPr>
+        <w:t xml:space="preserve">, </w:t>
+      </w:r>
+      <w:r>
+        <w:rPr>
+          <w:b/>
+          <w:lang w:val="en-GB"/>
+        </w:rPr>
+        <w:t>d</w:t>
+      </w:r>
+      <w:r>
+        <w:rPr>
+          <w:b/>
+          <w:lang w:val="en-GB"/>
+        </w:rPr>
+        <w:t>)</w:t>
+      </w:r>
+      <w:r>
+        <w:rPr>
+          <w:lang w:val="en-GB"/>
+        </w:rPr>
+        <w:t xml:space="preserve">, competitor </w:t>
+      </w:r>
+      <w:r>
+        <w:rPr>
+          <w:b/>
+          <w:lang w:val="en-GB"/>
+        </w:rPr>
+        <w:t>(</w:t>
+      </w:r>
+      <w:r>
+        <w:rPr>
+          <w:b/>
+          <w:lang w:val="en-GB"/>
+        </w:rPr>
+        <w:t>e</w:t>
+      </w:r>
+      <w:r>
+        <w:rPr>
+          <w:b/>
           <w:lang w:val="en-GB"/>
         </w:rPr>
         <w:t>,</w:t>
       </w:r>
       <w:r>
         <w:rPr>
-          <w:lang w:val="en-GB"/>
-        </w:rPr>
-        <w:t xml:space="preserve"> and the static gaze baseline model. The dashed line indicates the BIC of the random choice baseline model. Violin plots show kernel density estimates of distributions of individual values. Box plots mark lower and upper quartiles and median. Whiskers extend from first and last datum within 1.5 times the interquartile range from lower and upper quartiles, respectively. Values outside this range are indicated by open circles. </w:t>
-      </w:r>
-      <w:r>
-        <w:rPr>
           <w:b/>
           <w:lang w:val="en-GB"/>
         </w:rPr>
-        <w:t>(b)</w:t>
-      </w:r>
-      <w:r>
-        <w:rPr>
-          <w:lang w:val="en-GB"/>
-        </w:rPr>
-        <w:t xml:space="preserve"> The GLA fitted most (36 of 40, 90%) participants best, with a protected exceedance probability of 1 (inset). </w:t>
+        <w:t xml:space="preserve"> f</w:t>
       </w:r>
       <w:r>
         <w:rPr>
           <w:b/>
           <w:lang w:val="en-GB"/>
         </w:rPr>
-        <w:t>(c-h)</w:t>
-      </w:r>
-      <w:r>
-        <w:rPr>
-          <w:lang w:val="en-GB"/>
-        </w:rPr>
-        <w:t xml:space="preserve"> Observed and model-predicted probability of choosing the target </w:t>
+        <w:t>)</w:t>
+      </w:r>
+      <w:r>
+        <w:rPr>
+          <w:lang w:val="en-GB"/>
+        </w:rPr>
+        <w:t xml:space="preserve">, or decoy </w:t>
       </w:r>
       <w:r>
         <w:rPr>
           <w:b/>
           <w:lang w:val="en-GB"/>
         </w:rPr>
+        <w:t>(g,</w:t>
+      </w:r>
+      <w:r>
+        <w:rPr>
+          <w:b/>
+          <w:lang w:val="en-GB"/>
+        </w:rPr>
+        <w:t xml:space="preserve"> h</w:t>
+      </w:r>
+      <w:r>
+        <w:rPr>
+          <w:b/>
+          <w:lang w:val="en-GB"/>
+        </w:rPr>
+        <w:t>)</w:t>
+      </w:r>
+      <w:r>
+        <w:rPr>
+          <w:lang w:val="en-GB"/>
+        </w:rPr>
+        <w:t xml:space="preserve"> alternatives in attraction </w:t>
+      </w:r>
+      <w:r>
+        <w:rPr>
+          <w:b/>
+          <w:lang w:val="en-GB"/>
+        </w:rPr>
         <w:t>(</w:t>
       </w:r>
       <w:r>
@@ -5921,34 +5803,85 @@
           <w:b/>
           <w:lang w:val="en-GB"/>
         </w:rPr>
-        <w:t>c</w:t>
+        <w:t>c, e, g</w:t>
       </w:r>
       <w:r>
         <w:rPr>
           <w:b/>
           <w:lang w:val="en-GB"/>
         </w:rPr>
-        <w:t xml:space="preserve">, </w:t>
+        <w:t>)</w:t>
+      </w:r>
+      <w:r>
+        <w:rPr>
+          <w:lang w:val="en-GB"/>
+        </w:rPr>
+        <w:t xml:space="preserve"> and compromise trials </w:t>
       </w:r>
       <w:r>
         <w:rPr>
           <w:b/>
           <w:lang w:val="en-GB"/>
         </w:rPr>
-        <w:t>d</w:t>
+        <w:t>(</w:t>
       </w:r>
       <w:r>
         <w:rPr>
           <w:b/>
           <w:lang w:val="en-GB"/>
         </w:rPr>
+        <w:t>d, f, h</w:t>
+      </w:r>
+      <w:r>
+        <w:rPr>
+          <w:b/>
+          <w:lang w:val="en-GB"/>
+        </w:rPr>
         <w:t>)</w:t>
       </w:r>
       <w:r>
         <w:rPr>
           <w:lang w:val="en-GB"/>
         </w:rPr>
-        <w:t xml:space="preserve">, competitor </w:t>
+        <w:t xml:space="preserve"> as a function of relative dwell time advantage. Relative dwell time advantage was computed as relative dwell time towards an </w:t>
+      </w:r>
+      <w:r>
+        <w:rPr>
+          <w:lang w:val="en-GB"/>
+        </w:rPr>
+        <w:t>alternative</w:t>
+      </w:r>
+      <w:r>
+        <w:rPr>
+          <w:lang w:val="en-GB"/>
+        </w:rPr>
+        <w:t xml:space="preserve"> minus the mean relative dwell time to all other </w:t>
+      </w:r>
+      <w:r>
+        <w:rPr>
+          <w:lang w:val="en-GB"/>
+        </w:rPr>
+        <w:t>alternatives</w:t>
+      </w:r>
+      <w:r>
+        <w:rPr>
+          <w:lang w:val="en-GB"/>
+        </w:rPr>
+        <w:t xml:space="preserve">. White bars and error bars show mean ± </w:t>
+      </w:r>
+      <w:proofErr w:type="spellStart"/>
+      <w:r>
+        <w:rPr>
+          <w:lang w:val="en-GB"/>
+        </w:rPr>
+        <w:t>s.e.</w:t>
+      </w:r>
+      <w:proofErr w:type="spellEnd"/>
+      <w:r>
+        <w:rPr>
+          <w:lang w:val="en-GB"/>
+        </w:rPr>
+        <w:t xml:space="preserve"> observed data from even-numbered trials. Model predictions (coloured lines) are based on 50 simulations of each odd-numbered trial. </w:t>
       </w:r>
       <w:r>
         <w:rPr>
@@ -5957,252 +5890,90 @@
         </w:rPr>
         <w:t>(</w:t>
       </w:r>
+      <w:proofErr w:type="spellStart"/>
       <w:r>
         <w:rPr>
           <w:b/>
           <w:lang w:val="en-GB"/>
         </w:rPr>
-        <w:t>e</w:t>
-      </w:r>
+        <w:t>i</w:t>
+      </w:r>
+      <w:proofErr w:type="spellEnd"/>
       <w:r>
         <w:rPr>
           <w:b/>
           <w:lang w:val="en-GB"/>
         </w:rPr>
-        <w:t>,</w:t>
+        <w:t>, j</w:t>
       </w:r>
       <w:r>
         <w:rPr>
           <w:b/>
           <w:lang w:val="en-GB"/>
         </w:rPr>
-        <w:t xml:space="preserve"> f</w:t>
+        <w:t>)</w:t>
+      </w:r>
+      <w:r>
+        <w:rPr>
+          <w:lang w:val="en-GB"/>
+        </w:rPr>
+        <w:t xml:space="preserve"> Observed and predicted RST of the best-fitting GLA for attraction </w:t>
       </w:r>
       <w:r>
         <w:rPr>
           <w:b/>
           <w:lang w:val="en-GB"/>
         </w:rPr>
+        <w:t>(</w:t>
+      </w:r>
+      <w:proofErr w:type="spellStart"/>
+      <w:r>
+        <w:rPr>
+          <w:b/>
+          <w:lang w:val="en-GB"/>
+        </w:rPr>
+        <w:t>i</w:t>
+      </w:r>
+      <w:proofErr w:type="spellEnd"/>
+      <w:r>
+        <w:rPr>
+          <w:b/>
+          <w:lang w:val="en-GB"/>
+        </w:rPr>
         <w:t>)</w:t>
       </w:r>
       <w:r>
         <w:rPr>
           <w:lang w:val="en-GB"/>
         </w:rPr>
-        <w:t xml:space="preserve">, or decoy </w:t>
+        <w:t xml:space="preserve"> and compromise </w:t>
       </w:r>
       <w:r>
         <w:rPr>
           <w:b/>
           <w:lang w:val="en-GB"/>
         </w:rPr>
-        <w:t>(g,</w:t>
+        <w:t>(j</w:t>
       </w:r>
       <w:r>
         <w:rPr>
           <w:b/>
           <w:lang w:val="en-GB"/>
         </w:rPr>
-        <w:t xml:space="preserve"> h</w:t>
-      </w:r>
-      <w:r>
-        <w:rPr>
-          <w:b/>
-          <w:lang w:val="en-GB"/>
-        </w:rPr>
         <w:t>)</w:t>
       </w:r>
       <w:r>
         <w:rPr>
           <w:lang w:val="en-GB"/>
         </w:rPr>
-        <w:t xml:space="preserve"> alternatives in attraction </w:t>
-      </w:r>
-      <w:r>
-        <w:rPr>
-          <w:b/>
-          <w:lang w:val="en-GB"/>
-        </w:rPr>
-        <w:t>(</w:t>
-      </w:r>
-      <w:r>
-        <w:rPr>
-          <w:b/>
-          <w:lang w:val="en-GB"/>
-        </w:rPr>
-        <w:t>c, e, g</w:t>
-      </w:r>
-      <w:r>
-        <w:rPr>
-          <w:b/>
-          <w:lang w:val="en-GB"/>
-        </w:rPr>
-        <w:t>)</w:t>
-      </w:r>
-      <w:r>
-        <w:rPr>
-          <w:lang w:val="en-GB"/>
-        </w:rPr>
-        <w:t xml:space="preserve"> and compromise trials </w:t>
-      </w:r>
-      <w:r>
-        <w:rPr>
-          <w:b/>
-          <w:lang w:val="en-GB"/>
-        </w:rPr>
-        <w:t>(</w:t>
-      </w:r>
-      <w:r>
-        <w:rPr>
-          <w:b/>
-          <w:lang w:val="en-GB"/>
-        </w:rPr>
-        <w:t>d, f, h</w:t>
-      </w:r>
-      <w:r>
-        <w:rPr>
-          <w:b/>
-          <w:lang w:val="en-GB"/>
-        </w:rPr>
-        <w:t>)</w:t>
-      </w:r>
-      <w:r>
-        <w:rPr>
-          <w:lang w:val="en-GB"/>
-        </w:rPr>
-        <w:t xml:space="preserve"> as a function of relative dwell time advantage. Relative dwell time advantage was computed as relative dwell time towards an </w:t>
-      </w:r>
-      <w:r>
-        <w:rPr>
-          <w:lang w:val="en-GB"/>
-        </w:rPr>
-        <w:t>alternative</w:t>
-      </w:r>
-      <w:r>
-        <w:rPr>
-          <w:lang w:val="en-GB"/>
-        </w:rPr>
-        <w:t xml:space="preserve"> minus the mean relative dwell time to all other </w:t>
-      </w:r>
-      <w:r>
-        <w:rPr>
-          <w:lang w:val="en-GB"/>
-        </w:rPr>
-        <w:t>alternatives</w:t>
-      </w:r>
-      <w:r>
-        <w:rPr>
-          <w:lang w:val="en-GB"/>
-        </w:rPr>
-        <w:t xml:space="preserve">. White bars and error bars show mean ± </w:t>
-      </w:r>
-      <w:proofErr w:type="spellStart"/>
-      <w:r>
-        <w:rPr>
-          <w:lang w:val="en-GB"/>
-        </w:rPr>
-        <w:t>s.e.</w:t>
-      </w:r>
-      <w:proofErr w:type="spellEnd"/>
-      <w:r>
-        <w:rPr>
-          <w:lang w:val="en-GB"/>
-        </w:rPr>
-        <w:t xml:space="preserve"> observed data from even-numbered trials. Model predictions (coloured lines) are based on 50 simulations of each odd-numbered trial. </w:t>
-      </w:r>
-      <w:r>
-        <w:rPr>
-          <w:b/>
-          <w:lang w:val="en-GB"/>
-        </w:rPr>
-        <w:t>(</w:t>
-      </w:r>
-      <w:proofErr w:type="spellStart"/>
-      <w:r>
-        <w:rPr>
-          <w:b/>
-          <w:lang w:val="en-GB"/>
-        </w:rPr>
-        <w:t>i</w:t>
-      </w:r>
-      <w:proofErr w:type="spellEnd"/>
-      <w:r>
-        <w:rPr>
-          <w:b/>
-          <w:lang w:val="en-GB"/>
-        </w:rPr>
-        <w:t>, j</w:t>
-      </w:r>
-      <w:r>
-        <w:rPr>
-          <w:b/>
-          <w:lang w:val="en-GB"/>
-        </w:rPr>
-        <w:t>)</w:t>
-      </w:r>
-      <w:r>
-        <w:rPr>
-          <w:lang w:val="en-GB"/>
-        </w:rPr>
-        <w:t xml:space="preserve"> Observed and predicted RST of the best-fitting GLA for attraction </w:t>
-      </w:r>
-      <w:r>
-        <w:rPr>
-          <w:b/>
-          <w:lang w:val="en-GB"/>
-        </w:rPr>
-        <w:t>(</w:t>
-      </w:r>
-      <w:proofErr w:type="spellStart"/>
-      <w:r>
-        <w:rPr>
-          <w:b/>
-          <w:lang w:val="en-GB"/>
-        </w:rPr>
-        <w:t>i</w:t>
-      </w:r>
-      <w:proofErr w:type="spellEnd"/>
-      <w:r>
-        <w:rPr>
-          <w:b/>
-          <w:lang w:val="en-GB"/>
-        </w:rPr>
-        <w:t>)</w:t>
-      </w:r>
-      <w:r>
-        <w:rPr>
-          <w:lang w:val="en-GB"/>
-        </w:rPr>
-        <w:t xml:space="preserve"> and compromise </w:t>
-      </w:r>
-      <w:r>
-        <w:rPr>
-          <w:b/>
-          <w:lang w:val="en-GB"/>
-        </w:rPr>
-        <w:t>(j</w:t>
-      </w:r>
-      <w:r>
-        <w:rPr>
-          <w:b/>
-          <w:lang w:val="en-GB"/>
-        </w:rPr>
-        <w:t>)</w:t>
-      </w:r>
-      <w:r>
-        <w:rPr>
-          <w:lang w:val="en-GB"/>
-        </w:rPr>
         <w:t xml:space="preserve"> trials. </w:t>
       </w:r>
-      <w:ins w:id="37" w:author="Felix Molter" w:date="2021-01-30T15:57:00Z">
-        <w:r>
-          <w:rPr>
-            <w:lang w:val="en-GB"/>
-          </w:rPr>
-          <w:t xml:space="preserve">Each circle represents one participant. </w:t>
-        </w:r>
-      </w:ins>
+      <w:r>
+        <w:rPr>
+          <w:lang w:val="en-GB"/>
+        </w:rPr>
+        <w:t xml:space="preserve">Each circle represents one participant. </w:t>
+      </w:r>
       <w:r>
         <w:rPr>
           <w:lang w:val="en-GB"/>
@@ -6921,59 +6692,15 @@
         </w:rPr>
         <w:t xml:space="preserve">) controls the strength of the accumulation leak. We computed choice probabilities from this model by applying the soft-max choice rule (Equation </w:t>
       </w:r>
-      <w:commentRangeStart w:id="38"/>
-      <w:r>
-        <w:fldChar w:fldCharType="begin"/>
-      </w:r>
-      <w:r>
-        <w:rPr>
-          <w:lang w:val="en-GB"/>
-        </w:rPr>
-        <w:instrText xml:space="preserve"> HYPERLINK \l "eq:softmax" \h </w:instrText>
-      </w:r>
-      <w:r>
-        <w:fldChar w:fldCharType="separate"/>
-      </w:r>
-      <w:r>
-        <w:rPr>
-          <w:rStyle w:val="Hyperlink"/>
-          <w:lang w:val="en-GB"/>
-        </w:rPr>
-        <w:t>[</w:t>
-      </w:r>
-      <w:proofErr w:type="spellStart"/>
-      <w:proofErr w:type="gramStart"/>
-      <w:r>
-        <w:rPr>
-          <w:rStyle w:val="Hyperlink"/>
-          <w:lang w:val="en-GB"/>
-        </w:rPr>
-        <w:t>eq:softmax</w:t>
-      </w:r>
-      <w:proofErr w:type="spellEnd"/>
-      <w:proofErr w:type="gramEnd"/>
-      <w:r>
-        <w:rPr>
-          <w:rStyle w:val="Hyperlink"/>
-          <w:lang w:val="en-GB"/>
-        </w:rPr>
-        <w:t>]</w:t>
-      </w:r>
-      <w:r>
-        <w:rPr>
-          <w:rStyle w:val="Hyperlink"/>
-          <w:lang w:val="en-GB"/>
-        </w:rPr>
-        <w:fldChar w:fldCharType="end"/>
-      </w:r>
-      <w:commentRangeEnd w:id="38"/>
-      <w:r>
-        <w:rPr>
-          <w:rStyle w:val="CommentReference"/>
-          <w:lang w:val="en-GB"/>
-        </w:rPr>
-        <w:commentReference w:id="38"/>
-      </w:r>
+      <w:hyperlink w:anchor="eq:softmax">
+        <w:r>
+          <w:rPr>
+            <w:rStyle w:val="Hyperlink"/>
+            <w:lang w:val="en-GB"/>
+          </w:rPr>
+          <w:t>4</w:t>
+        </w:r>
+      </w:hyperlink>
       <w:r>
         <w:rPr>
           <w:lang w:val="en-GB"/>
@@ -7179,21 +6906,7 @@
         <w:rPr>
           <w:lang w:val="en-GB"/>
         </w:rPr>
-        <w:t>) predicted choices only from trial-aggregated gaze towards each alternative, ignoring outcome values and o</w:t>
-      </w:r>
-      <w:proofErr w:type="spellStart"/>
-      <w:r>
-        <w:rPr>
-          <w:lang w:val="en-GB"/>
-        </w:rPr>
-        <w:t>utcome</w:t>
-      </w:r>
-      <w:proofErr w:type="spellEnd"/>
-      <w:r>
-        <w:rPr>
-          <w:lang w:val="en-GB"/>
-        </w:rPr>
-        <w:t xml:space="preserve"> probabilities. Third, we </w:t>
+        <w:t xml:space="preserve">) predicted choices only from trial-aggregated gaze towards each alternative, ignoring outcome values and outcome probabilities. Third, we </w:t>
       </w:r>
       <w:r>
         <w:rPr>
@@ -7240,7 +6953,25 @@
         <w:rPr>
           <w:lang w:val="en-GB"/>
         </w:rPr>
-        <w:t>) that, like GLA, assumed leaky evidence accumulation over fixations, but ignored attribute values, utilizing only the sequence of fixations in each trial to predict choices</w:t>
+        <w:t xml:space="preserve">) that, like GLA, assumed leaky evidence accumulation over fixations, but ignored attribute values, </w:t>
+      </w:r>
+      <w:r>
+        <w:rPr>
+          <w:lang w:val="en-GB"/>
+        </w:rPr>
+        <w:t>using</w:t>
+      </w:r>
+      <w:r>
+        <w:rPr>
+          <w:lang w:val="en-GB"/>
+        </w:rPr>
+        <w:t xml:space="preserve"> </w:t>
+      </w:r>
+      <w:r>
+        <w:rPr>
+          <w:lang w:val="en-GB"/>
+        </w:rPr>
+        <w:t>only the sequence of fixations in each trial to predict choices</w:t>
       </w:r>
       <w:r>
         <w:rPr>
@@ -7298,19 +7029,17 @@
         </w:rPr>
         <w:t xml:space="preserve">using </w:t>
       </w:r>
-      <w:ins w:id="39" w:author="Felix Molter" w:date="2021-01-30T16:02:00Z">
-        <w:r>
-          <w:rPr>
-            <w:lang w:val="en-GB"/>
-          </w:rPr>
-          <w:t xml:space="preserve">the </w:t>
-        </w:r>
-      </w:ins>
-      <w:r>
-        <w:rPr>
-          <w:lang w:val="en-GB"/>
-        </w:rPr>
-        <w:t>Bayesian Information Criterion (BIC; Schwarz &amp; others, 1978), which penalizes more complex models and therefore accounts for differences in complexity between models.</w:t>
+      <w:r>
+        <w:rPr>
+          <w:lang w:val="en-GB"/>
+        </w:rPr>
+        <w:t xml:space="preserve">the </w:t>
+      </w:r>
+      <w:r>
+        <w:rPr>
+          <w:lang w:val="en-GB"/>
+        </w:rPr>
+        <w:t>Bayesian Information Criterion (BIC; Schwarz, 1978), which penalizes more complex models and therefore accounts for differences in complexity between models.</w:t>
       </w:r>
     </w:p>
     <w:p>
@@ -7678,47 +7407,19 @@
         </w:rPr>
         <w:t xml:space="preserve"> were designed to be closely matched in value, resulting in trials with high choice difficulty, </w:t>
       </w:r>
-      <w:commentRangeStart w:id="40"/>
-      <w:commentRangeStart w:id="41"/>
-      <w:del w:id="42" w:author="Felix Molter" w:date="2021-02-03T12:36:00Z">
-        <w:r>
-          <w:rPr>
-            <w:rFonts w:eastAsiaTheme="minorEastAsia"/>
-            <w:lang w:val="en-GB"/>
-          </w:rPr>
-          <w:delText>that is also expected to be reflected in absolute</w:delText>
-        </w:r>
-      </w:del>
-      <w:ins w:id="43" w:author="Felix Molter" w:date="2021-02-03T12:36:00Z">
-        <w:r>
-          <w:rPr>
-            <w:rFonts w:eastAsiaTheme="minorEastAsia"/>
-            <w:lang w:val="en-GB"/>
-          </w:rPr>
-          <w:t>limiting overall</w:t>
-        </w:r>
-      </w:ins>
       <w:r>
         <w:rPr>
           <w:rFonts w:eastAsiaTheme="minorEastAsia"/>
           <w:lang w:val="en-GB"/>
         </w:rPr>
+        <w:t>limiting overall</w:t>
+      </w:r>
+      <w:r>
+        <w:rPr>
+          <w:rFonts w:eastAsiaTheme="minorEastAsia"/>
+          <w:lang w:val="en-GB"/>
+        </w:rPr>
         <w:t xml:space="preserve"> model performance. </w:t>
-      </w:r>
-      <w:commentRangeEnd w:id="40"/>
-      <w:r>
-        <w:rPr>
-          <w:rStyle w:val="CommentReference"/>
-          <w:lang w:val="en-GB"/>
-        </w:rPr>
-        <w:commentReference w:id="40"/>
-      </w:r>
-      <w:commentRangeEnd w:id="41"/>
-      <w:r>
-        <w:rPr>
-          <w:rStyle w:val="CommentReference"/>
-        </w:rPr>
-        <w:commentReference w:id="41"/>
       </w:r>
       <w:r>
         <w:rPr>
@@ -7794,7 +7495,6 @@
             </m:ctrlPr>
           </m:sSubPr>
           <m:e>
-            <w:proofErr w:type="spellStart"/>
             <m:r>
               <m:rPr>
                 <m:lit/>
@@ -7806,7 +7506,6 @@
               </w:rPr>
               <m:t>pXP</m:t>
             </m:r>
-            <w:proofErr w:type="spellEnd"/>
           </m:e>
           <m:sub>
             <m:r>
@@ -7984,81 +7683,7 @@
           <w:lang w:val="en-GB"/>
         </w:rPr>
         <w:lastRenderedPageBreak/>
-        <w:t xml:space="preserve">0.2. </w:t>
-      </w:r>
-      <w:del w:id="44" w:author="Felix Molter" w:date="2021-02-03T12:39:00Z">
-        <w:r>
-          <w:rPr>
-            <w:lang w:val="en-GB"/>
-          </w:rPr>
-          <w:delText>In principle, the model could produce a choice bias towards the alternative fixated last, by combining strong leakage with a stro</w:delText>
-        </w:r>
-        <w:r>
-          <w:rPr>
-            <w:lang w:val="en-GB"/>
-          </w:rPr>
-          <w:delText>ng gaze-</w:delText>
-        </w:r>
-        <w:r>
-          <w:rPr>
-            <w:lang w:val="en-GB"/>
-          </w:rPr>
-          <w:delText xml:space="preserve">discount: With a strong leak, choices are influenced </w:delText>
-        </w:r>
-        <w:r>
-          <w:rPr>
-            <w:lang w:val="en-GB"/>
-          </w:rPr>
-          <w:delText>mainly</w:delText>
-        </w:r>
-        <w:r>
-          <w:rPr>
-            <w:lang w:val="en-GB"/>
-          </w:rPr>
-          <w:delText xml:space="preserve"> by the information acquired in the final fixation. A strong gaze-discount could then bias choice towards the fixated alternative. The parameter estimates, however </w:delText>
-        </w:r>
-        <w:r>
-          <w:rPr>
-            <w:lang w:val="en-GB"/>
-          </w:rPr>
-          <w:delText>suggest only</w:delText>
-        </w:r>
-        <w:r>
-          <w:rPr>
-            <w:lang w:val="en-GB"/>
-          </w:rPr>
-          <w:delText xml:space="preserve"> moderate strengths of leak and discounting, indicating</w:delText>
-        </w:r>
-        <w:r>
-          <w:rPr>
-            <w:lang w:val="en-GB"/>
-          </w:rPr>
-          <w:delText xml:space="preserve"> </w:delText>
-        </w:r>
-        <w:r>
-          <w:rPr>
-            <w:lang w:val="en-GB"/>
-          </w:rPr>
-          <w:delText>that the model’s good performance was not purely driven by effects of last fixations, which are</w:delText>
-        </w:r>
-        <w:r>
-          <w:rPr>
-            <w:lang w:val="en-GB"/>
-          </w:rPr>
-          <w:delText xml:space="preserve"> </w:delText>
-        </w:r>
-        <w:r>
-          <w:rPr>
-            <w:lang w:val="en-GB"/>
-          </w:rPr>
-          <w:delText xml:space="preserve">often directed to the chosen alternative. </w:delText>
-        </w:r>
-      </w:del>
-      <w:r>
-        <w:rPr>
-          <w:lang w:val="en-GB"/>
-        </w:rPr>
-        <w:t xml:space="preserve">Individual parameter estimates of all GLA parameters are plotted in Supplemental Figure </w:t>
+        <w:t xml:space="preserve">0.2. Individual parameter estimates of all GLA parameters are plotted in Supplemental Figure </w:t>
       </w:r>
       <w:hyperlink w:anchor="fig:gla-estimates">
         <w:r>
@@ -8296,7 +7921,31 @@
         <w:rPr>
           <w:lang w:val="en-GB"/>
         </w:rPr>
-        <w:t>Supplemental Figure 1d, j)</w:t>
+        <w:t>Supplemental Figure</w:t>
+      </w:r>
+      <w:r>
+        <w:rPr>
+          <w:lang w:val="en-GB"/>
+        </w:rPr>
+        <w:t>s</w:t>
+      </w:r>
+      <w:r>
+        <w:rPr>
+          <w:lang w:val="en-GB"/>
+        </w:rPr>
+        <w:t xml:space="preserve"> 1d, j</w:t>
+      </w:r>
+      <w:r>
+        <w:rPr>
+          <w:lang w:val="en-GB"/>
+        </w:rPr>
+        <w:t>, 2</w:t>
+      </w:r>
+      <w:r>
+        <w:rPr>
+          <w:lang w:val="en-GB"/>
+        </w:rPr>
+        <w:t>)</w:t>
       </w:r>
       <w:r>
         <w:rPr>
@@ -8304,14 +7953,12 @@
         </w:rPr>
         <w:t xml:space="preserve">. Specifically, following previous work (Krajbich et al., 2010; Krajbich &amp; Rangel, 2011), we inspected the model-predicted probability of choosing an alternative as a function of its relative dwell </w:t>
       </w:r>
-      <w:ins w:id="45" w:author="Felix Molter" w:date="2021-01-30T16:16:00Z">
-        <w:r>
-          <w:rPr>
-            <w:lang w:val="en-GB"/>
-          </w:rPr>
-          <w:t xml:space="preserve">time </w:t>
-        </w:r>
-      </w:ins>
+      <w:r>
+        <w:rPr>
+          <w:lang w:val="en-GB"/>
+        </w:rPr>
+        <w:t xml:space="preserve">time </w:t>
+      </w:r>
       <w:r>
         <w:rPr>
           <w:lang w:val="en-GB"/>
@@ -8328,27 +7975,7 @@
         <w:rPr>
           <w:lang w:val="en-GB"/>
         </w:rPr>
-        <w:t xml:space="preserve">the difference </w:t>
-      </w:r>
-      <w:commentRangeStart w:id="46"/>
-      <w:r>
-        <w:rPr>
-          <w:lang w:val="en-GB"/>
-        </w:rPr>
-        <w:t>in</w:t>
-      </w:r>
-      <w:commentRangeEnd w:id="46"/>
-      <w:r>
-        <w:rPr>
-          <w:rStyle w:val="CommentReference"/>
-        </w:rPr>
-        <w:commentReference w:id="46"/>
-      </w:r>
-      <w:r>
-        <w:rPr>
-          <w:lang w:val="en-GB"/>
-        </w:rPr>
-        <w:t xml:space="preserve"> relative dwell </w:t>
+        <w:t xml:space="preserve">the difference in relative dwell </w:t>
       </w:r>
       <w:r>
         <w:rPr>
@@ -8700,65 +8327,37 @@
         </w:rPr>
         <w:t xml:space="preserve"> </w:t>
       </w:r>
-      <w:commentRangeStart w:id="47"/>
-      <w:del w:id="48" w:author="Scott Huettel" w:date="2021-01-26T14:03:00Z">
-        <w:r>
-          <w:rPr>
-            <w:lang w:val="en-GB"/>
-          </w:rPr>
-          <w:delText xml:space="preserve">However, </w:delText>
-        </w:r>
-      </w:del>
-      <w:ins w:id="49" w:author="Scott Huettel" w:date="2021-01-26T14:03:00Z">
-        <w:r>
-          <w:rPr>
-            <w:lang w:val="en-GB"/>
-          </w:rPr>
-          <w:t xml:space="preserve">Nor </w:t>
-        </w:r>
-      </w:ins>
-      <w:del w:id="50" w:author="Scott Huettel" w:date="2021-01-26T14:03:00Z">
-        <w:r>
-          <w:rPr>
-            <w:lang w:val="en-GB"/>
-          </w:rPr>
-          <w:delText xml:space="preserve">they also </w:delText>
-        </w:r>
-      </w:del>
+      <w:commentRangeStart w:id="5"/>
+      <w:r>
+        <w:rPr>
+          <w:lang w:val="en-GB"/>
+        </w:rPr>
+        <w:t xml:space="preserve">Nor </w:t>
+      </w:r>
       <w:r>
         <w:rPr>
           <w:lang w:val="en-GB"/>
         </w:rPr>
         <w:t xml:space="preserve">did </w:t>
       </w:r>
-      <w:del w:id="51" w:author="Scott Huettel" w:date="2021-01-26T14:03:00Z">
-        <w:r>
-          <w:rPr>
-            <w:lang w:val="en-GB"/>
-          </w:rPr>
-          <w:delText xml:space="preserve">not </w:delText>
-        </w:r>
-      </w:del>
-      <w:ins w:id="52" w:author="Scott Huettel" w:date="2021-01-26T14:03:00Z">
-        <w:r>
-          <w:rPr>
-            <w:lang w:val="en-GB"/>
-          </w:rPr>
-          <w:t xml:space="preserve">they </w:t>
-        </w:r>
-      </w:ins>
+      <w:r>
+        <w:rPr>
+          <w:lang w:val="en-GB"/>
+        </w:rPr>
+        <w:t xml:space="preserve">they </w:t>
+      </w:r>
       <w:r>
         <w:rPr>
           <w:lang w:val="en-GB"/>
         </w:rPr>
         <w:t>predict choices of dominated decoys, even if the decoy was looked at longer.</w:t>
       </w:r>
-      <w:commentRangeEnd w:id="47"/>
+      <w:commentRangeEnd w:id="5"/>
       <w:r>
         <w:rPr>
           <w:rStyle w:val="CommentReference"/>
         </w:rPr>
-        <w:commentReference w:id="47"/>
+        <w:commentReference w:id="5"/>
       </w:r>
     </w:p>
     <w:p>
@@ -8955,22 +8554,12 @@
         </w:rPr>
         <w:t xml:space="preserve">) trials. However, the model underestimates large deviations from RST = 0.5, suggesting that </w:t>
       </w:r>
-      <w:ins w:id="53" w:author="Felix Molter" w:date="2021-01-30T16:43:00Z">
-        <w:r>
-          <w:rPr>
-            <w:lang w:val="en-GB"/>
-          </w:rPr>
-          <w:t xml:space="preserve">its gaze-discount mechanism </w:t>
-        </w:r>
-      </w:ins>
-      <w:ins w:id="54" w:author="Felix Molter" w:date="2021-01-30T16:44:00Z">
-        <w:r>
-          <w:rPr>
-            <w:lang w:val="en-GB"/>
-          </w:rPr>
-          <w:t xml:space="preserve">can </w:t>
-        </w:r>
-      </w:ins>
+      <w:r>
+        <w:rPr>
+          <w:lang w:val="en-GB"/>
+        </w:rPr>
+        <w:t xml:space="preserve">its gaze-discount mechanism can </w:t>
+      </w:r>
       <w:r>
         <w:rPr>
           <w:lang w:val="en-GB"/>
@@ -8983,19 +8572,19 @@
         </w:rPr>
         <w:t xml:space="preserve"> with extreme RSTs</w:t>
       </w:r>
-      <w:commentRangeStart w:id="55"/>
+      <w:commentRangeStart w:id="6"/>
       <w:r>
         <w:rPr>
           <w:lang w:val="en-GB"/>
         </w:rPr>
         <w:t>.</w:t>
       </w:r>
-      <w:commentRangeEnd w:id="55"/>
+      <w:commentRangeEnd w:id="6"/>
       <w:r>
         <w:rPr>
           <w:rStyle w:val="CommentReference"/>
         </w:rPr>
-        <w:commentReference w:id="55"/>
+        <w:commentReference w:id="6"/>
       </w:r>
       <w:r>
         <w:rPr>
@@ -9147,15 +8736,7 @@
         <w:rPr>
           <w:lang w:val="en-GB"/>
         </w:rPr>
-        <w:t>between tar</w:t>
-      </w:r>
-      <w:bookmarkStart w:id="56" w:name="_GoBack"/>
-      <w:bookmarkEnd w:id="56"/>
-      <w:r>
-        <w:rPr>
-          <w:lang w:val="en-GB"/>
-        </w:rPr>
-        <w:t>get and competitor choices for some participants</w:t>
+        <w:t>between target and competitor choices for some participants</w:t>
       </w:r>
       <w:r>
         <w:rPr>
@@ -9231,36 +8812,11 @@
           <w:lang w:val="en-GB"/>
         </w:rPr>
       </w:pPr>
-      <w:commentRangeStart w:id="57"/>
-      <w:commentRangeStart w:id="58"/>
       <w:r>
         <w:rPr>
           <w:lang w:val="en-GB"/>
         </w:rPr>
         <w:t>Systematic exploration of a large model space</w:t>
-      </w:r>
-      <w:commentRangeEnd w:id="57"/>
-      <w:r>
-        <w:rPr>
-          <w:rStyle w:val="CommentReference"/>
-          <w:rFonts w:eastAsiaTheme="minorHAnsi" w:cstheme="minorBidi"/>
-          <w:b w:val="0"/>
-          <w:bCs w:val="0"/>
-          <w:color w:val="auto"/>
-          <w:lang w:val="en-GB"/>
-        </w:rPr>
-        <w:commentReference w:id="57"/>
-      </w:r>
-      <w:commentRangeEnd w:id="58"/>
-      <w:r>
-        <w:rPr>
-          <w:rStyle w:val="CommentReference"/>
-          <w:rFonts w:eastAsiaTheme="minorHAnsi" w:cstheme="minorBidi"/>
-          <w:b w:val="0"/>
-          <w:bCs w:val="0"/>
-          <w:color w:val="auto"/>
-        </w:rPr>
-        <w:commentReference w:id="58"/>
       </w:r>
     </w:p>
     <w:p>
@@ -9468,23 +9024,21 @@
         </w:rPr>
         <w:t xml:space="preserve">a priori </w:t>
       </w:r>
-      <w:ins w:id="59" w:author="Felix Molter" w:date="2021-01-30T17:05:00Z">
-        <w:r>
-          <w:rPr>
-            <w:iCs/>
-            <w:lang w:val="en-GB"/>
-          </w:rPr>
-          <w:t>defined</w:t>
-        </w:r>
-        <w:r>
-          <w:rPr>
-            <w:i/>
-            <w:iCs/>
-            <w:lang w:val="en-GB"/>
-          </w:rPr>
-          <w:t xml:space="preserve"> </w:t>
-        </w:r>
-      </w:ins>
+      <w:r>
+        <w:rPr>
+          <w:iCs/>
+          <w:lang w:val="en-GB"/>
+        </w:rPr>
+        <w:t>defined</w:t>
+      </w:r>
+      <w:r>
+        <w:rPr>
+          <w:i/>
+          <w:iCs/>
+          <w:lang w:val="en-GB"/>
+        </w:rPr>
+        <w:t xml:space="preserve"> </w:t>
+      </w:r>
       <w:r>
         <w:rPr>
           <w:lang w:val="en-GB"/>
@@ -9540,7 +9094,7 @@
           <w:lang w:val="en-GB"/>
         </w:rPr>
       </w:pPr>
-      <w:bookmarkStart w:id="60" w:name="fig%252525253Afig4-switchboard-overview"/>
+      <w:bookmarkStart w:id="7" w:name="fig%252525253Afig4-switchboard-overview"/>
       <w:r>
         <w:rPr>
           <w:noProof/>
@@ -9585,7 +9139,7 @@
           </wp:inline>
         </w:drawing>
       </w:r>
-      <w:bookmarkEnd w:id="60"/>
+      <w:bookmarkEnd w:id="7"/>
     </w:p>
     <w:p>
       <w:pPr>
@@ -9671,42 +9225,17 @@
         </w:rPr>
         <w:t xml:space="preserve">rs indicate lower BIC and better model fit. The variant with the lowest BIC is identical to the GLA (alternative-wise, no attribute-wise gaze-discount, multiplicative attribute integration, constant leak, and no inhibition) and is outlined in white. Note that some variants were </w:t>
       </w:r>
-      <w:ins w:id="61" w:author="Felix Molter" w:date="2021-01-30T16:58:00Z">
-        <w:r>
-          <w:rPr>
-            <w:lang w:val="en-GB"/>
-          </w:rPr>
-          <w:t xml:space="preserve">mathematically </w:t>
-        </w:r>
-      </w:ins>
-      <w:commentRangeStart w:id="62"/>
-      <w:commentRangeStart w:id="63"/>
-      <w:r>
-        <w:rPr>
-          <w:lang w:val="en-GB"/>
-        </w:rPr>
-        <w:t xml:space="preserve">equivalent </w:t>
-      </w:r>
-      <w:commentRangeEnd w:id="62"/>
-      <w:r>
-        <w:rPr>
-          <w:rStyle w:val="CommentReference"/>
-          <w:lang w:val="en-GB"/>
-        </w:rPr>
-        <w:commentReference w:id="62"/>
-      </w:r>
-      <w:commentRangeEnd w:id="63"/>
-      <w:r>
-        <w:rPr>
-          <w:rStyle w:val="CommentReference"/>
-        </w:rPr>
-        <w:commentReference w:id="63"/>
-      </w:r>
-      <w:r>
-        <w:rPr>
-          <w:lang w:val="en-GB"/>
-        </w:rPr>
-        <w:t>(see main text and Methods) including the variant with lowest BIC, which is therefore highlighted twice.</w:t>
+      <w:r>
+        <w:rPr>
+          <w:lang w:val="en-GB"/>
+        </w:rPr>
+        <w:t xml:space="preserve">mathematically </w:t>
+      </w:r>
+      <w:r>
+        <w:rPr>
+          <w:lang w:val="en-GB"/>
+        </w:rPr>
+        <w:t>equivalent (see main text and Methods) including the variant with lowest BIC, which is therefore highlighted twice.</w:t>
       </w:r>
     </w:p>
     <w:p>
@@ -12190,8 +11719,8 @@
               </w:rPr>
               <w:t>Comparative</w:t>
             </w:r>
-            <w:bookmarkStart w:id="64" w:name="tab%252525253Aswitchboard-best-ind"/>
-            <w:bookmarkEnd w:id="64"/>
+            <w:bookmarkStart w:id="8" w:name="tab%252525253Aswitchboard-best-ind"/>
+            <w:bookmarkEnd w:id="8"/>
           </w:p>
         </w:tc>
       </w:tr>
@@ -12271,41 +11800,38 @@
       <w:pPr>
         <w:pStyle w:val="Heading3"/>
         <w:rPr>
-          <w:ins w:id="65" w:author="Felix Molter" w:date="2021-01-30T17:37:00Z"/>
           <w:i/>
           <w:lang w:val="en-GB"/>
         </w:rPr>
       </w:pPr>
-      <w:ins w:id="66" w:author="Felix Molter" w:date="2021-01-30T17:37:00Z">
-        <w:r>
-          <w:rPr>
-            <w:i/>
-            <w:lang w:val="en-GB"/>
-          </w:rPr>
-          <w:t>Best M</w:t>
-        </w:r>
-        <w:r>
-          <w:rPr>
-            <w:i/>
-            <w:lang w:val="en-GB"/>
-          </w:rPr>
-          <w:t xml:space="preserve">odel </w:t>
-        </w:r>
-        <w:r>
-          <w:rPr>
-            <w:i/>
-            <w:lang w:val="en-GB"/>
-          </w:rPr>
-          <w:t>M</w:t>
-        </w:r>
-        <w:r>
-          <w:rPr>
-            <w:i/>
-            <w:lang w:val="en-GB"/>
-          </w:rPr>
-          <w:t>echanisms</w:t>
-        </w:r>
-      </w:ins>
+      <w:r>
+        <w:rPr>
+          <w:i/>
+          <w:lang w:val="en-GB"/>
+        </w:rPr>
+        <w:t>Best M</w:t>
+      </w:r>
+      <w:r>
+        <w:rPr>
+          <w:i/>
+          <w:lang w:val="en-GB"/>
+        </w:rPr>
+        <w:t xml:space="preserve">odel </w:t>
+      </w:r>
+      <w:r>
+        <w:rPr>
+          <w:i/>
+          <w:lang w:val="en-GB"/>
+        </w:rPr>
+        <w:t>M</w:t>
+      </w:r>
+      <w:r>
+        <w:rPr>
+          <w:i/>
+          <w:lang w:val="en-GB"/>
+        </w:rPr>
+        <w:t>echanisms</w:t>
+      </w:r>
     </w:p>
     <w:p>
       <w:pPr>
@@ -12319,63 +11845,6 @@
           <w:lang w:val="en-GB"/>
         </w:rPr>
         <w:t xml:space="preserve">On the level of model mechanisms, multiplicative attribute integration outperformed additive integration (mean </w:t>
-      </w:r>
-      <m:oMath>
-        <m:sSub>
-          <m:sSubPr>
-            <m:ctrlPr>
-              <w:rPr>
-                <w:rFonts w:ascii="Cambria Math" w:hAnsi="Cambria Math"/>
-                <w:lang w:val="en-GB"/>
-              </w:rPr>
-            </m:ctrlPr>
-          </m:sSubPr>
-          <m:e>
-            <m:r>
-              <m:rPr>
-                <m:lit/>
-                <m:nor/>
-              </m:rPr>
-              <w:rPr>
-                <w:rFonts w:ascii="Cambria Math" w:hAnsi="Cambria Math"/>
-                <w:lang w:val="en-GB"/>
-              </w:rPr>
-              <m:t>BIC</m:t>
-            </m:r>
-          </m:e>
-          <m:sub>
-            <w:proofErr w:type="spellStart"/>
-            <m:r>
-              <m:rPr>
-                <m:lit/>
-                <m:nor/>
-              </m:rPr>
-              <w:rPr>
-                <w:rFonts w:ascii="Cambria Math" w:hAnsi="Cambria Math"/>
-                <w:lang w:val="en-GB"/>
-              </w:rPr>
-              <m:t>mul</m:t>
-            </m:r>
-            <w:proofErr w:type="spellEnd"/>
-            <m:r>
-              <m:rPr>
-                <m:lit/>
-                <m:nor/>
-              </m:rPr>
-              <w:rPr>
-                <w:rFonts w:ascii="Cambria Math" w:hAnsi="Cambria Math"/>
-                <w:lang w:val="en-GB"/>
-              </w:rPr>
-              <m:t>.</m:t>
-            </m:r>
-          </m:sub>
-        </m:sSub>
-      </m:oMath>
-      <w:r>
-        <w:rPr>
-          <w:lang w:val="en-GB"/>
-        </w:rPr>
-        <w:t xml:space="preserve"> = 312.25, mean </w:t>
       </w:r>
       <m:oMath>
         <m:sSub>
@@ -12410,6 +11879,50 @@
                 <w:rFonts w:ascii="Cambria Math" w:hAnsi="Cambria Math"/>
                 <w:lang w:val="en-GB"/>
               </w:rPr>
+              <m:t>mul.</m:t>
+            </m:r>
+          </m:sub>
+        </m:sSub>
+      </m:oMath>
+      <w:r>
+        <w:rPr>
+          <w:lang w:val="en-GB"/>
+        </w:rPr>
+        <w:t xml:space="preserve"> = 312.25, mean </w:t>
+      </w:r>
+      <m:oMath>
+        <m:sSub>
+          <m:sSubPr>
+            <m:ctrlPr>
+              <w:rPr>
+                <w:rFonts w:ascii="Cambria Math" w:hAnsi="Cambria Math"/>
+                <w:lang w:val="en-GB"/>
+              </w:rPr>
+            </m:ctrlPr>
+          </m:sSubPr>
+          <m:e>
+            <m:r>
+              <m:rPr>
+                <m:lit/>
+                <m:nor/>
+              </m:rPr>
+              <w:rPr>
+                <w:rFonts w:ascii="Cambria Math" w:hAnsi="Cambria Math"/>
+                <w:lang w:val="en-GB"/>
+              </w:rPr>
+              <m:t>BIC</m:t>
+            </m:r>
+          </m:e>
+          <m:sub>
+            <m:r>
+              <m:rPr>
+                <m:lit/>
+                <m:nor/>
+              </m:rPr>
+              <w:rPr>
+                <w:rFonts w:ascii="Cambria Math" w:hAnsi="Cambria Math"/>
+                <w:lang w:val="en-GB"/>
+              </w:rPr>
               <m:t>add.</m:t>
             </m:r>
           </m:sub>
@@ -12557,21 +12070,8 @@
                 <w:rFonts w:ascii="Cambria Math" w:hAnsi="Cambria Math"/>
                 <w:lang w:val="en-GB"/>
               </w:rPr>
-              <m:t>GD-</m:t>
+              <m:t>GD-att</m:t>
             </m:r>
-            <w:proofErr w:type="spellStart"/>
-            <m:r>
-              <m:rPr>
-                <m:lit/>
-                <m:nor/>
-              </m:rPr>
-              <w:rPr>
-                <w:rFonts w:ascii="Cambria Math" w:hAnsi="Cambria Math"/>
-                <w:lang w:val="en-GB"/>
-              </w:rPr>
-              <m:t>att</m:t>
-            </m:r>
-            <w:proofErr w:type="spellEnd"/>
           </m:sub>
         </m:sSub>
       </m:oMath>
@@ -12614,21 +12114,8 @@
                 <w:rFonts w:ascii="Cambria Math" w:hAnsi="Cambria Math"/>
                 <w:lang w:val="en-GB"/>
               </w:rPr>
-              <m:t>no GD-</m:t>
+              <m:t>no GD-att</m:t>
             </m:r>
-            <w:proofErr w:type="spellStart"/>
-            <m:r>
-              <m:rPr>
-                <m:lit/>
-                <m:nor/>
-              </m:rPr>
-              <w:rPr>
-                <w:rFonts w:ascii="Cambria Math" w:hAnsi="Cambria Math"/>
-                <w:lang w:val="en-GB"/>
-              </w:rPr>
-              <m:t>att</m:t>
-            </m:r>
-            <w:proofErr w:type="spellEnd"/>
           </m:sub>
         </m:sSub>
       </m:oMath>
@@ -12944,36 +12431,7 @@
         <w:rPr>
           <w:lang w:val="en-GB"/>
         </w:rPr>
-        <w:t xml:space="preserve"> = 351.57). In summary, all mechanisms that allowed a model to exploit the positive association between gaze and choice improved model fit on </w:t>
-      </w:r>
-      <w:commentRangeStart w:id="67"/>
-      <w:commentRangeStart w:id="68"/>
-      <w:r>
-        <w:rPr>
-          <w:lang w:val="en-GB"/>
-        </w:rPr>
-        <w:t>average</w:t>
-      </w:r>
-      <w:commentRangeEnd w:id="67"/>
-      <w:r>
-        <w:rPr>
-          <w:rStyle w:val="CommentReference"/>
-          <w:lang w:val="en-GB"/>
-        </w:rPr>
-        <w:commentReference w:id="67"/>
-      </w:r>
-      <w:commentRangeEnd w:id="68"/>
-      <w:r>
-        <w:rPr>
-          <w:rStyle w:val="CommentReference"/>
-        </w:rPr>
-        <w:commentReference w:id="68"/>
-      </w:r>
-      <w:r>
-        <w:rPr>
-          <w:lang w:val="en-GB"/>
-        </w:rPr>
-        <w:t>.</w:t>
+        <w:t xml:space="preserve"> = 351.57). In summary, all mechanisms that allowed a model to exploit the positive association between gaze and choice improved model fit on average.</w:t>
       </w:r>
     </w:p>
     <w:p>
@@ -12983,25 +12441,11 @@
           <w:lang w:val="en-GB"/>
         </w:rPr>
       </w:pPr>
-      <w:commentRangeStart w:id="69"/>
-      <w:r>
-        <w:rPr>
-          <w:lang w:val="en-GB"/>
-        </w:rPr>
-        <w:t xml:space="preserve">Counting </w:t>
-      </w:r>
-      <w:commentRangeEnd w:id="69"/>
-      <w:r>
-        <w:rPr>
-          <w:rStyle w:val="CommentReference"/>
-        </w:rPr>
-        <w:commentReference w:id="69"/>
-      </w:r>
-      <w:r>
-        <w:rPr>
-          <w:lang w:val="en-GB"/>
-        </w:rPr>
-        <w:t xml:space="preserve">switch-values of individually best fitting variants, most participants were best described by model variants with multiplicative integration, with alternative-wise and no </w:t>
+      <w:r>
+        <w:rPr>
+          <w:lang w:val="en-GB"/>
+        </w:rPr>
+        <w:t xml:space="preserve">Counting switch-values of individually best fitting variants, most participants were best described by model variants with multiplicative integration, with alternative-wise and no </w:t>
       </w:r>
       <w:r>
         <w:rPr>
@@ -13035,15 +12479,13 @@
           <w:lang w:val="en-GB"/>
         </w:rPr>
       </w:pPr>
-      <w:ins w:id="70" w:author="Felix Molter" w:date="2021-01-30T17:37:00Z">
-        <w:r>
-          <w:rPr>
-            <w:i/>
-            <w:lang w:val="en-GB"/>
-          </w:rPr>
-          <w:t>Best Model Variants</w:t>
-        </w:r>
-      </w:ins>
+      <w:r>
+        <w:rPr>
+          <w:i/>
+          <w:lang w:val="en-GB"/>
+        </w:rPr>
+        <w:t>Best Model Variants</w:t>
+      </w:r>
     </w:p>
     <w:p>
       <w:pPr>
@@ -13196,22 +12638,12 @@
           <w:lang w:val="en-GB"/>
         </w:rPr>
       </w:pPr>
-      <w:del w:id="71" w:author="Felix Molter" w:date="2021-01-30T17:33:00Z">
-        <w:r>
-          <w:rPr>
-            <w:lang w:val="en-GB"/>
-          </w:rPr>
-          <w:delText>Of the 160 different model variants, t</w:delText>
-        </w:r>
-      </w:del>
-      <w:ins w:id="72" w:author="Felix Molter" w:date="2021-01-30T17:33:00Z">
-        <w:r>
-          <w:rPr>
-            <w:lang w:val="en-GB"/>
-          </w:rPr>
-          <w:t>T</w:t>
-        </w:r>
-      </w:ins>
+      <w:r>
+        <w:rPr>
+          <w:lang w:val="en-GB"/>
+        </w:rPr>
+        <w:t>T</w:t>
+      </w:r>
       <w:r>
         <w:rPr>
           <w:lang w:val="en-GB"/>
@@ -15078,7 +14510,6 @@
       <w:pPr>
         <w:pStyle w:val="BodyText"/>
         <w:rPr>
-          <w:ins w:id="73" w:author="Felix Molter" w:date="2021-02-03T12:42:00Z"/>
           <w:lang w:val="en-GB"/>
         </w:rPr>
       </w:pPr>
@@ -15186,84 +14617,60 @@
           <w:lang w:val="en-GB"/>
         </w:rPr>
       </w:pPr>
-      <w:ins w:id="74" w:author="Felix Molter" w:date="2021-02-03T12:42:00Z">
-        <w:r>
-          <w:rPr>
-            <w:lang w:val="en-GB"/>
-          </w:rPr>
-          <w:t>Note that, i</w:t>
-        </w:r>
-        <w:commentRangeStart w:id="75"/>
-        <w:commentRangeStart w:id="76"/>
-        <w:r>
-          <w:rPr>
-            <w:lang w:val="en-GB"/>
-          </w:rPr>
-          <w:t xml:space="preserve">n principle, </w:t>
-        </w:r>
-        <w:r>
-          <w:rPr>
-            <w:lang w:val="en-GB"/>
-          </w:rPr>
-          <w:t xml:space="preserve">GLA </w:t>
-        </w:r>
-        <w:r>
-          <w:rPr>
-            <w:lang w:val="en-GB"/>
-          </w:rPr>
-          <w:t xml:space="preserve">could produce a choice bias towards the alternative fixated last, by combining strong leakage with a strong gaze-discount: With a strong leak, </w:t>
-        </w:r>
-        <w:r>
-          <w:rPr>
-            <w:lang w:val="en-GB"/>
-          </w:rPr>
-          <w:t xml:space="preserve">predicted </w:t>
-        </w:r>
-        <w:r>
-          <w:rPr>
-            <w:lang w:val="en-GB"/>
-          </w:rPr>
-          <w:t xml:space="preserve">choices are influenced mainly by the information acquired in the final fixation. A strong gaze-discount could then bias choice towards the fixated alternative. The </w:t>
-        </w:r>
-      </w:ins>
-      <w:ins w:id="77" w:author="Felix Molter" w:date="2021-02-03T12:43:00Z">
-        <w:r>
-          <w:rPr>
-            <w:lang w:val="en-GB"/>
-          </w:rPr>
-          <w:t xml:space="preserve">obtained </w:t>
-        </w:r>
-      </w:ins>
-      <w:ins w:id="78" w:author="Felix Molter" w:date="2021-02-03T12:42:00Z">
-        <w:r>
-          <w:rPr>
-            <w:lang w:val="en-GB"/>
-          </w:rPr>
-          <w:t xml:space="preserve">parameter estimates, however suggest only moderate strengths of leak and discounting, indicating that the model’s good performance was not purely driven by effects of last fixations, which are often directed to the chosen alternative. </w:t>
-        </w:r>
-        <w:commentRangeEnd w:id="75"/>
-        <w:r>
-          <w:rPr>
-            <w:rStyle w:val="CommentReference"/>
-            <w:lang w:val="en-GB"/>
-          </w:rPr>
-          <w:commentReference w:id="75"/>
-        </w:r>
-        <w:commentRangeEnd w:id="76"/>
-        <w:r>
-          <w:rPr>
-            <w:rStyle w:val="CommentReference"/>
-            <w:lang w:val="en-GB"/>
-          </w:rPr>
-          <w:commentReference w:id="76"/>
-        </w:r>
-        <w:r>
-          <w:rPr>
-            <w:lang w:val="en-GB"/>
-          </w:rPr>
-          <w:t xml:space="preserve"> </w:t>
-        </w:r>
-      </w:ins>
+      <w:r>
+        <w:rPr>
+          <w:lang w:val="en-GB"/>
+        </w:rPr>
+        <w:t>Note that, i</w:t>
+      </w:r>
+      <w:r>
+        <w:rPr>
+          <w:lang w:val="en-GB"/>
+        </w:rPr>
+        <w:t xml:space="preserve">n principle, </w:t>
+      </w:r>
+      <w:r>
+        <w:rPr>
+          <w:lang w:val="en-GB"/>
+        </w:rPr>
+        <w:t xml:space="preserve">GLA </w:t>
+      </w:r>
+      <w:r>
+        <w:rPr>
+          <w:lang w:val="en-GB"/>
+        </w:rPr>
+        <w:t xml:space="preserve">could produce a choice bias towards the alternative fixated last, by combining strong leakage with a strong gaze-discount: With a strong leak, </w:t>
+      </w:r>
+      <w:r>
+        <w:rPr>
+          <w:lang w:val="en-GB"/>
+        </w:rPr>
+        <w:t xml:space="preserve">predicted </w:t>
+      </w:r>
+      <w:r>
+        <w:rPr>
+          <w:lang w:val="en-GB"/>
+        </w:rPr>
+        <w:t xml:space="preserve">choices are influenced mainly by the information acquired in the final fixation. A strong gaze-discount could then bias choice towards the fixated alternative. The </w:t>
+      </w:r>
+      <w:r>
+        <w:rPr>
+          <w:lang w:val="en-GB"/>
+        </w:rPr>
+        <w:t xml:space="preserve">obtained </w:t>
+      </w:r>
+      <w:r>
+        <w:rPr>
+          <w:lang w:val="en-GB"/>
+        </w:rPr>
+        <w:t xml:space="preserve">parameter estimates, however suggest only moderate strengths of leak and discounting, indicating that the model’s good performance was not purely driven by effects of last fixations, which are often directed to the chosen alternative. </w:t>
+      </w:r>
+      <w:r>
+        <w:rPr>
+          <w:lang w:val="en-GB"/>
+        </w:rPr>
+        <w:t xml:space="preserve"> </w:t>
+      </w:r>
     </w:p>
     <w:p>
       <w:pPr>
@@ -15996,8 +15403,8 @@
         </w:rPr>
         <w:t>and uses the contextual modulation of gaze in addition to a distance-dependent inhibition mechanism to predict context effec</w:t>
       </w:r>
-      <w:bookmarkStart w:id="79" w:name="discussion"/>
-      <w:bookmarkEnd w:id="79"/>
+      <w:bookmarkStart w:id="9" w:name="discussion"/>
+      <w:bookmarkEnd w:id="9"/>
       <w:r>
         <w:rPr>
           <w:lang w:val="en-GB"/>
@@ -16088,38 +15495,24 @@
         <w:rPr>
           <w:lang w:val="en-GB"/>
         </w:rPr>
-        <w:t xml:space="preserve"> 4.7. All participants received a base compensation of 8 Euros per hour and could win an additional bonus based on their choices dur</w:t>
+        <w:t xml:space="preserve"> 4.7. All participants received a base compensation of 8 Euros per hour and could win an additional bonus based on their choices during the experiment (see below). Written informed consent was obtained from all participants prior to the experiment. The experimental procedures were approved by </w:t>
       </w:r>
       <w:proofErr w:type="spellStart"/>
       <w:r>
         <w:rPr>
           <w:lang w:val="en-GB"/>
         </w:rPr>
-        <w:t>ing</w:t>
+        <w:t>Freie</w:t>
       </w:r>
       <w:proofErr w:type="spellEnd"/>
       <w:r>
         <w:rPr>
           <w:lang w:val="en-GB"/>
         </w:rPr>
-        <w:t xml:space="preserve"> the experiment (see below). Written informed consent was obtained from all participants prior to the experiment. The experimental procedures were approved by </w:t>
-      </w:r>
-      <w:proofErr w:type="spellStart"/>
-      <w:r>
-        <w:rPr>
-          <w:lang w:val="en-GB"/>
-        </w:rPr>
-        <w:t>Freie</w:t>
-      </w:r>
-      <w:proofErr w:type="spellEnd"/>
-      <w:r>
-        <w:rPr>
-          <w:lang w:val="en-GB"/>
-        </w:rPr>
         <w:t xml:space="preserve"> Universität’s ethics committee.</w:t>
       </w:r>
-      <w:bookmarkStart w:id="80" w:name="participants"/>
-      <w:bookmarkEnd w:id="80"/>
+      <w:bookmarkStart w:id="10" w:name="participants"/>
+      <w:bookmarkEnd w:id="10"/>
     </w:p>
     <w:p>
       <w:pPr>
@@ -16573,21 +15966,7 @@
         <w:rPr>
           <w:lang w:val="en-GB"/>
         </w:rPr>
-        <w:t xml:space="preserve"> was pre</w:t>
-      </w:r>
-      <w:proofErr w:type="spellStart"/>
-      <w:r>
-        <w:rPr>
-          <w:lang w:val="en-GB"/>
-        </w:rPr>
-        <w:t>ferred</w:t>
-      </w:r>
-      <w:proofErr w:type="spellEnd"/>
-      <w:r>
-        <w:rPr>
-          <w:lang w:val="en-GB"/>
-        </w:rPr>
-        <w:t xml:space="preserve">) or decreased (if </w:t>
+        <w:t xml:space="preserve"> was preferred) or decreased (if </w:t>
       </w:r>
       <m:oMath>
         <m:r>
@@ -16788,21 +16167,7 @@
         <w:rPr>
           <w:lang w:val="en-GB"/>
         </w:rPr>
-        <w:t xml:space="preserve"> = 55% were determined interleaved and in the same fashion. A single estimation block yielded a s</w:t>
-      </w:r>
-      <w:proofErr w:type="spellStart"/>
-      <w:r>
-        <w:rPr>
-          <w:lang w:val="en-GB"/>
-        </w:rPr>
-        <w:t>timulus</w:t>
-      </w:r>
-      <w:proofErr w:type="spellEnd"/>
-      <w:r>
-        <w:rPr>
-          <w:lang w:val="en-GB"/>
-        </w:rPr>
-        <w:t xml:space="preserve"> set with four options </w:t>
+        <w:t xml:space="preserve"> = 55% were determined interleaved and in the same fashion. A single estimation block yielded a stimulus set with four options </w:t>
       </w:r>
       <m:oMath>
         <m:r>
@@ -17005,21 +16370,7 @@
         <w:rPr>
           <w:lang w:val="en-GB"/>
         </w:rPr>
-        <w:t xml:space="preserve"> were approximately equally preferred and their distance in outcome mi was not less than 2 EUR. Additionally, asymmetrically dominated range-f</w:t>
-      </w:r>
-      <w:proofErr w:type="spellStart"/>
-      <w:r>
-        <w:rPr>
-          <w:lang w:val="en-GB"/>
-        </w:rPr>
-        <w:t>requency</w:t>
-      </w:r>
-      <w:proofErr w:type="spellEnd"/>
-      <w:r>
-        <w:rPr>
-          <w:lang w:val="en-GB"/>
-        </w:rPr>
-        <w:t xml:space="preserve"> decoy options </w:t>
+        <w:t xml:space="preserve"> were approximately equally preferred and their distance in outcome mi was not less than 2 EUR. Additionally, asymmetrically dominated range-frequency decoy options </w:t>
       </w:r>
       <m:oMath>
         <m:sSub>
@@ -17487,8 +16838,8 @@
         </w:rPr>
         <w:t>under supervision of the experimenter.</w:t>
       </w:r>
-      <w:bookmarkStart w:id="81" w:name="sec%252525253Amethods%252525253Atask-sti"/>
-      <w:bookmarkEnd w:id="81"/>
+      <w:bookmarkStart w:id="11" w:name="sec%252525253Amethods%252525253Atask-sti"/>
+      <w:bookmarkEnd w:id="11"/>
     </w:p>
     <w:p>
       <w:pPr>
@@ -17585,8 +16936,8 @@
         </w:rPr>
         <w:t>). Blinks and saccades were discarded. Fixations were truncated when participants made a keyboard response. Next, rectangular areas of interest (AOIs) were constructed around the six screen locations that displayed stimulus attributes. Fixations towards non-AOI regions of the screen were discarded if they were preceded and followed by fixations to different AOIs. If they were preceded and followed by fixations towards the same AOI, the non-AOI fixation was re-coded to that AOI, too (see Krajbich, Armel, &amp; Rangel, 2010; Krajbich, Lu, Camerer, &amp; Rangel, 2012; Krajbich &amp; Rangel, 2011). Finally, the total dwell time towards each alternative and attribute in each trial was computed by summing all fixation durations towards respective AOIs. Relative dwell time was computed by normalisation to the sum of all dwells in the trial.</w:t>
       </w:r>
-      <w:bookmarkStart w:id="82" w:name="sec%252525253Amethods%252525253Aeye-trac"/>
-      <w:bookmarkEnd w:id="82"/>
+      <w:bookmarkStart w:id="12" w:name="sec%252525253Amethods%252525253Aeye-trac"/>
+      <w:bookmarkEnd w:id="12"/>
     </w:p>
     <w:p>
       <w:pPr>
@@ -17702,8 +17053,8 @@
         </w:rPr>
         <w:t xml:space="preserve"> for all three alternatives and serves as a benchmark against which other models can be compared.</w:t>
       </w:r>
-      <w:bookmarkStart w:id="83" w:name="baseline-random-choice"/>
-      <w:bookmarkEnd w:id="83"/>
+      <w:bookmarkStart w:id="13" w:name="baseline-random-choice"/>
+      <w:bookmarkEnd w:id="13"/>
     </w:p>
     <w:p>
       <w:pPr>
@@ -17912,7 +17263,25 @@
         <w:rPr>
           <w:lang w:val="en-GB"/>
         </w:rPr>
-        <w:t xml:space="preserve">Predicted choice probabilities are computed using a soft-max choice rule (Sutton &amp; </w:t>
+        <w:t xml:space="preserve">Predicted choice probabilities </w:t>
+      </w:r>
+      <w:r>
+        <w:rPr>
+          <w:lang w:val="en-GB"/>
+        </w:rPr>
+        <w:t>were</w:t>
+      </w:r>
+      <w:r>
+        <w:rPr>
+          <w:lang w:val="en-GB"/>
+        </w:rPr>
+        <w:t xml:space="preserve"> </w:t>
+      </w:r>
+      <w:r>
+        <w:rPr>
+          <w:lang w:val="en-GB"/>
+        </w:rPr>
+        <w:t xml:space="preserve">computed using a soft-max choice rule (Sutton &amp; </w:t>
       </w:r>
       <w:proofErr w:type="spellStart"/>
       <w:r>
@@ -18319,8 +17688,8 @@
         </w:rPr>
         <w:t xml:space="preserve"> controls the degree of randomness in the choice (choices become more deterministic with larger </w:t>
       </w:r>
-      <w:bookmarkStart w:id="84" w:name="expected-utility"/>
-      <w:bookmarkEnd w:id="84"/>
+      <w:bookmarkStart w:id="14" w:name="expected-utility"/>
+      <w:bookmarkEnd w:id="14"/>
       <m:oMath>
         <m:r>
           <w:rPr>
@@ -18913,21 +18282,7 @@
         <w:rPr>
           <w:lang w:val="en-GB"/>
         </w:rPr>
-        <w:t xml:space="preserve"> is a square feedback mat</w:t>
-      </w:r>
-      <w:proofErr w:type="spellStart"/>
-      <w:r>
-        <w:rPr>
-          <w:lang w:val="en-GB"/>
-        </w:rPr>
-        <w:t>rix</w:t>
-      </w:r>
-      <w:proofErr w:type="spellEnd"/>
-      <w:r>
-        <w:rPr>
-          <w:lang w:val="en-GB"/>
-        </w:rPr>
-        <w:t xml:space="preserve">, thought to reflect the neurobiological mechanism of lateral inhibition between alternatives. The diagonal elements of </w:t>
+        <w:t xml:space="preserve"> is a square feedback matrix, thought to reflect the neurobiological mechanism of lateral inhibition between alternatives. The diagonal elements of </w:t>
       </w:r>
       <m:oMath>
         <m:r>
@@ -18978,21 +18333,7 @@
         <w:rPr>
           <w:lang w:val="en-GB"/>
         </w:rPr>
-        <w:t>. Off-diag</w:t>
-      </w:r>
-      <w:proofErr w:type="spellStart"/>
-      <w:r>
-        <w:rPr>
-          <w:lang w:val="en-GB"/>
-        </w:rPr>
-        <w:t>onal</w:t>
-      </w:r>
-      <w:proofErr w:type="spellEnd"/>
-      <w:r>
-        <w:rPr>
-          <w:lang w:val="en-GB"/>
-        </w:rPr>
-        <w:t xml:space="preserve"> elements represent the feedback connections between alternatives. MDFT assumes that the connection strength between two alternatives depends on their perceived distance </w:t>
+        <w:t xml:space="preserve">. Off-diagonal elements represent the feedback connections between alternatives. MDFT assumes that the connection strength between two alternatives depends on their perceived distance </w:t>
       </w:r>
       <m:oMath>
         <m:r>
@@ -19043,21 +18384,7 @@
         <w:rPr>
           <w:lang w:val="en-GB"/>
         </w:rPr>
-        <w:t>. Taken together, the fe</w:t>
-      </w:r>
-      <w:proofErr w:type="spellStart"/>
-      <w:r>
-        <w:rPr>
-          <w:lang w:val="en-GB"/>
-        </w:rPr>
-        <w:t>edback</w:t>
-      </w:r>
-      <w:proofErr w:type="spellEnd"/>
-      <w:r>
-        <w:rPr>
-          <w:lang w:val="en-GB"/>
-        </w:rPr>
-        <w:t xml:space="preserve"> matrix </w:t>
+        <w:t xml:space="preserve">. Taken together, the feedback matrix </w:t>
       </w:r>
       <m:oMath>
         <m:r>
@@ -19274,21 +18601,7 @@
         <w:rPr>
           <w:lang w:val="en-GB"/>
         </w:rPr>
-        <w:t xml:space="preserve"> We used the distance function formalized in Hotaling, Busemeyer, &amp; Li (2010), where the distance between two alternatives is expressed in dominance- and indifference-directions and additional</w:t>
-      </w:r>
-      <w:proofErr w:type="spellStart"/>
-      <w:r>
-        <w:rPr>
-          <w:lang w:val="en-GB"/>
-        </w:rPr>
-        <w:t>ly</w:t>
-      </w:r>
-      <w:proofErr w:type="spellEnd"/>
-      <w:r>
-        <w:rPr>
-          <w:lang w:val="en-GB"/>
-        </w:rPr>
-        <w:t xml:space="preserve"> scaled in dominance direction with an overweighting parameter </w:t>
+        <w:t xml:space="preserve"> We used the distance function formalized in Hotaling, Busemeyer, &amp; Li (2010), where the distance between two alternatives is expressed in dominance- and indifference-directions and additionally scaled in dominance direction with an overweighting parameter </w:t>
       </w:r>
       <m:oMath>
         <m:sSub>
@@ -19416,7 +18729,25 @@
         <w:rPr>
           <w:lang w:val="en-GB"/>
         </w:rPr>
-        <w:t xml:space="preserve">In total, the MDFT implementation includes five free parameters: The attribute weight </w:t>
+        <w:t xml:space="preserve">In total, </w:t>
+      </w:r>
+      <w:r>
+        <w:rPr>
+          <w:lang w:val="en-GB"/>
+        </w:rPr>
+        <w:t>this</w:t>
+      </w:r>
+      <w:r>
+        <w:rPr>
+          <w:lang w:val="en-GB"/>
+        </w:rPr>
+        <w:t xml:space="preserve"> </w:t>
+      </w:r>
+      <w:r>
+        <w:rPr>
+          <w:lang w:val="en-GB"/>
+        </w:rPr>
+        <w:t xml:space="preserve">MDFT implementation includes five free parameters: The attribute weight </w:t>
       </w:r>
       <m:oMath>
         <m:r>
@@ -19632,66 +18963,52 @@
         <w:rPr>
           <w:lang w:val="en-GB"/>
         </w:rPr>
-        <w:t xml:space="preserve"> (see Mohr, Heekeren, &amp; Rieskamp, 2017). Sti</w:t>
+        <w:t xml:space="preserve"> (see Mohr, Heekeren, &amp; Rieskamp, 2017). Stimulus attributes were also rescaled to a range between 0 and 1 as in previous studies (</w:t>
       </w:r>
       <w:proofErr w:type="spellStart"/>
       <w:r>
         <w:rPr>
           <w:lang w:val="en-GB"/>
         </w:rPr>
-        <w:t>mulus</w:t>
+        <w:t>Berkowitsch</w:t>
       </w:r>
       <w:proofErr w:type="spellEnd"/>
       <w:r>
         <w:rPr>
           <w:lang w:val="en-GB"/>
         </w:rPr>
-        <w:t xml:space="preserve"> attributes were also rescaled to a range between 0 and 1 as in previous studies (</w:t>
+        <w:t xml:space="preserve">, </w:t>
       </w:r>
       <w:proofErr w:type="spellStart"/>
       <w:r>
         <w:rPr>
           <w:lang w:val="en-GB"/>
         </w:rPr>
-        <w:t>Berkowitsch</w:t>
+        <w:t>Scheibehenne</w:t>
       </w:r>
       <w:proofErr w:type="spellEnd"/>
       <w:r>
         <w:rPr>
           <w:lang w:val="en-GB"/>
         </w:rPr>
-        <w:t xml:space="preserve">, </w:t>
+        <w:t xml:space="preserve">, &amp; </w:t>
       </w:r>
       <w:proofErr w:type="spellStart"/>
       <w:r>
         <w:rPr>
           <w:lang w:val="en-GB"/>
         </w:rPr>
-        <w:t>Scheibehenne</w:t>
+        <w:t>Rieskamp</w:t>
       </w:r>
       <w:proofErr w:type="spellEnd"/>
       <w:r>
         <w:rPr>
           <w:lang w:val="en-GB"/>
         </w:rPr>
-        <w:t xml:space="preserve">, &amp; </w:t>
-      </w:r>
-      <w:proofErr w:type="spellStart"/>
-      <w:r>
-        <w:rPr>
-          <w:lang w:val="en-GB"/>
-        </w:rPr>
-        <w:t>Rieskamp</w:t>
-      </w:r>
-      <w:proofErr w:type="spellEnd"/>
-      <w:r>
-        <w:rPr>
-          <w:lang w:val="en-GB"/>
-        </w:rPr>
         <w:t>, 2014).</w:t>
       </w:r>
-      <w:bookmarkStart w:id="85" w:name="multialternative-decision-field-theory"/>
-      <w:bookmarkEnd w:id="85"/>
+      <w:bookmarkStart w:id="15" w:name="multialternative-decision-field-theory"/>
+      <w:bookmarkEnd w:id="15"/>
     </w:p>
     <w:p>
       <w:pPr>
@@ -20985,21 +20302,7 @@
         <w:rPr>
           <w:lang w:val="en-GB"/>
         </w:rPr>
-        <w:t>, the subjective weights equal the objective pro</w:t>
-      </w:r>
-      <w:proofErr w:type="spellStart"/>
-      <w:r>
-        <w:rPr>
-          <w:lang w:val="en-GB"/>
-        </w:rPr>
-        <w:t>babilities</w:t>
-      </w:r>
-      <w:proofErr w:type="spellEnd"/>
-      <w:r>
-        <w:rPr>
-          <w:lang w:val="en-GB"/>
-        </w:rPr>
-        <w:t xml:space="preserve"> (</w:t>
+        <w:t>, the subjective weights equal the objective probabilities (</w:t>
       </w:r>
       <w:proofErr w:type="spellStart"/>
       <w:r>
@@ -21966,21 +21269,7 @@
         <w:rPr>
           <w:lang w:val="en-GB"/>
         </w:rPr>
-        <w:t xml:space="preserve"> of observed choices under the model. Minimization was performed by a differential evolution algorithm (Storn &amp; Price, 1997) implemented in the SciPy Python library (Virt</w:t>
-      </w:r>
-      <w:proofErr w:type="spellStart"/>
-      <w:r>
-        <w:rPr>
-          <w:lang w:val="en-GB"/>
-        </w:rPr>
-        <w:t>anen</w:t>
-      </w:r>
-      <w:proofErr w:type="spellEnd"/>
-      <w:r>
-        <w:rPr>
-          <w:lang w:val="en-GB"/>
-        </w:rPr>
-        <w:t xml:space="preserve"> et al., 2020; version 1.2.1). The algorithm was provided sensible </w:t>
+        <w:t xml:space="preserve"> of observed choices under the model. Minimization was performed by a differential evolution algorithm (Storn &amp; Price, 1997) implemented in the SciPy Python library (Virtanen et al., 2020; version 1.2.1). The algorithm was provided sensible </w:t>
       </w:r>
       <w:r>
         <w:rPr>
@@ -21995,8 +21284,8 @@
         </w:rPr>
         <w:t xml:space="preserve"> defined bounds for each parameter and initialized randomly.</w:t>
       </w:r>
-      <w:bookmarkStart w:id="86" w:name="parameter-estimation"/>
-      <w:bookmarkEnd w:id="86"/>
+      <w:bookmarkStart w:id="16" w:name="parameter-estimation"/>
+      <w:bookmarkEnd w:id="16"/>
     </w:p>
     <w:p>
       <w:pPr>
@@ -22356,10 +21645,10 @@
         </w:rPr>
         <w:t>.</w:t>
       </w:r>
-      <w:bookmarkStart w:id="87" w:name="sec%252525253Amethods%252525253Abehaviou"/>
-      <w:bookmarkStart w:id="88" w:name="model-comparison"/>
-      <w:bookmarkEnd w:id="87"/>
-      <w:bookmarkEnd w:id="88"/>
+      <w:bookmarkStart w:id="17" w:name="sec%252525253Amethods%252525253Abehaviou"/>
+      <w:bookmarkStart w:id="18" w:name="model-comparison"/>
+      <w:bookmarkEnd w:id="17"/>
+      <w:bookmarkEnd w:id="18"/>
     </w:p>
     <w:p>
       <w:pPr>
@@ -22426,17 +21715,79 @@
         <w:rPr>
           <w:lang w:val="en-GB"/>
         </w:rPr>
-        <w:t xml:space="preserve">The switchboard analysis included different eye-movement related nodes, such as attribute and alternative wise gaze biases or gaze-dependent leakage and inhibition, so that the mechanisms that describe the data best can be identified and their relative contribution to model fit can be measured. All switchboard models resembled the general form of the gaze-dependent accumulation model presented in (Glickman et al., 2019and the GLA adaptation to three items, see above and Figure </w:t>
-      </w:r>
-      <w:hyperlink w:anchor="fig:fig4-switchboard-overview">
-        <w:r>
-          <w:rPr>
-            <w:rStyle w:val="Hyperlink"/>
-            <w:lang w:val="en-GB"/>
-          </w:rPr>
-          <w:t>4</w:t>
-        </w:r>
-      </w:hyperlink>
+        <w:t xml:space="preserve">The switchboard analysis included different eye-movement related nodes, such as attribute and alternative wise gaze biases or gaze-dependent leakage and inhibition, so that the mechanisms that describe the data best can be identified and their relative contribution to model fit can be measured. All switchboard models resembled the general form of the gaze-dependent accumulation model presented in Glickman et al. </w:t>
+      </w:r>
+      <w:r>
+        <w:rPr>
+          <w:lang w:val="en-GB"/>
+        </w:rPr>
+        <w:t>(</w:t>
+      </w:r>
+      <w:r>
+        <w:rPr>
+          <w:lang w:val="en-GB"/>
+        </w:rPr>
+        <w:t>2019</w:t>
+      </w:r>
+      <w:r>
+        <w:rPr>
+          <w:lang w:val="en-GB"/>
+        </w:rPr>
+        <w:t xml:space="preserve">) </w:t>
+      </w:r>
+      <w:r>
+        <w:rPr>
+          <w:lang w:val="en-GB"/>
+        </w:rPr>
+        <w:t xml:space="preserve">and the GLA adaptation to three items </w:t>
+      </w:r>
+      <w:r>
+        <w:rPr>
+          <w:lang w:val="en-GB"/>
+        </w:rPr>
+        <w:t>(</w:t>
+      </w:r>
+      <w:r>
+        <w:rPr>
+          <w:lang w:val="en-GB"/>
+        </w:rPr>
+        <w:t xml:space="preserve">see above and Figure </w:t>
+      </w:r>
+      <w:r>
+        <w:rPr>
+          <w:rStyle w:val="Hyperlink"/>
+          <w:lang w:val="en-GB"/>
+        </w:rPr>
+        <w:fldChar w:fldCharType="begin"/>
+      </w:r>
+      <w:r>
+        <w:rPr>
+          <w:rStyle w:val="Hyperlink"/>
+          <w:lang w:val="en-GB"/>
+        </w:rPr>
+        <w:instrText xml:space="preserve"> HYPERLINK \l "fig:fig4-switchboard-overview" \h </w:instrText>
+      </w:r>
+      <w:r>
+        <w:rPr>
+          <w:rStyle w:val="Hyperlink"/>
+          <w:lang w:val="en-GB"/>
+        </w:rPr>
+        <w:fldChar w:fldCharType="separate"/>
+      </w:r>
+      <w:r>
+        <w:rPr>
+          <w:rStyle w:val="Hyperlink"/>
+          <w:lang w:val="en-GB"/>
+        </w:rPr>
+        <w:t>4</w:t>
+      </w:r>
+      <w:r>
+        <w:rPr>
+          <w:rStyle w:val="Hyperlink"/>
+          <w:lang w:val="en-GB"/>
+        </w:rPr>
+        <w:fldChar w:fldCharType="end"/>
+      </w:r>
       <w:r>
         <w:rPr>
           <w:lang w:val="en-GB"/>
@@ -22739,21 +22090,7 @@
         <w:rPr>
           <w:lang w:val="en-GB"/>
         </w:rPr>
-        <w:t>. We now describe the d</w:t>
-      </w:r>
-      <w:proofErr w:type="spellStart"/>
-      <w:r>
-        <w:rPr>
-          <w:lang w:val="en-GB"/>
-        </w:rPr>
-        <w:t>ifferent</w:t>
-      </w:r>
-      <w:proofErr w:type="spellEnd"/>
-      <w:r>
-        <w:rPr>
-          <w:lang w:val="en-GB"/>
-        </w:rPr>
-        <w:t xml:space="preserve"> nodes and levels of the analysis, that are combined to generate the different model variants:</w:t>
+        <w:t>. We now describe the different nodes and levels of the analysis, that are combined to generate the different model variants:</w:t>
       </w:r>
     </w:p>
     <w:p>
@@ -23802,8 +23139,8 @@
           </m:sSubSup>
         </m:oMath>
       </m:oMathPara>
-      <w:bookmarkStart w:id="89" w:name="attribute-integration"/>
-      <w:bookmarkEnd w:id="89"/>
+      <w:bookmarkStart w:id="19" w:name="attribute-integration"/>
+      <w:bookmarkEnd w:id="19"/>
     </w:p>
     <w:p>
       <w:pPr>
@@ -24107,8 +23444,8 @@
         </w:rPr>
         <w:t xml:space="preserve"> = 3).</w:t>
       </w:r>
-      <w:bookmarkStart w:id="90" w:name="evidence-comparison"/>
-      <w:bookmarkEnd w:id="90"/>
+      <w:bookmarkStart w:id="20" w:name="evidence-comparison"/>
+      <w:bookmarkEnd w:id="20"/>
     </w:p>
     <w:p>
       <w:pPr>
@@ -24229,21 +23566,7 @@
         <w:rPr>
           <w:lang w:val="en-GB"/>
         </w:rPr>
-        <w:t>) controlling the discount rate of unattended alternativ</w:t>
-      </w:r>
-      <w:proofErr w:type="spellStart"/>
-      <w:r>
-        <w:rPr>
-          <w:lang w:val="en-GB"/>
-        </w:rPr>
-        <w:t>es</w:t>
-      </w:r>
-      <w:proofErr w:type="spellEnd"/>
-      <w:r>
-        <w:rPr>
-          <w:lang w:val="en-GB"/>
-        </w:rPr>
-        <w:t xml:space="preserve"> during accumulation. If switched off, the gaze</w:t>
+        <w:t>) controlling the discount rate of unattended alternatives during accumulation. If switched off, the gaze</w:t>
       </w:r>
       <w:r>
         <w:rPr>
@@ -24272,8 +23595,8 @@
         </w:rPr>
         <w:t xml:space="preserve"> was set to one.</w:t>
       </w:r>
-      <w:bookmarkStart w:id="91" w:name="alternative-wise-gaze-discount"/>
-      <w:bookmarkEnd w:id="91"/>
+      <w:bookmarkStart w:id="21" w:name="alternative-wise-gaze-discount"/>
+      <w:bookmarkEnd w:id="21"/>
     </w:p>
     <w:p>
       <w:pPr>
@@ -24410,8 +23733,8 @@
         </w:rPr>
         <w:t>.</w:t>
       </w:r>
-      <w:bookmarkStart w:id="92" w:name="attribute-wise-gaze-discount"/>
-      <w:bookmarkEnd w:id="92"/>
+      <w:bookmarkStart w:id="22" w:name="attribute-wise-gaze-discount"/>
+      <w:bookmarkEnd w:id="22"/>
     </w:p>
     <w:p>
       <w:pPr>
@@ -24460,7 +23783,7 @@
         <w:rPr>
           <w:lang w:val="en-GB"/>
         </w:rPr>
-        <w:t xml:space="preserve"> leakage, where we estimated a parameter </w:t>
+        <w:t xml:space="preserve"> leak, where we estimated a parameter </w:t>
       </w:r>
       <m:oMath>
         <m:r>
@@ -24542,8 +23865,8 @@
         </w:rPr>
         <w:t xml:space="preserve"> parameter.</w:t>
       </w:r>
-      <w:bookmarkStart w:id="93" w:name="accumulation-leak"/>
-      <w:bookmarkEnd w:id="93"/>
+      <w:bookmarkStart w:id="23" w:name="accumulation-leak"/>
+      <w:bookmarkEnd w:id="23"/>
     </w:p>
     <w:p>
       <w:pPr>
@@ -24652,21 +23975,7 @@
         <w:rPr>
           <w:lang w:val="en-GB"/>
         </w:rPr>
-        <w:t>, resulting in uniform inhibition (pr</w:t>
-      </w:r>
-      <w:proofErr w:type="spellStart"/>
-      <w:r>
-        <w:rPr>
-          <w:lang w:val="en-GB"/>
-        </w:rPr>
-        <w:t>oportional</w:t>
-      </w:r>
-      <w:proofErr w:type="spellEnd"/>
-      <w:r>
-        <w:rPr>
-          <w:lang w:val="en-GB"/>
-        </w:rPr>
-        <w:t xml:space="preserve"> to the accumulators’ activation level), across items. Thirdly, we considered </w:t>
+        <w:t xml:space="preserve">, resulting in uniform inhibition (proportional to the accumulators’ activation level), across items. Thirdly, we considered </w:t>
       </w:r>
       <w:r>
         <w:rPr>
@@ -24769,21 +24078,7 @@
         <w:rPr>
           <w:lang w:val="en-GB"/>
         </w:rPr>
-        <w:t>. As we did for MDFT, we log-transformed probability and outcome a</w:t>
-      </w:r>
-      <w:proofErr w:type="spellStart"/>
-      <w:r>
-        <w:rPr>
-          <w:lang w:val="en-GB"/>
-        </w:rPr>
-        <w:t>ttributes</w:t>
-      </w:r>
-      <w:proofErr w:type="spellEnd"/>
-      <w:r>
-        <w:rPr>
-          <w:lang w:val="en-GB"/>
-        </w:rPr>
-        <w:t xml:space="preserve"> and rescaled them to a range between 0 and 1 before applying the distance function. This implementation uses a sensitivity parameter </w:t>
+        <w:t xml:space="preserve">. As we did for MDFT, we log-transformed probability and outcome attributes and rescaled them to a range between 0 and 1 before applying the distance function. This implementation uses a sensitivity parameter </w:t>
       </w:r>
       <m:oMath>
         <m:r>
@@ -24834,21 +24129,7 @@
         <w:rPr>
           <w:lang w:val="en-GB"/>
         </w:rPr>
-        <w:t xml:space="preserve"> (this parameter is already u</w:t>
-      </w:r>
-      <w:proofErr w:type="spellStart"/>
-      <w:r>
-        <w:rPr>
-          <w:lang w:val="en-GB"/>
-        </w:rPr>
-        <w:t>sed</w:t>
-      </w:r>
-      <w:proofErr w:type="spellEnd"/>
-      <w:r>
-        <w:rPr>
-          <w:lang w:val="en-GB"/>
-        </w:rPr>
-        <w:t xml:space="preserve"> if attribute integration is </w:t>
+        <w:t xml:space="preserve"> (this parameter is already used if attribute integration is </w:t>
       </w:r>
       <w:r>
         <w:rPr>
@@ -25002,7 +24283,6 @@
       <w:pPr>
         <w:pStyle w:val="BodyText"/>
         <w:rPr>
-          <w:ins w:id="94" w:author="Felix Molter" w:date="2021-01-30T17:21:00Z"/>
           <w:lang w:val="en-GB"/>
         </w:rPr>
       </w:pPr>
@@ -25027,10 +24307,10 @@
         <w:lastRenderedPageBreak/>
         <w:t>between model variants, we computed the BIC for each model and participant to obtain a measure of model fit, corrected for model complexity.</w:t>
       </w:r>
-      <w:bookmarkStart w:id="95" w:name="sec%252525253Amethods%252525253Aswitchbo"/>
-      <w:bookmarkStart w:id="96" w:name="X405033ee9926463d967c91b1a821169004c7e29"/>
-      <w:bookmarkEnd w:id="95"/>
-      <w:bookmarkEnd w:id="96"/>
+      <w:bookmarkStart w:id="24" w:name="sec%252525253Amethods%252525253Aswitchbo"/>
+      <w:bookmarkStart w:id="25" w:name="X405033ee9926463d967c91b1a821169004c7e29"/>
+      <w:bookmarkEnd w:id="24"/>
+      <w:bookmarkEnd w:id="25"/>
     </w:p>
     <w:p>
       <w:pPr>
@@ -25039,48 +24319,27 @@
           <w:lang w:val="en-GB"/>
         </w:rPr>
       </w:pPr>
-      <w:commentRangeStart w:id="97"/>
-      <w:ins w:id="98" w:author="Felix Molter" w:date="2021-01-30T17:21:00Z">
-        <w:r>
-          <w:rPr>
-            <w:lang w:val="en-GB"/>
-          </w:rPr>
-          <w:t xml:space="preserve">The </w:t>
-        </w:r>
-        <w:commentRangeEnd w:id="97"/>
-        <w:r>
-          <w:rPr>
-            <w:rStyle w:val="CommentReference"/>
-          </w:rPr>
-          <w:commentReference w:id="97"/>
-        </w:r>
-        <w:r>
-          <w:rPr>
-            <w:lang w:val="en-GB"/>
-          </w:rPr>
-          <w:t xml:space="preserve">optimization algorithm failed to find a solution better than a random model for 108 of 6400 (1.69%) of estimation runs. Since all model variants used the soft-max choice rule (Equation </w:t>
-        </w:r>
-        <w:r>
-          <w:rPr>
-            <w:rStyle w:val="Hyperlink"/>
-            <w:lang w:val="en-GB"/>
-          </w:rPr>
-          <w:fldChar w:fldCharType="begin"/>
-        </w:r>
-        <w:r>
-          <w:rPr>
-            <w:rStyle w:val="Hyperlink"/>
-            <w:lang w:val="en-GB"/>
-          </w:rPr>
-          <w:instrText xml:space="preserve"> HYPERLINK \l "eq:softmax" \h </w:instrText>
-        </w:r>
-        <w:r>
-          <w:rPr>
-            <w:rStyle w:val="Hyperlink"/>
-            <w:lang w:val="en-GB"/>
-          </w:rPr>
-          <w:fldChar w:fldCharType="separate"/>
-        </w:r>
+      <w:commentRangeStart w:id="26"/>
+      <w:r>
+        <w:rPr>
+          <w:lang w:val="en-GB"/>
+        </w:rPr>
+        <w:t xml:space="preserve">The </w:t>
+      </w:r>
+      <w:commentRangeEnd w:id="26"/>
+      <w:r>
+        <w:rPr>
+          <w:rStyle w:val="CommentReference"/>
+        </w:rPr>
+        <w:commentReference w:id="26"/>
+      </w:r>
+      <w:r>
+        <w:rPr>
+          <w:lang w:val="en-GB"/>
+        </w:rPr>
+        <w:t xml:space="preserve">optimization algorithm failed to find a solution better than a random model for 108 of 6400 (1.69%) of estimation runs. Since all model variants used the soft-max choice rule (Equation </w:t>
+      </w:r>
+      <w:hyperlink w:anchor="eq:softmax">
         <w:r>
           <w:rPr>
             <w:rStyle w:val="Hyperlink"/>
@@ -25106,67 +24365,52 @@
           </w:rPr>
           <w:t>]</w:t>
         </w:r>
-        <w:r>
+      </w:hyperlink>
+      <w:r>
+        <w:rPr>
+          <w:lang w:val="en-GB"/>
+        </w:rPr>
+        <w:t xml:space="preserve">) and therefore could predict random choices by setting the inverse temperature parameter </w:t>
+      </w:r>
+      <m:oMath>
+        <m:r>
           <w:rPr>
-            <w:rStyle w:val="Hyperlink"/>
+            <w:rFonts w:ascii="Cambria Math" w:hAnsi="Cambria Math"/>
             <w:lang w:val="en-GB"/>
           </w:rPr>
-          <w:fldChar w:fldCharType="end"/>
-        </w:r>
-        <w:r>
-          <w:rPr>
-            <w:lang w:val="en-GB"/>
-          </w:rPr>
-          <w:t xml:space="preserve">) and therefore could predict random choices by setting the inverse temperature parameter </w:t>
-        </w:r>
-        <m:oMath>
-          <m:r>
-            <w:rPr>
-              <w:rFonts w:ascii="Cambria Math" w:hAnsi="Cambria Math"/>
-              <w:lang w:val="en-GB"/>
-            </w:rPr>
-            <m:t>β</m:t>
-          </m:r>
-        </m:oMath>
-        <w:r>
-          <w:rPr>
-            <w:lang w:val="en-GB"/>
-          </w:rPr>
-          <w:t xml:space="preserve"> to 0, this indicates non-convergence of the optimization algorithm. All but one non-converged estimation run used distance-dependent inhibition. </w:t>
-        </w:r>
-      </w:ins>
-      <w:ins w:id="99" w:author="Felix Molter" w:date="2021-01-30T17:22:00Z">
-        <w:r>
-          <w:rPr>
-            <w:lang w:val="en-GB"/>
-          </w:rPr>
-          <w:t>W</w:t>
-        </w:r>
-      </w:ins>
-      <w:ins w:id="100" w:author="Felix Molter" w:date="2021-01-30T17:21:00Z">
-        <w:r>
-          <w:rPr>
-            <w:lang w:val="en-GB"/>
-          </w:rPr>
-          <w:t>e set the maximum-likelihood estimates of the failed runs to that of the nested random model</w:t>
-        </w:r>
-      </w:ins>
-      <w:ins w:id="101" w:author="Felix Molter" w:date="2021-01-30T17:22:00Z">
-        <w:r>
-          <w:rPr>
-            <w:lang w:val="en-GB"/>
-          </w:rPr>
-          <w:t xml:space="preserve"> for all analyses</w:t>
-        </w:r>
-      </w:ins>
-      <w:ins w:id="102" w:author="Felix Molter" w:date="2021-01-30T17:21:00Z">
-        <w:r>
-          <w:rPr>
-            <w:lang w:val="en-GB"/>
-          </w:rPr>
-          <w:t>.</w:t>
-        </w:r>
-      </w:ins>
+          <m:t>β</m:t>
+        </m:r>
+      </m:oMath>
+      <w:r>
+        <w:rPr>
+          <w:lang w:val="en-GB"/>
+        </w:rPr>
+        <w:t xml:space="preserve"> to 0, this indicates non-convergence of the optimization algorithm. All but one non-converged estimation run used distance-dependent inhibition. </w:t>
+      </w:r>
+      <w:r>
+        <w:rPr>
+          <w:lang w:val="en-GB"/>
+        </w:rPr>
+        <w:t>W</w:t>
+      </w:r>
+      <w:r>
+        <w:rPr>
+          <w:lang w:val="en-GB"/>
+        </w:rPr>
+        <w:t>e set the maximum-likelihood estimates of the failed runs to that of the nested random model</w:t>
+      </w:r>
+      <w:r>
+        <w:rPr>
+          <w:lang w:val="en-GB"/>
+        </w:rPr>
+        <w:t xml:space="preserve"> for all analyses</w:t>
+      </w:r>
+      <w:r>
+        <w:rPr>
+          <w:lang w:val="en-GB"/>
+        </w:rPr>
+        <w:t>.</w:t>
+      </w:r>
     </w:p>
     <w:p>
       <w:pPr>
@@ -25459,8 +24703,8 @@
         </w:rPr>
         <w:t>, 2016).</w:t>
       </w:r>
-      <w:bookmarkStart w:id="103" w:name="statistical-modeling"/>
-      <w:bookmarkEnd w:id="103"/>
+      <w:bookmarkStart w:id="27" w:name="statistical-modeling"/>
+      <w:bookmarkEnd w:id="27"/>
     </w:p>
     <w:p>
       <w:pPr>
@@ -25657,8 +24901,8 @@
         </w:rPr>
         <w:t>, &amp; Nichols, 2011). Figures were created using matplotlib (Hunter, 2007).</w:t>
       </w:r>
-      <w:bookmarkStart w:id="104" w:name="software"/>
-      <w:bookmarkEnd w:id="104"/>
+      <w:bookmarkStart w:id="28" w:name="software"/>
+      <w:bookmarkEnd w:id="28"/>
     </w:p>
     <w:p>
       <w:pPr>
@@ -25813,8 +25057,8 @@
         </w:rPr>
         <w:t>(5), 396–403.</w:t>
       </w:r>
-      <w:bookmarkStart w:id="105" w:name="ref-armel2008biasing"/>
-      <w:bookmarkEnd w:id="105"/>
+      <w:bookmarkStart w:id="29" w:name="ref-armel2008biasing"/>
+      <w:bookmarkEnd w:id="29"/>
     </w:p>
     <w:p>
       <w:pPr>
@@ -25897,8 +25141,8 @@
         </w:rPr>
         <w:t>(12), 1982.</w:t>
       </w:r>
-      <w:bookmarkStart w:id="106" w:name="ref-ashby2016finding"/>
-      <w:bookmarkEnd w:id="106"/>
+      <w:bookmarkStart w:id="30" w:name="ref-ashby2016finding"/>
+      <w:bookmarkEnd w:id="30"/>
     </w:p>
     <w:p>
       <w:pPr>
@@ -25989,8 +25233,8 @@
         </w:rPr>
         <w:t>(3), 1331.</w:t>
       </w:r>
-      <w:bookmarkStart w:id="107" w:name="ref-berkowitsch2014rigorously"/>
-      <w:bookmarkEnd w:id="107"/>
+      <w:bookmarkStart w:id="31" w:name="ref-berkowitsch2014rigorously"/>
+      <w:bookmarkEnd w:id="31"/>
     </w:p>
     <w:p>
       <w:pPr>
@@ -26031,8 +25275,8 @@
         </w:rPr>
         <w:t>(3), 522.</w:t>
       </w:r>
-      <w:bookmarkStart w:id="108" w:name="ref-bhatia2013associations"/>
-      <w:bookmarkEnd w:id="108"/>
+      <w:bookmarkStart w:id="32" w:name="ref-bhatia2013associations"/>
+      <w:bookmarkEnd w:id="32"/>
     </w:p>
     <w:p>
       <w:pPr>
@@ -26062,8 +25306,8 @@
         </w:rPr>
         <w:t>Multivariate models of preference and choice.</w:t>
       </w:r>
-      <w:bookmarkStart w:id="109" w:name="ref-bockenholt1992multivariate"/>
-      <w:bookmarkEnd w:id="109"/>
+      <w:bookmarkStart w:id="33" w:name="ref-bockenholt1992multivariate"/>
+      <w:bookmarkEnd w:id="33"/>
     </w:p>
     <w:p>
       <w:pPr>
@@ -26104,8 +25348,8 @@
         </w:rPr>
         <w:t>(4), 433–436.</w:t>
       </w:r>
-      <w:bookmarkStart w:id="110" w:name="ref-brainard1997psychophysics"/>
-      <w:bookmarkEnd w:id="110"/>
+      <w:bookmarkStart w:id="34" w:name="ref-brainard1997psychophysics"/>
+      <w:bookmarkEnd w:id="34"/>
     </w:p>
     <w:p>
       <w:pPr>
@@ -26168,8 +25412,8 @@
         </w:rPr>
         <w:t>(3), 345–370.</w:t>
       </w:r>
-      <w:bookmarkStart w:id="111" w:name="ref-busemeyer2002survey"/>
-      <w:bookmarkEnd w:id="111"/>
+      <w:bookmarkStart w:id="35" w:name="ref-busemeyer2002survey"/>
+      <w:bookmarkEnd w:id="35"/>
     </w:p>
     <w:p>
       <w:pPr>
@@ -26246,8 +25490,8 @@
         </w:rPr>
         <w:t>(3), 251–263.</w:t>
       </w:r>
-      <w:bookmarkStart w:id="112" w:name="ref-busemeyer2019cognitive"/>
-      <w:bookmarkEnd w:id="112"/>
+      <w:bookmarkStart w:id="36" w:name="ref-busemeyer2019cognitive"/>
+      <w:bookmarkEnd w:id="36"/>
     </w:p>
     <w:p>
       <w:pPr>
@@ -26296,8 +25540,8 @@
         </w:rPr>
         <w:t>(3), 934–942.</w:t>
       </w:r>
-      <w:bookmarkStart w:id="113" w:name="ref-cataldo2019comparison"/>
-      <w:bookmarkEnd w:id="113"/>
+      <w:bookmarkStart w:id="37" w:name="ref-cataldo2019comparison"/>
+      <w:bookmarkEnd w:id="37"/>
     </w:p>
     <w:p>
       <w:pPr>
@@ -26346,8 +25590,8 @@
         </w:rPr>
         <w:t>(3), 255–289.</w:t>
       </w:r>
-      <w:bookmarkStart w:id="114" w:name="ref-cavagnaro2013discriminating"/>
-      <w:bookmarkEnd w:id="114"/>
+      <w:bookmarkStart w:id="38" w:name="ref-cavagnaro2013discriminating"/>
+      <w:bookmarkEnd w:id="38"/>
     </w:p>
     <w:p>
       <w:pPr>
@@ -26417,8 +25661,8 @@
         </w:rPr>
         <w:t>(4), 1476.</w:t>
       </w:r>
-      <w:bookmarkStart w:id="115" w:name="ref-cavanagh2014eye"/>
-      <w:bookmarkEnd w:id="115"/>
+      <w:bookmarkStart w:id="39" w:name="ref-cavanagh2014eye"/>
+      <w:bookmarkEnd w:id="39"/>
     </w:p>
     <w:p>
       <w:pPr>
@@ -26473,8 +25717,8 @@
         </w:rPr>
         <w:t>, 45–72.</w:t>
       </w:r>
-      <w:bookmarkStart w:id="116" w:name="ref-cohen2017multi"/>
-      <w:bookmarkEnd w:id="116"/>
+      <w:bookmarkStart w:id="40" w:name="ref-cohen2017multi"/>
+      <w:bookmarkEnd w:id="40"/>
     </w:p>
     <w:p>
       <w:pPr>
@@ -26578,8 +25822,8 @@
         </w:rPr>
         <w:t>, 34–45.</w:t>
       </w:r>
-      <w:bookmarkStart w:id="117" w:name="ref-fisher2017attentional"/>
-      <w:bookmarkEnd w:id="117"/>
+      <w:bookmarkStart w:id="41" w:name="ref-fisher2017attentional"/>
+      <w:bookmarkEnd w:id="41"/>
     </w:p>
     <w:p>
       <w:pPr>
@@ -26628,8 +25872,8 @@
         </w:rPr>
         <w:t>(1), 1–8.</w:t>
       </w:r>
-      <w:bookmarkStart w:id="118" w:name="ref-folke2016explicit"/>
-      <w:bookmarkEnd w:id="118"/>
+      <w:bookmarkStart w:id="42" w:name="ref-folke2016explicit"/>
+      <w:bookmarkEnd w:id="42"/>
     </w:p>
     <w:p>
       <w:pPr>
@@ -26721,8 +25965,8 @@
         </w:rPr>
         <w:t>(8), e1007201.</w:t>
       </w:r>
-      <w:bookmarkStart w:id="119" w:name="ref-glickman2019formation"/>
-      <w:bookmarkEnd w:id="119"/>
+      <w:bookmarkStart w:id="43" w:name="ref-glickman2019formation"/>
+      <w:bookmarkEnd w:id="43"/>
     </w:p>
     <w:p>
       <w:pPr>
@@ -26816,8 +26060,8 @@
         </w:rPr>
         <w:t>, 1–12.</w:t>
       </w:r>
-      <w:bookmarkStart w:id="120" w:name="ref-gluth2020value"/>
-      <w:bookmarkEnd w:id="120"/>
+      <w:bookmarkStart w:id="44" w:name="ref-gluth2020value"/>
+      <w:bookmarkEnd w:id="44"/>
     </w:p>
     <w:p>
       <w:pPr>
@@ -26896,8 +26140,8 @@
         </w:rPr>
         <w:t>, e39659.</w:t>
       </w:r>
-      <w:bookmarkStart w:id="121" w:name="ref-gluth2018value"/>
-      <w:bookmarkEnd w:id="121"/>
+      <w:bookmarkStart w:id="45" w:name="ref-gluth2018value"/>
+      <w:bookmarkEnd w:id="45"/>
     </w:p>
     <w:p>
       <w:pPr>
@@ -27161,8 +26405,8 @@
         </w:rPr>
         <w:t xml:space="preserve"> (2010).</w:t>
       </w:r>
-      <w:bookmarkStart w:id="122" w:name="ref-hotaling2010theoretical"/>
-      <w:bookmarkEnd w:id="122"/>
+      <w:bookmarkStart w:id="46" w:name="ref-hotaling2010theoretical"/>
+      <w:bookmarkEnd w:id="46"/>
     </w:p>
     <w:p>
       <w:pPr>
@@ -27239,8 +26483,8 @@
         </w:rPr>
         <w:t>(3), 201.</w:t>
       </w:r>
-      <w:bookmarkStart w:id="123" w:name="ref-hotaling2019quantitative"/>
-      <w:bookmarkEnd w:id="123"/>
+      <w:bookmarkStart w:id="47" w:name="ref-hotaling2019quantitative"/>
+      <w:bookmarkEnd w:id="47"/>
     </w:p>
     <w:p>
       <w:pPr>
@@ -27295,8 +26539,8 @@
         </w:rPr>
         <w:t>(1), 90–98.</w:t>
       </w:r>
-      <w:bookmarkStart w:id="124" w:name="ref-huber1982adding"/>
-      <w:bookmarkEnd w:id="124"/>
+      <w:bookmarkStart w:id="48" w:name="ref-huber1982adding"/>
+      <w:bookmarkEnd w:id="48"/>
     </w:p>
     <w:p>
       <w:pPr>
@@ -27613,8 +26857,8 @@
         </w:rPr>
         <w:t>(10), 1292–1298.</w:t>
       </w:r>
-      <w:bookmarkStart w:id="125" w:name="ref-krajbich2010visual"/>
-      <w:bookmarkEnd w:id="125"/>
+      <w:bookmarkStart w:id="49" w:name="ref-krajbich2010visual"/>
+      <w:bookmarkEnd w:id="49"/>
     </w:p>
     <w:p>
       <w:pPr>
@@ -27655,8 +26899,8 @@
         </w:rPr>
         <w:t>, 193.</w:t>
       </w:r>
-      <w:bookmarkStart w:id="126" w:name="ref-krajbich2012attentional"/>
-      <w:bookmarkEnd w:id="126"/>
+      <w:bookmarkStart w:id="50" w:name="ref-krajbich2012attentional"/>
+      <w:bookmarkEnd w:id="50"/>
     </w:p>
     <w:p>
       <w:pPr>
@@ -27711,8 +26955,8 @@
         </w:rPr>
         <w:t>(33), 13852–13857.</w:t>
       </w:r>
-      <w:bookmarkStart w:id="127" w:name="ref-krajbich2011multialternative"/>
-      <w:bookmarkEnd w:id="127"/>
+      <w:bookmarkStart w:id="51" w:name="ref-krajbich2011multialternative"/>
+      <w:bookmarkEnd w:id="51"/>
     </w:p>
     <w:p>
       <w:pPr>
@@ -27762,8 +27006,8 @@
         </w:rPr>
         <w:t>(2), 573.</w:t>
       </w:r>
-      <w:bookmarkStart w:id="128" w:name="ref-kruschke2013bayesian"/>
-      <w:bookmarkEnd w:id="128"/>
+      <w:bookmarkStart w:id="52" w:name="ref-kruschke2013bayesian"/>
+      <w:bookmarkEnd w:id="52"/>
     </w:p>
     <w:p>
       <w:pPr>
@@ -27869,8 +27113,8 @@
         </w:rPr>
         <w:t>. Academic Press.</w:t>
       </w:r>
-      <w:bookmarkStart w:id="129" w:name="ref-kruschke2014doing"/>
-      <w:bookmarkEnd w:id="129"/>
+      <w:bookmarkStart w:id="53" w:name="ref-kruschke2014doing"/>
+      <w:bookmarkEnd w:id="53"/>
     </w:p>
     <w:p>
       <w:pPr>
@@ -27934,8 +27178,8 @@
         </w:rPr>
         <w:t>; New York: Cambridge University Press.</w:t>
       </w:r>
-      <w:bookmarkStart w:id="130" w:name="ref-leeBayesianCognitiveModeling2013"/>
-      <w:bookmarkEnd w:id="130"/>
+      <w:bookmarkStart w:id="54" w:name="ref-leeBayesianCognitiveModeling2013"/>
+      <w:bookmarkEnd w:id="54"/>
     </w:p>
     <w:p>
       <w:pPr>
@@ -28118,8 +27362,8 @@
         </w:rPr>
         <w:t>(15), 6139–6144.</w:t>
       </w:r>
-      <w:bookmarkStart w:id="131" w:name="ref-louie2013normalization"/>
-      <w:bookmarkEnd w:id="131"/>
+      <w:bookmarkStart w:id="55" w:name="ref-louie2013normalization"/>
+      <w:bookmarkEnd w:id="55"/>
     </w:p>
     <w:p>
       <w:pPr>
@@ -28164,8 +27408,8 @@
         </w:rPr>
         <w:t>. New York: John Wiley &amp; Sons.</w:t>
       </w:r>
-      <w:bookmarkStart w:id="132" w:name="ref-luce1959individual"/>
-      <w:bookmarkEnd w:id="132"/>
+      <w:bookmarkStart w:id="56" w:name="ref-luce1959individual"/>
+      <w:bookmarkEnd w:id="56"/>
     </w:p>
     <w:p>
       <w:pPr>
@@ -28234,8 +27478,8 @@
         </w:rPr>
         <w:t>(5).</w:t>
       </w:r>
-      <w:bookmarkStart w:id="133" w:name="ref-marini2020attraction"/>
-      <w:bookmarkEnd w:id="133"/>
+      <w:bookmarkStart w:id="57" w:name="ref-marini2020attraction"/>
+      <w:bookmarkEnd w:id="57"/>
     </w:p>
     <w:p>
       <w:pPr>
@@ -28426,8 +27670,8 @@
         </w:rPr>
         <w:t>(1), 1–10.</w:t>
       </w:r>
-      <w:bookmarkStart w:id="134" w:name="ref-mohr2017attraction"/>
-      <w:bookmarkEnd w:id="134"/>
+      <w:bookmarkStart w:id="58" w:name="ref-mohr2017attraction"/>
+      <w:bookmarkEnd w:id="58"/>
     </w:p>
     <w:p>
       <w:pPr>
@@ -28491,8 +27735,8 @@
         </w:rPr>
         <w:t>(12), e0226428.</w:t>
       </w:r>
-      <w:bookmarkStart w:id="135" w:name="ref-molter2019glambox"/>
-      <w:bookmarkEnd w:id="135"/>
+      <w:bookmarkStart w:id="59" w:name="ref-molter2019glambox"/>
+      <w:bookmarkEnd w:id="59"/>
     </w:p>
     <w:p>
       <w:pPr>
@@ -28653,8 +27897,8 @@
         </w:rPr>
         <w:t>(4), 512.</w:t>
       </w:r>
-      <w:bookmarkStart w:id="136" w:name="ref-noguchi2018multialternative"/>
-      <w:bookmarkEnd w:id="136"/>
+      <w:bookmarkStart w:id="60" w:name="ref-noguchi2018multialternative"/>
+      <w:bookmarkEnd w:id="60"/>
     </w:p>
     <w:p>
       <w:pPr>
@@ -28845,8 +28089,8 @@
         </w:rPr>
         <w:t>(13), 4170–4175.</w:t>
       </w:r>
-      <w:bookmarkStart w:id="137" w:name="ref-parnamets2015biasing"/>
-      <w:bookmarkEnd w:id="137"/>
+      <w:bookmarkStart w:id="61" w:name="ref-parnamets2015biasing"/>
+      <w:bookmarkEnd w:id="61"/>
     </w:p>
     <w:p>
       <w:pPr>
@@ -28916,8 +28160,8 @@
         </w:rPr>
         <w:t>. Elsevier.</w:t>
       </w:r>
-      <w:bookmarkStart w:id="138" w:name="ref-penny2011statistical"/>
-      <w:bookmarkEnd w:id="138"/>
+      <w:bookmarkStart w:id="62" w:name="ref-penny2011statistical"/>
+      <w:bookmarkEnd w:id="62"/>
     </w:p>
     <w:p>
       <w:pPr>
@@ -28995,8 +28239,8 @@
         </w:rPr>
         <w:t>(3), 631–661.</w:t>
       </w:r>
-      <w:bookmarkStart w:id="139" w:name="ref-rieskamp2006extending"/>
-      <w:bookmarkEnd w:id="139"/>
+      <w:bookmarkStart w:id="63" w:name="ref-rieskamp2006extending"/>
+      <w:bookmarkEnd w:id="63"/>
     </w:p>
     <w:p>
       <w:pPr>
@@ -29099,8 +28343,8 @@
         </w:rPr>
         <w:t>, 971–985.</w:t>
       </w:r>
-      <w:bookmarkStart w:id="140" w:name="ref-rigouxBayesianModelSelection2014"/>
-      <w:bookmarkEnd w:id="140"/>
+      <w:bookmarkStart w:id="64" w:name="ref-rigouxBayesianModelSelection2014"/>
+      <w:bookmarkEnd w:id="64"/>
     </w:p>
     <w:p>
       <w:pPr>
@@ -29169,8 +28413,8 @@
         </w:rPr>
         <w:t>(2), 370.</w:t>
       </w:r>
-      <w:bookmarkStart w:id="141" w:name="ref-roe2001multialternative"/>
-      <w:bookmarkEnd w:id="141"/>
+      <w:bookmarkStart w:id="65" w:name="ref-roe2001multialternative"/>
+      <w:bookmarkEnd w:id="65"/>
     </w:p>
     <w:p>
       <w:pPr>
@@ -29288,8 +28532,8 @@
         </w:rPr>
         <w:t>(1), 1–16.</w:t>
       </w:r>
-      <w:bookmarkStart w:id="142" w:name="ref-rouault2019prefrontal"/>
-      <w:bookmarkEnd w:id="142"/>
+      <w:bookmarkStart w:id="66" w:name="ref-rouault2019prefrontal"/>
+      <w:bookmarkEnd w:id="66"/>
     </w:p>
     <w:p>
       <w:pPr>
@@ -29489,8 +28733,8 @@
         </w:rPr>
         <w:t>(2), 461–464.</w:t>
       </w:r>
-      <w:bookmarkStart w:id="143" w:name="ref-schwarz1978estimating"/>
-      <w:bookmarkEnd w:id="143"/>
+      <w:bookmarkStart w:id="67" w:name="ref-schwarz1978estimating"/>
+      <w:bookmarkEnd w:id="67"/>
     </w:p>
     <w:p>
       <w:pPr>
@@ -29581,8 +28825,8 @@
         </w:rPr>
         <w:t>(12), 1317–1322.</w:t>
       </w:r>
-      <w:bookmarkStart w:id="144" w:name="ref-shimojo2003gaze"/>
-      <w:bookmarkEnd w:id="144"/>
+      <w:bookmarkStart w:id="68" w:name="ref-shimojo2003gaze"/>
+      <w:bookmarkEnd w:id="68"/>
     </w:p>
     <w:p>
       <w:pPr>
@@ -29623,8 +28867,8 @@
         </w:rPr>
         <w:t>(2), 158–174.</w:t>
       </w:r>
-      <w:bookmarkStart w:id="145" w:name="ref-simonson1989choice"/>
-      <w:bookmarkEnd w:id="145"/>
+      <w:bookmarkStart w:id="69" w:name="ref-simonson1989choice"/>
+      <w:bookmarkEnd w:id="69"/>
     </w:p>
     <w:p>
       <w:pPr>
@@ -29665,8 +28909,8 @@
         </w:rPr>
         <w:t>(12), 1810.</w:t>
       </w:r>
-      <w:bookmarkStart w:id="146" w:name="ref-smith2018attention"/>
-      <w:bookmarkEnd w:id="146"/>
+      <w:bookmarkStart w:id="70" w:name="ref-smith2018attention"/>
+      <w:bookmarkEnd w:id="70"/>
     </w:p>
     <w:p>
       <w:pPr>
@@ -29708,8 +28952,8 @@
         </w:rPr>
         <w:t>(1), 116–128.</w:t>
       </w:r>
-      <w:bookmarkStart w:id="147" w:name="ref-smith2019gaze"/>
-      <w:bookmarkEnd w:id="147"/>
+      <w:bookmarkStart w:id="71" w:name="ref-smith2019gaze"/>
+      <w:bookmarkEnd w:id="71"/>
     </w:p>
     <w:p>
       <w:pPr>
@@ -29792,8 +29036,8 @@
         </w:rPr>
         <w:t>(7), e1002607.</w:t>
       </w:r>
-      <w:bookmarkStart w:id="148" w:name="ref-soltani2012range"/>
-      <w:bookmarkEnd w:id="148"/>
+      <w:bookmarkStart w:id="72" w:name="ref-soltani2012range"/>
+      <w:bookmarkEnd w:id="72"/>
     </w:p>
     <w:p>
       <w:pPr>
@@ -29949,8 +29193,8 @@
         </w:rPr>
         <w:t>(6), 3291–3300.</w:t>
       </w:r>
-      <w:bookmarkStart w:id="149" w:name="ref-stojic2020uncertainty"/>
-      <w:bookmarkEnd w:id="149"/>
+      <w:bookmarkStart w:id="73" w:name="ref-stojic2020uncertainty"/>
+      <w:bookmarkEnd w:id="73"/>
     </w:p>
     <w:p>
       <w:pPr>
@@ -29999,8 +29243,8 @@
         </w:rPr>
         <w:t>(4), 341–359.</w:t>
       </w:r>
-      <w:bookmarkStart w:id="150" w:name="ref-storn1997differential"/>
-      <w:bookmarkEnd w:id="150"/>
+      <w:bookmarkStart w:id="74" w:name="ref-storn1997differential"/>
+      <w:bookmarkEnd w:id="74"/>
     </w:p>
     <w:p>
       <w:pPr>
@@ -30090,8 +29334,8 @@
         </w:rPr>
         <w:t>, 104077.</w:t>
       </w:r>
-      <w:bookmarkStart w:id="151" w:name="ref-sui2020timing"/>
-      <w:bookmarkEnd w:id="151"/>
+      <w:bookmarkStart w:id="75" w:name="ref-sui2020timing"/>
+      <w:bookmarkEnd w:id="75"/>
     </w:p>
     <w:p>
       <w:pPr>
@@ -30133,8 +29377,8 @@
         </w:rPr>
         <w:t>. MIT press.</w:t>
       </w:r>
-      <w:bookmarkStart w:id="152" w:name="ref-sutton2018reinforcement"/>
-      <w:bookmarkEnd w:id="152"/>
+      <w:bookmarkStart w:id="76" w:name="ref-sutton2018reinforcement"/>
+      <w:bookmarkEnd w:id="76"/>
     </w:p>
     <w:p>
       <w:pPr>
@@ -30189,8 +29433,8 @@
         </w:rPr>
         <w:t>, 468.</w:t>
       </w:r>
-      <w:bookmarkStart w:id="153" w:name="ref-tavares2017attentional"/>
-      <w:bookmarkEnd w:id="153"/>
+      <w:bookmarkStart w:id="77" w:name="ref-tavares2017attentional"/>
+      <w:bookmarkEnd w:id="77"/>
     </w:p>
     <w:p>
       <w:pPr>
@@ -30231,8 +29475,8 @@
         </w:rPr>
         <w:t>(6), 625–635.</w:t>
       </w:r>
-      <w:bookmarkStart w:id="154" w:name="ref-thomas2019gaze"/>
-      <w:bookmarkEnd w:id="154"/>
+      <w:bookmarkStart w:id="78" w:name="ref-thomas2019gaze"/>
+      <w:bookmarkEnd w:id="78"/>
     </w:p>
     <w:p>
       <w:pPr>
@@ -30309,8 +29553,8 @@
         </w:rPr>
         <w:t>(40), E3858–E3867.</w:t>
       </w:r>
-      <w:bookmarkStart w:id="155" w:name="ref-towal2011simultaneous"/>
-      <w:bookmarkEnd w:id="155"/>
+      <w:bookmarkStart w:id="79" w:name="ref-towal2011simultaneous"/>
+      <w:bookmarkEnd w:id="79"/>
     </w:p>
     <w:p>
       <w:pPr>
@@ -30366,8 +29610,8 @@
         </w:rPr>
         <w:t>(5), 962–968.</w:t>
       </w:r>
-      <w:bookmarkStart w:id="156" w:name="ref-trueblood2012multialternative"/>
-      <w:bookmarkEnd w:id="156"/>
+      <w:bookmarkStart w:id="80" w:name="ref-trueblood2012multialternative"/>
+      <w:bookmarkEnd w:id="80"/>
     </w:p>
     <w:p>
       <w:pPr>
@@ -30436,8 +29680,8 @@
         </w:rPr>
         <w:t>(2), 179.</w:t>
       </w:r>
-      <w:bookmarkStart w:id="157" w:name="ref-trueblood2014multiattribute"/>
-      <w:bookmarkEnd w:id="157"/>
+      <w:bookmarkStart w:id="81" w:name="ref-trueblood2014multiattribute"/>
+      <w:bookmarkEnd w:id="81"/>
     </w:p>
     <w:p>
       <w:pPr>
@@ -30491,8 +29735,8 @@
         </w:rPr>
         <w:t>, and usher (2015).</w:t>
       </w:r>
-      <w:bookmarkStart w:id="158" w:name="ref-trueblood2015fragile"/>
-      <w:bookmarkEnd w:id="158"/>
+      <w:bookmarkStart w:id="82" w:name="ref-trueblood2015fragile"/>
+      <w:bookmarkEnd w:id="82"/>
     </w:p>
     <w:p>
       <w:pPr>
@@ -30547,8 +29791,8 @@
         </w:rPr>
         <w:t>(6), 901–908.</w:t>
       </w:r>
-      <w:bookmarkStart w:id="159" w:name="ref-trueblood2013not"/>
-      <w:bookmarkEnd w:id="159"/>
+      <w:bookmarkStart w:id="83" w:name="ref-trueblood2013not"/>
+      <w:bookmarkEnd w:id="83"/>
     </w:p>
     <w:p>
       <w:pPr>
@@ -30632,8 +29876,8 @@
         </w:rPr>
         <w:t xml:space="preserve"> (pp. 3374–3379). Austin, TX: Cognitive Science Society.</w:t>
       </w:r>
-      <w:bookmarkStart w:id="160" w:name="ref-truebloodImpactPresentationOrder2017"/>
-      <w:bookmarkEnd w:id="160"/>
+      <w:bookmarkStart w:id="84" w:name="ref-truebloodImpactPresentationOrder2017"/>
+      <w:bookmarkEnd w:id="84"/>
     </w:p>
     <w:p>
       <w:pPr>
@@ -30688,8 +29932,8 @@
         </w:rPr>
         <w:t>(24), 9659–9664.</w:t>
       </w:r>
-      <w:bookmarkStart w:id="161" w:name="ref-tsetsos2012salience"/>
-      <w:bookmarkEnd w:id="161"/>
+      <w:bookmarkStart w:id="85" w:name="ref-tsetsos2012salience"/>
+      <w:bookmarkEnd w:id="85"/>
     </w:p>
     <w:p>
       <w:pPr>
@@ -30772,8 +30016,8 @@
         </w:rPr>
         <w:t>(3), 329.</w:t>
       </w:r>
-      <w:bookmarkStart w:id="162" w:name="ref-turner2018competing"/>
-      <w:bookmarkEnd w:id="162"/>
+      <w:bookmarkStart w:id="86" w:name="ref-turner2018competing"/>
+      <w:bookmarkEnd w:id="86"/>
     </w:p>
     <w:p>
       <w:pPr>
@@ -30814,8 +30058,8 @@
         </w:rPr>
         <w:t>(4), 281.</w:t>
       </w:r>
-      <w:bookmarkStart w:id="163" w:name="ref-tversky1972elimination"/>
-      <w:bookmarkEnd w:id="163"/>
+      <w:bookmarkStart w:id="87" w:name="ref-tversky1972elimination"/>
+      <w:bookmarkEnd w:id="87"/>
     </w:p>
     <w:p>
       <w:pPr>
@@ -30856,8 +30100,8 @@
         </w:rPr>
         <w:t>(4), 297–323.</w:t>
       </w:r>
-      <w:bookmarkStart w:id="164" w:name="ref-tversky1992advances"/>
-      <w:bookmarkEnd w:id="164"/>
+      <w:bookmarkStart w:id="88" w:name="ref-tversky1992advances"/>
+      <w:bookmarkEnd w:id="88"/>
     </w:p>
     <w:p>
       <w:pPr>
@@ -30898,8 +30142,8 @@
         </w:rPr>
         <w:t>(10), 1179–1189.</w:t>
       </w:r>
-      <w:bookmarkStart w:id="165" w:name="ref-tversky1993context"/>
-      <w:bookmarkEnd w:id="165"/>
+      <w:bookmarkStart w:id="89" w:name="ref-tversky1993context"/>
+      <w:bookmarkEnd w:id="89"/>
     </w:p>
     <w:p>
       <w:pPr>
@@ -30941,8 +30185,8 @@
         </w:rPr>
         <w:t>(3), 550.</w:t>
       </w:r>
-      <w:bookmarkStart w:id="166" w:name="ref-usher2001time"/>
-      <w:bookmarkEnd w:id="166"/>
+      <w:bookmarkStart w:id="90" w:name="ref-usher2001time"/>
+      <w:bookmarkEnd w:id="90"/>
     </w:p>
     <w:p>
       <w:pPr>
@@ -30997,8 +30241,8 @@
         </w:rPr>
         <w:t>(3), 757.</w:t>
       </w:r>
-      <w:bookmarkStart w:id="167" w:name="ref-usher2004loss"/>
-      <w:bookmarkEnd w:id="167"/>
+      <w:bookmarkStart w:id="91" w:name="ref-usher2004loss"/>
+      <w:bookmarkEnd w:id="91"/>
     </w:p>
     <w:p>
       <w:pPr>
@@ -31039,8 +30283,8 @@
         </w:rPr>
         <w:t>(1), 1–12.</w:t>
       </w:r>
-      <w:bookmarkStart w:id="168" w:name="ref-vaidya2015testing"/>
-      <w:bookmarkEnd w:id="168"/>
+      <w:bookmarkStart w:id="92" w:name="ref-vaidya2015testing"/>
+      <w:bookmarkEnd w:id="92"/>
     </w:p>
     <w:p>
       <w:pPr>
@@ -31177,8 +30421,8 @@
         </w:rPr>
         <w:t xml:space="preserve"> (2. ed.). Princeton: Princeton University Press.</w:t>
       </w:r>
-      <w:bookmarkStart w:id="169" w:name="ref-vonNeumann1947theory"/>
-      <w:bookmarkEnd w:id="169"/>
+      <w:bookmarkStart w:id="93" w:name="ref-vonNeumann1947theory"/>
+      <w:bookmarkEnd w:id="93"/>
     </w:p>
     <w:p>
       <w:pPr>
@@ -31334,8 +30578,8 @@
         </w:rPr>
         <w:t>, 189.</w:t>
       </w:r>
-      <w:bookmarkStart w:id="170" w:name="ref-wollschlager20122n"/>
-      <w:bookmarkEnd w:id="170"/>
+      <w:bookmarkStart w:id="94" w:name="ref-wollschlager20122n"/>
+      <w:bookmarkEnd w:id="94"/>
     </w:p>
     <w:p>
       <w:pPr>
@@ -31433,7 +30677,7 @@
           <w:lang w:val="en-GB"/>
         </w:rPr>
       </w:pPr>
-      <w:bookmarkStart w:id="171" w:name="fig%252525253Adwell-data-timebinned"/>
+      <w:bookmarkStart w:id="95" w:name="fig%252525253Adwell-data-timebinned"/>
       <w:r>
         <w:rPr>
           <w:noProof/>
@@ -31477,7 +30721,7 @@
           </wp:inline>
         </w:drawing>
       </w:r>
-      <w:bookmarkEnd w:id="171"/>
+      <w:bookmarkEnd w:id="95"/>
     </w:p>
     <w:p>
       <w:pPr>
@@ -31498,7 +30742,19 @@
         <w:rPr>
           <w:lang w:val="en-GB"/>
         </w:rPr>
-        <w:t xml:space="preserve"> Each panel shows the average dwell towards AOIs for a given stimulus feature (e.g., horizontal and vertical position) across five time-bins. Data is shown separately for attraction </w:t>
+        <w:t xml:space="preserve"> Each panel shows the average dwell </w:t>
+      </w:r>
+      <w:r>
+        <w:rPr>
+          <w:lang w:val="en-GB"/>
+        </w:rPr>
+        <w:t xml:space="preserve">time </w:t>
+      </w:r>
+      <w:r>
+        <w:rPr>
+          <w:lang w:val="en-GB"/>
+        </w:rPr>
+        <w:t xml:space="preserve">towards AOIs for a given stimulus feature (e.g., horizontal and vertical position) across five time-bins. Data is shown separately for attraction </w:t>
       </w:r>
       <w:r>
         <w:rPr>
@@ -31640,21 +30896,7 @@
         <w:rPr>
           <w:lang w:val="en-GB"/>
         </w:rPr>
-        <w:t>), within dimension attribute rank (centred, -1 = worst, 0 = intermediate, +1 = best on attribute), target (dummy coded), decoy (dummy coded) and a dummy coded predictor for the ultimately chos</w:t>
-      </w:r>
-      <w:proofErr w:type="spellStart"/>
-      <w:r>
-        <w:rPr>
-          <w:lang w:val="en-GB"/>
-        </w:rPr>
-        <w:t>en</w:t>
-      </w:r>
-      <w:proofErr w:type="spellEnd"/>
-      <w:r>
-        <w:rPr>
-          <w:lang w:val="en-GB"/>
-        </w:rPr>
-        <w:t xml:space="preserve"> alternative. For the second model, we partitioned the dwell-data into five equally sized time-bins. The dependent variable in this model then was total dwell time towards an AOI within a time-bin. This model included the same predictors as the "full trial" model. Crucially, it also included interaction terms for each predictor </w:t>
+        <w:t xml:space="preserve">), within dimension attribute rank (centred, -1 = worst, 0 = intermediate, +1 = best on attribute), target (dummy coded), decoy (dummy coded) and a dummy coded predictor for the ultimately chosen alternative. For the second model, we partitioned the dwell-data into five equally sized time-bins. The dependent variable in this model then was total dwell time towards an AOI within a time-bin. This model included the same predictors as the "full trial" model. Crucially, it also included interaction terms for each predictor </w:t>
       </w:r>
       <w:r>
         <w:rPr>
@@ -31690,6 +30932,12 @@
           <w:lang w:val="en-GB"/>
         </w:rPr>
         <w:t xml:space="preserve"> &amp; Westfall, 2016), with default priors (Westfall, 2017), sampling four chains with 2000 samples each, after a tuning phase of 500 samples. Convergence was diagnosed visually and by means of the Gelman-Rubin statistic (</w:t>
+      </w:r>
+      <w:r>
+        <w:rPr>
+          <w:lang w:val="en-GB"/>
+        </w:rPr>
+        <w:t xml:space="preserve"> </w:t>
       </w:r>
       <m:oMath>
         <m:acc>
@@ -31708,7 +30956,21 @@
                 <w:rFonts w:ascii="Cambria Math" w:hAnsi="Cambria Math"/>
                 <w:lang w:val="en-GB"/>
               </w:rPr>
+              <m:t>|1-</m:t>
+            </m:r>
+            <m:r>
+              <w:rPr>
+                <w:rFonts w:ascii="Cambria Math" w:hAnsi="Cambria Math"/>
+                <w:lang w:val="en-GB"/>
+              </w:rPr>
               <m:t>R</m:t>
+            </m:r>
+            <m:r>
+              <w:rPr>
+                <w:rFonts w:ascii="Cambria Math" w:hAnsi="Cambria Math"/>
+                <w:lang w:val="en-GB"/>
+              </w:rPr>
+              <m:t>|</m:t>
             </m:r>
           </m:e>
         </m:acc>
@@ -31717,7 +30979,21 @@
             <w:rFonts w:ascii="Cambria Math" w:hAnsi="Cambria Math"/>
             <w:lang w:val="en-GB"/>
           </w:rPr>
-          <m:t>≤1.05</m:t>
+          <m:t>≤</m:t>
+        </m:r>
+        <m:r>
+          <w:rPr>
+            <w:rFonts w:ascii="Cambria Math" w:hAnsi="Cambria Math"/>
+            <w:lang w:val="en-GB"/>
+          </w:rPr>
+          <m:t>0</m:t>
+        </m:r>
+        <m:r>
+          <w:rPr>
+            <w:rFonts w:ascii="Cambria Math" w:hAnsi="Cambria Math"/>
+            <w:lang w:val="en-GB"/>
+          </w:rPr>
+          <m:t>.05</m:t>
         </m:r>
       </m:oMath>
       <w:r>
@@ -31839,21 +31115,7 @@
         <w:rPr>
           <w:lang w:val="en-GB"/>
         </w:rPr>
-        <w:t xml:space="preserve"> shortened across the trial. Across the full trial, however, dwell times tow</w:t>
-      </w:r>
-      <w:proofErr w:type="spellStart"/>
-      <w:r>
-        <w:rPr>
-          <w:lang w:val="en-GB"/>
-        </w:rPr>
-        <w:t>ards</w:t>
-      </w:r>
-      <w:proofErr w:type="spellEnd"/>
-      <w:r>
-        <w:rPr>
-          <w:lang w:val="en-GB"/>
-        </w:rPr>
-        <w:t xml:space="preserve"> probability AOIs were not shorter than those to outcome AOIs. Finally, dwell times to target alternatives were longer across the trial in both compromise and attraction trials. In addition, this effect increased throughout the trial in compromise, but not in attraction trials. Note that these effects are independent of the effect of choice, as choice is a separate predictor in the model. We could not find an association between the attribute rank (being the worst, best, or intermediate item on an attribute) and dwell time.</w:t>
+        <w:t xml:space="preserve"> shortened across the trial. Across the full trial, however, dwell times towards probability AOIs were not shorter than those to outcome AOIs. Finally, dwell times to target alternatives were longer across the trial in both compromise and attraction trials. In addition, this effect increased throughout the trial in compromise, but not in attraction trials. Note that these effects are independent of the effect of choice, as choice is a separate predictor in the model. We could not find an association between the attribute rank (being the worst, best, or intermediate item on an attribute) and dwell time.</w:t>
       </w:r>
     </w:p>
     <w:p>
@@ -31865,7 +31127,7 @@
           <w:lang w:val="en-GB"/>
         </w:rPr>
       </w:pPr>
-      <w:bookmarkStart w:id="172" w:name="fig%252525253Adwell-regression-weights"/>
+      <w:bookmarkStart w:id="96" w:name="fig%252525253Adwell-regression-weights"/>
       <w:r>
         <w:rPr>
           <w:noProof/>
@@ -31910,7 +31172,7 @@
           </wp:inline>
         </w:drawing>
       </w:r>
-      <w:bookmarkEnd w:id="172"/>
+      <w:bookmarkEnd w:id="96"/>
     </w:p>
     <w:p>
       <w:pPr>
@@ -32048,8 +31310,8 @@
         </w:rPr>
         <w:t xml:space="preserve"> intervals (coloured green if the interval excluded 0</w:t>
       </w:r>
-      <w:bookmarkStart w:id="173" w:name="regression-analyses-of-gaze-behaviour"/>
-      <w:bookmarkEnd w:id="173"/>
+      <w:bookmarkStart w:id="97" w:name="regression-analyses-of-gaze-behaviour"/>
+      <w:bookmarkEnd w:id="97"/>
       <w:r>
         <w:rPr>
           <w:lang w:val="en-GB"/>
@@ -32934,10 +32196,10 @@
         </w:rPr>
         <w:t xml:space="preserve"> = [0.17, 0.88]), implying comparably more processing between alternatives in attraction trials.</w:t>
       </w:r>
-      <w:bookmarkStart w:id="174" w:name="sup%252525253Aeye-movement-analyses"/>
-      <w:bookmarkStart w:id="175" w:name="direction-of-information-search"/>
-      <w:bookmarkEnd w:id="174"/>
-      <w:bookmarkEnd w:id="175"/>
+      <w:bookmarkStart w:id="98" w:name="sup%252525253Aeye-movement-analyses"/>
+      <w:bookmarkStart w:id="99" w:name="direction-of-information-search"/>
+      <w:bookmarkEnd w:id="98"/>
+      <w:bookmarkEnd w:id="99"/>
     </w:p>
     <w:p>
       <w:pPr>
@@ -34220,8 +33482,8 @@
               </w:rPr>
               <w:t>0.95</w:t>
             </w:r>
-            <w:bookmarkStart w:id="176" w:name="tab%252525253Agla-estimates"/>
-            <w:bookmarkEnd w:id="176"/>
+            <w:bookmarkStart w:id="100" w:name="tab%252525253Agla-estimates"/>
+            <w:bookmarkEnd w:id="100"/>
           </w:p>
         </w:tc>
       </w:tr>
@@ -34392,7 +33654,7 @@
           <w:lang w:val="en-GB"/>
         </w:rPr>
       </w:pPr>
-      <w:bookmarkStart w:id="177" w:name="fig%252525253Agla-estimates"/>
+      <w:bookmarkStart w:id="101" w:name="fig%252525253Agla-estimates"/>
       <w:r>
         <w:rPr>
           <w:noProof/>
@@ -34442,7 +33704,7 @@
           </wp:inline>
         </w:drawing>
       </w:r>
-      <w:bookmarkEnd w:id="177"/>
+      <w:bookmarkEnd w:id="101"/>
     </w:p>
     <w:p>
       <w:pPr>
@@ -34493,21 +33755,7 @@
         <w:rPr>
           <w:lang w:val="en-GB"/>
         </w:rPr>
-        <w:t xml:space="preserve"> is the inverse temperature parameter of the choi</w:t>
-      </w:r>
-      <w:proofErr w:type="spellStart"/>
-      <w:r>
-        <w:rPr>
-          <w:lang w:val="en-GB"/>
-        </w:rPr>
-        <w:t>ce</w:t>
-      </w:r>
-      <w:proofErr w:type="spellEnd"/>
-      <w:r>
-        <w:rPr>
-          <w:lang w:val="en-GB"/>
-        </w:rPr>
-        <w:t xml:space="preserve"> rule (0 = random </w:t>
+        <w:t xml:space="preserve"> is the inverse temperature parameter of the choice rule (0 = random </w:t>
       </w:r>
       <w:proofErr w:type="gramStart"/>
       <w:r>
@@ -34594,24 +33842,10 @@
         <w:rPr>
           <w:lang w:val="en-GB"/>
         </w:rPr>
-        <w:t xml:space="preserve"> is the gaze-discount parameter (1 = no gaze-discount, 0 = maximum ga</w:t>
-      </w:r>
-      <w:proofErr w:type="spellStart"/>
-      <w:r>
-        <w:rPr>
-          <w:lang w:val="en-GB"/>
-        </w:rPr>
-        <w:t>ze</w:t>
-      </w:r>
-      <w:proofErr w:type="spellEnd"/>
-      <w:r>
-        <w:rPr>
-          <w:lang w:val="en-GB"/>
-        </w:rPr>
-        <w:t>-discount</w:t>
-      </w:r>
-      <w:bookmarkStart w:id="178" w:name="gla-parameter-estimates"/>
-      <w:bookmarkEnd w:id="178"/>
+        <w:t xml:space="preserve"> is the gaze-discount parameter (1 = no gaze-discount, 0 = maximum gaze-discount</w:t>
+      </w:r>
+      <w:bookmarkStart w:id="102" w:name="gla-parameter-estimates"/>
+      <w:bookmarkEnd w:id="102"/>
       <w:r>
         <w:rPr>
           <w:lang w:val="en-GB"/>
@@ -34986,7 +34220,7 @@
           <w:lang w:val="en-GB"/>
         </w:rPr>
       </w:pPr>
-      <w:bookmarkStart w:id="179" w:name="fig%252525253Adbic-rst"/>
+      <w:bookmarkStart w:id="103" w:name="fig%252525253Adbic-rst"/>
       <w:r>
         <w:rPr>
           <w:noProof/>
@@ -35030,7 +34264,7 @@
           </wp:inline>
         </w:drawing>
       </w:r>
-      <w:bookmarkEnd w:id="179"/>
+      <w:bookmarkEnd w:id="103"/>
     </w:p>
     <w:p>
       <w:pPr>
@@ -38851,10 +38085,10 @@
               </w:rPr>
               <w:t>241.78</w:t>
             </w:r>
-            <w:bookmarkStart w:id="180" w:name="X39207493217196a9798dc833a8ba6a45e072cbd"/>
-            <w:bookmarkStart w:id="181" w:name="tab%252525253Aswitchboard-best-agg"/>
-            <w:bookmarkEnd w:id="180"/>
-            <w:bookmarkEnd w:id="181"/>
+            <w:bookmarkStart w:id="104" w:name="X39207493217196a9798dc833a8ba6a45e072cbd"/>
+            <w:bookmarkStart w:id="105" w:name="tab%252525253Aswitchboard-best-agg"/>
+            <w:bookmarkEnd w:id="104"/>
+            <w:bookmarkEnd w:id="105"/>
           </w:p>
         </w:tc>
       </w:tr>
@@ -39016,7 +38250,7 @@
           <w:lang w:val="en-GB"/>
         </w:rPr>
       </w:pPr>
-      <w:bookmarkStart w:id="182" w:name="fig%252525253Aswitchboard-ind-switch-cou"/>
+      <w:bookmarkStart w:id="106" w:name="fig%252525253Aswitchboard-ind-switch-cou"/>
       <w:r>
         <w:rPr>
           <w:noProof/>
@@ -39060,7 +38294,7 @@
           </wp:inline>
         </w:drawing>
       </w:r>
-      <w:bookmarkEnd w:id="182"/>
+      <w:bookmarkEnd w:id="106"/>
     </w:p>
     <w:p>
       <w:pPr>
@@ -40055,23 +39289,7 @@
 
 <file path=word/comments.xml><?xml version="1.0" encoding="utf-8"?>
 <w:comments xmlns:wpc="http://schemas.microsoft.com/office/word/2010/wordprocessingCanvas" xmlns:cx="http://schemas.microsoft.com/office/drawing/2014/chartex" xmlns:cx1="http://schemas.microsoft.com/office/drawing/2015/9/8/chartex" xmlns:cx2="http://schemas.microsoft.com/office/drawing/2015/10/21/chartex" xmlns:cx3="http://schemas.microsoft.com/office/drawing/2016/5/9/chartex" xmlns:cx4="http://schemas.microsoft.com/office/drawing/2016/5/10/chartex" xmlns:cx5="http://schemas.microsoft.com/office/drawing/2016/5/11/chartex" xmlns:cx6="http://schemas.microsoft.com/office/drawing/2016/5/12/chartex" xmlns:cx7="http://schemas.microsoft.com/office/drawing/2016/5/13/chartex" xmlns:cx8="http://schemas.microsoft.com/office/drawing/2016/5/14/chartex" xmlns:mc="http://schemas.openxmlformats.org/markup-compatibility/2006" xmlns:aink="http://schemas.microsoft.com/office/drawing/2016/ink" xmlns:am3d="http://schemas.microsoft.com/office/drawing/2017/model3d" xmlns:o="urn:schemas-microsoft-com:office:office" xmlns:r="http://schemas.openxmlformats.org/officeDocument/2006/relationships" xmlns:m="http://schemas.openxmlformats.org/officeDocument/2006/math" xmlns:v="urn:schemas-microsoft-com:vml" xmlns:wp14="http://schemas.microsoft.com/office/word/2010/wordprocessingDrawing" xmlns:wp="http://schemas.openxmlformats.org/drawingml/2006/wordprocessingDrawing" xmlns:w10="urn:schemas-microsoft-com:office:word" xmlns:w="http://schemas.openxmlformats.org/wordprocessingml/2006/main" xmlns:w14="http://schemas.microsoft.com/office/word/2010/wordml" xmlns:w15="http://schemas.microsoft.com/office/word/2012/wordml" xmlns:w16cid="http://schemas.microsoft.com/office/word/2016/wordml/cid" xmlns:w16se="http://schemas.microsoft.com/office/word/2015/wordml/symex" xmlns:wpg="http://schemas.microsoft.com/office/word/2010/wordprocessingGroup" xmlns:wpi="http://schemas.microsoft.com/office/word/2010/wordprocessingInk" xmlns:wne="http://schemas.microsoft.com/office/word/2006/wordml" xmlns:wps="http://schemas.microsoft.com/office/word/2010/wordprocessingShape" mc:Ignorable="w14 w15 w16se w16cid wp14">
-  <w:comment w:id="0" w:author="Scott Huettel" w:date="2021-01-25T22:54:00Z" w:initials="SAH">
-    <w:p>
-      <w:pPr>
-        <w:pStyle w:val="CommentText"/>
-      </w:pPr>
-      <w:r>
-        <w:rPr>
-          <w:rStyle w:val="CommentReference"/>
-        </w:rPr>
-        <w:annotationRef/>
-      </w:r>
-      <w:r>
-        <w:t>It seems like these two sentences could be combined and/or made more concrete. Perhaps mention attraction, compromise, and/or decoy effects explicitly?</w:t>
-      </w:r>
-    </w:p>
-  </w:comment>
-  <w:comment w:id="6" w:author="Felix Molter" w:date="2020-12-16T18:19:00Z" w:initials="FM">
+  <w:comment w:id="0" w:author="Felix Molter" w:date="2020-12-16T18:19:00Z" w:initials="FM">
     <w:p>
       <w:r>
         <w:rPr>
@@ -40083,7 +39301,7 @@
       </w:r>
     </w:p>
   </w:comment>
-  <w:comment w:id="35" w:author="Armin Thomas" w:date="2021-01-22T17:46:00Z" w:initials="AT">
+  <w:comment w:id="5" w:author="Felix Molter" w:date="2021-01-30T16:28:00Z" w:initials="FM">
     <w:p>
       <w:pPr>
         <w:pStyle w:val="CommentText"/>
@@ -40095,355 +39313,44 @@
         <w:annotationRef/>
       </w:r>
       <w:r>
-        <w:t>Can we conclude from g that GLA does not recover strong attraction effects because it predicts too many decoy choices in these trials (based on the large gaze share for decoys; Fig. 2 c)?</w:t>
+        <w:t>I’m not sure this edit works. The association is *not* present in the data, so that these models don’t predict decoy choices (in contrast to the gaze models) for decoys with large gaze advantage, is *not* a point illustrating their failure to capture the association</w:t>
       </w:r>
     </w:p>
   </w:comment>
-  <w:comment w:id="36" w:author="Felix Molter" w:date="2021-01-30T15:55:00Z" w:initials="FM">
+  <w:comment w:id="6" w:author="Felix Molter" w:date="2021-01-30T16:42:00Z" w:initials="FM">
     <w:p>
       <w:pPr>
         <w:pStyle w:val="CommentText"/>
-      </w:pPr>
-      <w:r>
         <w:rPr>
           <w:rStyle w:val="CommentReference"/>
         </w:rPr>
+      </w:pPr>
+      <w:r>
+        <w:rPr>
+          <w:rStyle w:val="CommentReference"/>
+        </w:rPr>
         <w:annotationRef/>
       </w:r>
       <w:r>
-        <w:t xml:space="preserve">I don’t think we can. The measure of context effect strength (RST) completely ignores decoy choices and only looks at target choices relative to (target + competitor choices). </w:t>
+        <w:rPr>
+          <w:rStyle w:val="CommentReference"/>
+        </w:rPr>
+        <w:t>If this is too short now, there used to be additional information:</w:t>
+      </w:r>
+    </w:p>
+    <w:p>
+      <w:pPr>
+        <w:pStyle w:val="CommentText"/>
+      </w:pPr>
+      <w:r>
+        <w:rPr>
+          <w:lang w:val="en-GB"/>
+        </w:rPr>
+        <w:t>“While target alternatives were chosen frequently by some participants, gaze was distributed much more evenly across alternatives for a large part of the trial (see Supplementary Figure 1d, j). This limits simple gaze-dependent models like GLA in increasing and decreasing choice probabilities for target and competitor alternatives, respectively, even with a strong gaze discount”</w:t>
       </w:r>
     </w:p>
   </w:comment>
-  <w:comment w:id="38" w:author="Scott Huettel" w:date="2021-01-26T10:25:00Z" w:initials="SAH">
-    <w:p>
-      <w:pPr>
-        <w:pStyle w:val="CommentText"/>
-      </w:pPr>
-      <w:r>
-        <w:rPr>
-          <w:rStyle w:val="CommentReference"/>
-        </w:rPr>
-        <w:annotationRef/>
-      </w:r>
-      <w:r>
-        <w:t>Missing equation here.</w:t>
-      </w:r>
-    </w:p>
-  </w:comment>
-  <w:comment w:id="40" w:author="Scott Huettel" w:date="2021-01-26T10:29:00Z" w:initials="SAH">
-    <w:p>
-      <w:pPr>
-        <w:pStyle w:val="CommentText"/>
-      </w:pPr>
-      <w:r>
-        <w:rPr>
-          <w:rStyle w:val="CommentReference"/>
-        </w:rPr>
-        <w:annotationRef/>
-      </w:r>
-      <w:r>
-        <w:t>I wasn’t sure what this meant. Do you mean to emphasize that this limits overall model performance?</w:t>
-      </w:r>
-    </w:p>
-  </w:comment>
-  <w:comment w:id="41" w:author="Felix Molter" w:date="2021-02-03T12:34:00Z" w:initials="FM">
-    <w:p>
-      <w:pPr>
-        <w:pStyle w:val="CommentText"/>
-      </w:pPr>
-      <w:r>
-        <w:rPr>
-          <w:rStyle w:val="CommentReference"/>
-        </w:rPr>
-        <w:annotationRef/>
-      </w:r>
-      <w:r>
-        <w:t>Yes</w:t>
-      </w:r>
-      <w:r>
-        <w:t>. Giving a reason for “only” 74.2% correctly predicted choices for the best model.</w:t>
-      </w:r>
-      <w:r>
-        <w:t xml:space="preserve"> Maybe this is not too relevant anyway and should be cut?</w:t>
-      </w:r>
-    </w:p>
-  </w:comment>
-  <w:comment w:id="46" w:author="Felix Molter" w:date="2021-01-30T16:16:00Z" w:initials="FM">
-    <w:p>
-      <w:pPr>
-        <w:pStyle w:val="CommentText"/>
-      </w:pPr>
-      <w:r>
-        <w:rPr>
-          <w:rStyle w:val="CommentReference"/>
-        </w:rPr>
-        <w:annotationRef/>
-      </w:r>
-      <w:r>
-        <w:t xml:space="preserve">I think this still has to say relative. The measure is computed as </w:t>
-      </w:r>
-      <w:proofErr w:type="spellStart"/>
-      <w:r>
-        <w:t>rel</w:t>
-      </w:r>
-      <w:proofErr w:type="spellEnd"/>
-      <w:r>
-        <w:t>(A) – mean(</w:t>
-      </w:r>
-      <w:proofErr w:type="spellStart"/>
-      <w:r>
-        <w:t>rel</w:t>
-      </w:r>
-      <w:proofErr w:type="spellEnd"/>
-      <w:r>
-        <w:t xml:space="preserve">(B), </w:t>
-      </w:r>
-      <w:proofErr w:type="spellStart"/>
-      <w:r>
-        <w:t>rel</w:t>
-      </w:r>
-      <w:proofErr w:type="spellEnd"/>
-      <w:r>
-        <w:t xml:space="preserve">(C)). This is the same as (abs(A) – mean(abs(B), abs(C))) / </w:t>
-      </w:r>
-      <w:proofErr w:type="spellStart"/>
-      <w:r>
-        <w:t>rt</w:t>
-      </w:r>
-      <w:proofErr w:type="spellEnd"/>
-    </w:p>
-  </w:comment>
-  <w:comment w:id="47" w:author="Felix Molter" w:date="2021-01-30T16:28:00Z" w:initials="FM">
-    <w:p>
-      <w:pPr>
-        <w:pStyle w:val="CommentText"/>
-      </w:pPr>
-      <w:r>
-        <w:rPr>
-          <w:rStyle w:val="CommentReference"/>
-        </w:rPr>
-        <w:annotationRef/>
-      </w:r>
-      <w:r>
-        <w:t>I’m not sure this edit works. The association is *not* present in the data, so that these models don’t predict decoy choices (in contrast to the gaze models) for decoys with large gaze advantage, is *not* a point illustrating their failure to capture the association</w:t>
-      </w:r>
-    </w:p>
-  </w:comment>
-  <w:comment w:id="55" w:author="Felix Molter" w:date="2021-01-30T16:42:00Z" w:initials="FM">
-    <w:p>
-      <w:pPr>
-        <w:pStyle w:val="CommentText"/>
-        <w:rPr>
-          <w:rStyle w:val="CommentReference"/>
-        </w:rPr>
-      </w:pPr>
-      <w:r>
-        <w:rPr>
-          <w:rStyle w:val="CommentReference"/>
-        </w:rPr>
-        <w:annotationRef/>
-      </w:r>
-      <w:r>
-        <w:rPr>
-          <w:rStyle w:val="CommentReference"/>
-        </w:rPr>
-        <w:t>If this is too short now, there used to be additional information:</w:t>
-      </w:r>
-    </w:p>
-    <w:p>
-      <w:pPr>
-        <w:pStyle w:val="CommentText"/>
-      </w:pPr>
-      <w:r>
-        <w:rPr>
-          <w:lang w:val="en-GB"/>
-        </w:rPr>
-        <w:t>“While target alternatives were chosen frequently by some participants, gaze was distributed much more evenly across alternatives for a large part of the trial (see Supplementary Figure 1d, j). This limits simple gaze-dependent models like GLA in increasing and decreasing choice probabilities for target and competitor alternatives, respectively, even with a strong gaze discount”</w:t>
-      </w:r>
-    </w:p>
-  </w:comment>
-  <w:comment w:id="57" w:author="Scott Huettel" w:date="2021-01-26T14:21:00Z" w:initials="SAH">
-    <w:p>
-      <w:pPr>
-        <w:pStyle w:val="CommentText"/>
-      </w:pPr>
-      <w:r>
-        <w:rPr>
-          <w:rStyle w:val="CommentReference"/>
-        </w:rPr>
-        <w:annotationRef/>
-      </w:r>
-      <w:r>
-        <w:t>This ends up being a very long subsection; it might be good to break it up into parts with different subheadings.</w:t>
-      </w:r>
-    </w:p>
-  </w:comment>
-  <w:comment w:id="58" w:author="Felix Molter" w:date="2021-01-30T17:26:00Z" w:initials="FM">
-    <w:p>
-      <w:pPr>
-        <w:pStyle w:val="CommentText"/>
-      </w:pPr>
-      <w:r>
-        <w:rPr>
-          <w:rStyle w:val="CommentReference"/>
-        </w:rPr>
-        <w:annotationRef/>
-      </w:r>
-      <w:r>
-        <w:t>I divided it into:</w:t>
-      </w:r>
-    </w:p>
-    <w:p>
-      <w:pPr>
-        <w:pStyle w:val="CommentText"/>
-        <w:numPr>
-          <w:ilvl w:val="0"/>
-          <w:numId w:val="13"/>
-        </w:numPr>
-      </w:pPr>
-      <w:r>
-        <w:t xml:space="preserve"> Mechanisms</w:t>
-      </w:r>
-    </w:p>
-    <w:p>
-      <w:pPr>
-        <w:pStyle w:val="CommentText"/>
-        <w:numPr>
-          <w:ilvl w:val="0"/>
-          <w:numId w:val="13"/>
-        </w:numPr>
-      </w:pPr>
-      <w:r>
-        <w:t xml:space="preserve"> Variants (combination of mechanisms)</w:t>
-      </w:r>
-    </w:p>
-    <w:p>
-      <w:pPr>
-        <w:pStyle w:val="CommentText"/>
-        <w:numPr>
-          <w:ilvl w:val="0"/>
-          <w:numId w:val="13"/>
-        </w:numPr>
-      </w:pPr>
-      <w:r>
-        <w:t xml:space="preserve"> Hybrid variant</w:t>
-      </w:r>
-    </w:p>
-  </w:comment>
-  <w:comment w:id="62" w:author="Armin Thomas" w:date="2021-01-22T19:37:00Z" w:initials="AT">
-    <w:p>
-      <w:pPr>
-        <w:pStyle w:val="CommentText"/>
-      </w:pPr>
-      <w:r>
-        <w:rPr>
-          <w:rStyle w:val="CommentReference"/>
-        </w:rPr>
-        <w:annotationRef/>
-      </w:r>
-      <w:r>
-        <w:t>Equivalent how?</w:t>
-      </w:r>
-    </w:p>
-  </w:comment>
-  <w:comment w:id="63" w:author="Felix Molter" w:date="2021-01-30T16:58:00Z" w:initials="FM">
-    <w:p>
-      <w:pPr>
-        <w:pStyle w:val="CommentText"/>
-      </w:pPr>
-      <w:r>
-        <w:rPr>
-          <w:rStyle w:val="CommentReference"/>
-        </w:rPr>
-        <w:annotationRef/>
-      </w:r>
-      <w:r>
-        <w:t xml:space="preserve">Accumulation of comparative values with constant leak and or inhibition is equivalent to a model with independent values and a scaled soft-max parameter. But I’d rather not have all these details in the figure caption. </w:t>
-      </w:r>
-    </w:p>
-  </w:comment>
-  <w:comment w:id="67" w:author="Scott Huettel" w:date="2021-01-26T14:20:00Z" w:initials="SAH">
-    <w:p>
-      <w:pPr>
-        <w:pStyle w:val="CommentText"/>
-      </w:pPr>
-      <w:r>
-        <w:rPr>
-          <w:rStyle w:val="CommentReference"/>
-        </w:rPr>
-        <w:annotationRef/>
-      </w:r>
-      <w:r>
-        <w:t xml:space="preserve">This paragraph seems again like it could be moved to a supplement. </w:t>
-      </w:r>
-    </w:p>
-  </w:comment>
-  <w:comment w:id="68" w:author="Felix Molter" w:date="2021-01-30T17:31:00Z" w:initials="FM">
-    <w:p>
-      <w:pPr>
-        <w:pStyle w:val="CommentText"/>
-      </w:pPr>
-      <w:r>
-        <w:rPr>
-          <w:rStyle w:val="CommentReference"/>
-        </w:rPr>
-        <w:annotationRef/>
-      </w:r>
-      <w:r>
-        <w:t>I’m hesitant to remove this. It’s the detailed information to Figure 4b.</w:t>
-      </w:r>
-    </w:p>
-  </w:comment>
-  <w:comment w:id="69" w:author="Felix Molter" w:date="2021-01-30T17:33:00Z" w:initials="FM">
-    <w:p>
-      <w:pPr>
-        <w:pStyle w:val="CommentText"/>
-      </w:pPr>
-      <w:r>
-        <w:rPr>
-          <w:rStyle w:val="CommentReference"/>
-        </w:rPr>
-        <w:annotationRef/>
-      </w:r>
-      <w:r>
-        <w:t>Moved this paragraph up.</w:t>
-      </w:r>
-    </w:p>
-  </w:comment>
-  <w:comment w:id="75" w:author="Armin Thomas" w:date="2021-01-22T17:50:00Z" w:initials="AT">
-    <w:p>
-      <w:pPr>
-        <w:pStyle w:val="CommentText"/>
-      </w:pPr>
-      <w:r>
-        <w:rPr>
-          <w:rStyle w:val="CommentReference"/>
-        </w:rPr>
-        <w:annotationRef/>
-      </w:r>
-      <w:r>
-        <w:t>I would move this to the discussion</w:t>
-      </w:r>
-    </w:p>
-  </w:comment>
-  <w:comment w:id="76" w:author="Scott Huettel" w:date="2021-01-26T11:27:00Z" w:initials="SAH">
-    <w:p>
-      <w:pPr>
-        <w:pStyle w:val="CommentText"/>
-      </w:pPr>
-      <w:r>
-        <w:rPr>
-          <w:rStyle w:val="CommentReference"/>
-        </w:rPr>
-        <w:annotationRef/>
-      </w:r>
-      <w:r>
-        <w:t>Agreed.</w:t>
-      </w:r>
-    </w:p>
-  </w:comment>
-  <w:comment w:id="97" w:author="Felix Molter" w:date="2021-01-30T17:21:00Z" w:initials="FM">
+  <w:comment w:id="26" w:author="Felix Molter" w:date="2021-01-30T17:21:00Z" w:initials="FM">
     <w:p>
       <w:pPr>
         <w:pStyle w:val="CommentText"/>
@@ -40464,25 +39371,9 @@
 
 <file path=word/commentsExtended.xml><?xml version="1.0" encoding="utf-8"?>
 <w15:commentsEx xmlns:wpc="http://schemas.microsoft.com/office/word/2010/wordprocessingCanvas" xmlns:cx="http://schemas.microsoft.com/office/drawing/2014/chartex" xmlns:cx1="http://schemas.microsoft.com/office/drawing/2015/9/8/chartex" xmlns:cx2="http://schemas.microsoft.com/office/drawing/2015/10/21/chartex" xmlns:cx3="http://schemas.microsoft.com/office/drawing/2016/5/9/chartex" xmlns:cx4="http://schemas.microsoft.com/office/drawing/2016/5/10/chartex" xmlns:cx5="http://schemas.microsoft.com/office/drawing/2016/5/11/chartex" xmlns:cx6="http://schemas.microsoft.com/office/drawing/2016/5/12/chartex" xmlns:cx7="http://schemas.microsoft.com/office/drawing/2016/5/13/chartex" xmlns:cx8="http://schemas.microsoft.com/office/drawing/2016/5/14/chartex" xmlns:mc="http://schemas.openxmlformats.org/markup-compatibility/2006" xmlns:aink="http://schemas.microsoft.com/office/drawing/2016/ink" xmlns:am3d="http://schemas.microsoft.com/office/drawing/2017/model3d" xmlns:o="urn:schemas-microsoft-com:office:office" xmlns:r="http://schemas.openxmlformats.org/officeDocument/2006/relationships" xmlns:m="http://schemas.openxmlformats.org/officeDocument/2006/math" xmlns:v="urn:schemas-microsoft-com:vml" xmlns:wp14="http://schemas.microsoft.com/office/word/2010/wordprocessingDrawing" xmlns:wp="http://schemas.openxmlformats.org/drawingml/2006/wordprocessingDrawing" xmlns:w10="urn:schemas-microsoft-com:office:word" xmlns:w="http://schemas.openxmlformats.org/wordprocessingml/2006/main" xmlns:w14="http://schemas.microsoft.com/office/word/2010/wordml" xmlns:w15="http://schemas.microsoft.com/office/word/2012/wordml" xmlns:w16cid="http://schemas.microsoft.com/office/word/2016/wordml/cid" xmlns:w16se="http://schemas.microsoft.com/office/word/2015/wordml/symex" xmlns:wpg="http://schemas.microsoft.com/office/word/2010/wordprocessingGroup" xmlns:wpi="http://schemas.microsoft.com/office/word/2010/wordprocessingInk" xmlns:wne="http://schemas.microsoft.com/office/word/2006/wordml" xmlns:wps="http://schemas.microsoft.com/office/word/2010/wordprocessingShape" mc:Ignorable="w14 w15 w16se w16cid wp14">
-  <w15:commentEx w15:paraId="399138F2" w15:done="0"/>
   <w15:commentEx w15:paraId="2E26E831" w15:done="0"/>
-  <w15:commentEx w15:paraId="5C319774" w15:done="0"/>
-  <w15:commentEx w15:paraId="10E598EC" w15:paraIdParent="5C319774" w15:done="0"/>
-  <w15:commentEx w15:paraId="3EF8AB48" w15:done="0"/>
-  <w15:commentEx w15:paraId="23E392EC" w15:done="0"/>
-  <w15:commentEx w15:paraId="3BD3BCD0" w15:paraIdParent="23E392EC" w15:done="0"/>
-  <w15:commentEx w15:paraId="41341382" w15:done="0"/>
   <w15:commentEx w15:paraId="3F4F311F" w15:done="0"/>
   <w15:commentEx w15:paraId="3C03E759" w15:done="0"/>
-  <w15:commentEx w15:paraId="0E39F069" w15:done="0"/>
-  <w15:commentEx w15:paraId="02FB7739" w15:paraIdParent="0E39F069" w15:done="0"/>
-  <w15:commentEx w15:paraId="2E01F2D7" w15:done="0"/>
-  <w15:commentEx w15:paraId="637873DF" w15:paraIdParent="2E01F2D7" w15:done="0"/>
-  <w15:commentEx w15:paraId="047E8A29" w15:done="0"/>
-  <w15:commentEx w15:paraId="52645326" w15:paraIdParent="047E8A29" w15:done="0"/>
-  <w15:commentEx w15:paraId="2A52E61B" w15:done="0"/>
-  <w15:commentEx w15:paraId="3DBF4D26" w15:done="0"/>
-  <w15:commentEx w15:paraId="6EFF8445" w15:paraIdParent="3DBF4D26" w15:done="0"/>
   <w15:commentEx w15:paraId="1F7C8053" w15:done="0"/>
 </w15:commentsEx>
 </file>
@@ -40501,25 +39392,9 @@
 
 <file path=word/commentsIds.xml><?xml version="1.0" encoding="utf-8"?>
 <w16cid:commentsIds xmlns:wpc="http://schemas.microsoft.com/office/word/2010/wordprocessingCanvas" xmlns:cx="http://schemas.microsoft.com/office/drawing/2014/chartex" xmlns:cx1="http://schemas.microsoft.com/office/drawing/2015/9/8/chartex" xmlns:cx2="http://schemas.microsoft.com/office/drawing/2015/10/21/chartex" xmlns:cx3="http://schemas.microsoft.com/office/drawing/2016/5/9/chartex" xmlns:cx4="http://schemas.microsoft.com/office/drawing/2016/5/10/chartex" xmlns:cx5="http://schemas.microsoft.com/office/drawing/2016/5/11/chartex" xmlns:cx6="http://schemas.microsoft.com/office/drawing/2016/5/12/chartex" xmlns:cx7="http://schemas.microsoft.com/office/drawing/2016/5/13/chartex" xmlns:cx8="http://schemas.microsoft.com/office/drawing/2016/5/14/chartex" xmlns:mc="http://schemas.openxmlformats.org/markup-compatibility/2006" xmlns:aink="http://schemas.microsoft.com/office/drawing/2016/ink" xmlns:am3d="http://schemas.microsoft.com/office/drawing/2017/model3d" xmlns:o="urn:schemas-microsoft-com:office:office" xmlns:r="http://schemas.openxmlformats.org/officeDocument/2006/relationships" xmlns:m="http://schemas.openxmlformats.org/officeDocument/2006/math" xmlns:v="urn:schemas-microsoft-com:vml" xmlns:wp14="http://schemas.microsoft.com/office/word/2010/wordprocessingDrawing" xmlns:wp="http://schemas.openxmlformats.org/drawingml/2006/wordprocessingDrawing" xmlns:w10="urn:schemas-microsoft-com:office:word" xmlns:w="http://schemas.openxmlformats.org/wordprocessingml/2006/main" xmlns:w14="http://schemas.microsoft.com/office/word/2010/wordml" xmlns:w15="http://schemas.microsoft.com/office/word/2012/wordml" xmlns:w16cid="http://schemas.microsoft.com/office/word/2016/wordml/cid" xmlns:w16se="http://schemas.microsoft.com/office/word/2015/wordml/symex" xmlns:wpg="http://schemas.microsoft.com/office/word/2010/wordprocessingGroup" xmlns:wpi="http://schemas.microsoft.com/office/word/2010/wordprocessingInk" xmlns:wne="http://schemas.microsoft.com/office/word/2006/wordml" xmlns:wps="http://schemas.microsoft.com/office/word/2010/wordprocessingShape" mc:Ignorable="w14 w15 w16se w16cid wp14">
-  <w16cid:commentId w16cid:paraId="399138F2" w16cid:durableId="23BFF686"/>
   <w16cid:commentId w16cid:paraId="2E26E831" w16cid:durableId="239E0FEB"/>
-  <w16cid:commentId w16cid:paraId="5C319774" w16cid:durableId="23B58DEB"/>
-  <w16cid:commentId w16cid:paraId="10E598EC" w16cid:durableId="23C0000D"/>
-  <w16cid:commentId w16cid:paraId="3EF8AB48" w16cid:durableId="23BFF691"/>
-  <w16cid:commentId w16cid:paraId="23E392EC" w16cid:durableId="23BFF693"/>
-  <w16cid:commentId w16cid:paraId="3BD3BCD0" w16cid:durableId="23C516CB"/>
-  <w16cid:commentId w16cid:paraId="41341382" w16cid:durableId="23C004CD"/>
   <w16cid:commentId w16cid:paraId="3F4F311F" w16cid:durableId="23C007BF"/>
   <w16cid:commentId w16cid:paraId="3C03E759" w16cid:durableId="23C00AF5"/>
-  <w16cid:commentId w16cid:paraId="0E39F069" w16cid:durableId="23BFF69B"/>
-  <w16cid:commentId w16cid:paraId="02FB7739" w16cid:durableId="23C0155E"/>
-  <w16cid:commentId w16cid:paraId="2E01F2D7" w16cid:durableId="23B5A814"/>
-  <w16cid:commentId w16cid:paraId="637873DF" w16cid:durableId="23C00EBD"/>
-  <w16cid:commentId w16cid:paraId="047E8A29" w16cid:durableId="23BFF6A4"/>
-  <w16cid:commentId w16cid:paraId="52645326" w16cid:durableId="23C01658"/>
-  <w16cid:commentId w16cid:paraId="2A52E61B" w16cid:durableId="23C016CE"/>
-  <w16cid:commentId w16cid:paraId="3DBF4D26" w16cid:durableId="23B58ED8"/>
-  <w16cid:commentId w16cid:paraId="6EFF8445" w16cid:durableId="23BFF695"/>
   <w16cid:commentId w16cid:paraId="1F7C8053" w16cid:durableId="23C01414"/>
 </w16cid:commentsIds>
 </file>
@@ -42020,12 +40895,6 @@
 <w15:people xmlns:wpc="http://schemas.microsoft.com/office/word/2010/wordprocessingCanvas" xmlns:cx="http://schemas.microsoft.com/office/drawing/2014/chartex" xmlns:cx1="http://schemas.microsoft.com/office/drawing/2015/9/8/chartex" xmlns:cx2="http://schemas.microsoft.com/office/drawing/2015/10/21/chartex" xmlns:cx3="http://schemas.microsoft.com/office/drawing/2016/5/9/chartex" xmlns:cx4="http://schemas.microsoft.com/office/drawing/2016/5/10/chartex" xmlns:cx5="http://schemas.microsoft.com/office/drawing/2016/5/11/chartex" xmlns:cx6="http://schemas.microsoft.com/office/drawing/2016/5/12/chartex" xmlns:cx7="http://schemas.microsoft.com/office/drawing/2016/5/13/chartex" xmlns:cx8="http://schemas.microsoft.com/office/drawing/2016/5/14/chartex" xmlns:mc="http://schemas.openxmlformats.org/markup-compatibility/2006" xmlns:aink="http://schemas.microsoft.com/office/drawing/2016/ink" xmlns:am3d="http://schemas.microsoft.com/office/drawing/2017/model3d" xmlns:o="urn:schemas-microsoft-com:office:office" xmlns:r="http://schemas.openxmlformats.org/officeDocument/2006/relationships" xmlns:m="http://schemas.openxmlformats.org/officeDocument/2006/math" xmlns:v="urn:schemas-microsoft-com:vml" xmlns:wp14="http://schemas.microsoft.com/office/word/2010/wordprocessingDrawing" xmlns:wp="http://schemas.openxmlformats.org/drawingml/2006/wordprocessingDrawing" xmlns:w10="urn:schemas-microsoft-com:office:word" xmlns:w="http://schemas.openxmlformats.org/wordprocessingml/2006/main" xmlns:w14="http://schemas.microsoft.com/office/word/2010/wordml" xmlns:w15="http://schemas.microsoft.com/office/word/2012/wordml" xmlns:w16cid="http://schemas.microsoft.com/office/word/2016/wordml/cid" xmlns:w16se="http://schemas.microsoft.com/office/word/2015/wordml/symex" xmlns:wpg="http://schemas.microsoft.com/office/word/2010/wordprocessingGroup" xmlns:wpi="http://schemas.microsoft.com/office/word/2010/wordprocessingInk" xmlns:wne="http://schemas.microsoft.com/office/word/2006/wordml" xmlns:wps="http://schemas.microsoft.com/office/word/2010/wordprocessingShape" mc:Ignorable="w14 w15 w16se w16cid wp14">
   <w15:person w15:author="Felix Molter">
     <w15:presenceInfo w15:providerId="Windows Live" w15:userId="1aa9f4776944cba9"/>
-  </w15:person>
-  <w15:person w15:author="Scott Huettel">
-    <w15:presenceInfo w15:providerId="Windows Live" w15:userId="7f2728e321ff5e1c"/>
-  </w15:person>
-  <w15:person w15:author="Armin Thomas">
-    <w15:presenceInfo w15:providerId="AD" w15:userId="S::athms@stanford.edu::a7c19d5b-3452-4585-94cc-da091bfbf15e"/>
   </w15:person>
 </w15:people>
 </file>
@@ -43786,7 +42655,7 @@
 </file>
 
 <file path=customXml/itemProps1.xml><?xml version="1.0" encoding="utf-8"?>
-<ds:datastoreItem xmlns:ds="http://schemas.openxmlformats.org/officeDocument/2006/customXml" ds:itemID="{79BBED51-6408-0743-891A-D47DE81D1EE4}">
+<ds:datastoreItem xmlns:ds="http://schemas.openxmlformats.org/officeDocument/2006/customXml" ds:itemID="{73A064AB-B6B8-454F-BD12-B71B205D0048}">
   <ds:schemaRefs>
     <ds:schemaRef ds:uri="http://schemas.openxmlformats.org/officeDocument/2006/bibliography"/>
   </ds:schemaRefs>

</xml_diff>